<commit_message>
20/08/2018 MAMATHA CHICK IN
</commit_message>
<xml_diff>
--- a/customer _details/GANGAMMA/SEP/TUMKUR/7 MALAI/PURCHASE DETAILS.docx
+++ b/customer _details/GANGAMMA/SEP/TUMKUR/7 MALAI/PURCHASE DETAILS.docx
@@ -13,13 +13,7 @@
         <w:rPr>
           <w:rFonts w:ascii="Courier New" w:hAnsi="Courier New" w:cs="Courier New"/>
         </w:rPr>
-        <w:t>TUE Sep 04</w:t>
-      </w:r>
-      <w:r>
-        <w:rPr>
-          <w:rFonts w:ascii="Courier New" w:hAnsi="Courier New" w:cs="Courier New"/>
-        </w:rPr>
-        <w:t xml:space="preserve"> 11:37:50 IST 2018</w:t>
+        <w:t>TUE Sep 04 11:37:50 IST 2018</w:t>
       </w:r>
     </w:p>
     <w:p>
@@ -455,6 +449,599 @@
         <w:tab/>
         <w:t>- CASH AND CLEARD</w:t>
       </w:r>
+    </w:p>
+    <w:p>
+      <w:pPr>
+        <w:pStyle w:val="PlainText"/>
+        <w:rPr>
+          <w:rFonts w:ascii="Courier New" w:hAnsi="Courier New" w:cs="Courier New"/>
+        </w:rPr>
+      </w:pPr>
+    </w:p>
+    <w:p>
+      <w:pPr>
+        <w:pStyle w:val="PlainText"/>
+        <w:rPr>
+          <w:rFonts w:ascii="Courier New" w:hAnsi="Courier New" w:cs="Courier New"/>
+        </w:rPr>
+      </w:pPr>
+      <w:r>
+        <w:rPr>
+          <w:rFonts w:ascii="Courier New" w:hAnsi="Courier New" w:cs="Courier New"/>
+        </w:rPr>
+        <w:t>TUE Sep 18</w:t>
+      </w:r>
+      <w:r>
+        <w:rPr>
+          <w:rFonts w:ascii="Courier New" w:hAnsi="Courier New" w:cs="Courier New"/>
+        </w:rPr>
+        <w:t xml:space="preserve"> 11:56:09 IST 2018</w:t>
+      </w:r>
+    </w:p>
+    <w:p>
+      <w:pPr>
+        <w:pStyle w:val="PlainText"/>
+        <w:rPr>
+          <w:rFonts w:ascii="Courier New" w:hAnsi="Courier New" w:cs="Courier New"/>
+        </w:rPr>
+      </w:pPr>
+      <w:r>
+        <w:rPr>
+          <w:rFonts w:ascii="Courier New" w:hAnsi="Courier New" w:cs="Courier New"/>
+        </w:rPr>
+        <w:t>Person Name</w:t>
+      </w:r>
+      <w:r>
+        <w:rPr>
+          <w:rFonts w:ascii="Courier New" w:hAnsi="Courier New" w:cs="Courier New"/>
+        </w:rPr>
+        <w:tab/>
+      </w:r>
+      <w:r>
+        <w:rPr>
+          <w:rFonts w:ascii="Courier New" w:hAnsi="Courier New" w:cs="Courier New"/>
+        </w:rPr>
+        <w:tab/>
+      </w:r>
+      <w:r>
+        <w:rPr>
+          <w:rFonts w:ascii="Courier New" w:hAnsi="Courier New" w:cs="Courier New"/>
+        </w:rPr>
+        <w:tab/>
+      </w:r>
+      <w:r>
+        <w:rPr>
+          <w:rFonts w:ascii="Courier New" w:hAnsi="Courier New" w:cs="Courier New"/>
+        </w:rPr>
+        <w:tab/>
+        <w:t>- 7 MALAI</w:t>
+      </w:r>
+    </w:p>
+    <w:p>
+      <w:pPr>
+        <w:pStyle w:val="PlainText"/>
+        <w:rPr>
+          <w:rFonts w:ascii="Courier New" w:hAnsi="Courier New" w:cs="Courier New"/>
+        </w:rPr>
+      </w:pPr>
+      <w:r>
+        <w:rPr>
+          <w:rFonts w:ascii="Courier New" w:hAnsi="Courier New" w:cs="Courier New"/>
+        </w:rPr>
+        <w:t>Bill number</w:t>
+      </w:r>
+      <w:r>
+        <w:rPr>
+          <w:rFonts w:ascii="Courier New" w:hAnsi="Courier New" w:cs="Courier New"/>
+        </w:rPr>
+        <w:tab/>
+      </w:r>
+      <w:r>
+        <w:rPr>
+          <w:rFonts w:ascii="Courier New" w:hAnsi="Courier New" w:cs="Courier New"/>
+        </w:rPr>
+        <w:tab/>
+      </w:r>
+      <w:r>
+        <w:rPr>
+          <w:rFonts w:ascii="Courier New" w:hAnsi="Courier New" w:cs="Courier New"/>
+        </w:rPr>
+        <w:tab/>
+      </w:r>
+      <w:r>
+        <w:rPr>
+          <w:rFonts w:ascii="Courier New" w:hAnsi="Courier New" w:cs="Courier New"/>
+        </w:rPr>
+        <w:tab/>
+        <w:t>- 7897</w:t>
+      </w:r>
+    </w:p>
+    <w:p>
+      <w:pPr>
+        <w:pStyle w:val="PlainText"/>
+        <w:rPr>
+          <w:rFonts w:ascii="Courier New" w:hAnsi="Courier New" w:cs="Courier New"/>
+        </w:rPr>
+      </w:pPr>
+      <w:r>
+        <w:rPr>
+          <w:rFonts w:ascii="Courier New" w:hAnsi="Courier New" w:cs="Courier New"/>
+        </w:rPr>
+        <w:t>---------------------------------------------------------------</w:t>
+      </w:r>
+    </w:p>
+    <w:p>
+      <w:pPr>
+        <w:pStyle w:val="PlainText"/>
+        <w:rPr>
+          <w:rFonts w:ascii="Courier New" w:hAnsi="Courier New" w:cs="Courier New"/>
+        </w:rPr>
+      </w:pPr>
+      <w:r>
+        <w:rPr>
+          <w:rFonts w:ascii="Courier New" w:hAnsi="Courier New" w:cs="Courier New"/>
+        </w:rPr>
+        <w:t>Item Name</w:t>
+      </w:r>
+      <w:r>
+        <w:rPr>
+          <w:rFonts w:ascii="Courier New" w:hAnsi="Courier New" w:cs="Courier New"/>
+        </w:rPr>
+        <w:tab/>
+      </w:r>
+      <w:r>
+        <w:rPr>
+          <w:rFonts w:ascii="Courier New" w:hAnsi="Courier New" w:cs="Courier New"/>
+        </w:rPr>
+        <w:tab/>
+      </w:r>
+      <w:r>
+        <w:rPr>
+          <w:rFonts w:ascii="Courier New" w:hAnsi="Courier New" w:cs="Courier New"/>
+        </w:rPr>
+        <w:tab/>
+      </w:r>
+      <w:r>
+        <w:rPr>
+          <w:rFonts w:ascii="Courier New" w:hAnsi="Courier New" w:cs="Courier New"/>
+        </w:rPr>
+        <w:tab/>
+        <w:t>- CARROT</w:t>
+      </w:r>
+    </w:p>
+    <w:p>
+      <w:pPr>
+        <w:pStyle w:val="PlainText"/>
+        <w:rPr>
+          <w:rFonts w:ascii="Courier New" w:hAnsi="Courier New" w:cs="Courier New"/>
+        </w:rPr>
+      </w:pPr>
+      <w:r>
+        <w:rPr>
+          <w:rFonts w:ascii="Courier New" w:hAnsi="Courier New" w:cs="Courier New"/>
+        </w:rPr>
+        <w:t>Number of Pockets</w:t>
+      </w:r>
+      <w:r>
+        <w:rPr>
+          <w:rFonts w:ascii="Courier New" w:hAnsi="Courier New" w:cs="Courier New"/>
+        </w:rPr>
+        <w:tab/>
+      </w:r>
+      <w:r>
+        <w:rPr>
+          <w:rFonts w:ascii="Courier New" w:hAnsi="Courier New" w:cs="Courier New"/>
+        </w:rPr>
+        <w:tab/>
+      </w:r>
+      <w:r>
+        <w:rPr>
+          <w:rFonts w:ascii="Courier New" w:hAnsi="Courier New" w:cs="Courier New"/>
+        </w:rPr>
+        <w:tab/>
+        <w:t>- 1</w:t>
+      </w:r>
+    </w:p>
+    <w:p>
+      <w:pPr>
+        <w:pStyle w:val="PlainText"/>
+        <w:rPr>
+          <w:rFonts w:ascii="Courier New" w:hAnsi="Courier New" w:cs="Courier New"/>
+        </w:rPr>
+      </w:pPr>
+      <w:r>
+        <w:rPr>
+          <w:rFonts w:ascii="Courier New" w:hAnsi="Courier New" w:cs="Courier New"/>
+        </w:rPr>
+        <w:t>Number of KGs</w:t>
+      </w:r>
+      <w:r>
+        <w:rPr>
+          <w:rFonts w:ascii="Courier New" w:hAnsi="Courier New" w:cs="Courier New"/>
+        </w:rPr>
+        <w:tab/>
+      </w:r>
+      <w:r>
+        <w:rPr>
+          <w:rFonts w:ascii="Courier New" w:hAnsi="Courier New" w:cs="Courier New"/>
+        </w:rPr>
+        <w:tab/>
+      </w:r>
+      <w:r>
+        <w:rPr>
+          <w:rFonts w:ascii="Courier New" w:hAnsi="Courier New" w:cs="Courier New"/>
+        </w:rPr>
+        <w:tab/>
+        <w:t>- 99</w:t>
+      </w:r>
+    </w:p>
+    <w:p>
+      <w:pPr>
+        <w:pStyle w:val="PlainText"/>
+        <w:rPr>
+          <w:rFonts w:ascii="Courier New" w:hAnsi="Courier New" w:cs="Courier New"/>
+        </w:rPr>
+      </w:pPr>
+      <w:r>
+        <w:rPr>
+          <w:rFonts w:ascii="Courier New" w:hAnsi="Courier New" w:cs="Courier New"/>
+        </w:rPr>
+        <w:t>Rate</w:t>
+      </w:r>
+      <w:r>
+        <w:rPr>
+          <w:rFonts w:ascii="Courier New" w:hAnsi="Courier New" w:cs="Courier New"/>
+        </w:rPr>
+        <w:tab/>
+      </w:r>
+      <w:r>
+        <w:rPr>
+          <w:rFonts w:ascii="Courier New" w:hAnsi="Courier New" w:cs="Courier New"/>
+        </w:rPr>
+        <w:tab/>
+      </w:r>
+      <w:r>
+        <w:rPr>
+          <w:rFonts w:ascii="Courier New" w:hAnsi="Courier New" w:cs="Courier New"/>
+        </w:rPr>
+        <w:tab/>
+      </w:r>
+      <w:r>
+        <w:rPr>
+          <w:rFonts w:ascii="Courier New" w:hAnsi="Courier New" w:cs="Courier New"/>
+        </w:rPr>
+        <w:tab/>
+      </w:r>
+      <w:r>
+        <w:rPr>
+          <w:rFonts w:ascii="Courier New" w:hAnsi="Courier New" w:cs="Courier New"/>
+        </w:rPr>
+        <w:tab/>
+        <w:t>- 28</w:t>
+      </w:r>
+    </w:p>
+    <w:p>
+      <w:pPr>
+        <w:pStyle w:val="PlainText"/>
+        <w:rPr>
+          <w:rFonts w:ascii="Courier New" w:hAnsi="Courier New" w:cs="Courier New"/>
+        </w:rPr>
+      </w:pPr>
+      <w:r>
+        <w:rPr>
+          <w:rFonts w:ascii="Courier New" w:hAnsi="Courier New" w:cs="Courier New"/>
+        </w:rPr>
+        <w:t>Total Price</w:t>
+      </w:r>
+      <w:r>
+        <w:rPr>
+          <w:rFonts w:ascii="Courier New" w:hAnsi="Courier New" w:cs="Courier New"/>
+        </w:rPr>
+        <w:tab/>
+      </w:r>
+      <w:r>
+        <w:rPr>
+          <w:rFonts w:ascii="Courier New" w:hAnsi="Courier New" w:cs="Courier New"/>
+        </w:rPr>
+        <w:tab/>
+      </w:r>
+      <w:r>
+        <w:rPr>
+          <w:rFonts w:ascii="Courier New" w:hAnsi="Courier New" w:cs="Courier New"/>
+        </w:rPr>
+        <w:tab/>
+      </w:r>
+      <w:r>
+        <w:rPr>
+          <w:rFonts w:ascii="Courier New" w:hAnsi="Courier New" w:cs="Courier New"/>
+        </w:rPr>
+        <w:tab/>
+        <w:t>- 2772.0</w:t>
+      </w:r>
+    </w:p>
+    <w:p>
+      <w:pPr>
+        <w:pStyle w:val="PlainText"/>
+        <w:rPr>
+          <w:rFonts w:ascii="Courier New" w:hAnsi="Courier New" w:cs="Courier New"/>
+        </w:rPr>
+      </w:pPr>
+      <w:r>
+        <w:rPr>
+          <w:rFonts w:ascii="Courier New" w:hAnsi="Courier New" w:cs="Courier New"/>
+        </w:rPr>
+        <w:t>Amount balance</w:t>
+      </w:r>
+      <w:r>
+        <w:rPr>
+          <w:rFonts w:ascii="Courier New" w:hAnsi="Courier New" w:cs="Courier New"/>
+        </w:rPr>
+        <w:tab/>
+      </w:r>
+      <w:r>
+        <w:rPr>
+          <w:rFonts w:ascii="Courier New" w:hAnsi="Courier New" w:cs="Courier New"/>
+        </w:rPr>
+        <w:tab/>
+      </w:r>
+      <w:r>
+        <w:rPr>
+          <w:rFonts w:ascii="Courier New" w:hAnsi="Courier New" w:cs="Courier New"/>
+        </w:rPr>
+        <w:tab/>
+        <w:t>- 2772.0</w:t>
+      </w:r>
+    </w:p>
+    <w:p>
+      <w:pPr>
+        <w:pStyle w:val="PlainText"/>
+        <w:rPr>
+          <w:rFonts w:ascii="Courier New" w:hAnsi="Courier New" w:cs="Courier New"/>
+        </w:rPr>
+      </w:pPr>
+    </w:p>
+    <w:p>
+      <w:pPr>
+        <w:pStyle w:val="PlainText"/>
+        <w:rPr>
+          <w:rFonts w:ascii="Courier New" w:hAnsi="Courier New" w:cs="Courier New"/>
+        </w:rPr>
+      </w:pPr>
+      <w:r>
+        <w:rPr>
+          <w:rFonts w:ascii="Courier New" w:hAnsi="Courier New" w:cs="Courier New"/>
+        </w:rPr>
+        <w:t>Item Name</w:t>
+      </w:r>
+      <w:r>
+        <w:rPr>
+          <w:rFonts w:ascii="Courier New" w:hAnsi="Courier New" w:cs="Courier New"/>
+        </w:rPr>
+        <w:tab/>
+      </w:r>
+      <w:r>
+        <w:rPr>
+          <w:rFonts w:ascii="Courier New" w:hAnsi="Courier New" w:cs="Courier New"/>
+        </w:rPr>
+        <w:tab/>
+      </w:r>
+      <w:r>
+        <w:rPr>
+          <w:rFonts w:ascii="Courier New" w:hAnsi="Courier New" w:cs="Courier New"/>
+        </w:rPr>
+        <w:tab/>
+      </w:r>
+      <w:r>
+        <w:rPr>
+          <w:rFonts w:ascii="Courier New" w:hAnsi="Courier New" w:cs="Courier New"/>
+        </w:rPr>
+        <w:tab/>
+        <w:t>- CARROT</w:t>
+      </w:r>
+    </w:p>
+    <w:p>
+      <w:pPr>
+        <w:pStyle w:val="PlainText"/>
+        <w:rPr>
+          <w:rFonts w:ascii="Courier New" w:hAnsi="Courier New" w:cs="Courier New"/>
+        </w:rPr>
+      </w:pPr>
+      <w:r>
+        <w:rPr>
+          <w:rFonts w:ascii="Courier New" w:hAnsi="Courier New" w:cs="Courier New"/>
+        </w:rPr>
+        <w:t>Number of Pockets</w:t>
+      </w:r>
+      <w:r>
+        <w:rPr>
+          <w:rFonts w:ascii="Courier New" w:hAnsi="Courier New" w:cs="Courier New"/>
+        </w:rPr>
+        <w:tab/>
+      </w:r>
+      <w:r>
+        <w:rPr>
+          <w:rFonts w:ascii="Courier New" w:hAnsi="Courier New" w:cs="Courier New"/>
+        </w:rPr>
+        <w:tab/>
+      </w:r>
+      <w:r>
+        <w:rPr>
+          <w:rFonts w:ascii="Courier New" w:hAnsi="Courier New" w:cs="Courier New"/>
+        </w:rPr>
+        <w:tab/>
+        <w:t>- 3</w:t>
+      </w:r>
+    </w:p>
+    <w:p>
+      <w:pPr>
+        <w:pStyle w:val="PlainText"/>
+        <w:rPr>
+          <w:rFonts w:ascii="Courier New" w:hAnsi="Courier New" w:cs="Courier New"/>
+        </w:rPr>
+      </w:pPr>
+      <w:r>
+        <w:rPr>
+          <w:rFonts w:ascii="Courier New" w:hAnsi="Courier New" w:cs="Courier New"/>
+        </w:rPr>
+        <w:t>Number of KGs</w:t>
+      </w:r>
+      <w:r>
+        <w:rPr>
+          <w:rFonts w:ascii="Courier New" w:hAnsi="Courier New" w:cs="Courier New"/>
+        </w:rPr>
+        <w:tab/>
+      </w:r>
+      <w:r>
+        <w:rPr>
+          <w:rFonts w:ascii="Courier New" w:hAnsi="Courier New" w:cs="Courier New"/>
+        </w:rPr>
+        <w:tab/>
+      </w:r>
+      <w:r>
+        <w:rPr>
+          <w:rFonts w:ascii="Courier New" w:hAnsi="Courier New" w:cs="Courier New"/>
+        </w:rPr>
+        <w:tab/>
+        <w:t>- 280</w:t>
+      </w:r>
+    </w:p>
+    <w:p>
+      <w:pPr>
+        <w:pStyle w:val="PlainText"/>
+        <w:rPr>
+          <w:rFonts w:ascii="Courier New" w:hAnsi="Courier New" w:cs="Courier New"/>
+        </w:rPr>
+      </w:pPr>
+      <w:r>
+        <w:rPr>
+          <w:rFonts w:ascii="Courier New" w:hAnsi="Courier New" w:cs="Courier New"/>
+        </w:rPr>
+        <w:t>Rate</w:t>
+      </w:r>
+      <w:r>
+        <w:rPr>
+          <w:rFonts w:ascii="Courier New" w:hAnsi="Courier New" w:cs="Courier New"/>
+        </w:rPr>
+        <w:tab/>
+      </w:r>
+      <w:r>
+        <w:rPr>
+          <w:rFonts w:ascii="Courier New" w:hAnsi="Courier New" w:cs="Courier New"/>
+        </w:rPr>
+        <w:tab/>
+      </w:r>
+      <w:r>
+        <w:rPr>
+          <w:rFonts w:ascii="Courier New" w:hAnsi="Courier New" w:cs="Courier New"/>
+        </w:rPr>
+        <w:tab/>
+      </w:r>
+      <w:r>
+        <w:rPr>
+          <w:rFonts w:ascii="Courier New" w:hAnsi="Courier New" w:cs="Courier New"/>
+        </w:rPr>
+        <w:tab/>
+      </w:r>
+      <w:r>
+        <w:rPr>
+          <w:rFonts w:ascii="Courier New" w:hAnsi="Courier New" w:cs="Courier New"/>
+        </w:rPr>
+        <w:tab/>
+        <w:t>- 26</w:t>
+      </w:r>
+    </w:p>
+    <w:p>
+      <w:pPr>
+        <w:pStyle w:val="PlainText"/>
+        <w:rPr>
+          <w:rFonts w:ascii="Courier New" w:hAnsi="Courier New" w:cs="Courier New"/>
+        </w:rPr>
+      </w:pPr>
+      <w:r>
+        <w:rPr>
+          <w:rFonts w:ascii="Courier New" w:hAnsi="Courier New" w:cs="Courier New"/>
+        </w:rPr>
+        <w:t>Total Price</w:t>
+      </w:r>
+      <w:r>
+        <w:rPr>
+          <w:rFonts w:ascii="Courier New" w:hAnsi="Courier New" w:cs="Courier New"/>
+        </w:rPr>
+        <w:tab/>
+      </w:r>
+      <w:r>
+        <w:rPr>
+          <w:rFonts w:ascii="Courier New" w:hAnsi="Courier New" w:cs="Courier New"/>
+        </w:rPr>
+        <w:tab/>
+      </w:r>
+      <w:r>
+        <w:rPr>
+          <w:rFonts w:ascii="Courier New" w:hAnsi="Courier New" w:cs="Courier New"/>
+        </w:rPr>
+        <w:tab/>
+      </w:r>
+      <w:r>
+        <w:rPr>
+          <w:rFonts w:ascii="Courier New" w:hAnsi="Courier New" w:cs="Courier New"/>
+        </w:rPr>
+        <w:tab/>
+        <w:t>- 7280.0</w:t>
+      </w:r>
+    </w:p>
+    <w:p>
+      <w:pPr>
+        <w:pStyle w:val="PlainText"/>
+        <w:rPr>
+          <w:rFonts w:ascii="Courier New" w:hAnsi="Courier New" w:cs="Courier New"/>
+          <w:b/>
+        </w:rPr>
+      </w:pPr>
+      <w:r>
+        <w:rPr>
+          <w:rFonts w:ascii="Courier New" w:hAnsi="Courier New" w:cs="Courier New"/>
+          <w:b/>
+        </w:rPr>
+        <w:t>Amount balance</w:t>
+      </w:r>
+      <w:r>
+        <w:rPr>
+          <w:rFonts w:ascii="Courier New" w:hAnsi="Courier New" w:cs="Courier New"/>
+          <w:b/>
+        </w:rPr>
+        <w:tab/>
+      </w:r>
+      <w:r>
+        <w:rPr>
+          <w:rFonts w:ascii="Courier New" w:hAnsi="Courier New" w:cs="Courier New"/>
+          <w:b/>
+        </w:rPr>
+        <w:tab/>
+      </w:r>
+      <w:r>
+        <w:rPr>
+          <w:rFonts w:ascii="Courier New" w:hAnsi="Courier New" w:cs="Courier New"/>
+          <w:b/>
+        </w:rPr>
+        <w:tab/>
+        <w:t>- 10052.0</w:t>
+      </w:r>
+    </w:p>
+    <w:p>
+      <w:pPr>
+        <w:pStyle w:val="PlainText"/>
+        <w:rPr>
+          <w:rFonts w:ascii="Courier New" w:hAnsi="Courier New" w:cs="Courier New"/>
+        </w:rPr>
+      </w:pPr>
+    </w:p>
+    <w:p>
+      <w:pPr>
+        <w:pStyle w:val="PlainText"/>
+        <w:rPr>
+          <w:rFonts w:ascii="Courier New" w:hAnsi="Courier New" w:cs="Courier New"/>
+        </w:rPr>
+      </w:pPr>
     </w:p>
     <w:p>
       <w:pPr>

</xml_diff>

<commit_message>
22/09/2018 MAMATHA CHICK IN
</commit_message>
<xml_diff>
--- a/customer _details/GANGAMMA/SEP/TUMKUR/7 MALAI/PURCHASE DETAILS.docx
+++ b/customer _details/GANGAMMA/SEP/TUMKUR/7 MALAI/PURCHASE DETAILS.docx
@@ -469,13 +469,7 @@
         <w:rPr>
           <w:rFonts w:ascii="Courier New" w:hAnsi="Courier New" w:cs="Courier New"/>
         </w:rPr>
-        <w:t>TUE Sep 18</w:t>
-      </w:r>
-      <w:r>
-        <w:rPr>
-          <w:rFonts w:ascii="Courier New" w:hAnsi="Courier New" w:cs="Courier New"/>
-        </w:rPr>
-        <w:t xml:space="preserve"> 11:56:09 IST 2018</w:t>
+        <w:t>TUE Sep 18 11:56:09 IST 2018</w:t>
       </w:r>
     </w:p>
     <w:p>
@@ -1026,6 +1020,209 @@
         <w:tab/>
         <w:t>- 10052.0</w:t>
       </w:r>
+    </w:p>
+    <w:p>
+      <w:pPr>
+        <w:pStyle w:val="PlainText"/>
+        <w:rPr>
+          <w:rFonts w:ascii="Courier New" w:hAnsi="Courier New" w:cs="Courier New"/>
+          <w:b/>
+        </w:rPr>
+      </w:pPr>
+    </w:p>
+    <w:p>
+      <w:pPr>
+        <w:pStyle w:val="PlainText"/>
+        <w:rPr>
+          <w:rFonts w:ascii="Courier New" w:hAnsi="Courier New" w:cs="Courier New"/>
+        </w:rPr>
+      </w:pPr>
+      <w:r>
+        <w:rPr>
+          <w:rFonts w:ascii="Courier New" w:hAnsi="Courier New" w:cs="Courier New"/>
+        </w:rPr>
+        <w:t>FRI Sep 21</w:t>
+      </w:r>
+      <w:r>
+        <w:rPr>
+          <w:rFonts w:ascii="Courier New" w:hAnsi="Courier New" w:cs="Courier New"/>
+        </w:rPr>
+        <w:t xml:space="preserve"> 13:26:57 IST 2018</w:t>
+      </w:r>
+    </w:p>
+    <w:p>
+      <w:pPr>
+        <w:pStyle w:val="PlainText"/>
+        <w:rPr>
+          <w:rFonts w:ascii="Courier New" w:hAnsi="Courier New" w:cs="Courier New"/>
+        </w:rPr>
+      </w:pPr>
+      <w:r>
+        <w:rPr>
+          <w:rFonts w:ascii="Courier New" w:hAnsi="Courier New" w:cs="Courier New"/>
+        </w:rPr>
+        <w:t>Person Name</w:t>
+      </w:r>
+      <w:r>
+        <w:rPr>
+          <w:rFonts w:ascii="Courier New" w:hAnsi="Courier New" w:cs="Courier New"/>
+        </w:rPr>
+        <w:tab/>
+      </w:r>
+      <w:r>
+        <w:rPr>
+          <w:rFonts w:ascii="Courier New" w:hAnsi="Courier New" w:cs="Courier New"/>
+        </w:rPr>
+        <w:tab/>
+      </w:r>
+      <w:r>
+        <w:rPr>
+          <w:rFonts w:ascii="Courier New" w:hAnsi="Courier New" w:cs="Courier New"/>
+        </w:rPr>
+        <w:tab/>
+      </w:r>
+      <w:r>
+        <w:rPr>
+          <w:rFonts w:ascii="Courier New" w:hAnsi="Courier New" w:cs="Courier New"/>
+        </w:rPr>
+        <w:tab/>
+        <w:t>- 7 MALAI</w:t>
+      </w:r>
+    </w:p>
+    <w:p>
+      <w:pPr>
+        <w:pStyle w:val="PlainText"/>
+        <w:rPr>
+          <w:rFonts w:ascii="Courier New" w:hAnsi="Courier New" w:cs="Courier New"/>
+        </w:rPr>
+      </w:pPr>
+      <w:r>
+        <w:rPr>
+          <w:rFonts w:ascii="Courier New" w:hAnsi="Courier New" w:cs="Courier New"/>
+        </w:rPr>
+        <w:t>---------------------------------------------------------------</w:t>
+      </w:r>
+    </w:p>
+    <w:p>
+      <w:pPr>
+        <w:pStyle w:val="PlainText"/>
+        <w:rPr>
+          <w:rFonts w:ascii="Courier New" w:hAnsi="Courier New" w:cs="Courier New"/>
+        </w:rPr>
+      </w:pPr>
+      <w:r>
+        <w:rPr>
+          <w:rFonts w:ascii="Courier New" w:hAnsi="Courier New" w:cs="Courier New"/>
+        </w:rPr>
+        <w:t>Item Name</w:t>
+      </w:r>
+      <w:r>
+        <w:rPr>
+          <w:rFonts w:ascii="Courier New" w:hAnsi="Courier New" w:cs="Courier New"/>
+        </w:rPr>
+        <w:tab/>
+      </w:r>
+      <w:r>
+        <w:rPr>
+          <w:rFonts w:ascii="Courier New" w:hAnsi="Courier New" w:cs="Courier New"/>
+        </w:rPr>
+        <w:tab/>
+      </w:r>
+      <w:r>
+        <w:rPr>
+          <w:rFonts w:ascii="Courier New" w:hAnsi="Courier New" w:cs="Courier New"/>
+        </w:rPr>
+        <w:tab/>
+      </w:r>
+      <w:r>
+        <w:rPr>
+          <w:rFonts w:ascii="Courier New" w:hAnsi="Courier New" w:cs="Courier New"/>
+        </w:rPr>
+        <w:tab/>
+        <w:t>- BEET</w:t>
+      </w:r>
+    </w:p>
+    <w:p>
+      <w:pPr>
+        <w:pStyle w:val="PlainText"/>
+        <w:rPr>
+          <w:rFonts w:ascii="Courier New" w:hAnsi="Courier New" w:cs="Courier New"/>
+          <w:color w:val="FF0000"/>
+        </w:rPr>
+      </w:pPr>
+      <w:r>
+        <w:rPr>
+          <w:rFonts w:ascii="Courier New" w:hAnsi="Courier New" w:cs="Courier New"/>
+          <w:color w:val="FF0000"/>
+        </w:rPr>
+        <w:t>Amount Received</w:t>
+      </w:r>
+      <w:r>
+        <w:rPr>
+          <w:rFonts w:ascii="Courier New" w:hAnsi="Courier New" w:cs="Courier New"/>
+          <w:color w:val="FF0000"/>
+        </w:rPr>
+        <w:tab/>
+      </w:r>
+      <w:r>
+        <w:rPr>
+          <w:rFonts w:ascii="Courier New" w:hAnsi="Courier New" w:cs="Courier New"/>
+          <w:color w:val="FF0000"/>
+        </w:rPr>
+        <w:tab/>
+      </w:r>
+      <w:r>
+        <w:rPr>
+          <w:rFonts w:ascii="Courier New" w:hAnsi="Courier New" w:cs="Courier New"/>
+          <w:color w:val="FF0000"/>
+        </w:rPr>
+        <w:tab/>
+        <w:t>- 10052</w:t>
+      </w:r>
+    </w:p>
+    <w:p>
+      <w:pPr>
+        <w:pStyle w:val="PlainText"/>
+        <w:rPr>
+          <w:rFonts w:ascii="Courier New" w:hAnsi="Courier New" w:cs="Courier New"/>
+        </w:rPr>
+      </w:pPr>
+      <w:r>
+        <w:rPr>
+          <w:rFonts w:ascii="Courier New" w:hAnsi="Courier New" w:cs="Courier New"/>
+        </w:rPr>
+        <w:t>Amount Received mode</w:t>
+      </w:r>
+      <w:r>
+        <w:rPr>
+          <w:rFonts w:ascii="Courier New" w:hAnsi="Courier New" w:cs="Courier New"/>
+        </w:rPr>
+        <w:tab/>
+      </w:r>
+      <w:r>
+        <w:rPr>
+          <w:rFonts w:ascii="Courier New" w:hAnsi="Courier New" w:cs="Courier New"/>
+        </w:rPr>
+        <w:tab/>
+        <w:t>- CASH AND CLEARD</w:t>
+      </w:r>
+    </w:p>
+    <w:p>
+      <w:pPr>
+        <w:pStyle w:val="PlainText"/>
+        <w:rPr>
+          <w:rFonts w:ascii="Courier New" w:hAnsi="Courier New" w:cs="Courier New"/>
+        </w:rPr>
+      </w:pPr>
+    </w:p>
+    <w:p>
+      <w:pPr>
+        <w:pStyle w:val="PlainText"/>
+        <w:rPr>
+          <w:rFonts w:ascii="Courier New" w:hAnsi="Courier New" w:cs="Courier New"/>
+          <w:b/>
+        </w:rPr>
+      </w:pPr>
     </w:p>
     <w:p>
       <w:pPr>

</xml_diff>

<commit_message>
28/09/2018 MAMATHA CHICK IN
</commit_message>
<xml_diff>
--- a/customer _details/GANGAMMA/SEP/TUMKUR/7 MALAI/PURCHASE DETAILS.docx
+++ b/customer _details/GANGAMMA/SEP/TUMKUR/7 MALAI/PURCHASE DETAILS.docx
@@ -1041,13 +1041,7 @@
         <w:rPr>
           <w:rFonts w:ascii="Courier New" w:hAnsi="Courier New" w:cs="Courier New"/>
         </w:rPr>
-        <w:t>FRI Sep 21</w:t>
-      </w:r>
-      <w:r>
-        <w:rPr>
-          <w:rFonts w:ascii="Courier New" w:hAnsi="Courier New" w:cs="Courier New"/>
-        </w:rPr>
-        <w:t xml:space="preserve"> 13:26:57 IST 2018</w:t>
+        <w:t>FRI Sep 21 13:26:57 IST 2018</w:t>
       </w:r>
     </w:p>
     <w:p>
@@ -1206,6 +1200,412 @@
         <w:tab/>
         <w:t>- CASH AND CLEARD</w:t>
       </w:r>
+    </w:p>
+    <w:p>
+      <w:pPr>
+        <w:pStyle w:val="PlainText"/>
+        <w:rPr>
+          <w:rFonts w:ascii="Courier New" w:hAnsi="Courier New" w:cs="Courier New"/>
+        </w:rPr>
+      </w:pPr>
+    </w:p>
+    <w:p>
+      <w:pPr>
+        <w:pStyle w:val="PlainText"/>
+        <w:rPr>
+          <w:rFonts w:ascii="Courier New" w:hAnsi="Courier New" w:cs="Courier New"/>
+        </w:rPr>
+      </w:pPr>
+      <w:r>
+        <w:rPr>
+          <w:rFonts w:ascii="Courier New" w:hAnsi="Courier New" w:cs="Courier New"/>
+        </w:rPr>
+        <w:t>THU Sep 27</w:t>
+      </w:r>
+      <w:r>
+        <w:rPr>
+          <w:rFonts w:ascii="Courier New" w:hAnsi="Courier New" w:cs="Courier New"/>
+        </w:rPr>
+        <w:t xml:space="preserve"> 15:13:24 IST 2018</w:t>
+      </w:r>
+    </w:p>
+    <w:p>
+      <w:pPr>
+        <w:pStyle w:val="PlainText"/>
+        <w:rPr>
+          <w:rFonts w:ascii="Courier New" w:hAnsi="Courier New" w:cs="Courier New"/>
+        </w:rPr>
+      </w:pPr>
+      <w:r>
+        <w:rPr>
+          <w:rFonts w:ascii="Courier New" w:hAnsi="Courier New" w:cs="Courier New"/>
+        </w:rPr>
+        <w:t>Person Name</w:t>
+      </w:r>
+      <w:r>
+        <w:rPr>
+          <w:rFonts w:ascii="Courier New" w:hAnsi="Courier New" w:cs="Courier New"/>
+        </w:rPr>
+        <w:tab/>
+      </w:r>
+      <w:r>
+        <w:rPr>
+          <w:rFonts w:ascii="Courier New" w:hAnsi="Courier New" w:cs="Courier New"/>
+        </w:rPr>
+        <w:tab/>
+      </w:r>
+      <w:r>
+        <w:rPr>
+          <w:rFonts w:ascii="Courier New" w:hAnsi="Courier New" w:cs="Courier New"/>
+        </w:rPr>
+        <w:tab/>
+      </w:r>
+      <w:r>
+        <w:rPr>
+          <w:rFonts w:ascii="Courier New" w:hAnsi="Courier New" w:cs="Courier New"/>
+        </w:rPr>
+        <w:tab/>
+        <w:t>- 7 MALAI</w:t>
+      </w:r>
+    </w:p>
+    <w:p>
+      <w:pPr>
+        <w:pStyle w:val="PlainText"/>
+        <w:rPr>
+          <w:rFonts w:ascii="Courier New" w:hAnsi="Courier New" w:cs="Courier New"/>
+        </w:rPr>
+      </w:pPr>
+      <w:r>
+        <w:rPr>
+          <w:rFonts w:ascii="Courier New" w:hAnsi="Courier New" w:cs="Courier New"/>
+        </w:rPr>
+        <w:t>Bill number</w:t>
+      </w:r>
+      <w:r>
+        <w:rPr>
+          <w:rFonts w:ascii="Courier New" w:hAnsi="Courier New" w:cs="Courier New"/>
+        </w:rPr>
+        <w:tab/>
+      </w:r>
+      <w:r>
+        <w:rPr>
+          <w:rFonts w:ascii="Courier New" w:hAnsi="Courier New" w:cs="Courier New"/>
+        </w:rPr>
+        <w:tab/>
+      </w:r>
+      <w:r>
+        <w:rPr>
+          <w:rFonts w:ascii="Courier New" w:hAnsi="Courier New" w:cs="Courier New"/>
+        </w:rPr>
+        <w:tab/>
+      </w:r>
+      <w:r>
+        <w:rPr>
+          <w:rFonts w:ascii="Courier New" w:hAnsi="Courier New" w:cs="Courier New"/>
+        </w:rPr>
+        <w:tab/>
+        <w:t>- 8042</w:t>
+      </w:r>
+    </w:p>
+    <w:p>
+      <w:pPr>
+        <w:pStyle w:val="PlainText"/>
+        <w:rPr>
+          <w:rFonts w:ascii="Courier New" w:hAnsi="Courier New" w:cs="Courier New"/>
+        </w:rPr>
+      </w:pPr>
+      <w:r>
+        <w:rPr>
+          <w:rFonts w:ascii="Courier New" w:hAnsi="Courier New" w:cs="Courier New"/>
+        </w:rPr>
+        <w:t>---------------------------------------------------------------</w:t>
+      </w:r>
+    </w:p>
+    <w:p>
+      <w:pPr>
+        <w:pStyle w:val="PlainText"/>
+        <w:rPr>
+          <w:rFonts w:ascii="Courier New" w:hAnsi="Courier New" w:cs="Courier New"/>
+        </w:rPr>
+      </w:pPr>
+      <w:r>
+        <w:rPr>
+          <w:rFonts w:ascii="Courier New" w:hAnsi="Courier New" w:cs="Courier New"/>
+        </w:rPr>
+        <w:t>Item Name</w:t>
+      </w:r>
+      <w:r>
+        <w:rPr>
+          <w:rFonts w:ascii="Courier New" w:hAnsi="Courier New" w:cs="Courier New"/>
+        </w:rPr>
+        <w:tab/>
+      </w:r>
+      <w:r>
+        <w:rPr>
+          <w:rFonts w:ascii="Courier New" w:hAnsi="Courier New" w:cs="Courier New"/>
+        </w:rPr>
+        <w:tab/>
+      </w:r>
+      <w:r>
+        <w:rPr>
+          <w:rFonts w:ascii="Courier New" w:hAnsi="Courier New" w:cs="Courier New"/>
+        </w:rPr>
+        <w:tab/>
+      </w:r>
+      <w:r>
+        <w:rPr>
+          <w:rFonts w:ascii="Courier New" w:hAnsi="Courier New" w:cs="Courier New"/>
+        </w:rPr>
+        <w:tab/>
+        <w:t>- CARROT</w:t>
+      </w:r>
+    </w:p>
+    <w:p>
+      <w:pPr>
+        <w:pStyle w:val="PlainText"/>
+        <w:rPr>
+          <w:rFonts w:ascii="Courier New" w:hAnsi="Courier New" w:cs="Courier New"/>
+        </w:rPr>
+      </w:pPr>
+      <w:r>
+        <w:rPr>
+          <w:rFonts w:ascii="Courier New" w:hAnsi="Courier New" w:cs="Courier New"/>
+        </w:rPr>
+        <w:t>Number of Pockets</w:t>
+      </w:r>
+      <w:r>
+        <w:rPr>
+          <w:rFonts w:ascii="Courier New" w:hAnsi="Courier New" w:cs="Courier New"/>
+        </w:rPr>
+        <w:tab/>
+      </w:r>
+      <w:r>
+        <w:rPr>
+          <w:rFonts w:ascii="Courier New" w:hAnsi="Courier New" w:cs="Courier New"/>
+        </w:rPr>
+        <w:tab/>
+      </w:r>
+      <w:r>
+        <w:rPr>
+          <w:rFonts w:ascii="Courier New" w:hAnsi="Courier New" w:cs="Courier New"/>
+        </w:rPr>
+        <w:tab/>
+        <w:t>- 6</w:t>
+      </w:r>
+    </w:p>
+    <w:p>
+      <w:pPr>
+        <w:pStyle w:val="PlainText"/>
+        <w:rPr>
+          <w:rFonts w:ascii="Courier New" w:hAnsi="Courier New" w:cs="Courier New"/>
+        </w:rPr>
+      </w:pPr>
+      <w:r>
+        <w:rPr>
+          <w:rFonts w:ascii="Courier New" w:hAnsi="Courier New" w:cs="Courier New"/>
+        </w:rPr>
+        <w:t>Number of KGs</w:t>
+      </w:r>
+      <w:r>
+        <w:rPr>
+          <w:rFonts w:ascii="Courier New" w:hAnsi="Courier New" w:cs="Courier New"/>
+        </w:rPr>
+        <w:tab/>
+      </w:r>
+      <w:r>
+        <w:rPr>
+          <w:rFonts w:ascii="Courier New" w:hAnsi="Courier New" w:cs="Courier New"/>
+        </w:rPr>
+        <w:tab/>
+      </w:r>
+      <w:r>
+        <w:rPr>
+          <w:rFonts w:ascii="Courier New" w:hAnsi="Courier New" w:cs="Courier New"/>
+        </w:rPr>
+        <w:tab/>
+        <w:t>- 582</w:t>
+      </w:r>
+    </w:p>
+    <w:p>
+      <w:pPr>
+        <w:pStyle w:val="PlainText"/>
+        <w:rPr>
+          <w:rFonts w:ascii="Courier New" w:hAnsi="Courier New" w:cs="Courier New"/>
+        </w:rPr>
+      </w:pPr>
+      <w:r>
+        <w:rPr>
+          <w:rFonts w:ascii="Courier New" w:hAnsi="Courier New" w:cs="Courier New"/>
+        </w:rPr>
+        <w:t>Rate</w:t>
+      </w:r>
+      <w:r>
+        <w:rPr>
+          <w:rFonts w:ascii="Courier New" w:hAnsi="Courier New" w:cs="Courier New"/>
+        </w:rPr>
+        <w:tab/>
+      </w:r>
+      <w:r>
+        <w:rPr>
+          <w:rFonts w:ascii="Courier New" w:hAnsi="Courier New" w:cs="Courier New"/>
+        </w:rPr>
+        <w:tab/>
+      </w:r>
+      <w:r>
+        <w:rPr>
+          <w:rFonts w:ascii="Courier New" w:hAnsi="Courier New" w:cs="Courier New"/>
+        </w:rPr>
+        <w:tab/>
+      </w:r>
+      <w:r>
+        <w:rPr>
+          <w:rFonts w:ascii="Courier New" w:hAnsi="Courier New" w:cs="Courier New"/>
+        </w:rPr>
+        <w:tab/>
+      </w:r>
+      <w:r>
+        <w:rPr>
+          <w:rFonts w:ascii="Courier New" w:hAnsi="Courier New" w:cs="Courier New"/>
+        </w:rPr>
+        <w:tab/>
+        <w:t>- 26</w:t>
+      </w:r>
+    </w:p>
+    <w:p>
+      <w:pPr>
+        <w:pStyle w:val="PlainText"/>
+        <w:rPr>
+          <w:rFonts w:ascii="Courier New" w:hAnsi="Courier New" w:cs="Courier New"/>
+        </w:rPr>
+      </w:pPr>
+      <w:r>
+        <w:rPr>
+          <w:rFonts w:ascii="Courier New" w:hAnsi="Courier New" w:cs="Courier New"/>
+        </w:rPr>
+        <w:t>Transport &amp; Miscellaneous</w:t>
+      </w:r>
+      <w:r>
+        <w:rPr>
+          <w:rFonts w:ascii="Courier New" w:hAnsi="Courier New" w:cs="Courier New"/>
+        </w:rPr>
+        <w:tab/>
+        <w:t>- 636</w:t>
+      </w:r>
+    </w:p>
+    <w:p>
+      <w:pPr>
+        <w:pStyle w:val="PlainText"/>
+        <w:rPr>
+          <w:rFonts w:ascii="Courier New" w:hAnsi="Courier New" w:cs="Courier New"/>
+        </w:rPr>
+      </w:pPr>
+      <w:r>
+        <w:rPr>
+          <w:rFonts w:ascii="Courier New" w:hAnsi="Courier New" w:cs="Courier New"/>
+        </w:rPr>
+        <w:t>Total Price</w:t>
+      </w:r>
+      <w:r>
+        <w:rPr>
+          <w:rFonts w:ascii="Courier New" w:hAnsi="Courier New" w:cs="Courier New"/>
+        </w:rPr>
+        <w:tab/>
+      </w:r>
+      <w:r>
+        <w:rPr>
+          <w:rFonts w:ascii="Courier New" w:hAnsi="Courier New" w:cs="Courier New"/>
+        </w:rPr>
+        <w:tab/>
+      </w:r>
+      <w:r>
+        <w:rPr>
+          <w:rFonts w:ascii="Courier New" w:hAnsi="Courier New" w:cs="Courier New"/>
+        </w:rPr>
+        <w:tab/>
+      </w:r>
+      <w:r>
+        <w:rPr>
+          <w:rFonts w:ascii="Courier New" w:hAnsi="Courier New" w:cs="Courier New"/>
+        </w:rPr>
+        <w:tab/>
+        <w:t>- 15768.0</w:t>
+      </w:r>
+    </w:p>
+    <w:p>
+      <w:pPr>
+        <w:pStyle w:val="PlainText"/>
+        <w:rPr>
+          <w:rFonts w:ascii="Courier New" w:hAnsi="Courier New" w:cs="Courier New"/>
+        </w:rPr>
+      </w:pPr>
+      <w:r>
+        <w:rPr>
+          <w:rFonts w:ascii="Courier New" w:hAnsi="Courier New" w:cs="Courier New"/>
+        </w:rPr>
+        <w:t>Amount balance</w:t>
+      </w:r>
+      <w:r>
+        <w:rPr>
+          <w:rFonts w:ascii="Courier New" w:hAnsi="Courier New" w:cs="Courier New"/>
+        </w:rPr>
+        <w:tab/>
+      </w:r>
+      <w:r>
+        <w:rPr>
+          <w:rFonts w:ascii="Courier New" w:hAnsi="Courier New" w:cs="Courier New"/>
+        </w:rPr>
+        <w:tab/>
+      </w:r>
+      <w:r>
+        <w:rPr>
+          <w:rFonts w:ascii="Courier New" w:hAnsi="Courier New" w:cs="Courier New"/>
+        </w:rPr>
+        <w:tab/>
+        <w:t>- 15768.0</w:t>
+      </w:r>
+    </w:p>
+    <w:p>
+      <w:pPr>
+        <w:pStyle w:val="PlainText"/>
+        <w:rPr>
+          <w:rFonts w:ascii="Courier New" w:hAnsi="Courier New" w:cs="Courier New"/>
+        </w:rPr>
+      </w:pPr>
+      <w:r>
+        <w:rPr>
+          <w:rFonts w:ascii="Courier New" w:hAnsi="Courier New" w:cs="Courier New"/>
+        </w:rPr>
+        <w:t>Amount Received mode</w:t>
+      </w:r>
+      <w:r>
+        <w:rPr>
+          <w:rFonts w:ascii="Courier New" w:hAnsi="Courier New" w:cs="Courier New"/>
+        </w:rPr>
+        <w:tab/>
+      </w:r>
+      <w:r>
+        <w:rPr>
+          <w:rFonts w:ascii="Courier New" w:hAnsi="Courier New" w:cs="Courier New"/>
+        </w:rPr>
+        <w:tab/>
+        <w:t>- CASH</w:t>
+      </w:r>
+    </w:p>
+    <w:p>
+      <w:pPr>
+        <w:pStyle w:val="PlainText"/>
+        <w:rPr>
+          <w:rFonts w:ascii="Courier New" w:hAnsi="Courier New" w:cs="Courier New"/>
+        </w:rPr>
+      </w:pPr>
+    </w:p>
+    <w:p>
+      <w:pPr>
+        <w:pStyle w:val="PlainText"/>
+        <w:rPr>
+          <w:rFonts w:ascii="Courier New" w:hAnsi="Courier New" w:cs="Courier New"/>
+        </w:rPr>
+      </w:pPr>
     </w:p>
     <w:p>
       <w:pPr>

</xml_diff>

<commit_message>
1/10/2018 MAMATHA CHICK IN
</commit_message>
<xml_diff>
--- a/customer _details/GANGAMMA/SEP/TUMKUR/7 MALAI/PURCHASE DETAILS.docx
+++ b/customer _details/GANGAMMA/SEP/TUMKUR/7 MALAI/PURCHASE DETAILS.docx
@@ -1220,13 +1220,7 @@
         <w:rPr>
           <w:rFonts w:ascii="Courier New" w:hAnsi="Courier New" w:cs="Courier New"/>
         </w:rPr>
-        <w:t>THU Sep 27</w:t>
-      </w:r>
-      <w:r>
-        <w:rPr>
-          <w:rFonts w:ascii="Courier New" w:hAnsi="Courier New" w:cs="Courier New"/>
-        </w:rPr>
-        <w:t xml:space="preserve"> 15:13:24 IST 2018</w:t>
+        <w:t>THU Sep 27 15:13:24 IST 2018</w:t>
       </w:r>
     </w:p>
     <w:p>
@@ -1590,6 +1584,369 @@
         <w:tab/>
         <w:t>- CASH</w:t>
       </w:r>
+    </w:p>
+    <w:p>
+      <w:pPr>
+        <w:pStyle w:val="PlainText"/>
+        <w:rPr>
+          <w:rFonts w:ascii="Courier New" w:hAnsi="Courier New" w:cs="Courier New"/>
+        </w:rPr>
+      </w:pPr>
+    </w:p>
+    <w:p>
+      <w:pPr>
+        <w:pStyle w:val="PlainText"/>
+        <w:rPr>
+          <w:rFonts w:ascii="Courier New" w:hAnsi="Courier New" w:cs="Courier New"/>
+        </w:rPr>
+      </w:pPr>
+      <w:r>
+        <w:rPr>
+          <w:rFonts w:ascii="Courier New" w:hAnsi="Courier New" w:cs="Courier New"/>
+        </w:rPr>
+        <w:t>SAT SEP 29</w:t>
+      </w:r>
+      <w:r>
+        <w:rPr>
+          <w:rFonts w:ascii="Courier New" w:hAnsi="Courier New" w:cs="Courier New"/>
+        </w:rPr>
+        <w:t xml:space="preserve"> 12:51:58 IST 2018</w:t>
+      </w:r>
+    </w:p>
+    <w:p>
+      <w:pPr>
+        <w:pStyle w:val="PlainText"/>
+        <w:rPr>
+          <w:rFonts w:ascii="Courier New" w:hAnsi="Courier New" w:cs="Courier New"/>
+        </w:rPr>
+      </w:pPr>
+      <w:r>
+        <w:rPr>
+          <w:rFonts w:ascii="Courier New" w:hAnsi="Courier New" w:cs="Courier New"/>
+        </w:rPr>
+        <w:t>Person Name</w:t>
+      </w:r>
+      <w:r>
+        <w:rPr>
+          <w:rFonts w:ascii="Courier New" w:hAnsi="Courier New" w:cs="Courier New"/>
+        </w:rPr>
+        <w:tab/>
+      </w:r>
+      <w:r>
+        <w:rPr>
+          <w:rFonts w:ascii="Courier New" w:hAnsi="Courier New" w:cs="Courier New"/>
+        </w:rPr>
+        <w:tab/>
+      </w:r>
+      <w:r>
+        <w:rPr>
+          <w:rFonts w:ascii="Courier New" w:hAnsi="Courier New" w:cs="Courier New"/>
+        </w:rPr>
+        <w:tab/>
+      </w:r>
+      <w:r>
+        <w:rPr>
+          <w:rFonts w:ascii="Courier New" w:hAnsi="Courier New" w:cs="Courier New"/>
+        </w:rPr>
+        <w:tab/>
+        <w:t>- 7 MALAI</w:t>
+      </w:r>
+    </w:p>
+    <w:p>
+      <w:pPr>
+        <w:pStyle w:val="PlainText"/>
+        <w:rPr>
+          <w:rFonts w:ascii="Courier New" w:hAnsi="Courier New" w:cs="Courier New"/>
+        </w:rPr>
+      </w:pPr>
+      <w:r>
+        <w:rPr>
+          <w:rFonts w:ascii="Courier New" w:hAnsi="Courier New" w:cs="Courier New"/>
+        </w:rPr>
+        <w:t>Bill number</w:t>
+      </w:r>
+      <w:r>
+        <w:rPr>
+          <w:rFonts w:ascii="Courier New" w:hAnsi="Courier New" w:cs="Courier New"/>
+        </w:rPr>
+        <w:tab/>
+      </w:r>
+      <w:r>
+        <w:rPr>
+          <w:rFonts w:ascii="Courier New" w:hAnsi="Courier New" w:cs="Courier New"/>
+        </w:rPr>
+        <w:tab/>
+      </w:r>
+      <w:r>
+        <w:rPr>
+          <w:rFonts w:ascii="Courier New" w:hAnsi="Courier New" w:cs="Courier New"/>
+        </w:rPr>
+        <w:tab/>
+      </w:r>
+      <w:r>
+        <w:rPr>
+          <w:rFonts w:ascii="Courier New" w:hAnsi="Courier New" w:cs="Courier New"/>
+        </w:rPr>
+        <w:tab/>
+        <w:t>- 8104</w:t>
+      </w:r>
+    </w:p>
+    <w:p>
+      <w:pPr>
+        <w:pStyle w:val="PlainText"/>
+        <w:rPr>
+          <w:rFonts w:ascii="Courier New" w:hAnsi="Courier New" w:cs="Courier New"/>
+        </w:rPr>
+      </w:pPr>
+      <w:r>
+        <w:rPr>
+          <w:rFonts w:ascii="Courier New" w:hAnsi="Courier New" w:cs="Courier New"/>
+        </w:rPr>
+        <w:t>---------------------------------------------------------------</w:t>
+      </w:r>
+    </w:p>
+    <w:p>
+      <w:pPr>
+        <w:pStyle w:val="PlainText"/>
+        <w:rPr>
+          <w:rFonts w:ascii="Courier New" w:hAnsi="Courier New" w:cs="Courier New"/>
+        </w:rPr>
+      </w:pPr>
+      <w:r>
+        <w:rPr>
+          <w:rFonts w:ascii="Courier New" w:hAnsi="Courier New" w:cs="Courier New"/>
+        </w:rPr>
+        <w:t>Item Name</w:t>
+      </w:r>
+      <w:r>
+        <w:rPr>
+          <w:rFonts w:ascii="Courier New" w:hAnsi="Courier New" w:cs="Courier New"/>
+        </w:rPr>
+        <w:tab/>
+      </w:r>
+      <w:r>
+        <w:rPr>
+          <w:rFonts w:ascii="Courier New" w:hAnsi="Courier New" w:cs="Courier New"/>
+        </w:rPr>
+        <w:tab/>
+      </w:r>
+      <w:r>
+        <w:rPr>
+          <w:rFonts w:ascii="Courier New" w:hAnsi="Courier New" w:cs="Courier New"/>
+        </w:rPr>
+        <w:tab/>
+      </w:r>
+      <w:r>
+        <w:rPr>
+          <w:rFonts w:ascii="Courier New" w:hAnsi="Courier New" w:cs="Courier New"/>
+        </w:rPr>
+        <w:tab/>
+        <w:t>- CARROT</w:t>
+      </w:r>
+    </w:p>
+    <w:p>
+      <w:pPr>
+        <w:pStyle w:val="PlainText"/>
+        <w:rPr>
+          <w:rFonts w:ascii="Courier New" w:hAnsi="Courier New" w:cs="Courier New"/>
+        </w:rPr>
+      </w:pPr>
+      <w:r>
+        <w:rPr>
+          <w:rFonts w:ascii="Courier New" w:hAnsi="Courier New" w:cs="Courier New"/>
+        </w:rPr>
+        <w:t>Number of Pockets</w:t>
+      </w:r>
+      <w:r>
+        <w:rPr>
+          <w:rFonts w:ascii="Courier New" w:hAnsi="Courier New" w:cs="Courier New"/>
+        </w:rPr>
+        <w:tab/>
+      </w:r>
+      <w:r>
+        <w:rPr>
+          <w:rFonts w:ascii="Courier New" w:hAnsi="Courier New" w:cs="Courier New"/>
+        </w:rPr>
+        <w:tab/>
+      </w:r>
+      <w:r>
+        <w:rPr>
+          <w:rFonts w:ascii="Courier New" w:hAnsi="Courier New" w:cs="Courier New"/>
+        </w:rPr>
+        <w:tab/>
+        <w:t>- 5</w:t>
+      </w:r>
+    </w:p>
+    <w:p>
+      <w:pPr>
+        <w:pStyle w:val="PlainText"/>
+        <w:rPr>
+          <w:rFonts w:ascii="Courier New" w:hAnsi="Courier New" w:cs="Courier New"/>
+        </w:rPr>
+      </w:pPr>
+      <w:r>
+        <w:rPr>
+          <w:rFonts w:ascii="Courier New" w:hAnsi="Courier New" w:cs="Courier New"/>
+        </w:rPr>
+        <w:t>Number of KGs</w:t>
+      </w:r>
+      <w:r>
+        <w:rPr>
+          <w:rFonts w:ascii="Courier New" w:hAnsi="Courier New" w:cs="Courier New"/>
+        </w:rPr>
+        <w:tab/>
+      </w:r>
+      <w:r>
+        <w:rPr>
+          <w:rFonts w:ascii="Courier New" w:hAnsi="Courier New" w:cs="Courier New"/>
+        </w:rPr>
+        <w:tab/>
+      </w:r>
+      <w:r>
+        <w:rPr>
+          <w:rFonts w:ascii="Courier New" w:hAnsi="Courier New" w:cs="Courier New"/>
+        </w:rPr>
+        <w:tab/>
+        <w:t>- 465</w:t>
+      </w:r>
+    </w:p>
+    <w:p>
+      <w:pPr>
+        <w:pStyle w:val="PlainText"/>
+        <w:rPr>
+          <w:rFonts w:ascii="Courier New" w:hAnsi="Courier New" w:cs="Courier New"/>
+        </w:rPr>
+      </w:pPr>
+      <w:r>
+        <w:rPr>
+          <w:rFonts w:ascii="Courier New" w:hAnsi="Courier New" w:cs="Courier New"/>
+        </w:rPr>
+        <w:t>Rate</w:t>
+      </w:r>
+      <w:r>
+        <w:rPr>
+          <w:rFonts w:ascii="Courier New" w:hAnsi="Courier New" w:cs="Courier New"/>
+        </w:rPr>
+        <w:tab/>
+      </w:r>
+      <w:r>
+        <w:rPr>
+          <w:rFonts w:ascii="Courier New" w:hAnsi="Courier New" w:cs="Courier New"/>
+        </w:rPr>
+        <w:tab/>
+      </w:r>
+      <w:r>
+        <w:rPr>
+          <w:rFonts w:ascii="Courier New" w:hAnsi="Courier New" w:cs="Courier New"/>
+        </w:rPr>
+        <w:tab/>
+      </w:r>
+      <w:r>
+        <w:rPr>
+          <w:rFonts w:ascii="Courier New" w:hAnsi="Courier New" w:cs="Courier New"/>
+        </w:rPr>
+        <w:tab/>
+      </w:r>
+      <w:r>
+        <w:rPr>
+          <w:rFonts w:ascii="Courier New" w:hAnsi="Courier New" w:cs="Courier New"/>
+        </w:rPr>
+        <w:tab/>
+        <w:t>- 24</w:t>
+      </w:r>
+    </w:p>
+    <w:p>
+      <w:pPr>
+        <w:pStyle w:val="PlainText"/>
+        <w:rPr>
+          <w:rFonts w:ascii="Courier New" w:hAnsi="Courier New" w:cs="Courier New"/>
+        </w:rPr>
+      </w:pPr>
+      <w:r>
+        <w:rPr>
+          <w:rFonts w:ascii="Courier New" w:hAnsi="Courier New" w:cs="Courier New"/>
+        </w:rPr>
+        <w:t>Total Price</w:t>
+      </w:r>
+      <w:r>
+        <w:rPr>
+          <w:rFonts w:ascii="Courier New" w:hAnsi="Courier New" w:cs="Courier New"/>
+        </w:rPr>
+        <w:tab/>
+      </w:r>
+      <w:r>
+        <w:rPr>
+          <w:rFonts w:ascii="Courier New" w:hAnsi="Courier New" w:cs="Courier New"/>
+        </w:rPr>
+        <w:tab/>
+      </w:r>
+      <w:r>
+        <w:rPr>
+          <w:rFonts w:ascii="Courier New" w:hAnsi="Courier New" w:cs="Courier New"/>
+        </w:rPr>
+        <w:tab/>
+      </w:r>
+      <w:r>
+        <w:rPr>
+          <w:rFonts w:ascii="Courier New" w:hAnsi="Courier New" w:cs="Courier New"/>
+        </w:rPr>
+        <w:tab/>
+        <w:t>- 11160.0</w:t>
+      </w:r>
+    </w:p>
+    <w:p>
+      <w:pPr>
+        <w:pStyle w:val="PlainText"/>
+        <w:rPr>
+          <w:rFonts w:ascii="Courier New" w:hAnsi="Courier New" w:cs="Courier New"/>
+          <w:b/>
+        </w:rPr>
+      </w:pPr>
+      <w:r>
+        <w:rPr>
+          <w:rFonts w:ascii="Courier New" w:hAnsi="Courier New" w:cs="Courier New"/>
+          <w:b/>
+        </w:rPr>
+        <w:t>Amount balance</w:t>
+      </w:r>
+      <w:r>
+        <w:rPr>
+          <w:rFonts w:ascii="Courier New" w:hAnsi="Courier New" w:cs="Courier New"/>
+          <w:b/>
+        </w:rPr>
+        <w:tab/>
+      </w:r>
+      <w:r>
+        <w:rPr>
+          <w:rFonts w:ascii="Courier New" w:hAnsi="Courier New" w:cs="Courier New"/>
+          <w:b/>
+        </w:rPr>
+        <w:tab/>
+      </w:r>
+      <w:r>
+        <w:rPr>
+          <w:rFonts w:ascii="Courier New" w:hAnsi="Courier New" w:cs="Courier New"/>
+          <w:b/>
+        </w:rPr>
+        <w:tab/>
+        <w:t>- 26928.0</w:t>
+      </w:r>
+    </w:p>
+    <w:p>
+      <w:pPr>
+        <w:pStyle w:val="PlainText"/>
+        <w:rPr>
+          <w:rFonts w:ascii="Courier New" w:hAnsi="Courier New" w:cs="Courier New"/>
+        </w:rPr>
+      </w:pPr>
+    </w:p>
+    <w:p>
+      <w:pPr>
+        <w:pStyle w:val="PlainText"/>
+        <w:rPr>
+          <w:rFonts w:ascii="Courier New" w:hAnsi="Courier New" w:cs="Courier New"/>
+        </w:rPr>
+      </w:pPr>
     </w:p>
     <w:p>
       <w:pPr>

</xml_diff>

<commit_message>
02/10/2018 MAMATHA CHICK IN
</commit_message>
<xml_diff>
--- a/customer _details/GANGAMMA/SEP/TUMKUR/7 MALAI/PURCHASE DETAILS.docx
+++ b/customer _details/GANGAMMA/SEP/TUMKUR/7 MALAI/PURCHASE DETAILS.docx
@@ -1604,13 +1604,7 @@
         <w:rPr>
           <w:rFonts w:ascii="Courier New" w:hAnsi="Courier New" w:cs="Courier New"/>
         </w:rPr>
-        <w:t>SAT SEP 29</w:t>
-      </w:r>
-      <w:r>
-        <w:rPr>
-          <w:rFonts w:ascii="Courier New" w:hAnsi="Courier New" w:cs="Courier New"/>
-        </w:rPr>
-        <w:t xml:space="preserve"> 12:51:58 IST 2018</w:t>
+        <w:t>SAT SEP 29 12:51:58 IST 2018</w:t>
       </w:r>
     </w:p>
     <w:p>
@@ -1931,6 +1925,795 @@
         <w:tab/>
         <w:t>- 26928.0</w:t>
       </w:r>
+    </w:p>
+    <w:p>
+      <w:pPr>
+        <w:pStyle w:val="PlainText"/>
+        <w:rPr>
+          <w:rFonts w:ascii="Courier New" w:hAnsi="Courier New" w:cs="Courier New"/>
+          <w:b/>
+        </w:rPr>
+      </w:pPr>
+    </w:p>
+    <w:p>
+      <w:pPr>
+        <w:pStyle w:val="PlainText"/>
+        <w:rPr>
+          <w:rFonts w:ascii="Courier New" w:hAnsi="Courier New" w:cs="Courier New"/>
+        </w:rPr>
+      </w:pPr>
+      <w:r>
+        <w:rPr>
+          <w:rFonts w:ascii="Courier New" w:hAnsi="Courier New" w:cs="Courier New"/>
+        </w:rPr>
+        <w:t>SUN SEP 30 11:43:11 IST 2018</w:t>
+      </w:r>
+    </w:p>
+    <w:p>
+      <w:pPr>
+        <w:pStyle w:val="PlainText"/>
+        <w:rPr>
+          <w:rFonts w:ascii="Courier New" w:hAnsi="Courier New" w:cs="Courier New"/>
+        </w:rPr>
+      </w:pPr>
+      <w:r>
+        <w:rPr>
+          <w:rFonts w:ascii="Courier New" w:hAnsi="Courier New" w:cs="Courier New"/>
+        </w:rPr>
+        <w:t>Person Name</w:t>
+      </w:r>
+      <w:r>
+        <w:rPr>
+          <w:rFonts w:ascii="Courier New" w:hAnsi="Courier New" w:cs="Courier New"/>
+        </w:rPr>
+        <w:tab/>
+      </w:r>
+      <w:r>
+        <w:rPr>
+          <w:rFonts w:ascii="Courier New" w:hAnsi="Courier New" w:cs="Courier New"/>
+        </w:rPr>
+        <w:tab/>
+      </w:r>
+      <w:r>
+        <w:rPr>
+          <w:rFonts w:ascii="Courier New" w:hAnsi="Courier New" w:cs="Courier New"/>
+        </w:rPr>
+        <w:tab/>
+      </w:r>
+      <w:r>
+        <w:rPr>
+          <w:rFonts w:ascii="Courier New" w:hAnsi="Courier New" w:cs="Courier New"/>
+        </w:rPr>
+        <w:tab/>
+        <w:t>- 7 MALAI</w:t>
+      </w:r>
+    </w:p>
+    <w:p>
+      <w:pPr>
+        <w:pStyle w:val="PlainText"/>
+        <w:rPr>
+          <w:rFonts w:ascii="Courier New" w:hAnsi="Courier New" w:cs="Courier New"/>
+        </w:rPr>
+      </w:pPr>
+      <w:r>
+        <w:rPr>
+          <w:rFonts w:ascii="Courier New" w:hAnsi="Courier New" w:cs="Courier New"/>
+        </w:rPr>
+        <w:t>Bill number</w:t>
+      </w:r>
+      <w:r>
+        <w:rPr>
+          <w:rFonts w:ascii="Courier New" w:hAnsi="Courier New" w:cs="Courier New"/>
+        </w:rPr>
+        <w:tab/>
+      </w:r>
+      <w:r>
+        <w:rPr>
+          <w:rFonts w:ascii="Courier New" w:hAnsi="Courier New" w:cs="Courier New"/>
+        </w:rPr>
+        <w:tab/>
+      </w:r>
+      <w:r>
+        <w:rPr>
+          <w:rFonts w:ascii="Courier New" w:hAnsi="Courier New" w:cs="Courier New"/>
+        </w:rPr>
+        <w:tab/>
+      </w:r>
+      <w:r>
+        <w:rPr>
+          <w:rFonts w:ascii="Courier New" w:hAnsi="Courier New" w:cs="Courier New"/>
+        </w:rPr>
+        <w:tab/>
+        <w:t>- 8131</w:t>
+      </w:r>
+    </w:p>
+    <w:p>
+      <w:pPr>
+        <w:pStyle w:val="PlainText"/>
+        <w:rPr>
+          <w:rFonts w:ascii="Courier New" w:hAnsi="Courier New" w:cs="Courier New"/>
+        </w:rPr>
+      </w:pPr>
+      <w:r>
+        <w:rPr>
+          <w:rFonts w:ascii="Courier New" w:hAnsi="Courier New" w:cs="Courier New"/>
+        </w:rPr>
+        <w:t>---------------------------------------------------------------</w:t>
+      </w:r>
+    </w:p>
+    <w:p>
+      <w:pPr>
+        <w:pStyle w:val="PlainText"/>
+        <w:rPr>
+          <w:rFonts w:ascii="Courier New" w:hAnsi="Courier New" w:cs="Courier New"/>
+        </w:rPr>
+      </w:pPr>
+      <w:r>
+        <w:rPr>
+          <w:rFonts w:ascii="Courier New" w:hAnsi="Courier New" w:cs="Courier New"/>
+        </w:rPr>
+        <w:t>Item Name</w:t>
+      </w:r>
+      <w:r>
+        <w:rPr>
+          <w:rFonts w:ascii="Courier New" w:hAnsi="Courier New" w:cs="Courier New"/>
+        </w:rPr>
+        <w:tab/>
+      </w:r>
+      <w:r>
+        <w:rPr>
+          <w:rFonts w:ascii="Courier New" w:hAnsi="Courier New" w:cs="Courier New"/>
+        </w:rPr>
+        <w:tab/>
+      </w:r>
+      <w:r>
+        <w:rPr>
+          <w:rFonts w:ascii="Courier New" w:hAnsi="Courier New" w:cs="Courier New"/>
+        </w:rPr>
+        <w:tab/>
+      </w:r>
+      <w:r>
+        <w:rPr>
+          <w:rFonts w:ascii="Courier New" w:hAnsi="Courier New" w:cs="Courier New"/>
+        </w:rPr>
+        <w:tab/>
+        <w:t>- CARROT</w:t>
+      </w:r>
+    </w:p>
+    <w:p>
+      <w:pPr>
+        <w:pStyle w:val="PlainText"/>
+        <w:rPr>
+          <w:rFonts w:ascii="Courier New" w:hAnsi="Courier New" w:cs="Courier New"/>
+        </w:rPr>
+      </w:pPr>
+      <w:r>
+        <w:rPr>
+          <w:rFonts w:ascii="Courier New" w:hAnsi="Courier New" w:cs="Courier New"/>
+        </w:rPr>
+        <w:t>Number of Pockets</w:t>
+      </w:r>
+      <w:r>
+        <w:rPr>
+          <w:rFonts w:ascii="Courier New" w:hAnsi="Courier New" w:cs="Courier New"/>
+        </w:rPr>
+        <w:tab/>
+      </w:r>
+      <w:r>
+        <w:rPr>
+          <w:rFonts w:ascii="Courier New" w:hAnsi="Courier New" w:cs="Courier New"/>
+        </w:rPr>
+        <w:tab/>
+      </w:r>
+      <w:r>
+        <w:rPr>
+          <w:rFonts w:ascii="Courier New" w:hAnsi="Courier New" w:cs="Courier New"/>
+        </w:rPr>
+        <w:tab/>
+        <w:t>- 2</w:t>
+      </w:r>
+    </w:p>
+    <w:p>
+      <w:pPr>
+        <w:pStyle w:val="PlainText"/>
+        <w:rPr>
+          <w:rFonts w:ascii="Courier New" w:hAnsi="Courier New" w:cs="Courier New"/>
+        </w:rPr>
+      </w:pPr>
+      <w:r>
+        <w:rPr>
+          <w:rFonts w:ascii="Courier New" w:hAnsi="Courier New" w:cs="Courier New"/>
+        </w:rPr>
+        <w:t>Number of KGs</w:t>
+      </w:r>
+      <w:r>
+        <w:rPr>
+          <w:rFonts w:ascii="Courier New" w:hAnsi="Courier New" w:cs="Courier New"/>
+        </w:rPr>
+        <w:tab/>
+      </w:r>
+      <w:r>
+        <w:rPr>
+          <w:rFonts w:ascii="Courier New" w:hAnsi="Courier New" w:cs="Courier New"/>
+        </w:rPr>
+        <w:tab/>
+      </w:r>
+      <w:r>
+        <w:rPr>
+          <w:rFonts w:ascii="Courier New" w:hAnsi="Courier New" w:cs="Courier New"/>
+        </w:rPr>
+        <w:tab/>
+        <w:t>- 185</w:t>
+      </w:r>
+    </w:p>
+    <w:p>
+      <w:pPr>
+        <w:pStyle w:val="PlainText"/>
+        <w:rPr>
+          <w:rFonts w:ascii="Courier New" w:hAnsi="Courier New" w:cs="Courier New"/>
+        </w:rPr>
+      </w:pPr>
+      <w:r>
+        <w:rPr>
+          <w:rFonts w:ascii="Courier New" w:hAnsi="Courier New" w:cs="Courier New"/>
+        </w:rPr>
+        <w:t>Rate</w:t>
+      </w:r>
+      <w:r>
+        <w:rPr>
+          <w:rFonts w:ascii="Courier New" w:hAnsi="Courier New" w:cs="Courier New"/>
+        </w:rPr>
+        <w:tab/>
+      </w:r>
+      <w:r>
+        <w:rPr>
+          <w:rFonts w:ascii="Courier New" w:hAnsi="Courier New" w:cs="Courier New"/>
+        </w:rPr>
+        <w:tab/>
+      </w:r>
+      <w:r>
+        <w:rPr>
+          <w:rFonts w:ascii="Courier New" w:hAnsi="Courier New" w:cs="Courier New"/>
+        </w:rPr>
+        <w:tab/>
+      </w:r>
+      <w:r>
+        <w:rPr>
+          <w:rFonts w:ascii="Courier New" w:hAnsi="Courier New" w:cs="Courier New"/>
+        </w:rPr>
+        <w:tab/>
+      </w:r>
+      <w:r>
+        <w:rPr>
+          <w:rFonts w:ascii="Courier New" w:hAnsi="Courier New" w:cs="Courier New"/>
+        </w:rPr>
+        <w:tab/>
+        <w:t>- 24</w:t>
+      </w:r>
+    </w:p>
+    <w:p>
+      <w:pPr>
+        <w:pStyle w:val="PlainText"/>
+        <w:rPr>
+          <w:rFonts w:ascii="Courier New" w:hAnsi="Courier New" w:cs="Courier New"/>
+        </w:rPr>
+      </w:pPr>
+      <w:r>
+        <w:rPr>
+          <w:rFonts w:ascii="Courier New" w:hAnsi="Courier New" w:cs="Courier New"/>
+        </w:rPr>
+        <w:t>Total Price</w:t>
+      </w:r>
+      <w:r>
+        <w:rPr>
+          <w:rFonts w:ascii="Courier New" w:hAnsi="Courier New" w:cs="Courier New"/>
+        </w:rPr>
+        <w:tab/>
+      </w:r>
+      <w:r>
+        <w:rPr>
+          <w:rFonts w:ascii="Courier New" w:hAnsi="Courier New" w:cs="Courier New"/>
+        </w:rPr>
+        <w:tab/>
+      </w:r>
+      <w:r>
+        <w:rPr>
+          <w:rFonts w:ascii="Courier New" w:hAnsi="Courier New" w:cs="Courier New"/>
+        </w:rPr>
+        <w:tab/>
+      </w:r>
+      <w:r>
+        <w:rPr>
+          <w:rFonts w:ascii="Courier New" w:hAnsi="Courier New" w:cs="Courier New"/>
+        </w:rPr>
+        <w:tab/>
+        <w:t>- 4440.0</w:t>
+      </w:r>
+    </w:p>
+    <w:p>
+      <w:pPr>
+        <w:pStyle w:val="PlainText"/>
+        <w:rPr>
+          <w:rFonts w:ascii="Courier New" w:hAnsi="Courier New" w:cs="Courier New"/>
+          <w:b/>
+        </w:rPr>
+      </w:pPr>
+      <w:r>
+        <w:rPr>
+          <w:rFonts w:ascii="Courier New" w:hAnsi="Courier New" w:cs="Courier New"/>
+          <w:b/>
+        </w:rPr>
+        <w:t>Amount balance</w:t>
+      </w:r>
+      <w:r>
+        <w:rPr>
+          <w:rFonts w:ascii="Courier New" w:hAnsi="Courier New" w:cs="Courier New"/>
+          <w:b/>
+        </w:rPr>
+        <w:tab/>
+      </w:r>
+      <w:r>
+        <w:rPr>
+          <w:rFonts w:ascii="Courier New" w:hAnsi="Courier New" w:cs="Courier New"/>
+          <w:b/>
+        </w:rPr>
+        <w:tab/>
+      </w:r>
+      <w:r>
+        <w:rPr>
+          <w:rFonts w:ascii="Courier New" w:hAnsi="Courier New" w:cs="Courier New"/>
+          <w:b/>
+        </w:rPr>
+        <w:tab/>
+        <w:t>- 31368.0</w:t>
+      </w:r>
+    </w:p>
+    <w:p>
+      <w:pPr>
+        <w:pStyle w:val="PlainText"/>
+        <w:rPr>
+          <w:rFonts w:ascii="Courier New" w:hAnsi="Courier New" w:cs="Courier New"/>
+          <w:b/>
+        </w:rPr>
+      </w:pPr>
+    </w:p>
+    <w:p>
+      <w:pPr>
+        <w:pStyle w:val="PlainText"/>
+        <w:rPr>
+          <w:rFonts w:ascii="Courier New" w:hAnsi="Courier New" w:cs="Courier New"/>
+        </w:rPr>
+      </w:pPr>
+      <w:r>
+        <w:rPr>
+          <w:rFonts w:ascii="Courier New" w:hAnsi="Courier New" w:cs="Courier New"/>
+        </w:rPr>
+        <w:t>MON Oct 01</w:t>
+      </w:r>
+      <w:r>
+        <w:rPr>
+          <w:rFonts w:ascii="Courier New" w:hAnsi="Courier New" w:cs="Courier New"/>
+        </w:rPr>
+        <w:t xml:space="preserve"> 13:35:05 IST 2018</w:t>
+      </w:r>
+    </w:p>
+    <w:p>
+      <w:pPr>
+        <w:pStyle w:val="PlainText"/>
+        <w:rPr>
+          <w:rFonts w:ascii="Courier New" w:hAnsi="Courier New" w:cs="Courier New"/>
+        </w:rPr>
+      </w:pPr>
+      <w:r>
+        <w:rPr>
+          <w:rFonts w:ascii="Courier New" w:hAnsi="Courier New" w:cs="Courier New"/>
+        </w:rPr>
+        <w:t>Person Name</w:t>
+      </w:r>
+      <w:r>
+        <w:rPr>
+          <w:rFonts w:ascii="Courier New" w:hAnsi="Courier New" w:cs="Courier New"/>
+        </w:rPr>
+        <w:tab/>
+      </w:r>
+      <w:r>
+        <w:rPr>
+          <w:rFonts w:ascii="Courier New" w:hAnsi="Courier New" w:cs="Courier New"/>
+        </w:rPr>
+        <w:tab/>
+      </w:r>
+      <w:r>
+        <w:rPr>
+          <w:rFonts w:ascii="Courier New" w:hAnsi="Courier New" w:cs="Courier New"/>
+        </w:rPr>
+        <w:tab/>
+      </w:r>
+      <w:r>
+        <w:rPr>
+          <w:rFonts w:ascii="Courier New" w:hAnsi="Courier New" w:cs="Courier New"/>
+        </w:rPr>
+        <w:tab/>
+        <w:t>- 7 MALAI</w:t>
+      </w:r>
+    </w:p>
+    <w:p>
+      <w:pPr>
+        <w:pStyle w:val="PlainText"/>
+        <w:rPr>
+          <w:rFonts w:ascii="Courier New" w:hAnsi="Courier New" w:cs="Courier New"/>
+        </w:rPr>
+      </w:pPr>
+      <w:r>
+        <w:rPr>
+          <w:rFonts w:ascii="Courier New" w:hAnsi="Courier New" w:cs="Courier New"/>
+        </w:rPr>
+        <w:t>Bill number</w:t>
+      </w:r>
+      <w:r>
+        <w:rPr>
+          <w:rFonts w:ascii="Courier New" w:hAnsi="Courier New" w:cs="Courier New"/>
+        </w:rPr>
+        <w:tab/>
+      </w:r>
+      <w:r>
+        <w:rPr>
+          <w:rFonts w:ascii="Courier New" w:hAnsi="Courier New" w:cs="Courier New"/>
+        </w:rPr>
+        <w:tab/>
+      </w:r>
+      <w:r>
+        <w:rPr>
+          <w:rFonts w:ascii="Courier New" w:hAnsi="Courier New" w:cs="Courier New"/>
+        </w:rPr>
+        <w:tab/>
+      </w:r>
+      <w:r>
+        <w:rPr>
+          <w:rFonts w:ascii="Courier New" w:hAnsi="Courier New" w:cs="Courier New"/>
+        </w:rPr>
+        <w:tab/>
+        <w:t>- 8158</w:t>
+      </w:r>
+    </w:p>
+    <w:p>
+      <w:pPr>
+        <w:pStyle w:val="PlainText"/>
+        <w:rPr>
+          <w:rFonts w:ascii="Courier New" w:hAnsi="Courier New" w:cs="Courier New"/>
+        </w:rPr>
+      </w:pPr>
+      <w:r>
+        <w:rPr>
+          <w:rFonts w:ascii="Courier New" w:hAnsi="Courier New" w:cs="Courier New"/>
+        </w:rPr>
+        <w:t>---------------------------------------------------------------</w:t>
+      </w:r>
+    </w:p>
+    <w:p>
+      <w:pPr>
+        <w:pStyle w:val="PlainText"/>
+        <w:rPr>
+          <w:rFonts w:ascii="Courier New" w:hAnsi="Courier New" w:cs="Courier New"/>
+        </w:rPr>
+      </w:pPr>
+      <w:r>
+        <w:rPr>
+          <w:rFonts w:ascii="Courier New" w:hAnsi="Courier New" w:cs="Courier New"/>
+        </w:rPr>
+        <w:t>Item Name</w:t>
+      </w:r>
+      <w:r>
+        <w:rPr>
+          <w:rFonts w:ascii="Courier New" w:hAnsi="Courier New" w:cs="Courier New"/>
+        </w:rPr>
+        <w:tab/>
+      </w:r>
+      <w:r>
+        <w:rPr>
+          <w:rFonts w:ascii="Courier New" w:hAnsi="Courier New" w:cs="Courier New"/>
+        </w:rPr>
+        <w:tab/>
+      </w:r>
+      <w:r>
+        <w:rPr>
+          <w:rFonts w:ascii="Courier New" w:hAnsi="Courier New" w:cs="Courier New"/>
+        </w:rPr>
+        <w:tab/>
+      </w:r>
+      <w:r>
+        <w:rPr>
+          <w:rFonts w:ascii="Courier New" w:hAnsi="Courier New" w:cs="Courier New"/>
+        </w:rPr>
+        <w:tab/>
+        <w:t>- CARROT</w:t>
+      </w:r>
+    </w:p>
+    <w:p>
+      <w:pPr>
+        <w:pStyle w:val="PlainText"/>
+        <w:rPr>
+          <w:rFonts w:ascii="Courier New" w:hAnsi="Courier New" w:cs="Courier New"/>
+        </w:rPr>
+      </w:pPr>
+      <w:r>
+        <w:rPr>
+          <w:rFonts w:ascii="Courier New" w:hAnsi="Courier New" w:cs="Courier New"/>
+        </w:rPr>
+        <w:t>Number of Pockets</w:t>
+      </w:r>
+      <w:r>
+        <w:rPr>
+          <w:rFonts w:ascii="Courier New" w:hAnsi="Courier New" w:cs="Courier New"/>
+        </w:rPr>
+        <w:tab/>
+      </w:r>
+      <w:r>
+        <w:rPr>
+          <w:rFonts w:ascii="Courier New" w:hAnsi="Courier New" w:cs="Courier New"/>
+        </w:rPr>
+        <w:tab/>
+      </w:r>
+      <w:r>
+        <w:rPr>
+          <w:rFonts w:ascii="Courier New" w:hAnsi="Courier New" w:cs="Courier New"/>
+        </w:rPr>
+        <w:tab/>
+        <w:t>- 3</w:t>
+      </w:r>
+    </w:p>
+    <w:p>
+      <w:pPr>
+        <w:pStyle w:val="PlainText"/>
+        <w:rPr>
+          <w:rFonts w:ascii="Courier New" w:hAnsi="Courier New" w:cs="Courier New"/>
+        </w:rPr>
+      </w:pPr>
+      <w:r>
+        <w:rPr>
+          <w:rFonts w:ascii="Courier New" w:hAnsi="Courier New" w:cs="Courier New"/>
+        </w:rPr>
+        <w:t>Number of KGs</w:t>
+      </w:r>
+      <w:r>
+        <w:rPr>
+          <w:rFonts w:ascii="Courier New" w:hAnsi="Courier New" w:cs="Courier New"/>
+        </w:rPr>
+        <w:tab/>
+      </w:r>
+      <w:r>
+        <w:rPr>
+          <w:rFonts w:ascii="Courier New" w:hAnsi="Courier New" w:cs="Courier New"/>
+        </w:rPr>
+        <w:tab/>
+      </w:r>
+      <w:r>
+        <w:rPr>
+          <w:rFonts w:ascii="Courier New" w:hAnsi="Courier New" w:cs="Courier New"/>
+        </w:rPr>
+        <w:tab/>
+        <w:t>- 280</w:t>
+      </w:r>
+    </w:p>
+    <w:p>
+      <w:pPr>
+        <w:pStyle w:val="PlainText"/>
+        <w:rPr>
+          <w:rFonts w:ascii="Courier New" w:hAnsi="Courier New" w:cs="Courier New"/>
+        </w:rPr>
+      </w:pPr>
+      <w:r>
+        <w:rPr>
+          <w:rFonts w:ascii="Courier New" w:hAnsi="Courier New" w:cs="Courier New"/>
+        </w:rPr>
+        <w:t>Rate</w:t>
+      </w:r>
+      <w:r>
+        <w:rPr>
+          <w:rFonts w:ascii="Courier New" w:hAnsi="Courier New" w:cs="Courier New"/>
+        </w:rPr>
+        <w:tab/>
+      </w:r>
+      <w:r>
+        <w:rPr>
+          <w:rFonts w:ascii="Courier New" w:hAnsi="Courier New" w:cs="Courier New"/>
+        </w:rPr>
+        <w:tab/>
+      </w:r>
+      <w:r>
+        <w:rPr>
+          <w:rFonts w:ascii="Courier New" w:hAnsi="Courier New" w:cs="Courier New"/>
+        </w:rPr>
+        <w:tab/>
+      </w:r>
+      <w:r>
+        <w:rPr>
+          <w:rFonts w:ascii="Courier New" w:hAnsi="Courier New" w:cs="Courier New"/>
+        </w:rPr>
+        <w:tab/>
+      </w:r>
+      <w:r>
+        <w:rPr>
+          <w:rFonts w:ascii="Courier New" w:hAnsi="Courier New" w:cs="Courier New"/>
+        </w:rPr>
+        <w:tab/>
+        <w:t>- 24</w:t>
+      </w:r>
+    </w:p>
+    <w:p>
+      <w:pPr>
+        <w:pStyle w:val="PlainText"/>
+        <w:rPr>
+          <w:rFonts w:ascii="Courier New" w:hAnsi="Courier New" w:cs="Courier New"/>
+        </w:rPr>
+      </w:pPr>
+      <w:r>
+        <w:rPr>
+          <w:rFonts w:ascii="Courier New" w:hAnsi="Courier New" w:cs="Courier New"/>
+        </w:rPr>
+        <w:t>Total Price</w:t>
+      </w:r>
+      <w:r>
+        <w:rPr>
+          <w:rFonts w:ascii="Courier New" w:hAnsi="Courier New" w:cs="Courier New"/>
+        </w:rPr>
+        <w:tab/>
+      </w:r>
+      <w:r>
+        <w:rPr>
+          <w:rFonts w:ascii="Courier New" w:hAnsi="Courier New" w:cs="Courier New"/>
+        </w:rPr>
+        <w:tab/>
+      </w:r>
+      <w:r>
+        <w:rPr>
+          <w:rFonts w:ascii="Courier New" w:hAnsi="Courier New" w:cs="Courier New"/>
+        </w:rPr>
+        <w:tab/>
+      </w:r>
+      <w:r>
+        <w:rPr>
+          <w:rFonts w:ascii="Courier New" w:hAnsi="Courier New" w:cs="Courier New"/>
+        </w:rPr>
+        <w:tab/>
+        <w:t>- 6720.0</w:t>
+      </w:r>
+    </w:p>
+    <w:p>
+      <w:pPr>
+        <w:pStyle w:val="PlainText"/>
+        <w:rPr>
+          <w:rFonts w:ascii="Courier New" w:hAnsi="Courier New" w:cs="Courier New"/>
+          <w:color w:val="FF0000"/>
+        </w:rPr>
+      </w:pPr>
+      <w:r>
+        <w:rPr>
+          <w:rFonts w:ascii="Courier New" w:hAnsi="Courier New" w:cs="Courier New"/>
+          <w:color w:val="FF0000"/>
+        </w:rPr>
+        <w:t>Amount Received</w:t>
+      </w:r>
+      <w:r>
+        <w:rPr>
+          <w:rFonts w:ascii="Courier New" w:hAnsi="Courier New" w:cs="Courier New"/>
+          <w:color w:val="FF0000"/>
+        </w:rPr>
+        <w:tab/>
+      </w:r>
+      <w:r>
+        <w:rPr>
+          <w:rFonts w:ascii="Courier New" w:hAnsi="Courier New" w:cs="Courier New"/>
+          <w:color w:val="FF0000"/>
+        </w:rPr>
+        <w:tab/>
+      </w:r>
+      <w:r>
+        <w:rPr>
+          <w:rFonts w:ascii="Courier New" w:hAnsi="Courier New" w:cs="Courier New"/>
+          <w:color w:val="FF0000"/>
+        </w:rPr>
+        <w:tab/>
+        <w:t>- 20730</w:t>
+      </w:r>
+    </w:p>
+    <w:p>
+      <w:pPr>
+        <w:pStyle w:val="PlainText"/>
+        <w:rPr>
+          <w:rFonts w:ascii="Courier New" w:hAnsi="Courier New" w:cs="Courier New"/>
+          <w:b/>
+        </w:rPr>
+      </w:pPr>
+      <w:r>
+        <w:rPr>
+          <w:rFonts w:ascii="Courier New" w:hAnsi="Courier New" w:cs="Courier New"/>
+          <w:b/>
+        </w:rPr>
+        <w:t>Amount balance</w:t>
+      </w:r>
+      <w:r>
+        <w:rPr>
+          <w:rFonts w:ascii="Courier New" w:hAnsi="Courier New" w:cs="Courier New"/>
+          <w:b/>
+        </w:rPr>
+        <w:tab/>
+      </w:r>
+      <w:r>
+        <w:rPr>
+          <w:rFonts w:ascii="Courier New" w:hAnsi="Courier New" w:cs="Courier New"/>
+          <w:b/>
+        </w:rPr>
+        <w:tab/>
+      </w:r>
+      <w:r>
+        <w:rPr>
+          <w:rFonts w:ascii="Courier New" w:hAnsi="Courier New" w:cs="Courier New"/>
+          <w:b/>
+        </w:rPr>
+        <w:tab/>
+        <w:t>- 17358.0</w:t>
+      </w:r>
+    </w:p>
+    <w:p>
+      <w:pPr>
+        <w:pStyle w:val="PlainText"/>
+        <w:rPr>
+          <w:rFonts w:ascii="Courier New" w:hAnsi="Courier New" w:cs="Courier New"/>
+        </w:rPr>
+      </w:pPr>
+      <w:r>
+        <w:rPr>
+          <w:rFonts w:ascii="Courier New" w:hAnsi="Courier New" w:cs="Courier New"/>
+        </w:rPr>
+        <w:t>Amount Received mode</w:t>
+      </w:r>
+      <w:r>
+        <w:rPr>
+          <w:rFonts w:ascii="Courier New" w:hAnsi="Courier New" w:cs="Courier New"/>
+        </w:rPr>
+        <w:tab/>
+      </w:r>
+      <w:r>
+        <w:rPr>
+          <w:rFonts w:ascii="Courier New" w:hAnsi="Courier New" w:cs="Courier New"/>
+        </w:rPr>
+        <w:tab/>
+        <w:t>- CASH</w:t>
+      </w:r>
+    </w:p>
+    <w:p>
+      <w:pPr>
+        <w:pStyle w:val="PlainText"/>
+        <w:rPr>
+          <w:rFonts w:ascii="Courier New" w:hAnsi="Courier New" w:cs="Courier New"/>
+        </w:rPr>
+      </w:pPr>
+    </w:p>
+    <w:p>
+      <w:pPr>
+        <w:pStyle w:val="PlainText"/>
+        <w:rPr>
+          <w:rFonts w:ascii="Courier New" w:hAnsi="Courier New" w:cs="Courier New"/>
+          <w:b/>
+        </w:rPr>
+      </w:pPr>
+    </w:p>
+    <w:p>
+      <w:pPr>
+        <w:pStyle w:val="PlainText"/>
+        <w:rPr>
+          <w:rFonts w:ascii="Courier New" w:hAnsi="Courier New" w:cs="Courier New"/>
+        </w:rPr>
+      </w:pPr>
+    </w:p>
+    <w:p>
+      <w:pPr>
+        <w:pStyle w:val="PlainText"/>
+        <w:rPr>
+          <w:rFonts w:ascii="Courier New" w:hAnsi="Courier New" w:cs="Courier New"/>
+          <w:b/>
+        </w:rPr>
+      </w:pPr>
     </w:p>
     <w:p>
       <w:pPr>

</xml_diff>

<commit_message>
12/10/2018 MAMATHA CHICK IN
</commit_message>
<xml_diff>
--- a/customer _details/GANGAMMA/SEP/TUMKUR/7 MALAI/PURCHASE DETAILS.docx
+++ b/customer _details/GANGAMMA/SEP/TUMKUR/7 MALAI/PURCHASE DETAILS.docx
@@ -2694,13 +2694,7 @@
         <w:rPr>
           <w:rFonts w:ascii="Courier New" w:hAnsi="Courier New" w:cs="Courier New"/>
         </w:rPr>
-        <w:t>FRI Oct 05</w:t>
-      </w:r>
-      <w:r>
-        <w:rPr>
-          <w:rFonts w:ascii="Courier New" w:hAnsi="Courier New" w:cs="Courier New"/>
-        </w:rPr>
-        <w:t xml:space="preserve"> 12:43:55 IST 2018</w:t>
+        <w:t>FRI Oct 05 12:43:55 IST 2018</w:t>
       </w:r>
     </w:p>
     <w:p>
@@ -3086,6 +3080,245 @@
         <w:tab/>
         <w:t>- CASH</w:t>
       </w:r>
+    </w:p>
+    <w:p>
+      <w:pPr>
+        <w:pStyle w:val="PlainText"/>
+        <w:rPr>
+          <w:rFonts w:ascii="Courier New" w:hAnsi="Courier New" w:cs="Courier New"/>
+        </w:rPr>
+      </w:pPr>
+    </w:p>
+    <w:p>
+      <w:pPr>
+        <w:pStyle w:val="PlainText"/>
+        <w:rPr>
+          <w:rFonts w:ascii="Courier New" w:hAnsi="Courier New" w:cs="Courier New"/>
+        </w:rPr>
+      </w:pPr>
+    </w:p>
+    <w:p>
+      <w:pPr>
+        <w:pStyle w:val="PlainText"/>
+        <w:rPr>
+          <w:rFonts w:ascii="Courier New" w:hAnsi="Courier New" w:cs="Courier New"/>
+        </w:rPr>
+      </w:pPr>
+      <w:r>
+        <w:rPr>
+          <w:rFonts w:ascii="Courier New" w:hAnsi="Courier New" w:cs="Courier New"/>
+        </w:rPr>
+        <w:t>THU Oct 11</w:t>
+      </w:r>
+      <w:r>
+        <w:rPr>
+          <w:rFonts w:ascii="Courier New" w:hAnsi="Courier New" w:cs="Courier New"/>
+        </w:rPr>
+        <w:t xml:space="preserve"> 14:02:02 IST 2018</w:t>
+      </w:r>
+    </w:p>
+    <w:p>
+      <w:pPr>
+        <w:pStyle w:val="PlainText"/>
+        <w:rPr>
+          <w:rFonts w:ascii="Courier New" w:hAnsi="Courier New" w:cs="Courier New"/>
+        </w:rPr>
+      </w:pPr>
+      <w:r>
+        <w:rPr>
+          <w:rFonts w:ascii="Courier New" w:hAnsi="Courier New" w:cs="Courier New"/>
+        </w:rPr>
+        <w:t>Person Name</w:t>
+      </w:r>
+      <w:r>
+        <w:rPr>
+          <w:rFonts w:ascii="Courier New" w:hAnsi="Courier New" w:cs="Courier New"/>
+        </w:rPr>
+        <w:tab/>
+      </w:r>
+      <w:r>
+        <w:rPr>
+          <w:rFonts w:ascii="Courier New" w:hAnsi="Courier New" w:cs="Courier New"/>
+        </w:rPr>
+        <w:tab/>
+      </w:r>
+      <w:r>
+        <w:rPr>
+          <w:rFonts w:ascii="Courier New" w:hAnsi="Courier New" w:cs="Courier New"/>
+        </w:rPr>
+        <w:tab/>
+      </w:r>
+      <w:r>
+        <w:rPr>
+          <w:rFonts w:ascii="Courier New" w:hAnsi="Courier New" w:cs="Courier New"/>
+        </w:rPr>
+        <w:tab/>
+        <w:t>- 7 MALAI</w:t>
+      </w:r>
+    </w:p>
+    <w:p>
+      <w:pPr>
+        <w:pStyle w:val="PlainText"/>
+        <w:rPr>
+          <w:rFonts w:ascii="Courier New" w:hAnsi="Courier New" w:cs="Courier New"/>
+        </w:rPr>
+      </w:pPr>
+      <w:r>
+        <w:rPr>
+          <w:rFonts w:ascii="Courier New" w:hAnsi="Courier New" w:cs="Courier New"/>
+        </w:rPr>
+        <w:t>---------------------------------------------------------------</w:t>
+      </w:r>
+    </w:p>
+    <w:p>
+      <w:pPr>
+        <w:pStyle w:val="PlainText"/>
+        <w:rPr>
+          <w:rFonts w:ascii="Courier New" w:hAnsi="Courier New" w:cs="Courier New"/>
+        </w:rPr>
+      </w:pPr>
+      <w:r>
+        <w:rPr>
+          <w:rFonts w:ascii="Courier New" w:hAnsi="Courier New" w:cs="Courier New"/>
+        </w:rPr>
+        <w:t>Item Name</w:t>
+      </w:r>
+      <w:r>
+        <w:rPr>
+          <w:rFonts w:ascii="Courier New" w:hAnsi="Courier New" w:cs="Courier New"/>
+        </w:rPr>
+        <w:tab/>
+      </w:r>
+      <w:r>
+        <w:rPr>
+          <w:rFonts w:ascii="Courier New" w:hAnsi="Courier New" w:cs="Courier New"/>
+        </w:rPr>
+        <w:tab/>
+      </w:r>
+      <w:r>
+        <w:rPr>
+          <w:rFonts w:ascii="Courier New" w:hAnsi="Courier New" w:cs="Courier New"/>
+        </w:rPr>
+        <w:tab/>
+      </w:r>
+      <w:r>
+        <w:rPr>
+          <w:rFonts w:ascii="Courier New" w:hAnsi="Courier New" w:cs="Courier New"/>
+        </w:rPr>
+        <w:tab/>
+        <w:t>- CHOWCHOW</w:t>
+      </w:r>
+    </w:p>
+    <w:p>
+      <w:pPr>
+        <w:pStyle w:val="PlainText"/>
+        <w:rPr>
+          <w:rFonts w:ascii="Courier New" w:hAnsi="Courier New" w:cs="Courier New"/>
+          <w:color w:val="FF0000"/>
+        </w:rPr>
+      </w:pPr>
+      <w:r>
+        <w:rPr>
+          <w:rFonts w:ascii="Courier New" w:hAnsi="Courier New" w:cs="Courier New"/>
+          <w:color w:val="FF0000"/>
+        </w:rPr>
+        <w:t>Amount Received</w:t>
+      </w:r>
+      <w:r>
+        <w:rPr>
+          <w:rFonts w:ascii="Courier New" w:hAnsi="Courier New" w:cs="Courier New"/>
+          <w:color w:val="FF0000"/>
+        </w:rPr>
+        <w:tab/>
+      </w:r>
+      <w:r>
+        <w:rPr>
+          <w:rFonts w:ascii="Courier New" w:hAnsi="Courier New" w:cs="Courier New"/>
+          <w:color w:val="FF0000"/>
+        </w:rPr>
+        <w:tab/>
+      </w:r>
+      <w:r>
+        <w:rPr>
+          <w:rFonts w:ascii="Courier New" w:hAnsi="Courier New" w:cs="Courier New"/>
+          <w:color w:val="FF0000"/>
+        </w:rPr>
+        <w:tab/>
+        <w:t>- 7425</w:t>
+      </w:r>
+    </w:p>
+    <w:p>
+      <w:pPr>
+        <w:pStyle w:val="PlainText"/>
+        <w:rPr>
+          <w:rFonts w:ascii="Courier New" w:hAnsi="Courier New" w:cs="Courier New"/>
+          <w:b/>
+        </w:rPr>
+      </w:pPr>
+      <w:r>
+        <w:rPr>
+          <w:rFonts w:ascii="Courier New" w:hAnsi="Courier New" w:cs="Courier New"/>
+          <w:b/>
+        </w:rPr>
+        <w:t>Amount balance</w:t>
+      </w:r>
+      <w:r>
+        <w:rPr>
+          <w:rFonts w:ascii="Courier New" w:hAnsi="Courier New" w:cs="Courier New"/>
+          <w:b/>
+        </w:rPr>
+        <w:tab/>
+      </w:r>
+      <w:r>
+        <w:rPr>
+          <w:rFonts w:ascii="Courier New" w:hAnsi="Courier New" w:cs="Courier New"/>
+          <w:b/>
+        </w:rPr>
+        <w:tab/>
+      </w:r>
+      <w:r>
+        <w:rPr>
+          <w:rFonts w:ascii="Courier New" w:hAnsi="Courier New" w:cs="Courier New"/>
+          <w:b/>
+        </w:rPr>
+        <w:tab/>
+        <w:t>- 10638.0</w:t>
+      </w:r>
+    </w:p>
+    <w:p>
+      <w:pPr>
+        <w:pStyle w:val="PlainText"/>
+        <w:rPr>
+          <w:rFonts w:ascii="Courier New" w:hAnsi="Courier New" w:cs="Courier New"/>
+        </w:rPr>
+      </w:pPr>
+      <w:r>
+        <w:rPr>
+          <w:rFonts w:ascii="Courier New" w:hAnsi="Courier New" w:cs="Courier New"/>
+        </w:rPr>
+        <w:t>Amount Received mode</w:t>
+      </w:r>
+      <w:r>
+        <w:rPr>
+          <w:rFonts w:ascii="Courier New" w:hAnsi="Courier New" w:cs="Courier New"/>
+        </w:rPr>
+        <w:tab/>
+      </w:r>
+      <w:r>
+        <w:rPr>
+          <w:rFonts w:ascii="Courier New" w:hAnsi="Courier New" w:cs="Courier New"/>
+        </w:rPr>
+        <w:tab/>
+        <w:t>- CASH</w:t>
+      </w:r>
+    </w:p>
+    <w:p>
+      <w:pPr>
+        <w:pStyle w:val="PlainText"/>
+        <w:rPr>
+          <w:rFonts w:ascii="Courier New" w:hAnsi="Courier New" w:cs="Courier New"/>
+        </w:rPr>
+      </w:pPr>
     </w:p>
     <w:p>
       <w:pPr>

</xml_diff>

<commit_message>
25/10/2018 MAMATHA CHICK IN
</commit_message>
<xml_diff>
--- a/customer _details/GANGAMMA/SEP/TUMKUR/7 MALAI/PURCHASE DETAILS.docx
+++ b/customer _details/GANGAMMA/SEP/TUMKUR/7 MALAI/PURCHASE DETAILS.docx
@@ -3325,13 +3325,7 @@
         <w:rPr>
           <w:rFonts w:ascii="Courier New" w:hAnsi="Courier New" w:cs="Courier New"/>
         </w:rPr>
-        <w:t>THU Oct 18</w:t>
-      </w:r>
-      <w:r>
-        <w:rPr>
-          <w:rFonts w:ascii="Courier New" w:hAnsi="Courier New" w:cs="Courier New"/>
-        </w:rPr>
-        <w:t xml:space="preserve"> 16:09:53 IST 2018</w:t>
+        <w:t>THU Oct 18 16:09:53 IST 2018</w:t>
       </w:r>
     </w:p>
     <w:p>
@@ -3652,6 +3646,371 @@
         <w:tab/>
         <w:t>- 12098.0</w:t>
       </w:r>
+    </w:p>
+    <w:p>
+      <w:pPr>
+        <w:pStyle w:val="PlainText"/>
+        <w:rPr>
+          <w:rFonts w:ascii="Courier New" w:hAnsi="Courier New" w:cs="Courier New"/>
+          <w:b/>
+        </w:rPr>
+      </w:pPr>
+    </w:p>
+    <w:p>
+      <w:pPr>
+        <w:pStyle w:val="PlainText"/>
+        <w:rPr>
+          <w:rFonts w:ascii="Courier New" w:hAnsi="Courier New" w:cs="Courier New"/>
+        </w:rPr>
+      </w:pPr>
+      <w:r>
+        <w:rPr>
+          <w:rFonts w:ascii="Courier New" w:hAnsi="Courier New" w:cs="Courier New"/>
+        </w:rPr>
+        <w:t>THU Oct 25</w:t>
+      </w:r>
+      <w:r>
+        <w:rPr>
+          <w:rFonts w:ascii="Courier New" w:hAnsi="Courier New" w:cs="Courier New"/>
+        </w:rPr>
+        <w:t xml:space="preserve"> 15:23:21 IST 2018</w:t>
+      </w:r>
+    </w:p>
+    <w:p>
+      <w:pPr>
+        <w:pStyle w:val="PlainText"/>
+        <w:rPr>
+          <w:rFonts w:ascii="Courier New" w:hAnsi="Courier New" w:cs="Courier New"/>
+        </w:rPr>
+      </w:pPr>
+      <w:r>
+        <w:rPr>
+          <w:rFonts w:ascii="Courier New" w:hAnsi="Courier New" w:cs="Courier New"/>
+        </w:rPr>
+        <w:t>Person Name</w:t>
+      </w:r>
+      <w:r>
+        <w:rPr>
+          <w:rFonts w:ascii="Courier New" w:hAnsi="Courier New" w:cs="Courier New"/>
+        </w:rPr>
+        <w:tab/>
+      </w:r>
+      <w:r>
+        <w:rPr>
+          <w:rFonts w:ascii="Courier New" w:hAnsi="Courier New" w:cs="Courier New"/>
+        </w:rPr>
+        <w:tab/>
+      </w:r>
+      <w:r>
+        <w:rPr>
+          <w:rFonts w:ascii="Courier New" w:hAnsi="Courier New" w:cs="Courier New"/>
+        </w:rPr>
+        <w:tab/>
+      </w:r>
+      <w:r>
+        <w:rPr>
+          <w:rFonts w:ascii="Courier New" w:hAnsi="Courier New" w:cs="Courier New"/>
+        </w:rPr>
+        <w:tab/>
+        <w:t>- 7 MALAI</w:t>
+      </w:r>
+    </w:p>
+    <w:p>
+      <w:pPr>
+        <w:pStyle w:val="PlainText"/>
+        <w:rPr>
+          <w:rFonts w:ascii="Courier New" w:hAnsi="Courier New" w:cs="Courier New"/>
+        </w:rPr>
+      </w:pPr>
+      <w:r>
+        <w:rPr>
+          <w:rFonts w:ascii="Courier New" w:hAnsi="Courier New" w:cs="Courier New"/>
+        </w:rPr>
+        <w:t>Bill number</w:t>
+      </w:r>
+      <w:r>
+        <w:rPr>
+          <w:rFonts w:ascii="Courier New" w:hAnsi="Courier New" w:cs="Courier New"/>
+        </w:rPr>
+        <w:tab/>
+      </w:r>
+      <w:r>
+        <w:rPr>
+          <w:rFonts w:ascii="Courier New" w:hAnsi="Courier New" w:cs="Courier New"/>
+        </w:rPr>
+        <w:tab/>
+      </w:r>
+      <w:r>
+        <w:rPr>
+          <w:rFonts w:ascii="Courier New" w:hAnsi="Courier New" w:cs="Courier New"/>
+        </w:rPr>
+        <w:tab/>
+      </w:r>
+      <w:r>
+        <w:rPr>
+          <w:rFonts w:ascii="Courier New" w:hAnsi="Courier New" w:cs="Courier New"/>
+        </w:rPr>
+        <w:tab/>
+        <w:t>- 8575</w:t>
+      </w:r>
+    </w:p>
+    <w:p>
+      <w:pPr>
+        <w:pStyle w:val="PlainText"/>
+        <w:rPr>
+          <w:rFonts w:ascii="Courier New" w:hAnsi="Courier New" w:cs="Courier New"/>
+        </w:rPr>
+      </w:pPr>
+      <w:r>
+        <w:rPr>
+          <w:rFonts w:ascii="Courier New" w:hAnsi="Courier New" w:cs="Courier New"/>
+        </w:rPr>
+        <w:t>---------------------------------------------------------------</w:t>
+      </w:r>
+    </w:p>
+    <w:p>
+      <w:pPr>
+        <w:pStyle w:val="PlainText"/>
+        <w:rPr>
+          <w:rFonts w:ascii="Courier New" w:hAnsi="Courier New" w:cs="Courier New"/>
+        </w:rPr>
+      </w:pPr>
+      <w:r>
+        <w:rPr>
+          <w:rFonts w:ascii="Courier New" w:hAnsi="Courier New" w:cs="Courier New"/>
+        </w:rPr>
+        <w:t>Item Name</w:t>
+      </w:r>
+      <w:r>
+        <w:rPr>
+          <w:rFonts w:ascii="Courier New" w:hAnsi="Courier New" w:cs="Courier New"/>
+        </w:rPr>
+        <w:tab/>
+      </w:r>
+      <w:r>
+        <w:rPr>
+          <w:rFonts w:ascii="Courier New" w:hAnsi="Courier New" w:cs="Courier New"/>
+        </w:rPr>
+        <w:tab/>
+      </w:r>
+      <w:r>
+        <w:rPr>
+          <w:rFonts w:ascii="Courier New" w:hAnsi="Courier New" w:cs="Courier New"/>
+        </w:rPr>
+        <w:tab/>
+      </w:r>
+      <w:r>
+        <w:rPr>
+          <w:rFonts w:ascii="Courier New" w:hAnsi="Courier New" w:cs="Courier New"/>
+        </w:rPr>
+        <w:tab/>
+        <w:t>- CHOWCHOW</w:t>
+      </w:r>
+    </w:p>
+    <w:p>
+      <w:pPr>
+        <w:pStyle w:val="PlainText"/>
+        <w:rPr>
+          <w:rFonts w:ascii="Courier New" w:hAnsi="Courier New" w:cs="Courier New"/>
+        </w:rPr>
+      </w:pPr>
+      <w:r>
+        <w:rPr>
+          <w:rFonts w:ascii="Courier New" w:hAnsi="Courier New" w:cs="Courier New"/>
+        </w:rPr>
+        <w:t>Number of Pockets</w:t>
+      </w:r>
+      <w:r>
+        <w:rPr>
+          <w:rFonts w:ascii="Courier New" w:hAnsi="Courier New" w:cs="Courier New"/>
+        </w:rPr>
+        <w:tab/>
+      </w:r>
+      <w:r>
+        <w:rPr>
+          <w:rFonts w:ascii="Courier New" w:hAnsi="Courier New" w:cs="Courier New"/>
+        </w:rPr>
+        <w:tab/>
+      </w:r>
+      <w:r>
+        <w:rPr>
+          <w:rFonts w:ascii="Courier New" w:hAnsi="Courier New" w:cs="Courier New"/>
+        </w:rPr>
+        <w:tab/>
+        <w:t>- 1</w:t>
+      </w:r>
+    </w:p>
+    <w:p>
+      <w:pPr>
+        <w:pStyle w:val="PlainText"/>
+        <w:rPr>
+          <w:rFonts w:ascii="Courier New" w:hAnsi="Courier New" w:cs="Courier New"/>
+        </w:rPr>
+      </w:pPr>
+      <w:r>
+        <w:rPr>
+          <w:rFonts w:ascii="Courier New" w:hAnsi="Courier New" w:cs="Courier New"/>
+        </w:rPr>
+        <w:t>Number of KGs</w:t>
+      </w:r>
+      <w:r>
+        <w:rPr>
+          <w:rFonts w:ascii="Courier New" w:hAnsi="Courier New" w:cs="Courier New"/>
+        </w:rPr>
+        <w:tab/>
+      </w:r>
+      <w:r>
+        <w:rPr>
+          <w:rFonts w:ascii="Courier New" w:hAnsi="Courier New" w:cs="Courier New"/>
+        </w:rPr>
+        <w:tab/>
+      </w:r>
+      <w:r>
+        <w:rPr>
+          <w:rFonts w:ascii="Courier New" w:hAnsi="Courier New" w:cs="Courier New"/>
+        </w:rPr>
+        <w:tab/>
+        <w:t>- 85</w:t>
+      </w:r>
+    </w:p>
+    <w:p>
+      <w:pPr>
+        <w:pStyle w:val="PlainText"/>
+        <w:rPr>
+          <w:rFonts w:ascii="Courier New" w:hAnsi="Courier New" w:cs="Courier New"/>
+        </w:rPr>
+      </w:pPr>
+      <w:r>
+        <w:rPr>
+          <w:rFonts w:ascii="Courier New" w:hAnsi="Courier New" w:cs="Courier New"/>
+        </w:rPr>
+        <w:t>Rate</w:t>
+      </w:r>
+      <w:r>
+        <w:rPr>
+          <w:rFonts w:ascii="Courier New" w:hAnsi="Courier New" w:cs="Courier New"/>
+        </w:rPr>
+        <w:tab/>
+      </w:r>
+      <w:r>
+        <w:rPr>
+          <w:rFonts w:ascii="Courier New" w:hAnsi="Courier New" w:cs="Courier New"/>
+        </w:rPr>
+        <w:tab/>
+      </w:r>
+      <w:r>
+        <w:rPr>
+          <w:rFonts w:ascii="Courier New" w:hAnsi="Courier New" w:cs="Courier New"/>
+        </w:rPr>
+        <w:tab/>
+      </w:r>
+      <w:r>
+        <w:rPr>
+          <w:rFonts w:ascii="Courier New" w:hAnsi="Courier New" w:cs="Courier New"/>
+        </w:rPr>
+        <w:tab/>
+      </w:r>
+      <w:r>
+        <w:rPr>
+          <w:rFonts w:ascii="Courier New" w:hAnsi="Courier New" w:cs="Courier New"/>
+        </w:rPr>
+        <w:tab/>
+        <w:t>- 9</w:t>
+      </w:r>
+    </w:p>
+    <w:p>
+      <w:pPr>
+        <w:pStyle w:val="PlainText"/>
+        <w:rPr>
+          <w:rFonts w:ascii="Courier New" w:hAnsi="Courier New" w:cs="Courier New"/>
+        </w:rPr>
+      </w:pPr>
+      <w:r>
+        <w:rPr>
+          <w:rFonts w:ascii="Courier New" w:hAnsi="Courier New" w:cs="Courier New"/>
+        </w:rPr>
+        <w:t>Total Price</w:t>
+      </w:r>
+      <w:r>
+        <w:rPr>
+          <w:rFonts w:ascii="Courier New" w:hAnsi="Courier New" w:cs="Courier New"/>
+        </w:rPr>
+        <w:tab/>
+      </w:r>
+      <w:r>
+        <w:rPr>
+          <w:rFonts w:ascii="Courier New" w:hAnsi="Courier New" w:cs="Courier New"/>
+        </w:rPr>
+        <w:tab/>
+      </w:r>
+      <w:r>
+        <w:rPr>
+          <w:rFonts w:ascii="Courier New" w:hAnsi="Courier New" w:cs="Courier New"/>
+        </w:rPr>
+        <w:tab/>
+      </w:r>
+      <w:r>
+        <w:rPr>
+          <w:rFonts w:ascii="Courier New" w:hAnsi="Courier New" w:cs="Courier New"/>
+        </w:rPr>
+        <w:tab/>
+        <w:t>- 765.0</w:t>
+      </w:r>
+    </w:p>
+    <w:p>
+      <w:pPr>
+        <w:pStyle w:val="PlainText"/>
+        <w:rPr>
+          <w:rFonts w:ascii="Courier New" w:hAnsi="Courier New" w:cs="Courier New"/>
+          <w:b/>
+        </w:rPr>
+      </w:pPr>
+      <w:r>
+        <w:rPr>
+          <w:rFonts w:ascii="Courier New" w:hAnsi="Courier New" w:cs="Courier New"/>
+          <w:b/>
+        </w:rPr>
+        <w:t>Amount balance</w:t>
+      </w:r>
+      <w:r>
+        <w:rPr>
+          <w:rFonts w:ascii="Courier New" w:hAnsi="Courier New" w:cs="Courier New"/>
+          <w:b/>
+        </w:rPr>
+        <w:tab/>
+      </w:r>
+      <w:r>
+        <w:rPr>
+          <w:rFonts w:ascii="Courier New" w:hAnsi="Courier New" w:cs="Courier New"/>
+          <w:b/>
+        </w:rPr>
+        <w:tab/>
+      </w:r>
+      <w:r>
+        <w:rPr>
+          <w:rFonts w:ascii="Courier New" w:hAnsi="Courier New" w:cs="Courier New"/>
+          <w:b/>
+        </w:rPr>
+        <w:tab/>
+        <w:t>- 12863.0</w:t>
+      </w:r>
+    </w:p>
+    <w:p>
+      <w:pPr>
+        <w:pStyle w:val="PlainText"/>
+        <w:rPr>
+          <w:rFonts w:ascii="Courier New" w:hAnsi="Courier New" w:cs="Courier New"/>
+        </w:rPr>
+      </w:pPr>
+    </w:p>
+    <w:p>
+      <w:pPr>
+        <w:pStyle w:val="PlainText"/>
+        <w:rPr>
+          <w:rFonts w:ascii="Courier New" w:hAnsi="Courier New" w:cs="Courier New"/>
+          <w:b/>
+        </w:rPr>
+      </w:pPr>
     </w:p>
     <w:p>
       <w:pPr>

</xml_diff>

<commit_message>
27/10/2018 MAMATHA CHICK IN
</commit_message>
<xml_diff>
--- a/customer _details/GANGAMMA/SEP/TUMKUR/7 MALAI/PURCHASE DETAILS.docx
+++ b/customer _details/GANGAMMA/SEP/TUMKUR/7 MALAI/PURCHASE DETAILS.docx
@@ -3667,13 +3667,7 @@
         <w:rPr>
           <w:rFonts w:ascii="Courier New" w:hAnsi="Courier New" w:cs="Courier New"/>
         </w:rPr>
-        <w:t>THU Oct 25</w:t>
-      </w:r>
-      <w:r>
-        <w:rPr>
-          <w:rFonts w:ascii="Courier New" w:hAnsi="Courier New" w:cs="Courier New"/>
-        </w:rPr>
-        <w:t xml:space="preserve"> 15:23:21 IST 2018</w:t>
+        <w:t>THU Oct 25 15:23:21 IST 2018</w:t>
       </w:r>
     </w:p>
     <w:p>
@@ -3994,6 +3988,371 @@
         <w:tab/>
         <w:t>- 12863.0</w:t>
       </w:r>
+    </w:p>
+    <w:p>
+      <w:pPr>
+        <w:pStyle w:val="PlainText"/>
+        <w:rPr>
+          <w:rFonts w:ascii="Courier New" w:hAnsi="Courier New" w:cs="Courier New"/>
+          <w:b/>
+        </w:rPr>
+      </w:pPr>
+    </w:p>
+    <w:p>
+      <w:pPr>
+        <w:pStyle w:val="PlainText"/>
+        <w:rPr>
+          <w:rFonts w:ascii="Courier New" w:hAnsi="Courier New" w:cs="Courier New"/>
+        </w:rPr>
+      </w:pPr>
+      <w:r>
+        <w:rPr>
+          <w:rFonts w:ascii="Courier New" w:hAnsi="Courier New" w:cs="Courier New"/>
+        </w:rPr>
+        <w:t>26 Oct 26</w:t>
+      </w:r>
+      <w:r>
+        <w:rPr>
+          <w:rFonts w:ascii="Courier New" w:hAnsi="Courier New" w:cs="Courier New"/>
+        </w:rPr>
+        <w:t xml:space="preserve"> 14:41:56 IST 2018</w:t>
+      </w:r>
+    </w:p>
+    <w:p>
+      <w:pPr>
+        <w:pStyle w:val="PlainText"/>
+        <w:rPr>
+          <w:rFonts w:ascii="Courier New" w:hAnsi="Courier New" w:cs="Courier New"/>
+        </w:rPr>
+      </w:pPr>
+      <w:r>
+        <w:rPr>
+          <w:rFonts w:ascii="Courier New" w:hAnsi="Courier New" w:cs="Courier New"/>
+        </w:rPr>
+        <w:t>Person Name</w:t>
+      </w:r>
+      <w:r>
+        <w:rPr>
+          <w:rFonts w:ascii="Courier New" w:hAnsi="Courier New" w:cs="Courier New"/>
+        </w:rPr>
+        <w:tab/>
+      </w:r>
+      <w:r>
+        <w:rPr>
+          <w:rFonts w:ascii="Courier New" w:hAnsi="Courier New" w:cs="Courier New"/>
+        </w:rPr>
+        <w:tab/>
+      </w:r>
+      <w:r>
+        <w:rPr>
+          <w:rFonts w:ascii="Courier New" w:hAnsi="Courier New" w:cs="Courier New"/>
+        </w:rPr>
+        <w:tab/>
+      </w:r>
+      <w:r>
+        <w:rPr>
+          <w:rFonts w:ascii="Courier New" w:hAnsi="Courier New" w:cs="Courier New"/>
+        </w:rPr>
+        <w:tab/>
+        <w:t>- 7 MALAI</w:t>
+      </w:r>
+    </w:p>
+    <w:p>
+      <w:pPr>
+        <w:pStyle w:val="PlainText"/>
+        <w:rPr>
+          <w:rFonts w:ascii="Courier New" w:hAnsi="Courier New" w:cs="Courier New"/>
+        </w:rPr>
+      </w:pPr>
+      <w:r>
+        <w:rPr>
+          <w:rFonts w:ascii="Courier New" w:hAnsi="Courier New" w:cs="Courier New"/>
+        </w:rPr>
+        <w:t>Bill number</w:t>
+      </w:r>
+      <w:r>
+        <w:rPr>
+          <w:rFonts w:ascii="Courier New" w:hAnsi="Courier New" w:cs="Courier New"/>
+        </w:rPr>
+        <w:tab/>
+      </w:r>
+      <w:r>
+        <w:rPr>
+          <w:rFonts w:ascii="Courier New" w:hAnsi="Courier New" w:cs="Courier New"/>
+        </w:rPr>
+        <w:tab/>
+      </w:r>
+      <w:r>
+        <w:rPr>
+          <w:rFonts w:ascii="Courier New" w:hAnsi="Courier New" w:cs="Courier New"/>
+        </w:rPr>
+        <w:tab/>
+      </w:r>
+      <w:r>
+        <w:rPr>
+          <w:rFonts w:ascii="Courier New" w:hAnsi="Courier New" w:cs="Courier New"/>
+        </w:rPr>
+        <w:tab/>
+        <w:t>- 8598</w:t>
+      </w:r>
+    </w:p>
+    <w:p>
+      <w:pPr>
+        <w:pStyle w:val="PlainText"/>
+        <w:rPr>
+          <w:rFonts w:ascii="Courier New" w:hAnsi="Courier New" w:cs="Courier New"/>
+        </w:rPr>
+      </w:pPr>
+      <w:r>
+        <w:rPr>
+          <w:rFonts w:ascii="Courier New" w:hAnsi="Courier New" w:cs="Courier New"/>
+        </w:rPr>
+        <w:t>---------------------------------------------------------------</w:t>
+      </w:r>
+    </w:p>
+    <w:p>
+      <w:pPr>
+        <w:pStyle w:val="PlainText"/>
+        <w:rPr>
+          <w:rFonts w:ascii="Courier New" w:hAnsi="Courier New" w:cs="Courier New"/>
+        </w:rPr>
+      </w:pPr>
+      <w:r>
+        <w:rPr>
+          <w:rFonts w:ascii="Courier New" w:hAnsi="Courier New" w:cs="Courier New"/>
+        </w:rPr>
+        <w:t>Item Name</w:t>
+      </w:r>
+      <w:r>
+        <w:rPr>
+          <w:rFonts w:ascii="Courier New" w:hAnsi="Courier New" w:cs="Courier New"/>
+        </w:rPr>
+        <w:tab/>
+      </w:r>
+      <w:r>
+        <w:rPr>
+          <w:rFonts w:ascii="Courier New" w:hAnsi="Courier New" w:cs="Courier New"/>
+        </w:rPr>
+        <w:tab/>
+      </w:r>
+      <w:r>
+        <w:rPr>
+          <w:rFonts w:ascii="Courier New" w:hAnsi="Courier New" w:cs="Courier New"/>
+        </w:rPr>
+        <w:tab/>
+      </w:r>
+      <w:r>
+        <w:rPr>
+          <w:rFonts w:ascii="Courier New" w:hAnsi="Courier New" w:cs="Courier New"/>
+        </w:rPr>
+        <w:tab/>
+        <w:t>- CHOWCHOW</w:t>
+      </w:r>
+    </w:p>
+    <w:p>
+      <w:pPr>
+        <w:pStyle w:val="PlainText"/>
+        <w:rPr>
+          <w:rFonts w:ascii="Courier New" w:hAnsi="Courier New" w:cs="Courier New"/>
+        </w:rPr>
+      </w:pPr>
+      <w:r>
+        <w:rPr>
+          <w:rFonts w:ascii="Courier New" w:hAnsi="Courier New" w:cs="Courier New"/>
+        </w:rPr>
+        <w:t>Number of Pockets</w:t>
+      </w:r>
+      <w:r>
+        <w:rPr>
+          <w:rFonts w:ascii="Courier New" w:hAnsi="Courier New" w:cs="Courier New"/>
+        </w:rPr>
+        <w:tab/>
+      </w:r>
+      <w:r>
+        <w:rPr>
+          <w:rFonts w:ascii="Courier New" w:hAnsi="Courier New" w:cs="Courier New"/>
+        </w:rPr>
+        <w:tab/>
+      </w:r>
+      <w:r>
+        <w:rPr>
+          <w:rFonts w:ascii="Courier New" w:hAnsi="Courier New" w:cs="Courier New"/>
+        </w:rPr>
+        <w:tab/>
+        <w:t>- 1</w:t>
+      </w:r>
+    </w:p>
+    <w:p>
+      <w:pPr>
+        <w:pStyle w:val="PlainText"/>
+        <w:rPr>
+          <w:rFonts w:ascii="Courier New" w:hAnsi="Courier New" w:cs="Courier New"/>
+        </w:rPr>
+      </w:pPr>
+      <w:r>
+        <w:rPr>
+          <w:rFonts w:ascii="Courier New" w:hAnsi="Courier New" w:cs="Courier New"/>
+        </w:rPr>
+        <w:t>Number of KGs</w:t>
+      </w:r>
+      <w:r>
+        <w:rPr>
+          <w:rFonts w:ascii="Courier New" w:hAnsi="Courier New" w:cs="Courier New"/>
+        </w:rPr>
+        <w:tab/>
+      </w:r>
+      <w:r>
+        <w:rPr>
+          <w:rFonts w:ascii="Courier New" w:hAnsi="Courier New" w:cs="Courier New"/>
+        </w:rPr>
+        <w:tab/>
+      </w:r>
+      <w:r>
+        <w:rPr>
+          <w:rFonts w:ascii="Courier New" w:hAnsi="Courier New" w:cs="Courier New"/>
+        </w:rPr>
+        <w:tab/>
+        <w:t>- 90</w:t>
+      </w:r>
+    </w:p>
+    <w:p>
+      <w:pPr>
+        <w:pStyle w:val="PlainText"/>
+        <w:rPr>
+          <w:rFonts w:ascii="Courier New" w:hAnsi="Courier New" w:cs="Courier New"/>
+        </w:rPr>
+      </w:pPr>
+      <w:r>
+        <w:rPr>
+          <w:rFonts w:ascii="Courier New" w:hAnsi="Courier New" w:cs="Courier New"/>
+        </w:rPr>
+        <w:t>Rate</w:t>
+      </w:r>
+      <w:r>
+        <w:rPr>
+          <w:rFonts w:ascii="Courier New" w:hAnsi="Courier New" w:cs="Courier New"/>
+        </w:rPr>
+        <w:tab/>
+      </w:r>
+      <w:r>
+        <w:rPr>
+          <w:rFonts w:ascii="Courier New" w:hAnsi="Courier New" w:cs="Courier New"/>
+        </w:rPr>
+        <w:tab/>
+      </w:r>
+      <w:r>
+        <w:rPr>
+          <w:rFonts w:ascii="Courier New" w:hAnsi="Courier New" w:cs="Courier New"/>
+        </w:rPr>
+        <w:tab/>
+      </w:r>
+      <w:r>
+        <w:rPr>
+          <w:rFonts w:ascii="Courier New" w:hAnsi="Courier New" w:cs="Courier New"/>
+        </w:rPr>
+        <w:tab/>
+      </w:r>
+      <w:r>
+        <w:rPr>
+          <w:rFonts w:ascii="Courier New" w:hAnsi="Courier New" w:cs="Courier New"/>
+        </w:rPr>
+        <w:tab/>
+        <w:t>- 10</w:t>
+      </w:r>
+    </w:p>
+    <w:p>
+      <w:pPr>
+        <w:pStyle w:val="PlainText"/>
+        <w:rPr>
+          <w:rFonts w:ascii="Courier New" w:hAnsi="Courier New" w:cs="Courier New"/>
+        </w:rPr>
+      </w:pPr>
+      <w:r>
+        <w:rPr>
+          <w:rFonts w:ascii="Courier New" w:hAnsi="Courier New" w:cs="Courier New"/>
+        </w:rPr>
+        <w:t>Total Price</w:t>
+      </w:r>
+      <w:r>
+        <w:rPr>
+          <w:rFonts w:ascii="Courier New" w:hAnsi="Courier New" w:cs="Courier New"/>
+        </w:rPr>
+        <w:tab/>
+      </w:r>
+      <w:r>
+        <w:rPr>
+          <w:rFonts w:ascii="Courier New" w:hAnsi="Courier New" w:cs="Courier New"/>
+        </w:rPr>
+        <w:tab/>
+      </w:r>
+      <w:r>
+        <w:rPr>
+          <w:rFonts w:ascii="Courier New" w:hAnsi="Courier New" w:cs="Courier New"/>
+        </w:rPr>
+        <w:tab/>
+      </w:r>
+      <w:r>
+        <w:rPr>
+          <w:rFonts w:ascii="Courier New" w:hAnsi="Courier New" w:cs="Courier New"/>
+        </w:rPr>
+        <w:tab/>
+        <w:t>- 900.0</w:t>
+      </w:r>
+    </w:p>
+    <w:p>
+      <w:pPr>
+        <w:pStyle w:val="PlainText"/>
+        <w:rPr>
+          <w:rFonts w:ascii="Courier New" w:hAnsi="Courier New" w:cs="Courier New"/>
+          <w:b/>
+        </w:rPr>
+      </w:pPr>
+      <w:r>
+        <w:rPr>
+          <w:rFonts w:ascii="Courier New" w:hAnsi="Courier New" w:cs="Courier New"/>
+          <w:b/>
+        </w:rPr>
+        <w:t>Amount balance</w:t>
+      </w:r>
+      <w:r>
+        <w:rPr>
+          <w:rFonts w:ascii="Courier New" w:hAnsi="Courier New" w:cs="Courier New"/>
+          <w:b/>
+        </w:rPr>
+        <w:tab/>
+      </w:r>
+      <w:r>
+        <w:rPr>
+          <w:rFonts w:ascii="Courier New" w:hAnsi="Courier New" w:cs="Courier New"/>
+          <w:b/>
+        </w:rPr>
+        <w:tab/>
+      </w:r>
+      <w:r>
+        <w:rPr>
+          <w:rFonts w:ascii="Courier New" w:hAnsi="Courier New" w:cs="Courier New"/>
+          <w:b/>
+        </w:rPr>
+        <w:tab/>
+        <w:t>- 13763.0</w:t>
+      </w:r>
+    </w:p>
+    <w:p>
+      <w:pPr>
+        <w:pStyle w:val="PlainText"/>
+        <w:rPr>
+          <w:rFonts w:ascii="Courier New" w:hAnsi="Courier New" w:cs="Courier New"/>
+        </w:rPr>
+      </w:pPr>
+    </w:p>
+    <w:p>
+      <w:pPr>
+        <w:pStyle w:val="PlainText"/>
+        <w:rPr>
+          <w:rFonts w:ascii="Courier New" w:hAnsi="Courier New" w:cs="Courier New"/>
+          <w:b/>
+        </w:rPr>
+      </w:pPr>
     </w:p>
     <w:p>
       <w:pPr>

</xml_diff>

<commit_message>
30/10/2018 MAMATHA CHICK IN
</commit_message>
<xml_diff>
--- a/customer _details/GANGAMMA/SEP/TUMKUR/7 MALAI/PURCHASE DETAILS.docx
+++ b/customer _details/GANGAMMA/SEP/TUMKUR/7 MALAI/PURCHASE DETAILS.docx
@@ -4009,13 +4009,7 @@
         <w:rPr>
           <w:rFonts w:ascii="Courier New" w:hAnsi="Courier New" w:cs="Courier New"/>
         </w:rPr>
-        <w:t>26 Oct 26</w:t>
-      </w:r>
-      <w:r>
-        <w:rPr>
-          <w:rFonts w:ascii="Courier New" w:hAnsi="Courier New" w:cs="Courier New"/>
-        </w:rPr>
-        <w:t xml:space="preserve"> 14:41:56 IST 2018</w:t>
+        <w:t>26 Oct 26 14:41:56 IST 2018</w:t>
       </w:r>
     </w:p>
     <w:p>
@@ -4336,6 +4330,247 @@
         <w:tab/>
         <w:t>- 13763.0</w:t>
       </w:r>
+    </w:p>
+    <w:p>
+      <w:pPr>
+        <w:pStyle w:val="PlainText"/>
+        <w:rPr>
+          <w:rFonts w:ascii="Courier New" w:hAnsi="Courier New" w:cs="Courier New"/>
+          <w:b/>
+        </w:rPr>
+      </w:pPr>
+    </w:p>
+    <w:p>
+      <w:pPr>
+        <w:pStyle w:val="PlainText"/>
+        <w:rPr>
+          <w:rFonts w:ascii="Courier New" w:hAnsi="Courier New" w:cs="Courier New"/>
+        </w:rPr>
+      </w:pPr>
+      <w:r>
+        <w:rPr>
+          <w:rFonts w:ascii="Courier New" w:hAnsi="Courier New" w:cs="Courier New"/>
+        </w:rPr>
+        <w:t>MON Oct 29</w:t>
+      </w:r>
+      <w:r>
+        <w:rPr>
+          <w:rFonts w:ascii="Courier New" w:hAnsi="Courier New" w:cs="Courier New"/>
+        </w:rPr>
+        <w:t xml:space="preserve"> 13:42:08 IST 2018</w:t>
+      </w:r>
+    </w:p>
+    <w:p>
+      <w:pPr>
+        <w:pStyle w:val="PlainText"/>
+        <w:rPr>
+          <w:rFonts w:ascii="Courier New" w:hAnsi="Courier New" w:cs="Courier New"/>
+        </w:rPr>
+      </w:pPr>
+      <w:r>
+        <w:rPr>
+          <w:rFonts w:ascii="Courier New" w:hAnsi="Courier New" w:cs="Courier New"/>
+        </w:rPr>
+        <w:t>Person Name</w:t>
+      </w:r>
+      <w:r>
+        <w:rPr>
+          <w:rFonts w:ascii="Courier New" w:hAnsi="Courier New" w:cs="Courier New"/>
+        </w:rPr>
+        <w:tab/>
+      </w:r>
+      <w:r>
+        <w:rPr>
+          <w:rFonts w:ascii="Courier New" w:hAnsi="Courier New" w:cs="Courier New"/>
+        </w:rPr>
+        <w:tab/>
+      </w:r>
+      <w:r>
+        <w:rPr>
+          <w:rFonts w:ascii="Courier New" w:hAnsi="Courier New" w:cs="Courier New"/>
+        </w:rPr>
+        <w:tab/>
+      </w:r>
+      <w:r>
+        <w:rPr>
+          <w:rFonts w:ascii="Courier New" w:hAnsi="Courier New" w:cs="Courier New"/>
+        </w:rPr>
+        <w:tab/>
+        <w:t>- 7 MALAI</w:t>
+      </w:r>
+    </w:p>
+    <w:p>
+      <w:pPr>
+        <w:pStyle w:val="PlainText"/>
+        <w:rPr>
+          <w:rFonts w:ascii="Courier New" w:hAnsi="Courier New" w:cs="Courier New"/>
+        </w:rPr>
+      </w:pPr>
+      <w:r>
+        <w:rPr>
+          <w:rFonts w:ascii="Courier New" w:hAnsi="Courier New" w:cs="Courier New"/>
+        </w:rPr>
+        <w:t>---------------------------------------------------------------</w:t>
+      </w:r>
+    </w:p>
+    <w:p>
+      <w:pPr>
+        <w:pStyle w:val="PlainText"/>
+        <w:rPr>
+          <w:rFonts w:ascii="Courier New" w:hAnsi="Courier New" w:cs="Courier New"/>
+        </w:rPr>
+      </w:pPr>
+      <w:r>
+        <w:rPr>
+          <w:rFonts w:ascii="Courier New" w:hAnsi="Courier New" w:cs="Courier New"/>
+        </w:rPr>
+        <w:t>Item Name</w:t>
+      </w:r>
+      <w:r>
+        <w:rPr>
+          <w:rFonts w:ascii="Courier New" w:hAnsi="Courier New" w:cs="Courier New"/>
+        </w:rPr>
+        <w:tab/>
+      </w:r>
+      <w:r>
+        <w:rPr>
+          <w:rFonts w:ascii="Courier New" w:hAnsi="Courier New" w:cs="Courier New"/>
+        </w:rPr>
+        <w:tab/>
+      </w:r>
+      <w:r>
+        <w:rPr>
+          <w:rFonts w:ascii="Courier New" w:hAnsi="Courier New" w:cs="Courier New"/>
+        </w:rPr>
+        <w:tab/>
+      </w:r>
+      <w:r>
+        <w:rPr>
+          <w:rFonts w:ascii="Courier New" w:hAnsi="Courier New" w:cs="Courier New"/>
+        </w:rPr>
+        <w:tab/>
+        <w:t>- CARROT</w:t>
+      </w:r>
+    </w:p>
+    <w:p>
+      <w:pPr>
+        <w:pStyle w:val="PlainText"/>
+        <w:rPr>
+          <w:rFonts w:ascii="Courier New" w:hAnsi="Courier New" w:cs="Courier New"/>
+          <w:color w:val="FF0000"/>
+        </w:rPr>
+      </w:pPr>
+      <w:r>
+        <w:rPr>
+          <w:rFonts w:ascii="Courier New" w:hAnsi="Courier New" w:cs="Courier New"/>
+          <w:color w:val="FF0000"/>
+        </w:rPr>
+        <w:t>Amount Received</w:t>
+      </w:r>
+      <w:r>
+        <w:rPr>
+          <w:rFonts w:ascii="Courier New" w:hAnsi="Courier New" w:cs="Courier New"/>
+          <w:color w:val="FF0000"/>
+        </w:rPr>
+        <w:tab/>
+      </w:r>
+      <w:r>
+        <w:rPr>
+          <w:rFonts w:ascii="Courier New" w:hAnsi="Courier New" w:cs="Courier New"/>
+          <w:color w:val="FF0000"/>
+        </w:rPr>
+        <w:tab/>
+      </w:r>
+      <w:r>
+        <w:rPr>
+          <w:rFonts w:ascii="Courier New" w:hAnsi="Courier New" w:cs="Courier New"/>
+          <w:color w:val="FF0000"/>
+        </w:rPr>
+        <w:tab/>
+        <w:t>- 3200</w:t>
+      </w:r>
+    </w:p>
+    <w:p>
+      <w:pPr>
+        <w:pStyle w:val="PlainText"/>
+        <w:rPr>
+          <w:rFonts w:ascii="Courier New" w:hAnsi="Courier New" w:cs="Courier New"/>
+          <w:b/>
+        </w:rPr>
+      </w:pPr>
+      <w:r>
+        <w:rPr>
+          <w:rFonts w:ascii="Courier New" w:hAnsi="Courier New" w:cs="Courier New"/>
+          <w:b/>
+        </w:rPr>
+        <w:t>Amount balance</w:t>
+      </w:r>
+      <w:r>
+        <w:rPr>
+          <w:rFonts w:ascii="Courier New" w:hAnsi="Courier New" w:cs="Courier New"/>
+          <w:b/>
+        </w:rPr>
+        <w:tab/>
+      </w:r>
+      <w:r>
+        <w:rPr>
+          <w:rFonts w:ascii="Courier New" w:hAnsi="Courier New" w:cs="Courier New"/>
+          <w:b/>
+        </w:rPr>
+        <w:tab/>
+      </w:r>
+      <w:r>
+        <w:rPr>
+          <w:rFonts w:ascii="Courier New" w:hAnsi="Courier New" w:cs="Courier New"/>
+          <w:b/>
+        </w:rPr>
+        <w:tab/>
+        <w:t>- 10563.0</w:t>
+      </w:r>
+    </w:p>
+    <w:p>
+      <w:pPr>
+        <w:pStyle w:val="PlainText"/>
+        <w:rPr>
+          <w:rFonts w:ascii="Courier New" w:hAnsi="Courier New" w:cs="Courier New"/>
+        </w:rPr>
+      </w:pPr>
+      <w:r>
+        <w:rPr>
+          <w:rFonts w:ascii="Courier New" w:hAnsi="Courier New" w:cs="Courier New"/>
+        </w:rPr>
+        <w:t>Amount Received mode</w:t>
+      </w:r>
+      <w:r>
+        <w:rPr>
+          <w:rFonts w:ascii="Courier New" w:hAnsi="Courier New" w:cs="Courier New"/>
+        </w:rPr>
+        <w:tab/>
+      </w:r>
+      <w:r>
+        <w:rPr>
+          <w:rFonts w:ascii="Courier New" w:hAnsi="Courier New" w:cs="Courier New"/>
+        </w:rPr>
+        <w:tab/>
+        <w:t>- CASH</w:t>
+      </w:r>
+    </w:p>
+    <w:p>
+      <w:pPr>
+        <w:pStyle w:val="PlainText"/>
+        <w:rPr>
+          <w:rFonts w:ascii="Courier New" w:hAnsi="Courier New" w:cs="Courier New"/>
+        </w:rPr>
+      </w:pPr>
+    </w:p>
+    <w:p>
+      <w:pPr>
+        <w:pStyle w:val="PlainText"/>
+        <w:rPr>
+          <w:rFonts w:ascii="Courier New" w:hAnsi="Courier New" w:cs="Courier New"/>
+          <w:b/>
+        </w:rPr>
+      </w:pPr>
     </w:p>
     <w:p>
       <w:pPr>

</xml_diff>

<commit_message>
02/11/2018 MAMATHA CHICK IN
</commit_message>
<xml_diff>
--- a/customer _details/GANGAMMA/SEP/TUMKUR/7 MALAI/PURCHASE DETAILS.docx
+++ b/customer _details/GANGAMMA/SEP/TUMKUR/7 MALAI/PURCHASE DETAILS.docx
@@ -4351,13 +4351,7 @@
         <w:rPr>
           <w:rFonts w:ascii="Courier New" w:hAnsi="Courier New" w:cs="Courier New"/>
         </w:rPr>
-        <w:t>MON Oct 29</w:t>
-      </w:r>
-      <w:r>
-        <w:rPr>
-          <w:rFonts w:ascii="Courier New" w:hAnsi="Courier New" w:cs="Courier New"/>
-        </w:rPr>
-        <w:t xml:space="preserve"> 13:42:08 IST 2018</w:t>
+        <w:t>MON Oct 29 13:42:08 IST 2018</w:t>
       </w:r>
     </w:p>
     <w:p>
@@ -4554,6 +4548,369 @@
         <w:tab/>
         <w:t>- CASH</w:t>
       </w:r>
+    </w:p>
+    <w:p>
+      <w:pPr>
+        <w:pStyle w:val="PlainText"/>
+        <w:rPr>
+          <w:rFonts w:ascii="Courier New" w:hAnsi="Courier New" w:cs="Courier New"/>
+        </w:rPr>
+      </w:pPr>
+    </w:p>
+    <w:p>
+      <w:pPr>
+        <w:pStyle w:val="PlainText"/>
+        <w:rPr>
+          <w:rFonts w:ascii="Courier New" w:hAnsi="Courier New" w:cs="Courier New"/>
+        </w:rPr>
+      </w:pPr>
+    </w:p>
+    <w:p>
+      <w:pPr>
+        <w:pStyle w:val="PlainText"/>
+        <w:rPr>
+          <w:rFonts w:ascii="Courier New" w:hAnsi="Courier New" w:cs="Courier New"/>
+        </w:rPr>
+      </w:pPr>
+      <w:r>
+        <w:rPr>
+          <w:rFonts w:ascii="Courier New" w:hAnsi="Courier New" w:cs="Courier New"/>
+        </w:rPr>
+        <w:t>THU Nov 01</w:t>
+      </w:r>
+      <w:r>
+        <w:rPr>
+          <w:rFonts w:ascii="Courier New" w:hAnsi="Courier New" w:cs="Courier New"/>
+        </w:rPr>
+        <w:t xml:space="preserve"> 14:49:04 IST 2018</w:t>
+      </w:r>
+    </w:p>
+    <w:p>
+      <w:pPr>
+        <w:pStyle w:val="PlainText"/>
+        <w:rPr>
+          <w:rFonts w:ascii="Courier New" w:hAnsi="Courier New" w:cs="Courier New"/>
+        </w:rPr>
+      </w:pPr>
+      <w:r>
+        <w:rPr>
+          <w:rFonts w:ascii="Courier New" w:hAnsi="Courier New" w:cs="Courier New"/>
+        </w:rPr>
+        <w:t>Person Name</w:t>
+      </w:r>
+      <w:r>
+        <w:rPr>
+          <w:rFonts w:ascii="Courier New" w:hAnsi="Courier New" w:cs="Courier New"/>
+        </w:rPr>
+        <w:tab/>
+      </w:r>
+      <w:r>
+        <w:rPr>
+          <w:rFonts w:ascii="Courier New" w:hAnsi="Courier New" w:cs="Courier New"/>
+        </w:rPr>
+        <w:tab/>
+      </w:r>
+      <w:r>
+        <w:rPr>
+          <w:rFonts w:ascii="Courier New" w:hAnsi="Courier New" w:cs="Courier New"/>
+        </w:rPr>
+        <w:tab/>
+      </w:r>
+      <w:r>
+        <w:rPr>
+          <w:rFonts w:ascii="Courier New" w:hAnsi="Courier New" w:cs="Courier New"/>
+        </w:rPr>
+        <w:tab/>
+        <w:t>- 7 MALAI</w:t>
+      </w:r>
+    </w:p>
+    <w:p>
+      <w:pPr>
+        <w:pStyle w:val="PlainText"/>
+        <w:rPr>
+          <w:rFonts w:ascii="Courier New" w:hAnsi="Courier New" w:cs="Courier New"/>
+        </w:rPr>
+      </w:pPr>
+      <w:r>
+        <w:rPr>
+          <w:rFonts w:ascii="Courier New" w:hAnsi="Courier New" w:cs="Courier New"/>
+        </w:rPr>
+        <w:t>Bill number</w:t>
+      </w:r>
+      <w:r>
+        <w:rPr>
+          <w:rFonts w:ascii="Courier New" w:hAnsi="Courier New" w:cs="Courier New"/>
+        </w:rPr>
+        <w:tab/>
+      </w:r>
+      <w:r>
+        <w:rPr>
+          <w:rFonts w:ascii="Courier New" w:hAnsi="Courier New" w:cs="Courier New"/>
+        </w:rPr>
+        <w:tab/>
+      </w:r>
+      <w:r>
+        <w:rPr>
+          <w:rFonts w:ascii="Courier New" w:hAnsi="Courier New" w:cs="Courier New"/>
+        </w:rPr>
+        <w:tab/>
+      </w:r>
+      <w:r>
+        <w:rPr>
+          <w:rFonts w:ascii="Courier New" w:hAnsi="Courier New" w:cs="Courier New"/>
+        </w:rPr>
+        <w:tab/>
+        <w:t>- 8701</w:t>
+      </w:r>
+    </w:p>
+    <w:p>
+      <w:pPr>
+        <w:pStyle w:val="PlainText"/>
+        <w:rPr>
+          <w:rFonts w:ascii="Courier New" w:hAnsi="Courier New" w:cs="Courier New"/>
+        </w:rPr>
+      </w:pPr>
+      <w:r>
+        <w:rPr>
+          <w:rFonts w:ascii="Courier New" w:hAnsi="Courier New" w:cs="Courier New"/>
+        </w:rPr>
+        <w:t>---------------------------------------------------------------</w:t>
+      </w:r>
+    </w:p>
+    <w:p>
+      <w:pPr>
+        <w:pStyle w:val="PlainText"/>
+        <w:rPr>
+          <w:rFonts w:ascii="Courier New" w:hAnsi="Courier New" w:cs="Courier New"/>
+        </w:rPr>
+      </w:pPr>
+      <w:r>
+        <w:rPr>
+          <w:rFonts w:ascii="Courier New" w:hAnsi="Courier New" w:cs="Courier New"/>
+        </w:rPr>
+        <w:t>Item Name</w:t>
+      </w:r>
+      <w:r>
+        <w:rPr>
+          <w:rFonts w:ascii="Courier New" w:hAnsi="Courier New" w:cs="Courier New"/>
+        </w:rPr>
+        <w:tab/>
+      </w:r>
+      <w:r>
+        <w:rPr>
+          <w:rFonts w:ascii="Courier New" w:hAnsi="Courier New" w:cs="Courier New"/>
+        </w:rPr>
+        <w:tab/>
+      </w:r>
+      <w:r>
+        <w:rPr>
+          <w:rFonts w:ascii="Courier New" w:hAnsi="Courier New" w:cs="Courier New"/>
+        </w:rPr>
+        <w:tab/>
+      </w:r>
+      <w:r>
+        <w:rPr>
+          <w:rFonts w:ascii="Courier New" w:hAnsi="Courier New" w:cs="Courier New"/>
+        </w:rPr>
+        <w:tab/>
+        <w:t>- CHOWCHOW</w:t>
+      </w:r>
+    </w:p>
+    <w:p>
+      <w:pPr>
+        <w:pStyle w:val="PlainText"/>
+        <w:rPr>
+          <w:rFonts w:ascii="Courier New" w:hAnsi="Courier New" w:cs="Courier New"/>
+        </w:rPr>
+      </w:pPr>
+      <w:r>
+        <w:rPr>
+          <w:rFonts w:ascii="Courier New" w:hAnsi="Courier New" w:cs="Courier New"/>
+        </w:rPr>
+        <w:t>Number of Pockets</w:t>
+      </w:r>
+      <w:r>
+        <w:rPr>
+          <w:rFonts w:ascii="Courier New" w:hAnsi="Courier New" w:cs="Courier New"/>
+        </w:rPr>
+        <w:tab/>
+      </w:r>
+      <w:r>
+        <w:rPr>
+          <w:rFonts w:ascii="Courier New" w:hAnsi="Courier New" w:cs="Courier New"/>
+        </w:rPr>
+        <w:tab/>
+      </w:r>
+      <w:r>
+        <w:rPr>
+          <w:rFonts w:ascii="Courier New" w:hAnsi="Courier New" w:cs="Courier New"/>
+        </w:rPr>
+        <w:tab/>
+        <w:t>- 1</w:t>
+      </w:r>
+    </w:p>
+    <w:p>
+      <w:pPr>
+        <w:pStyle w:val="PlainText"/>
+        <w:rPr>
+          <w:rFonts w:ascii="Courier New" w:hAnsi="Courier New" w:cs="Courier New"/>
+        </w:rPr>
+      </w:pPr>
+      <w:r>
+        <w:rPr>
+          <w:rFonts w:ascii="Courier New" w:hAnsi="Courier New" w:cs="Courier New"/>
+        </w:rPr>
+        <w:t>Number of KGs</w:t>
+      </w:r>
+      <w:r>
+        <w:rPr>
+          <w:rFonts w:ascii="Courier New" w:hAnsi="Courier New" w:cs="Courier New"/>
+        </w:rPr>
+        <w:tab/>
+      </w:r>
+      <w:r>
+        <w:rPr>
+          <w:rFonts w:ascii="Courier New" w:hAnsi="Courier New" w:cs="Courier New"/>
+        </w:rPr>
+        <w:tab/>
+      </w:r>
+      <w:r>
+        <w:rPr>
+          <w:rFonts w:ascii="Courier New" w:hAnsi="Courier New" w:cs="Courier New"/>
+        </w:rPr>
+        <w:tab/>
+        <w:t>- 69</w:t>
+      </w:r>
+    </w:p>
+    <w:p>
+      <w:pPr>
+        <w:pStyle w:val="PlainText"/>
+        <w:rPr>
+          <w:rFonts w:ascii="Courier New" w:hAnsi="Courier New" w:cs="Courier New"/>
+        </w:rPr>
+      </w:pPr>
+      <w:r>
+        <w:rPr>
+          <w:rFonts w:ascii="Courier New" w:hAnsi="Courier New" w:cs="Courier New"/>
+        </w:rPr>
+        <w:t>Rate</w:t>
+      </w:r>
+      <w:r>
+        <w:rPr>
+          <w:rFonts w:ascii="Courier New" w:hAnsi="Courier New" w:cs="Courier New"/>
+        </w:rPr>
+        <w:tab/>
+      </w:r>
+      <w:r>
+        <w:rPr>
+          <w:rFonts w:ascii="Courier New" w:hAnsi="Courier New" w:cs="Courier New"/>
+        </w:rPr>
+        <w:tab/>
+      </w:r>
+      <w:r>
+        <w:rPr>
+          <w:rFonts w:ascii="Courier New" w:hAnsi="Courier New" w:cs="Courier New"/>
+        </w:rPr>
+        <w:tab/>
+      </w:r>
+      <w:r>
+        <w:rPr>
+          <w:rFonts w:ascii="Courier New" w:hAnsi="Courier New" w:cs="Courier New"/>
+        </w:rPr>
+        <w:tab/>
+      </w:r>
+      <w:r>
+        <w:rPr>
+          <w:rFonts w:ascii="Courier New" w:hAnsi="Courier New" w:cs="Courier New"/>
+        </w:rPr>
+        <w:tab/>
+        <w:t>- 13</w:t>
+      </w:r>
+    </w:p>
+    <w:p>
+      <w:pPr>
+        <w:pStyle w:val="PlainText"/>
+        <w:rPr>
+          <w:rFonts w:ascii="Courier New" w:hAnsi="Courier New" w:cs="Courier New"/>
+        </w:rPr>
+      </w:pPr>
+      <w:r>
+        <w:rPr>
+          <w:rFonts w:ascii="Courier New" w:hAnsi="Courier New" w:cs="Courier New"/>
+        </w:rPr>
+        <w:t>Total Price</w:t>
+      </w:r>
+      <w:r>
+        <w:rPr>
+          <w:rFonts w:ascii="Courier New" w:hAnsi="Courier New" w:cs="Courier New"/>
+        </w:rPr>
+        <w:tab/>
+      </w:r>
+      <w:r>
+        <w:rPr>
+          <w:rFonts w:ascii="Courier New" w:hAnsi="Courier New" w:cs="Courier New"/>
+        </w:rPr>
+        <w:tab/>
+      </w:r>
+      <w:r>
+        <w:rPr>
+          <w:rFonts w:ascii="Courier New" w:hAnsi="Courier New" w:cs="Courier New"/>
+        </w:rPr>
+        <w:tab/>
+      </w:r>
+      <w:r>
+        <w:rPr>
+          <w:rFonts w:ascii="Courier New" w:hAnsi="Courier New" w:cs="Courier New"/>
+        </w:rPr>
+        <w:tab/>
+        <w:t>- 897.0</w:t>
+      </w:r>
+    </w:p>
+    <w:p>
+      <w:pPr>
+        <w:pStyle w:val="PlainText"/>
+        <w:rPr>
+          <w:rFonts w:ascii="Courier New" w:hAnsi="Courier New" w:cs="Courier New"/>
+          <w:b/>
+        </w:rPr>
+      </w:pPr>
+      <w:r>
+        <w:rPr>
+          <w:rFonts w:ascii="Courier New" w:hAnsi="Courier New" w:cs="Courier New"/>
+          <w:b/>
+        </w:rPr>
+        <w:t>Amount balance</w:t>
+      </w:r>
+      <w:r>
+        <w:rPr>
+          <w:rFonts w:ascii="Courier New" w:hAnsi="Courier New" w:cs="Courier New"/>
+          <w:b/>
+        </w:rPr>
+        <w:tab/>
+      </w:r>
+      <w:r>
+        <w:rPr>
+          <w:rFonts w:ascii="Courier New" w:hAnsi="Courier New" w:cs="Courier New"/>
+          <w:b/>
+        </w:rPr>
+        <w:tab/>
+      </w:r>
+      <w:r>
+        <w:rPr>
+          <w:rFonts w:ascii="Courier New" w:hAnsi="Courier New" w:cs="Courier New"/>
+          <w:b/>
+        </w:rPr>
+        <w:tab/>
+        <w:t>- 11460.0</w:t>
+      </w:r>
+    </w:p>
+    <w:p>
+      <w:pPr>
+        <w:pStyle w:val="PlainText"/>
+        <w:rPr>
+          <w:rFonts w:ascii="Courier New" w:hAnsi="Courier New" w:cs="Courier New"/>
+        </w:rPr>
+      </w:pPr>
     </w:p>
     <w:p>
       <w:pPr>

</xml_diff>

<commit_message>
09/11/2018 MAMATA CHICK IN
</commit_message>
<xml_diff>
--- a/customer _details/GANGAMMA/SEP/TUMKUR/7 MALAI/PURCHASE DETAILS.docx
+++ b/customer _details/GANGAMMA/SEP/TUMKUR/7 MALAI/PURCHASE DETAILS.docx
@@ -4576,13 +4576,7 @@
         <w:rPr>
           <w:rFonts w:ascii="Courier New" w:hAnsi="Courier New" w:cs="Courier New"/>
         </w:rPr>
-        <w:t>THU Nov 01</w:t>
-      </w:r>
-      <w:r>
-        <w:rPr>
-          <w:rFonts w:ascii="Courier New" w:hAnsi="Courier New" w:cs="Courier New"/>
-        </w:rPr>
-        <w:t xml:space="preserve"> 14:49:04 IST 2018</w:t>
+        <w:t>THU Nov 01 14:49:04 IST 2018</w:t>
       </w:r>
     </w:p>
     <w:p>
@@ -4903,6 +4897,436 @@
         <w:tab/>
         <w:t>- 11460.0</w:t>
       </w:r>
+    </w:p>
+    <w:p>
+      <w:pPr>
+        <w:pStyle w:val="PlainText"/>
+        <w:rPr>
+          <w:rFonts w:ascii="Courier New" w:hAnsi="Courier New" w:cs="Courier New"/>
+          <w:b/>
+        </w:rPr>
+      </w:pPr>
+    </w:p>
+    <w:p>
+      <w:pPr>
+        <w:pStyle w:val="PlainText"/>
+        <w:rPr>
+          <w:rFonts w:ascii="Courier New" w:hAnsi="Courier New" w:cs="Courier New"/>
+        </w:rPr>
+      </w:pPr>
+      <w:r>
+        <w:rPr>
+          <w:rFonts w:ascii="Courier New" w:hAnsi="Courier New" w:cs="Courier New"/>
+        </w:rPr>
+        <w:t>THU Nov 08</w:t>
+      </w:r>
+      <w:r>
+        <w:rPr>
+          <w:rFonts w:ascii="Courier New" w:hAnsi="Courier New" w:cs="Courier New"/>
+        </w:rPr>
+        <w:t xml:space="preserve"> 10:50:35 IST 2018</w:t>
+      </w:r>
+    </w:p>
+    <w:p>
+      <w:pPr>
+        <w:pStyle w:val="PlainText"/>
+        <w:rPr>
+          <w:rFonts w:ascii="Courier New" w:hAnsi="Courier New" w:cs="Courier New"/>
+        </w:rPr>
+      </w:pPr>
+      <w:r>
+        <w:rPr>
+          <w:rFonts w:ascii="Courier New" w:hAnsi="Courier New" w:cs="Courier New"/>
+        </w:rPr>
+        <w:t>Person Name</w:t>
+      </w:r>
+      <w:r>
+        <w:rPr>
+          <w:rFonts w:ascii="Courier New" w:hAnsi="Courier New" w:cs="Courier New"/>
+        </w:rPr>
+        <w:tab/>
+      </w:r>
+      <w:r>
+        <w:rPr>
+          <w:rFonts w:ascii="Courier New" w:hAnsi="Courier New" w:cs="Courier New"/>
+        </w:rPr>
+        <w:tab/>
+      </w:r>
+      <w:r>
+        <w:rPr>
+          <w:rFonts w:ascii="Courier New" w:hAnsi="Courier New" w:cs="Courier New"/>
+        </w:rPr>
+        <w:tab/>
+      </w:r>
+      <w:r>
+        <w:rPr>
+          <w:rFonts w:ascii="Courier New" w:hAnsi="Courier New" w:cs="Courier New"/>
+        </w:rPr>
+        <w:tab/>
+        <w:t>- 7 MALAI</w:t>
+      </w:r>
+    </w:p>
+    <w:p>
+      <w:pPr>
+        <w:pStyle w:val="PlainText"/>
+        <w:rPr>
+          <w:rFonts w:ascii="Courier New" w:hAnsi="Courier New" w:cs="Courier New"/>
+        </w:rPr>
+      </w:pPr>
+      <w:r>
+        <w:rPr>
+          <w:rFonts w:ascii="Courier New" w:hAnsi="Courier New" w:cs="Courier New"/>
+        </w:rPr>
+        <w:t>Bill number</w:t>
+      </w:r>
+      <w:r>
+        <w:rPr>
+          <w:rFonts w:ascii="Courier New" w:hAnsi="Courier New" w:cs="Courier New"/>
+        </w:rPr>
+        <w:tab/>
+      </w:r>
+      <w:r>
+        <w:rPr>
+          <w:rFonts w:ascii="Courier New" w:hAnsi="Courier New" w:cs="Courier New"/>
+        </w:rPr>
+        <w:tab/>
+      </w:r>
+      <w:r>
+        <w:rPr>
+          <w:rFonts w:ascii="Courier New" w:hAnsi="Courier New" w:cs="Courier New"/>
+        </w:rPr>
+        <w:tab/>
+      </w:r>
+      <w:r>
+        <w:rPr>
+          <w:rFonts w:ascii="Courier New" w:hAnsi="Courier New" w:cs="Courier New"/>
+        </w:rPr>
+        <w:tab/>
+        <w:t>- 8815</w:t>
+      </w:r>
+    </w:p>
+    <w:p>
+      <w:pPr>
+        <w:pStyle w:val="PlainText"/>
+        <w:rPr>
+          <w:rFonts w:ascii="Courier New" w:hAnsi="Courier New" w:cs="Courier New"/>
+        </w:rPr>
+      </w:pPr>
+      <w:r>
+        <w:rPr>
+          <w:rFonts w:ascii="Courier New" w:hAnsi="Courier New" w:cs="Courier New"/>
+        </w:rPr>
+        <w:t>---------------------------------------------------------------</w:t>
+      </w:r>
+    </w:p>
+    <w:p>
+      <w:pPr>
+        <w:pStyle w:val="PlainText"/>
+        <w:rPr>
+          <w:rFonts w:ascii="Courier New" w:hAnsi="Courier New" w:cs="Courier New"/>
+        </w:rPr>
+      </w:pPr>
+      <w:r>
+        <w:rPr>
+          <w:rFonts w:ascii="Courier New" w:hAnsi="Courier New" w:cs="Courier New"/>
+        </w:rPr>
+        <w:t>Item Name</w:t>
+      </w:r>
+      <w:r>
+        <w:rPr>
+          <w:rFonts w:ascii="Courier New" w:hAnsi="Courier New" w:cs="Courier New"/>
+        </w:rPr>
+        <w:tab/>
+      </w:r>
+      <w:r>
+        <w:rPr>
+          <w:rFonts w:ascii="Courier New" w:hAnsi="Courier New" w:cs="Courier New"/>
+        </w:rPr>
+        <w:tab/>
+      </w:r>
+      <w:r>
+        <w:rPr>
+          <w:rFonts w:ascii="Courier New" w:hAnsi="Courier New" w:cs="Courier New"/>
+        </w:rPr>
+        <w:tab/>
+      </w:r>
+      <w:r>
+        <w:rPr>
+          <w:rFonts w:ascii="Courier New" w:hAnsi="Courier New" w:cs="Courier New"/>
+        </w:rPr>
+        <w:tab/>
+        <w:t>- POTATO</w:t>
+      </w:r>
+    </w:p>
+    <w:p>
+      <w:pPr>
+        <w:pStyle w:val="PlainText"/>
+        <w:rPr>
+          <w:rFonts w:ascii="Courier New" w:hAnsi="Courier New" w:cs="Courier New"/>
+        </w:rPr>
+      </w:pPr>
+      <w:r>
+        <w:rPr>
+          <w:rFonts w:ascii="Courier New" w:hAnsi="Courier New" w:cs="Courier New"/>
+        </w:rPr>
+        <w:t>Number of Pockets</w:t>
+      </w:r>
+      <w:r>
+        <w:rPr>
+          <w:rFonts w:ascii="Courier New" w:hAnsi="Courier New" w:cs="Courier New"/>
+        </w:rPr>
+        <w:tab/>
+      </w:r>
+      <w:r>
+        <w:rPr>
+          <w:rFonts w:ascii="Courier New" w:hAnsi="Courier New" w:cs="Courier New"/>
+        </w:rPr>
+        <w:tab/>
+      </w:r>
+      <w:r>
+        <w:rPr>
+          <w:rFonts w:ascii="Courier New" w:hAnsi="Courier New" w:cs="Courier New"/>
+        </w:rPr>
+        <w:tab/>
+        <w:t>- 2</w:t>
+      </w:r>
+    </w:p>
+    <w:p>
+      <w:pPr>
+        <w:pStyle w:val="PlainText"/>
+        <w:rPr>
+          <w:rFonts w:ascii="Courier New" w:hAnsi="Courier New" w:cs="Courier New"/>
+        </w:rPr>
+      </w:pPr>
+      <w:r>
+        <w:rPr>
+          <w:rFonts w:ascii="Courier New" w:hAnsi="Courier New" w:cs="Courier New"/>
+        </w:rPr>
+        <w:t>Number of KGs</w:t>
+      </w:r>
+      <w:r>
+        <w:rPr>
+          <w:rFonts w:ascii="Courier New" w:hAnsi="Courier New" w:cs="Courier New"/>
+        </w:rPr>
+        <w:tab/>
+      </w:r>
+      <w:r>
+        <w:rPr>
+          <w:rFonts w:ascii="Courier New" w:hAnsi="Courier New" w:cs="Courier New"/>
+        </w:rPr>
+        <w:tab/>
+      </w:r>
+      <w:r>
+        <w:rPr>
+          <w:rFonts w:ascii="Courier New" w:hAnsi="Courier New" w:cs="Courier New"/>
+        </w:rPr>
+        <w:tab/>
+        <w:t>- 105</w:t>
+      </w:r>
+    </w:p>
+    <w:p>
+      <w:pPr>
+        <w:pStyle w:val="PlainText"/>
+        <w:rPr>
+          <w:rFonts w:ascii="Courier New" w:hAnsi="Courier New" w:cs="Courier New"/>
+        </w:rPr>
+      </w:pPr>
+      <w:r>
+        <w:rPr>
+          <w:rFonts w:ascii="Courier New" w:hAnsi="Courier New" w:cs="Courier New"/>
+        </w:rPr>
+        <w:t>Rate</w:t>
+      </w:r>
+      <w:r>
+        <w:rPr>
+          <w:rFonts w:ascii="Courier New" w:hAnsi="Courier New" w:cs="Courier New"/>
+        </w:rPr>
+        <w:tab/>
+      </w:r>
+      <w:r>
+        <w:rPr>
+          <w:rFonts w:ascii="Courier New" w:hAnsi="Courier New" w:cs="Courier New"/>
+        </w:rPr>
+        <w:tab/>
+      </w:r>
+      <w:r>
+        <w:rPr>
+          <w:rFonts w:ascii="Courier New" w:hAnsi="Courier New" w:cs="Courier New"/>
+        </w:rPr>
+        <w:tab/>
+      </w:r>
+      <w:r>
+        <w:rPr>
+          <w:rFonts w:ascii="Courier New" w:hAnsi="Courier New" w:cs="Courier New"/>
+        </w:rPr>
+        <w:tab/>
+      </w:r>
+      <w:r>
+        <w:rPr>
+          <w:rFonts w:ascii="Courier New" w:hAnsi="Courier New" w:cs="Courier New"/>
+        </w:rPr>
+        <w:tab/>
+        <w:t>- 21</w:t>
+      </w:r>
+    </w:p>
+    <w:p>
+      <w:pPr>
+        <w:pStyle w:val="PlainText"/>
+        <w:rPr>
+          <w:rFonts w:ascii="Courier New" w:hAnsi="Courier New" w:cs="Courier New"/>
+        </w:rPr>
+      </w:pPr>
+      <w:r>
+        <w:rPr>
+          <w:rFonts w:ascii="Courier New" w:hAnsi="Courier New" w:cs="Courier New"/>
+        </w:rPr>
+        <w:t>Total Price</w:t>
+      </w:r>
+      <w:r>
+        <w:rPr>
+          <w:rFonts w:ascii="Courier New" w:hAnsi="Courier New" w:cs="Courier New"/>
+        </w:rPr>
+        <w:tab/>
+      </w:r>
+      <w:r>
+        <w:rPr>
+          <w:rFonts w:ascii="Courier New" w:hAnsi="Courier New" w:cs="Courier New"/>
+        </w:rPr>
+        <w:tab/>
+      </w:r>
+      <w:r>
+        <w:rPr>
+          <w:rFonts w:ascii="Courier New" w:hAnsi="Courier New" w:cs="Courier New"/>
+        </w:rPr>
+        <w:tab/>
+      </w:r>
+      <w:r>
+        <w:rPr>
+          <w:rFonts w:ascii="Courier New" w:hAnsi="Courier New" w:cs="Courier New"/>
+        </w:rPr>
+        <w:tab/>
+        <w:t>- 2205.0</w:t>
+      </w:r>
+    </w:p>
+    <w:p>
+      <w:pPr>
+        <w:pStyle w:val="PlainText"/>
+        <w:rPr>
+          <w:rFonts w:ascii="Courier New" w:hAnsi="Courier New" w:cs="Courier New"/>
+          <w:color w:val="FF0000"/>
+        </w:rPr>
+      </w:pPr>
+      <w:r>
+        <w:rPr>
+          <w:rFonts w:ascii="Courier New" w:hAnsi="Courier New" w:cs="Courier New"/>
+          <w:color w:val="FF0000"/>
+        </w:rPr>
+        <w:t>Amount Received</w:t>
+      </w:r>
+      <w:r>
+        <w:rPr>
+          <w:rFonts w:ascii="Courier New" w:hAnsi="Courier New" w:cs="Courier New"/>
+          <w:color w:val="FF0000"/>
+        </w:rPr>
+        <w:tab/>
+      </w:r>
+      <w:r>
+        <w:rPr>
+          <w:rFonts w:ascii="Courier New" w:hAnsi="Courier New" w:cs="Courier New"/>
+          <w:color w:val="FF0000"/>
+        </w:rPr>
+        <w:tab/>
+      </w:r>
+      <w:r>
+        <w:rPr>
+          <w:rFonts w:ascii="Courier New" w:hAnsi="Courier New" w:cs="Courier New"/>
+          <w:color w:val="FF0000"/>
+        </w:rPr>
+        <w:tab/>
+        <w:t>- 2200</w:t>
+      </w:r>
+    </w:p>
+    <w:p>
+      <w:pPr>
+        <w:pStyle w:val="PlainText"/>
+        <w:rPr>
+          <w:rFonts w:ascii="Courier New" w:hAnsi="Courier New" w:cs="Courier New"/>
+          <w:b/>
+        </w:rPr>
+      </w:pPr>
+      <w:r>
+        <w:rPr>
+          <w:rFonts w:ascii="Courier New" w:hAnsi="Courier New" w:cs="Courier New"/>
+          <w:b/>
+        </w:rPr>
+        <w:t>Amount balance</w:t>
+      </w:r>
+      <w:r>
+        <w:rPr>
+          <w:rFonts w:ascii="Courier New" w:hAnsi="Courier New" w:cs="Courier New"/>
+          <w:b/>
+        </w:rPr>
+        <w:tab/>
+      </w:r>
+      <w:r>
+        <w:rPr>
+          <w:rFonts w:ascii="Courier New" w:hAnsi="Courier New" w:cs="Courier New"/>
+          <w:b/>
+        </w:rPr>
+        <w:tab/>
+      </w:r>
+      <w:r>
+        <w:rPr>
+          <w:rFonts w:ascii="Courier New" w:hAnsi="Courier New" w:cs="Courier New"/>
+          <w:b/>
+        </w:rPr>
+        <w:tab/>
+        <w:t>- 11465.0</w:t>
+      </w:r>
+    </w:p>
+    <w:p>
+      <w:pPr>
+        <w:pStyle w:val="PlainText"/>
+        <w:rPr>
+          <w:rFonts w:ascii="Courier New" w:hAnsi="Courier New" w:cs="Courier New"/>
+        </w:rPr>
+      </w:pPr>
+      <w:r>
+        <w:rPr>
+          <w:rFonts w:ascii="Courier New" w:hAnsi="Courier New" w:cs="Courier New"/>
+        </w:rPr>
+        <w:t>Amount Received mode</w:t>
+      </w:r>
+      <w:r>
+        <w:rPr>
+          <w:rFonts w:ascii="Courier New" w:hAnsi="Courier New" w:cs="Courier New"/>
+        </w:rPr>
+        <w:tab/>
+      </w:r>
+      <w:r>
+        <w:rPr>
+          <w:rFonts w:ascii="Courier New" w:hAnsi="Courier New" w:cs="Courier New"/>
+        </w:rPr>
+        <w:tab/>
+        <w:t>- CASH</w:t>
+      </w:r>
+    </w:p>
+    <w:p>
+      <w:pPr>
+        <w:pStyle w:val="PlainText"/>
+        <w:rPr>
+          <w:rFonts w:ascii="Courier New" w:hAnsi="Courier New" w:cs="Courier New"/>
+        </w:rPr>
+      </w:pPr>
+    </w:p>
+    <w:p>
+      <w:pPr>
+        <w:pStyle w:val="PlainText"/>
+        <w:rPr>
+          <w:rFonts w:ascii="Courier New" w:hAnsi="Courier New" w:cs="Courier New"/>
+          <w:b/>
+        </w:rPr>
+      </w:pPr>
     </w:p>
     <w:p>
       <w:pPr>

</xml_diff>

<commit_message>
18/11/2018 MAMATHA CHICK IN
</commit_message>
<xml_diff>
--- a/customer _details/GANGAMMA/SEP/TUMKUR/7 MALAI/PURCHASE DETAILS.docx
+++ b/customer _details/GANGAMMA/SEP/TUMKUR/7 MALAI/PURCHASE DETAILS.docx
@@ -4918,13 +4918,7 @@
         <w:rPr>
           <w:rFonts w:ascii="Courier New" w:hAnsi="Courier New" w:cs="Courier New"/>
         </w:rPr>
-        <w:t>THU Nov 08</w:t>
-      </w:r>
-      <w:r>
-        <w:rPr>
-          <w:rFonts w:ascii="Courier New" w:hAnsi="Courier New" w:cs="Courier New"/>
-        </w:rPr>
-        <w:t xml:space="preserve"> 10:50:35 IST 2018</w:t>
+        <w:t>THU Nov 08 10:50:35 IST 2018</w:t>
       </w:r>
     </w:p>
     <w:p>
@@ -5310,6 +5304,369 @@
         <w:tab/>
         <w:t>- CASH</w:t>
       </w:r>
+    </w:p>
+    <w:p>
+      <w:pPr>
+        <w:pStyle w:val="PlainText"/>
+        <w:rPr>
+          <w:rFonts w:ascii="Courier New" w:hAnsi="Courier New" w:cs="Courier New"/>
+        </w:rPr>
+      </w:pPr>
+    </w:p>
+    <w:p>
+      <w:pPr>
+        <w:pStyle w:val="PlainText"/>
+        <w:rPr>
+          <w:rFonts w:ascii="Courier New" w:hAnsi="Courier New" w:cs="Courier New"/>
+        </w:rPr>
+      </w:pPr>
+      <w:r>
+        <w:rPr>
+          <w:rFonts w:ascii="Courier New" w:hAnsi="Courier New" w:cs="Courier New"/>
+        </w:rPr>
+        <w:t>SAT Nov 17</w:t>
+      </w:r>
+      <w:r>
+        <w:rPr>
+          <w:rFonts w:ascii="Courier New" w:hAnsi="Courier New" w:cs="Courier New"/>
+        </w:rPr>
+        <w:t xml:space="preserve"> 13:16:33 IST 2018</w:t>
+      </w:r>
+    </w:p>
+    <w:p>
+      <w:pPr>
+        <w:pStyle w:val="PlainText"/>
+        <w:rPr>
+          <w:rFonts w:ascii="Courier New" w:hAnsi="Courier New" w:cs="Courier New"/>
+        </w:rPr>
+      </w:pPr>
+      <w:r>
+        <w:rPr>
+          <w:rFonts w:ascii="Courier New" w:hAnsi="Courier New" w:cs="Courier New"/>
+        </w:rPr>
+        <w:t>Person Name</w:t>
+      </w:r>
+      <w:r>
+        <w:rPr>
+          <w:rFonts w:ascii="Courier New" w:hAnsi="Courier New" w:cs="Courier New"/>
+        </w:rPr>
+        <w:tab/>
+      </w:r>
+      <w:r>
+        <w:rPr>
+          <w:rFonts w:ascii="Courier New" w:hAnsi="Courier New" w:cs="Courier New"/>
+        </w:rPr>
+        <w:tab/>
+      </w:r>
+      <w:r>
+        <w:rPr>
+          <w:rFonts w:ascii="Courier New" w:hAnsi="Courier New" w:cs="Courier New"/>
+        </w:rPr>
+        <w:tab/>
+      </w:r>
+      <w:r>
+        <w:rPr>
+          <w:rFonts w:ascii="Courier New" w:hAnsi="Courier New" w:cs="Courier New"/>
+        </w:rPr>
+        <w:tab/>
+        <w:t>- 7 MALAI</w:t>
+      </w:r>
+    </w:p>
+    <w:p>
+      <w:pPr>
+        <w:pStyle w:val="PlainText"/>
+        <w:rPr>
+          <w:rFonts w:ascii="Courier New" w:hAnsi="Courier New" w:cs="Courier New"/>
+        </w:rPr>
+      </w:pPr>
+      <w:r>
+        <w:rPr>
+          <w:rFonts w:ascii="Courier New" w:hAnsi="Courier New" w:cs="Courier New"/>
+        </w:rPr>
+        <w:t>Bill number</w:t>
+      </w:r>
+      <w:r>
+        <w:rPr>
+          <w:rFonts w:ascii="Courier New" w:hAnsi="Courier New" w:cs="Courier New"/>
+        </w:rPr>
+        <w:tab/>
+      </w:r>
+      <w:r>
+        <w:rPr>
+          <w:rFonts w:ascii="Courier New" w:hAnsi="Courier New" w:cs="Courier New"/>
+        </w:rPr>
+        <w:tab/>
+      </w:r>
+      <w:r>
+        <w:rPr>
+          <w:rFonts w:ascii="Courier New" w:hAnsi="Courier New" w:cs="Courier New"/>
+        </w:rPr>
+        <w:tab/>
+      </w:r>
+      <w:r>
+        <w:rPr>
+          <w:rFonts w:ascii="Courier New" w:hAnsi="Courier New" w:cs="Courier New"/>
+        </w:rPr>
+        <w:tab/>
+        <w:t>- 8963</w:t>
+      </w:r>
+    </w:p>
+    <w:p>
+      <w:pPr>
+        <w:pStyle w:val="PlainText"/>
+        <w:rPr>
+          <w:rFonts w:ascii="Courier New" w:hAnsi="Courier New" w:cs="Courier New"/>
+        </w:rPr>
+      </w:pPr>
+      <w:r>
+        <w:rPr>
+          <w:rFonts w:ascii="Courier New" w:hAnsi="Courier New" w:cs="Courier New"/>
+        </w:rPr>
+        <w:t>---------------------------------------------------------------</w:t>
+      </w:r>
+    </w:p>
+    <w:p>
+      <w:pPr>
+        <w:pStyle w:val="PlainText"/>
+        <w:rPr>
+          <w:rFonts w:ascii="Courier New" w:hAnsi="Courier New" w:cs="Courier New"/>
+        </w:rPr>
+      </w:pPr>
+      <w:r>
+        <w:rPr>
+          <w:rFonts w:ascii="Courier New" w:hAnsi="Courier New" w:cs="Courier New"/>
+        </w:rPr>
+        <w:t>Item Name</w:t>
+      </w:r>
+      <w:r>
+        <w:rPr>
+          <w:rFonts w:ascii="Courier New" w:hAnsi="Courier New" w:cs="Courier New"/>
+        </w:rPr>
+        <w:tab/>
+      </w:r>
+      <w:r>
+        <w:rPr>
+          <w:rFonts w:ascii="Courier New" w:hAnsi="Courier New" w:cs="Courier New"/>
+        </w:rPr>
+        <w:tab/>
+      </w:r>
+      <w:r>
+        <w:rPr>
+          <w:rFonts w:ascii="Courier New" w:hAnsi="Courier New" w:cs="Courier New"/>
+        </w:rPr>
+        <w:tab/>
+      </w:r>
+      <w:r>
+        <w:rPr>
+          <w:rFonts w:ascii="Courier New" w:hAnsi="Courier New" w:cs="Courier New"/>
+        </w:rPr>
+        <w:tab/>
+        <w:t>- POTATO</w:t>
+      </w:r>
+    </w:p>
+    <w:p>
+      <w:pPr>
+        <w:pStyle w:val="PlainText"/>
+        <w:rPr>
+          <w:rFonts w:ascii="Courier New" w:hAnsi="Courier New" w:cs="Courier New"/>
+        </w:rPr>
+      </w:pPr>
+      <w:r>
+        <w:rPr>
+          <w:rFonts w:ascii="Courier New" w:hAnsi="Courier New" w:cs="Courier New"/>
+        </w:rPr>
+        <w:t>Number of Pockets</w:t>
+      </w:r>
+      <w:r>
+        <w:rPr>
+          <w:rFonts w:ascii="Courier New" w:hAnsi="Courier New" w:cs="Courier New"/>
+        </w:rPr>
+        <w:tab/>
+      </w:r>
+      <w:r>
+        <w:rPr>
+          <w:rFonts w:ascii="Courier New" w:hAnsi="Courier New" w:cs="Courier New"/>
+        </w:rPr>
+        <w:tab/>
+      </w:r>
+      <w:r>
+        <w:rPr>
+          <w:rFonts w:ascii="Courier New" w:hAnsi="Courier New" w:cs="Courier New"/>
+        </w:rPr>
+        <w:tab/>
+        <w:t>- 12</w:t>
+      </w:r>
+    </w:p>
+    <w:p>
+      <w:pPr>
+        <w:pStyle w:val="PlainText"/>
+        <w:rPr>
+          <w:rFonts w:ascii="Courier New" w:hAnsi="Courier New" w:cs="Courier New"/>
+        </w:rPr>
+      </w:pPr>
+      <w:r>
+        <w:rPr>
+          <w:rFonts w:ascii="Courier New" w:hAnsi="Courier New" w:cs="Courier New"/>
+        </w:rPr>
+        <w:t>Number of KGs</w:t>
+      </w:r>
+      <w:r>
+        <w:rPr>
+          <w:rFonts w:ascii="Courier New" w:hAnsi="Courier New" w:cs="Courier New"/>
+        </w:rPr>
+        <w:tab/>
+      </w:r>
+      <w:r>
+        <w:rPr>
+          <w:rFonts w:ascii="Courier New" w:hAnsi="Courier New" w:cs="Courier New"/>
+        </w:rPr>
+        <w:tab/>
+      </w:r>
+      <w:r>
+        <w:rPr>
+          <w:rFonts w:ascii="Courier New" w:hAnsi="Courier New" w:cs="Courier New"/>
+        </w:rPr>
+        <w:tab/>
+        <w:t>- 631</w:t>
+      </w:r>
+    </w:p>
+    <w:p>
+      <w:pPr>
+        <w:pStyle w:val="PlainText"/>
+        <w:rPr>
+          <w:rFonts w:ascii="Courier New" w:hAnsi="Courier New" w:cs="Courier New"/>
+        </w:rPr>
+      </w:pPr>
+      <w:r>
+        <w:rPr>
+          <w:rFonts w:ascii="Courier New" w:hAnsi="Courier New" w:cs="Courier New"/>
+        </w:rPr>
+        <w:t>Rate</w:t>
+      </w:r>
+      <w:r>
+        <w:rPr>
+          <w:rFonts w:ascii="Courier New" w:hAnsi="Courier New" w:cs="Courier New"/>
+        </w:rPr>
+        <w:tab/>
+      </w:r>
+      <w:r>
+        <w:rPr>
+          <w:rFonts w:ascii="Courier New" w:hAnsi="Courier New" w:cs="Courier New"/>
+        </w:rPr>
+        <w:tab/>
+      </w:r>
+      <w:r>
+        <w:rPr>
+          <w:rFonts w:ascii="Courier New" w:hAnsi="Courier New" w:cs="Courier New"/>
+        </w:rPr>
+        <w:tab/>
+      </w:r>
+      <w:r>
+        <w:rPr>
+          <w:rFonts w:ascii="Courier New" w:hAnsi="Courier New" w:cs="Courier New"/>
+        </w:rPr>
+        <w:tab/>
+      </w:r>
+      <w:r>
+        <w:rPr>
+          <w:rFonts w:ascii="Courier New" w:hAnsi="Courier New" w:cs="Courier New"/>
+        </w:rPr>
+        <w:tab/>
+        <w:t>- 20</w:t>
+      </w:r>
+    </w:p>
+    <w:p>
+      <w:pPr>
+        <w:pStyle w:val="PlainText"/>
+        <w:rPr>
+          <w:rFonts w:ascii="Courier New" w:hAnsi="Courier New" w:cs="Courier New"/>
+        </w:rPr>
+      </w:pPr>
+      <w:r>
+        <w:rPr>
+          <w:rFonts w:ascii="Courier New" w:hAnsi="Courier New" w:cs="Courier New"/>
+        </w:rPr>
+        <w:t>Total Price</w:t>
+      </w:r>
+      <w:r>
+        <w:rPr>
+          <w:rFonts w:ascii="Courier New" w:hAnsi="Courier New" w:cs="Courier New"/>
+        </w:rPr>
+        <w:tab/>
+      </w:r>
+      <w:r>
+        <w:rPr>
+          <w:rFonts w:ascii="Courier New" w:hAnsi="Courier New" w:cs="Courier New"/>
+        </w:rPr>
+        <w:tab/>
+      </w:r>
+      <w:r>
+        <w:rPr>
+          <w:rFonts w:ascii="Courier New" w:hAnsi="Courier New" w:cs="Courier New"/>
+        </w:rPr>
+        <w:tab/>
+      </w:r>
+      <w:r>
+        <w:rPr>
+          <w:rFonts w:ascii="Courier New" w:hAnsi="Courier New" w:cs="Courier New"/>
+        </w:rPr>
+        <w:tab/>
+        <w:t>- 12620.0</w:t>
+      </w:r>
+    </w:p>
+    <w:p>
+      <w:pPr>
+        <w:pStyle w:val="PlainText"/>
+        <w:rPr>
+          <w:rFonts w:ascii="Courier New" w:hAnsi="Courier New" w:cs="Courier New"/>
+          <w:b/>
+        </w:rPr>
+      </w:pPr>
+      <w:r>
+        <w:rPr>
+          <w:rFonts w:ascii="Courier New" w:hAnsi="Courier New" w:cs="Courier New"/>
+          <w:b/>
+        </w:rPr>
+        <w:t>Amount balance</w:t>
+      </w:r>
+      <w:r>
+        <w:rPr>
+          <w:rFonts w:ascii="Courier New" w:hAnsi="Courier New" w:cs="Courier New"/>
+          <w:b/>
+        </w:rPr>
+        <w:tab/>
+      </w:r>
+      <w:r>
+        <w:rPr>
+          <w:rFonts w:ascii="Courier New" w:hAnsi="Courier New" w:cs="Courier New"/>
+          <w:b/>
+        </w:rPr>
+        <w:tab/>
+      </w:r>
+      <w:r>
+        <w:rPr>
+          <w:rFonts w:ascii="Courier New" w:hAnsi="Courier New" w:cs="Courier New"/>
+          <w:b/>
+        </w:rPr>
+        <w:tab/>
+        <w:t>- 24085.0</w:t>
+      </w:r>
+    </w:p>
+    <w:p>
+      <w:pPr>
+        <w:pStyle w:val="PlainText"/>
+        <w:rPr>
+          <w:rFonts w:ascii="Courier New" w:hAnsi="Courier New" w:cs="Courier New"/>
+        </w:rPr>
+      </w:pPr>
+    </w:p>
+    <w:p>
+      <w:pPr>
+        <w:pStyle w:val="PlainText"/>
+        <w:rPr>
+          <w:rFonts w:ascii="Courier New" w:hAnsi="Courier New" w:cs="Courier New"/>
+        </w:rPr>
+      </w:pPr>
     </w:p>
     <w:p>
       <w:pPr>

</xml_diff>

<commit_message>
23/11/2018 MAMATHA CHICK IN
</commit_message>
<xml_diff>
--- a/customer _details/GANGAMMA/SEP/TUMKUR/7 MALAI/PURCHASE DETAILS.docx
+++ b/customer _details/GANGAMMA/SEP/TUMKUR/7 MALAI/PURCHASE DETAILS.docx
@@ -5324,13 +5324,7 @@
         <w:rPr>
           <w:rFonts w:ascii="Courier New" w:hAnsi="Courier New" w:cs="Courier New"/>
         </w:rPr>
-        <w:t>SAT Nov 17</w:t>
-      </w:r>
-      <w:r>
-        <w:rPr>
-          <w:rFonts w:ascii="Courier New" w:hAnsi="Courier New" w:cs="Courier New"/>
-        </w:rPr>
-        <w:t xml:space="preserve"> 13:16:33 IST 2018</w:t>
+        <w:t>SAT Nov 17 13:16:33 IST 2018</w:t>
       </w:r>
     </w:p>
     <w:p>
@@ -5651,6 +5645,606 @@
         <w:tab/>
         <w:t>- 24085.0</w:t>
       </w:r>
+    </w:p>
+    <w:p>
+      <w:pPr>
+        <w:pStyle w:val="PlainText"/>
+        <w:rPr>
+          <w:rFonts w:ascii="Courier New" w:hAnsi="Courier New" w:cs="Courier New"/>
+          <w:b/>
+        </w:rPr>
+      </w:pPr>
+    </w:p>
+    <w:p>
+      <w:pPr>
+        <w:pStyle w:val="PlainText"/>
+        <w:rPr>
+          <w:rFonts w:ascii="Courier New" w:hAnsi="Courier New" w:cs="Courier New"/>
+        </w:rPr>
+      </w:pPr>
+      <w:r>
+        <w:rPr>
+          <w:rFonts w:ascii="Courier New" w:hAnsi="Courier New" w:cs="Courier New"/>
+        </w:rPr>
+        <w:t>TUE Nov 20 12:40:42 IST 2018</w:t>
+      </w:r>
+    </w:p>
+    <w:p>
+      <w:pPr>
+        <w:pStyle w:val="PlainText"/>
+        <w:rPr>
+          <w:rFonts w:ascii="Courier New" w:hAnsi="Courier New" w:cs="Courier New"/>
+        </w:rPr>
+      </w:pPr>
+      <w:r>
+        <w:rPr>
+          <w:rFonts w:ascii="Courier New" w:hAnsi="Courier New" w:cs="Courier New"/>
+        </w:rPr>
+        <w:t>Person Name</w:t>
+      </w:r>
+      <w:r>
+        <w:rPr>
+          <w:rFonts w:ascii="Courier New" w:hAnsi="Courier New" w:cs="Courier New"/>
+        </w:rPr>
+        <w:tab/>
+      </w:r>
+      <w:r>
+        <w:rPr>
+          <w:rFonts w:ascii="Courier New" w:hAnsi="Courier New" w:cs="Courier New"/>
+        </w:rPr>
+        <w:tab/>
+      </w:r>
+      <w:r>
+        <w:rPr>
+          <w:rFonts w:ascii="Courier New" w:hAnsi="Courier New" w:cs="Courier New"/>
+        </w:rPr>
+        <w:tab/>
+      </w:r>
+      <w:r>
+        <w:rPr>
+          <w:rFonts w:ascii="Courier New" w:hAnsi="Courier New" w:cs="Courier New"/>
+        </w:rPr>
+        <w:tab/>
+        <w:t>- 7 MALAI</w:t>
+      </w:r>
+    </w:p>
+    <w:p>
+      <w:pPr>
+        <w:pStyle w:val="PlainText"/>
+        <w:rPr>
+          <w:rFonts w:ascii="Courier New" w:hAnsi="Courier New" w:cs="Courier New"/>
+        </w:rPr>
+      </w:pPr>
+      <w:r>
+        <w:rPr>
+          <w:rFonts w:ascii="Courier New" w:hAnsi="Courier New" w:cs="Courier New"/>
+        </w:rPr>
+        <w:t>Bill number</w:t>
+      </w:r>
+      <w:r>
+        <w:rPr>
+          <w:rFonts w:ascii="Courier New" w:hAnsi="Courier New" w:cs="Courier New"/>
+        </w:rPr>
+        <w:tab/>
+      </w:r>
+      <w:r>
+        <w:rPr>
+          <w:rFonts w:ascii="Courier New" w:hAnsi="Courier New" w:cs="Courier New"/>
+        </w:rPr>
+        <w:tab/>
+      </w:r>
+      <w:r>
+        <w:rPr>
+          <w:rFonts w:ascii="Courier New" w:hAnsi="Courier New" w:cs="Courier New"/>
+        </w:rPr>
+        <w:tab/>
+      </w:r>
+      <w:r>
+        <w:rPr>
+          <w:rFonts w:ascii="Courier New" w:hAnsi="Courier New" w:cs="Courier New"/>
+        </w:rPr>
+        <w:tab/>
+        <w:t>- 9018</w:t>
+      </w:r>
+    </w:p>
+    <w:p>
+      <w:pPr>
+        <w:pStyle w:val="PlainText"/>
+        <w:rPr>
+          <w:rFonts w:ascii="Courier New" w:hAnsi="Courier New" w:cs="Courier New"/>
+        </w:rPr>
+      </w:pPr>
+      <w:r>
+        <w:rPr>
+          <w:rFonts w:ascii="Courier New" w:hAnsi="Courier New" w:cs="Courier New"/>
+        </w:rPr>
+        <w:t>---------------------------------------------------------------</w:t>
+      </w:r>
+    </w:p>
+    <w:p>
+      <w:pPr>
+        <w:pStyle w:val="PlainText"/>
+        <w:rPr>
+          <w:rFonts w:ascii="Courier New" w:hAnsi="Courier New" w:cs="Courier New"/>
+        </w:rPr>
+      </w:pPr>
+      <w:r>
+        <w:rPr>
+          <w:rFonts w:ascii="Courier New" w:hAnsi="Courier New" w:cs="Courier New"/>
+        </w:rPr>
+        <w:t>Item Name</w:t>
+      </w:r>
+      <w:r>
+        <w:rPr>
+          <w:rFonts w:ascii="Courier New" w:hAnsi="Courier New" w:cs="Courier New"/>
+        </w:rPr>
+        <w:tab/>
+      </w:r>
+      <w:r>
+        <w:rPr>
+          <w:rFonts w:ascii="Courier New" w:hAnsi="Courier New" w:cs="Courier New"/>
+        </w:rPr>
+        <w:tab/>
+      </w:r>
+      <w:r>
+        <w:rPr>
+          <w:rFonts w:ascii="Courier New" w:hAnsi="Courier New" w:cs="Courier New"/>
+        </w:rPr>
+        <w:tab/>
+      </w:r>
+      <w:r>
+        <w:rPr>
+          <w:rFonts w:ascii="Courier New" w:hAnsi="Courier New" w:cs="Courier New"/>
+        </w:rPr>
+        <w:tab/>
+        <w:t>- POTATO</w:t>
+      </w:r>
+    </w:p>
+    <w:p>
+      <w:pPr>
+        <w:pStyle w:val="PlainText"/>
+        <w:rPr>
+          <w:rFonts w:ascii="Courier New" w:hAnsi="Courier New" w:cs="Courier New"/>
+        </w:rPr>
+      </w:pPr>
+      <w:r>
+        <w:rPr>
+          <w:rFonts w:ascii="Courier New" w:hAnsi="Courier New" w:cs="Courier New"/>
+        </w:rPr>
+        <w:t>Number of Pockets</w:t>
+      </w:r>
+      <w:r>
+        <w:rPr>
+          <w:rFonts w:ascii="Courier New" w:hAnsi="Courier New" w:cs="Courier New"/>
+        </w:rPr>
+        <w:tab/>
+      </w:r>
+      <w:r>
+        <w:rPr>
+          <w:rFonts w:ascii="Courier New" w:hAnsi="Courier New" w:cs="Courier New"/>
+        </w:rPr>
+        <w:tab/>
+      </w:r>
+      <w:r>
+        <w:rPr>
+          <w:rFonts w:ascii="Courier New" w:hAnsi="Courier New" w:cs="Courier New"/>
+        </w:rPr>
+        <w:tab/>
+        <w:t>- 1</w:t>
+      </w:r>
+    </w:p>
+    <w:p>
+      <w:pPr>
+        <w:pStyle w:val="PlainText"/>
+        <w:rPr>
+          <w:rFonts w:ascii="Courier New" w:hAnsi="Courier New" w:cs="Courier New"/>
+        </w:rPr>
+      </w:pPr>
+      <w:r>
+        <w:rPr>
+          <w:rFonts w:ascii="Courier New" w:hAnsi="Courier New" w:cs="Courier New"/>
+        </w:rPr>
+        <w:t>Number of KGs</w:t>
+      </w:r>
+      <w:r>
+        <w:rPr>
+          <w:rFonts w:ascii="Courier New" w:hAnsi="Courier New" w:cs="Courier New"/>
+        </w:rPr>
+        <w:tab/>
+      </w:r>
+      <w:r>
+        <w:rPr>
+          <w:rFonts w:ascii="Courier New" w:hAnsi="Courier New" w:cs="Courier New"/>
+        </w:rPr>
+        <w:tab/>
+      </w:r>
+      <w:r>
+        <w:rPr>
+          <w:rFonts w:ascii="Courier New" w:hAnsi="Courier New" w:cs="Courier New"/>
+        </w:rPr>
+        <w:tab/>
+        <w:t>- 46</w:t>
+      </w:r>
+    </w:p>
+    <w:p>
+      <w:pPr>
+        <w:pStyle w:val="PlainText"/>
+        <w:rPr>
+          <w:rFonts w:ascii="Courier New" w:hAnsi="Courier New" w:cs="Courier New"/>
+        </w:rPr>
+      </w:pPr>
+      <w:r>
+        <w:rPr>
+          <w:rFonts w:ascii="Courier New" w:hAnsi="Courier New" w:cs="Courier New"/>
+        </w:rPr>
+        <w:t>Rate</w:t>
+      </w:r>
+      <w:r>
+        <w:rPr>
+          <w:rFonts w:ascii="Courier New" w:hAnsi="Courier New" w:cs="Courier New"/>
+        </w:rPr>
+        <w:tab/>
+      </w:r>
+      <w:r>
+        <w:rPr>
+          <w:rFonts w:ascii="Courier New" w:hAnsi="Courier New" w:cs="Courier New"/>
+        </w:rPr>
+        <w:tab/>
+      </w:r>
+      <w:r>
+        <w:rPr>
+          <w:rFonts w:ascii="Courier New" w:hAnsi="Courier New" w:cs="Courier New"/>
+        </w:rPr>
+        <w:tab/>
+      </w:r>
+      <w:r>
+        <w:rPr>
+          <w:rFonts w:ascii="Courier New" w:hAnsi="Courier New" w:cs="Courier New"/>
+        </w:rPr>
+        <w:tab/>
+      </w:r>
+      <w:r>
+        <w:rPr>
+          <w:rFonts w:ascii="Courier New" w:hAnsi="Courier New" w:cs="Courier New"/>
+        </w:rPr>
+        <w:tab/>
+        <w:t>- 20</w:t>
+      </w:r>
+    </w:p>
+    <w:p>
+      <w:pPr>
+        <w:pStyle w:val="PlainText"/>
+        <w:rPr>
+          <w:rFonts w:ascii="Courier New" w:hAnsi="Courier New" w:cs="Courier New"/>
+        </w:rPr>
+      </w:pPr>
+      <w:r>
+        <w:rPr>
+          <w:rFonts w:ascii="Courier New" w:hAnsi="Courier New" w:cs="Courier New"/>
+        </w:rPr>
+        <w:t>Total Price</w:t>
+      </w:r>
+      <w:r>
+        <w:rPr>
+          <w:rFonts w:ascii="Courier New" w:hAnsi="Courier New" w:cs="Courier New"/>
+        </w:rPr>
+        <w:tab/>
+      </w:r>
+      <w:r>
+        <w:rPr>
+          <w:rFonts w:ascii="Courier New" w:hAnsi="Courier New" w:cs="Courier New"/>
+        </w:rPr>
+        <w:tab/>
+      </w:r>
+      <w:r>
+        <w:rPr>
+          <w:rFonts w:ascii="Courier New" w:hAnsi="Courier New" w:cs="Courier New"/>
+        </w:rPr>
+        <w:tab/>
+      </w:r>
+      <w:r>
+        <w:rPr>
+          <w:rFonts w:ascii="Courier New" w:hAnsi="Courier New" w:cs="Courier New"/>
+        </w:rPr>
+        <w:tab/>
+        <w:t>- 920.0</w:t>
+      </w:r>
+    </w:p>
+    <w:p>
+      <w:pPr>
+        <w:pStyle w:val="PlainText"/>
+        <w:rPr>
+          <w:rFonts w:ascii="Courier New" w:hAnsi="Courier New" w:cs="Courier New"/>
+          <w:b/>
+        </w:rPr>
+      </w:pPr>
+      <w:r>
+        <w:rPr>
+          <w:rFonts w:ascii="Courier New" w:hAnsi="Courier New" w:cs="Courier New"/>
+          <w:b/>
+        </w:rPr>
+        <w:t>Amount balance</w:t>
+      </w:r>
+      <w:r>
+        <w:rPr>
+          <w:rFonts w:ascii="Courier New" w:hAnsi="Courier New" w:cs="Courier New"/>
+          <w:b/>
+        </w:rPr>
+        <w:tab/>
+      </w:r>
+      <w:r>
+        <w:rPr>
+          <w:rFonts w:ascii="Courier New" w:hAnsi="Courier New" w:cs="Courier New"/>
+          <w:b/>
+        </w:rPr>
+        <w:tab/>
+      </w:r>
+      <w:r>
+        <w:rPr>
+          <w:rFonts w:ascii="Courier New" w:hAnsi="Courier New" w:cs="Courier New"/>
+          <w:b/>
+        </w:rPr>
+        <w:tab/>
+        <w:t>- 25005.0</w:t>
+      </w:r>
+    </w:p>
+    <w:p>
+      <w:pPr>
+        <w:pStyle w:val="PlainText"/>
+        <w:rPr>
+          <w:rFonts w:ascii="Courier New" w:hAnsi="Courier New" w:cs="Courier New"/>
+          <w:b/>
+        </w:rPr>
+      </w:pPr>
+    </w:p>
+    <w:p>
+      <w:pPr>
+        <w:pStyle w:val="PlainText"/>
+        <w:rPr>
+          <w:rFonts w:ascii="Courier New" w:hAnsi="Courier New" w:cs="Courier New"/>
+        </w:rPr>
+      </w:pPr>
+      <w:r>
+        <w:rPr>
+          <w:rFonts w:ascii="Courier New" w:hAnsi="Courier New" w:cs="Courier New"/>
+        </w:rPr>
+        <w:t>THU Nov 22</w:t>
+      </w:r>
+      <w:r>
+        <w:rPr>
+          <w:rFonts w:ascii="Courier New" w:hAnsi="Courier New" w:cs="Courier New"/>
+        </w:rPr>
+        <w:t xml:space="preserve"> 15:14:01 IST 2018</w:t>
+      </w:r>
+    </w:p>
+    <w:p>
+      <w:pPr>
+        <w:pStyle w:val="PlainText"/>
+        <w:rPr>
+          <w:rFonts w:ascii="Courier New" w:hAnsi="Courier New" w:cs="Courier New"/>
+        </w:rPr>
+      </w:pPr>
+      <w:r>
+        <w:rPr>
+          <w:rFonts w:ascii="Courier New" w:hAnsi="Courier New" w:cs="Courier New"/>
+        </w:rPr>
+        <w:t>Person Name</w:t>
+      </w:r>
+      <w:r>
+        <w:rPr>
+          <w:rFonts w:ascii="Courier New" w:hAnsi="Courier New" w:cs="Courier New"/>
+        </w:rPr>
+        <w:tab/>
+      </w:r>
+      <w:r>
+        <w:rPr>
+          <w:rFonts w:ascii="Courier New" w:hAnsi="Courier New" w:cs="Courier New"/>
+        </w:rPr>
+        <w:tab/>
+      </w:r>
+      <w:r>
+        <w:rPr>
+          <w:rFonts w:ascii="Courier New" w:hAnsi="Courier New" w:cs="Courier New"/>
+        </w:rPr>
+        <w:tab/>
+      </w:r>
+      <w:r>
+        <w:rPr>
+          <w:rFonts w:ascii="Courier New" w:hAnsi="Courier New" w:cs="Courier New"/>
+        </w:rPr>
+        <w:tab/>
+        <w:t>- 7 MALAI</w:t>
+      </w:r>
+    </w:p>
+    <w:p>
+      <w:pPr>
+        <w:pStyle w:val="PlainText"/>
+        <w:rPr>
+          <w:rFonts w:ascii="Courier New" w:hAnsi="Courier New" w:cs="Courier New"/>
+        </w:rPr>
+      </w:pPr>
+      <w:r>
+        <w:rPr>
+          <w:rFonts w:ascii="Courier New" w:hAnsi="Courier New" w:cs="Courier New"/>
+        </w:rPr>
+        <w:t>---------------------------------------------------------------</w:t>
+      </w:r>
+    </w:p>
+    <w:p>
+      <w:pPr>
+        <w:pStyle w:val="PlainText"/>
+        <w:rPr>
+          <w:rFonts w:ascii="Courier New" w:hAnsi="Courier New" w:cs="Courier New"/>
+        </w:rPr>
+      </w:pPr>
+      <w:r>
+        <w:rPr>
+          <w:rFonts w:ascii="Courier New" w:hAnsi="Courier New" w:cs="Courier New"/>
+        </w:rPr>
+        <w:t>Item Name</w:t>
+      </w:r>
+      <w:r>
+        <w:rPr>
+          <w:rFonts w:ascii="Courier New" w:hAnsi="Courier New" w:cs="Courier New"/>
+        </w:rPr>
+        <w:tab/>
+      </w:r>
+      <w:r>
+        <w:rPr>
+          <w:rFonts w:ascii="Courier New" w:hAnsi="Courier New" w:cs="Courier New"/>
+        </w:rPr>
+        <w:tab/>
+      </w:r>
+      <w:r>
+        <w:rPr>
+          <w:rFonts w:ascii="Courier New" w:hAnsi="Courier New" w:cs="Courier New"/>
+        </w:rPr>
+        <w:tab/>
+      </w:r>
+      <w:r>
+        <w:rPr>
+          <w:rFonts w:ascii="Courier New" w:hAnsi="Courier New" w:cs="Courier New"/>
+        </w:rPr>
+        <w:tab/>
+        <w:t>- CARROT</w:t>
+      </w:r>
+    </w:p>
+    <w:p>
+      <w:pPr>
+        <w:pStyle w:val="PlainText"/>
+        <w:rPr>
+          <w:rFonts w:ascii="Courier New" w:hAnsi="Courier New" w:cs="Courier New"/>
+          <w:color w:val="FF0000"/>
+        </w:rPr>
+      </w:pPr>
+      <w:r>
+        <w:rPr>
+          <w:rFonts w:ascii="Courier New" w:hAnsi="Courier New" w:cs="Courier New"/>
+          <w:color w:val="FF0000"/>
+        </w:rPr>
+        <w:t>Amount Received</w:t>
+      </w:r>
+      <w:r>
+        <w:rPr>
+          <w:rFonts w:ascii="Courier New" w:hAnsi="Courier New" w:cs="Courier New"/>
+          <w:color w:val="FF0000"/>
+        </w:rPr>
+        <w:tab/>
+      </w:r>
+      <w:r>
+        <w:rPr>
+          <w:rFonts w:ascii="Courier New" w:hAnsi="Courier New" w:cs="Courier New"/>
+          <w:color w:val="FF0000"/>
+        </w:rPr>
+        <w:tab/>
+      </w:r>
+      <w:r>
+        <w:rPr>
+          <w:rFonts w:ascii="Courier New" w:hAnsi="Courier New" w:cs="Courier New"/>
+          <w:color w:val="FF0000"/>
+        </w:rPr>
+        <w:tab/>
+        <w:t>- 13500</w:t>
+      </w:r>
+    </w:p>
+    <w:p>
+      <w:pPr>
+        <w:pStyle w:val="PlainText"/>
+        <w:rPr>
+          <w:rFonts w:ascii="Courier New" w:hAnsi="Courier New" w:cs="Courier New"/>
+          <w:b/>
+        </w:rPr>
+      </w:pPr>
+      <w:r>
+        <w:rPr>
+          <w:rFonts w:ascii="Courier New" w:hAnsi="Courier New" w:cs="Courier New"/>
+          <w:b/>
+        </w:rPr>
+        <w:t>Amount balance</w:t>
+      </w:r>
+      <w:r>
+        <w:rPr>
+          <w:rFonts w:ascii="Courier New" w:hAnsi="Courier New" w:cs="Courier New"/>
+          <w:b/>
+        </w:rPr>
+        <w:tab/>
+      </w:r>
+      <w:r>
+        <w:rPr>
+          <w:rFonts w:ascii="Courier New" w:hAnsi="Courier New" w:cs="Courier New"/>
+          <w:b/>
+        </w:rPr>
+        <w:tab/>
+      </w:r>
+      <w:r>
+        <w:rPr>
+          <w:rFonts w:ascii="Courier New" w:hAnsi="Courier New" w:cs="Courier New"/>
+          <w:b/>
+        </w:rPr>
+        <w:tab/>
+        <w:t>- 11505.0</w:t>
+      </w:r>
+    </w:p>
+    <w:p>
+      <w:pPr>
+        <w:pStyle w:val="PlainText"/>
+        <w:rPr>
+          <w:rFonts w:ascii="Courier New" w:hAnsi="Courier New" w:cs="Courier New"/>
+        </w:rPr>
+      </w:pPr>
+      <w:r>
+        <w:rPr>
+          <w:rFonts w:ascii="Courier New" w:hAnsi="Courier New" w:cs="Courier New"/>
+        </w:rPr>
+        <w:t>Amount Received mode</w:t>
+      </w:r>
+      <w:r>
+        <w:rPr>
+          <w:rFonts w:ascii="Courier New" w:hAnsi="Courier New" w:cs="Courier New"/>
+        </w:rPr>
+        <w:tab/>
+      </w:r>
+      <w:r>
+        <w:rPr>
+          <w:rFonts w:ascii="Courier New" w:hAnsi="Courier New" w:cs="Courier New"/>
+        </w:rPr>
+        <w:tab/>
+        <w:t>- CASH</w:t>
+      </w:r>
+    </w:p>
+    <w:p>
+      <w:pPr>
+        <w:pStyle w:val="PlainText"/>
+        <w:rPr>
+          <w:rFonts w:ascii="Courier New" w:hAnsi="Courier New" w:cs="Courier New"/>
+        </w:rPr>
+      </w:pPr>
+    </w:p>
+    <w:p>
+      <w:pPr>
+        <w:pStyle w:val="PlainText"/>
+        <w:rPr>
+          <w:rFonts w:ascii="Courier New" w:hAnsi="Courier New" w:cs="Courier New"/>
+          <w:b/>
+        </w:rPr>
+      </w:pPr>
+    </w:p>
+    <w:p>
+      <w:pPr>
+        <w:pStyle w:val="PlainText"/>
+        <w:rPr>
+          <w:rFonts w:ascii="Courier New" w:hAnsi="Courier New" w:cs="Courier New"/>
+        </w:rPr>
+      </w:pPr>
+    </w:p>
+    <w:p>
+      <w:pPr>
+        <w:pStyle w:val="PlainText"/>
+        <w:rPr>
+          <w:rFonts w:ascii="Courier New" w:hAnsi="Courier New" w:cs="Courier New"/>
+          <w:b/>
+        </w:rPr>
+      </w:pPr>
     </w:p>
     <w:p>
       <w:pPr>

</xml_diff>

<commit_message>
24/11/2018 MAMATHA CHICK IN
</commit_message>
<xml_diff>
--- a/customer _details/GANGAMMA/SEP/TUMKUR/7 MALAI/PURCHASE DETAILS.docx
+++ b/customer _details/GANGAMMA/SEP/TUMKUR/7 MALAI/PURCHASE DETAILS.docx
@@ -6008,13 +6008,7 @@
         <w:rPr>
           <w:rFonts w:ascii="Courier New" w:hAnsi="Courier New" w:cs="Courier New"/>
         </w:rPr>
-        <w:t>THU Nov 22</w:t>
-      </w:r>
-      <w:r>
-        <w:rPr>
-          <w:rFonts w:ascii="Courier New" w:hAnsi="Courier New" w:cs="Courier New"/>
-        </w:rPr>
-        <w:t xml:space="preserve"> 15:14:01 IST 2018</w:t>
+        <w:t>THU Nov 22 15:14:01 IST 2018</w:t>
       </w:r>
     </w:p>
     <w:p>
@@ -6211,6 +6205,369 @@
         <w:tab/>
         <w:t>- CASH</w:t>
       </w:r>
+    </w:p>
+    <w:p>
+      <w:pPr>
+        <w:pStyle w:val="PlainText"/>
+        <w:rPr>
+          <w:rFonts w:ascii="Courier New" w:hAnsi="Courier New" w:cs="Courier New"/>
+        </w:rPr>
+      </w:pPr>
+    </w:p>
+    <w:p>
+      <w:pPr>
+        <w:pStyle w:val="PlainText"/>
+        <w:rPr>
+          <w:rFonts w:ascii="Courier New" w:hAnsi="Courier New" w:cs="Courier New"/>
+        </w:rPr>
+      </w:pPr>
+      <w:r>
+        <w:rPr>
+          <w:rFonts w:ascii="Courier New" w:hAnsi="Courier New" w:cs="Courier New"/>
+        </w:rPr>
+        <w:t>FRI Nov 23</w:t>
+      </w:r>
+      <w:r>
+        <w:rPr>
+          <w:rFonts w:ascii="Courier New" w:hAnsi="Courier New" w:cs="Courier New"/>
+        </w:rPr>
+        <w:t xml:space="preserve"> 11:55:47 IST 2018</w:t>
+      </w:r>
+    </w:p>
+    <w:p>
+      <w:pPr>
+        <w:pStyle w:val="PlainText"/>
+        <w:rPr>
+          <w:rFonts w:ascii="Courier New" w:hAnsi="Courier New" w:cs="Courier New"/>
+        </w:rPr>
+      </w:pPr>
+      <w:r>
+        <w:rPr>
+          <w:rFonts w:ascii="Courier New" w:hAnsi="Courier New" w:cs="Courier New"/>
+        </w:rPr>
+        <w:t>Person Name</w:t>
+      </w:r>
+      <w:r>
+        <w:rPr>
+          <w:rFonts w:ascii="Courier New" w:hAnsi="Courier New" w:cs="Courier New"/>
+        </w:rPr>
+        <w:tab/>
+      </w:r>
+      <w:r>
+        <w:rPr>
+          <w:rFonts w:ascii="Courier New" w:hAnsi="Courier New" w:cs="Courier New"/>
+        </w:rPr>
+        <w:tab/>
+      </w:r>
+      <w:r>
+        <w:rPr>
+          <w:rFonts w:ascii="Courier New" w:hAnsi="Courier New" w:cs="Courier New"/>
+        </w:rPr>
+        <w:tab/>
+      </w:r>
+      <w:r>
+        <w:rPr>
+          <w:rFonts w:ascii="Courier New" w:hAnsi="Courier New" w:cs="Courier New"/>
+        </w:rPr>
+        <w:tab/>
+        <w:t>- 7 MALAI</w:t>
+      </w:r>
+    </w:p>
+    <w:p>
+      <w:pPr>
+        <w:pStyle w:val="PlainText"/>
+        <w:rPr>
+          <w:rFonts w:ascii="Courier New" w:hAnsi="Courier New" w:cs="Courier New"/>
+        </w:rPr>
+      </w:pPr>
+      <w:r>
+        <w:rPr>
+          <w:rFonts w:ascii="Courier New" w:hAnsi="Courier New" w:cs="Courier New"/>
+        </w:rPr>
+        <w:t>Bill number</w:t>
+      </w:r>
+      <w:r>
+        <w:rPr>
+          <w:rFonts w:ascii="Courier New" w:hAnsi="Courier New" w:cs="Courier New"/>
+        </w:rPr>
+        <w:tab/>
+      </w:r>
+      <w:r>
+        <w:rPr>
+          <w:rFonts w:ascii="Courier New" w:hAnsi="Courier New" w:cs="Courier New"/>
+        </w:rPr>
+        <w:tab/>
+      </w:r>
+      <w:r>
+        <w:rPr>
+          <w:rFonts w:ascii="Courier New" w:hAnsi="Courier New" w:cs="Courier New"/>
+        </w:rPr>
+        <w:tab/>
+      </w:r>
+      <w:r>
+        <w:rPr>
+          <w:rFonts w:ascii="Courier New" w:hAnsi="Courier New" w:cs="Courier New"/>
+        </w:rPr>
+        <w:tab/>
+        <w:t>- 9077</w:t>
+      </w:r>
+    </w:p>
+    <w:p>
+      <w:pPr>
+        <w:pStyle w:val="PlainText"/>
+        <w:rPr>
+          <w:rFonts w:ascii="Courier New" w:hAnsi="Courier New" w:cs="Courier New"/>
+        </w:rPr>
+      </w:pPr>
+      <w:r>
+        <w:rPr>
+          <w:rFonts w:ascii="Courier New" w:hAnsi="Courier New" w:cs="Courier New"/>
+        </w:rPr>
+        <w:t>---------------------------------------------------------------</w:t>
+      </w:r>
+    </w:p>
+    <w:p>
+      <w:pPr>
+        <w:pStyle w:val="PlainText"/>
+        <w:rPr>
+          <w:rFonts w:ascii="Courier New" w:hAnsi="Courier New" w:cs="Courier New"/>
+        </w:rPr>
+      </w:pPr>
+      <w:r>
+        <w:rPr>
+          <w:rFonts w:ascii="Courier New" w:hAnsi="Courier New" w:cs="Courier New"/>
+        </w:rPr>
+        <w:t>Item Name</w:t>
+      </w:r>
+      <w:r>
+        <w:rPr>
+          <w:rFonts w:ascii="Courier New" w:hAnsi="Courier New" w:cs="Courier New"/>
+        </w:rPr>
+        <w:tab/>
+      </w:r>
+      <w:r>
+        <w:rPr>
+          <w:rFonts w:ascii="Courier New" w:hAnsi="Courier New" w:cs="Courier New"/>
+        </w:rPr>
+        <w:tab/>
+      </w:r>
+      <w:r>
+        <w:rPr>
+          <w:rFonts w:ascii="Courier New" w:hAnsi="Courier New" w:cs="Courier New"/>
+        </w:rPr>
+        <w:tab/>
+      </w:r>
+      <w:r>
+        <w:rPr>
+          <w:rFonts w:ascii="Courier New" w:hAnsi="Courier New" w:cs="Courier New"/>
+        </w:rPr>
+        <w:tab/>
+        <w:t>- POTATO EVE</w:t>
+      </w:r>
+    </w:p>
+    <w:p>
+      <w:pPr>
+        <w:pStyle w:val="PlainText"/>
+        <w:rPr>
+          <w:rFonts w:ascii="Courier New" w:hAnsi="Courier New" w:cs="Courier New"/>
+        </w:rPr>
+      </w:pPr>
+      <w:r>
+        <w:rPr>
+          <w:rFonts w:ascii="Courier New" w:hAnsi="Courier New" w:cs="Courier New"/>
+        </w:rPr>
+        <w:t>Number of Pockets</w:t>
+      </w:r>
+      <w:r>
+        <w:rPr>
+          <w:rFonts w:ascii="Courier New" w:hAnsi="Courier New" w:cs="Courier New"/>
+        </w:rPr>
+        <w:tab/>
+      </w:r>
+      <w:r>
+        <w:rPr>
+          <w:rFonts w:ascii="Courier New" w:hAnsi="Courier New" w:cs="Courier New"/>
+        </w:rPr>
+        <w:tab/>
+      </w:r>
+      <w:r>
+        <w:rPr>
+          <w:rFonts w:ascii="Courier New" w:hAnsi="Courier New" w:cs="Courier New"/>
+        </w:rPr>
+        <w:tab/>
+        <w:t>- 1</w:t>
+      </w:r>
+    </w:p>
+    <w:p>
+      <w:pPr>
+        <w:pStyle w:val="PlainText"/>
+        <w:rPr>
+          <w:rFonts w:ascii="Courier New" w:hAnsi="Courier New" w:cs="Courier New"/>
+        </w:rPr>
+      </w:pPr>
+      <w:r>
+        <w:rPr>
+          <w:rFonts w:ascii="Courier New" w:hAnsi="Courier New" w:cs="Courier New"/>
+        </w:rPr>
+        <w:t>Number of KGs</w:t>
+      </w:r>
+      <w:r>
+        <w:rPr>
+          <w:rFonts w:ascii="Courier New" w:hAnsi="Courier New" w:cs="Courier New"/>
+        </w:rPr>
+        <w:tab/>
+      </w:r>
+      <w:r>
+        <w:rPr>
+          <w:rFonts w:ascii="Courier New" w:hAnsi="Courier New" w:cs="Courier New"/>
+        </w:rPr>
+        <w:tab/>
+      </w:r>
+      <w:r>
+        <w:rPr>
+          <w:rFonts w:ascii="Courier New" w:hAnsi="Courier New" w:cs="Courier New"/>
+        </w:rPr>
+        <w:tab/>
+        <w:t>- 54</w:t>
+      </w:r>
+    </w:p>
+    <w:p>
+      <w:pPr>
+        <w:pStyle w:val="PlainText"/>
+        <w:rPr>
+          <w:rFonts w:ascii="Courier New" w:hAnsi="Courier New" w:cs="Courier New"/>
+        </w:rPr>
+      </w:pPr>
+      <w:r>
+        <w:rPr>
+          <w:rFonts w:ascii="Courier New" w:hAnsi="Courier New" w:cs="Courier New"/>
+        </w:rPr>
+        <w:t>Rate</w:t>
+      </w:r>
+      <w:r>
+        <w:rPr>
+          <w:rFonts w:ascii="Courier New" w:hAnsi="Courier New" w:cs="Courier New"/>
+        </w:rPr>
+        <w:tab/>
+      </w:r>
+      <w:r>
+        <w:rPr>
+          <w:rFonts w:ascii="Courier New" w:hAnsi="Courier New" w:cs="Courier New"/>
+        </w:rPr>
+        <w:tab/>
+      </w:r>
+      <w:r>
+        <w:rPr>
+          <w:rFonts w:ascii="Courier New" w:hAnsi="Courier New" w:cs="Courier New"/>
+        </w:rPr>
+        <w:tab/>
+      </w:r>
+      <w:r>
+        <w:rPr>
+          <w:rFonts w:ascii="Courier New" w:hAnsi="Courier New" w:cs="Courier New"/>
+        </w:rPr>
+        <w:tab/>
+      </w:r>
+      <w:r>
+        <w:rPr>
+          <w:rFonts w:ascii="Courier New" w:hAnsi="Courier New" w:cs="Courier New"/>
+        </w:rPr>
+        <w:tab/>
+        <w:t>- 18</w:t>
+      </w:r>
+    </w:p>
+    <w:p>
+      <w:pPr>
+        <w:pStyle w:val="PlainText"/>
+        <w:rPr>
+          <w:rFonts w:ascii="Courier New" w:hAnsi="Courier New" w:cs="Courier New"/>
+        </w:rPr>
+      </w:pPr>
+      <w:r>
+        <w:rPr>
+          <w:rFonts w:ascii="Courier New" w:hAnsi="Courier New" w:cs="Courier New"/>
+        </w:rPr>
+        <w:t>Total Price</w:t>
+      </w:r>
+      <w:r>
+        <w:rPr>
+          <w:rFonts w:ascii="Courier New" w:hAnsi="Courier New" w:cs="Courier New"/>
+        </w:rPr>
+        <w:tab/>
+      </w:r>
+      <w:r>
+        <w:rPr>
+          <w:rFonts w:ascii="Courier New" w:hAnsi="Courier New" w:cs="Courier New"/>
+        </w:rPr>
+        <w:tab/>
+      </w:r>
+      <w:r>
+        <w:rPr>
+          <w:rFonts w:ascii="Courier New" w:hAnsi="Courier New" w:cs="Courier New"/>
+        </w:rPr>
+        <w:tab/>
+      </w:r>
+      <w:r>
+        <w:rPr>
+          <w:rFonts w:ascii="Courier New" w:hAnsi="Courier New" w:cs="Courier New"/>
+        </w:rPr>
+        <w:tab/>
+        <w:t>- 972.0</w:t>
+      </w:r>
+    </w:p>
+    <w:p>
+      <w:pPr>
+        <w:pStyle w:val="PlainText"/>
+        <w:rPr>
+          <w:rFonts w:ascii="Courier New" w:hAnsi="Courier New" w:cs="Courier New"/>
+          <w:b/>
+        </w:rPr>
+      </w:pPr>
+      <w:r>
+        <w:rPr>
+          <w:rFonts w:ascii="Courier New" w:hAnsi="Courier New" w:cs="Courier New"/>
+          <w:b/>
+        </w:rPr>
+        <w:t>Amount balance</w:t>
+      </w:r>
+      <w:r>
+        <w:rPr>
+          <w:rFonts w:ascii="Courier New" w:hAnsi="Courier New" w:cs="Courier New"/>
+          <w:b/>
+        </w:rPr>
+        <w:tab/>
+      </w:r>
+      <w:r>
+        <w:rPr>
+          <w:rFonts w:ascii="Courier New" w:hAnsi="Courier New" w:cs="Courier New"/>
+          <w:b/>
+        </w:rPr>
+        <w:tab/>
+      </w:r>
+      <w:r>
+        <w:rPr>
+          <w:rFonts w:ascii="Courier New" w:hAnsi="Courier New" w:cs="Courier New"/>
+          <w:b/>
+        </w:rPr>
+        <w:tab/>
+        <w:t>- 12477.0</w:t>
+      </w:r>
+    </w:p>
+    <w:p>
+      <w:pPr>
+        <w:pStyle w:val="PlainText"/>
+        <w:rPr>
+          <w:rFonts w:ascii="Courier New" w:hAnsi="Courier New" w:cs="Courier New"/>
+        </w:rPr>
+      </w:pPr>
+    </w:p>
+    <w:p>
+      <w:pPr>
+        <w:pStyle w:val="PlainText"/>
+        <w:rPr>
+          <w:rFonts w:ascii="Courier New" w:hAnsi="Courier New" w:cs="Courier New"/>
+        </w:rPr>
+      </w:pPr>
     </w:p>
     <w:p>
       <w:pPr>

</xml_diff>

<commit_message>
25/11/2018 MAMATHA CHICK IN
</commit_message>
<xml_diff>
--- a/customer _details/GANGAMMA/SEP/TUMKUR/7 MALAI/PURCHASE DETAILS.docx
+++ b/customer _details/GANGAMMA/SEP/TUMKUR/7 MALAI/PURCHASE DETAILS.docx
@@ -6225,13 +6225,7 @@
         <w:rPr>
           <w:rFonts w:ascii="Courier New" w:hAnsi="Courier New" w:cs="Courier New"/>
         </w:rPr>
-        <w:t>FRI Nov 23</w:t>
-      </w:r>
-      <w:r>
-        <w:rPr>
-          <w:rFonts w:ascii="Courier New" w:hAnsi="Courier New" w:cs="Courier New"/>
-        </w:rPr>
-        <w:t xml:space="preserve"> 11:55:47 IST 2018</w:t>
+        <w:t>FRI Nov 23 11:55:47 IST 2018</w:t>
       </w:r>
     </w:p>
     <w:p>
@@ -6552,6 +6546,371 @@
         <w:tab/>
         <w:t>- 12477.0</w:t>
       </w:r>
+    </w:p>
+    <w:p>
+      <w:pPr>
+        <w:pStyle w:val="PlainText"/>
+        <w:rPr>
+          <w:rFonts w:ascii="Courier New" w:hAnsi="Courier New" w:cs="Courier New"/>
+          <w:b/>
+        </w:rPr>
+      </w:pPr>
+    </w:p>
+    <w:p>
+      <w:pPr>
+        <w:pStyle w:val="PlainText"/>
+        <w:rPr>
+          <w:rFonts w:ascii="Courier New" w:hAnsi="Courier New" w:cs="Courier New"/>
+        </w:rPr>
+      </w:pPr>
+      <w:r>
+        <w:rPr>
+          <w:rFonts w:ascii="Courier New" w:hAnsi="Courier New" w:cs="Courier New"/>
+        </w:rPr>
+        <w:t>SUN Nov 24</w:t>
+      </w:r>
+      <w:r>
+        <w:rPr>
+          <w:rFonts w:ascii="Courier New" w:hAnsi="Courier New" w:cs="Courier New"/>
+        </w:rPr>
+        <w:t xml:space="preserve"> 11:24:54 IST 2018</w:t>
+      </w:r>
+    </w:p>
+    <w:p>
+      <w:pPr>
+        <w:pStyle w:val="PlainText"/>
+        <w:rPr>
+          <w:rFonts w:ascii="Courier New" w:hAnsi="Courier New" w:cs="Courier New"/>
+        </w:rPr>
+      </w:pPr>
+      <w:r>
+        <w:rPr>
+          <w:rFonts w:ascii="Courier New" w:hAnsi="Courier New" w:cs="Courier New"/>
+        </w:rPr>
+        <w:t>Person Name</w:t>
+      </w:r>
+      <w:r>
+        <w:rPr>
+          <w:rFonts w:ascii="Courier New" w:hAnsi="Courier New" w:cs="Courier New"/>
+        </w:rPr>
+        <w:tab/>
+      </w:r>
+      <w:r>
+        <w:rPr>
+          <w:rFonts w:ascii="Courier New" w:hAnsi="Courier New" w:cs="Courier New"/>
+        </w:rPr>
+        <w:tab/>
+      </w:r>
+      <w:r>
+        <w:rPr>
+          <w:rFonts w:ascii="Courier New" w:hAnsi="Courier New" w:cs="Courier New"/>
+        </w:rPr>
+        <w:tab/>
+      </w:r>
+      <w:r>
+        <w:rPr>
+          <w:rFonts w:ascii="Courier New" w:hAnsi="Courier New" w:cs="Courier New"/>
+        </w:rPr>
+        <w:tab/>
+        <w:t>- 7 MALAI</w:t>
+      </w:r>
+    </w:p>
+    <w:p>
+      <w:pPr>
+        <w:pStyle w:val="PlainText"/>
+        <w:rPr>
+          <w:rFonts w:ascii="Courier New" w:hAnsi="Courier New" w:cs="Courier New"/>
+        </w:rPr>
+      </w:pPr>
+      <w:r>
+        <w:rPr>
+          <w:rFonts w:ascii="Courier New" w:hAnsi="Courier New" w:cs="Courier New"/>
+        </w:rPr>
+        <w:t>Bill number</w:t>
+      </w:r>
+      <w:r>
+        <w:rPr>
+          <w:rFonts w:ascii="Courier New" w:hAnsi="Courier New" w:cs="Courier New"/>
+        </w:rPr>
+        <w:tab/>
+      </w:r>
+      <w:r>
+        <w:rPr>
+          <w:rFonts w:ascii="Courier New" w:hAnsi="Courier New" w:cs="Courier New"/>
+        </w:rPr>
+        <w:tab/>
+      </w:r>
+      <w:r>
+        <w:rPr>
+          <w:rFonts w:ascii="Courier New" w:hAnsi="Courier New" w:cs="Courier New"/>
+        </w:rPr>
+        <w:tab/>
+      </w:r>
+      <w:r>
+        <w:rPr>
+          <w:rFonts w:ascii="Courier New" w:hAnsi="Courier New" w:cs="Courier New"/>
+        </w:rPr>
+        <w:tab/>
+        <w:t>- 9094</w:t>
+      </w:r>
+    </w:p>
+    <w:p>
+      <w:pPr>
+        <w:pStyle w:val="PlainText"/>
+        <w:rPr>
+          <w:rFonts w:ascii="Courier New" w:hAnsi="Courier New" w:cs="Courier New"/>
+        </w:rPr>
+      </w:pPr>
+      <w:r>
+        <w:rPr>
+          <w:rFonts w:ascii="Courier New" w:hAnsi="Courier New" w:cs="Courier New"/>
+        </w:rPr>
+        <w:t>---------------------------------------------------------------</w:t>
+      </w:r>
+    </w:p>
+    <w:p>
+      <w:pPr>
+        <w:pStyle w:val="PlainText"/>
+        <w:rPr>
+          <w:rFonts w:ascii="Courier New" w:hAnsi="Courier New" w:cs="Courier New"/>
+        </w:rPr>
+      </w:pPr>
+      <w:r>
+        <w:rPr>
+          <w:rFonts w:ascii="Courier New" w:hAnsi="Courier New" w:cs="Courier New"/>
+        </w:rPr>
+        <w:t>Item Name</w:t>
+      </w:r>
+      <w:r>
+        <w:rPr>
+          <w:rFonts w:ascii="Courier New" w:hAnsi="Courier New" w:cs="Courier New"/>
+        </w:rPr>
+        <w:tab/>
+      </w:r>
+      <w:r>
+        <w:rPr>
+          <w:rFonts w:ascii="Courier New" w:hAnsi="Courier New" w:cs="Courier New"/>
+        </w:rPr>
+        <w:tab/>
+      </w:r>
+      <w:r>
+        <w:rPr>
+          <w:rFonts w:ascii="Courier New" w:hAnsi="Courier New" w:cs="Courier New"/>
+        </w:rPr>
+        <w:tab/>
+      </w:r>
+      <w:r>
+        <w:rPr>
+          <w:rFonts w:ascii="Courier New" w:hAnsi="Courier New" w:cs="Courier New"/>
+        </w:rPr>
+        <w:tab/>
+        <w:t>- CHOWCHOW</w:t>
+      </w:r>
+    </w:p>
+    <w:p>
+      <w:pPr>
+        <w:pStyle w:val="PlainText"/>
+        <w:rPr>
+          <w:rFonts w:ascii="Courier New" w:hAnsi="Courier New" w:cs="Courier New"/>
+        </w:rPr>
+      </w:pPr>
+      <w:r>
+        <w:rPr>
+          <w:rFonts w:ascii="Courier New" w:hAnsi="Courier New" w:cs="Courier New"/>
+        </w:rPr>
+        <w:t>Number of Pockets</w:t>
+      </w:r>
+      <w:r>
+        <w:rPr>
+          <w:rFonts w:ascii="Courier New" w:hAnsi="Courier New" w:cs="Courier New"/>
+        </w:rPr>
+        <w:tab/>
+      </w:r>
+      <w:r>
+        <w:rPr>
+          <w:rFonts w:ascii="Courier New" w:hAnsi="Courier New" w:cs="Courier New"/>
+        </w:rPr>
+        <w:tab/>
+      </w:r>
+      <w:r>
+        <w:rPr>
+          <w:rFonts w:ascii="Courier New" w:hAnsi="Courier New" w:cs="Courier New"/>
+        </w:rPr>
+        <w:tab/>
+        <w:t>- 1</w:t>
+      </w:r>
+    </w:p>
+    <w:p>
+      <w:pPr>
+        <w:pStyle w:val="PlainText"/>
+        <w:rPr>
+          <w:rFonts w:ascii="Courier New" w:hAnsi="Courier New" w:cs="Courier New"/>
+        </w:rPr>
+      </w:pPr>
+      <w:r>
+        <w:rPr>
+          <w:rFonts w:ascii="Courier New" w:hAnsi="Courier New" w:cs="Courier New"/>
+        </w:rPr>
+        <w:t>Number of KGs</w:t>
+      </w:r>
+      <w:r>
+        <w:rPr>
+          <w:rFonts w:ascii="Courier New" w:hAnsi="Courier New" w:cs="Courier New"/>
+        </w:rPr>
+        <w:tab/>
+      </w:r>
+      <w:r>
+        <w:rPr>
+          <w:rFonts w:ascii="Courier New" w:hAnsi="Courier New" w:cs="Courier New"/>
+        </w:rPr>
+        <w:tab/>
+      </w:r>
+      <w:r>
+        <w:rPr>
+          <w:rFonts w:ascii="Courier New" w:hAnsi="Courier New" w:cs="Courier New"/>
+        </w:rPr>
+        <w:tab/>
+        <w:t>- 68</w:t>
+      </w:r>
+    </w:p>
+    <w:p>
+      <w:pPr>
+        <w:pStyle w:val="PlainText"/>
+        <w:rPr>
+          <w:rFonts w:ascii="Courier New" w:hAnsi="Courier New" w:cs="Courier New"/>
+        </w:rPr>
+      </w:pPr>
+      <w:r>
+        <w:rPr>
+          <w:rFonts w:ascii="Courier New" w:hAnsi="Courier New" w:cs="Courier New"/>
+        </w:rPr>
+        <w:t>Rate</w:t>
+      </w:r>
+      <w:r>
+        <w:rPr>
+          <w:rFonts w:ascii="Courier New" w:hAnsi="Courier New" w:cs="Courier New"/>
+        </w:rPr>
+        <w:tab/>
+      </w:r>
+      <w:r>
+        <w:rPr>
+          <w:rFonts w:ascii="Courier New" w:hAnsi="Courier New" w:cs="Courier New"/>
+        </w:rPr>
+        <w:tab/>
+      </w:r>
+      <w:r>
+        <w:rPr>
+          <w:rFonts w:ascii="Courier New" w:hAnsi="Courier New" w:cs="Courier New"/>
+        </w:rPr>
+        <w:tab/>
+      </w:r>
+      <w:r>
+        <w:rPr>
+          <w:rFonts w:ascii="Courier New" w:hAnsi="Courier New" w:cs="Courier New"/>
+        </w:rPr>
+        <w:tab/>
+      </w:r>
+      <w:r>
+        <w:rPr>
+          <w:rFonts w:ascii="Courier New" w:hAnsi="Courier New" w:cs="Courier New"/>
+        </w:rPr>
+        <w:tab/>
+        <w:t>- 6</w:t>
+      </w:r>
+    </w:p>
+    <w:p>
+      <w:pPr>
+        <w:pStyle w:val="PlainText"/>
+        <w:rPr>
+          <w:rFonts w:ascii="Courier New" w:hAnsi="Courier New" w:cs="Courier New"/>
+        </w:rPr>
+      </w:pPr>
+      <w:r>
+        <w:rPr>
+          <w:rFonts w:ascii="Courier New" w:hAnsi="Courier New" w:cs="Courier New"/>
+        </w:rPr>
+        <w:t>Total Price</w:t>
+      </w:r>
+      <w:r>
+        <w:rPr>
+          <w:rFonts w:ascii="Courier New" w:hAnsi="Courier New" w:cs="Courier New"/>
+        </w:rPr>
+        <w:tab/>
+      </w:r>
+      <w:r>
+        <w:rPr>
+          <w:rFonts w:ascii="Courier New" w:hAnsi="Courier New" w:cs="Courier New"/>
+        </w:rPr>
+        <w:tab/>
+      </w:r>
+      <w:r>
+        <w:rPr>
+          <w:rFonts w:ascii="Courier New" w:hAnsi="Courier New" w:cs="Courier New"/>
+        </w:rPr>
+        <w:tab/>
+      </w:r>
+      <w:r>
+        <w:rPr>
+          <w:rFonts w:ascii="Courier New" w:hAnsi="Courier New" w:cs="Courier New"/>
+        </w:rPr>
+        <w:tab/>
+        <w:t>- 408.0</w:t>
+      </w:r>
+    </w:p>
+    <w:p>
+      <w:pPr>
+        <w:pStyle w:val="PlainText"/>
+        <w:rPr>
+          <w:rFonts w:ascii="Courier New" w:hAnsi="Courier New" w:cs="Courier New"/>
+          <w:b/>
+        </w:rPr>
+      </w:pPr>
+      <w:r>
+        <w:rPr>
+          <w:rFonts w:ascii="Courier New" w:hAnsi="Courier New" w:cs="Courier New"/>
+          <w:b/>
+        </w:rPr>
+        <w:t>Amount balance</w:t>
+      </w:r>
+      <w:r>
+        <w:rPr>
+          <w:rFonts w:ascii="Courier New" w:hAnsi="Courier New" w:cs="Courier New"/>
+          <w:b/>
+        </w:rPr>
+        <w:tab/>
+      </w:r>
+      <w:r>
+        <w:rPr>
+          <w:rFonts w:ascii="Courier New" w:hAnsi="Courier New" w:cs="Courier New"/>
+          <w:b/>
+        </w:rPr>
+        <w:tab/>
+      </w:r>
+      <w:r>
+        <w:rPr>
+          <w:rFonts w:ascii="Courier New" w:hAnsi="Courier New" w:cs="Courier New"/>
+          <w:b/>
+        </w:rPr>
+        <w:tab/>
+        <w:t>- 12885.0</w:t>
+      </w:r>
+    </w:p>
+    <w:p>
+      <w:pPr>
+        <w:pStyle w:val="PlainText"/>
+        <w:rPr>
+          <w:rFonts w:ascii="Courier New" w:hAnsi="Courier New" w:cs="Courier New"/>
+        </w:rPr>
+      </w:pPr>
+    </w:p>
+    <w:p>
+      <w:pPr>
+        <w:pStyle w:val="PlainText"/>
+        <w:rPr>
+          <w:rFonts w:ascii="Courier New" w:hAnsi="Courier New" w:cs="Courier New"/>
+          <w:b/>
+        </w:rPr>
+      </w:pPr>
     </w:p>
     <w:p>
       <w:pPr>

</xml_diff>

<commit_message>
02/12/2018 MAMATHA CHICK IN
</commit_message>
<xml_diff>
--- a/customer _details/GANGAMMA/SEP/TUMKUR/7 MALAI/PURCHASE DETAILS.docx
+++ b/customer _details/GANGAMMA/SEP/TUMKUR/7 MALAI/PURCHASE DETAILS.docx
@@ -6567,13 +6567,7 @@
         <w:rPr>
           <w:rFonts w:ascii="Courier New" w:hAnsi="Courier New" w:cs="Courier New"/>
         </w:rPr>
-        <w:t>SUN Nov 24</w:t>
-      </w:r>
-      <w:r>
-        <w:rPr>
-          <w:rFonts w:ascii="Courier New" w:hAnsi="Courier New" w:cs="Courier New"/>
-        </w:rPr>
-        <w:t xml:space="preserve"> 11:24:54 IST 2018</w:t>
+        <w:t>SUN Nov 24 11:24:54 IST 2018</w:t>
       </w:r>
     </w:p>
     <w:p>
@@ -6894,6 +6888,371 @@
         <w:tab/>
         <w:t>- 12885.0</w:t>
       </w:r>
+    </w:p>
+    <w:p>
+      <w:pPr>
+        <w:pStyle w:val="PlainText"/>
+        <w:rPr>
+          <w:rFonts w:ascii="Courier New" w:hAnsi="Courier New" w:cs="Courier New"/>
+          <w:b/>
+        </w:rPr>
+      </w:pPr>
+    </w:p>
+    <w:p>
+      <w:pPr>
+        <w:pStyle w:val="PlainText"/>
+        <w:rPr>
+          <w:rFonts w:ascii="Courier New" w:hAnsi="Courier New" w:cs="Courier New"/>
+        </w:rPr>
+      </w:pPr>
+      <w:r>
+        <w:rPr>
+          <w:rFonts w:ascii="Courier New" w:hAnsi="Courier New" w:cs="Courier New"/>
+        </w:rPr>
+        <w:t>SAT Dec 01</w:t>
+      </w:r>
+      <w:r>
+        <w:rPr>
+          <w:rFonts w:ascii="Courier New" w:hAnsi="Courier New" w:cs="Courier New"/>
+        </w:rPr>
+        <w:t xml:space="preserve"> 12:19:26 IST 2018</w:t>
+      </w:r>
+    </w:p>
+    <w:p>
+      <w:pPr>
+        <w:pStyle w:val="PlainText"/>
+        <w:rPr>
+          <w:rFonts w:ascii="Courier New" w:hAnsi="Courier New" w:cs="Courier New"/>
+        </w:rPr>
+      </w:pPr>
+      <w:r>
+        <w:rPr>
+          <w:rFonts w:ascii="Courier New" w:hAnsi="Courier New" w:cs="Courier New"/>
+        </w:rPr>
+        <w:t>Person Name</w:t>
+      </w:r>
+      <w:r>
+        <w:rPr>
+          <w:rFonts w:ascii="Courier New" w:hAnsi="Courier New" w:cs="Courier New"/>
+        </w:rPr>
+        <w:tab/>
+      </w:r>
+      <w:r>
+        <w:rPr>
+          <w:rFonts w:ascii="Courier New" w:hAnsi="Courier New" w:cs="Courier New"/>
+        </w:rPr>
+        <w:tab/>
+      </w:r>
+      <w:r>
+        <w:rPr>
+          <w:rFonts w:ascii="Courier New" w:hAnsi="Courier New" w:cs="Courier New"/>
+        </w:rPr>
+        <w:tab/>
+      </w:r>
+      <w:r>
+        <w:rPr>
+          <w:rFonts w:ascii="Courier New" w:hAnsi="Courier New" w:cs="Courier New"/>
+        </w:rPr>
+        <w:tab/>
+        <w:t>- 7 MALAI</w:t>
+      </w:r>
+    </w:p>
+    <w:p>
+      <w:pPr>
+        <w:pStyle w:val="PlainText"/>
+        <w:rPr>
+          <w:rFonts w:ascii="Courier New" w:hAnsi="Courier New" w:cs="Courier New"/>
+        </w:rPr>
+      </w:pPr>
+      <w:r>
+        <w:rPr>
+          <w:rFonts w:ascii="Courier New" w:hAnsi="Courier New" w:cs="Courier New"/>
+        </w:rPr>
+        <w:t>Bill number</w:t>
+      </w:r>
+      <w:r>
+        <w:rPr>
+          <w:rFonts w:ascii="Courier New" w:hAnsi="Courier New" w:cs="Courier New"/>
+        </w:rPr>
+        <w:tab/>
+      </w:r>
+      <w:r>
+        <w:rPr>
+          <w:rFonts w:ascii="Courier New" w:hAnsi="Courier New" w:cs="Courier New"/>
+        </w:rPr>
+        <w:tab/>
+      </w:r>
+      <w:r>
+        <w:rPr>
+          <w:rFonts w:ascii="Courier New" w:hAnsi="Courier New" w:cs="Courier New"/>
+        </w:rPr>
+        <w:tab/>
+      </w:r>
+      <w:r>
+        <w:rPr>
+          <w:rFonts w:ascii="Courier New" w:hAnsi="Courier New" w:cs="Courier New"/>
+        </w:rPr>
+        <w:tab/>
+        <w:t>- 9219</w:t>
+      </w:r>
+    </w:p>
+    <w:p>
+      <w:pPr>
+        <w:pStyle w:val="PlainText"/>
+        <w:rPr>
+          <w:rFonts w:ascii="Courier New" w:hAnsi="Courier New" w:cs="Courier New"/>
+        </w:rPr>
+      </w:pPr>
+      <w:r>
+        <w:rPr>
+          <w:rFonts w:ascii="Courier New" w:hAnsi="Courier New" w:cs="Courier New"/>
+        </w:rPr>
+        <w:t>---------------------------------------------------------------</w:t>
+      </w:r>
+    </w:p>
+    <w:p>
+      <w:pPr>
+        <w:pStyle w:val="PlainText"/>
+        <w:rPr>
+          <w:rFonts w:ascii="Courier New" w:hAnsi="Courier New" w:cs="Courier New"/>
+        </w:rPr>
+      </w:pPr>
+      <w:r>
+        <w:rPr>
+          <w:rFonts w:ascii="Courier New" w:hAnsi="Courier New" w:cs="Courier New"/>
+        </w:rPr>
+        <w:t>Item Name</w:t>
+      </w:r>
+      <w:r>
+        <w:rPr>
+          <w:rFonts w:ascii="Courier New" w:hAnsi="Courier New" w:cs="Courier New"/>
+        </w:rPr>
+        <w:tab/>
+      </w:r>
+      <w:r>
+        <w:rPr>
+          <w:rFonts w:ascii="Courier New" w:hAnsi="Courier New" w:cs="Courier New"/>
+        </w:rPr>
+        <w:tab/>
+      </w:r>
+      <w:r>
+        <w:rPr>
+          <w:rFonts w:ascii="Courier New" w:hAnsi="Courier New" w:cs="Courier New"/>
+        </w:rPr>
+        <w:tab/>
+      </w:r>
+      <w:r>
+        <w:rPr>
+          <w:rFonts w:ascii="Courier New" w:hAnsi="Courier New" w:cs="Courier New"/>
+        </w:rPr>
+        <w:tab/>
+        <w:t>- POTATO</w:t>
+      </w:r>
+    </w:p>
+    <w:p>
+      <w:pPr>
+        <w:pStyle w:val="PlainText"/>
+        <w:rPr>
+          <w:rFonts w:ascii="Courier New" w:hAnsi="Courier New" w:cs="Courier New"/>
+        </w:rPr>
+      </w:pPr>
+      <w:r>
+        <w:rPr>
+          <w:rFonts w:ascii="Courier New" w:hAnsi="Courier New" w:cs="Courier New"/>
+        </w:rPr>
+        <w:t>Number of Pockets</w:t>
+      </w:r>
+      <w:r>
+        <w:rPr>
+          <w:rFonts w:ascii="Courier New" w:hAnsi="Courier New" w:cs="Courier New"/>
+        </w:rPr>
+        <w:tab/>
+      </w:r>
+      <w:r>
+        <w:rPr>
+          <w:rFonts w:ascii="Courier New" w:hAnsi="Courier New" w:cs="Courier New"/>
+        </w:rPr>
+        <w:tab/>
+      </w:r>
+      <w:r>
+        <w:rPr>
+          <w:rFonts w:ascii="Courier New" w:hAnsi="Courier New" w:cs="Courier New"/>
+        </w:rPr>
+        <w:tab/>
+        <w:t>- 6</w:t>
+      </w:r>
+    </w:p>
+    <w:p>
+      <w:pPr>
+        <w:pStyle w:val="PlainText"/>
+        <w:rPr>
+          <w:rFonts w:ascii="Courier New" w:hAnsi="Courier New" w:cs="Courier New"/>
+        </w:rPr>
+      </w:pPr>
+      <w:r>
+        <w:rPr>
+          <w:rFonts w:ascii="Courier New" w:hAnsi="Courier New" w:cs="Courier New"/>
+        </w:rPr>
+        <w:t>Number of KGs</w:t>
+      </w:r>
+      <w:r>
+        <w:rPr>
+          <w:rFonts w:ascii="Courier New" w:hAnsi="Courier New" w:cs="Courier New"/>
+        </w:rPr>
+        <w:tab/>
+      </w:r>
+      <w:r>
+        <w:rPr>
+          <w:rFonts w:ascii="Courier New" w:hAnsi="Courier New" w:cs="Courier New"/>
+        </w:rPr>
+        <w:tab/>
+      </w:r>
+      <w:r>
+        <w:rPr>
+          <w:rFonts w:ascii="Courier New" w:hAnsi="Courier New" w:cs="Courier New"/>
+        </w:rPr>
+        <w:tab/>
+        <w:t>- 310</w:t>
+      </w:r>
+    </w:p>
+    <w:p>
+      <w:pPr>
+        <w:pStyle w:val="PlainText"/>
+        <w:rPr>
+          <w:rFonts w:ascii="Courier New" w:hAnsi="Courier New" w:cs="Courier New"/>
+        </w:rPr>
+      </w:pPr>
+      <w:r>
+        <w:rPr>
+          <w:rFonts w:ascii="Courier New" w:hAnsi="Courier New" w:cs="Courier New"/>
+        </w:rPr>
+        <w:t>Rate</w:t>
+      </w:r>
+      <w:r>
+        <w:rPr>
+          <w:rFonts w:ascii="Courier New" w:hAnsi="Courier New" w:cs="Courier New"/>
+        </w:rPr>
+        <w:tab/>
+      </w:r>
+      <w:r>
+        <w:rPr>
+          <w:rFonts w:ascii="Courier New" w:hAnsi="Courier New" w:cs="Courier New"/>
+        </w:rPr>
+        <w:tab/>
+      </w:r>
+      <w:r>
+        <w:rPr>
+          <w:rFonts w:ascii="Courier New" w:hAnsi="Courier New" w:cs="Courier New"/>
+        </w:rPr>
+        <w:tab/>
+      </w:r>
+      <w:r>
+        <w:rPr>
+          <w:rFonts w:ascii="Courier New" w:hAnsi="Courier New" w:cs="Courier New"/>
+        </w:rPr>
+        <w:tab/>
+      </w:r>
+      <w:r>
+        <w:rPr>
+          <w:rFonts w:ascii="Courier New" w:hAnsi="Courier New" w:cs="Courier New"/>
+        </w:rPr>
+        <w:tab/>
+        <w:t>- 16</w:t>
+      </w:r>
+    </w:p>
+    <w:p>
+      <w:pPr>
+        <w:pStyle w:val="PlainText"/>
+        <w:rPr>
+          <w:rFonts w:ascii="Courier New" w:hAnsi="Courier New" w:cs="Courier New"/>
+        </w:rPr>
+      </w:pPr>
+      <w:r>
+        <w:rPr>
+          <w:rFonts w:ascii="Courier New" w:hAnsi="Courier New" w:cs="Courier New"/>
+        </w:rPr>
+        <w:t>Total Price</w:t>
+      </w:r>
+      <w:r>
+        <w:rPr>
+          <w:rFonts w:ascii="Courier New" w:hAnsi="Courier New" w:cs="Courier New"/>
+        </w:rPr>
+        <w:tab/>
+      </w:r>
+      <w:r>
+        <w:rPr>
+          <w:rFonts w:ascii="Courier New" w:hAnsi="Courier New" w:cs="Courier New"/>
+        </w:rPr>
+        <w:tab/>
+      </w:r>
+      <w:r>
+        <w:rPr>
+          <w:rFonts w:ascii="Courier New" w:hAnsi="Courier New" w:cs="Courier New"/>
+        </w:rPr>
+        <w:tab/>
+      </w:r>
+      <w:r>
+        <w:rPr>
+          <w:rFonts w:ascii="Courier New" w:hAnsi="Courier New" w:cs="Courier New"/>
+        </w:rPr>
+        <w:tab/>
+        <w:t>- 4960.0</w:t>
+      </w:r>
+    </w:p>
+    <w:p>
+      <w:pPr>
+        <w:pStyle w:val="PlainText"/>
+        <w:rPr>
+          <w:rFonts w:ascii="Courier New" w:hAnsi="Courier New" w:cs="Courier New"/>
+          <w:b/>
+        </w:rPr>
+      </w:pPr>
+      <w:r>
+        <w:rPr>
+          <w:rFonts w:ascii="Courier New" w:hAnsi="Courier New" w:cs="Courier New"/>
+          <w:b/>
+        </w:rPr>
+        <w:t>Amount balance</w:t>
+      </w:r>
+      <w:r>
+        <w:rPr>
+          <w:rFonts w:ascii="Courier New" w:hAnsi="Courier New" w:cs="Courier New"/>
+          <w:b/>
+        </w:rPr>
+        <w:tab/>
+      </w:r>
+      <w:r>
+        <w:rPr>
+          <w:rFonts w:ascii="Courier New" w:hAnsi="Courier New" w:cs="Courier New"/>
+          <w:b/>
+        </w:rPr>
+        <w:tab/>
+      </w:r>
+      <w:r>
+        <w:rPr>
+          <w:rFonts w:ascii="Courier New" w:hAnsi="Courier New" w:cs="Courier New"/>
+          <w:b/>
+        </w:rPr>
+        <w:tab/>
+        <w:t>- 17845.0</w:t>
+      </w:r>
+    </w:p>
+    <w:p>
+      <w:pPr>
+        <w:pStyle w:val="PlainText"/>
+        <w:rPr>
+          <w:rFonts w:ascii="Courier New" w:hAnsi="Courier New" w:cs="Courier New"/>
+        </w:rPr>
+      </w:pPr>
+    </w:p>
+    <w:p>
+      <w:pPr>
+        <w:pStyle w:val="PlainText"/>
+        <w:rPr>
+          <w:rFonts w:ascii="Courier New" w:hAnsi="Courier New" w:cs="Courier New"/>
+          <w:b/>
+        </w:rPr>
+      </w:pPr>
     </w:p>
     <w:p>
       <w:pPr>

</xml_diff>

<commit_message>
03/12/2018 MAMATHA CHICK IN
</commit_message>
<xml_diff>
--- a/customer _details/GANGAMMA/SEP/TUMKUR/7 MALAI/PURCHASE DETAILS.docx
+++ b/customer _details/GANGAMMA/SEP/TUMKUR/7 MALAI/PURCHASE DETAILS.docx
@@ -6909,13 +6909,7 @@
         <w:rPr>
           <w:rFonts w:ascii="Courier New" w:hAnsi="Courier New" w:cs="Courier New"/>
         </w:rPr>
-        <w:t>SAT Dec 01</w:t>
-      </w:r>
-      <w:r>
-        <w:rPr>
-          <w:rFonts w:ascii="Courier New" w:hAnsi="Courier New" w:cs="Courier New"/>
-        </w:rPr>
-        <w:t xml:space="preserve"> 12:19:26 IST 2018</w:t>
+        <w:t>SAT Dec 01 12:19:26 IST 2018</w:t>
       </w:r>
     </w:p>
     <w:p>
@@ -7236,6 +7230,371 @@
         <w:tab/>
         <w:t>- 17845.0</w:t>
       </w:r>
+    </w:p>
+    <w:p>
+      <w:pPr>
+        <w:pStyle w:val="PlainText"/>
+        <w:rPr>
+          <w:rFonts w:ascii="Courier New" w:hAnsi="Courier New" w:cs="Courier New"/>
+          <w:b/>
+        </w:rPr>
+      </w:pPr>
+    </w:p>
+    <w:p>
+      <w:pPr>
+        <w:pStyle w:val="PlainText"/>
+        <w:rPr>
+          <w:rFonts w:ascii="Courier New" w:hAnsi="Courier New" w:cs="Courier New"/>
+        </w:rPr>
+      </w:pPr>
+      <w:r>
+        <w:rPr>
+          <w:rFonts w:ascii="Courier New" w:hAnsi="Courier New" w:cs="Courier New"/>
+        </w:rPr>
+        <w:t>SUN Dec 02</w:t>
+      </w:r>
+      <w:r>
+        <w:rPr>
+          <w:rFonts w:ascii="Courier New" w:hAnsi="Courier New" w:cs="Courier New"/>
+        </w:rPr>
+        <w:t xml:space="preserve"> 12:44:01 IST 2018</w:t>
+      </w:r>
+    </w:p>
+    <w:p>
+      <w:pPr>
+        <w:pStyle w:val="PlainText"/>
+        <w:rPr>
+          <w:rFonts w:ascii="Courier New" w:hAnsi="Courier New" w:cs="Courier New"/>
+        </w:rPr>
+      </w:pPr>
+      <w:r>
+        <w:rPr>
+          <w:rFonts w:ascii="Courier New" w:hAnsi="Courier New" w:cs="Courier New"/>
+        </w:rPr>
+        <w:t>Person Name</w:t>
+      </w:r>
+      <w:r>
+        <w:rPr>
+          <w:rFonts w:ascii="Courier New" w:hAnsi="Courier New" w:cs="Courier New"/>
+        </w:rPr>
+        <w:tab/>
+      </w:r>
+      <w:r>
+        <w:rPr>
+          <w:rFonts w:ascii="Courier New" w:hAnsi="Courier New" w:cs="Courier New"/>
+        </w:rPr>
+        <w:tab/>
+      </w:r>
+      <w:r>
+        <w:rPr>
+          <w:rFonts w:ascii="Courier New" w:hAnsi="Courier New" w:cs="Courier New"/>
+        </w:rPr>
+        <w:tab/>
+      </w:r>
+      <w:r>
+        <w:rPr>
+          <w:rFonts w:ascii="Courier New" w:hAnsi="Courier New" w:cs="Courier New"/>
+        </w:rPr>
+        <w:tab/>
+        <w:t>- 7 MALAI</w:t>
+      </w:r>
+    </w:p>
+    <w:p>
+      <w:pPr>
+        <w:pStyle w:val="PlainText"/>
+        <w:rPr>
+          <w:rFonts w:ascii="Courier New" w:hAnsi="Courier New" w:cs="Courier New"/>
+        </w:rPr>
+      </w:pPr>
+      <w:r>
+        <w:rPr>
+          <w:rFonts w:ascii="Courier New" w:hAnsi="Courier New" w:cs="Courier New"/>
+        </w:rPr>
+        <w:t>Bill number</w:t>
+      </w:r>
+      <w:r>
+        <w:rPr>
+          <w:rFonts w:ascii="Courier New" w:hAnsi="Courier New" w:cs="Courier New"/>
+        </w:rPr>
+        <w:tab/>
+      </w:r>
+      <w:r>
+        <w:rPr>
+          <w:rFonts w:ascii="Courier New" w:hAnsi="Courier New" w:cs="Courier New"/>
+        </w:rPr>
+        <w:tab/>
+      </w:r>
+      <w:r>
+        <w:rPr>
+          <w:rFonts w:ascii="Courier New" w:hAnsi="Courier New" w:cs="Courier New"/>
+        </w:rPr>
+        <w:tab/>
+      </w:r>
+      <w:r>
+        <w:rPr>
+          <w:rFonts w:ascii="Courier New" w:hAnsi="Courier New" w:cs="Courier New"/>
+        </w:rPr>
+        <w:tab/>
+        <w:t>- 9257</w:t>
+      </w:r>
+    </w:p>
+    <w:p>
+      <w:pPr>
+        <w:pStyle w:val="PlainText"/>
+        <w:rPr>
+          <w:rFonts w:ascii="Courier New" w:hAnsi="Courier New" w:cs="Courier New"/>
+        </w:rPr>
+      </w:pPr>
+      <w:r>
+        <w:rPr>
+          <w:rFonts w:ascii="Courier New" w:hAnsi="Courier New" w:cs="Courier New"/>
+        </w:rPr>
+        <w:t>---------------------------------------------------------------</w:t>
+      </w:r>
+    </w:p>
+    <w:p>
+      <w:pPr>
+        <w:pStyle w:val="PlainText"/>
+        <w:rPr>
+          <w:rFonts w:ascii="Courier New" w:hAnsi="Courier New" w:cs="Courier New"/>
+        </w:rPr>
+      </w:pPr>
+      <w:r>
+        <w:rPr>
+          <w:rFonts w:ascii="Courier New" w:hAnsi="Courier New" w:cs="Courier New"/>
+        </w:rPr>
+        <w:t>Item Name</w:t>
+      </w:r>
+      <w:r>
+        <w:rPr>
+          <w:rFonts w:ascii="Courier New" w:hAnsi="Courier New" w:cs="Courier New"/>
+        </w:rPr>
+        <w:tab/>
+      </w:r>
+      <w:r>
+        <w:rPr>
+          <w:rFonts w:ascii="Courier New" w:hAnsi="Courier New" w:cs="Courier New"/>
+        </w:rPr>
+        <w:tab/>
+      </w:r>
+      <w:r>
+        <w:rPr>
+          <w:rFonts w:ascii="Courier New" w:hAnsi="Courier New" w:cs="Courier New"/>
+        </w:rPr>
+        <w:tab/>
+      </w:r>
+      <w:r>
+        <w:rPr>
+          <w:rFonts w:ascii="Courier New" w:hAnsi="Courier New" w:cs="Courier New"/>
+        </w:rPr>
+        <w:tab/>
+        <w:t>- CHOWCHOW</w:t>
+      </w:r>
+    </w:p>
+    <w:p>
+      <w:pPr>
+        <w:pStyle w:val="PlainText"/>
+        <w:rPr>
+          <w:rFonts w:ascii="Courier New" w:hAnsi="Courier New" w:cs="Courier New"/>
+        </w:rPr>
+      </w:pPr>
+      <w:r>
+        <w:rPr>
+          <w:rFonts w:ascii="Courier New" w:hAnsi="Courier New" w:cs="Courier New"/>
+        </w:rPr>
+        <w:t>Number of Pockets</w:t>
+      </w:r>
+      <w:r>
+        <w:rPr>
+          <w:rFonts w:ascii="Courier New" w:hAnsi="Courier New" w:cs="Courier New"/>
+        </w:rPr>
+        <w:tab/>
+      </w:r>
+      <w:r>
+        <w:rPr>
+          <w:rFonts w:ascii="Courier New" w:hAnsi="Courier New" w:cs="Courier New"/>
+        </w:rPr>
+        <w:tab/>
+      </w:r>
+      <w:r>
+        <w:rPr>
+          <w:rFonts w:ascii="Courier New" w:hAnsi="Courier New" w:cs="Courier New"/>
+        </w:rPr>
+        <w:tab/>
+        <w:t>- 2</w:t>
+      </w:r>
+    </w:p>
+    <w:p>
+      <w:pPr>
+        <w:pStyle w:val="PlainText"/>
+        <w:rPr>
+          <w:rFonts w:ascii="Courier New" w:hAnsi="Courier New" w:cs="Courier New"/>
+        </w:rPr>
+      </w:pPr>
+      <w:r>
+        <w:rPr>
+          <w:rFonts w:ascii="Courier New" w:hAnsi="Courier New" w:cs="Courier New"/>
+        </w:rPr>
+        <w:t>Number of KGs</w:t>
+      </w:r>
+      <w:r>
+        <w:rPr>
+          <w:rFonts w:ascii="Courier New" w:hAnsi="Courier New" w:cs="Courier New"/>
+        </w:rPr>
+        <w:tab/>
+      </w:r>
+      <w:r>
+        <w:rPr>
+          <w:rFonts w:ascii="Courier New" w:hAnsi="Courier New" w:cs="Courier New"/>
+        </w:rPr>
+        <w:tab/>
+      </w:r>
+      <w:r>
+        <w:rPr>
+          <w:rFonts w:ascii="Courier New" w:hAnsi="Courier New" w:cs="Courier New"/>
+        </w:rPr>
+        <w:tab/>
+        <w:t>- 138</w:t>
+      </w:r>
+    </w:p>
+    <w:p>
+      <w:pPr>
+        <w:pStyle w:val="PlainText"/>
+        <w:rPr>
+          <w:rFonts w:ascii="Courier New" w:hAnsi="Courier New" w:cs="Courier New"/>
+        </w:rPr>
+      </w:pPr>
+      <w:r>
+        <w:rPr>
+          <w:rFonts w:ascii="Courier New" w:hAnsi="Courier New" w:cs="Courier New"/>
+        </w:rPr>
+        <w:t>Rate</w:t>
+      </w:r>
+      <w:r>
+        <w:rPr>
+          <w:rFonts w:ascii="Courier New" w:hAnsi="Courier New" w:cs="Courier New"/>
+        </w:rPr>
+        <w:tab/>
+      </w:r>
+      <w:r>
+        <w:rPr>
+          <w:rFonts w:ascii="Courier New" w:hAnsi="Courier New" w:cs="Courier New"/>
+        </w:rPr>
+        <w:tab/>
+      </w:r>
+      <w:r>
+        <w:rPr>
+          <w:rFonts w:ascii="Courier New" w:hAnsi="Courier New" w:cs="Courier New"/>
+        </w:rPr>
+        <w:tab/>
+      </w:r>
+      <w:r>
+        <w:rPr>
+          <w:rFonts w:ascii="Courier New" w:hAnsi="Courier New" w:cs="Courier New"/>
+        </w:rPr>
+        <w:tab/>
+      </w:r>
+      <w:r>
+        <w:rPr>
+          <w:rFonts w:ascii="Courier New" w:hAnsi="Courier New" w:cs="Courier New"/>
+        </w:rPr>
+        <w:tab/>
+        <w:t>- 10</w:t>
+      </w:r>
+    </w:p>
+    <w:p>
+      <w:pPr>
+        <w:pStyle w:val="PlainText"/>
+        <w:rPr>
+          <w:rFonts w:ascii="Courier New" w:hAnsi="Courier New" w:cs="Courier New"/>
+        </w:rPr>
+      </w:pPr>
+      <w:r>
+        <w:rPr>
+          <w:rFonts w:ascii="Courier New" w:hAnsi="Courier New" w:cs="Courier New"/>
+        </w:rPr>
+        <w:t>Total Price</w:t>
+      </w:r>
+      <w:r>
+        <w:rPr>
+          <w:rFonts w:ascii="Courier New" w:hAnsi="Courier New" w:cs="Courier New"/>
+        </w:rPr>
+        <w:tab/>
+      </w:r>
+      <w:r>
+        <w:rPr>
+          <w:rFonts w:ascii="Courier New" w:hAnsi="Courier New" w:cs="Courier New"/>
+        </w:rPr>
+        <w:tab/>
+      </w:r>
+      <w:r>
+        <w:rPr>
+          <w:rFonts w:ascii="Courier New" w:hAnsi="Courier New" w:cs="Courier New"/>
+        </w:rPr>
+        <w:tab/>
+      </w:r>
+      <w:r>
+        <w:rPr>
+          <w:rFonts w:ascii="Courier New" w:hAnsi="Courier New" w:cs="Courier New"/>
+        </w:rPr>
+        <w:tab/>
+        <w:t>- 1380.0</w:t>
+      </w:r>
+    </w:p>
+    <w:p>
+      <w:pPr>
+        <w:pStyle w:val="PlainText"/>
+        <w:rPr>
+          <w:rFonts w:ascii="Courier New" w:hAnsi="Courier New" w:cs="Courier New"/>
+          <w:b/>
+        </w:rPr>
+      </w:pPr>
+      <w:r>
+        <w:rPr>
+          <w:rFonts w:ascii="Courier New" w:hAnsi="Courier New" w:cs="Courier New"/>
+          <w:b/>
+        </w:rPr>
+        <w:t>Amount balance</w:t>
+      </w:r>
+      <w:r>
+        <w:rPr>
+          <w:rFonts w:ascii="Courier New" w:hAnsi="Courier New" w:cs="Courier New"/>
+          <w:b/>
+        </w:rPr>
+        <w:tab/>
+      </w:r>
+      <w:r>
+        <w:rPr>
+          <w:rFonts w:ascii="Courier New" w:hAnsi="Courier New" w:cs="Courier New"/>
+          <w:b/>
+        </w:rPr>
+        <w:tab/>
+      </w:r>
+      <w:r>
+        <w:rPr>
+          <w:rFonts w:ascii="Courier New" w:hAnsi="Courier New" w:cs="Courier New"/>
+          <w:b/>
+        </w:rPr>
+        <w:tab/>
+        <w:t>- 19225.0</w:t>
+      </w:r>
+    </w:p>
+    <w:p>
+      <w:pPr>
+        <w:pStyle w:val="PlainText"/>
+        <w:rPr>
+          <w:rFonts w:ascii="Courier New" w:hAnsi="Courier New" w:cs="Courier New"/>
+        </w:rPr>
+      </w:pPr>
+    </w:p>
+    <w:p>
+      <w:pPr>
+        <w:pStyle w:val="PlainText"/>
+        <w:rPr>
+          <w:rFonts w:ascii="Courier New" w:hAnsi="Courier New" w:cs="Courier New"/>
+          <w:b/>
+        </w:rPr>
+      </w:pPr>
     </w:p>
     <w:p>
       <w:pPr>

</xml_diff>

<commit_message>
04/12/2018 MAMATHA CHICK IN
</commit_message>
<xml_diff>
--- a/customer _details/GANGAMMA/SEP/TUMKUR/7 MALAI/PURCHASE DETAILS.docx
+++ b/customer _details/GANGAMMA/SEP/TUMKUR/7 MALAI/PURCHASE DETAILS.docx
@@ -7251,13 +7251,7 @@
         <w:rPr>
           <w:rFonts w:ascii="Courier New" w:hAnsi="Courier New" w:cs="Courier New"/>
         </w:rPr>
-        <w:t>SUN Dec 02</w:t>
-      </w:r>
-      <w:r>
-        <w:rPr>
-          <w:rFonts w:ascii="Courier New" w:hAnsi="Courier New" w:cs="Courier New"/>
-        </w:rPr>
-        <w:t xml:space="preserve"> 12:44:01 IST 2018</w:t>
+        <w:t>SUN Dec 02 12:44:01 IST 2018</w:t>
       </w:r>
     </w:p>
     <w:p>
@@ -7578,6 +7572,371 @@
         <w:tab/>
         <w:t>- 19225.0</w:t>
       </w:r>
+    </w:p>
+    <w:p>
+      <w:pPr>
+        <w:pStyle w:val="PlainText"/>
+        <w:rPr>
+          <w:rFonts w:ascii="Courier New" w:hAnsi="Courier New" w:cs="Courier New"/>
+          <w:b/>
+        </w:rPr>
+      </w:pPr>
+    </w:p>
+    <w:p>
+      <w:pPr>
+        <w:pStyle w:val="PlainText"/>
+        <w:rPr>
+          <w:rFonts w:ascii="Courier New" w:hAnsi="Courier New" w:cs="Courier New"/>
+        </w:rPr>
+      </w:pPr>
+      <w:r>
+        <w:rPr>
+          <w:rFonts w:ascii="Courier New" w:hAnsi="Courier New" w:cs="Courier New"/>
+        </w:rPr>
+        <w:t>MON Dec 03</w:t>
+      </w:r>
+      <w:r>
+        <w:rPr>
+          <w:rFonts w:ascii="Courier New" w:hAnsi="Courier New" w:cs="Courier New"/>
+        </w:rPr>
+        <w:t xml:space="preserve"> 12:52:14 IST 2018</w:t>
+      </w:r>
+    </w:p>
+    <w:p>
+      <w:pPr>
+        <w:pStyle w:val="PlainText"/>
+        <w:rPr>
+          <w:rFonts w:ascii="Courier New" w:hAnsi="Courier New" w:cs="Courier New"/>
+        </w:rPr>
+      </w:pPr>
+      <w:r>
+        <w:rPr>
+          <w:rFonts w:ascii="Courier New" w:hAnsi="Courier New" w:cs="Courier New"/>
+        </w:rPr>
+        <w:t>Person Name</w:t>
+      </w:r>
+      <w:r>
+        <w:rPr>
+          <w:rFonts w:ascii="Courier New" w:hAnsi="Courier New" w:cs="Courier New"/>
+        </w:rPr>
+        <w:tab/>
+      </w:r>
+      <w:r>
+        <w:rPr>
+          <w:rFonts w:ascii="Courier New" w:hAnsi="Courier New" w:cs="Courier New"/>
+        </w:rPr>
+        <w:tab/>
+      </w:r>
+      <w:r>
+        <w:rPr>
+          <w:rFonts w:ascii="Courier New" w:hAnsi="Courier New" w:cs="Courier New"/>
+        </w:rPr>
+        <w:tab/>
+      </w:r>
+      <w:r>
+        <w:rPr>
+          <w:rFonts w:ascii="Courier New" w:hAnsi="Courier New" w:cs="Courier New"/>
+        </w:rPr>
+        <w:tab/>
+        <w:t>- 7 MALAI</w:t>
+      </w:r>
+    </w:p>
+    <w:p>
+      <w:pPr>
+        <w:pStyle w:val="PlainText"/>
+        <w:rPr>
+          <w:rFonts w:ascii="Courier New" w:hAnsi="Courier New" w:cs="Courier New"/>
+        </w:rPr>
+      </w:pPr>
+      <w:r>
+        <w:rPr>
+          <w:rFonts w:ascii="Courier New" w:hAnsi="Courier New" w:cs="Courier New"/>
+        </w:rPr>
+        <w:t>Bill number</w:t>
+      </w:r>
+      <w:r>
+        <w:rPr>
+          <w:rFonts w:ascii="Courier New" w:hAnsi="Courier New" w:cs="Courier New"/>
+        </w:rPr>
+        <w:tab/>
+      </w:r>
+      <w:r>
+        <w:rPr>
+          <w:rFonts w:ascii="Courier New" w:hAnsi="Courier New" w:cs="Courier New"/>
+        </w:rPr>
+        <w:tab/>
+      </w:r>
+      <w:r>
+        <w:rPr>
+          <w:rFonts w:ascii="Courier New" w:hAnsi="Courier New" w:cs="Courier New"/>
+        </w:rPr>
+        <w:tab/>
+      </w:r>
+      <w:r>
+        <w:rPr>
+          <w:rFonts w:ascii="Courier New" w:hAnsi="Courier New" w:cs="Courier New"/>
+        </w:rPr>
+        <w:tab/>
+        <w:t>- 9288</w:t>
+      </w:r>
+    </w:p>
+    <w:p>
+      <w:pPr>
+        <w:pStyle w:val="PlainText"/>
+        <w:rPr>
+          <w:rFonts w:ascii="Courier New" w:hAnsi="Courier New" w:cs="Courier New"/>
+        </w:rPr>
+      </w:pPr>
+      <w:r>
+        <w:rPr>
+          <w:rFonts w:ascii="Courier New" w:hAnsi="Courier New" w:cs="Courier New"/>
+        </w:rPr>
+        <w:t>---------------------------------------------------------------</w:t>
+      </w:r>
+    </w:p>
+    <w:p>
+      <w:pPr>
+        <w:pStyle w:val="PlainText"/>
+        <w:rPr>
+          <w:rFonts w:ascii="Courier New" w:hAnsi="Courier New" w:cs="Courier New"/>
+        </w:rPr>
+      </w:pPr>
+      <w:r>
+        <w:rPr>
+          <w:rFonts w:ascii="Courier New" w:hAnsi="Courier New" w:cs="Courier New"/>
+        </w:rPr>
+        <w:t>Item Name</w:t>
+      </w:r>
+      <w:r>
+        <w:rPr>
+          <w:rFonts w:ascii="Courier New" w:hAnsi="Courier New" w:cs="Courier New"/>
+        </w:rPr>
+        <w:tab/>
+      </w:r>
+      <w:r>
+        <w:rPr>
+          <w:rFonts w:ascii="Courier New" w:hAnsi="Courier New" w:cs="Courier New"/>
+        </w:rPr>
+        <w:tab/>
+      </w:r>
+      <w:r>
+        <w:rPr>
+          <w:rFonts w:ascii="Courier New" w:hAnsi="Courier New" w:cs="Courier New"/>
+        </w:rPr>
+        <w:tab/>
+      </w:r>
+      <w:r>
+        <w:rPr>
+          <w:rFonts w:ascii="Courier New" w:hAnsi="Courier New" w:cs="Courier New"/>
+        </w:rPr>
+        <w:tab/>
+        <w:t>- CHOWCHOW</w:t>
+      </w:r>
+    </w:p>
+    <w:p>
+      <w:pPr>
+        <w:pStyle w:val="PlainText"/>
+        <w:rPr>
+          <w:rFonts w:ascii="Courier New" w:hAnsi="Courier New" w:cs="Courier New"/>
+        </w:rPr>
+      </w:pPr>
+      <w:r>
+        <w:rPr>
+          <w:rFonts w:ascii="Courier New" w:hAnsi="Courier New" w:cs="Courier New"/>
+        </w:rPr>
+        <w:t>Number of Pockets</w:t>
+      </w:r>
+      <w:r>
+        <w:rPr>
+          <w:rFonts w:ascii="Courier New" w:hAnsi="Courier New" w:cs="Courier New"/>
+        </w:rPr>
+        <w:tab/>
+      </w:r>
+      <w:r>
+        <w:rPr>
+          <w:rFonts w:ascii="Courier New" w:hAnsi="Courier New" w:cs="Courier New"/>
+        </w:rPr>
+        <w:tab/>
+      </w:r>
+      <w:r>
+        <w:rPr>
+          <w:rFonts w:ascii="Courier New" w:hAnsi="Courier New" w:cs="Courier New"/>
+        </w:rPr>
+        <w:tab/>
+        <w:t>- 1</w:t>
+      </w:r>
+    </w:p>
+    <w:p>
+      <w:pPr>
+        <w:pStyle w:val="PlainText"/>
+        <w:rPr>
+          <w:rFonts w:ascii="Courier New" w:hAnsi="Courier New" w:cs="Courier New"/>
+        </w:rPr>
+      </w:pPr>
+      <w:r>
+        <w:rPr>
+          <w:rFonts w:ascii="Courier New" w:hAnsi="Courier New" w:cs="Courier New"/>
+        </w:rPr>
+        <w:t>Number of KGs</w:t>
+      </w:r>
+      <w:r>
+        <w:rPr>
+          <w:rFonts w:ascii="Courier New" w:hAnsi="Courier New" w:cs="Courier New"/>
+        </w:rPr>
+        <w:tab/>
+      </w:r>
+      <w:r>
+        <w:rPr>
+          <w:rFonts w:ascii="Courier New" w:hAnsi="Courier New" w:cs="Courier New"/>
+        </w:rPr>
+        <w:tab/>
+      </w:r>
+      <w:r>
+        <w:rPr>
+          <w:rFonts w:ascii="Courier New" w:hAnsi="Courier New" w:cs="Courier New"/>
+        </w:rPr>
+        <w:tab/>
+        <w:t>- 86</w:t>
+      </w:r>
+    </w:p>
+    <w:p>
+      <w:pPr>
+        <w:pStyle w:val="PlainText"/>
+        <w:rPr>
+          <w:rFonts w:ascii="Courier New" w:hAnsi="Courier New" w:cs="Courier New"/>
+        </w:rPr>
+      </w:pPr>
+      <w:r>
+        <w:rPr>
+          <w:rFonts w:ascii="Courier New" w:hAnsi="Courier New" w:cs="Courier New"/>
+        </w:rPr>
+        <w:t>Rate</w:t>
+      </w:r>
+      <w:r>
+        <w:rPr>
+          <w:rFonts w:ascii="Courier New" w:hAnsi="Courier New" w:cs="Courier New"/>
+        </w:rPr>
+        <w:tab/>
+      </w:r>
+      <w:r>
+        <w:rPr>
+          <w:rFonts w:ascii="Courier New" w:hAnsi="Courier New" w:cs="Courier New"/>
+        </w:rPr>
+        <w:tab/>
+      </w:r>
+      <w:r>
+        <w:rPr>
+          <w:rFonts w:ascii="Courier New" w:hAnsi="Courier New" w:cs="Courier New"/>
+        </w:rPr>
+        <w:tab/>
+      </w:r>
+      <w:r>
+        <w:rPr>
+          <w:rFonts w:ascii="Courier New" w:hAnsi="Courier New" w:cs="Courier New"/>
+        </w:rPr>
+        <w:tab/>
+      </w:r>
+      <w:r>
+        <w:rPr>
+          <w:rFonts w:ascii="Courier New" w:hAnsi="Courier New" w:cs="Courier New"/>
+        </w:rPr>
+        <w:tab/>
+        <w:t>- 9</w:t>
+      </w:r>
+    </w:p>
+    <w:p>
+      <w:pPr>
+        <w:pStyle w:val="PlainText"/>
+        <w:rPr>
+          <w:rFonts w:ascii="Courier New" w:hAnsi="Courier New" w:cs="Courier New"/>
+        </w:rPr>
+      </w:pPr>
+      <w:r>
+        <w:rPr>
+          <w:rFonts w:ascii="Courier New" w:hAnsi="Courier New" w:cs="Courier New"/>
+        </w:rPr>
+        <w:t>Total Price</w:t>
+      </w:r>
+      <w:r>
+        <w:rPr>
+          <w:rFonts w:ascii="Courier New" w:hAnsi="Courier New" w:cs="Courier New"/>
+        </w:rPr>
+        <w:tab/>
+      </w:r>
+      <w:r>
+        <w:rPr>
+          <w:rFonts w:ascii="Courier New" w:hAnsi="Courier New" w:cs="Courier New"/>
+        </w:rPr>
+        <w:tab/>
+      </w:r>
+      <w:r>
+        <w:rPr>
+          <w:rFonts w:ascii="Courier New" w:hAnsi="Courier New" w:cs="Courier New"/>
+        </w:rPr>
+        <w:tab/>
+      </w:r>
+      <w:r>
+        <w:rPr>
+          <w:rFonts w:ascii="Courier New" w:hAnsi="Courier New" w:cs="Courier New"/>
+        </w:rPr>
+        <w:tab/>
+        <w:t>- 774.0</w:t>
+      </w:r>
+    </w:p>
+    <w:p>
+      <w:pPr>
+        <w:pStyle w:val="PlainText"/>
+        <w:rPr>
+          <w:rFonts w:ascii="Courier New" w:hAnsi="Courier New" w:cs="Courier New"/>
+          <w:b/>
+        </w:rPr>
+      </w:pPr>
+      <w:r>
+        <w:rPr>
+          <w:rFonts w:ascii="Courier New" w:hAnsi="Courier New" w:cs="Courier New"/>
+          <w:b/>
+        </w:rPr>
+        <w:t>Amount balance</w:t>
+      </w:r>
+      <w:r>
+        <w:rPr>
+          <w:rFonts w:ascii="Courier New" w:hAnsi="Courier New" w:cs="Courier New"/>
+          <w:b/>
+        </w:rPr>
+        <w:tab/>
+      </w:r>
+      <w:r>
+        <w:rPr>
+          <w:rFonts w:ascii="Courier New" w:hAnsi="Courier New" w:cs="Courier New"/>
+          <w:b/>
+        </w:rPr>
+        <w:tab/>
+      </w:r>
+      <w:r>
+        <w:rPr>
+          <w:rFonts w:ascii="Courier New" w:hAnsi="Courier New" w:cs="Courier New"/>
+          <w:b/>
+        </w:rPr>
+        <w:tab/>
+        <w:t>- 19999.0</w:t>
+      </w:r>
+    </w:p>
+    <w:p>
+      <w:pPr>
+        <w:pStyle w:val="PlainText"/>
+        <w:rPr>
+          <w:rFonts w:ascii="Courier New" w:hAnsi="Courier New" w:cs="Courier New"/>
+        </w:rPr>
+      </w:pPr>
+    </w:p>
+    <w:p>
+      <w:pPr>
+        <w:pStyle w:val="PlainText"/>
+        <w:rPr>
+          <w:rFonts w:ascii="Courier New" w:hAnsi="Courier New" w:cs="Courier New"/>
+          <w:b/>
+        </w:rPr>
+      </w:pPr>
     </w:p>
     <w:p>
       <w:pPr>

</xml_diff>

<commit_message>
09/12/2018 MAMATHA CHICK IN
</commit_message>
<xml_diff>
--- a/customer _details/GANGAMMA/SEP/TUMKUR/7 MALAI/PURCHASE DETAILS.docx
+++ b/customer _details/GANGAMMA/SEP/TUMKUR/7 MALAI/PURCHASE DETAILS.docx
@@ -7593,13 +7593,7 @@
         <w:rPr>
           <w:rFonts w:ascii="Courier New" w:hAnsi="Courier New" w:cs="Courier New"/>
         </w:rPr>
-        <w:t>MON Dec 03</w:t>
-      </w:r>
-      <w:r>
-        <w:rPr>
-          <w:rFonts w:ascii="Courier New" w:hAnsi="Courier New" w:cs="Courier New"/>
-        </w:rPr>
-        <w:t xml:space="preserve"> 12:52:14 IST 2018</w:t>
+        <w:t>MON Dec 03 12:52:14 IST 2018</w:t>
       </w:r>
     </w:p>
     <w:p>
@@ -7920,6 +7914,831 @@
         <w:tab/>
         <w:t>- 19999.0</w:t>
       </w:r>
+    </w:p>
+    <w:p>
+      <w:pPr>
+        <w:pStyle w:val="PlainText"/>
+        <w:rPr>
+          <w:rFonts w:ascii="Courier New" w:hAnsi="Courier New" w:cs="Courier New"/>
+          <w:b/>
+        </w:rPr>
+      </w:pPr>
+    </w:p>
+    <w:p>
+      <w:pPr>
+        <w:pStyle w:val="PlainText"/>
+        <w:rPr>
+          <w:rFonts w:ascii="Courier New" w:hAnsi="Courier New" w:cs="Courier New"/>
+        </w:rPr>
+      </w:pPr>
+      <w:r>
+        <w:rPr>
+          <w:rFonts w:ascii="Courier New" w:hAnsi="Courier New" w:cs="Courier New"/>
+        </w:rPr>
+        <w:t>SAT Dec 08</w:t>
+      </w:r>
+      <w:r>
+        <w:rPr>
+          <w:rFonts w:ascii="Courier New" w:hAnsi="Courier New" w:cs="Courier New"/>
+        </w:rPr>
+        <w:t xml:space="preserve"> 11:26:25 IST 2018</w:t>
+      </w:r>
+    </w:p>
+    <w:p>
+      <w:pPr>
+        <w:pStyle w:val="PlainText"/>
+        <w:rPr>
+          <w:rFonts w:ascii="Courier New" w:hAnsi="Courier New" w:cs="Courier New"/>
+        </w:rPr>
+      </w:pPr>
+      <w:r>
+        <w:rPr>
+          <w:rFonts w:ascii="Courier New" w:hAnsi="Courier New" w:cs="Courier New"/>
+        </w:rPr>
+        <w:t>Person Name</w:t>
+      </w:r>
+      <w:r>
+        <w:rPr>
+          <w:rFonts w:ascii="Courier New" w:hAnsi="Courier New" w:cs="Courier New"/>
+        </w:rPr>
+        <w:tab/>
+      </w:r>
+      <w:r>
+        <w:rPr>
+          <w:rFonts w:ascii="Courier New" w:hAnsi="Courier New" w:cs="Courier New"/>
+        </w:rPr>
+        <w:tab/>
+      </w:r>
+      <w:r>
+        <w:rPr>
+          <w:rFonts w:ascii="Courier New" w:hAnsi="Courier New" w:cs="Courier New"/>
+        </w:rPr>
+        <w:tab/>
+      </w:r>
+      <w:r>
+        <w:rPr>
+          <w:rFonts w:ascii="Courier New" w:hAnsi="Courier New" w:cs="Courier New"/>
+        </w:rPr>
+        <w:tab/>
+        <w:t>- 7 MALAI</w:t>
+      </w:r>
+    </w:p>
+    <w:p>
+      <w:pPr>
+        <w:pStyle w:val="PlainText"/>
+        <w:rPr>
+          <w:rFonts w:ascii="Courier New" w:hAnsi="Courier New" w:cs="Courier New"/>
+        </w:rPr>
+      </w:pPr>
+      <w:r>
+        <w:rPr>
+          <w:rFonts w:ascii="Courier New" w:hAnsi="Courier New" w:cs="Courier New"/>
+        </w:rPr>
+        <w:t>Bill number</w:t>
+      </w:r>
+      <w:r>
+        <w:rPr>
+          <w:rFonts w:ascii="Courier New" w:hAnsi="Courier New" w:cs="Courier New"/>
+        </w:rPr>
+        <w:tab/>
+      </w:r>
+      <w:r>
+        <w:rPr>
+          <w:rFonts w:ascii="Courier New" w:hAnsi="Courier New" w:cs="Courier New"/>
+        </w:rPr>
+        <w:tab/>
+      </w:r>
+      <w:r>
+        <w:rPr>
+          <w:rFonts w:ascii="Courier New" w:hAnsi="Courier New" w:cs="Courier New"/>
+        </w:rPr>
+        <w:tab/>
+      </w:r>
+      <w:r>
+        <w:rPr>
+          <w:rFonts w:ascii="Courier New" w:hAnsi="Courier New" w:cs="Courier New"/>
+        </w:rPr>
+        <w:tab/>
+        <w:t>- 9363</w:t>
+      </w:r>
+    </w:p>
+    <w:p>
+      <w:pPr>
+        <w:pStyle w:val="PlainText"/>
+        <w:rPr>
+          <w:rFonts w:ascii="Courier New" w:hAnsi="Courier New" w:cs="Courier New"/>
+        </w:rPr>
+      </w:pPr>
+      <w:r>
+        <w:rPr>
+          <w:rFonts w:ascii="Courier New" w:hAnsi="Courier New" w:cs="Courier New"/>
+        </w:rPr>
+        <w:t>---------------------------------------------------------------</w:t>
+      </w:r>
+    </w:p>
+    <w:p>
+      <w:pPr>
+        <w:pStyle w:val="PlainText"/>
+        <w:rPr>
+          <w:rFonts w:ascii="Courier New" w:hAnsi="Courier New" w:cs="Courier New"/>
+        </w:rPr>
+      </w:pPr>
+      <w:r>
+        <w:rPr>
+          <w:rFonts w:ascii="Courier New" w:hAnsi="Courier New" w:cs="Courier New"/>
+        </w:rPr>
+        <w:t>Item Name</w:t>
+      </w:r>
+      <w:r>
+        <w:rPr>
+          <w:rFonts w:ascii="Courier New" w:hAnsi="Courier New" w:cs="Courier New"/>
+        </w:rPr>
+        <w:tab/>
+      </w:r>
+      <w:r>
+        <w:rPr>
+          <w:rFonts w:ascii="Courier New" w:hAnsi="Courier New" w:cs="Courier New"/>
+        </w:rPr>
+        <w:tab/>
+      </w:r>
+      <w:r>
+        <w:rPr>
+          <w:rFonts w:ascii="Courier New" w:hAnsi="Courier New" w:cs="Courier New"/>
+        </w:rPr>
+        <w:tab/>
+      </w:r>
+      <w:r>
+        <w:rPr>
+          <w:rFonts w:ascii="Courier New" w:hAnsi="Courier New" w:cs="Courier New"/>
+        </w:rPr>
+        <w:tab/>
+        <w:t>- POTATO</w:t>
+      </w:r>
+    </w:p>
+    <w:p>
+      <w:pPr>
+        <w:pStyle w:val="PlainText"/>
+        <w:rPr>
+          <w:rFonts w:ascii="Courier New" w:hAnsi="Courier New" w:cs="Courier New"/>
+        </w:rPr>
+      </w:pPr>
+      <w:r>
+        <w:rPr>
+          <w:rFonts w:ascii="Courier New" w:hAnsi="Courier New" w:cs="Courier New"/>
+        </w:rPr>
+        <w:t>Number of Pockets</w:t>
+      </w:r>
+      <w:r>
+        <w:rPr>
+          <w:rFonts w:ascii="Courier New" w:hAnsi="Courier New" w:cs="Courier New"/>
+        </w:rPr>
+        <w:tab/>
+      </w:r>
+      <w:r>
+        <w:rPr>
+          <w:rFonts w:ascii="Courier New" w:hAnsi="Courier New" w:cs="Courier New"/>
+        </w:rPr>
+        <w:tab/>
+      </w:r>
+      <w:r>
+        <w:rPr>
+          <w:rFonts w:ascii="Courier New" w:hAnsi="Courier New" w:cs="Courier New"/>
+        </w:rPr>
+        <w:tab/>
+        <w:t>- 3</w:t>
+      </w:r>
+    </w:p>
+    <w:p>
+      <w:pPr>
+        <w:pStyle w:val="PlainText"/>
+        <w:rPr>
+          <w:rFonts w:ascii="Courier New" w:hAnsi="Courier New" w:cs="Courier New"/>
+        </w:rPr>
+      </w:pPr>
+      <w:r>
+        <w:rPr>
+          <w:rFonts w:ascii="Courier New" w:hAnsi="Courier New" w:cs="Courier New"/>
+        </w:rPr>
+        <w:t>Number of KGs</w:t>
+      </w:r>
+      <w:r>
+        <w:rPr>
+          <w:rFonts w:ascii="Courier New" w:hAnsi="Courier New" w:cs="Courier New"/>
+        </w:rPr>
+        <w:tab/>
+      </w:r>
+      <w:r>
+        <w:rPr>
+          <w:rFonts w:ascii="Courier New" w:hAnsi="Courier New" w:cs="Courier New"/>
+        </w:rPr>
+        <w:tab/>
+      </w:r>
+      <w:r>
+        <w:rPr>
+          <w:rFonts w:ascii="Courier New" w:hAnsi="Courier New" w:cs="Courier New"/>
+        </w:rPr>
+        <w:tab/>
+        <w:t>- 156</w:t>
+      </w:r>
+    </w:p>
+    <w:p>
+      <w:pPr>
+        <w:pStyle w:val="PlainText"/>
+        <w:rPr>
+          <w:rFonts w:ascii="Courier New" w:hAnsi="Courier New" w:cs="Courier New"/>
+        </w:rPr>
+      </w:pPr>
+      <w:r>
+        <w:rPr>
+          <w:rFonts w:ascii="Courier New" w:hAnsi="Courier New" w:cs="Courier New"/>
+        </w:rPr>
+        <w:t>Rate</w:t>
+      </w:r>
+      <w:r>
+        <w:rPr>
+          <w:rFonts w:ascii="Courier New" w:hAnsi="Courier New" w:cs="Courier New"/>
+        </w:rPr>
+        <w:tab/>
+      </w:r>
+      <w:r>
+        <w:rPr>
+          <w:rFonts w:ascii="Courier New" w:hAnsi="Courier New" w:cs="Courier New"/>
+        </w:rPr>
+        <w:tab/>
+      </w:r>
+      <w:r>
+        <w:rPr>
+          <w:rFonts w:ascii="Courier New" w:hAnsi="Courier New" w:cs="Courier New"/>
+        </w:rPr>
+        <w:tab/>
+      </w:r>
+      <w:r>
+        <w:rPr>
+          <w:rFonts w:ascii="Courier New" w:hAnsi="Courier New" w:cs="Courier New"/>
+        </w:rPr>
+        <w:tab/>
+      </w:r>
+      <w:r>
+        <w:rPr>
+          <w:rFonts w:ascii="Courier New" w:hAnsi="Courier New" w:cs="Courier New"/>
+        </w:rPr>
+        <w:tab/>
+        <w:t>- 16</w:t>
+      </w:r>
+    </w:p>
+    <w:p>
+      <w:pPr>
+        <w:pStyle w:val="PlainText"/>
+        <w:rPr>
+          <w:rFonts w:ascii="Courier New" w:hAnsi="Courier New" w:cs="Courier New"/>
+        </w:rPr>
+      </w:pPr>
+      <w:r>
+        <w:rPr>
+          <w:rFonts w:ascii="Courier New" w:hAnsi="Courier New" w:cs="Courier New"/>
+        </w:rPr>
+        <w:t>Total Price</w:t>
+      </w:r>
+      <w:r>
+        <w:rPr>
+          <w:rFonts w:ascii="Courier New" w:hAnsi="Courier New" w:cs="Courier New"/>
+        </w:rPr>
+        <w:tab/>
+      </w:r>
+      <w:r>
+        <w:rPr>
+          <w:rFonts w:ascii="Courier New" w:hAnsi="Courier New" w:cs="Courier New"/>
+        </w:rPr>
+        <w:tab/>
+      </w:r>
+      <w:r>
+        <w:rPr>
+          <w:rFonts w:ascii="Courier New" w:hAnsi="Courier New" w:cs="Courier New"/>
+        </w:rPr>
+        <w:tab/>
+      </w:r>
+      <w:r>
+        <w:rPr>
+          <w:rFonts w:ascii="Courier New" w:hAnsi="Courier New" w:cs="Courier New"/>
+        </w:rPr>
+        <w:tab/>
+        <w:t>- 2496.0</w:t>
+      </w:r>
+    </w:p>
+    <w:p>
+      <w:pPr>
+        <w:pStyle w:val="PlainText"/>
+        <w:rPr>
+          <w:rFonts w:ascii="Courier New" w:hAnsi="Courier New" w:cs="Courier New"/>
+        </w:rPr>
+      </w:pPr>
+      <w:r>
+        <w:rPr>
+          <w:rFonts w:ascii="Courier New" w:hAnsi="Courier New" w:cs="Courier New"/>
+        </w:rPr>
+        <w:t>Amount balance</w:t>
+      </w:r>
+      <w:r>
+        <w:rPr>
+          <w:rFonts w:ascii="Courier New" w:hAnsi="Courier New" w:cs="Courier New"/>
+        </w:rPr>
+        <w:tab/>
+      </w:r>
+      <w:r>
+        <w:rPr>
+          <w:rFonts w:ascii="Courier New" w:hAnsi="Courier New" w:cs="Courier New"/>
+        </w:rPr>
+        <w:tab/>
+      </w:r>
+      <w:r>
+        <w:rPr>
+          <w:rFonts w:ascii="Courier New" w:hAnsi="Courier New" w:cs="Courier New"/>
+        </w:rPr>
+        <w:tab/>
+        <w:t>- 22495.0</w:t>
+      </w:r>
+    </w:p>
+    <w:p>
+      <w:pPr>
+        <w:pStyle w:val="PlainText"/>
+        <w:rPr>
+          <w:rFonts w:ascii="Courier New" w:hAnsi="Courier New" w:cs="Courier New"/>
+        </w:rPr>
+      </w:pPr>
+    </w:p>
+    <w:p>
+      <w:pPr>
+        <w:pStyle w:val="PlainText"/>
+        <w:rPr>
+          <w:rFonts w:ascii="Courier New" w:hAnsi="Courier New" w:cs="Courier New"/>
+        </w:rPr>
+      </w:pPr>
+      <w:r>
+        <w:rPr>
+          <w:rFonts w:ascii="Courier New" w:hAnsi="Courier New" w:cs="Courier New"/>
+        </w:rPr>
+        <w:t>Item Name</w:t>
+      </w:r>
+      <w:r>
+        <w:rPr>
+          <w:rFonts w:ascii="Courier New" w:hAnsi="Courier New" w:cs="Courier New"/>
+        </w:rPr>
+        <w:tab/>
+      </w:r>
+      <w:r>
+        <w:rPr>
+          <w:rFonts w:ascii="Courier New" w:hAnsi="Courier New" w:cs="Courier New"/>
+        </w:rPr>
+        <w:tab/>
+      </w:r>
+      <w:r>
+        <w:rPr>
+          <w:rFonts w:ascii="Courier New" w:hAnsi="Courier New" w:cs="Courier New"/>
+        </w:rPr>
+        <w:tab/>
+      </w:r>
+      <w:r>
+        <w:rPr>
+          <w:rFonts w:ascii="Courier New" w:hAnsi="Courier New" w:cs="Courier New"/>
+        </w:rPr>
+        <w:tab/>
+        <w:t>- CARROT</w:t>
+      </w:r>
+    </w:p>
+    <w:p>
+      <w:pPr>
+        <w:pStyle w:val="PlainText"/>
+        <w:rPr>
+          <w:rFonts w:ascii="Courier New" w:hAnsi="Courier New" w:cs="Courier New"/>
+        </w:rPr>
+      </w:pPr>
+      <w:r>
+        <w:rPr>
+          <w:rFonts w:ascii="Courier New" w:hAnsi="Courier New" w:cs="Courier New"/>
+        </w:rPr>
+        <w:t>Number of Pockets</w:t>
+      </w:r>
+      <w:r>
+        <w:rPr>
+          <w:rFonts w:ascii="Courier New" w:hAnsi="Courier New" w:cs="Courier New"/>
+        </w:rPr>
+        <w:tab/>
+      </w:r>
+      <w:r>
+        <w:rPr>
+          <w:rFonts w:ascii="Courier New" w:hAnsi="Courier New" w:cs="Courier New"/>
+        </w:rPr>
+        <w:tab/>
+      </w:r>
+      <w:r>
+        <w:rPr>
+          <w:rFonts w:ascii="Courier New" w:hAnsi="Courier New" w:cs="Courier New"/>
+        </w:rPr>
+        <w:tab/>
+        <w:t>- 1</w:t>
+      </w:r>
+    </w:p>
+    <w:p>
+      <w:pPr>
+        <w:pStyle w:val="PlainText"/>
+        <w:rPr>
+          <w:rFonts w:ascii="Courier New" w:hAnsi="Courier New" w:cs="Courier New"/>
+        </w:rPr>
+      </w:pPr>
+      <w:r>
+        <w:rPr>
+          <w:rFonts w:ascii="Courier New" w:hAnsi="Courier New" w:cs="Courier New"/>
+        </w:rPr>
+        <w:t>Number of KGs</w:t>
+      </w:r>
+      <w:r>
+        <w:rPr>
+          <w:rFonts w:ascii="Courier New" w:hAnsi="Courier New" w:cs="Courier New"/>
+        </w:rPr>
+        <w:tab/>
+      </w:r>
+      <w:r>
+        <w:rPr>
+          <w:rFonts w:ascii="Courier New" w:hAnsi="Courier New" w:cs="Courier New"/>
+        </w:rPr>
+        <w:tab/>
+      </w:r>
+      <w:r>
+        <w:rPr>
+          <w:rFonts w:ascii="Courier New" w:hAnsi="Courier New" w:cs="Courier New"/>
+        </w:rPr>
+        <w:tab/>
+        <w:t>- 88</w:t>
+      </w:r>
+    </w:p>
+    <w:p>
+      <w:pPr>
+        <w:pStyle w:val="PlainText"/>
+        <w:rPr>
+          <w:rFonts w:ascii="Courier New" w:hAnsi="Courier New" w:cs="Courier New"/>
+        </w:rPr>
+      </w:pPr>
+      <w:r>
+        <w:rPr>
+          <w:rFonts w:ascii="Courier New" w:hAnsi="Courier New" w:cs="Courier New"/>
+        </w:rPr>
+        <w:t>Rate</w:t>
+      </w:r>
+      <w:r>
+        <w:rPr>
+          <w:rFonts w:ascii="Courier New" w:hAnsi="Courier New" w:cs="Courier New"/>
+        </w:rPr>
+        <w:tab/>
+      </w:r>
+      <w:r>
+        <w:rPr>
+          <w:rFonts w:ascii="Courier New" w:hAnsi="Courier New" w:cs="Courier New"/>
+        </w:rPr>
+        <w:tab/>
+      </w:r>
+      <w:r>
+        <w:rPr>
+          <w:rFonts w:ascii="Courier New" w:hAnsi="Courier New" w:cs="Courier New"/>
+        </w:rPr>
+        <w:tab/>
+      </w:r>
+      <w:r>
+        <w:rPr>
+          <w:rFonts w:ascii="Courier New" w:hAnsi="Courier New" w:cs="Courier New"/>
+        </w:rPr>
+        <w:tab/>
+      </w:r>
+      <w:r>
+        <w:rPr>
+          <w:rFonts w:ascii="Courier New" w:hAnsi="Courier New" w:cs="Courier New"/>
+        </w:rPr>
+        <w:tab/>
+        <w:t>- 24</w:t>
+      </w:r>
+    </w:p>
+    <w:p>
+      <w:pPr>
+        <w:pStyle w:val="PlainText"/>
+        <w:rPr>
+          <w:rFonts w:ascii="Courier New" w:hAnsi="Courier New" w:cs="Courier New"/>
+        </w:rPr>
+      </w:pPr>
+      <w:r>
+        <w:rPr>
+          <w:rFonts w:ascii="Courier New" w:hAnsi="Courier New" w:cs="Courier New"/>
+        </w:rPr>
+        <w:t>Total Price</w:t>
+      </w:r>
+      <w:r>
+        <w:rPr>
+          <w:rFonts w:ascii="Courier New" w:hAnsi="Courier New" w:cs="Courier New"/>
+        </w:rPr>
+        <w:tab/>
+      </w:r>
+      <w:r>
+        <w:rPr>
+          <w:rFonts w:ascii="Courier New" w:hAnsi="Courier New" w:cs="Courier New"/>
+        </w:rPr>
+        <w:tab/>
+      </w:r>
+      <w:r>
+        <w:rPr>
+          <w:rFonts w:ascii="Courier New" w:hAnsi="Courier New" w:cs="Courier New"/>
+        </w:rPr>
+        <w:tab/>
+      </w:r>
+      <w:r>
+        <w:rPr>
+          <w:rFonts w:ascii="Courier New" w:hAnsi="Courier New" w:cs="Courier New"/>
+        </w:rPr>
+        <w:tab/>
+        <w:t>- 2112.0</w:t>
+      </w:r>
+    </w:p>
+    <w:p>
+      <w:pPr>
+        <w:pStyle w:val="PlainText"/>
+        <w:rPr>
+          <w:rFonts w:ascii="Courier New" w:hAnsi="Courier New" w:cs="Courier New"/>
+        </w:rPr>
+      </w:pPr>
+      <w:r>
+        <w:rPr>
+          <w:rFonts w:ascii="Courier New" w:hAnsi="Courier New" w:cs="Courier New"/>
+        </w:rPr>
+        <w:t>Amount balance</w:t>
+      </w:r>
+      <w:r>
+        <w:rPr>
+          <w:rFonts w:ascii="Courier New" w:hAnsi="Courier New" w:cs="Courier New"/>
+        </w:rPr>
+        <w:tab/>
+      </w:r>
+      <w:r>
+        <w:rPr>
+          <w:rFonts w:ascii="Courier New" w:hAnsi="Courier New" w:cs="Courier New"/>
+        </w:rPr>
+        <w:tab/>
+      </w:r>
+      <w:r>
+        <w:rPr>
+          <w:rFonts w:ascii="Courier New" w:hAnsi="Courier New" w:cs="Courier New"/>
+        </w:rPr>
+        <w:tab/>
+        <w:t>- 24607.0</w:t>
+      </w:r>
+    </w:p>
+    <w:p>
+      <w:pPr>
+        <w:pStyle w:val="PlainText"/>
+        <w:rPr>
+          <w:rFonts w:ascii="Courier New" w:hAnsi="Courier New" w:cs="Courier New"/>
+        </w:rPr>
+      </w:pPr>
+    </w:p>
+    <w:p>
+      <w:pPr>
+        <w:pStyle w:val="PlainText"/>
+        <w:rPr>
+          <w:rFonts w:ascii="Courier New" w:hAnsi="Courier New" w:cs="Courier New"/>
+        </w:rPr>
+      </w:pPr>
+      <w:r>
+        <w:rPr>
+          <w:rFonts w:ascii="Courier New" w:hAnsi="Courier New" w:cs="Courier New"/>
+        </w:rPr>
+        <w:t>Item Name</w:t>
+      </w:r>
+      <w:r>
+        <w:rPr>
+          <w:rFonts w:ascii="Courier New" w:hAnsi="Courier New" w:cs="Courier New"/>
+        </w:rPr>
+        <w:tab/>
+      </w:r>
+      <w:r>
+        <w:rPr>
+          <w:rFonts w:ascii="Courier New" w:hAnsi="Courier New" w:cs="Courier New"/>
+        </w:rPr>
+        <w:tab/>
+      </w:r>
+      <w:r>
+        <w:rPr>
+          <w:rFonts w:ascii="Courier New" w:hAnsi="Courier New" w:cs="Courier New"/>
+        </w:rPr>
+        <w:tab/>
+      </w:r>
+      <w:r>
+        <w:rPr>
+          <w:rFonts w:ascii="Courier New" w:hAnsi="Courier New" w:cs="Courier New"/>
+        </w:rPr>
+        <w:tab/>
+        <w:t>- POTATO EVE</w:t>
+      </w:r>
+    </w:p>
+    <w:p>
+      <w:pPr>
+        <w:pStyle w:val="PlainText"/>
+        <w:rPr>
+          <w:rFonts w:ascii="Courier New" w:hAnsi="Courier New" w:cs="Courier New"/>
+        </w:rPr>
+      </w:pPr>
+      <w:r>
+        <w:rPr>
+          <w:rFonts w:ascii="Courier New" w:hAnsi="Courier New" w:cs="Courier New"/>
+        </w:rPr>
+        <w:t>Number of Pockets</w:t>
+      </w:r>
+      <w:r>
+        <w:rPr>
+          <w:rFonts w:ascii="Courier New" w:hAnsi="Courier New" w:cs="Courier New"/>
+        </w:rPr>
+        <w:tab/>
+      </w:r>
+      <w:r>
+        <w:rPr>
+          <w:rFonts w:ascii="Courier New" w:hAnsi="Courier New" w:cs="Courier New"/>
+        </w:rPr>
+        <w:tab/>
+      </w:r>
+      <w:r>
+        <w:rPr>
+          <w:rFonts w:ascii="Courier New" w:hAnsi="Courier New" w:cs="Courier New"/>
+        </w:rPr>
+        <w:tab/>
+        <w:t>- 7</w:t>
+      </w:r>
+    </w:p>
+    <w:p>
+      <w:pPr>
+        <w:pStyle w:val="PlainText"/>
+        <w:rPr>
+          <w:rFonts w:ascii="Courier New" w:hAnsi="Courier New" w:cs="Courier New"/>
+        </w:rPr>
+      </w:pPr>
+      <w:r>
+        <w:rPr>
+          <w:rFonts w:ascii="Courier New" w:hAnsi="Courier New" w:cs="Courier New"/>
+        </w:rPr>
+        <w:t>Number of KGs</w:t>
+      </w:r>
+      <w:r>
+        <w:rPr>
+          <w:rFonts w:ascii="Courier New" w:hAnsi="Courier New" w:cs="Courier New"/>
+        </w:rPr>
+        <w:tab/>
+      </w:r>
+      <w:r>
+        <w:rPr>
+          <w:rFonts w:ascii="Courier New" w:hAnsi="Courier New" w:cs="Courier New"/>
+        </w:rPr>
+        <w:tab/>
+      </w:r>
+      <w:r>
+        <w:rPr>
+          <w:rFonts w:ascii="Courier New" w:hAnsi="Courier New" w:cs="Courier New"/>
+        </w:rPr>
+        <w:tab/>
+        <w:t>- 373</w:t>
+      </w:r>
+    </w:p>
+    <w:p>
+      <w:pPr>
+        <w:pStyle w:val="PlainText"/>
+        <w:rPr>
+          <w:rFonts w:ascii="Courier New" w:hAnsi="Courier New" w:cs="Courier New"/>
+        </w:rPr>
+      </w:pPr>
+      <w:r>
+        <w:rPr>
+          <w:rFonts w:ascii="Courier New" w:hAnsi="Courier New" w:cs="Courier New"/>
+        </w:rPr>
+        <w:t>Rate</w:t>
+      </w:r>
+      <w:r>
+        <w:rPr>
+          <w:rFonts w:ascii="Courier New" w:hAnsi="Courier New" w:cs="Courier New"/>
+        </w:rPr>
+        <w:tab/>
+      </w:r>
+      <w:r>
+        <w:rPr>
+          <w:rFonts w:ascii="Courier New" w:hAnsi="Courier New" w:cs="Courier New"/>
+        </w:rPr>
+        <w:tab/>
+      </w:r>
+      <w:r>
+        <w:rPr>
+          <w:rFonts w:ascii="Courier New" w:hAnsi="Courier New" w:cs="Courier New"/>
+        </w:rPr>
+        <w:tab/>
+      </w:r>
+      <w:r>
+        <w:rPr>
+          <w:rFonts w:ascii="Courier New" w:hAnsi="Courier New" w:cs="Courier New"/>
+        </w:rPr>
+        <w:tab/>
+      </w:r>
+      <w:r>
+        <w:rPr>
+          <w:rFonts w:ascii="Courier New" w:hAnsi="Courier New" w:cs="Courier New"/>
+        </w:rPr>
+        <w:tab/>
+        <w:t>- 16</w:t>
+      </w:r>
+    </w:p>
+    <w:p>
+      <w:pPr>
+        <w:pStyle w:val="PlainText"/>
+        <w:rPr>
+          <w:rFonts w:ascii="Courier New" w:hAnsi="Courier New" w:cs="Courier New"/>
+        </w:rPr>
+      </w:pPr>
+      <w:r>
+        <w:rPr>
+          <w:rFonts w:ascii="Courier New" w:hAnsi="Courier New" w:cs="Courier New"/>
+        </w:rPr>
+        <w:t>Total Price</w:t>
+      </w:r>
+      <w:r>
+        <w:rPr>
+          <w:rFonts w:ascii="Courier New" w:hAnsi="Courier New" w:cs="Courier New"/>
+        </w:rPr>
+        <w:tab/>
+      </w:r>
+      <w:r>
+        <w:rPr>
+          <w:rFonts w:ascii="Courier New" w:hAnsi="Courier New" w:cs="Courier New"/>
+        </w:rPr>
+        <w:tab/>
+      </w:r>
+      <w:r>
+        <w:rPr>
+          <w:rFonts w:ascii="Courier New" w:hAnsi="Courier New" w:cs="Courier New"/>
+        </w:rPr>
+        <w:tab/>
+      </w:r>
+      <w:r>
+        <w:rPr>
+          <w:rFonts w:ascii="Courier New" w:hAnsi="Courier New" w:cs="Courier New"/>
+        </w:rPr>
+        <w:tab/>
+        <w:t>- 5968.0</w:t>
+      </w:r>
+    </w:p>
+    <w:p>
+      <w:pPr>
+        <w:pStyle w:val="PlainText"/>
+        <w:rPr>
+          <w:rFonts w:ascii="Courier New" w:hAnsi="Courier New" w:cs="Courier New"/>
+          <w:b/>
+        </w:rPr>
+      </w:pPr>
+      <w:r>
+        <w:rPr>
+          <w:rFonts w:ascii="Courier New" w:hAnsi="Courier New" w:cs="Courier New"/>
+          <w:b/>
+        </w:rPr>
+        <w:t>Amount balance</w:t>
+      </w:r>
+      <w:r>
+        <w:rPr>
+          <w:rFonts w:ascii="Courier New" w:hAnsi="Courier New" w:cs="Courier New"/>
+          <w:b/>
+        </w:rPr>
+        <w:tab/>
+      </w:r>
+      <w:r>
+        <w:rPr>
+          <w:rFonts w:ascii="Courier New" w:hAnsi="Courier New" w:cs="Courier New"/>
+          <w:b/>
+        </w:rPr>
+        <w:tab/>
+      </w:r>
+      <w:r>
+        <w:rPr>
+          <w:rFonts w:ascii="Courier New" w:hAnsi="Courier New" w:cs="Courier New"/>
+          <w:b/>
+        </w:rPr>
+        <w:tab/>
+        <w:t>- 30575.0</w:t>
+      </w:r>
+    </w:p>
+    <w:p>
+      <w:pPr>
+        <w:pStyle w:val="PlainText"/>
+        <w:rPr>
+          <w:rFonts w:ascii="Courier New" w:hAnsi="Courier New" w:cs="Courier New"/>
+        </w:rPr>
+      </w:pPr>
+    </w:p>
+    <w:p>
+      <w:pPr>
+        <w:pStyle w:val="PlainText"/>
+        <w:rPr>
+          <w:rFonts w:ascii="Courier New" w:hAnsi="Courier New" w:cs="Courier New"/>
+          <w:b/>
+        </w:rPr>
+      </w:pPr>
     </w:p>
     <w:p>
       <w:pPr>

</xml_diff>

<commit_message>
11/12/2018 MAMATHA CHICK IN
</commit_message>
<xml_diff>
--- a/customer _details/GANGAMMA/SEP/TUMKUR/7 MALAI/PURCHASE DETAILS.docx
+++ b/customer _details/GANGAMMA/SEP/TUMKUR/7 MALAI/PURCHASE DETAILS.docx
@@ -7935,13 +7935,7 @@
         <w:rPr>
           <w:rFonts w:ascii="Courier New" w:hAnsi="Courier New" w:cs="Courier New"/>
         </w:rPr>
-        <w:t>SAT Dec 08</w:t>
-      </w:r>
-      <w:r>
-        <w:rPr>
-          <w:rFonts w:ascii="Courier New" w:hAnsi="Courier New" w:cs="Courier New"/>
-        </w:rPr>
-        <w:t xml:space="preserve"> 11:26:25 IST 2018</w:t>
+        <w:t>SAT Dec 08 11:26:25 IST 2018</w:t>
       </w:r>
     </w:p>
     <w:p>
@@ -8722,6 +8716,606 @@
         <w:tab/>
         <w:t>- 30575.0</w:t>
       </w:r>
+    </w:p>
+    <w:p>
+      <w:pPr>
+        <w:pStyle w:val="PlainText"/>
+        <w:rPr>
+          <w:rFonts w:ascii="Courier New" w:hAnsi="Courier New" w:cs="Courier New"/>
+          <w:b/>
+        </w:rPr>
+      </w:pPr>
+    </w:p>
+    <w:p>
+      <w:pPr>
+        <w:pStyle w:val="PlainText"/>
+        <w:rPr>
+          <w:rFonts w:ascii="Courier New" w:hAnsi="Courier New" w:cs="Courier New"/>
+        </w:rPr>
+      </w:pPr>
+      <w:r>
+        <w:rPr>
+          <w:rFonts w:ascii="Courier New" w:hAnsi="Courier New" w:cs="Courier New"/>
+        </w:rPr>
+        <w:t>SUN Dec 09 13:01:20 IST 2018</w:t>
+      </w:r>
+    </w:p>
+    <w:p>
+      <w:pPr>
+        <w:pStyle w:val="PlainText"/>
+        <w:rPr>
+          <w:rFonts w:ascii="Courier New" w:hAnsi="Courier New" w:cs="Courier New"/>
+        </w:rPr>
+      </w:pPr>
+      <w:r>
+        <w:rPr>
+          <w:rFonts w:ascii="Courier New" w:hAnsi="Courier New" w:cs="Courier New"/>
+        </w:rPr>
+        <w:t>Person Name</w:t>
+      </w:r>
+      <w:r>
+        <w:rPr>
+          <w:rFonts w:ascii="Courier New" w:hAnsi="Courier New" w:cs="Courier New"/>
+        </w:rPr>
+        <w:tab/>
+      </w:r>
+      <w:r>
+        <w:rPr>
+          <w:rFonts w:ascii="Courier New" w:hAnsi="Courier New" w:cs="Courier New"/>
+        </w:rPr>
+        <w:tab/>
+      </w:r>
+      <w:r>
+        <w:rPr>
+          <w:rFonts w:ascii="Courier New" w:hAnsi="Courier New" w:cs="Courier New"/>
+        </w:rPr>
+        <w:tab/>
+      </w:r>
+      <w:r>
+        <w:rPr>
+          <w:rFonts w:ascii="Courier New" w:hAnsi="Courier New" w:cs="Courier New"/>
+        </w:rPr>
+        <w:tab/>
+        <w:t>- 7 MALAI</w:t>
+      </w:r>
+    </w:p>
+    <w:p>
+      <w:pPr>
+        <w:pStyle w:val="PlainText"/>
+        <w:rPr>
+          <w:rFonts w:ascii="Courier New" w:hAnsi="Courier New" w:cs="Courier New"/>
+        </w:rPr>
+      </w:pPr>
+      <w:r>
+        <w:rPr>
+          <w:rFonts w:ascii="Courier New" w:hAnsi="Courier New" w:cs="Courier New"/>
+        </w:rPr>
+        <w:t>Bill number</w:t>
+      </w:r>
+      <w:r>
+        <w:rPr>
+          <w:rFonts w:ascii="Courier New" w:hAnsi="Courier New" w:cs="Courier New"/>
+        </w:rPr>
+        <w:tab/>
+      </w:r>
+      <w:r>
+        <w:rPr>
+          <w:rFonts w:ascii="Courier New" w:hAnsi="Courier New" w:cs="Courier New"/>
+        </w:rPr>
+        <w:tab/>
+      </w:r>
+      <w:r>
+        <w:rPr>
+          <w:rFonts w:ascii="Courier New" w:hAnsi="Courier New" w:cs="Courier New"/>
+        </w:rPr>
+        <w:tab/>
+      </w:r>
+      <w:r>
+        <w:rPr>
+          <w:rFonts w:ascii="Courier New" w:hAnsi="Courier New" w:cs="Courier New"/>
+        </w:rPr>
+        <w:tab/>
+        <w:t>- 9401</w:t>
+      </w:r>
+    </w:p>
+    <w:p>
+      <w:pPr>
+        <w:pStyle w:val="PlainText"/>
+        <w:rPr>
+          <w:rFonts w:ascii="Courier New" w:hAnsi="Courier New" w:cs="Courier New"/>
+        </w:rPr>
+      </w:pPr>
+      <w:r>
+        <w:rPr>
+          <w:rFonts w:ascii="Courier New" w:hAnsi="Courier New" w:cs="Courier New"/>
+        </w:rPr>
+        <w:t>---------------------------------------------------------------</w:t>
+      </w:r>
+    </w:p>
+    <w:p>
+      <w:pPr>
+        <w:pStyle w:val="PlainText"/>
+        <w:rPr>
+          <w:rFonts w:ascii="Courier New" w:hAnsi="Courier New" w:cs="Courier New"/>
+        </w:rPr>
+      </w:pPr>
+      <w:r>
+        <w:rPr>
+          <w:rFonts w:ascii="Courier New" w:hAnsi="Courier New" w:cs="Courier New"/>
+        </w:rPr>
+        <w:t>Item Name</w:t>
+      </w:r>
+      <w:r>
+        <w:rPr>
+          <w:rFonts w:ascii="Courier New" w:hAnsi="Courier New" w:cs="Courier New"/>
+        </w:rPr>
+        <w:tab/>
+      </w:r>
+      <w:r>
+        <w:rPr>
+          <w:rFonts w:ascii="Courier New" w:hAnsi="Courier New" w:cs="Courier New"/>
+        </w:rPr>
+        <w:tab/>
+      </w:r>
+      <w:r>
+        <w:rPr>
+          <w:rFonts w:ascii="Courier New" w:hAnsi="Courier New" w:cs="Courier New"/>
+        </w:rPr>
+        <w:tab/>
+      </w:r>
+      <w:r>
+        <w:rPr>
+          <w:rFonts w:ascii="Courier New" w:hAnsi="Courier New" w:cs="Courier New"/>
+        </w:rPr>
+        <w:tab/>
+        <w:t>- CHOWCHOW</w:t>
+      </w:r>
+    </w:p>
+    <w:p>
+      <w:pPr>
+        <w:pStyle w:val="PlainText"/>
+        <w:rPr>
+          <w:rFonts w:ascii="Courier New" w:hAnsi="Courier New" w:cs="Courier New"/>
+        </w:rPr>
+      </w:pPr>
+      <w:r>
+        <w:rPr>
+          <w:rFonts w:ascii="Courier New" w:hAnsi="Courier New" w:cs="Courier New"/>
+        </w:rPr>
+        <w:t>Number of Pockets</w:t>
+      </w:r>
+      <w:r>
+        <w:rPr>
+          <w:rFonts w:ascii="Courier New" w:hAnsi="Courier New" w:cs="Courier New"/>
+        </w:rPr>
+        <w:tab/>
+      </w:r>
+      <w:r>
+        <w:rPr>
+          <w:rFonts w:ascii="Courier New" w:hAnsi="Courier New" w:cs="Courier New"/>
+        </w:rPr>
+        <w:tab/>
+      </w:r>
+      <w:r>
+        <w:rPr>
+          <w:rFonts w:ascii="Courier New" w:hAnsi="Courier New" w:cs="Courier New"/>
+        </w:rPr>
+        <w:tab/>
+        <w:t>- 2</w:t>
+      </w:r>
+    </w:p>
+    <w:p>
+      <w:pPr>
+        <w:pStyle w:val="PlainText"/>
+        <w:rPr>
+          <w:rFonts w:ascii="Courier New" w:hAnsi="Courier New" w:cs="Courier New"/>
+        </w:rPr>
+      </w:pPr>
+      <w:r>
+        <w:rPr>
+          <w:rFonts w:ascii="Courier New" w:hAnsi="Courier New" w:cs="Courier New"/>
+        </w:rPr>
+        <w:t>Number of KGs</w:t>
+      </w:r>
+      <w:r>
+        <w:rPr>
+          <w:rFonts w:ascii="Courier New" w:hAnsi="Courier New" w:cs="Courier New"/>
+        </w:rPr>
+        <w:tab/>
+      </w:r>
+      <w:r>
+        <w:rPr>
+          <w:rFonts w:ascii="Courier New" w:hAnsi="Courier New" w:cs="Courier New"/>
+        </w:rPr>
+        <w:tab/>
+      </w:r>
+      <w:r>
+        <w:rPr>
+          <w:rFonts w:ascii="Courier New" w:hAnsi="Courier New" w:cs="Courier New"/>
+        </w:rPr>
+        <w:tab/>
+        <w:t>- 142</w:t>
+      </w:r>
+    </w:p>
+    <w:p>
+      <w:pPr>
+        <w:pStyle w:val="PlainText"/>
+        <w:rPr>
+          <w:rFonts w:ascii="Courier New" w:hAnsi="Courier New" w:cs="Courier New"/>
+        </w:rPr>
+      </w:pPr>
+      <w:r>
+        <w:rPr>
+          <w:rFonts w:ascii="Courier New" w:hAnsi="Courier New" w:cs="Courier New"/>
+        </w:rPr>
+        <w:t>Rate</w:t>
+      </w:r>
+      <w:r>
+        <w:rPr>
+          <w:rFonts w:ascii="Courier New" w:hAnsi="Courier New" w:cs="Courier New"/>
+        </w:rPr>
+        <w:tab/>
+      </w:r>
+      <w:r>
+        <w:rPr>
+          <w:rFonts w:ascii="Courier New" w:hAnsi="Courier New" w:cs="Courier New"/>
+        </w:rPr>
+        <w:tab/>
+      </w:r>
+      <w:r>
+        <w:rPr>
+          <w:rFonts w:ascii="Courier New" w:hAnsi="Courier New" w:cs="Courier New"/>
+        </w:rPr>
+        <w:tab/>
+      </w:r>
+      <w:r>
+        <w:rPr>
+          <w:rFonts w:ascii="Courier New" w:hAnsi="Courier New" w:cs="Courier New"/>
+        </w:rPr>
+        <w:tab/>
+      </w:r>
+      <w:r>
+        <w:rPr>
+          <w:rFonts w:ascii="Courier New" w:hAnsi="Courier New" w:cs="Courier New"/>
+        </w:rPr>
+        <w:tab/>
+        <w:t>- 9</w:t>
+      </w:r>
+    </w:p>
+    <w:p>
+      <w:pPr>
+        <w:pStyle w:val="PlainText"/>
+        <w:rPr>
+          <w:rFonts w:ascii="Courier New" w:hAnsi="Courier New" w:cs="Courier New"/>
+        </w:rPr>
+      </w:pPr>
+      <w:r>
+        <w:rPr>
+          <w:rFonts w:ascii="Courier New" w:hAnsi="Courier New" w:cs="Courier New"/>
+        </w:rPr>
+        <w:t>Total Price</w:t>
+      </w:r>
+      <w:r>
+        <w:rPr>
+          <w:rFonts w:ascii="Courier New" w:hAnsi="Courier New" w:cs="Courier New"/>
+        </w:rPr>
+        <w:tab/>
+      </w:r>
+      <w:r>
+        <w:rPr>
+          <w:rFonts w:ascii="Courier New" w:hAnsi="Courier New" w:cs="Courier New"/>
+        </w:rPr>
+        <w:tab/>
+      </w:r>
+      <w:r>
+        <w:rPr>
+          <w:rFonts w:ascii="Courier New" w:hAnsi="Courier New" w:cs="Courier New"/>
+        </w:rPr>
+        <w:tab/>
+      </w:r>
+      <w:r>
+        <w:rPr>
+          <w:rFonts w:ascii="Courier New" w:hAnsi="Courier New" w:cs="Courier New"/>
+        </w:rPr>
+        <w:tab/>
+        <w:t>- 1278.0</w:t>
+      </w:r>
+    </w:p>
+    <w:p>
+      <w:pPr>
+        <w:pStyle w:val="PlainText"/>
+        <w:rPr>
+          <w:rFonts w:ascii="Courier New" w:hAnsi="Courier New" w:cs="Courier New"/>
+          <w:b/>
+        </w:rPr>
+      </w:pPr>
+      <w:r>
+        <w:rPr>
+          <w:rFonts w:ascii="Courier New" w:hAnsi="Courier New" w:cs="Courier New"/>
+          <w:b/>
+        </w:rPr>
+        <w:t>Amount balance</w:t>
+      </w:r>
+      <w:r>
+        <w:rPr>
+          <w:rFonts w:ascii="Courier New" w:hAnsi="Courier New" w:cs="Courier New"/>
+          <w:b/>
+        </w:rPr>
+        <w:tab/>
+      </w:r>
+      <w:r>
+        <w:rPr>
+          <w:rFonts w:ascii="Courier New" w:hAnsi="Courier New" w:cs="Courier New"/>
+          <w:b/>
+        </w:rPr>
+        <w:tab/>
+      </w:r>
+      <w:r>
+        <w:rPr>
+          <w:rFonts w:ascii="Courier New" w:hAnsi="Courier New" w:cs="Courier New"/>
+          <w:b/>
+        </w:rPr>
+        <w:tab/>
+        <w:t>- 31853.0</w:t>
+      </w:r>
+    </w:p>
+    <w:p>
+      <w:pPr>
+        <w:pStyle w:val="PlainText"/>
+        <w:rPr>
+          <w:rFonts w:ascii="Courier New" w:hAnsi="Courier New" w:cs="Courier New"/>
+          <w:b/>
+        </w:rPr>
+      </w:pPr>
+    </w:p>
+    <w:p>
+      <w:pPr>
+        <w:pStyle w:val="PlainText"/>
+        <w:rPr>
+          <w:rFonts w:ascii="Courier New" w:hAnsi="Courier New" w:cs="Courier New"/>
+        </w:rPr>
+      </w:pPr>
+      <w:r>
+        <w:rPr>
+          <w:rFonts w:ascii="Courier New" w:hAnsi="Courier New" w:cs="Courier New"/>
+        </w:rPr>
+        <w:t>SUN Dec 10</w:t>
+      </w:r>
+      <w:r>
+        <w:rPr>
+          <w:rFonts w:ascii="Courier New" w:hAnsi="Courier New" w:cs="Courier New"/>
+        </w:rPr>
+        <w:t xml:space="preserve"> 15:59:11 IST 2018</w:t>
+      </w:r>
+    </w:p>
+    <w:p>
+      <w:pPr>
+        <w:pStyle w:val="PlainText"/>
+        <w:rPr>
+          <w:rFonts w:ascii="Courier New" w:hAnsi="Courier New" w:cs="Courier New"/>
+        </w:rPr>
+      </w:pPr>
+      <w:r>
+        <w:rPr>
+          <w:rFonts w:ascii="Courier New" w:hAnsi="Courier New" w:cs="Courier New"/>
+        </w:rPr>
+        <w:t>Person Name</w:t>
+      </w:r>
+      <w:r>
+        <w:rPr>
+          <w:rFonts w:ascii="Courier New" w:hAnsi="Courier New" w:cs="Courier New"/>
+        </w:rPr>
+        <w:tab/>
+      </w:r>
+      <w:r>
+        <w:rPr>
+          <w:rFonts w:ascii="Courier New" w:hAnsi="Courier New" w:cs="Courier New"/>
+        </w:rPr>
+        <w:tab/>
+      </w:r>
+      <w:r>
+        <w:rPr>
+          <w:rFonts w:ascii="Courier New" w:hAnsi="Courier New" w:cs="Courier New"/>
+        </w:rPr>
+        <w:tab/>
+      </w:r>
+      <w:r>
+        <w:rPr>
+          <w:rFonts w:ascii="Courier New" w:hAnsi="Courier New" w:cs="Courier New"/>
+        </w:rPr>
+        <w:tab/>
+        <w:t>- 7 MALAI</w:t>
+      </w:r>
+    </w:p>
+    <w:p>
+      <w:pPr>
+        <w:pStyle w:val="PlainText"/>
+        <w:rPr>
+          <w:rFonts w:ascii="Courier New" w:hAnsi="Courier New" w:cs="Courier New"/>
+        </w:rPr>
+      </w:pPr>
+      <w:r>
+        <w:rPr>
+          <w:rFonts w:ascii="Courier New" w:hAnsi="Courier New" w:cs="Courier New"/>
+        </w:rPr>
+        <w:t>---------------------------------------------------------------</w:t>
+      </w:r>
+    </w:p>
+    <w:p>
+      <w:pPr>
+        <w:pStyle w:val="PlainText"/>
+        <w:rPr>
+          <w:rFonts w:ascii="Courier New" w:hAnsi="Courier New" w:cs="Courier New"/>
+        </w:rPr>
+      </w:pPr>
+      <w:r>
+        <w:rPr>
+          <w:rFonts w:ascii="Courier New" w:hAnsi="Courier New" w:cs="Courier New"/>
+        </w:rPr>
+        <w:t>Item Name</w:t>
+      </w:r>
+      <w:r>
+        <w:rPr>
+          <w:rFonts w:ascii="Courier New" w:hAnsi="Courier New" w:cs="Courier New"/>
+        </w:rPr>
+        <w:tab/>
+      </w:r>
+      <w:r>
+        <w:rPr>
+          <w:rFonts w:ascii="Courier New" w:hAnsi="Courier New" w:cs="Courier New"/>
+        </w:rPr>
+        <w:tab/>
+      </w:r>
+      <w:r>
+        <w:rPr>
+          <w:rFonts w:ascii="Courier New" w:hAnsi="Courier New" w:cs="Courier New"/>
+        </w:rPr>
+        <w:tab/>
+      </w:r>
+      <w:r>
+        <w:rPr>
+          <w:rFonts w:ascii="Courier New" w:hAnsi="Courier New" w:cs="Courier New"/>
+        </w:rPr>
+        <w:tab/>
+        <w:t>- CARROT2</w:t>
+      </w:r>
+    </w:p>
+    <w:p>
+      <w:pPr>
+        <w:pStyle w:val="PlainText"/>
+        <w:rPr>
+          <w:rFonts w:ascii="Courier New" w:hAnsi="Courier New" w:cs="Courier New"/>
+          <w:color w:val="FF0000"/>
+        </w:rPr>
+      </w:pPr>
+      <w:r>
+        <w:rPr>
+          <w:rFonts w:ascii="Courier New" w:hAnsi="Courier New" w:cs="Courier New"/>
+          <w:color w:val="FF0000"/>
+        </w:rPr>
+        <w:t>Amount Received</w:t>
+      </w:r>
+      <w:r>
+        <w:rPr>
+          <w:rFonts w:ascii="Courier New" w:hAnsi="Courier New" w:cs="Courier New"/>
+          <w:color w:val="FF0000"/>
+        </w:rPr>
+        <w:tab/>
+      </w:r>
+      <w:r>
+        <w:rPr>
+          <w:rFonts w:ascii="Courier New" w:hAnsi="Courier New" w:cs="Courier New"/>
+          <w:color w:val="FF0000"/>
+        </w:rPr>
+        <w:tab/>
+      </w:r>
+      <w:r>
+        <w:rPr>
+          <w:rFonts w:ascii="Courier New" w:hAnsi="Courier New" w:cs="Courier New"/>
+          <w:color w:val="FF0000"/>
+        </w:rPr>
+        <w:tab/>
+        <w:t>- 10000</w:t>
+      </w:r>
+    </w:p>
+    <w:p>
+      <w:pPr>
+        <w:pStyle w:val="PlainText"/>
+        <w:rPr>
+          <w:rFonts w:ascii="Courier New" w:hAnsi="Courier New" w:cs="Courier New"/>
+          <w:b/>
+        </w:rPr>
+      </w:pPr>
+      <w:r>
+        <w:rPr>
+          <w:rFonts w:ascii="Courier New" w:hAnsi="Courier New" w:cs="Courier New"/>
+          <w:b/>
+        </w:rPr>
+        <w:t>Amount balance</w:t>
+      </w:r>
+      <w:r>
+        <w:rPr>
+          <w:rFonts w:ascii="Courier New" w:hAnsi="Courier New" w:cs="Courier New"/>
+          <w:b/>
+        </w:rPr>
+        <w:tab/>
+      </w:r>
+      <w:r>
+        <w:rPr>
+          <w:rFonts w:ascii="Courier New" w:hAnsi="Courier New" w:cs="Courier New"/>
+          <w:b/>
+        </w:rPr>
+        <w:tab/>
+      </w:r>
+      <w:r>
+        <w:rPr>
+          <w:rFonts w:ascii="Courier New" w:hAnsi="Courier New" w:cs="Courier New"/>
+          <w:b/>
+        </w:rPr>
+        <w:tab/>
+        <w:t>- 21853.0</w:t>
+      </w:r>
+    </w:p>
+    <w:p>
+      <w:pPr>
+        <w:pStyle w:val="PlainText"/>
+        <w:rPr>
+          <w:rFonts w:ascii="Courier New" w:hAnsi="Courier New" w:cs="Courier New"/>
+        </w:rPr>
+      </w:pPr>
+      <w:r>
+        <w:rPr>
+          <w:rFonts w:ascii="Courier New" w:hAnsi="Courier New" w:cs="Courier New"/>
+        </w:rPr>
+        <w:t>Amount Received mode</w:t>
+      </w:r>
+      <w:r>
+        <w:rPr>
+          <w:rFonts w:ascii="Courier New" w:hAnsi="Courier New" w:cs="Courier New"/>
+        </w:rPr>
+        <w:tab/>
+      </w:r>
+      <w:r>
+        <w:rPr>
+          <w:rFonts w:ascii="Courier New" w:hAnsi="Courier New" w:cs="Courier New"/>
+        </w:rPr>
+        <w:tab/>
+        <w:t>- CASH</w:t>
+      </w:r>
+    </w:p>
+    <w:p>
+      <w:pPr>
+        <w:pStyle w:val="PlainText"/>
+        <w:rPr>
+          <w:rFonts w:ascii="Courier New" w:hAnsi="Courier New" w:cs="Courier New"/>
+        </w:rPr>
+      </w:pPr>
+    </w:p>
+    <w:p>
+      <w:pPr>
+        <w:pStyle w:val="PlainText"/>
+        <w:rPr>
+          <w:rFonts w:ascii="Courier New" w:hAnsi="Courier New" w:cs="Courier New"/>
+          <w:b/>
+        </w:rPr>
+      </w:pPr>
+    </w:p>
+    <w:p>
+      <w:pPr>
+        <w:pStyle w:val="PlainText"/>
+        <w:rPr>
+          <w:rFonts w:ascii="Courier New" w:hAnsi="Courier New" w:cs="Courier New"/>
+        </w:rPr>
+      </w:pPr>
+    </w:p>
+    <w:p>
+      <w:pPr>
+        <w:pStyle w:val="PlainText"/>
+        <w:rPr>
+          <w:rFonts w:ascii="Courier New" w:hAnsi="Courier New" w:cs="Courier New"/>
+          <w:b/>
+        </w:rPr>
+      </w:pPr>
     </w:p>
     <w:p>
       <w:pPr>

</xml_diff>

<commit_message>
14/12/2018 MAMATHA CHICK IN
</commit_message>
<xml_diff>
--- a/customer _details/GANGAMMA/SEP/TUMKUR/7 MALAI/PURCHASE DETAILS.docx
+++ b/customer _details/GANGAMMA/SEP/TUMKUR/7 MALAI/PURCHASE DETAILS.docx
@@ -9079,13 +9079,7 @@
         <w:rPr>
           <w:rFonts w:ascii="Courier New" w:hAnsi="Courier New" w:cs="Courier New"/>
         </w:rPr>
-        <w:t>SUN Dec 10</w:t>
-      </w:r>
-      <w:r>
-        <w:rPr>
-          <w:rFonts w:ascii="Courier New" w:hAnsi="Courier New" w:cs="Courier New"/>
-        </w:rPr>
-        <w:t xml:space="preserve"> 15:59:11 IST 2018</w:t>
+        <w:t>SUN Dec 10 15:59:11 IST 2018</w:t>
       </w:r>
     </w:p>
     <w:p>
@@ -9282,6 +9276,1188 @@
         <w:tab/>
         <w:t>- CASH</w:t>
       </w:r>
+    </w:p>
+    <w:p>
+      <w:pPr>
+        <w:pStyle w:val="PlainText"/>
+        <w:rPr>
+          <w:rFonts w:ascii="Courier New" w:hAnsi="Courier New" w:cs="Courier New"/>
+        </w:rPr>
+      </w:pPr>
+    </w:p>
+    <w:p>
+      <w:pPr>
+        <w:pStyle w:val="PlainText"/>
+        <w:rPr>
+          <w:rFonts w:ascii="Courier New" w:hAnsi="Courier New" w:cs="Courier New"/>
+        </w:rPr>
+      </w:pPr>
+      <w:r>
+        <w:rPr>
+          <w:rFonts w:ascii="Courier New" w:hAnsi="Courier New" w:cs="Courier New"/>
+        </w:rPr>
+        <w:t>Tue Dec 11 15:35:39 IST 2018</w:t>
+      </w:r>
+    </w:p>
+    <w:p>
+      <w:pPr>
+        <w:pStyle w:val="PlainText"/>
+        <w:rPr>
+          <w:rFonts w:ascii="Courier New" w:hAnsi="Courier New" w:cs="Courier New"/>
+        </w:rPr>
+      </w:pPr>
+      <w:r>
+        <w:rPr>
+          <w:rFonts w:ascii="Courier New" w:hAnsi="Courier New" w:cs="Courier New"/>
+        </w:rPr>
+        <w:t>Person Name</w:t>
+      </w:r>
+      <w:r>
+        <w:rPr>
+          <w:rFonts w:ascii="Courier New" w:hAnsi="Courier New" w:cs="Courier New"/>
+        </w:rPr>
+        <w:tab/>
+      </w:r>
+      <w:r>
+        <w:rPr>
+          <w:rFonts w:ascii="Courier New" w:hAnsi="Courier New" w:cs="Courier New"/>
+        </w:rPr>
+        <w:tab/>
+      </w:r>
+      <w:r>
+        <w:rPr>
+          <w:rFonts w:ascii="Courier New" w:hAnsi="Courier New" w:cs="Courier New"/>
+        </w:rPr>
+        <w:tab/>
+      </w:r>
+      <w:r>
+        <w:rPr>
+          <w:rFonts w:ascii="Courier New" w:hAnsi="Courier New" w:cs="Courier New"/>
+        </w:rPr>
+        <w:tab/>
+        <w:t>- 7 MALAI</w:t>
+      </w:r>
+    </w:p>
+    <w:p>
+      <w:pPr>
+        <w:pStyle w:val="PlainText"/>
+        <w:rPr>
+          <w:rFonts w:ascii="Courier New" w:hAnsi="Courier New" w:cs="Courier New"/>
+        </w:rPr>
+      </w:pPr>
+      <w:r>
+        <w:rPr>
+          <w:rFonts w:ascii="Courier New" w:hAnsi="Courier New" w:cs="Courier New"/>
+        </w:rPr>
+        <w:t>Bill number</w:t>
+      </w:r>
+      <w:r>
+        <w:rPr>
+          <w:rFonts w:ascii="Courier New" w:hAnsi="Courier New" w:cs="Courier New"/>
+        </w:rPr>
+        <w:tab/>
+      </w:r>
+      <w:r>
+        <w:rPr>
+          <w:rFonts w:ascii="Courier New" w:hAnsi="Courier New" w:cs="Courier New"/>
+        </w:rPr>
+        <w:tab/>
+      </w:r>
+      <w:r>
+        <w:rPr>
+          <w:rFonts w:ascii="Courier New" w:hAnsi="Courier New" w:cs="Courier New"/>
+        </w:rPr>
+        <w:tab/>
+      </w:r>
+      <w:r>
+        <w:rPr>
+          <w:rFonts w:ascii="Courier New" w:hAnsi="Courier New" w:cs="Courier New"/>
+        </w:rPr>
+        <w:tab/>
+        <w:t>- 9447</w:t>
+      </w:r>
+    </w:p>
+    <w:p>
+      <w:pPr>
+        <w:pStyle w:val="PlainText"/>
+        <w:rPr>
+          <w:rFonts w:ascii="Courier New" w:hAnsi="Courier New" w:cs="Courier New"/>
+        </w:rPr>
+      </w:pPr>
+      <w:r>
+        <w:rPr>
+          <w:rFonts w:ascii="Courier New" w:hAnsi="Courier New" w:cs="Courier New"/>
+        </w:rPr>
+        <w:t>---------------------------------------------------------------</w:t>
+      </w:r>
+    </w:p>
+    <w:p>
+      <w:pPr>
+        <w:pStyle w:val="PlainText"/>
+        <w:rPr>
+          <w:rFonts w:ascii="Courier New" w:hAnsi="Courier New" w:cs="Courier New"/>
+        </w:rPr>
+      </w:pPr>
+      <w:r>
+        <w:rPr>
+          <w:rFonts w:ascii="Courier New" w:hAnsi="Courier New" w:cs="Courier New"/>
+        </w:rPr>
+        <w:t>Item Name</w:t>
+      </w:r>
+      <w:r>
+        <w:rPr>
+          <w:rFonts w:ascii="Courier New" w:hAnsi="Courier New" w:cs="Courier New"/>
+        </w:rPr>
+        <w:tab/>
+      </w:r>
+      <w:r>
+        <w:rPr>
+          <w:rFonts w:ascii="Courier New" w:hAnsi="Courier New" w:cs="Courier New"/>
+        </w:rPr>
+        <w:tab/>
+      </w:r>
+      <w:r>
+        <w:rPr>
+          <w:rFonts w:ascii="Courier New" w:hAnsi="Courier New" w:cs="Courier New"/>
+        </w:rPr>
+        <w:tab/>
+      </w:r>
+      <w:r>
+        <w:rPr>
+          <w:rFonts w:ascii="Courier New" w:hAnsi="Courier New" w:cs="Courier New"/>
+        </w:rPr>
+        <w:tab/>
+        <w:t>- POTATO</w:t>
+      </w:r>
+    </w:p>
+    <w:p>
+      <w:pPr>
+        <w:pStyle w:val="PlainText"/>
+        <w:rPr>
+          <w:rFonts w:ascii="Courier New" w:hAnsi="Courier New" w:cs="Courier New"/>
+        </w:rPr>
+      </w:pPr>
+      <w:r>
+        <w:rPr>
+          <w:rFonts w:ascii="Courier New" w:hAnsi="Courier New" w:cs="Courier New"/>
+        </w:rPr>
+        <w:t>Number of Pockets</w:t>
+      </w:r>
+      <w:r>
+        <w:rPr>
+          <w:rFonts w:ascii="Courier New" w:hAnsi="Courier New" w:cs="Courier New"/>
+        </w:rPr>
+        <w:tab/>
+      </w:r>
+      <w:r>
+        <w:rPr>
+          <w:rFonts w:ascii="Courier New" w:hAnsi="Courier New" w:cs="Courier New"/>
+        </w:rPr>
+        <w:tab/>
+      </w:r>
+      <w:r>
+        <w:rPr>
+          <w:rFonts w:ascii="Courier New" w:hAnsi="Courier New" w:cs="Courier New"/>
+        </w:rPr>
+        <w:tab/>
+        <w:t>- 2</w:t>
+      </w:r>
+    </w:p>
+    <w:p>
+      <w:pPr>
+        <w:pStyle w:val="PlainText"/>
+        <w:rPr>
+          <w:rFonts w:ascii="Courier New" w:hAnsi="Courier New" w:cs="Courier New"/>
+        </w:rPr>
+      </w:pPr>
+      <w:r>
+        <w:rPr>
+          <w:rFonts w:ascii="Courier New" w:hAnsi="Courier New" w:cs="Courier New"/>
+        </w:rPr>
+        <w:t>Number of KGs</w:t>
+      </w:r>
+      <w:r>
+        <w:rPr>
+          <w:rFonts w:ascii="Courier New" w:hAnsi="Courier New" w:cs="Courier New"/>
+        </w:rPr>
+        <w:tab/>
+      </w:r>
+      <w:r>
+        <w:rPr>
+          <w:rFonts w:ascii="Courier New" w:hAnsi="Courier New" w:cs="Courier New"/>
+        </w:rPr>
+        <w:tab/>
+      </w:r>
+      <w:r>
+        <w:rPr>
+          <w:rFonts w:ascii="Courier New" w:hAnsi="Courier New" w:cs="Courier New"/>
+        </w:rPr>
+        <w:tab/>
+        <w:t>- 104</w:t>
+      </w:r>
+    </w:p>
+    <w:p>
+      <w:pPr>
+        <w:pStyle w:val="PlainText"/>
+        <w:rPr>
+          <w:rFonts w:ascii="Courier New" w:hAnsi="Courier New" w:cs="Courier New"/>
+        </w:rPr>
+      </w:pPr>
+      <w:r>
+        <w:rPr>
+          <w:rFonts w:ascii="Courier New" w:hAnsi="Courier New" w:cs="Courier New"/>
+        </w:rPr>
+        <w:t>Rate</w:t>
+      </w:r>
+      <w:r>
+        <w:rPr>
+          <w:rFonts w:ascii="Courier New" w:hAnsi="Courier New" w:cs="Courier New"/>
+        </w:rPr>
+        <w:tab/>
+      </w:r>
+      <w:r>
+        <w:rPr>
+          <w:rFonts w:ascii="Courier New" w:hAnsi="Courier New" w:cs="Courier New"/>
+        </w:rPr>
+        <w:tab/>
+      </w:r>
+      <w:r>
+        <w:rPr>
+          <w:rFonts w:ascii="Courier New" w:hAnsi="Courier New" w:cs="Courier New"/>
+        </w:rPr>
+        <w:tab/>
+      </w:r>
+      <w:r>
+        <w:rPr>
+          <w:rFonts w:ascii="Courier New" w:hAnsi="Courier New" w:cs="Courier New"/>
+        </w:rPr>
+        <w:tab/>
+      </w:r>
+      <w:r>
+        <w:rPr>
+          <w:rFonts w:ascii="Courier New" w:hAnsi="Courier New" w:cs="Courier New"/>
+        </w:rPr>
+        <w:tab/>
+        <w:t>- 16</w:t>
+      </w:r>
+    </w:p>
+    <w:p>
+      <w:pPr>
+        <w:pStyle w:val="PlainText"/>
+        <w:rPr>
+          <w:rFonts w:ascii="Courier New" w:hAnsi="Courier New" w:cs="Courier New"/>
+        </w:rPr>
+      </w:pPr>
+      <w:r>
+        <w:rPr>
+          <w:rFonts w:ascii="Courier New" w:hAnsi="Courier New" w:cs="Courier New"/>
+        </w:rPr>
+        <w:t>Total Price</w:t>
+      </w:r>
+      <w:r>
+        <w:rPr>
+          <w:rFonts w:ascii="Courier New" w:hAnsi="Courier New" w:cs="Courier New"/>
+        </w:rPr>
+        <w:tab/>
+      </w:r>
+      <w:r>
+        <w:rPr>
+          <w:rFonts w:ascii="Courier New" w:hAnsi="Courier New" w:cs="Courier New"/>
+        </w:rPr>
+        <w:tab/>
+      </w:r>
+      <w:r>
+        <w:rPr>
+          <w:rFonts w:ascii="Courier New" w:hAnsi="Courier New" w:cs="Courier New"/>
+        </w:rPr>
+        <w:tab/>
+      </w:r>
+      <w:r>
+        <w:rPr>
+          <w:rFonts w:ascii="Courier New" w:hAnsi="Courier New" w:cs="Courier New"/>
+        </w:rPr>
+        <w:tab/>
+        <w:t>- 1664.0</w:t>
+      </w:r>
+    </w:p>
+    <w:p>
+      <w:pPr>
+        <w:pStyle w:val="PlainText"/>
+        <w:rPr>
+          <w:rFonts w:ascii="Courier New" w:hAnsi="Courier New" w:cs="Courier New"/>
+        </w:rPr>
+      </w:pPr>
+      <w:r>
+        <w:rPr>
+          <w:rFonts w:ascii="Courier New" w:hAnsi="Courier New" w:cs="Courier New"/>
+        </w:rPr>
+        <w:t>Amount balance</w:t>
+      </w:r>
+      <w:r>
+        <w:rPr>
+          <w:rFonts w:ascii="Courier New" w:hAnsi="Courier New" w:cs="Courier New"/>
+        </w:rPr>
+        <w:tab/>
+      </w:r>
+      <w:r>
+        <w:rPr>
+          <w:rFonts w:ascii="Courier New" w:hAnsi="Courier New" w:cs="Courier New"/>
+        </w:rPr>
+        <w:tab/>
+      </w:r>
+      <w:r>
+        <w:rPr>
+          <w:rFonts w:ascii="Courier New" w:hAnsi="Courier New" w:cs="Courier New"/>
+        </w:rPr>
+        <w:tab/>
+        <w:t>- 23517.0</w:t>
+      </w:r>
+    </w:p>
+    <w:p>
+      <w:pPr>
+        <w:pStyle w:val="PlainText"/>
+        <w:rPr>
+          <w:rFonts w:ascii="Courier New" w:hAnsi="Courier New" w:cs="Courier New"/>
+        </w:rPr>
+      </w:pPr>
+    </w:p>
+    <w:p>
+      <w:pPr>
+        <w:pStyle w:val="PlainText"/>
+        <w:rPr>
+          <w:rFonts w:ascii="Courier New" w:hAnsi="Courier New" w:cs="Courier New"/>
+        </w:rPr>
+      </w:pPr>
+      <w:r>
+        <w:rPr>
+          <w:rFonts w:ascii="Courier New" w:hAnsi="Courier New" w:cs="Courier New"/>
+        </w:rPr>
+        <w:t>Item Name</w:t>
+      </w:r>
+      <w:r>
+        <w:rPr>
+          <w:rFonts w:ascii="Courier New" w:hAnsi="Courier New" w:cs="Courier New"/>
+        </w:rPr>
+        <w:tab/>
+      </w:r>
+      <w:r>
+        <w:rPr>
+          <w:rFonts w:ascii="Courier New" w:hAnsi="Courier New" w:cs="Courier New"/>
+        </w:rPr>
+        <w:tab/>
+      </w:r>
+      <w:r>
+        <w:rPr>
+          <w:rFonts w:ascii="Courier New" w:hAnsi="Courier New" w:cs="Courier New"/>
+        </w:rPr>
+        <w:tab/>
+      </w:r>
+      <w:r>
+        <w:rPr>
+          <w:rFonts w:ascii="Courier New" w:hAnsi="Courier New" w:cs="Courier New"/>
+        </w:rPr>
+        <w:tab/>
+        <w:t>- POTATO EVE</w:t>
+      </w:r>
+    </w:p>
+    <w:p>
+      <w:pPr>
+        <w:pStyle w:val="PlainText"/>
+        <w:rPr>
+          <w:rFonts w:ascii="Courier New" w:hAnsi="Courier New" w:cs="Courier New"/>
+        </w:rPr>
+      </w:pPr>
+      <w:r>
+        <w:rPr>
+          <w:rFonts w:ascii="Courier New" w:hAnsi="Courier New" w:cs="Courier New"/>
+        </w:rPr>
+        <w:t>Number of Pockets</w:t>
+      </w:r>
+      <w:r>
+        <w:rPr>
+          <w:rFonts w:ascii="Courier New" w:hAnsi="Courier New" w:cs="Courier New"/>
+        </w:rPr>
+        <w:tab/>
+      </w:r>
+      <w:r>
+        <w:rPr>
+          <w:rFonts w:ascii="Courier New" w:hAnsi="Courier New" w:cs="Courier New"/>
+        </w:rPr>
+        <w:tab/>
+      </w:r>
+      <w:r>
+        <w:rPr>
+          <w:rFonts w:ascii="Courier New" w:hAnsi="Courier New" w:cs="Courier New"/>
+        </w:rPr>
+        <w:tab/>
+        <w:t>- 2</w:t>
+      </w:r>
+    </w:p>
+    <w:p>
+      <w:pPr>
+        <w:pStyle w:val="PlainText"/>
+        <w:rPr>
+          <w:rFonts w:ascii="Courier New" w:hAnsi="Courier New" w:cs="Courier New"/>
+        </w:rPr>
+      </w:pPr>
+      <w:r>
+        <w:rPr>
+          <w:rFonts w:ascii="Courier New" w:hAnsi="Courier New" w:cs="Courier New"/>
+        </w:rPr>
+        <w:t>Number of KGs</w:t>
+      </w:r>
+      <w:r>
+        <w:rPr>
+          <w:rFonts w:ascii="Courier New" w:hAnsi="Courier New" w:cs="Courier New"/>
+        </w:rPr>
+        <w:tab/>
+      </w:r>
+      <w:r>
+        <w:rPr>
+          <w:rFonts w:ascii="Courier New" w:hAnsi="Courier New" w:cs="Courier New"/>
+        </w:rPr>
+        <w:tab/>
+      </w:r>
+      <w:r>
+        <w:rPr>
+          <w:rFonts w:ascii="Courier New" w:hAnsi="Courier New" w:cs="Courier New"/>
+        </w:rPr>
+        <w:tab/>
+        <w:t>- 100</w:t>
+      </w:r>
+    </w:p>
+    <w:p>
+      <w:pPr>
+        <w:pStyle w:val="PlainText"/>
+        <w:rPr>
+          <w:rFonts w:ascii="Courier New" w:hAnsi="Courier New" w:cs="Courier New"/>
+        </w:rPr>
+      </w:pPr>
+      <w:r>
+        <w:rPr>
+          <w:rFonts w:ascii="Courier New" w:hAnsi="Courier New" w:cs="Courier New"/>
+        </w:rPr>
+        <w:t>Rate</w:t>
+      </w:r>
+      <w:r>
+        <w:rPr>
+          <w:rFonts w:ascii="Courier New" w:hAnsi="Courier New" w:cs="Courier New"/>
+        </w:rPr>
+        <w:tab/>
+      </w:r>
+      <w:r>
+        <w:rPr>
+          <w:rFonts w:ascii="Courier New" w:hAnsi="Courier New" w:cs="Courier New"/>
+        </w:rPr>
+        <w:tab/>
+      </w:r>
+      <w:r>
+        <w:rPr>
+          <w:rFonts w:ascii="Courier New" w:hAnsi="Courier New" w:cs="Courier New"/>
+        </w:rPr>
+        <w:tab/>
+      </w:r>
+      <w:r>
+        <w:rPr>
+          <w:rFonts w:ascii="Courier New" w:hAnsi="Courier New" w:cs="Courier New"/>
+        </w:rPr>
+        <w:tab/>
+      </w:r>
+      <w:r>
+        <w:rPr>
+          <w:rFonts w:ascii="Courier New" w:hAnsi="Courier New" w:cs="Courier New"/>
+        </w:rPr>
+        <w:tab/>
+        <w:t>- 16</w:t>
+      </w:r>
+    </w:p>
+    <w:p>
+      <w:pPr>
+        <w:pStyle w:val="PlainText"/>
+        <w:rPr>
+          <w:rFonts w:ascii="Courier New" w:hAnsi="Courier New" w:cs="Courier New"/>
+        </w:rPr>
+      </w:pPr>
+      <w:r>
+        <w:rPr>
+          <w:rFonts w:ascii="Courier New" w:hAnsi="Courier New" w:cs="Courier New"/>
+        </w:rPr>
+        <w:t>Total Price</w:t>
+      </w:r>
+      <w:r>
+        <w:rPr>
+          <w:rFonts w:ascii="Courier New" w:hAnsi="Courier New" w:cs="Courier New"/>
+        </w:rPr>
+        <w:tab/>
+      </w:r>
+      <w:r>
+        <w:rPr>
+          <w:rFonts w:ascii="Courier New" w:hAnsi="Courier New" w:cs="Courier New"/>
+        </w:rPr>
+        <w:tab/>
+      </w:r>
+      <w:r>
+        <w:rPr>
+          <w:rFonts w:ascii="Courier New" w:hAnsi="Courier New" w:cs="Courier New"/>
+        </w:rPr>
+        <w:tab/>
+      </w:r>
+      <w:r>
+        <w:rPr>
+          <w:rFonts w:ascii="Courier New" w:hAnsi="Courier New" w:cs="Courier New"/>
+        </w:rPr>
+        <w:tab/>
+        <w:t>- 1600.0</w:t>
+      </w:r>
+    </w:p>
+    <w:p>
+      <w:pPr>
+        <w:pStyle w:val="PlainText"/>
+        <w:rPr>
+          <w:rFonts w:ascii="Courier New" w:hAnsi="Courier New" w:cs="Courier New"/>
+          <w:b/>
+        </w:rPr>
+      </w:pPr>
+      <w:r>
+        <w:rPr>
+          <w:rFonts w:ascii="Courier New" w:hAnsi="Courier New" w:cs="Courier New"/>
+          <w:b/>
+        </w:rPr>
+        <w:t>Amount balance</w:t>
+      </w:r>
+      <w:r>
+        <w:rPr>
+          <w:rFonts w:ascii="Courier New" w:hAnsi="Courier New" w:cs="Courier New"/>
+          <w:b/>
+        </w:rPr>
+        <w:tab/>
+      </w:r>
+      <w:r>
+        <w:rPr>
+          <w:rFonts w:ascii="Courier New" w:hAnsi="Courier New" w:cs="Courier New"/>
+          <w:b/>
+        </w:rPr>
+        <w:tab/>
+      </w:r>
+      <w:r>
+        <w:rPr>
+          <w:rFonts w:ascii="Courier New" w:hAnsi="Courier New" w:cs="Courier New"/>
+          <w:b/>
+        </w:rPr>
+        <w:tab/>
+        <w:t>- 25117.0</w:t>
+      </w:r>
+    </w:p>
+    <w:p>
+      <w:pPr>
+        <w:pStyle w:val="PlainText"/>
+        <w:rPr>
+          <w:rFonts w:ascii="Courier New" w:hAnsi="Courier New" w:cs="Courier New"/>
+          <w:b/>
+        </w:rPr>
+      </w:pPr>
+    </w:p>
+    <w:p>
+      <w:pPr>
+        <w:pStyle w:val="PlainText"/>
+        <w:rPr>
+          <w:rFonts w:ascii="Courier New" w:hAnsi="Courier New" w:cs="Courier New"/>
+        </w:rPr>
+      </w:pPr>
+      <w:r>
+        <w:rPr>
+          <w:rFonts w:ascii="Courier New" w:hAnsi="Courier New" w:cs="Courier New"/>
+        </w:rPr>
+        <w:t>THU Dec 13</w:t>
+      </w:r>
+      <w:r>
+        <w:rPr>
+          <w:rFonts w:ascii="Courier New" w:hAnsi="Courier New" w:cs="Courier New"/>
+        </w:rPr>
+        <w:t xml:space="preserve"> 14:04:14 IST 2018</w:t>
+      </w:r>
+    </w:p>
+    <w:p>
+      <w:pPr>
+        <w:pStyle w:val="PlainText"/>
+        <w:rPr>
+          <w:rFonts w:ascii="Courier New" w:hAnsi="Courier New" w:cs="Courier New"/>
+        </w:rPr>
+      </w:pPr>
+      <w:r>
+        <w:rPr>
+          <w:rFonts w:ascii="Courier New" w:hAnsi="Courier New" w:cs="Courier New"/>
+        </w:rPr>
+        <w:t>Person Name</w:t>
+      </w:r>
+      <w:r>
+        <w:rPr>
+          <w:rFonts w:ascii="Courier New" w:hAnsi="Courier New" w:cs="Courier New"/>
+        </w:rPr>
+        <w:tab/>
+      </w:r>
+      <w:r>
+        <w:rPr>
+          <w:rFonts w:ascii="Courier New" w:hAnsi="Courier New" w:cs="Courier New"/>
+        </w:rPr>
+        <w:tab/>
+      </w:r>
+      <w:r>
+        <w:rPr>
+          <w:rFonts w:ascii="Courier New" w:hAnsi="Courier New" w:cs="Courier New"/>
+        </w:rPr>
+        <w:tab/>
+      </w:r>
+      <w:r>
+        <w:rPr>
+          <w:rFonts w:ascii="Courier New" w:hAnsi="Courier New" w:cs="Courier New"/>
+        </w:rPr>
+        <w:tab/>
+        <w:t>- 7 MALAI</w:t>
+      </w:r>
+    </w:p>
+    <w:p>
+      <w:pPr>
+        <w:pStyle w:val="PlainText"/>
+        <w:rPr>
+          <w:rFonts w:ascii="Courier New" w:hAnsi="Courier New" w:cs="Courier New"/>
+        </w:rPr>
+      </w:pPr>
+      <w:r>
+        <w:rPr>
+          <w:rFonts w:ascii="Courier New" w:hAnsi="Courier New" w:cs="Courier New"/>
+        </w:rPr>
+        <w:t>Bill number</w:t>
+      </w:r>
+      <w:r>
+        <w:rPr>
+          <w:rFonts w:ascii="Courier New" w:hAnsi="Courier New" w:cs="Courier New"/>
+        </w:rPr>
+        <w:tab/>
+      </w:r>
+      <w:r>
+        <w:rPr>
+          <w:rFonts w:ascii="Courier New" w:hAnsi="Courier New" w:cs="Courier New"/>
+        </w:rPr>
+        <w:tab/>
+      </w:r>
+      <w:r>
+        <w:rPr>
+          <w:rFonts w:ascii="Courier New" w:hAnsi="Courier New" w:cs="Courier New"/>
+        </w:rPr>
+        <w:tab/>
+      </w:r>
+      <w:r>
+        <w:rPr>
+          <w:rFonts w:ascii="Courier New" w:hAnsi="Courier New" w:cs="Courier New"/>
+        </w:rPr>
+        <w:tab/>
+        <w:t>- 9472</w:t>
+      </w:r>
+    </w:p>
+    <w:p>
+      <w:pPr>
+        <w:pStyle w:val="PlainText"/>
+        <w:rPr>
+          <w:rFonts w:ascii="Courier New" w:hAnsi="Courier New" w:cs="Courier New"/>
+        </w:rPr>
+      </w:pPr>
+      <w:r>
+        <w:rPr>
+          <w:rFonts w:ascii="Courier New" w:hAnsi="Courier New" w:cs="Courier New"/>
+        </w:rPr>
+        <w:t>---------------------------------------------------------------</w:t>
+      </w:r>
+    </w:p>
+    <w:p>
+      <w:pPr>
+        <w:pStyle w:val="PlainText"/>
+        <w:rPr>
+          <w:rFonts w:ascii="Courier New" w:hAnsi="Courier New" w:cs="Courier New"/>
+        </w:rPr>
+      </w:pPr>
+      <w:r>
+        <w:rPr>
+          <w:rFonts w:ascii="Courier New" w:hAnsi="Courier New" w:cs="Courier New"/>
+        </w:rPr>
+        <w:t>Item Name</w:t>
+      </w:r>
+      <w:r>
+        <w:rPr>
+          <w:rFonts w:ascii="Courier New" w:hAnsi="Courier New" w:cs="Courier New"/>
+        </w:rPr>
+        <w:tab/>
+      </w:r>
+      <w:r>
+        <w:rPr>
+          <w:rFonts w:ascii="Courier New" w:hAnsi="Courier New" w:cs="Courier New"/>
+        </w:rPr>
+        <w:tab/>
+      </w:r>
+      <w:r>
+        <w:rPr>
+          <w:rFonts w:ascii="Courier New" w:hAnsi="Courier New" w:cs="Courier New"/>
+        </w:rPr>
+        <w:tab/>
+      </w:r>
+      <w:r>
+        <w:rPr>
+          <w:rFonts w:ascii="Courier New" w:hAnsi="Courier New" w:cs="Courier New"/>
+        </w:rPr>
+        <w:tab/>
+        <w:t>- POTATO</w:t>
+      </w:r>
+    </w:p>
+    <w:p>
+      <w:pPr>
+        <w:pStyle w:val="PlainText"/>
+        <w:rPr>
+          <w:rFonts w:ascii="Courier New" w:hAnsi="Courier New" w:cs="Courier New"/>
+        </w:rPr>
+      </w:pPr>
+      <w:r>
+        <w:rPr>
+          <w:rFonts w:ascii="Courier New" w:hAnsi="Courier New" w:cs="Courier New"/>
+        </w:rPr>
+        <w:t>Number of Pockets</w:t>
+      </w:r>
+      <w:r>
+        <w:rPr>
+          <w:rFonts w:ascii="Courier New" w:hAnsi="Courier New" w:cs="Courier New"/>
+        </w:rPr>
+        <w:tab/>
+      </w:r>
+      <w:r>
+        <w:rPr>
+          <w:rFonts w:ascii="Courier New" w:hAnsi="Courier New" w:cs="Courier New"/>
+        </w:rPr>
+        <w:tab/>
+      </w:r>
+      <w:r>
+        <w:rPr>
+          <w:rFonts w:ascii="Courier New" w:hAnsi="Courier New" w:cs="Courier New"/>
+        </w:rPr>
+        <w:tab/>
+        <w:t>- 1</w:t>
+      </w:r>
+    </w:p>
+    <w:p>
+      <w:pPr>
+        <w:pStyle w:val="PlainText"/>
+        <w:rPr>
+          <w:rFonts w:ascii="Courier New" w:hAnsi="Courier New" w:cs="Courier New"/>
+        </w:rPr>
+      </w:pPr>
+      <w:r>
+        <w:rPr>
+          <w:rFonts w:ascii="Courier New" w:hAnsi="Courier New" w:cs="Courier New"/>
+        </w:rPr>
+        <w:t>Number of KGs</w:t>
+      </w:r>
+      <w:r>
+        <w:rPr>
+          <w:rFonts w:ascii="Courier New" w:hAnsi="Courier New" w:cs="Courier New"/>
+        </w:rPr>
+        <w:tab/>
+      </w:r>
+      <w:r>
+        <w:rPr>
+          <w:rFonts w:ascii="Courier New" w:hAnsi="Courier New" w:cs="Courier New"/>
+        </w:rPr>
+        <w:tab/>
+      </w:r>
+      <w:r>
+        <w:rPr>
+          <w:rFonts w:ascii="Courier New" w:hAnsi="Courier New" w:cs="Courier New"/>
+        </w:rPr>
+        <w:tab/>
+        <w:t>- 52</w:t>
+      </w:r>
+    </w:p>
+    <w:p>
+      <w:pPr>
+        <w:pStyle w:val="PlainText"/>
+        <w:rPr>
+          <w:rFonts w:ascii="Courier New" w:hAnsi="Courier New" w:cs="Courier New"/>
+        </w:rPr>
+      </w:pPr>
+      <w:r>
+        <w:rPr>
+          <w:rFonts w:ascii="Courier New" w:hAnsi="Courier New" w:cs="Courier New"/>
+        </w:rPr>
+        <w:t>Rate</w:t>
+      </w:r>
+      <w:r>
+        <w:rPr>
+          <w:rFonts w:ascii="Courier New" w:hAnsi="Courier New" w:cs="Courier New"/>
+        </w:rPr>
+        <w:tab/>
+      </w:r>
+      <w:r>
+        <w:rPr>
+          <w:rFonts w:ascii="Courier New" w:hAnsi="Courier New" w:cs="Courier New"/>
+        </w:rPr>
+        <w:tab/>
+      </w:r>
+      <w:r>
+        <w:rPr>
+          <w:rFonts w:ascii="Courier New" w:hAnsi="Courier New" w:cs="Courier New"/>
+        </w:rPr>
+        <w:tab/>
+      </w:r>
+      <w:r>
+        <w:rPr>
+          <w:rFonts w:ascii="Courier New" w:hAnsi="Courier New" w:cs="Courier New"/>
+        </w:rPr>
+        <w:tab/>
+      </w:r>
+      <w:r>
+        <w:rPr>
+          <w:rFonts w:ascii="Courier New" w:hAnsi="Courier New" w:cs="Courier New"/>
+        </w:rPr>
+        <w:tab/>
+        <w:t>- 16</w:t>
+      </w:r>
+    </w:p>
+    <w:p>
+      <w:pPr>
+        <w:pStyle w:val="PlainText"/>
+        <w:rPr>
+          <w:rFonts w:ascii="Courier New" w:hAnsi="Courier New" w:cs="Courier New"/>
+        </w:rPr>
+      </w:pPr>
+      <w:r>
+        <w:rPr>
+          <w:rFonts w:ascii="Courier New" w:hAnsi="Courier New" w:cs="Courier New"/>
+        </w:rPr>
+        <w:t>Total Price</w:t>
+      </w:r>
+      <w:r>
+        <w:rPr>
+          <w:rFonts w:ascii="Courier New" w:hAnsi="Courier New" w:cs="Courier New"/>
+        </w:rPr>
+        <w:tab/>
+      </w:r>
+      <w:r>
+        <w:rPr>
+          <w:rFonts w:ascii="Courier New" w:hAnsi="Courier New" w:cs="Courier New"/>
+        </w:rPr>
+        <w:tab/>
+      </w:r>
+      <w:r>
+        <w:rPr>
+          <w:rFonts w:ascii="Courier New" w:hAnsi="Courier New" w:cs="Courier New"/>
+        </w:rPr>
+        <w:tab/>
+      </w:r>
+      <w:r>
+        <w:rPr>
+          <w:rFonts w:ascii="Courier New" w:hAnsi="Courier New" w:cs="Courier New"/>
+        </w:rPr>
+        <w:tab/>
+        <w:t>- 832.0</w:t>
+      </w:r>
+    </w:p>
+    <w:p>
+      <w:pPr>
+        <w:pStyle w:val="PlainText"/>
+        <w:rPr>
+          <w:rFonts w:ascii="Courier New" w:hAnsi="Courier New" w:cs="Courier New"/>
+        </w:rPr>
+      </w:pPr>
+      <w:r>
+        <w:rPr>
+          <w:rFonts w:ascii="Courier New" w:hAnsi="Courier New" w:cs="Courier New"/>
+        </w:rPr>
+        <w:t>Amount balance</w:t>
+      </w:r>
+      <w:r>
+        <w:rPr>
+          <w:rFonts w:ascii="Courier New" w:hAnsi="Courier New" w:cs="Courier New"/>
+        </w:rPr>
+        <w:tab/>
+      </w:r>
+      <w:r>
+        <w:rPr>
+          <w:rFonts w:ascii="Courier New" w:hAnsi="Courier New" w:cs="Courier New"/>
+        </w:rPr>
+        <w:tab/>
+      </w:r>
+      <w:r>
+        <w:rPr>
+          <w:rFonts w:ascii="Courier New" w:hAnsi="Courier New" w:cs="Courier New"/>
+        </w:rPr>
+        <w:tab/>
+        <w:t>- 25949.0</w:t>
+      </w:r>
+    </w:p>
+    <w:p>
+      <w:pPr>
+        <w:pStyle w:val="PlainText"/>
+        <w:rPr>
+          <w:rFonts w:ascii="Courier New" w:hAnsi="Courier New" w:cs="Courier New"/>
+        </w:rPr>
+      </w:pPr>
+    </w:p>
+    <w:p>
+      <w:pPr>
+        <w:pStyle w:val="PlainText"/>
+        <w:rPr>
+          <w:rFonts w:ascii="Courier New" w:hAnsi="Courier New" w:cs="Courier New"/>
+        </w:rPr>
+      </w:pPr>
+      <w:r>
+        <w:rPr>
+          <w:rFonts w:ascii="Courier New" w:hAnsi="Courier New" w:cs="Courier New"/>
+        </w:rPr>
+        <w:t>Item Name</w:t>
+      </w:r>
+      <w:r>
+        <w:rPr>
+          <w:rFonts w:ascii="Courier New" w:hAnsi="Courier New" w:cs="Courier New"/>
+        </w:rPr>
+        <w:tab/>
+      </w:r>
+      <w:r>
+        <w:rPr>
+          <w:rFonts w:ascii="Courier New" w:hAnsi="Courier New" w:cs="Courier New"/>
+        </w:rPr>
+        <w:tab/>
+      </w:r>
+      <w:r>
+        <w:rPr>
+          <w:rFonts w:ascii="Courier New" w:hAnsi="Courier New" w:cs="Courier New"/>
+        </w:rPr>
+        <w:tab/>
+      </w:r>
+      <w:r>
+        <w:rPr>
+          <w:rFonts w:ascii="Courier New" w:hAnsi="Courier New" w:cs="Courier New"/>
+        </w:rPr>
+        <w:tab/>
+        <w:t>- CHOWCHOW</w:t>
+      </w:r>
+    </w:p>
+    <w:p>
+      <w:pPr>
+        <w:pStyle w:val="PlainText"/>
+        <w:rPr>
+          <w:rFonts w:ascii="Courier New" w:hAnsi="Courier New" w:cs="Courier New"/>
+        </w:rPr>
+      </w:pPr>
+      <w:r>
+        <w:rPr>
+          <w:rFonts w:ascii="Courier New" w:hAnsi="Courier New" w:cs="Courier New"/>
+        </w:rPr>
+        <w:t>Number of Pockets</w:t>
+      </w:r>
+      <w:r>
+        <w:rPr>
+          <w:rFonts w:ascii="Courier New" w:hAnsi="Courier New" w:cs="Courier New"/>
+        </w:rPr>
+        <w:tab/>
+      </w:r>
+      <w:r>
+        <w:rPr>
+          <w:rFonts w:ascii="Courier New" w:hAnsi="Courier New" w:cs="Courier New"/>
+        </w:rPr>
+        <w:tab/>
+      </w:r>
+      <w:r>
+        <w:rPr>
+          <w:rFonts w:ascii="Courier New" w:hAnsi="Courier New" w:cs="Courier New"/>
+        </w:rPr>
+        <w:tab/>
+        <w:t>- 2</w:t>
+      </w:r>
+    </w:p>
+    <w:p>
+      <w:pPr>
+        <w:pStyle w:val="PlainText"/>
+        <w:rPr>
+          <w:rFonts w:ascii="Courier New" w:hAnsi="Courier New" w:cs="Courier New"/>
+        </w:rPr>
+      </w:pPr>
+      <w:r>
+        <w:rPr>
+          <w:rFonts w:ascii="Courier New" w:hAnsi="Courier New" w:cs="Courier New"/>
+        </w:rPr>
+        <w:t>Number of KGs</w:t>
+      </w:r>
+      <w:r>
+        <w:rPr>
+          <w:rFonts w:ascii="Courier New" w:hAnsi="Courier New" w:cs="Courier New"/>
+        </w:rPr>
+        <w:tab/>
+      </w:r>
+      <w:r>
+        <w:rPr>
+          <w:rFonts w:ascii="Courier New" w:hAnsi="Courier New" w:cs="Courier New"/>
+        </w:rPr>
+        <w:tab/>
+      </w:r>
+      <w:r>
+        <w:rPr>
+          <w:rFonts w:ascii="Courier New" w:hAnsi="Courier New" w:cs="Courier New"/>
+        </w:rPr>
+        <w:tab/>
+        <w:t>- 150</w:t>
+      </w:r>
+    </w:p>
+    <w:p>
+      <w:pPr>
+        <w:pStyle w:val="PlainText"/>
+        <w:rPr>
+          <w:rFonts w:ascii="Courier New" w:hAnsi="Courier New" w:cs="Courier New"/>
+        </w:rPr>
+      </w:pPr>
+      <w:r>
+        <w:rPr>
+          <w:rFonts w:ascii="Courier New" w:hAnsi="Courier New" w:cs="Courier New"/>
+        </w:rPr>
+        <w:t>Rate</w:t>
+      </w:r>
+      <w:r>
+        <w:rPr>
+          <w:rFonts w:ascii="Courier New" w:hAnsi="Courier New" w:cs="Courier New"/>
+        </w:rPr>
+        <w:tab/>
+      </w:r>
+      <w:r>
+        <w:rPr>
+          <w:rFonts w:ascii="Courier New" w:hAnsi="Courier New" w:cs="Courier New"/>
+        </w:rPr>
+        <w:tab/>
+      </w:r>
+      <w:r>
+        <w:rPr>
+          <w:rFonts w:ascii="Courier New" w:hAnsi="Courier New" w:cs="Courier New"/>
+        </w:rPr>
+        <w:tab/>
+      </w:r>
+      <w:r>
+        <w:rPr>
+          <w:rFonts w:ascii="Courier New" w:hAnsi="Courier New" w:cs="Courier New"/>
+        </w:rPr>
+        <w:tab/>
+      </w:r>
+      <w:r>
+        <w:rPr>
+          <w:rFonts w:ascii="Courier New" w:hAnsi="Courier New" w:cs="Courier New"/>
+        </w:rPr>
+        <w:tab/>
+        <w:t>- 10</w:t>
+      </w:r>
+    </w:p>
+    <w:p>
+      <w:pPr>
+        <w:pStyle w:val="PlainText"/>
+        <w:rPr>
+          <w:rFonts w:ascii="Courier New" w:hAnsi="Courier New" w:cs="Courier New"/>
+        </w:rPr>
+      </w:pPr>
+      <w:r>
+        <w:rPr>
+          <w:rFonts w:ascii="Courier New" w:hAnsi="Courier New" w:cs="Courier New"/>
+        </w:rPr>
+        <w:t>Total Price</w:t>
+      </w:r>
+      <w:r>
+        <w:rPr>
+          <w:rFonts w:ascii="Courier New" w:hAnsi="Courier New" w:cs="Courier New"/>
+        </w:rPr>
+        <w:tab/>
+      </w:r>
+      <w:r>
+        <w:rPr>
+          <w:rFonts w:ascii="Courier New" w:hAnsi="Courier New" w:cs="Courier New"/>
+        </w:rPr>
+        <w:tab/>
+      </w:r>
+      <w:r>
+        <w:rPr>
+          <w:rFonts w:ascii="Courier New" w:hAnsi="Courier New" w:cs="Courier New"/>
+        </w:rPr>
+        <w:tab/>
+      </w:r>
+      <w:r>
+        <w:rPr>
+          <w:rFonts w:ascii="Courier New" w:hAnsi="Courier New" w:cs="Courier New"/>
+        </w:rPr>
+        <w:tab/>
+        <w:t>- 1500.0</w:t>
+      </w:r>
+    </w:p>
+    <w:p>
+      <w:pPr>
+        <w:pStyle w:val="PlainText"/>
+        <w:rPr>
+          <w:rFonts w:ascii="Courier New" w:hAnsi="Courier New" w:cs="Courier New"/>
+          <w:b/>
+        </w:rPr>
+      </w:pPr>
+      <w:r>
+        <w:rPr>
+          <w:rFonts w:ascii="Courier New" w:hAnsi="Courier New" w:cs="Courier New"/>
+          <w:b/>
+        </w:rPr>
+        <w:t>Amount balance</w:t>
+      </w:r>
+      <w:r>
+        <w:rPr>
+          <w:rFonts w:ascii="Courier New" w:hAnsi="Courier New" w:cs="Courier New"/>
+          <w:b/>
+        </w:rPr>
+        <w:tab/>
+      </w:r>
+      <w:r>
+        <w:rPr>
+          <w:rFonts w:ascii="Courier New" w:hAnsi="Courier New" w:cs="Courier New"/>
+          <w:b/>
+        </w:rPr>
+        <w:tab/>
+      </w:r>
+      <w:r>
+        <w:rPr>
+          <w:rFonts w:ascii="Courier New" w:hAnsi="Courier New" w:cs="Courier New"/>
+          <w:b/>
+        </w:rPr>
+        <w:tab/>
+        <w:t>- 27449.0</w:t>
+      </w:r>
+    </w:p>
+    <w:p>
+      <w:pPr>
+        <w:pStyle w:val="PlainText"/>
+        <w:rPr>
+          <w:rFonts w:ascii="Courier New" w:hAnsi="Courier New" w:cs="Courier New"/>
+        </w:rPr>
+      </w:pPr>
+    </w:p>
+    <w:p>
+      <w:pPr>
+        <w:pStyle w:val="PlainText"/>
+        <w:rPr>
+          <w:rFonts w:ascii="Courier New" w:hAnsi="Courier New" w:cs="Courier New"/>
+          <w:b/>
+        </w:rPr>
+      </w:pPr>
+    </w:p>
+    <w:p>
+      <w:pPr>
+        <w:pStyle w:val="PlainText"/>
+        <w:rPr>
+          <w:rFonts w:ascii="Courier New" w:hAnsi="Courier New" w:cs="Courier New"/>
+        </w:rPr>
+      </w:pPr>
+    </w:p>
+    <w:p>
+      <w:pPr>
+        <w:pStyle w:val="PlainText"/>
+        <w:rPr>
+          <w:rFonts w:ascii="Courier New" w:hAnsi="Courier New" w:cs="Courier New"/>
+        </w:rPr>
+      </w:pPr>
     </w:p>
     <w:p>
       <w:pPr>

</xml_diff>

<commit_message>
16/12/2018 MAMATHA CHICK IN
</commit_message>
<xml_diff>
--- a/customer _details/GANGAMMA/SEP/TUMKUR/7 MALAI/PURCHASE DETAILS.docx
+++ b/customer _details/GANGAMMA/SEP/TUMKUR/7 MALAI/PURCHASE DETAILS.docx
@@ -9868,13 +9868,7 @@
         <w:rPr>
           <w:rFonts w:ascii="Courier New" w:hAnsi="Courier New" w:cs="Courier New"/>
         </w:rPr>
-        <w:t>THU Dec 13</w:t>
-      </w:r>
-      <w:r>
-        <w:rPr>
-          <w:rFonts w:ascii="Courier New" w:hAnsi="Courier New" w:cs="Courier New"/>
-        </w:rPr>
-        <w:t xml:space="preserve"> 14:04:14 IST 2018</w:t>
+        <w:t>THU Dec 13 14:04:14 IST 2018</w:t>
       </w:r>
     </w:p>
     <w:p>
@@ -10425,6 +10419,601 @@
         <w:tab/>
         <w:t>- 27449.0</w:t>
       </w:r>
+    </w:p>
+    <w:p>
+      <w:pPr>
+        <w:pStyle w:val="PlainText"/>
+        <w:rPr>
+          <w:rFonts w:ascii="Courier New" w:hAnsi="Courier New" w:cs="Courier New"/>
+          <w:b/>
+        </w:rPr>
+      </w:pPr>
+    </w:p>
+    <w:p>
+      <w:pPr>
+        <w:pStyle w:val="PlainText"/>
+        <w:rPr>
+          <w:rFonts w:ascii="Courier New" w:hAnsi="Courier New" w:cs="Courier New"/>
+        </w:rPr>
+      </w:pPr>
+      <w:r>
+        <w:rPr>
+          <w:rFonts w:ascii="Courier New" w:hAnsi="Courier New" w:cs="Courier New"/>
+        </w:rPr>
+        <w:t>SAT Dec 15</w:t>
+      </w:r>
+      <w:r>
+        <w:rPr>
+          <w:rFonts w:ascii="Courier New" w:hAnsi="Courier New" w:cs="Courier New"/>
+        </w:rPr>
+        <w:t xml:space="preserve"> 11:59:53 IST 2018</w:t>
+      </w:r>
+    </w:p>
+    <w:p>
+      <w:pPr>
+        <w:pStyle w:val="PlainText"/>
+        <w:rPr>
+          <w:rFonts w:ascii="Courier New" w:hAnsi="Courier New" w:cs="Courier New"/>
+        </w:rPr>
+      </w:pPr>
+      <w:r>
+        <w:rPr>
+          <w:rFonts w:ascii="Courier New" w:hAnsi="Courier New" w:cs="Courier New"/>
+        </w:rPr>
+        <w:t>Person Name</w:t>
+      </w:r>
+      <w:r>
+        <w:rPr>
+          <w:rFonts w:ascii="Courier New" w:hAnsi="Courier New" w:cs="Courier New"/>
+        </w:rPr>
+        <w:tab/>
+      </w:r>
+      <w:r>
+        <w:rPr>
+          <w:rFonts w:ascii="Courier New" w:hAnsi="Courier New" w:cs="Courier New"/>
+        </w:rPr>
+        <w:tab/>
+      </w:r>
+      <w:r>
+        <w:rPr>
+          <w:rFonts w:ascii="Courier New" w:hAnsi="Courier New" w:cs="Courier New"/>
+        </w:rPr>
+        <w:tab/>
+      </w:r>
+      <w:r>
+        <w:rPr>
+          <w:rFonts w:ascii="Courier New" w:hAnsi="Courier New" w:cs="Courier New"/>
+        </w:rPr>
+        <w:tab/>
+        <w:t>- 7 MALAI</w:t>
+      </w:r>
+    </w:p>
+    <w:p>
+      <w:pPr>
+        <w:pStyle w:val="PlainText"/>
+        <w:rPr>
+          <w:rFonts w:ascii="Courier New" w:hAnsi="Courier New" w:cs="Courier New"/>
+        </w:rPr>
+      </w:pPr>
+      <w:r>
+        <w:rPr>
+          <w:rFonts w:ascii="Courier New" w:hAnsi="Courier New" w:cs="Courier New"/>
+        </w:rPr>
+        <w:t>Bill number</w:t>
+      </w:r>
+      <w:r>
+        <w:rPr>
+          <w:rFonts w:ascii="Courier New" w:hAnsi="Courier New" w:cs="Courier New"/>
+        </w:rPr>
+        <w:tab/>
+      </w:r>
+      <w:r>
+        <w:rPr>
+          <w:rFonts w:ascii="Courier New" w:hAnsi="Courier New" w:cs="Courier New"/>
+        </w:rPr>
+        <w:tab/>
+      </w:r>
+      <w:r>
+        <w:rPr>
+          <w:rFonts w:ascii="Courier New" w:hAnsi="Courier New" w:cs="Courier New"/>
+        </w:rPr>
+        <w:tab/>
+      </w:r>
+      <w:r>
+        <w:rPr>
+          <w:rFonts w:ascii="Courier New" w:hAnsi="Courier New" w:cs="Courier New"/>
+        </w:rPr>
+        <w:tab/>
+        <w:t>- 6520</w:t>
+      </w:r>
+    </w:p>
+    <w:p>
+      <w:pPr>
+        <w:pStyle w:val="PlainText"/>
+        <w:rPr>
+          <w:rFonts w:ascii="Courier New" w:hAnsi="Courier New" w:cs="Courier New"/>
+        </w:rPr>
+      </w:pPr>
+      <w:r>
+        <w:rPr>
+          <w:rFonts w:ascii="Courier New" w:hAnsi="Courier New" w:cs="Courier New"/>
+        </w:rPr>
+        <w:t>---------------------------------------------------------------</w:t>
+      </w:r>
+    </w:p>
+    <w:p>
+      <w:pPr>
+        <w:pStyle w:val="PlainText"/>
+        <w:rPr>
+          <w:rFonts w:ascii="Courier New" w:hAnsi="Courier New" w:cs="Courier New"/>
+        </w:rPr>
+      </w:pPr>
+      <w:r>
+        <w:rPr>
+          <w:rFonts w:ascii="Courier New" w:hAnsi="Courier New" w:cs="Courier New"/>
+        </w:rPr>
+        <w:t>Item Name</w:t>
+      </w:r>
+      <w:r>
+        <w:rPr>
+          <w:rFonts w:ascii="Courier New" w:hAnsi="Courier New" w:cs="Courier New"/>
+        </w:rPr>
+        <w:tab/>
+      </w:r>
+      <w:r>
+        <w:rPr>
+          <w:rFonts w:ascii="Courier New" w:hAnsi="Courier New" w:cs="Courier New"/>
+        </w:rPr>
+        <w:tab/>
+      </w:r>
+      <w:r>
+        <w:rPr>
+          <w:rFonts w:ascii="Courier New" w:hAnsi="Courier New" w:cs="Courier New"/>
+        </w:rPr>
+        <w:tab/>
+      </w:r>
+      <w:r>
+        <w:rPr>
+          <w:rFonts w:ascii="Courier New" w:hAnsi="Courier New" w:cs="Courier New"/>
+        </w:rPr>
+        <w:tab/>
+        <w:t>- POTATO</w:t>
+      </w:r>
+    </w:p>
+    <w:p>
+      <w:pPr>
+        <w:pStyle w:val="PlainText"/>
+        <w:rPr>
+          <w:rFonts w:ascii="Courier New" w:hAnsi="Courier New" w:cs="Courier New"/>
+        </w:rPr>
+      </w:pPr>
+      <w:r>
+        <w:rPr>
+          <w:rFonts w:ascii="Courier New" w:hAnsi="Courier New" w:cs="Courier New"/>
+        </w:rPr>
+        <w:t>Number of Pockets</w:t>
+      </w:r>
+      <w:r>
+        <w:rPr>
+          <w:rFonts w:ascii="Courier New" w:hAnsi="Courier New" w:cs="Courier New"/>
+        </w:rPr>
+        <w:tab/>
+      </w:r>
+      <w:r>
+        <w:rPr>
+          <w:rFonts w:ascii="Courier New" w:hAnsi="Courier New" w:cs="Courier New"/>
+        </w:rPr>
+        <w:tab/>
+      </w:r>
+      <w:r>
+        <w:rPr>
+          <w:rFonts w:ascii="Courier New" w:hAnsi="Courier New" w:cs="Courier New"/>
+        </w:rPr>
+        <w:tab/>
+        <w:t>- 2</w:t>
+      </w:r>
+    </w:p>
+    <w:p>
+      <w:pPr>
+        <w:pStyle w:val="PlainText"/>
+        <w:rPr>
+          <w:rFonts w:ascii="Courier New" w:hAnsi="Courier New" w:cs="Courier New"/>
+        </w:rPr>
+      </w:pPr>
+      <w:r>
+        <w:rPr>
+          <w:rFonts w:ascii="Courier New" w:hAnsi="Courier New" w:cs="Courier New"/>
+        </w:rPr>
+        <w:t>Number of KGs</w:t>
+      </w:r>
+      <w:r>
+        <w:rPr>
+          <w:rFonts w:ascii="Courier New" w:hAnsi="Courier New" w:cs="Courier New"/>
+        </w:rPr>
+        <w:tab/>
+      </w:r>
+      <w:r>
+        <w:rPr>
+          <w:rFonts w:ascii="Courier New" w:hAnsi="Courier New" w:cs="Courier New"/>
+        </w:rPr>
+        <w:tab/>
+      </w:r>
+      <w:r>
+        <w:rPr>
+          <w:rFonts w:ascii="Courier New" w:hAnsi="Courier New" w:cs="Courier New"/>
+        </w:rPr>
+        <w:tab/>
+        <w:t>- 108</w:t>
+      </w:r>
+    </w:p>
+    <w:p>
+      <w:pPr>
+        <w:pStyle w:val="PlainText"/>
+        <w:rPr>
+          <w:rFonts w:ascii="Courier New" w:hAnsi="Courier New" w:cs="Courier New"/>
+        </w:rPr>
+      </w:pPr>
+      <w:r>
+        <w:rPr>
+          <w:rFonts w:ascii="Courier New" w:hAnsi="Courier New" w:cs="Courier New"/>
+        </w:rPr>
+        <w:t>Rate</w:t>
+      </w:r>
+      <w:r>
+        <w:rPr>
+          <w:rFonts w:ascii="Courier New" w:hAnsi="Courier New" w:cs="Courier New"/>
+        </w:rPr>
+        <w:tab/>
+      </w:r>
+      <w:r>
+        <w:rPr>
+          <w:rFonts w:ascii="Courier New" w:hAnsi="Courier New" w:cs="Courier New"/>
+        </w:rPr>
+        <w:tab/>
+      </w:r>
+      <w:r>
+        <w:rPr>
+          <w:rFonts w:ascii="Courier New" w:hAnsi="Courier New" w:cs="Courier New"/>
+        </w:rPr>
+        <w:tab/>
+      </w:r>
+      <w:r>
+        <w:rPr>
+          <w:rFonts w:ascii="Courier New" w:hAnsi="Courier New" w:cs="Courier New"/>
+        </w:rPr>
+        <w:tab/>
+      </w:r>
+      <w:r>
+        <w:rPr>
+          <w:rFonts w:ascii="Courier New" w:hAnsi="Courier New" w:cs="Courier New"/>
+        </w:rPr>
+        <w:tab/>
+        <w:t>- 15</w:t>
+      </w:r>
+    </w:p>
+    <w:p>
+      <w:pPr>
+        <w:pStyle w:val="PlainText"/>
+        <w:rPr>
+          <w:rFonts w:ascii="Courier New" w:hAnsi="Courier New" w:cs="Courier New"/>
+        </w:rPr>
+      </w:pPr>
+      <w:r>
+        <w:rPr>
+          <w:rFonts w:ascii="Courier New" w:hAnsi="Courier New" w:cs="Courier New"/>
+        </w:rPr>
+        <w:t>Total Price</w:t>
+      </w:r>
+      <w:r>
+        <w:rPr>
+          <w:rFonts w:ascii="Courier New" w:hAnsi="Courier New" w:cs="Courier New"/>
+        </w:rPr>
+        <w:tab/>
+      </w:r>
+      <w:r>
+        <w:rPr>
+          <w:rFonts w:ascii="Courier New" w:hAnsi="Courier New" w:cs="Courier New"/>
+        </w:rPr>
+        <w:tab/>
+      </w:r>
+      <w:r>
+        <w:rPr>
+          <w:rFonts w:ascii="Courier New" w:hAnsi="Courier New" w:cs="Courier New"/>
+        </w:rPr>
+        <w:tab/>
+      </w:r>
+      <w:r>
+        <w:rPr>
+          <w:rFonts w:ascii="Courier New" w:hAnsi="Courier New" w:cs="Courier New"/>
+        </w:rPr>
+        <w:tab/>
+        <w:t>- 1620.0</w:t>
+      </w:r>
+    </w:p>
+    <w:p>
+      <w:pPr>
+        <w:pStyle w:val="PlainText"/>
+        <w:rPr>
+          <w:rFonts w:ascii="Courier New" w:hAnsi="Courier New" w:cs="Courier New"/>
+        </w:rPr>
+      </w:pPr>
+      <w:r>
+        <w:rPr>
+          <w:rFonts w:ascii="Courier New" w:hAnsi="Courier New" w:cs="Courier New"/>
+        </w:rPr>
+        <w:t>Amount balance</w:t>
+      </w:r>
+      <w:r>
+        <w:rPr>
+          <w:rFonts w:ascii="Courier New" w:hAnsi="Courier New" w:cs="Courier New"/>
+        </w:rPr>
+        <w:tab/>
+      </w:r>
+      <w:r>
+        <w:rPr>
+          <w:rFonts w:ascii="Courier New" w:hAnsi="Courier New" w:cs="Courier New"/>
+        </w:rPr>
+        <w:tab/>
+      </w:r>
+      <w:r>
+        <w:rPr>
+          <w:rFonts w:ascii="Courier New" w:hAnsi="Courier New" w:cs="Courier New"/>
+        </w:rPr>
+        <w:tab/>
+        <w:t>- 29069.0</w:t>
+      </w:r>
+    </w:p>
+    <w:p>
+      <w:pPr>
+        <w:pStyle w:val="PlainText"/>
+        <w:rPr>
+          <w:rFonts w:ascii="Courier New" w:hAnsi="Courier New" w:cs="Courier New"/>
+        </w:rPr>
+      </w:pPr>
+    </w:p>
+    <w:p>
+      <w:pPr>
+        <w:pStyle w:val="PlainText"/>
+        <w:rPr>
+          <w:rFonts w:ascii="Courier New" w:hAnsi="Courier New" w:cs="Courier New"/>
+        </w:rPr>
+      </w:pPr>
+      <w:r>
+        <w:rPr>
+          <w:rFonts w:ascii="Courier New" w:hAnsi="Courier New" w:cs="Courier New"/>
+        </w:rPr>
+        <w:t>Item Name</w:t>
+      </w:r>
+      <w:r>
+        <w:rPr>
+          <w:rFonts w:ascii="Courier New" w:hAnsi="Courier New" w:cs="Courier New"/>
+        </w:rPr>
+        <w:tab/>
+      </w:r>
+      <w:r>
+        <w:rPr>
+          <w:rFonts w:ascii="Courier New" w:hAnsi="Courier New" w:cs="Courier New"/>
+        </w:rPr>
+        <w:tab/>
+      </w:r>
+      <w:r>
+        <w:rPr>
+          <w:rFonts w:ascii="Courier New" w:hAnsi="Courier New" w:cs="Courier New"/>
+        </w:rPr>
+        <w:tab/>
+      </w:r>
+      <w:r>
+        <w:rPr>
+          <w:rFonts w:ascii="Courier New" w:hAnsi="Courier New" w:cs="Courier New"/>
+        </w:rPr>
+        <w:tab/>
+        <w:t>- CARROT</w:t>
+      </w:r>
+    </w:p>
+    <w:p>
+      <w:pPr>
+        <w:pStyle w:val="PlainText"/>
+        <w:rPr>
+          <w:rFonts w:ascii="Courier New" w:hAnsi="Courier New" w:cs="Courier New"/>
+        </w:rPr>
+      </w:pPr>
+      <w:r>
+        <w:rPr>
+          <w:rFonts w:ascii="Courier New" w:hAnsi="Courier New" w:cs="Courier New"/>
+        </w:rPr>
+        <w:t>Number of Pockets</w:t>
+      </w:r>
+      <w:r>
+        <w:rPr>
+          <w:rFonts w:ascii="Courier New" w:hAnsi="Courier New" w:cs="Courier New"/>
+        </w:rPr>
+        <w:tab/>
+      </w:r>
+      <w:r>
+        <w:rPr>
+          <w:rFonts w:ascii="Courier New" w:hAnsi="Courier New" w:cs="Courier New"/>
+        </w:rPr>
+        <w:tab/>
+      </w:r>
+      <w:r>
+        <w:rPr>
+          <w:rFonts w:ascii="Courier New" w:hAnsi="Courier New" w:cs="Courier New"/>
+        </w:rPr>
+        <w:tab/>
+        <w:t>- 1</w:t>
+      </w:r>
+    </w:p>
+    <w:p>
+      <w:pPr>
+        <w:pStyle w:val="PlainText"/>
+        <w:rPr>
+          <w:rFonts w:ascii="Courier New" w:hAnsi="Courier New" w:cs="Courier New"/>
+        </w:rPr>
+      </w:pPr>
+      <w:r>
+        <w:rPr>
+          <w:rFonts w:ascii="Courier New" w:hAnsi="Courier New" w:cs="Courier New"/>
+        </w:rPr>
+        <w:t>Number of KGs</w:t>
+      </w:r>
+      <w:r>
+        <w:rPr>
+          <w:rFonts w:ascii="Courier New" w:hAnsi="Courier New" w:cs="Courier New"/>
+        </w:rPr>
+        <w:tab/>
+      </w:r>
+      <w:r>
+        <w:rPr>
+          <w:rFonts w:ascii="Courier New" w:hAnsi="Courier New" w:cs="Courier New"/>
+        </w:rPr>
+        <w:tab/>
+      </w:r>
+      <w:r>
+        <w:rPr>
+          <w:rFonts w:ascii="Courier New" w:hAnsi="Courier New" w:cs="Courier New"/>
+        </w:rPr>
+        <w:tab/>
+        <w:t>- 55</w:t>
+      </w:r>
+    </w:p>
+    <w:p>
+      <w:pPr>
+        <w:pStyle w:val="PlainText"/>
+        <w:rPr>
+          <w:rFonts w:ascii="Courier New" w:hAnsi="Courier New" w:cs="Courier New"/>
+        </w:rPr>
+      </w:pPr>
+      <w:r>
+        <w:rPr>
+          <w:rFonts w:ascii="Courier New" w:hAnsi="Courier New" w:cs="Courier New"/>
+        </w:rPr>
+        <w:t>Rate</w:t>
+      </w:r>
+      <w:r>
+        <w:rPr>
+          <w:rFonts w:ascii="Courier New" w:hAnsi="Courier New" w:cs="Courier New"/>
+        </w:rPr>
+        <w:tab/>
+      </w:r>
+      <w:r>
+        <w:rPr>
+          <w:rFonts w:ascii="Courier New" w:hAnsi="Courier New" w:cs="Courier New"/>
+        </w:rPr>
+        <w:tab/>
+      </w:r>
+      <w:r>
+        <w:rPr>
+          <w:rFonts w:ascii="Courier New" w:hAnsi="Courier New" w:cs="Courier New"/>
+        </w:rPr>
+        <w:tab/>
+      </w:r>
+      <w:r>
+        <w:rPr>
+          <w:rFonts w:ascii="Courier New" w:hAnsi="Courier New" w:cs="Courier New"/>
+        </w:rPr>
+        <w:tab/>
+      </w:r>
+      <w:r>
+        <w:rPr>
+          <w:rFonts w:ascii="Courier New" w:hAnsi="Courier New" w:cs="Courier New"/>
+        </w:rPr>
+        <w:tab/>
+        <w:t>- 36</w:t>
+      </w:r>
+    </w:p>
+    <w:p>
+      <w:pPr>
+        <w:pStyle w:val="PlainText"/>
+        <w:rPr>
+          <w:rFonts w:ascii="Courier New" w:hAnsi="Courier New" w:cs="Courier New"/>
+        </w:rPr>
+      </w:pPr>
+      <w:r>
+        <w:rPr>
+          <w:rFonts w:ascii="Courier New" w:hAnsi="Courier New" w:cs="Courier New"/>
+        </w:rPr>
+        <w:t>Total Price</w:t>
+      </w:r>
+      <w:r>
+        <w:rPr>
+          <w:rFonts w:ascii="Courier New" w:hAnsi="Courier New" w:cs="Courier New"/>
+        </w:rPr>
+        <w:tab/>
+      </w:r>
+      <w:r>
+        <w:rPr>
+          <w:rFonts w:ascii="Courier New" w:hAnsi="Courier New" w:cs="Courier New"/>
+        </w:rPr>
+        <w:tab/>
+      </w:r>
+      <w:r>
+        <w:rPr>
+          <w:rFonts w:ascii="Courier New" w:hAnsi="Courier New" w:cs="Courier New"/>
+        </w:rPr>
+        <w:tab/>
+      </w:r>
+      <w:r>
+        <w:rPr>
+          <w:rFonts w:ascii="Courier New" w:hAnsi="Courier New" w:cs="Courier New"/>
+        </w:rPr>
+        <w:tab/>
+        <w:t>- 1980.0</w:t>
+      </w:r>
+    </w:p>
+    <w:p>
+      <w:pPr>
+        <w:pStyle w:val="PlainText"/>
+        <w:rPr>
+          <w:rFonts w:ascii="Courier New" w:hAnsi="Courier New" w:cs="Courier New"/>
+          <w:b/>
+        </w:rPr>
+      </w:pPr>
+      <w:r>
+        <w:rPr>
+          <w:rFonts w:ascii="Courier New" w:hAnsi="Courier New" w:cs="Courier New"/>
+          <w:b/>
+        </w:rPr>
+        <w:t>Amount balance</w:t>
+      </w:r>
+      <w:r>
+        <w:rPr>
+          <w:rFonts w:ascii="Courier New" w:hAnsi="Courier New" w:cs="Courier New"/>
+          <w:b/>
+        </w:rPr>
+        <w:tab/>
+      </w:r>
+      <w:r>
+        <w:rPr>
+          <w:rFonts w:ascii="Courier New" w:hAnsi="Courier New" w:cs="Courier New"/>
+          <w:b/>
+        </w:rPr>
+        <w:tab/>
+      </w:r>
+      <w:r>
+        <w:rPr>
+          <w:rFonts w:ascii="Courier New" w:hAnsi="Courier New" w:cs="Courier New"/>
+          <w:b/>
+        </w:rPr>
+        <w:tab/>
+        <w:t>- 31049.0</w:t>
+      </w:r>
+    </w:p>
+    <w:p>
+      <w:pPr>
+        <w:pStyle w:val="PlainText"/>
+        <w:rPr>
+          <w:rFonts w:ascii="Courier New" w:hAnsi="Courier New" w:cs="Courier New"/>
+        </w:rPr>
+      </w:pPr>
+    </w:p>
+    <w:p>
+      <w:pPr>
+        <w:pStyle w:val="PlainText"/>
+        <w:rPr>
+          <w:rFonts w:ascii="Courier New" w:hAnsi="Courier New" w:cs="Courier New"/>
+          <w:b/>
+        </w:rPr>
+      </w:pPr>
     </w:p>
     <w:p>
       <w:pPr>

</xml_diff>

<commit_message>
18/12/2018 MAMATHA CHICK IN
</commit_message>
<xml_diff>
--- a/customer _details/GANGAMMA/SEP/TUMKUR/7 MALAI/PURCHASE DETAILS.docx
+++ b/customer _details/GANGAMMA/SEP/TUMKUR/7 MALAI/PURCHASE DETAILS.docx
@@ -10440,13 +10440,7 @@
         <w:rPr>
           <w:rFonts w:ascii="Courier New" w:hAnsi="Courier New" w:cs="Courier New"/>
         </w:rPr>
-        <w:t>SAT Dec 15</w:t>
-      </w:r>
-      <w:r>
-        <w:rPr>
-          <w:rFonts w:ascii="Courier New" w:hAnsi="Courier New" w:cs="Courier New"/>
-        </w:rPr>
-        <w:t xml:space="preserve"> 11:59:53 IST 2018</w:t>
+        <w:t>SAT Dec 15 11:59:53 IST 2018</w:t>
       </w:r>
     </w:p>
     <w:p>
@@ -10997,6 +10991,392 @@
         <w:tab/>
         <w:t>- 31049.0</w:t>
       </w:r>
+    </w:p>
+    <w:p>
+      <w:pPr>
+        <w:pStyle w:val="PlainText"/>
+        <w:rPr>
+          <w:rFonts w:ascii="Courier New" w:hAnsi="Courier New" w:cs="Courier New"/>
+          <w:b/>
+        </w:rPr>
+      </w:pPr>
+    </w:p>
+    <w:p>
+      <w:pPr>
+        <w:pStyle w:val="PlainText"/>
+        <w:rPr>
+          <w:rFonts w:ascii="Courier New" w:hAnsi="Courier New" w:cs="Courier New"/>
+        </w:rPr>
+      </w:pPr>
+      <w:r>
+        <w:rPr>
+          <w:rFonts w:ascii="Courier New" w:hAnsi="Courier New" w:cs="Courier New"/>
+        </w:rPr>
+        <w:t>MON Dec 17</w:t>
+      </w:r>
+      <w:r>
+        <w:rPr>
+          <w:rFonts w:ascii="Courier New" w:hAnsi="Courier New" w:cs="Courier New"/>
+        </w:rPr>
+        <w:t xml:space="preserve"> 11:59:21 IST 2018</w:t>
+      </w:r>
+    </w:p>
+    <w:p>
+      <w:pPr>
+        <w:pStyle w:val="PlainText"/>
+        <w:rPr>
+          <w:rFonts w:ascii="Courier New" w:hAnsi="Courier New" w:cs="Courier New"/>
+        </w:rPr>
+      </w:pPr>
+      <w:r>
+        <w:rPr>
+          <w:rFonts w:ascii="Courier New" w:hAnsi="Courier New" w:cs="Courier New"/>
+        </w:rPr>
+        <w:t>Person Name</w:t>
+      </w:r>
+      <w:r>
+        <w:rPr>
+          <w:rFonts w:ascii="Courier New" w:hAnsi="Courier New" w:cs="Courier New"/>
+        </w:rPr>
+        <w:tab/>
+      </w:r>
+      <w:r>
+        <w:rPr>
+          <w:rFonts w:ascii="Courier New" w:hAnsi="Courier New" w:cs="Courier New"/>
+        </w:rPr>
+        <w:tab/>
+      </w:r>
+      <w:r>
+        <w:rPr>
+          <w:rFonts w:ascii="Courier New" w:hAnsi="Courier New" w:cs="Courier New"/>
+        </w:rPr>
+        <w:tab/>
+      </w:r>
+      <w:r>
+        <w:rPr>
+          <w:rFonts w:ascii="Courier New" w:hAnsi="Courier New" w:cs="Courier New"/>
+        </w:rPr>
+        <w:tab/>
+        <w:t>- 7 MALAI</w:t>
+      </w:r>
+    </w:p>
+    <w:p>
+      <w:pPr>
+        <w:pStyle w:val="PlainText"/>
+        <w:rPr>
+          <w:rFonts w:ascii="Courier New" w:hAnsi="Courier New" w:cs="Courier New"/>
+        </w:rPr>
+      </w:pPr>
+      <w:r>
+        <w:rPr>
+          <w:rFonts w:ascii="Courier New" w:hAnsi="Courier New" w:cs="Courier New"/>
+        </w:rPr>
+        <w:t>Bill number</w:t>
+      </w:r>
+      <w:r>
+        <w:rPr>
+          <w:rFonts w:ascii="Courier New" w:hAnsi="Courier New" w:cs="Courier New"/>
+        </w:rPr>
+        <w:tab/>
+      </w:r>
+      <w:r>
+        <w:rPr>
+          <w:rFonts w:ascii="Courier New" w:hAnsi="Courier New" w:cs="Courier New"/>
+        </w:rPr>
+        <w:tab/>
+      </w:r>
+      <w:r>
+        <w:rPr>
+          <w:rFonts w:ascii="Courier New" w:hAnsi="Courier New" w:cs="Courier New"/>
+        </w:rPr>
+        <w:tab/>
+      </w:r>
+      <w:r>
+        <w:rPr>
+          <w:rFonts w:ascii="Courier New" w:hAnsi="Courier New" w:cs="Courier New"/>
+        </w:rPr>
+        <w:tab/>
+        <w:t>- 6577</w:t>
+      </w:r>
+    </w:p>
+    <w:p>
+      <w:pPr>
+        <w:pStyle w:val="PlainText"/>
+        <w:rPr>
+          <w:rFonts w:ascii="Courier New" w:hAnsi="Courier New" w:cs="Courier New"/>
+        </w:rPr>
+      </w:pPr>
+      <w:r>
+        <w:rPr>
+          <w:rFonts w:ascii="Courier New" w:hAnsi="Courier New" w:cs="Courier New"/>
+        </w:rPr>
+        <w:t>---------------------------------------------------------------</w:t>
+      </w:r>
+    </w:p>
+    <w:p>
+      <w:pPr>
+        <w:pStyle w:val="PlainText"/>
+        <w:rPr>
+          <w:rFonts w:ascii="Courier New" w:hAnsi="Courier New" w:cs="Courier New"/>
+        </w:rPr>
+      </w:pPr>
+      <w:r>
+        <w:rPr>
+          <w:rFonts w:ascii="Courier New" w:hAnsi="Courier New" w:cs="Courier New"/>
+        </w:rPr>
+        <w:t>Item Name</w:t>
+      </w:r>
+      <w:r>
+        <w:rPr>
+          <w:rFonts w:ascii="Courier New" w:hAnsi="Courier New" w:cs="Courier New"/>
+        </w:rPr>
+        <w:tab/>
+      </w:r>
+      <w:r>
+        <w:rPr>
+          <w:rFonts w:ascii="Courier New" w:hAnsi="Courier New" w:cs="Courier New"/>
+        </w:rPr>
+        <w:tab/>
+      </w:r>
+      <w:r>
+        <w:rPr>
+          <w:rFonts w:ascii="Courier New" w:hAnsi="Courier New" w:cs="Courier New"/>
+        </w:rPr>
+        <w:tab/>
+      </w:r>
+      <w:r>
+        <w:rPr>
+          <w:rFonts w:ascii="Courier New" w:hAnsi="Courier New" w:cs="Courier New"/>
+        </w:rPr>
+        <w:tab/>
+        <w:t>- POTATO EVE</w:t>
+      </w:r>
+    </w:p>
+    <w:p>
+      <w:pPr>
+        <w:pStyle w:val="PlainText"/>
+        <w:rPr>
+          <w:rFonts w:ascii="Courier New" w:hAnsi="Courier New" w:cs="Courier New"/>
+        </w:rPr>
+      </w:pPr>
+      <w:r>
+        <w:rPr>
+          <w:rFonts w:ascii="Courier New" w:hAnsi="Courier New" w:cs="Courier New"/>
+        </w:rPr>
+        <w:t>Number of Pockets</w:t>
+      </w:r>
+      <w:r>
+        <w:rPr>
+          <w:rFonts w:ascii="Courier New" w:hAnsi="Courier New" w:cs="Courier New"/>
+        </w:rPr>
+        <w:tab/>
+      </w:r>
+      <w:r>
+        <w:rPr>
+          <w:rFonts w:ascii="Courier New" w:hAnsi="Courier New" w:cs="Courier New"/>
+        </w:rPr>
+        <w:tab/>
+      </w:r>
+      <w:r>
+        <w:rPr>
+          <w:rFonts w:ascii="Courier New" w:hAnsi="Courier New" w:cs="Courier New"/>
+        </w:rPr>
+        <w:tab/>
+        <w:t>- 1</w:t>
+      </w:r>
+    </w:p>
+    <w:p>
+      <w:pPr>
+        <w:pStyle w:val="PlainText"/>
+        <w:rPr>
+          <w:rFonts w:ascii="Courier New" w:hAnsi="Courier New" w:cs="Courier New"/>
+        </w:rPr>
+      </w:pPr>
+      <w:r>
+        <w:rPr>
+          <w:rFonts w:ascii="Courier New" w:hAnsi="Courier New" w:cs="Courier New"/>
+        </w:rPr>
+        <w:t>Number of KGs</w:t>
+      </w:r>
+      <w:r>
+        <w:rPr>
+          <w:rFonts w:ascii="Courier New" w:hAnsi="Courier New" w:cs="Courier New"/>
+        </w:rPr>
+        <w:tab/>
+      </w:r>
+      <w:r>
+        <w:rPr>
+          <w:rFonts w:ascii="Courier New" w:hAnsi="Courier New" w:cs="Courier New"/>
+        </w:rPr>
+        <w:tab/>
+      </w:r>
+      <w:r>
+        <w:rPr>
+          <w:rFonts w:ascii="Courier New" w:hAnsi="Courier New" w:cs="Courier New"/>
+        </w:rPr>
+        <w:tab/>
+        <w:t>- 55</w:t>
+      </w:r>
+    </w:p>
+    <w:p>
+      <w:pPr>
+        <w:pStyle w:val="PlainText"/>
+        <w:rPr>
+          <w:rFonts w:ascii="Courier New" w:hAnsi="Courier New" w:cs="Courier New"/>
+        </w:rPr>
+      </w:pPr>
+      <w:r>
+        <w:rPr>
+          <w:rFonts w:ascii="Courier New" w:hAnsi="Courier New" w:cs="Courier New"/>
+        </w:rPr>
+        <w:t>Rate</w:t>
+      </w:r>
+      <w:r>
+        <w:rPr>
+          <w:rFonts w:ascii="Courier New" w:hAnsi="Courier New" w:cs="Courier New"/>
+        </w:rPr>
+        <w:tab/>
+      </w:r>
+      <w:r>
+        <w:rPr>
+          <w:rFonts w:ascii="Courier New" w:hAnsi="Courier New" w:cs="Courier New"/>
+        </w:rPr>
+        <w:tab/>
+      </w:r>
+      <w:r>
+        <w:rPr>
+          <w:rFonts w:ascii="Courier New" w:hAnsi="Courier New" w:cs="Courier New"/>
+        </w:rPr>
+        <w:tab/>
+      </w:r>
+      <w:r>
+        <w:rPr>
+          <w:rFonts w:ascii="Courier New" w:hAnsi="Courier New" w:cs="Courier New"/>
+        </w:rPr>
+        <w:tab/>
+      </w:r>
+      <w:r>
+        <w:rPr>
+          <w:rFonts w:ascii="Courier New" w:hAnsi="Courier New" w:cs="Courier New"/>
+        </w:rPr>
+        <w:tab/>
+        <w:t>- 15</w:t>
+      </w:r>
+    </w:p>
+    <w:p>
+      <w:pPr>
+        <w:pStyle w:val="PlainText"/>
+        <w:rPr>
+          <w:rFonts w:ascii="Courier New" w:hAnsi="Courier New" w:cs="Courier New"/>
+        </w:rPr>
+      </w:pPr>
+      <w:r>
+        <w:rPr>
+          <w:rFonts w:ascii="Courier New" w:hAnsi="Courier New" w:cs="Courier New"/>
+        </w:rPr>
+        <w:t>Transport &amp; Miscellaneous</w:t>
+      </w:r>
+      <w:r>
+        <w:rPr>
+          <w:rFonts w:ascii="Courier New" w:hAnsi="Courier New" w:cs="Courier New"/>
+        </w:rPr>
+        <w:tab/>
+        <w:t>- 143</w:t>
+      </w:r>
+    </w:p>
+    <w:p>
+      <w:pPr>
+        <w:pStyle w:val="PlainText"/>
+        <w:rPr>
+          <w:rFonts w:ascii="Courier New" w:hAnsi="Courier New" w:cs="Courier New"/>
+        </w:rPr>
+      </w:pPr>
+      <w:r>
+        <w:rPr>
+          <w:rFonts w:ascii="Courier New" w:hAnsi="Courier New" w:cs="Courier New"/>
+        </w:rPr>
+        <w:t>Total Price</w:t>
+      </w:r>
+      <w:r>
+        <w:rPr>
+          <w:rFonts w:ascii="Courier New" w:hAnsi="Courier New" w:cs="Courier New"/>
+        </w:rPr>
+        <w:tab/>
+      </w:r>
+      <w:r>
+        <w:rPr>
+          <w:rFonts w:ascii="Courier New" w:hAnsi="Courier New" w:cs="Courier New"/>
+        </w:rPr>
+        <w:tab/>
+      </w:r>
+      <w:r>
+        <w:rPr>
+          <w:rFonts w:ascii="Courier New" w:hAnsi="Courier New" w:cs="Courier New"/>
+        </w:rPr>
+        <w:tab/>
+      </w:r>
+      <w:r>
+        <w:rPr>
+          <w:rFonts w:ascii="Courier New" w:hAnsi="Courier New" w:cs="Courier New"/>
+        </w:rPr>
+        <w:tab/>
+        <w:t>- 968.0</w:t>
+      </w:r>
+    </w:p>
+    <w:p>
+      <w:pPr>
+        <w:pStyle w:val="PlainText"/>
+        <w:rPr>
+          <w:rFonts w:ascii="Courier New" w:hAnsi="Courier New" w:cs="Courier New"/>
+          <w:b/>
+        </w:rPr>
+      </w:pPr>
+      <w:r>
+        <w:rPr>
+          <w:rFonts w:ascii="Courier New" w:hAnsi="Courier New" w:cs="Courier New"/>
+          <w:b/>
+        </w:rPr>
+        <w:t>Amount balance</w:t>
+      </w:r>
+      <w:r>
+        <w:rPr>
+          <w:rFonts w:ascii="Courier New" w:hAnsi="Courier New" w:cs="Courier New"/>
+          <w:b/>
+        </w:rPr>
+        <w:tab/>
+      </w:r>
+      <w:r>
+        <w:rPr>
+          <w:rFonts w:ascii="Courier New" w:hAnsi="Courier New" w:cs="Courier New"/>
+          <w:b/>
+        </w:rPr>
+        <w:tab/>
+      </w:r>
+      <w:r>
+        <w:rPr>
+          <w:rFonts w:ascii="Courier New" w:hAnsi="Courier New" w:cs="Courier New"/>
+          <w:b/>
+        </w:rPr>
+        <w:tab/>
+        <w:t>- 32017.0</w:t>
+      </w:r>
+    </w:p>
+    <w:p>
+      <w:pPr>
+        <w:pStyle w:val="PlainText"/>
+        <w:rPr>
+          <w:rFonts w:ascii="Courier New" w:hAnsi="Courier New" w:cs="Courier New"/>
+        </w:rPr>
+      </w:pPr>
+    </w:p>
+    <w:p>
+      <w:pPr>
+        <w:pStyle w:val="PlainText"/>
+        <w:rPr>
+          <w:rFonts w:ascii="Courier New" w:hAnsi="Courier New" w:cs="Courier New"/>
+          <w:b/>
+        </w:rPr>
+      </w:pPr>
     </w:p>
     <w:p>
       <w:pPr>

</xml_diff>

<commit_message>
27/12/2018 MAMATHA CHICK IN
</commit_message>
<xml_diff>
--- a/customer _details/GANGAMMA/SEP/TUMKUR/7 MALAI/PURCHASE DETAILS.docx
+++ b/customer _details/GANGAMMA/SEP/TUMKUR/7 MALAI/PURCHASE DETAILS.docx
@@ -11012,13 +11012,7 @@
         <w:rPr>
           <w:rFonts w:ascii="Courier New" w:hAnsi="Courier New" w:cs="Courier New"/>
         </w:rPr>
-        <w:t>MON Dec 17</w:t>
-      </w:r>
-      <w:r>
-        <w:rPr>
-          <w:rFonts w:ascii="Courier New" w:hAnsi="Courier New" w:cs="Courier New"/>
-        </w:rPr>
-        <w:t xml:space="preserve"> 11:59:21 IST 2018</w:t>
+        <w:t>MON Dec 17 11:59:21 IST 2018</w:t>
       </w:r>
     </w:p>
     <w:p>
@@ -11360,6 +11354,247 @@
         <w:tab/>
         <w:t>- 32017.0</w:t>
       </w:r>
+    </w:p>
+    <w:p>
+      <w:pPr>
+        <w:pStyle w:val="PlainText"/>
+        <w:rPr>
+          <w:rFonts w:ascii="Courier New" w:hAnsi="Courier New" w:cs="Courier New"/>
+          <w:b/>
+        </w:rPr>
+      </w:pPr>
+    </w:p>
+    <w:p>
+      <w:pPr>
+        <w:pStyle w:val="PlainText"/>
+        <w:rPr>
+          <w:rFonts w:ascii="Courier New" w:hAnsi="Courier New" w:cs="Courier New"/>
+        </w:rPr>
+      </w:pPr>
+      <w:r>
+        <w:rPr>
+          <w:rFonts w:ascii="Courier New" w:hAnsi="Courier New" w:cs="Courier New"/>
+        </w:rPr>
+        <w:t>TUE Dec 25</w:t>
+      </w:r>
+      <w:r>
+        <w:rPr>
+          <w:rFonts w:ascii="Courier New" w:hAnsi="Courier New" w:cs="Courier New"/>
+        </w:rPr>
+        <w:t xml:space="preserve"> 12:39:52 IST 2018</w:t>
+      </w:r>
+    </w:p>
+    <w:p>
+      <w:pPr>
+        <w:pStyle w:val="PlainText"/>
+        <w:rPr>
+          <w:rFonts w:ascii="Courier New" w:hAnsi="Courier New" w:cs="Courier New"/>
+        </w:rPr>
+      </w:pPr>
+      <w:r>
+        <w:rPr>
+          <w:rFonts w:ascii="Courier New" w:hAnsi="Courier New" w:cs="Courier New"/>
+        </w:rPr>
+        <w:t>Person Name</w:t>
+      </w:r>
+      <w:r>
+        <w:rPr>
+          <w:rFonts w:ascii="Courier New" w:hAnsi="Courier New" w:cs="Courier New"/>
+        </w:rPr>
+        <w:tab/>
+      </w:r>
+      <w:r>
+        <w:rPr>
+          <w:rFonts w:ascii="Courier New" w:hAnsi="Courier New" w:cs="Courier New"/>
+        </w:rPr>
+        <w:tab/>
+      </w:r>
+      <w:r>
+        <w:rPr>
+          <w:rFonts w:ascii="Courier New" w:hAnsi="Courier New" w:cs="Courier New"/>
+        </w:rPr>
+        <w:tab/>
+      </w:r>
+      <w:r>
+        <w:rPr>
+          <w:rFonts w:ascii="Courier New" w:hAnsi="Courier New" w:cs="Courier New"/>
+        </w:rPr>
+        <w:tab/>
+        <w:t>- 7 MALAI</w:t>
+      </w:r>
+    </w:p>
+    <w:p>
+      <w:pPr>
+        <w:pStyle w:val="PlainText"/>
+        <w:rPr>
+          <w:rFonts w:ascii="Courier New" w:hAnsi="Courier New" w:cs="Courier New"/>
+        </w:rPr>
+      </w:pPr>
+      <w:r>
+        <w:rPr>
+          <w:rFonts w:ascii="Courier New" w:hAnsi="Courier New" w:cs="Courier New"/>
+        </w:rPr>
+        <w:t>---------------------------------------------------------------</w:t>
+      </w:r>
+    </w:p>
+    <w:p>
+      <w:pPr>
+        <w:pStyle w:val="PlainText"/>
+        <w:rPr>
+          <w:rFonts w:ascii="Courier New" w:hAnsi="Courier New" w:cs="Courier New"/>
+        </w:rPr>
+      </w:pPr>
+      <w:r>
+        <w:rPr>
+          <w:rFonts w:ascii="Courier New" w:hAnsi="Courier New" w:cs="Courier New"/>
+        </w:rPr>
+        <w:t>Item Name</w:t>
+      </w:r>
+      <w:r>
+        <w:rPr>
+          <w:rFonts w:ascii="Courier New" w:hAnsi="Courier New" w:cs="Courier New"/>
+        </w:rPr>
+        <w:tab/>
+      </w:r>
+      <w:r>
+        <w:rPr>
+          <w:rFonts w:ascii="Courier New" w:hAnsi="Courier New" w:cs="Courier New"/>
+        </w:rPr>
+        <w:tab/>
+      </w:r>
+      <w:r>
+        <w:rPr>
+          <w:rFonts w:ascii="Courier New" w:hAnsi="Courier New" w:cs="Courier New"/>
+        </w:rPr>
+        <w:tab/>
+      </w:r>
+      <w:r>
+        <w:rPr>
+          <w:rFonts w:ascii="Courier New" w:hAnsi="Courier New" w:cs="Courier New"/>
+        </w:rPr>
+        <w:tab/>
+        <w:t>- CARROT</w:t>
+      </w:r>
+    </w:p>
+    <w:p>
+      <w:pPr>
+        <w:pStyle w:val="PlainText"/>
+        <w:rPr>
+          <w:rFonts w:ascii="Courier New" w:hAnsi="Courier New" w:cs="Courier New"/>
+          <w:color w:val="FF0000"/>
+        </w:rPr>
+      </w:pPr>
+      <w:r>
+        <w:rPr>
+          <w:rFonts w:ascii="Courier New" w:hAnsi="Courier New" w:cs="Courier New"/>
+          <w:color w:val="FF0000"/>
+        </w:rPr>
+        <w:t>Amount Received</w:t>
+      </w:r>
+      <w:r>
+        <w:rPr>
+          <w:rFonts w:ascii="Courier New" w:hAnsi="Courier New" w:cs="Courier New"/>
+          <w:color w:val="FF0000"/>
+        </w:rPr>
+        <w:tab/>
+      </w:r>
+      <w:r>
+        <w:rPr>
+          <w:rFonts w:ascii="Courier New" w:hAnsi="Courier New" w:cs="Courier New"/>
+          <w:color w:val="FF0000"/>
+        </w:rPr>
+        <w:tab/>
+      </w:r>
+      <w:r>
+        <w:rPr>
+          <w:rFonts w:ascii="Courier New" w:hAnsi="Courier New" w:cs="Courier New"/>
+          <w:color w:val="FF0000"/>
+        </w:rPr>
+        <w:tab/>
+        <w:t>- 10000</w:t>
+      </w:r>
+    </w:p>
+    <w:p>
+      <w:pPr>
+        <w:pStyle w:val="PlainText"/>
+        <w:rPr>
+          <w:rFonts w:ascii="Courier New" w:hAnsi="Courier New" w:cs="Courier New"/>
+          <w:b/>
+        </w:rPr>
+      </w:pPr>
+      <w:r>
+        <w:rPr>
+          <w:rFonts w:ascii="Courier New" w:hAnsi="Courier New" w:cs="Courier New"/>
+          <w:b/>
+        </w:rPr>
+        <w:t>Amount balance</w:t>
+      </w:r>
+      <w:r>
+        <w:rPr>
+          <w:rFonts w:ascii="Courier New" w:hAnsi="Courier New" w:cs="Courier New"/>
+          <w:b/>
+        </w:rPr>
+        <w:tab/>
+      </w:r>
+      <w:r>
+        <w:rPr>
+          <w:rFonts w:ascii="Courier New" w:hAnsi="Courier New" w:cs="Courier New"/>
+          <w:b/>
+        </w:rPr>
+        <w:tab/>
+      </w:r>
+      <w:r>
+        <w:rPr>
+          <w:rFonts w:ascii="Courier New" w:hAnsi="Courier New" w:cs="Courier New"/>
+          <w:b/>
+        </w:rPr>
+        <w:tab/>
+        <w:t>- 22017.0</w:t>
+      </w:r>
+    </w:p>
+    <w:p>
+      <w:pPr>
+        <w:pStyle w:val="PlainText"/>
+        <w:rPr>
+          <w:rFonts w:ascii="Courier New" w:hAnsi="Courier New" w:cs="Courier New"/>
+        </w:rPr>
+      </w:pPr>
+      <w:r>
+        <w:rPr>
+          <w:rFonts w:ascii="Courier New" w:hAnsi="Courier New" w:cs="Courier New"/>
+        </w:rPr>
+        <w:t>Amount Received mode</w:t>
+      </w:r>
+      <w:r>
+        <w:rPr>
+          <w:rFonts w:ascii="Courier New" w:hAnsi="Courier New" w:cs="Courier New"/>
+        </w:rPr>
+        <w:tab/>
+      </w:r>
+      <w:r>
+        <w:rPr>
+          <w:rFonts w:ascii="Courier New" w:hAnsi="Courier New" w:cs="Courier New"/>
+        </w:rPr>
+        <w:tab/>
+        <w:t>- CASH</w:t>
+      </w:r>
+    </w:p>
+    <w:p>
+      <w:pPr>
+        <w:pStyle w:val="PlainText"/>
+        <w:rPr>
+          <w:rFonts w:ascii="Courier New" w:hAnsi="Courier New" w:cs="Courier New"/>
+        </w:rPr>
+      </w:pPr>
+    </w:p>
+    <w:p>
+      <w:pPr>
+        <w:pStyle w:val="PlainText"/>
+        <w:rPr>
+          <w:rFonts w:ascii="Courier New" w:hAnsi="Courier New" w:cs="Courier New"/>
+          <w:b/>
+        </w:rPr>
+      </w:pPr>
     </w:p>
     <w:p>
       <w:pPr>

</xml_diff>

<commit_message>
29/12/2018 MAMATHA CHICK IN
</commit_message>
<xml_diff>
--- a/customer _details/GANGAMMA/SEP/TUMKUR/7 MALAI/PURCHASE DETAILS.docx
+++ b/customer _details/GANGAMMA/SEP/TUMKUR/7 MALAI/PURCHASE DETAILS.docx
@@ -11375,13 +11375,7 @@
         <w:rPr>
           <w:rFonts w:ascii="Courier New" w:hAnsi="Courier New" w:cs="Courier New"/>
         </w:rPr>
-        <w:t>TUE Dec 25</w:t>
-      </w:r>
-      <w:r>
-        <w:rPr>
-          <w:rFonts w:ascii="Courier New" w:hAnsi="Courier New" w:cs="Courier New"/>
-        </w:rPr>
-        <w:t xml:space="preserve"> 12:39:52 IST 2018</w:t>
+        <w:t>TUE Dec 25 12:39:52 IST 2018</w:t>
       </w:r>
     </w:p>
     <w:p>
@@ -11578,6 +11572,369 @@
         <w:tab/>
         <w:t>- CASH</w:t>
       </w:r>
+    </w:p>
+    <w:p>
+      <w:pPr>
+        <w:pStyle w:val="PlainText"/>
+        <w:rPr>
+          <w:rFonts w:ascii="Courier New" w:hAnsi="Courier New" w:cs="Courier New"/>
+        </w:rPr>
+      </w:pPr>
+    </w:p>
+    <w:p>
+      <w:pPr>
+        <w:pStyle w:val="PlainText"/>
+        <w:rPr>
+          <w:rFonts w:ascii="Courier New" w:hAnsi="Courier New" w:cs="Courier New"/>
+        </w:rPr>
+      </w:pPr>
+      <w:r>
+        <w:rPr>
+          <w:rFonts w:ascii="Courier New" w:hAnsi="Courier New" w:cs="Courier New"/>
+        </w:rPr>
+        <w:t>FRI Dec 28</w:t>
+      </w:r>
+      <w:r>
+        <w:rPr>
+          <w:rFonts w:ascii="Courier New" w:hAnsi="Courier New" w:cs="Courier New"/>
+        </w:rPr>
+        <w:t xml:space="preserve"> 10:57:13 IST 2018</w:t>
+      </w:r>
+    </w:p>
+    <w:p>
+      <w:pPr>
+        <w:pStyle w:val="PlainText"/>
+        <w:rPr>
+          <w:rFonts w:ascii="Courier New" w:hAnsi="Courier New" w:cs="Courier New"/>
+        </w:rPr>
+      </w:pPr>
+      <w:r>
+        <w:rPr>
+          <w:rFonts w:ascii="Courier New" w:hAnsi="Courier New" w:cs="Courier New"/>
+        </w:rPr>
+        <w:t>Person Name</w:t>
+      </w:r>
+      <w:r>
+        <w:rPr>
+          <w:rFonts w:ascii="Courier New" w:hAnsi="Courier New" w:cs="Courier New"/>
+        </w:rPr>
+        <w:tab/>
+      </w:r>
+      <w:r>
+        <w:rPr>
+          <w:rFonts w:ascii="Courier New" w:hAnsi="Courier New" w:cs="Courier New"/>
+        </w:rPr>
+        <w:tab/>
+      </w:r>
+      <w:r>
+        <w:rPr>
+          <w:rFonts w:ascii="Courier New" w:hAnsi="Courier New" w:cs="Courier New"/>
+        </w:rPr>
+        <w:tab/>
+      </w:r>
+      <w:r>
+        <w:rPr>
+          <w:rFonts w:ascii="Courier New" w:hAnsi="Courier New" w:cs="Courier New"/>
+        </w:rPr>
+        <w:tab/>
+        <w:t>- 7 MALAI</w:t>
+      </w:r>
+    </w:p>
+    <w:p>
+      <w:pPr>
+        <w:pStyle w:val="PlainText"/>
+        <w:rPr>
+          <w:rFonts w:ascii="Courier New" w:hAnsi="Courier New" w:cs="Courier New"/>
+        </w:rPr>
+      </w:pPr>
+      <w:r>
+        <w:rPr>
+          <w:rFonts w:ascii="Courier New" w:hAnsi="Courier New" w:cs="Courier New"/>
+        </w:rPr>
+        <w:t>Bill number</w:t>
+      </w:r>
+      <w:r>
+        <w:rPr>
+          <w:rFonts w:ascii="Courier New" w:hAnsi="Courier New" w:cs="Courier New"/>
+        </w:rPr>
+        <w:tab/>
+      </w:r>
+      <w:r>
+        <w:rPr>
+          <w:rFonts w:ascii="Courier New" w:hAnsi="Courier New" w:cs="Courier New"/>
+        </w:rPr>
+        <w:tab/>
+      </w:r>
+      <w:r>
+        <w:rPr>
+          <w:rFonts w:ascii="Courier New" w:hAnsi="Courier New" w:cs="Courier New"/>
+        </w:rPr>
+        <w:tab/>
+      </w:r>
+      <w:r>
+        <w:rPr>
+          <w:rFonts w:ascii="Courier New" w:hAnsi="Courier New" w:cs="Courier New"/>
+        </w:rPr>
+        <w:tab/>
+        <w:t>- 9773</w:t>
+      </w:r>
+    </w:p>
+    <w:p>
+      <w:pPr>
+        <w:pStyle w:val="PlainText"/>
+        <w:rPr>
+          <w:rFonts w:ascii="Courier New" w:hAnsi="Courier New" w:cs="Courier New"/>
+        </w:rPr>
+      </w:pPr>
+      <w:r>
+        <w:rPr>
+          <w:rFonts w:ascii="Courier New" w:hAnsi="Courier New" w:cs="Courier New"/>
+        </w:rPr>
+        <w:t>---------------------------------------------------------------</w:t>
+      </w:r>
+    </w:p>
+    <w:p>
+      <w:pPr>
+        <w:pStyle w:val="PlainText"/>
+        <w:rPr>
+          <w:rFonts w:ascii="Courier New" w:hAnsi="Courier New" w:cs="Courier New"/>
+        </w:rPr>
+      </w:pPr>
+      <w:r>
+        <w:rPr>
+          <w:rFonts w:ascii="Courier New" w:hAnsi="Courier New" w:cs="Courier New"/>
+        </w:rPr>
+        <w:t>Item Name</w:t>
+      </w:r>
+      <w:r>
+        <w:rPr>
+          <w:rFonts w:ascii="Courier New" w:hAnsi="Courier New" w:cs="Courier New"/>
+        </w:rPr>
+        <w:tab/>
+      </w:r>
+      <w:r>
+        <w:rPr>
+          <w:rFonts w:ascii="Courier New" w:hAnsi="Courier New" w:cs="Courier New"/>
+        </w:rPr>
+        <w:tab/>
+      </w:r>
+      <w:r>
+        <w:rPr>
+          <w:rFonts w:ascii="Courier New" w:hAnsi="Courier New" w:cs="Courier New"/>
+        </w:rPr>
+        <w:tab/>
+      </w:r>
+      <w:r>
+        <w:rPr>
+          <w:rFonts w:ascii="Courier New" w:hAnsi="Courier New" w:cs="Courier New"/>
+        </w:rPr>
+        <w:tab/>
+        <w:t>- POTATO</w:t>
+      </w:r>
+    </w:p>
+    <w:p>
+      <w:pPr>
+        <w:pStyle w:val="PlainText"/>
+        <w:rPr>
+          <w:rFonts w:ascii="Courier New" w:hAnsi="Courier New" w:cs="Courier New"/>
+        </w:rPr>
+      </w:pPr>
+      <w:r>
+        <w:rPr>
+          <w:rFonts w:ascii="Courier New" w:hAnsi="Courier New" w:cs="Courier New"/>
+        </w:rPr>
+        <w:t>Number of Pockets</w:t>
+      </w:r>
+      <w:r>
+        <w:rPr>
+          <w:rFonts w:ascii="Courier New" w:hAnsi="Courier New" w:cs="Courier New"/>
+        </w:rPr>
+        <w:tab/>
+      </w:r>
+      <w:r>
+        <w:rPr>
+          <w:rFonts w:ascii="Courier New" w:hAnsi="Courier New" w:cs="Courier New"/>
+        </w:rPr>
+        <w:tab/>
+      </w:r>
+      <w:r>
+        <w:rPr>
+          <w:rFonts w:ascii="Courier New" w:hAnsi="Courier New" w:cs="Courier New"/>
+        </w:rPr>
+        <w:tab/>
+        <w:t>- 6</w:t>
+      </w:r>
+    </w:p>
+    <w:p>
+      <w:pPr>
+        <w:pStyle w:val="PlainText"/>
+        <w:rPr>
+          <w:rFonts w:ascii="Courier New" w:hAnsi="Courier New" w:cs="Courier New"/>
+        </w:rPr>
+      </w:pPr>
+      <w:r>
+        <w:rPr>
+          <w:rFonts w:ascii="Courier New" w:hAnsi="Courier New" w:cs="Courier New"/>
+        </w:rPr>
+        <w:t>Number of KGs</w:t>
+      </w:r>
+      <w:r>
+        <w:rPr>
+          <w:rFonts w:ascii="Courier New" w:hAnsi="Courier New" w:cs="Courier New"/>
+        </w:rPr>
+        <w:tab/>
+      </w:r>
+      <w:r>
+        <w:rPr>
+          <w:rFonts w:ascii="Courier New" w:hAnsi="Courier New" w:cs="Courier New"/>
+        </w:rPr>
+        <w:tab/>
+      </w:r>
+      <w:r>
+        <w:rPr>
+          <w:rFonts w:ascii="Courier New" w:hAnsi="Courier New" w:cs="Courier New"/>
+        </w:rPr>
+        <w:tab/>
+        <w:t>- 312</w:t>
+      </w:r>
+    </w:p>
+    <w:p>
+      <w:pPr>
+        <w:pStyle w:val="PlainText"/>
+        <w:rPr>
+          <w:rFonts w:ascii="Courier New" w:hAnsi="Courier New" w:cs="Courier New"/>
+        </w:rPr>
+      </w:pPr>
+      <w:r>
+        <w:rPr>
+          <w:rFonts w:ascii="Courier New" w:hAnsi="Courier New" w:cs="Courier New"/>
+        </w:rPr>
+        <w:t>Rate</w:t>
+      </w:r>
+      <w:r>
+        <w:rPr>
+          <w:rFonts w:ascii="Courier New" w:hAnsi="Courier New" w:cs="Courier New"/>
+        </w:rPr>
+        <w:tab/>
+      </w:r>
+      <w:r>
+        <w:rPr>
+          <w:rFonts w:ascii="Courier New" w:hAnsi="Courier New" w:cs="Courier New"/>
+        </w:rPr>
+        <w:tab/>
+      </w:r>
+      <w:r>
+        <w:rPr>
+          <w:rFonts w:ascii="Courier New" w:hAnsi="Courier New" w:cs="Courier New"/>
+        </w:rPr>
+        <w:tab/>
+      </w:r>
+      <w:r>
+        <w:rPr>
+          <w:rFonts w:ascii="Courier New" w:hAnsi="Courier New" w:cs="Courier New"/>
+        </w:rPr>
+        <w:tab/>
+      </w:r>
+      <w:r>
+        <w:rPr>
+          <w:rFonts w:ascii="Courier New" w:hAnsi="Courier New" w:cs="Courier New"/>
+        </w:rPr>
+        <w:tab/>
+        <w:t>- 12</w:t>
+      </w:r>
+    </w:p>
+    <w:p>
+      <w:pPr>
+        <w:pStyle w:val="PlainText"/>
+        <w:rPr>
+          <w:rFonts w:ascii="Courier New" w:hAnsi="Courier New" w:cs="Courier New"/>
+        </w:rPr>
+      </w:pPr>
+      <w:r>
+        <w:rPr>
+          <w:rFonts w:ascii="Courier New" w:hAnsi="Courier New" w:cs="Courier New"/>
+        </w:rPr>
+        <w:t>Total Price</w:t>
+      </w:r>
+      <w:r>
+        <w:rPr>
+          <w:rFonts w:ascii="Courier New" w:hAnsi="Courier New" w:cs="Courier New"/>
+        </w:rPr>
+        <w:tab/>
+      </w:r>
+      <w:r>
+        <w:rPr>
+          <w:rFonts w:ascii="Courier New" w:hAnsi="Courier New" w:cs="Courier New"/>
+        </w:rPr>
+        <w:tab/>
+      </w:r>
+      <w:r>
+        <w:rPr>
+          <w:rFonts w:ascii="Courier New" w:hAnsi="Courier New" w:cs="Courier New"/>
+        </w:rPr>
+        <w:tab/>
+      </w:r>
+      <w:r>
+        <w:rPr>
+          <w:rFonts w:ascii="Courier New" w:hAnsi="Courier New" w:cs="Courier New"/>
+        </w:rPr>
+        <w:tab/>
+        <w:t>- 3744.0</w:t>
+      </w:r>
+    </w:p>
+    <w:p>
+      <w:pPr>
+        <w:pStyle w:val="PlainText"/>
+        <w:rPr>
+          <w:rFonts w:ascii="Courier New" w:hAnsi="Courier New" w:cs="Courier New"/>
+          <w:b/>
+        </w:rPr>
+      </w:pPr>
+      <w:r>
+        <w:rPr>
+          <w:rFonts w:ascii="Courier New" w:hAnsi="Courier New" w:cs="Courier New"/>
+          <w:b/>
+        </w:rPr>
+        <w:t>Amount balance</w:t>
+      </w:r>
+      <w:r>
+        <w:rPr>
+          <w:rFonts w:ascii="Courier New" w:hAnsi="Courier New" w:cs="Courier New"/>
+          <w:b/>
+        </w:rPr>
+        <w:tab/>
+      </w:r>
+      <w:r>
+        <w:rPr>
+          <w:rFonts w:ascii="Courier New" w:hAnsi="Courier New" w:cs="Courier New"/>
+          <w:b/>
+        </w:rPr>
+        <w:tab/>
+      </w:r>
+      <w:r>
+        <w:rPr>
+          <w:rFonts w:ascii="Courier New" w:hAnsi="Courier New" w:cs="Courier New"/>
+          <w:b/>
+        </w:rPr>
+        <w:tab/>
+        <w:t>- 25761.0</w:t>
+      </w:r>
+    </w:p>
+    <w:p>
+      <w:pPr>
+        <w:pStyle w:val="PlainText"/>
+        <w:rPr>
+          <w:rFonts w:ascii="Courier New" w:hAnsi="Courier New" w:cs="Courier New"/>
+        </w:rPr>
+      </w:pPr>
+    </w:p>
+    <w:p>
+      <w:pPr>
+        <w:pStyle w:val="PlainText"/>
+        <w:rPr>
+          <w:rFonts w:ascii="Courier New" w:hAnsi="Courier New" w:cs="Courier New"/>
+        </w:rPr>
+      </w:pPr>
     </w:p>
     <w:p>
       <w:pPr>

</xml_diff>

<commit_message>
30/12/2018 MAMATHA CHICK IN
</commit_message>
<xml_diff>
--- a/customer _details/GANGAMMA/SEP/TUMKUR/7 MALAI/PURCHASE DETAILS.docx
+++ b/customer _details/GANGAMMA/SEP/TUMKUR/7 MALAI/PURCHASE DETAILS.docx
@@ -11592,13 +11592,7 @@
         <w:rPr>
           <w:rFonts w:ascii="Courier New" w:hAnsi="Courier New" w:cs="Courier New"/>
         </w:rPr>
-        <w:t>FRI Dec 28</w:t>
-      </w:r>
-      <w:r>
-        <w:rPr>
-          <w:rFonts w:ascii="Courier New" w:hAnsi="Courier New" w:cs="Courier New"/>
-        </w:rPr>
-        <w:t xml:space="preserve"> 10:57:13 IST 2018</w:t>
+        <w:t>FRI Dec 28 10:57:13 IST 2018</w:t>
       </w:r>
     </w:p>
     <w:p>
@@ -11919,6 +11913,371 @@
         <w:tab/>
         <w:t>- 25761.0</w:t>
       </w:r>
+    </w:p>
+    <w:p>
+      <w:pPr>
+        <w:pStyle w:val="PlainText"/>
+        <w:rPr>
+          <w:rFonts w:ascii="Courier New" w:hAnsi="Courier New" w:cs="Courier New"/>
+          <w:b/>
+        </w:rPr>
+      </w:pPr>
+    </w:p>
+    <w:p>
+      <w:pPr>
+        <w:pStyle w:val="PlainText"/>
+        <w:rPr>
+          <w:rFonts w:ascii="Courier New" w:hAnsi="Courier New" w:cs="Courier New"/>
+        </w:rPr>
+      </w:pPr>
+      <w:r>
+        <w:rPr>
+          <w:rFonts w:ascii="Courier New" w:hAnsi="Courier New" w:cs="Courier New"/>
+        </w:rPr>
+        <w:t>SAT Dec 29</w:t>
+      </w:r>
+      <w:r>
+        <w:rPr>
+          <w:rFonts w:ascii="Courier New" w:hAnsi="Courier New" w:cs="Courier New"/>
+        </w:rPr>
+        <w:t xml:space="preserve"> 12:14:04 IST 2018</w:t>
+      </w:r>
+    </w:p>
+    <w:p>
+      <w:pPr>
+        <w:pStyle w:val="PlainText"/>
+        <w:rPr>
+          <w:rFonts w:ascii="Courier New" w:hAnsi="Courier New" w:cs="Courier New"/>
+        </w:rPr>
+      </w:pPr>
+      <w:r>
+        <w:rPr>
+          <w:rFonts w:ascii="Courier New" w:hAnsi="Courier New" w:cs="Courier New"/>
+        </w:rPr>
+        <w:t>Person Name</w:t>
+      </w:r>
+      <w:r>
+        <w:rPr>
+          <w:rFonts w:ascii="Courier New" w:hAnsi="Courier New" w:cs="Courier New"/>
+        </w:rPr>
+        <w:tab/>
+      </w:r>
+      <w:r>
+        <w:rPr>
+          <w:rFonts w:ascii="Courier New" w:hAnsi="Courier New" w:cs="Courier New"/>
+        </w:rPr>
+        <w:tab/>
+      </w:r>
+      <w:r>
+        <w:rPr>
+          <w:rFonts w:ascii="Courier New" w:hAnsi="Courier New" w:cs="Courier New"/>
+        </w:rPr>
+        <w:tab/>
+      </w:r>
+      <w:r>
+        <w:rPr>
+          <w:rFonts w:ascii="Courier New" w:hAnsi="Courier New" w:cs="Courier New"/>
+        </w:rPr>
+        <w:tab/>
+        <w:t>- 7 MALAI</w:t>
+      </w:r>
+    </w:p>
+    <w:p>
+      <w:pPr>
+        <w:pStyle w:val="PlainText"/>
+        <w:rPr>
+          <w:rFonts w:ascii="Courier New" w:hAnsi="Courier New" w:cs="Courier New"/>
+        </w:rPr>
+      </w:pPr>
+      <w:r>
+        <w:rPr>
+          <w:rFonts w:ascii="Courier New" w:hAnsi="Courier New" w:cs="Courier New"/>
+        </w:rPr>
+        <w:t>Bill number</w:t>
+      </w:r>
+      <w:r>
+        <w:rPr>
+          <w:rFonts w:ascii="Courier New" w:hAnsi="Courier New" w:cs="Courier New"/>
+        </w:rPr>
+        <w:tab/>
+      </w:r>
+      <w:r>
+        <w:rPr>
+          <w:rFonts w:ascii="Courier New" w:hAnsi="Courier New" w:cs="Courier New"/>
+        </w:rPr>
+        <w:tab/>
+      </w:r>
+      <w:r>
+        <w:rPr>
+          <w:rFonts w:ascii="Courier New" w:hAnsi="Courier New" w:cs="Courier New"/>
+        </w:rPr>
+        <w:tab/>
+      </w:r>
+      <w:r>
+        <w:rPr>
+          <w:rFonts w:ascii="Courier New" w:hAnsi="Courier New" w:cs="Courier New"/>
+        </w:rPr>
+        <w:tab/>
+        <w:t>- 9808</w:t>
+      </w:r>
+    </w:p>
+    <w:p>
+      <w:pPr>
+        <w:pStyle w:val="PlainText"/>
+        <w:rPr>
+          <w:rFonts w:ascii="Courier New" w:hAnsi="Courier New" w:cs="Courier New"/>
+        </w:rPr>
+      </w:pPr>
+      <w:r>
+        <w:rPr>
+          <w:rFonts w:ascii="Courier New" w:hAnsi="Courier New" w:cs="Courier New"/>
+        </w:rPr>
+        <w:t>---------------------------------------------------------------</w:t>
+      </w:r>
+    </w:p>
+    <w:p>
+      <w:pPr>
+        <w:pStyle w:val="PlainText"/>
+        <w:rPr>
+          <w:rFonts w:ascii="Courier New" w:hAnsi="Courier New" w:cs="Courier New"/>
+        </w:rPr>
+      </w:pPr>
+      <w:r>
+        <w:rPr>
+          <w:rFonts w:ascii="Courier New" w:hAnsi="Courier New" w:cs="Courier New"/>
+        </w:rPr>
+        <w:t>Item Name</w:t>
+      </w:r>
+      <w:r>
+        <w:rPr>
+          <w:rFonts w:ascii="Courier New" w:hAnsi="Courier New" w:cs="Courier New"/>
+        </w:rPr>
+        <w:tab/>
+      </w:r>
+      <w:r>
+        <w:rPr>
+          <w:rFonts w:ascii="Courier New" w:hAnsi="Courier New" w:cs="Courier New"/>
+        </w:rPr>
+        <w:tab/>
+      </w:r>
+      <w:r>
+        <w:rPr>
+          <w:rFonts w:ascii="Courier New" w:hAnsi="Courier New" w:cs="Courier New"/>
+        </w:rPr>
+        <w:tab/>
+      </w:r>
+      <w:r>
+        <w:rPr>
+          <w:rFonts w:ascii="Courier New" w:hAnsi="Courier New" w:cs="Courier New"/>
+        </w:rPr>
+        <w:tab/>
+        <w:t>- POTATO EVE</w:t>
+      </w:r>
+    </w:p>
+    <w:p>
+      <w:pPr>
+        <w:pStyle w:val="PlainText"/>
+        <w:rPr>
+          <w:rFonts w:ascii="Courier New" w:hAnsi="Courier New" w:cs="Courier New"/>
+        </w:rPr>
+      </w:pPr>
+      <w:r>
+        <w:rPr>
+          <w:rFonts w:ascii="Courier New" w:hAnsi="Courier New" w:cs="Courier New"/>
+        </w:rPr>
+        <w:t>Number of Pockets</w:t>
+      </w:r>
+      <w:r>
+        <w:rPr>
+          <w:rFonts w:ascii="Courier New" w:hAnsi="Courier New" w:cs="Courier New"/>
+        </w:rPr>
+        <w:tab/>
+      </w:r>
+      <w:r>
+        <w:rPr>
+          <w:rFonts w:ascii="Courier New" w:hAnsi="Courier New" w:cs="Courier New"/>
+        </w:rPr>
+        <w:tab/>
+      </w:r>
+      <w:r>
+        <w:rPr>
+          <w:rFonts w:ascii="Courier New" w:hAnsi="Courier New" w:cs="Courier New"/>
+        </w:rPr>
+        <w:tab/>
+        <w:t>- 1</w:t>
+      </w:r>
+    </w:p>
+    <w:p>
+      <w:pPr>
+        <w:pStyle w:val="PlainText"/>
+        <w:rPr>
+          <w:rFonts w:ascii="Courier New" w:hAnsi="Courier New" w:cs="Courier New"/>
+        </w:rPr>
+      </w:pPr>
+      <w:r>
+        <w:rPr>
+          <w:rFonts w:ascii="Courier New" w:hAnsi="Courier New" w:cs="Courier New"/>
+        </w:rPr>
+        <w:t>Number of KGs</w:t>
+      </w:r>
+      <w:r>
+        <w:rPr>
+          <w:rFonts w:ascii="Courier New" w:hAnsi="Courier New" w:cs="Courier New"/>
+        </w:rPr>
+        <w:tab/>
+      </w:r>
+      <w:r>
+        <w:rPr>
+          <w:rFonts w:ascii="Courier New" w:hAnsi="Courier New" w:cs="Courier New"/>
+        </w:rPr>
+        <w:tab/>
+      </w:r>
+      <w:r>
+        <w:rPr>
+          <w:rFonts w:ascii="Courier New" w:hAnsi="Courier New" w:cs="Courier New"/>
+        </w:rPr>
+        <w:tab/>
+        <w:t>- 54</w:t>
+      </w:r>
+    </w:p>
+    <w:p>
+      <w:pPr>
+        <w:pStyle w:val="PlainText"/>
+        <w:rPr>
+          <w:rFonts w:ascii="Courier New" w:hAnsi="Courier New" w:cs="Courier New"/>
+        </w:rPr>
+      </w:pPr>
+      <w:r>
+        <w:rPr>
+          <w:rFonts w:ascii="Courier New" w:hAnsi="Courier New" w:cs="Courier New"/>
+        </w:rPr>
+        <w:t>Rate</w:t>
+      </w:r>
+      <w:r>
+        <w:rPr>
+          <w:rFonts w:ascii="Courier New" w:hAnsi="Courier New" w:cs="Courier New"/>
+        </w:rPr>
+        <w:tab/>
+      </w:r>
+      <w:r>
+        <w:rPr>
+          <w:rFonts w:ascii="Courier New" w:hAnsi="Courier New" w:cs="Courier New"/>
+        </w:rPr>
+        <w:tab/>
+      </w:r>
+      <w:r>
+        <w:rPr>
+          <w:rFonts w:ascii="Courier New" w:hAnsi="Courier New" w:cs="Courier New"/>
+        </w:rPr>
+        <w:tab/>
+      </w:r>
+      <w:r>
+        <w:rPr>
+          <w:rFonts w:ascii="Courier New" w:hAnsi="Courier New" w:cs="Courier New"/>
+        </w:rPr>
+        <w:tab/>
+      </w:r>
+      <w:r>
+        <w:rPr>
+          <w:rFonts w:ascii="Courier New" w:hAnsi="Courier New" w:cs="Courier New"/>
+        </w:rPr>
+        <w:tab/>
+        <w:t>- 12</w:t>
+      </w:r>
+    </w:p>
+    <w:p>
+      <w:pPr>
+        <w:pStyle w:val="PlainText"/>
+        <w:rPr>
+          <w:rFonts w:ascii="Courier New" w:hAnsi="Courier New" w:cs="Courier New"/>
+        </w:rPr>
+      </w:pPr>
+      <w:r>
+        <w:rPr>
+          <w:rFonts w:ascii="Courier New" w:hAnsi="Courier New" w:cs="Courier New"/>
+        </w:rPr>
+        <w:t>Total Price</w:t>
+      </w:r>
+      <w:r>
+        <w:rPr>
+          <w:rFonts w:ascii="Courier New" w:hAnsi="Courier New" w:cs="Courier New"/>
+        </w:rPr>
+        <w:tab/>
+      </w:r>
+      <w:r>
+        <w:rPr>
+          <w:rFonts w:ascii="Courier New" w:hAnsi="Courier New" w:cs="Courier New"/>
+        </w:rPr>
+        <w:tab/>
+      </w:r>
+      <w:r>
+        <w:rPr>
+          <w:rFonts w:ascii="Courier New" w:hAnsi="Courier New" w:cs="Courier New"/>
+        </w:rPr>
+        <w:tab/>
+      </w:r>
+      <w:r>
+        <w:rPr>
+          <w:rFonts w:ascii="Courier New" w:hAnsi="Courier New" w:cs="Courier New"/>
+        </w:rPr>
+        <w:tab/>
+        <w:t>- 648.0</w:t>
+      </w:r>
+    </w:p>
+    <w:p>
+      <w:pPr>
+        <w:pStyle w:val="PlainText"/>
+        <w:rPr>
+          <w:rFonts w:ascii="Courier New" w:hAnsi="Courier New" w:cs="Courier New"/>
+          <w:b/>
+        </w:rPr>
+      </w:pPr>
+      <w:r>
+        <w:rPr>
+          <w:rFonts w:ascii="Courier New" w:hAnsi="Courier New" w:cs="Courier New"/>
+          <w:b/>
+        </w:rPr>
+        <w:t>Amount balance</w:t>
+      </w:r>
+      <w:r>
+        <w:rPr>
+          <w:rFonts w:ascii="Courier New" w:hAnsi="Courier New" w:cs="Courier New"/>
+          <w:b/>
+        </w:rPr>
+        <w:tab/>
+      </w:r>
+      <w:r>
+        <w:rPr>
+          <w:rFonts w:ascii="Courier New" w:hAnsi="Courier New" w:cs="Courier New"/>
+          <w:b/>
+        </w:rPr>
+        <w:tab/>
+      </w:r>
+      <w:r>
+        <w:rPr>
+          <w:rFonts w:ascii="Courier New" w:hAnsi="Courier New" w:cs="Courier New"/>
+          <w:b/>
+        </w:rPr>
+        <w:tab/>
+        <w:t>- 26409.0</w:t>
+      </w:r>
+    </w:p>
+    <w:p>
+      <w:pPr>
+        <w:pStyle w:val="PlainText"/>
+        <w:rPr>
+          <w:rFonts w:ascii="Courier New" w:hAnsi="Courier New" w:cs="Courier New"/>
+        </w:rPr>
+      </w:pPr>
+    </w:p>
+    <w:p>
+      <w:pPr>
+        <w:pStyle w:val="PlainText"/>
+        <w:rPr>
+          <w:rFonts w:ascii="Courier New" w:hAnsi="Courier New" w:cs="Courier New"/>
+          <w:b/>
+        </w:rPr>
+      </w:pPr>
     </w:p>
     <w:p>
       <w:pPr>

</xml_diff>

<commit_message>
06/01/2019 MAMATHA CHICK IN
</commit_message>
<xml_diff>
--- a/customer _details/GANGAMMA/SEP/TUMKUR/7 MALAI/PURCHASE DETAILS.docx
+++ b/customer _details/GANGAMMA/SEP/TUMKUR/7 MALAI/PURCHASE DETAILS.docx
@@ -11934,13 +11934,7 @@
         <w:rPr>
           <w:rFonts w:ascii="Courier New" w:hAnsi="Courier New" w:cs="Courier New"/>
         </w:rPr>
-        <w:t>SAT Dec 29</w:t>
-      </w:r>
-      <w:r>
-        <w:rPr>
-          <w:rFonts w:ascii="Courier New" w:hAnsi="Courier New" w:cs="Courier New"/>
-        </w:rPr>
-        <w:t xml:space="preserve"> 12:14:04 IST 2018</w:t>
+        <w:t>SAT Dec 29 12:14:04 IST 2018</w:t>
       </w:r>
     </w:p>
     <w:p>
@@ -12261,6 +12255,606 @@
         <w:tab/>
         <w:t>- 26409.0</w:t>
       </w:r>
+    </w:p>
+    <w:p>
+      <w:pPr>
+        <w:pStyle w:val="PlainText"/>
+        <w:rPr>
+          <w:rFonts w:ascii="Courier New" w:hAnsi="Courier New" w:cs="Courier New"/>
+          <w:b/>
+        </w:rPr>
+      </w:pPr>
+    </w:p>
+    <w:p>
+      <w:pPr>
+        <w:pStyle w:val="PlainText"/>
+        <w:rPr>
+          <w:rFonts w:ascii="Courier New" w:hAnsi="Courier New" w:cs="Courier New"/>
+        </w:rPr>
+      </w:pPr>
+      <w:r>
+        <w:rPr>
+          <w:rFonts w:ascii="Courier New" w:hAnsi="Courier New" w:cs="Courier New"/>
+        </w:rPr>
+        <w:t>FRI Jan 04 12:09:17 IST 2019</w:t>
+      </w:r>
+    </w:p>
+    <w:p>
+      <w:pPr>
+        <w:pStyle w:val="PlainText"/>
+        <w:rPr>
+          <w:rFonts w:ascii="Courier New" w:hAnsi="Courier New" w:cs="Courier New"/>
+        </w:rPr>
+      </w:pPr>
+      <w:r>
+        <w:rPr>
+          <w:rFonts w:ascii="Courier New" w:hAnsi="Courier New" w:cs="Courier New"/>
+        </w:rPr>
+        <w:t>Person Name</w:t>
+      </w:r>
+      <w:r>
+        <w:rPr>
+          <w:rFonts w:ascii="Courier New" w:hAnsi="Courier New" w:cs="Courier New"/>
+        </w:rPr>
+        <w:tab/>
+      </w:r>
+      <w:r>
+        <w:rPr>
+          <w:rFonts w:ascii="Courier New" w:hAnsi="Courier New" w:cs="Courier New"/>
+        </w:rPr>
+        <w:tab/>
+      </w:r>
+      <w:r>
+        <w:rPr>
+          <w:rFonts w:ascii="Courier New" w:hAnsi="Courier New" w:cs="Courier New"/>
+        </w:rPr>
+        <w:tab/>
+      </w:r>
+      <w:r>
+        <w:rPr>
+          <w:rFonts w:ascii="Courier New" w:hAnsi="Courier New" w:cs="Courier New"/>
+        </w:rPr>
+        <w:tab/>
+        <w:t>- 7 MALAI</w:t>
+      </w:r>
+    </w:p>
+    <w:p>
+      <w:pPr>
+        <w:pStyle w:val="PlainText"/>
+        <w:rPr>
+          <w:rFonts w:ascii="Courier New" w:hAnsi="Courier New" w:cs="Courier New"/>
+        </w:rPr>
+      </w:pPr>
+      <w:r>
+        <w:rPr>
+          <w:rFonts w:ascii="Courier New" w:hAnsi="Courier New" w:cs="Courier New"/>
+        </w:rPr>
+        <w:t>Bill number</w:t>
+      </w:r>
+      <w:r>
+        <w:rPr>
+          <w:rFonts w:ascii="Courier New" w:hAnsi="Courier New" w:cs="Courier New"/>
+        </w:rPr>
+        <w:tab/>
+      </w:r>
+      <w:r>
+        <w:rPr>
+          <w:rFonts w:ascii="Courier New" w:hAnsi="Courier New" w:cs="Courier New"/>
+        </w:rPr>
+        <w:tab/>
+      </w:r>
+      <w:r>
+        <w:rPr>
+          <w:rFonts w:ascii="Courier New" w:hAnsi="Courier New" w:cs="Courier New"/>
+        </w:rPr>
+        <w:tab/>
+      </w:r>
+      <w:r>
+        <w:rPr>
+          <w:rFonts w:ascii="Courier New" w:hAnsi="Courier New" w:cs="Courier New"/>
+        </w:rPr>
+        <w:tab/>
+        <w:t>- 9951</w:t>
+      </w:r>
+    </w:p>
+    <w:p>
+      <w:pPr>
+        <w:pStyle w:val="PlainText"/>
+        <w:rPr>
+          <w:rFonts w:ascii="Courier New" w:hAnsi="Courier New" w:cs="Courier New"/>
+        </w:rPr>
+      </w:pPr>
+      <w:r>
+        <w:rPr>
+          <w:rFonts w:ascii="Courier New" w:hAnsi="Courier New" w:cs="Courier New"/>
+        </w:rPr>
+        <w:t>---------------------------------------------------------------</w:t>
+      </w:r>
+    </w:p>
+    <w:p>
+      <w:pPr>
+        <w:pStyle w:val="PlainText"/>
+        <w:rPr>
+          <w:rFonts w:ascii="Courier New" w:hAnsi="Courier New" w:cs="Courier New"/>
+        </w:rPr>
+      </w:pPr>
+      <w:r>
+        <w:rPr>
+          <w:rFonts w:ascii="Courier New" w:hAnsi="Courier New" w:cs="Courier New"/>
+        </w:rPr>
+        <w:t>Item Name</w:t>
+      </w:r>
+      <w:r>
+        <w:rPr>
+          <w:rFonts w:ascii="Courier New" w:hAnsi="Courier New" w:cs="Courier New"/>
+        </w:rPr>
+        <w:tab/>
+      </w:r>
+      <w:r>
+        <w:rPr>
+          <w:rFonts w:ascii="Courier New" w:hAnsi="Courier New" w:cs="Courier New"/>
+        </w:rPr>
+        <w:tab/>
+      </w:r>
+      <w:r>
+        <w:rPr>
+          <w:rFonts w:ascii="Courier New" w:hAnsi="Courier New" w:cs="Courier New"/>
+        </w:rPr>
+        <w:tab/>
+      </w:r>
+      <w:r>
+        <w:rPr>
+          <w:rFonts w:ascii="Courier New" w:hAnsi="Courier New" w:cs="Courier New"/>
+        </w:rPr>
+        <w:tab/>
+        <w:t>- POTATO EVE</w:t>
+      </w:r>
+    </w:p>
+    <w:p>
+      <w:pPr>
+        <w:pStyle w:val="PlainText"/>
+        <w:rPr>
+          <w:rFonts w:ascii="Courier New" w:hAnsi="Courier New" w:cs="Courier New"/>
+        </w:rPr>
+      </w:pPr>
+      <w:r>
+        <w:rPr>
+          <w:rFonts w:ascii="Courier New" w:hAnsi="Courier New" w:cs="Courier New"/>
+        </w:rPr>
+        <w:t>Number of Pockets</w:t>
+      </w:r>
+      <w:r>
+        <w:rPr>
+          <w:rFonts w:ascii="Courier New" w:hAnsi="Courier New" w:cs="Courier New"/>
+        </w:rPr>
+        <w:tab/>
+      </w:r>
+      <w:r>
+        <w:rPr>
+          <w:rFonts w:ascii="Courier New" w:hAnsi="Courier New" w:cs="Courier New"/>
+        </w:rPr>
+        <w:tab/>
+      </w:r>
+      <w:r>
+        <w:rPr>
+          <w:rFonts w:ascii="Courier New" w:hAnsi="Courier New" w:cs="Courier New"/>
+        </w:rPr>
+        <w:tab/>
+        <w:t>- 1</w:t>
+      </w:r>
+    </w:p>
+    <w:p>
+      <w:pPr>
+        <w:pStyle w:val="PlainText"/>
+        <w:rPr>
+          <w:rFonts w:ascii="Courier New" w:hAnsi="Courier New" w:cs="Courier New"/>
+        </w:rPr>
+      </w:pPr>
+      <w:r>
+        <w:rPr>
+          <w:rFonts w:ascii="Courier New" w:hAnsi="Courier New" w:cs="Courier New"/>
+        </w:rPr>
+        <w:t>Number of KGs</w:t>
+      </w:r>
+      <w:r>
+        <w:rPr>
+          <w:rFonts w:ascii="Courier New" w:hAnsi="Courier New" w:cs="Courier New"/>
+        </w:rPr>
+        <w:tab/>
+      </w:r>
+      <w:r>
+        <w:rPr>
+          <w:rFonts w:ascii="Courier New" w:hAnsi="Courier New" w:cs="Courier New"/>
+        </w:rPr>
+        <w:tab/>
+      </w:r>
+      <w:r>
+        <w:rPr>
+          <w:rFonts w:ascii="Courier New" w:hAnsi="Courier New" w:cs="Courier New"/>
+        </w:rPr>
+        <w:tab/>
+        <w:t>- 53</w:t>
+      </w:r>
+    </w:p>
+    <w:p>
+      <w:pPr>
+        <w:pStyle w:val="PlainText"/>
+        <w:rPr>
+          <w:rFonts w:ascii="Courier New" w:hAnsi="Courier New" w:cs="Courier New"/>
+        </w:rPr>
+      </w:pPr>
+      <w:r>
+        <w:rPr>
+          <w:rFonts w:ascii="Courier New" w:hAnsi="Courier New" w:cs="Courier New"/>
+        </w:rPr>
+        <w:t>Rate</w:t>
+      </w:r>
+      <w:r>
+        <w:rPr>
+          <w:rFonts w:ascii="Courier New" w:hAnsi="Courier New" w:cs="Courier New"/>
+        </w:rPr>
+        <w:tab/>
+      </w:r>
+      <w:r>
+        <w:rPr>
+          <w:rFonts w:ascii="Courier New" w:hAnsi="Courier New" w:cs="Courier New"/>
+        </w:rPr>
+        <w:tab/>
+      </w:r>
+      <w:r>
+        <w:rPr>
+          <w:rFonts w:ascii="Courier New" w:hAnsi="Courier New" w:cs="Courier New"/>
+        </w:rPr>
+        <w:tab/>
+      </w:r>
+      <w:r>
+        <w:rPr>
+          <w:rFonts w:ascii="Courier New" w:hAnsi="Courier New" w:cs="Courier New"/>
+        </w:rPr>
+        <w:tab/>
+      </w:r>
+      <w:r>
+        <w:rPr>
+          <w:rFonts w:ascii="Courier New" w:hAnsi="Courier New" w:cs="Courier New"/>
+        </w:rPr>
+        <w:tab/>
+        <w:t>- 15</w:t>
+      </w:r>
+    </w:p>
+    <w:p>
+      <w:pPr>
+        <w:pStyle w:val="PlainText"/>
+        <w:rPr>
+          <w:rFonts w:ascii="Courier New" w:hAnsi="Courier New" w:cs="Courier New"/>
+        </w:rPr>
+      </w:pPr>
+      <w:r>
+        <w:rPr>
+          <w:rFonts w:ascii="Courier New" w:hAnsi="Courier New" w:cs="Courier New"/>
+        </w:rPr>
+        <w:t>Total Price</w:t>
+      </w:r>
+      <w:r>
+        <w:rPr>
+          <w:rFonts w:ascii="Courier New" w:hAnsi="Courier New" w:cs="Courier New"/>
+        </w:rPr>
+        <w:tab/>
+      </w:r>
+      <w:r>
+        <w:rPr>
+          <w:rFonts w:ascii="Courier New" w:hAnsi="Courier New" w:cs="Courier New"/>
+        </w:rPr>
+        <w:tab/>
+      </w:r>
+      <w:r>
+        <w:rPr>
+          <w:rFonts w:ascii="Courier New" w:hAnsi="Courier New" w:cs="Courier New"/>
+        </w:rPr>
+        <w:tab/>
+      </w:r>
+      <w:r>
+        <w:rPr>
+          <w:rFonts w:ascii="Courier New" w:hAnsi="Courier New" w:cs="Courier New"/>
+        </w:rPr>
+        <w:tab/>
+        <w:t>- 795.0</w:t>
+      </w:r>
+    </w:p>
+    <w:p>
+      <w:pPr>
+        <w:pStyle w:val="PlainText"/>
+        <w:rPr>
+          <w:rFonts w:ascii="Courier New" w:hAnsi="Courier New" w:cs="Courier New"/>
+          <w:b/>
+        </w:rPr>
+      </w:pPr>
+      <w:r>
+        <w:rPr>
+          <w:rFonts w:ascii="Courier New" w:hAnsi="Courier New" w:cs="Courier New"/>
+          <w:b/>
+        </w:rPr>
+        <w:t>Amount balance</w:t>
+      </w:r>
+      <w:r>
+        <w:rPr>
+          <w:rFonts w:ascii="Courier New" w:hAnsi="Courier New" w:cs="Courier New"/>
+          <w:b/>
+        </w:rPr>
+        <w:tab/>
+      </w:r>
+      <w:r>
+        <w:rPr>
+          <w:rFonts w:ascii="Courier New" w:hAnsi="Courier New" w:cs="Courier New"/>
+          <w:b/>
+        </w:rPr>
+        <w:tab/>
+      </w:r>
+      <w:r>
+        <w:rPr>
+          <w:rFonts w:ascii="Courier New" w:hAnsi="Courier New" w:cs="Courier New"/>
+          <w:b/>
+        </w:rPr>
+        <w:tab/>
+        <w:t>- 27204.0</w:t>
+      </w:r>
+    </w:p>
+    <w:p>
+      <w:pPr>
+        <w:pStyle w:val="PlainText"/>
+        <w:rPr>
+          <w:rFonts w:ascii="Courier New" w:hAnsi="Courier New" w:cs="Courier New"/>
+          <w:b/>
+        </w:rPr>
+      </w:pPr>
+    </w:p>
+    <w:p>
+      <w:pPr>
+        <w:pStyle w:val="PlainText"/>
+        <w:rPr>
+          <w:rFonts w:ascii="Courier New" w:hAnsi="Courier New" w:cs="Courier New"/>
+        </w:rPr>
+      </w:pPr>
+      <w:r>
+        <w:rPr>
+          <w:rFonts w:ascii="Courier New" w:hAnsi="Courier New" w:cs="Courier New"/>
+        </w:rPr>
+        <w:t>SAT Jan 05</w:t>
+      </w:r>
+      <w:r>
+        <w:rPr>
+          <w:rFonts w:ascii="Courier New" w:hAnsi="Courier New" w:cs="Courier New"/>
+        </w:rPr>
+        <w:t xml:space="preserve"> 12:26:03 IST 2019</w:t>
+      </w:r>
+    </w:p>
+    <w:p>
+      <w:pPr>
+        <w:pStyle w:val="PlainText"/>
+        <w:rPr>
+          <w:rFonts w:ascii="Courier New" w:hAnsi="Courier New" w:cs="Courier New"/>
+        </w:rPr>
+      </w:pPr>
+      <w:r>
+        <w:rPr>
+          <w:rFonts w:ascii="Courier New" w:hAnsi="Courier New" w:cs="Courier New"/>
+        </w:rPr>
+        <w:t>Person Name</w:t>
+      </w:r>
+      <w:r>
+        <w:rPr>
+          <w:rFonts w:ascii="Courier New" w:hAnsi="Courier New" w:cs="Courier New"/>
+        </w:rPr>
+        <w:tab/>
+      </w:r>
+      <w:r>
+        <w:rPr>
+          <w:rFonts w:ascii="Courier New" w:hAnsi="Courier New" w:cs="Courier New"/>
+        </w:rPr>
+        <w:tab/>
+      </w:r>
+      <w:r>
+        <w:rPr>
+          <w:rFonts w:ascii="Courier New" w:hAnsi="Courier New" w:cs="Courier New"/>
+        </w:rPr>
+        <w:tab/>
+      </w:r>
+      <w:r>
+        <w:rPr>
+          <w:rFonts w:ascii="Courier New" w:hAnsi="Courier New" w:cs="Courier New"/>
+        </w:rPr>
+        <w:tab/>
+        <w:t>- 7 MALAI</w:t>
+      </w:r>
+    </w:p>
+    <w:p>
+      <w:pPr>
+        <w:pStyle w:val="PlainText"/>
+        <w:rPr>
+          <w:rFonts w:ascii="Courier New" w:hAnsi="Courier New" w:cs="Courier New"/>
+        </w:rPr>
+      </w:pPr>
+      <w:r>
+        <w:rPr>
+          <w:rFonts w:ascii="Courier New" w:hAnsi="Courier New" w:cs="Courier New"/>
+        </w:rPr>
+        <w:t>---------------------------------------------------------------</w:t>
+      </w:r>
+    </w:p>
+    <w:p>
+      <w:pPr>
+        <w:pStyle w:val="PlainText"/>
+        <w:rPr>
+          <w:rFonts w:ascii="Courier New" w:hAnsi="Courier New" w:cs="Courier New"/>
+        </w:rPr>
+      </w:pPr>
+      <w:r>
+        <w:rPr>
+          <w:rFonts w:ascii="Courier New" w:hAnsi="Courier New" w:cs="Courier New"/>
+        </w:rPr>
+        <w:t>Item Name</w:t>
+      </w:r>
+      <w:r>
+        <w:rPr>
+          <w:rFonts w:ascii="Courier New" w:hAnsi="Courier New" w:cs="Courier New"/>
+        </w:rPr>
+        <w:tab/>
+      </w:r>
+      <w:r>
+        <w:rPr>
+          <w:rFonts w:ascii="Courier New" w:hAnsi="Courier New" w:cs="Courier New"/>
+        </w:rPr>
+        <w:tab/>
+      </w:r>
+      <w:r>
+        <w:rPr>
+          <w:rFonts w:ascii="Courier New" w:hAnsi="Courier New" w:cs="Courier New"/>
+        </w:rPr>
+        <w:tab/>
+      </w:r>
+      <w:r>
+        <w:rPr>
+          <w:rFonts w:ascii="Courier New" w:hAnsi="Courier New" w:cs="Courier New"/>
+        </w:rPr>
+        <w:tab/>
+        <w:t>- CARROT</w:t>
+      </w:r>
+    </w:p>
+    <w:p>
+      <w:pPr>
+        <w:pStyle w:val="PlainText"/>
+        <w:rPr>
+          <w:rFonts w:ascii="Courier New" w:hAnsi="Courier New" w:cs="Courier New"/>
+          <w:color w:val="FF0000"/>
+        </w:rPr>
+      </w:pPr>
+      <w:r>
+        <w:rPr>
+          <w:rFonts w:ascii="Courier New" w:hAnsi="Courier New" w:cs="Courier New"/>
+          <w:color w:val="FF0000"/>
+        </w:rPr>
+        <w:t>Amount Received</w:t>
+      </w:r>
+      <w:r>
+        <w:rPr>
+          <w:rFonts w:ascii="Courier New" w:hAnsi="Courier New" w:cs="Courier New"/>
+          <w:color w:val="FF0000"/>
+        </w:rPr>
+        <w:tab/>
+      </w:r>
+      <w:r>
+        <w:rPr>
+          <w:rFonts w:ascii="Courier New" w:hAnsi="Courier New" w:cs="Courier New"/>
+          <w:color w:val="FF0000"/>
+        </w:rPr>
+        <w:tab/>
+      </w:r>
+      <w:r>
+        <w:rPr>
+          <w:rFonts w:ascii="Courier New" w:hAnsi="Courier New" w:cs="Courier New"/>
+          <w:color w:val="FF0000"/>
+        </w:rPr>
+        <w:tab/>
+        <w:t>- 10000</w:t>
+      </w:r>
+    </w:p>
+    <w:p>
+      <w:pPr>
+        <w:pStyle w:val="PlainText"/>
+        <w:rPr>
+          <w:rFonts w:ascii="Courier New" w:hAnsi="Courier New" w:cs="Courier New"/>
+          <w:b/>
+        </w:rPr>
+      </w:pPr>
+      <w:r>
+        <w:rPr>
+          <w:rFonts w:ascii="Courier New" w:hAnsi="Courier New" w:cs="Courier New"/>
+          <w:b/>
+        </w:rPr>
+        <w:t>Amount balance</w:t>
+      </w:r>
+      <w:r>
+        <w:rPr>
+          <w:rFonts w:ascii="Courier New" w:hAnsi="Courier New" w:cs="Courier New"/>
+          <w:b/>
+        </w:rPr>
+        <w:tab/>
+      </w:r>
+      <w:r>
+        <w:rPr>
+          <w:rFonts w:ascii="Courier New" w:hAnsi="Courier New" w:cs="Courier New"/>
+          <w:b/>
+        </w:rPr>
+        <w:tab/>
+      </w:r>
+      <w:r>
+        <w:rPr>
+          <w:rFonts w:ascii="Courier New" w:hAnsi="Courier New" w:cs="Courier New"/>
+          <w:b/>
+        </w:rPr>
+        <w:tab/>
+        <w:t>- 17204.0</w:t>
+      </w:r>
+    </w:p>
+    <w:p>
+      <w:pPr>
+        <w:pStyle w:val="PlainText"/>
+        <w:rPr>
+          <w:rFonts w:ascii="Courier New" w:hAnsi="Courier New" w:cs="Courier New"/>
+        </w:rPr>
+      </w:pPr>
+      <w:r>
+        <w:rPr>
+          <w:rFonts w:ascii="Courier New" w:hAnsi="Courier New" w:cs="Courier New"/>
+        </w:rPr>
+        <w:t>Amount Received mode</w:t>
+      </w:r>
+      <w:r>
+        <w:rPr>
+          <w:rFonts w:ascii="Courier New" w:hAnsi="Courier New" w:cs="Courier New"/>
+        </w:rPr>
+        <w:tab/>
+      </w:r>
+      <w:r>
+        <w:rPr>
+          <w:rFonts w:ascii="Courier New" w:hAnsi="Courier New" w:cs="Courier New"/>
+        </w:rPr>
+        <w:tab/>
+        <w:t>- CASH</w:t>
+      </w:r>
+    </w:p>
+    <w:p>
+      <w:pPr>
+        <w:pStyle w:val="PlainText"/>
+        <w:rPr>
+          <w:rFonts w:ascii="Courier New" w:hAnsi="Courier New" w:cs="Courier New"/>
+        </w:rPr>
+      </w:pPr>
+    </w:p>
+    <w:p>
+      <w:pPr>
+        <w:pStyle w:val="PlainText"/>
+        <w:rPr>
+          <w:rFonts w:ascii="Courier New" w:hAnsi="Courier New" w:cs="Courier New"/>
+          <w:b/>
+        </w:rPr>
+      </w:pPr>
+    </w:p>
+    <w:p>
+      <w:pPr>
+        <w:pStyle w:val="PlainText"/>
+        <w:rPr>
+          <w:rFonts w:ascii="Courier New" w:hAnsi="Courier New" w:cs="Courier New"/>
+        </w:rPr>
+      </w:pPr>
+    </w:p>
+    <w:p>
+      <w:pPr>
+        <w:pStyle w:val="PlainText"/>
+        <w:rPr>
+          <w:rFonts w:ascii="Courier New" w:hAnsi="Courier New" w:cs="Courier New"/>
+          <w:b/>
+        </w:rPr>
+      </w:pPr>
     </w:p>
     <w:p>
       <w:pPr>

</xml_diff>

<commit_message>
08/01/2019 MAMATHA CHICK I
</commit_message>
<xml_diff>
--- a/customer _details/GANGAMMA/SEP/TUMKUR/7 MALAI/PURCHASE DETAILS.docx
+++ b/customer _details/GANGAMMA/SEP/TUMKUR/7 MALAI/PURCHASE DETAILS.docx
@@ -12618,13 +12618,7 @@
         <w:rPr>
           <w:rFonts w:ascii="Courier New" w:hAnsi="Courier New" w:cs="Courier New"/>
         </w:rPr>
-        <w:t>SAT Jan 05</w:t>
-      </w:r>
-      <w:r>
-        <w:rPr>
-          <w:rFonts w:ascii="Courier New" w:hAnsi="Courier New" w:cs="Courier New"/>
-        </w:rPr>
-        <w:t xml:space="preserve"> 12:26:03 IST 2019</w:t>
+        <w:t>SAT Jan 05 12:26:03 IST 2019</w:t>
       </w:r>
     </w:p>
     <w:p>
@@ -12821,6 +12815,364 @@
         <w:tab/>
         <w:t>- CASH</w:t>
       </w:r>
+    </w:p>
+    <w:p>
+      <w:pPr>
+        <w:pStyle w:val="PlainText"/>
+        <w:rPr>
+          <w:rFonts w:ascii="Courier New" w:hAnsi="Courier New" w:cs="Courier New"/>
+        </w:rPr>
+      </w:pPr>
+    </w:p>
+    <w:p>
+      <w:pPr>
+        <w:pStyle w:val="PlainText"/>
+        <w:rPr>
+          <w:rFonts w:ascii="Courier New" w:hAnsi="Courier New" w:cs="Courier New"/>
+        </w:rPr>
+      </w:pPr>
+      <w:r>
+        <w:rPr>
+          <w:rFonts w:ascii="Courier New" w:hAnsi="Courier New" w:cs="Courier New"/>
+        </w:rPr>
+        <w:t>MON Jan 07</w:t>
+      </w:r>
+      <w:r>
+        <w:rPr>
+          <w:rFonts w:ascii="Courier New" w:hAnsi="Courier New" w:cs="Courier New"/>
+        </w:rPr>
+        <w:t xml:space="preserve"> 14:24:12 IST 2019</w:t>
+      </w:r>
+    </w:p>
+    <w:p>
+      <w:pPr>
+        <w:pStyle w:val="PlainText"/>
+        <w:rPr>
+          <w:rFonts w:ascii="Courier New" w:hAnsi="Courier New" w:cs="Courier New"/>
+        </w:rPr>
+      </w:pPr>
+      <w:r>
+        <w:rPr>
+          <w:rFonts w:ascii="Courier New" w:hAnsi="Courier New" w:cs="Courier New"/>
+        </w:rPr>
+        <w:t>Person Name</w:t>
+      </w:r>
+      <w:r>
+        <w:rPr>
+          <w:rFonts w:ascii="Courier New" w:hAnsi="Courier New" w:cs="Courier New"/>
+        </w:rPr>
+        <w:tab/>
+      </w:r>
+      <w:r>
+        <w:rPr>
+          <w:rFonts w:ascii="Courier New" w:hAnsi="Courier New" w:cs="Courier New"/>
+        </w:rPr>
+        <w:tab/>
+      </w:r>
+      <w:r>
+        <w:rPr>
+          <w:rFonts w:ascii="Courier New" w:hAnsi="Courier New" w:cs="Courier New"/>
+        </w:rPr>
+        <w:tab/>
+      </w:r>
+      <w:r>
+        <w:rPr>
+          <w:rFonts w:ascii="Courier New" w:hAnsi="Courier New" w:cs="Courier New"/>
+        </w:rPr>
+        <w:tab/>
+        <w:t>- 7 MALAI</w:t>
+      </w:r>
+    </w:p>
+    <w:p>
+      <w:pPr>
+        <w:pStyle w:val="PlainText"/>
+        <w:rPr>
+          <w:rFonts w:ascii="Courier New" w:hAnsi="Courier New" w:cs="Courier New"/>
+        </w:rPr>
+      </w:pPr>
+      <w:r>
+        <w:rPr>
+          <w:rFonts w:ascii="Courier New" w:hAnsi="Courier New" w:cs="Courier New"/>
+        </w:rPr>
+        <w:t>Bill number</w:t>
+      </w:r>
+      <w:r>
+        <w:rPr>
+          <w:rFonts w:ascii="Courier New" w:hAnsi="Courier New" w:cs="Courier New"/>
+        </w:rPr>
+        <w:tab/>
+      </w:r>
+      <w:r>
+        <w:rPr>
+          <w:rFonts w:ascii="Courier New" w:hAnsi="Courier New" w:cs="Courier New"/>
+        </w:rPr>
+        <w:tab/>
+      </w:r>
+      <w:r>
+        <w:rPr>
+          <w:rFonts w:ascii="Courier New" w:hAnsi="Courier New" w:cs="Courier New"/>
+        </w:rPr>
+        <w:tab/>
+      </w:r>
+      <w:r>
+        <w:rPr>
+          <w:rFonts w:ascii="Courier New" w:hAnsi="Courier New" w:cs="Courier New"/>
+        </w:rPr>
+        <w:tab/>
+        <w:t>- 10032</w:t>
+      </w:r>
+    </w:p>
+    <w:p>
+      <w:pPr>
+        <w:pStyle w:val="PlainText"/>
+        <w:rPr>
+          <w:rFonts w:ascii="Courier New" w:hAnsi="Courier New" w:cs="Courier New"/>
+        </w:rPr>
+      </w:pPr>
+      <w:r>
+        <w:rPr>
+          <w:rFonts w:ascii="Courier New" w:hAnsi="Courier New" w:cs="Courier New"/>
+        </w:rPr>
+        <w:t>---------------------------------------------------------------</w:t>
+      </w:r>
+    </w:p>
+    <w:p>
+      <w:pPr>
+        <w:pStyle w:val="PlainText"/>
+        <w:rPr>
+          <w:rFonts w:ascii="Courier New" w:hAnsi="Courier New" w:cs="Courier New"/>
+        </w:rPr>
+      </w:pPr>
+      <w:r>
+        <w:rPr>
+          <w:rFonts w:ascii="Courier New" w:hAnsi="Courier New" w:cs="Courier New"/>
+        </w:rPr>
+        <w:t>Item Name</w:t>
+      </w:r>
+      <w:r>
+        <w:rPr>
+          <w:rFonts w:ascii="Courier New" w:hAnsi="Courier New" w:cs="Courier New"/>
+        </w:rPr>
+        <w:tab/>
+      </w:r>
+      <w:r>
+        <w:rPr>
+          <w:rFonts w:ascii="Courier New" w:hAnsi="Courier New" w:cs="Courier New"/>
+        </w:rPr>
+        <w:tab/>
+      </w:r>
+      <w:r>
+        <w:rPr>
+          <w:rFonts w:ascii="Courier New" w:hAnsi="Courier New" w:cs="Courier New"/>
+        </w:rPr>
+        <w:tab/>
+      </w:r>
+      <w:r>
+        <w:rPr>
+          <w:rFonts w:ascii="Courier New" w:hAnsi="Courier New" w:cs="Courier New"/>
+        </w:rPr>
+        <w:tab/>
+        <w:t>- CHOWCHOW</w:t>
+      </w:r>
+    </w:p>
+    <w:p>
+      <w:pPr>
+        <w:pStyle w:val="PlainText"/>
+        <w:rPr>
+          <w:rFonts w:ascii="Courier New" w:hAnsi="Courier New" w:cs="Courier New"/>
+        </w:rPr>
+      </w:pPr>
+      <w:r>
+        <w:rPr>
+          <w:rFonts w:ascii="Courier New" w:hAnsi="Courier New" w:cs="Courier New"/>
+        </w:rPr>
+        <w:t>Number of Pockets</w:t>
+      </w:r>
+      <w:r>
+        <w:rPr>
+          <w:rFonts w:ascii="Courier New" w:hAnsi="Courier New" w:cs="Courier New"/>
+        </w:rPr>
+        <w:tab/>
+      </w:r>
+      <w:r>
+        <w:rPr>
+          <w:rFonts w:ascii="Courier New" w:hAnsi="Courier New" w:cs="Courier New"/>
+        </w:rPr>
+        <w:tab/>
+      </w:r>
+      <w:r>
+        <w:rPr>
+          <w:rFonts w:ascii="Courier New" w:hAnsi="Courier New" w:cs="Courier New"/>
+        </w:rPr>
+        <w:tab/>
+        <w:t>- 2</w:t>
+      </w:r>
+    </w:p>
+    <w:p>
+      <w:pPr>
+        <w:pStyle w:val="PlainText"/>
+        <w:rPr>
+          <w:rFonts w:ascii="Courier New" w:hAnsi="Courier New" w:cs="Courier New"/>
+        </w:rPr>
+      </w:pPr>
+      <w:r>
+        <w:rPr>
+          <w:rFonts w:ascii="Courier New" w:hAnsi="Courier New" w:cs="Courier New"/>
+        </w:rPr>
+        <w:t>Number of KGs</w:t>
+      </w:r>
+      <w:r>
+        <w:rPr>
+          <w:rFonts w:ascii="Courier New" w:hAnsi="Courier New" w:cs="Courier New"/>
+        </w:rPr>
+        <w:tab/>
+      </w:r>
+      <w:r>
+        <w:rPr>
+          <w:rFonts w:ascii="Courier New" w:hAnsi="Courier New" w:cs="Courier New"/>
+        </w:rPr>
+        <w:tab/>
+      </w:r>
+      <w:r>
+        <w:rPr>
+          <w:rFonts w:ascii="Courier New" w:hAnsi="Courier New" w:cs="Courier New"/>
+        </w:rPr>
+        <w:tab/>
+        <w:t>- 184</w:t>
+      </w:r>
+    </w:p>
+    <w:p>
+      <w:pPr>
+        <w:pStyle w:val="PlainText"/>
+        <w:rPr>
+          <w:rFonts w:ascii="Courier New" w:hAnsi="Courier New" w:cs="Courier New"/>
+        </w:rPr>
+      </w:pPr>
+      <w:r>
+        <w:rPr>
+          <w:rFonts w:ascii="Courier New" w:hAnsi="Courier New" w:cs="Courier New"/>
+        </w:rPr>
+        <w:t>Rate</w:t>
+      </w:r>
+      <w:r>
+        <w:rPr>
+          <w:rFonts w:ascii="Courier New" w:hAnsi="Courier New" w:cs="Courier New"/>
+        </w:rPr>
+        <w:tab/>
+      </w:r>
+      <w:r>
+        <w:rPr>
+          <w:rFonts w:ascii="Courier New" w:hAnsi="Courier New" w:cs="Courier New"/>
+        </w:rPr>
+        <w:tab/>
+      </w:r>
+      <w:r>
+        <w:rPr>
+          <w:rFonts w:ascii="Courier New" w:hAnsi="Courier New" w:cs="Courier New"/>
+        </w:rPr>
+        <w:tab/>
+      </w:r>
+      <w:r>
+        <w:rPr>
+          <w:rFonts w:ascii="Courier New" w:hAnsi="Courier New" w:cs="Courier New"/>
+        </w:rPr>
+        <w:tab/>
+      </w:r>
+      <w:r>
+        <w:rPr>
+          <w:rFonts w:ascii="Courier New" w:hAnsi="Courier New" w:cs="Courier New"/>
+        </w:rPr>
+        <w:tab/>
+        <w:t>- 8</w:t>
+      </w:r>
+    </w:p>
+    <w:p>
+      <w:pPr>
+        <w:pStyle w:val="PlainText"/>
+        <w:rPr>
+          <w:rFonts w:ascii="Courier New" w:hAnsi="Courier New" w:cs="Courier New"/>
+        </w:rPr>
+      </w:pPr>
+      <w:r>
+        <w:rPr>
+          <w:rFonts w:ascii="Courier New" w:hAnsi="Courier New" w:cs="Courier New"/>
+        </w:rPr>
+        <w:t>Total Price</w:t>
+      </w:r>
+      <w:r>
+        <w:rPr>
+          <w:rFonts w:ascii="Courier New" w:hAnsi="Courier New" w:cs="Courier New"/>
+        </w:rPr>
+        <w:tab/>
+      </w:r>
+      <w:r>
+        <w:rPr>
+          <w:rFonts w:ascii="Courier New" w:hAnsi="Courier New" w:cs="Courier New"/>
+        </w:rPr>
+        <w:tab/>
+      </w:r>
+      <w:r>
+        <w:rPr>
+          <w:rFonts w:ascii="Courier New" w:hAnsi="Courier New" w:cs="Courier New"/>
+        </w:rPr>
+        <w:tab/>
+      </w:r>
+      <w:r>
+        <w:rPr>
+          <w:rFonts w:ascii="Courier New" w:hAnsi="Courier New" w:cs="Courier New"/>
+        </w:rPr>
+        <w:tab/>
+        <w:t>- 1472.0</w:t>
+      </w:r>
+    </w:p>
+    <w:p>
+      <w:pPr>
+        <w:pStyle w:val="PlainText"/>
+        <w:rPr>
+          <w:rFonts w:ascii="Courier New" w:hAnsi="Courier New" w:cs="Courier New"/>
+        </w:rPr>
+      </w:pPr>
+      <w:r>
+        <w:rPr>
+          <w:rFonts w:ascii="Courier New" w:hAnsi="Courier New" w:cs="Courier New"/>
+        </w:rPr>
+        <w:t>Amount balance</w:t>
+      </w:r>
+      <w:r>
+        <w:rPr>
+          <w:rFonts w:ascii="Courier New" w:hAnsi="Courier New" w:cs="Courier New"/>
+        </w:rPr>
+        <w:tab/>
+      </w:r>
+      <w:r>
+        <w:rPr>
+          <w:rFonts w:ascii="Courier New" w:hAnsi="Courier New" w:cs="Courier New"/>
+        </w:rPr>
+        <w:tab/>
+      </w:r>
+      <w:r>
+        <w:rPr>
+          <w:rFonts w:ascii="Courier New" w:hAnsi="Courier New" w:cs="Courier New"/>
+        </w:rPr>
+        <w:tab/>
+        <w:t>- 18676.0</w:t>
+      </w:r>
+    </w:p>
+    <w:p>
+      <w:pPr>
+        <w:pStyle w:val="PlainText"/>
+        <w:rPr>
+          <w:rFonts w:ascii="Courier New" w:hAnsi="Courier New" w:cs="Courier New"/>
+        </w:rPr>
+      </w:pPr>
+    </w:p>
+    <w:p>
+      <w:pPr>
+        <w:pStyle w:val="PlainText"/>
+        <w:rPr>
+          <w:rFonts w:ascii="Courier New" w:hAnsi="Courier New" w:cs="Courier New"/>
+        </w:rPr>
+      </w:pPr>
     </w:p>
     <w:p>
       <w:pPr>

</xml_diff>

<commit_message>
11/01/2019 MAMATHA CHICK IN
</commit_message>
<xml_diff>
--- a/customer _details/GANGAMMA/SEP/TUMKUR/7 MALAI/PURCHASE DETAILS.docx
+++ b/customer _details/GANGAMMA/SEP/TUMKUR/7 MALAI/PURCHASE DETAILS.docx
@@ -12835,13 +12835,7 @@
         <w:rPr>
           <w:rFonts w:ascii="Courier New" w:hAnsi="Courier New" w:cs="Courier New"/>
         </w:rPr>
-        <w:t>MON Jan 07</w:t>
-      </w:r>
-      <w:r>
-        <w:rPr>
-          <w:rFonts w:ascii="Courier New" w:hAnsi="Courier New" w:cs="Courier New"/>
-        </w:rPr>
-        <w:t xml:space="preserve"> 14:24:12 IST 2019</w:t>
+        <w:t>MON Jan 07 14:24:12 IST 2019</w:t>
       </w:r>
     </w:p>
     <w:p>
@@ -13157,6 +13151,369 @@
         <w:tab/>
         <w:t>- 18676.0</w:t>
       </w:r>
+    </w:p>
+    <w:p>
+      <w:pPr>
+        <w:pStyle w:val="PlainText"/>
+        <w:rPr>
+          <w:rFonts w:ascii="Courier New" w:hAnsi="Courier New" w:cs="Courier New"/>
+        </w:rPr>
+      </w:pPr>
+    </w:p>
+    <w:p>
+      <w:pPr>
+        <w:pStyle w:val="PlainText"/>
+        <w:rPr>
+          <w:rFonts w:ascii="Courier New" w:hAnsi="Courier New" w:cs="Courier New"/>
+        </w:rPr>
+      </w:pPr>
+      <w:r>
+        <w:rPr>
+          <w:rFonts w:ascii="Courier New" w:hAnsi="Courier New" w:cs="Courier New"/>
+        </w:rPr>
+        <w:t>THU Jan 10</w:t>
+      </w:r>
+      <w:r>
+        <w:rPr>
+          <w:rFonts w:ascii="Courier New" w:hAnsi="Courier New" w:cs="Courier New"/>
+        </w:rPr>
+        <w:t xml:space="preserve"> 11:27:25 IST 2019</w:t>
+      </w:r>
+    </w:p>
+    <w:p>
+      <w:pPr>
+        <w:pStyle w:val="PlainText"/>
+        <w:rPr>
+          <w:rFonts w:ascii="Courier New" w:hAnsi="Courier New" w:cs="Courier New"/>
+        </w:rPr>
+      </w:pPr>
+      <w:r>
+        <w:rPr>
+          <w:rFonts w:ascii="Courier New" w:hAnsi="Courier New" w:cs="Courier New"/>
+        </w:rPr>
+        <w:t>Person Name</w:t>
+      </w:r>
+      <w:r>
+        <w:rPr>
+          <w:rFonts w:ascii="Courier New" w:hAnsi="Courier New" w:cs="Courier New"/>
+        </w:rPr>
+        <w:tab/>
+      </w:r>
+      <w:r>
+        <w:rPr>
+          <w:rFonts w:ascii="Courier New" w:hAnsi="Courier New" w:cs="Courier New"/>
+        </w:rPr>
+        <w:tab/>
+      </w:r>
+      <w:r>
+        <w:rPr>
+          <w:rFonts w:ascii="Courier New" w:hAnsi="Courier New" w:cs="Courier New"/>
+        </w:rPr>
+        <w:tab/>
+      </w:r>
+      <w:r>
+        <w:rPr>
+          <w:rFonts w:ascii="Courier New" w:hAnsi="Courier New" w:cs="Courier New"/>
+        </w:rPr>
+        <w:tab/>
+        <w:t>- 7 MALAI</w:t>
+      </w:r>
+    </w:p>
+    <w:p>
+      <w:pPr>
+        <w:pStyle w:val="PlainText"/>
+        <w:rPr>
+          <w:rFonts w:ascii="Courier New" w:hAnsi="Courier New" w:cs="Courier New"/>
+        </w:rPr>
+      </w:pPr>
+      <w:r>
+        <w:rPr>
+          <w:rFonts w:ascii="Courier New" w:hAnsi="Courier New" w:cs="Courier New"/>
+        </w:rPr>
+        <w:t>Bill number</w:t>
+      </w:r>
+      <w:r>
+        <w:rPr>
+          <w:rFonts w:ascii="Courier New" w:hAnsi="Courier New" w:cs="Courier New"/>
+        </w:rPr>
+        <w:tab/>
+      </w:r>
+      <w:r>
+        <w:rPr>
+          <w:rFonts w:ascii="Courier New" w:hAnsi="Courier New" w:cs="Courier New"/>
+        </w:rPr>
+        <w:tab/>
+      </w:r>
+      <w:r>
+        <w:rPr>
+          <w:rFonts w:ascii="Courier New" w:hAnsi="Courier New" w:cs="Courier New"/>
+        </w:rPr>
+        <w:tab/>
+      </w:r>
+      <w:r>
+        <w:rPr>
+          <w:rFonts w:ascii="Courier New" w:hAnsi="Courier New" w:cs="Courier New"/>
+        </w:rPr>
+        <w:tab/>
+        <w:t>- 10078</w:t>
+      </w:r>
+    </w:p>
+    <w:p>
+      <w:pPr>
+        <w:pStyle w:val="PlainText"/>
+        <w:rPr>
+          <w:rFonts w:ascii="Courier New" w:hAnsi="Courier New" w:cs="Courier New"/>
+        </w:rPr>
+      </w:pPr>
+      <w:r>
+        <w:rPr>
+          <w:rFonts w:ascii="Courier New" w:hAnsi="Courier New" w:cs="Courier New"/>
+        </w:rPr>
+        <w:t>---------------------------------------------------------------</w:t>
+      </w:r>
+    </w:p>
+    <w:p>
+      <w:pPr>
+        <w:pStyle w:val="PlainText"/>
+        <w:rPr>
+          <w:rFonts w:ascii="Courier New" w:hAnsi="Courier New" w:cs="Courier New"/>
+        </w:rPr>
+      </w:pPr>
+      <w:r>
+        <w:rPr>
+          <w:rFonts w:ascii="Courier New" w:hAnsi="Courier New" w:cs="Courier New"/>
+        </w:rPr>
+        <w:t>Item Name</w:t>
+      </w:r>
+      <w:r>
+        <w:rPr>
+          <w:rFonts w:ascii="Courier New" w:hAnsi="Courier New" w:cs="Courier New"/>
+        </w:rPr>
+        <w:tab/>
+      </w:r>
+      <w:r>
+        <w:rPr>
+          <w:rFonts w:ascii="Courier New" w:hAnsi="Courier New" w:cs="Courier New"/>
+        </w:rPr>
+        <w:tab/>
+      </w:r>
+      <w:r>
+        <w:rPr>
+          <w:rFonts w:ascii="Courier New" w:hAnsi="Courier New" w:cs="Courier New"/>
+        </w:rPr>
+        <w:tab/>
+      </w:r>
+      <w:r>
+        <w:rPr>
+          <w:rFonts w:ascii="Courier New" w:hAnsi="Courier New" w:cs="Courier New"/>
+        </w:rPr>
+        <w:tab/>
+        <w:t>- POTATO</w:t>
+      </w:r>
+    </w:p>
+    <w:p>
+      <w:pPr>
+        <w:pStyle w:val="PlainText"/>
+        <w:rPr>
+          <w:rFonts w:ascii="Courier New" w:hAnsi="Courier New" w:cs="Courier New"/>
+        </w:rPr>
+      </w:pPr>
+      <w:r>
+        <w:rPr>
+          <w:rFonts w:ascii="Courier New" w:hAnsi="Courier New" w:cs="Courier New"/>
+        </w:rPr>
+        <w:t>Number of Pockets</w:t>
+      </w:r>
+      <w:r>
+        <w:rPr>
+          <w:rFonts w:ascii="Courier New" w:hAnsi="Courier New" w:cs="Courier New"/>
+        </w:rPr>
+        <w:tab/>
+      </w:r>
+      <w:r>
+        <w:rPr>
+          <w:rFonts w:ascii="Courier New" w:hAnsi="Courier New" w:cs="Courier New"/>
+        </w:rPr>
+        <w:tab/>
+      </w:r>
+      <w:r>
+        <w:rPr>
+          <w:rFonts w:ascii="Courier New" w:hAnsi="Courier New" w:cs="Courier New"/>
+        </w:rPr>
+        <w:tab/>
+        <w:t>- 1</w:t>
+      </w:r>
+    </w:p>
+    <w:p>
+      <w:pPr>
+        <w:pStyle w:val="PlainText"/>
+        <w:rPr>
+          <w:rFonts w:ascii="Courier New" w:hAnsi="Courier New" w:cs="Courier New"/>
+        </w:rPr>
+      </w:pPr>
+      <w:r>
+        <w:rPr>
+          <w:rFonts w:ascii="Courier New" w:hAnsi="Courier New" w:cs="Courier New"/>
+        </w:rPr>
+        <w:t>Number of KGs</w:t>
+      </w:r>
+      <w:r>
+        <w:rPr>
+          <w:rFonts w:ascii="Courier New" w:hAnsi="Courier New" w:cs="Courier New"/>
+        </w:rPr>
+        <w:tab/>
+      </w:r>
+      <w:r>
+        <w:rPr>
+          <w:rFonts w:ascii="Courier New" w:hAnsi="Courier New" w:cs="Courier New"/>
+        </w:rPr>
+        <w:tab/>
+      </w:r>
+      <w:r>
+        <w:rPr>
+          <w:rFonts w:ascii="Courier New" w:hAnsi="Courier New" w:cs="Courier New"/>
+        </w:rPr>
+        <w:tab/>
+        <w:t>- 51</w:t>
+      </w:r>
+    </w:p>
+    <w:p>
+      <w:pPr>
+        <w:pStyle w:val="PlainText"/>
+        <w:rPr>
+          <w:rFonts w:ascii="Courier New" w:hAnsi="Courier New" w:cs="Courier New"/>
+        </w:rPr>
+      </w:pPr>
+      <w:r>
+        <w:rPr>
+          <w:rFonts w:ascii="Courier New" w:hAnsi="Courier New" w:cs="Courier New"/>
+        </w:rPr>
+        <w:t>Rate</w:t>
+      </w:r>
+      <w:r>
+        <w:rPr>
+          <w:rFonts w:ascii="Courier New" w:hAnsi="Courier New" w:cs="Courier New"/>
+        </w:rPr>
+        <w:tab/>
+      </w:r>
+      <w:r>
+        <w:rPr>
+          <w:rFonts w:ascii="Courier New" w:hAnsi="Courier New" w:cs="Courier New"/>
+        </w:rPr>
+        <w:tab/>
+      </w:r>
+      <w:r>
+        <w:rPr>
+          <w:rFonts w:ascii="Courier New" w:hAnsi="Courier New" w:cs="Courier New"/>
+        </w:rPr>
+        <w:tab/>
+      </w:r>
+      <w:r>
+        <w:rPr>
+          <w:rFonts w:ascii="Courier New" w:hAnsi="Courier New" w:cs="Courier New"/>
+        </w:rPr>
+        <w:tab/>
+      </w:r>
+      <w:r>
+        <w:rPr>
+          <w:rFonts w:ascii="Courier New" w:hAnsi="Courier New" w:cs="Courier New"/>
+        </w:rPr>
+        <w:tab/>
+        <w:t>- 15</w:t>
+      </w:r>
+    </w:p>
+    <w:p>
+      <w:pPr>
+        <w:pStyle w:val="PlainText"/>
+        <w:rPr>
+          <w:rFonts w:ascii="Courier New" w:hAnsi="Courier New" w:cs="Courier New"/>
+        </w:rPr>
+      </w:pPr>
+      <w:r>
+        <w:rPr>
+          <w:rFonts w:ascii="Courier New" w:hAnsi="Courier New" w:cs="Courier New"/>
+        </w:rPr>
+        <w:t>Total Price</w:t>
+      </w:r>
+      <w:r>
+        <w:rPr>
+          <w:rFonts w:ascii="Courier New" w:hAnsi="Courier New" w:cs="Courier New"/>
+        </w:rPr>
+        <w:tab/>
+      </w:r>
+      <w:r>
+        <w:rPr>
+          <w:rFonts w:ascii="Courier New" w:hAnsi="Courier New" w:cs="Courier New"/>
+        </w:rPr>
+        <w:tab/>
+      </w:r>
+      <w:r>
+        <w:rPr>
+          <w:rFonts w:ascii="Courier New" w:hAnsi="Courier New" w:cs="Courier New"/>
+        </w:rPr>
+        <w:tab/>
+      </w:r>
+      <w:r>
+        <w:rPr>
+          <w:rFonts w:ascii="Courier New" w:hAnsi="Courier New" w:cs="Courier New"/>
+        </w:rPr>
+        <w:tab/>
+        <w:t>- 765.0</w:t>
+      </w:r>
+    </w:p>
+    <w:p>
+      <w:pPr>
+        <w:pStyle w:val="PlainText"/>
+        <w:rPr>
+          <w:rFonts w:ascii="Courier New" w:hAnsi="Courier New" w:cs="Courier New"/>
+          <w:b/>
+        </w:rPr>
+      </w:pPr>
+      <w:r>
+        <w:rPr>
+          <w:rFonts w:ascii="Courier New" w:hAnsi="Courier New" w:cs="Courier New"/>
+          <w:b/>
+        </w:rPr>
+        <w:t>Amount balance</w:t>
+      </w:r>
+      <w:r>
+        <w:rPr>
+          <w:rFonts w:ascii="Courier New" w:hAnsi="Courier New" w:cs="Courier New"/>
+          <w:b/>
+        </w:rPr>
+        <w:tab/>
+      </w:r>
+      <w:r>
+        <w:rPr>
+          <w:rFonts w:ascii="Courier New" w:hAnsi="Courier New" w:cs="Courier New"/>
+          <w:b/>
+        </w:rPr>
+        <w:tab/>
+      </w:r>
+      <w:r>
+        <w:rPr>
+          <w:rFonts w:ascii="Courier New" w:hAnsi="Courier New" w:cs="Courier New"/>
+          <w:b/>
+        </w:rPr>
+        <w:tab/>
+        <w:t>- 19441.0</w:t>
+      </w:r>
+    </w:p>
+    <w:p>
+      <w:pPr>
+        <w:pStyle w:val="PlainText"/>
+        <w:rPr>
+          <w:rFonts w:ascii="Courier New" w:hAnsi="Courier New" w:cs="Courier New"/>
+        </w:rPr>
+      </w:pPr>
+    </w:p>
+    <w:p>
+      <w:pPr>
+        <w:pStyle w:val="PlainText"/>
+        <w:rPr>
+          <w:rFonts w:ascii="Courier New" w:hAnsi="Courier New" w:cs="Courier New"/>
+        </w:rPr>
+      </w:pPr>
     </w:p>
     <w:p>
       <w:pPr>

</xml_diff>

<commit_message>
18/01/2019 MAMATHA CHICK IN
</commit_message>
<xml_diff>
--- a/customer _details/GANGAMMA/SEP/TUMKUR/7 MALAI/PURCHASE DETAILS.docx
+++ b/customer _details/GANGAMMA/SEP/TUMKUR/7 MALAI/PURCHASE DETAILS.docx
@@ -13171,13 +13171,7 @@
         <w:rPr>
           <w:rFonts w:ascii="Courier New" w:hAnsi="Courier New" w:cs="Courier New"/>
         </w:rPr>
-        <w:t>THU Jan 10</w:t>
-      </w:r>
-      <w:r>
-        <w:rPr>
-          <w:rFonts w:ascii="Courier New" w:hAnsi="Courier New" w:cs="Courier New"/>
-        </w:rPr>
-        <w:t xml:space="preserve"> 11:27:25 IST 2019</w:t>
+        <w:t>THU Jan 10 11:27:25 IST 2019</w:t>
       </w:r>
     </w:p>
     <w:p>
@@ -13498,6 +13492,371 @@
         <w:tab/>
         <w:t>- 19441.0</w:t>
       </w:r>
+    </w:p>
+    <w:p>
+      <w:pPr>
+        <w:pStyle w:val="PlainText"/>
+        <w:rPr>
+          <w:rFonts w:ascii="Courier New" w:hAnsi="Courier New" w:cs="Courier New"/>
+          <w:b/>
+        </w:rPr>
+      </w:pPr>
+    </w:p>
+    <w:p>
+      <w:pPr>
+        <w:pStyle w:val="PlainText"/>
+        <w:rPr>
+          <w:rFonts w:ascii="Courier New" w:hAnsi="Courier New" w:cs="Courier New"/>
+        </w:rPr>
+      </w:pPr>
+      <w:r>
+        <w:rPr>
+          <w:rFonts w:ascii="Courier New" w:hAnsi="Courier New" w:cs="Courier New"/>
+        </w:rPr>
+        <w:t>THU Jan 17</w:t>
+      </w:r>
+      <w:r>
+        <w:rPr>
+          <w:rFonts w:ascii="Courier New" w:hAnsi="Courier New" w:cs="Courier New"/>
+        </w:rPr>
+        <w:t xml:space="preserve"> 11:31:08 IST 2019</w:t>
+      </w:r>
+    </w:p>
+    <w:p>
+      <w:pPr>
+        <w:pStyle w:val="PlainText"/>
+        <w:rPr>
+          <w:rFonts w:ascii="Courier New" w:hAnsi="Courier New" w:cs="Courier New"/>
+        </w:rPr>
+      </w:pPr>
+      <w:r>
+        <w:rPr>
+          <w:rFonts w:ascii="Courier New" w:hAnsi="Courier New" w:cs="Courier New"/>
+        </w:rPr>
+        <w:t>Person Name</w:t>
+      </w:r>
+      <w:r>
+        <w:rPr>
+          <w:rFonts w:ascii="Courier New" w:hAnsi="Courier New" w:cs="Courier New"/>
+        </w:rPr>
+        <w:tab/>
+      </w:r>
+      <w:r>
+        <w:rPr>
+          <w:rFonts w:ascii="Courier New" w:hAnsi="Courier New" w:cs="Courier New"/>
+        </w:rPr>
+        <w:tab/>
+      </w:r>
+      <w:r>
+        <w:rPr>
+          <w:rFonts w:ascii="Courier New" w:hAnsi="Courier New" w:cs="Courier New"/>
+        </w:rPr>
+        <w:tab/>
+      </w:r>
+      <w:r>
+        <w:rPr>
+          <w:rFonts w:ascii="Courier New" w:hAnsi="Courier New" w:cs="Courier New"/>
+        </w:rPr>
+        <w:tab/>
+        <w:t>- 7 MALAI</w:t>
+      </w:r>
+    </w:p>
+    <w:p>
+      <w:pPr>
+        <w:pStyle w:val="PlainText"/>
+        <w:rPr>
+          <w:rFonts w:ascii="Courier New" w:hAnsi="Courier New" w:cs="Courier New"/>
+        </w:rPr>
+      </w:pPr>
+      <w:r>
+        <w:rPr>
+          <w:rFonts w:ascii="Courier New" w:hAnsi="Courier New" w:cs="Courier New"/>
+        </w:rPr>
+        <w:t>Bill number</w:t>
+      </w:r>
+      <w:r>
+        <w:rPr>
+          <w:rFonts w:ascii="Courier New" w:hAnsi="Courier New" w:cs="Courier New"/>
+        </w:rPr>
+        <w:tab/>
+      </w:r>
+      <w:r>
+        <w:rPr>
+          <w:rFonts w:ascii="Courier New" w:hAnsi="Courier New" w:cs="Courier New"/>
+        </w:rPr>
+        <w:tab/>
+      </w:r>
+      <w:r>
+        <w:rPr>
+          <w:rFonts w:ascii="Courier New" w:hAnsi="Courier New" w:cs="Courier New"/>
+        </w:rPr>
+        <w:tab/>
+      </w:r>
+      <w:r>
+        <w:rPr>
+          <w:rFonts w:ascii="Courier New" w:hAnsi="Courier New" w:cs="Courier New"/>
+        </w:rPr>
+        <w:tab/>
+        <w:t>- 10221</w:t>
+      </w:r>
+    </w:p>
+    <w:p>
+      <w:pPr>
+        <w:pStyle w:val="PlainText"/>
+        <w:rPr>
+          <w:rFonts w:ascii="Courier New" w:hAnsi="Courier New" w:cs="Courier New"/>
+        </w:rPr>
+      </w:pPr>
+      <w:r>
+        <w:rPr>
+          <w:rFonts w:ascii="Courier New" w:hAnsi="Courier New" w:cs="Courier New"/>
+        </w:rPr>
+        <w:t>---------------------------------------------------------------</w:t>
+      </w:r>
+    </w:p>
+    <w:p>
+      <w:pPr>
+        <w:pStyle w:val="PlainText"/>
+        <w:rPr>
+          <w:rFonts w:ascii="Courier New" w:hAnsi="Courier New" w:cs="Courier New"/>
+        </w:rPr>
+      </w:pPr>
+      <w:r>
+        <w:rPr>
+          <w:rFonts w:ascii="Courier New" w:hAnsi="Courier New" w:cs="Courier New"/>
+        </w:rPr>
+        <w:t>Item Name</w:t>
+      </w:r>
+      <w:r>
+        <w:rPr>
+          <w:rFonts w:ascii="Courier New" w:hAnsi="Courier New" w:cs="Courier New"/>
+        </w:rPr>
+        <w:tab/>
+      </w:r>
+      <w:r>
+        <w:rPr>
+          <w:rFonts w:ascii="Courier New" w:hAnsi="Courier New" w:cs="Courier New"/>
+        </w:rPr>
+        <w:tab/>
+      </w:r>
+      <w:r>
+        <w:rPr>
+          <w:rFonts w:ascii="Courier New" w:hAnsi="Courier New" w:cs="Courier New"/>
+        </w:rPr>
+        <w:tab/>
+      </w:r>
+      <w:r>
+        <w:rPr>
+          <w:rFonts w:ascii="Courier New" w:hAnsi="Courier New" w:cs="Courier New"/>
+        </w:rPr>
+        <w:tab/>
+        <w:t>- POTATO</w:t>
+      </w:r>
+    </w:p>
+    <w:p>
+      <w:pPr>
+        <w:pStyle w:val="PlainText"/>
+        <w:rPr>
+          <w:rFonts w:ascii="Courier New" w:hAnsi="Courier New" w:cs="Courier New"/>
+        </w:rPr>
+      </w:pPr>
+      <w:r>
+        <w:rPr>
+          <w:rFonts w:ascii="Courier New" w:hAnsi="Courier New" w:cs="Courier New"/>
+        </w:rPr>
+        <w:t>Number of Pockets</w:t>
+      </w:r>
+      <w:r>
+        <w:rPr>
+          <w:rFonts w:ascii="Courier New" w:hAnsi="Courier New" w:cs="Courier New"/>
+        </w:rPr>
+        <w:tab/>
+      </w:r>
+      <w:r>
+        <w:rPr>
+          <w:rFonts w:ascii="Courier New" w:hAnsi="Courier New" w:cs="Courier New"/>
+        </w:rPr>
+        <w:tab/>
+      </w:r>
+      <w:r>
+        <w:rPr>
+          <w:rFonts w:ascii="Courier New" w:hAnsi="Courier New" w:cs="Courier New"/>
+        </w:rPr>
+        <w:tab/>
+        <w:t>- 1</w:t>
+      </w:r>
+    </w:p>
+    <w:p>
+      <w:pPr>
+        <w:pStyle w:val="PlainText"/>
+        <w:rPr>
+          <w:rFonts w:ascii="Courier New" w:hAnsi="Courier New" w:cs="Courier New"/>
+        </w:rPr>
+      </w:pPr>
+      <w:r>
+        <w:rPr>
+          <w:rFonts w:ascii="Courier New" w:hAnsi="Courier New" w:cs="Courier New"/>
+        </w:rPr>
+        <w:t>Number of KGs</w:t>
+      </w:r>
+      <w:r>
+        <w:rPr>
+          <w:rFonts w:ascii="Courier New" w:hAnsi="Courier New" w:cs="Courier New"/>
+        </w:rPr>
+        <w:tab/>
+      </w:r>
+      <w:r>
+        <w:rPr>
+          <w:rFonts w:ascii="Courier New" w:hAnsi="Courier New" w:cs="Courier New"/>
+        </w:rPr>
+        <w:tab/>
+      </w:r>
+      <w:r>
+        <w:rPr>
+          <w:rFonts w:ascii="Courier New" w:hAnsi="Courier New" w:cs="Courier New"/>
+        </w:rPr>
+        <w:tab/>
+        <w:t>- 53</w:t>
+      </w:r>
+    </w:p>
+    <w:p>
+      <w:pPr>
+        <w:pStyle w:val="PlainText"/>
+        <w:rPr>
+          <w:rFonts w:ascii="Courier New" w:hAnsi="Courier New" w:cs="Courier New"/>
+        </w:rPr>
+      </w:pPr>
+      <w:r>
+        <w:rPr>
+          <w:rFonts w:ascii="Courier New" w:hAnsi="Courier New" w:cs="Courier New"/>
+        </w:rPr>
+        <w:t>Rate</w:t>
+      </w:r>
+      <w:r>
+        <w:rPr>
+          <w:rFonts w:ascii="Courier New" w:hAnsi="Courier New" w:cs="Courier New"/>
+        </w:rPr>
+        <w:tab/>
+      </w:r>
+      <w:r>
+        <w:rPr>
+          <w:rFonts w:ascii="Courier New" w:hAnsi="Courier New" w:cs="Courier New"/>
+        </w:rPr>
+        <w:tab/>
+      </w:r>
+      <w:r>
+        <w:rPr>
+          <w:rFonts w:ascii="Courier New" w:hAnsi="Courier New" w:cs="Courier New"/>
+        </w:rPr>
+        <w:tab/>
+      </w:r>
+      <w:r>
+        <w:rPr>
+          <w:rFonts w:ascii="Courier New" w:hAnsi="Courier New" w:cs="Courier New"/>
+        </w:rPr>
+        <w:tab/>
+      </w:r>
+      <w:r>
+        <w:rPr>
+          <w:rFonts w:ascii="Courier New" w:hAnsi="Courier New" w:cs="Courier New"/>
+        </w:rPr>
+        <w:tab/>
+        <w:t>- 16</w:t>
+      </w:r>
+    </w:p>
+    <w:p>
+      <w:pPr>
+        <w:pStyle w:val="PlainText"/>
+        <w:rPr>
+          <w:rFonts w:ascii="Courier New" w:hAnsi="Courier New" w:cs="Courier New"/>
+        </w:rPr>
+      </w:pPr>
+      <w:r>
+        <w:rPr>
+          <w:rFonts w:ascii="Courier New" w:hAnsi="Courier New" w:cs="Courier New"/>
+        </w:rPr>
+        <w:t>Total Price</w:t>
+      </w:r>
+      <w:r>
+        <w:rPr>
+          <w:rFonts w:ascii="Courier New" w:hAnsi="Courier New" w:cs="Courier New"/>
+        </w:rPr>
+        <w:tab/>
+      </w:r>
+      <w:r>
+        <w:rPr>
+          <w:rFonts w:ascii="Courier New" w:hAnsi="Courier New" w:cs="Courier New"/>
+        </w:rPr>
+        <w:tab/>
+      </w:r>
+      <w:r>
+        <w:rPr>
+          <w:rFonts w:ascii="Courier New" w:hAnsi="Courier New" w:cs="Courier New"/>
+        </w:rPr>
+        <w:tab/>
+      </w:r>
+      <w:r>
+        <w:rPr>
+          <w:rFonts w:ascii="Courier New" w:hAnsi="Courier New" w:cs="Courier New"/>
+        </w:rPr>
+        <w:tab/>
+        <w:t>- 848.0</w:t>
+      </w:r>
+    </w:p>
+    <w:p>
+      <w:pPr>
+        <w:pStyle w:val="PlainText"/>
+        <w:rPr>
+          <w:rFonts w:ascii="Courier New" w:hAnsi="Courier New" w:cs="Courier New"/>
+          <w:b/>
+        </w:rPr>
+      </w:pPr>
+      <w:r>
+        <w:rPr>
+          <w:rFonts w:ascii="Courier New" w:hAnsi="Courier New" w:cs="Courier New"/>
+          <w:b/>
+        </w:rPr>
+        <w:t>Amount balance</w:t>
+      </w:r>
+      <w:r>
+        <w:rPr>
+          <w:rFonts w:ascii="Courier New" w:hAnsi="Courier New" w:cs="Courier New"/>
+          <w:b/>
+        </w:rPr>
+        <w:tab/>
+      </w:r>
+      <w:r>
+        <w:rPr>
+          <w:rFonts w:ascii="Courier New" w:hAnsi="Courier New" w:cs="Courier New"/>
+          <w:b/>
+        </w:rPr>
+        <w:tab/>
+      </w:r>
+      <w:r>
+        <w:rPr>
+          <w:rFonts w:ascii="Courier New" w:hAnsi="Courier New" w:cs="Courier New"/>
+          <w:b/>
+        </w:rPr>
+        <w:tab/>
+        <w:t>- 20289.0</w:t>
+      </w:r>
+    </w:p>
+    <w:p>
+      <w:pPr>
+        <w:pStyle w:val="PlainText"/>
+        <w:rPr>
+          <w:rFonts w:ascii="Courier New" w:hAnsi="Courier New" w:cs="Courier New"/>
+        </w:rPr>
+      </w:pPr>
+    </w:p>
+    <w:p>
+      <w:pPr>
+        <w:pStyle w:val="PlainText"/>
+        <w:rPr>
+          <w:rFonts w:ascii="Courier New" w:hAnsi="Courier New" w:cs="Courier New"/>
+          <w:b/>
+        </w:rPr>
+      </w:pPr>
     </w:p>
     <w:p>
       <w:pPr>

</xml_diff>

<commit_message>
20/01/2019 MAMATHA CHICK IN
</commit_message>
<xml_diff>
--- a/customer _details/GANGAMMA/SEP/TUMKUR/7 MALAI/PURCHASE DETAILS.docx
+++ b/customer _details/GANGAMMA/SEP/TUMKUR/7 MALAI/PURCHASE DETAILS.docx
@@ -13513,13 +13513,7 @@
         <w:rPr>
           <w:rFonts w:ascii="Courier New" w:hAnsi="Courier New" w:cs="Courier New"/>
         </w:rPr>
-        <w:t>THU Jan 17</w:t>
-      </w:r>
-      <w:r>
-        <w:rPr>
-          <w:rFonts w:ascii="Courier New" w:hAnsi="Courier New" w:cs="Courier New"/>
-        </w:rPr>
-        <w:t xml:space="preserve"> 11:31:08 IST 2019</w:t>
+        <w:t>THU Jan 17 11:31:08 IST 2019</w:t>
       </w:r>
     </w:p>
     <w:p>
@@ -13840,6 +13834,371 @@
         <w:tab/>
         <w:t>- 20289.0</w:t>
       </w:r>
+    </w:p>
+    <w:p>
+      <w:pPr>
+        <w:pStyle w:val="PlainText"/>
+        <w:rPr>
+          <w:rFonts w:ascii="Courier New" w:hAnsi="Courier New" w:cs="Courier New"/>
+          <w:b/>
+        </w:rPr>
+      </w:pPr>
+    </w:p>
+    <w:p>
+      <w:pPr>
+        <w:pStyle w:val="PlainText"/>
+        <w:rPr>
+          <w:rFonts w:ascii="Courier New" w:hAnsi="Courier New" w:cs="Courier New"/>
+        </w:rPr>
+      </w:pPr>
+      <w:r>
+        <w:rPr>
+          <w:rFonts w:ascii="Courier New" w:hAnsi="Courier New" w:cs="Courier New"/>
+        </w:rPr>
+        <w:t>SAT Jan 19</w:t>
+      </w:r>
+      <w:r>
+        <w:rPr>
+          <w:rFonts w:ascii="Courier New" w:hAnsi="Courier New" w:cs="Courier New"/>
+        </w:rPr>
+        <w:t xml:space="preserve"> 14:30:40 IST 2019</w:t>
+      </w:r>
+    </w:p>
+    <w:p>
+      <w:pPr>
+        <w:pStyle w:val="PlainText"/>
+        <w:rPr>
+          <w:rFonts w:ascii="Courier New" w:hAnsi="Courier New" w:cs="Courier New"/>
+        </w:rPr>
+      </w:pPr>
+      <w:r>
+        <w:rPr>
+          <w:rFonts w:ascii="Courier New" w:hAnsi="Courier New" w:cs="Courier New"/>
+        </w:rPr>
+        <w:t>Person Name</w:t>
+      </w:r>
+      <w:r>
+        <w:rPr>
+          <w:rFonts w:ascii="Courier New" w:hAnsi="Courier New" w:cs="Courier New"/>
+        </w:rPr>
+        <w:tab/>
+      </w:r>
+      <w:r>
+        <w:rPr>
+          <w:rFonts w:ascii="Courier New" w:hAnsi="Courier New" w:cs="Courier New"/>
+        </w:rPr>
+        <w:tab/>
+      </w:r>
+      <w:r>
+        <w:rPr>
+          <w:rFonts w:ascii="Courier New" w:hAnsi="Courier New" w:cs="Courier New"/>
+        </w:rPr>
+        <w:tab/>
+      </w:r>
+      <w:r>
+        <w:rPr>
+          <w:rFonts w:ascii="Courier New" w:hAnsi="Courier New" w:cs="Courier New"/>
+        </w:rPr>
+        <w:tab/>
+        <w:t>- 7 MALAI</w:t>
+      </w:r>
+    </w:p>
+    <w:p>
+      <w:pPr>
+        <w:pStyle w:val="PlainText"/>
+        <w:rPr>
+          <w:rFonts w:ascii="Courier New" w:hAnsi="Courier New" w:cs="Courier New"/>
+        </w:rPr>
+      </w:pPr>
+      <w:r>
+        <w:rPr>
+          <w:rFonts w:ascii="Courier New" w:hAnsi="Courier New" w:cs="Courier New"/>
+        </w:rPr>
+        <w:t>Bill number</w:t>
+      </w:r>
+      <w:r>
+        <w:rPr>
+          <w:rFonts w:ascii="Courier New" w:hAnsi="Courier New" w:cs="Courier New"/>
+        </w:rPr>
+        <w:tab/>
+      </w:r>
+      <w:r>
+        <w:rPr>
+          <w:rFonts w:ascii="Courier New" w:hAnsi="Courier New" w:cs="Courier New"/>
+        </w:rPr>
+        <w:tab/>
+      </w:r>
+      <w:r>
+        <w:rPr>
+          <w:rFonts w:ascii="Courier New" w:hAnsi="Courier New" w:cs="Courier New"/>
+        </w:rPr>
+        <w:tab/>
+      </w:r>
+      <w:r>
+        <w:rPr>
+          <w:rFonts w:ascii="Courier New" w:hAnsi="Courier New" w:cs="Courier New"/>
+        </w:rPr>
+        <w:tab/>
+        <w:t>- 10265</w:t>
+      </w:r>
+    </w:p>
+    <w:p>
+      <w:pPr>
+        <w:pStyle w:val="PlainText"/>
+        <w:rPr>
+          <w:rFonts w:ascii="Courier New" w:hAnsi="Courier New" w:cs="Courier New"/>
+        </w:rPr>
+      </w:pPr>
+      <w:r>
+        <w:rPr>
+          <w:rFonts w:ascii="Courier New" w:hAnsi="Courier New" w:cs="Courier New"/>
+        </w:rPr>
+        <w:t>---------------------------------------------------------------</w:t>
+      </w:r>
+    </w:p>
+    <w:p>
+      <w:pPr>
+        <w:pStyle w:val="PlainText"/>
+        <w:rPr>
+          <w:rFonts w:ascii="Courier New" w:hAnsi="Courier New" w:cs="Courier New"/>
+        </w:rPr>
+      </w:pPr>
+      <w:r>
+        <w:rPr>
+          <w:rFonts w:ascii="Courier New" w:hAnsi="Courier New" w:cs="Courier New"/>
+        </w:rPr>
+        <w:t>Item Name</w:t>
+      </w:r>
+      <w:r>
+        <w:rPr>
+          <w:rFonts w:ascii="Courier New" w:hAnsi="Courier New" w:cs="Courier New"/>
+        </w:rPr>
+        <w:tab/>
+      </w:r>
+      <w:r>
+        <w:rPr>
+          <w:rFonts w:ascii="Courier New" w:hAnsi="Courier New" w:cs="Courier New"/>
+        </w:rPr>
+        <w:tab/>
+      </w:r>
+      <w:r>
+        <w:rPr>
+          <w:rFonts w:ascii="Courier New" w:hAnsi="Courier New" w:cs="Courier New"/>
+        </w:rPr>
+        <w:tab/>
+      </w:r>
+      <w:r>
+        <w:rPr>
+          <w:rFonts w:ascii="Courier New" w:hAnsi="Courier New" w:cs="Courier New"/>
+        </w:rPr>
+        <w:tab/>
+        <w:t>- POTATO</w:t>
+      </w:r>
+    </w:p>
+    <w:p>
+      <w:pPr>
+        <w:pStyle w:val="PlainText"/>
+        <w:rPr>
+          <w:rFonts w:ascii="Courier New" w:hAnsi="Courier New" w:cs="Courier New"/>
+        </w:rPr>
+      </w:pPr>
+      <w:r>
+        <w:rPr>
+          <w:rFonts w:ascii="Courier New" w:hAnsi="Courier New" w:cs="Courier New"/>
+        </w:rPr>
+        <w:t>Number of Pockets</w:t>
+      </w:r>
+      <w:r>
+        <w:rPr>
+          <w:rFonts w:ascii="Courier New" w:hAnsi="Courier New" w:cs="Courier New"/>
+        </w:rPr>
+        <w:tab/>
+      </w:r>
+      <w:r>
+        <w:rPr>
+          <w:rFonts w:ascii="Courier New" w:hAnsi="Courier New" w:cs="Courier New"/>
+        </w:rPr>
+        <w:tab/>
+      </w:r>
+      <w:r>
+        <w:rPr>
+          <w:rFonts w:ascii="Courier New" w:hAnsi="Courier New" w:cs="Courier New"/>
+        </w:rPr>
+        <w:tab/>
+        <w:t>- 2</w:t>
+      </w:r>
+    </w:p>
+    <w:p>
+      <w:pPr>
+        <w:pStyle w:val="PlainText"/>
+        <w:rPr>
+          <w:rFonts w:ascii="Courier New" w:hAnsi="Courier New" w:cs="Courier New"/>
+        </w:rPr>
+      </w:pPr>
+      <w:r>
+        <w:rPr>
+          <w:rFonts w:ascii="Courier New" w:hAnsi="Courier New" w:cs="Courier New"/>
+        </w:rPr>
+        <w:t>Number of KGs</w:t>
+      </w:r>
+      <w:r>
+        <w:rPr>
+          <w:rFonts w:ascii="Courier New" w:hAnsi="Courier New" w:cs="Courier New"/>
+        </w:rPr>
+        <w:tab/>
+      </w:r>
+      <w:r>
+        <w:rPr>
+          <w:rFonts w:ascii="Courier New" w:hAnsi="Courier New" w:cs="Courier New"/>
+        </w:rPr>
+        <w:tab/>
+      </w:r>
+      <w:r>
+        <w:rPr>
+          <w:rFonts w:ascii="Courier New" w:hAnsi="Courier New" w:cs="Courier New"/>
+        </w:rPr>
+        <w:tab/>
+        <w:t>- 109</w:t>
+      </w:r>
+    </w:p>
+    <w:p>
+      <w:pPr>
+        <w:pStyle w:val="PlainText"/>
+        <w:rPr>
+          <w:rFonts w:ascii="Courier New" w:hAnsi="Courier New" w:cs="Courier New"/>
+        </w:rPr>
+      </w:pPr>
+      <w:r>
+        <w:rPr>
+          <w:rFonts w:ascii="Courier New" w:hAnsi="Courier New" w:cs="Courier New"/>
+        </w:rPr>
+        <w:t>Rate</w:t>
+      </w:r>
+      <w:r>
+        <w:rPr>
+          <w:rFonts w:ascii="Courier New" w:hAnsi="Courier New" w:cs="Courier New"/>
+        </w:rPr>
+        <w:tab/>
+      </w:r>
+      <w:r>
+        <w:rPr>
+          <w:rFonts w:ascii="Courier New" w:hAnsi="Courier New" w:cs="Courier New"/>
+        </w:rPr>
+        <w:tab/>
+      </w:r>
+      <w:r>
+        <w:rPr>
+          <w:rFonts w:ascii="Courier New" w:hAnsi="Courier New" w:cs="Courier New"/>
+        </w:rPr>
+        <w:tab/>
+      </w:r>
+      <w:r>
+        <w:rPr>
+          <w:rFonts w:ascii="Courier New" w:hAnsi="Courier New" w:cs="Courier New"/>
+        </w:rPr>
+        <w:tab/>
+      </w:r>
+      <w:r>
+        <w:rPr>
+          <w:rFonts w:ascii="Courier New" w:hAnsi="Courier New" w:cs="Courier New"/>
+        </w:rPr>
+        <w:tab/>
+        <w:t>- 17</w:t>
+      </w:r>
+    </w:p>
+    <w:p>
+      <w:pPr>
+        <w:pStyle w:val="PlainText"/>
+        <w:rPr>
+          <w:rFonts w:ascii="Courier New" w:hAnsi="Courier New" w:cs="Courier New"/>
+        </w:rPr>
+      </w:pPr>
+      <w:r>
+        <w:rPr>
+          <w:rFonts w:ascii="Courier New" w:hAnsi="Courier New" w:cs="Courier New"/>
+        </w:rPr>
+        <w:t>Total Price</w:t>
+      </w:r>
+      <w:r>
+        <w:rPr>
+          <w:rFonts w:ascii="Courier New" w:hAnsi="Courier New" w:cs="Courier New"/>
+        </w:rPr>
+        <w:tab/>
+      </w:r>
+      <w:r>
+        <w:rPr>
+          <w:rFonts w:ascii="Courier New" w:hAnsi="Courier New" w:cs="Courier New"/>
+        </w:rPr>
+        <w:tab/>
+      </w:r>
+      <w:r>
+        <w:rPr>
+          <w:rFonts w:ascii="Courier New" w:hAnsi="Courier New" w:cs="Courier New"/>
+        </w:rPr>
+        <w:tab/>
+      </w:r>
+      <w:r>
+        <w:rPr>
+          <w:rFonts w:ascii="Courier New" w:hAnsi="Courier New" w:cs="Courier New"/>
+        </w:rPr>
+        <w:tab/>
+        <w:t>- 1853.0</w:t>
+      </w:r>
+    </w:p>
+    <w:p>
+      <w:pPr>
+        <w:pStyle w:val="PlainText"/>
+        <w:rPr>
+          <w:rFonts w:ascii="Courier New" w:hAnsi="Courier New" w:cs="Courier New"/>
+          <w:b/>
+        </w:rPr>
+      </w:pPr>
+      <w:r>
+        <w:rPr>
+          <w:rFonts w:ascii="Courier New" w:hAnsi="Courier New" w:cs="Courier New"/>
+          <w:b/>
+        </w:rPr>
+        <w:t>Amount balance</w:t>
+      </w:r>
+      <w:r>
+        <w:rPr>
+          <w:rFonts w:ascii="Courier New" w:hAnsi="Courier New" w:cs="Courier New"/>
+          <w:b/>
+        </w:rPr>
+        <w:tab/>
+      </w:r>
+      <w:r>
+        <w:rPr>
+          <w:rFonts w:ascii="Courier New" w:hAnsi="Courier New" w:cs="Courier New"/>
+          <w:b/>
+        </w:rPr>
+        <w:tab/>
+      </w:r>
+      <w:r>
+        <w:rPr>
+          <w:rFonts w:ascii="Courier New" w:hAnsi="Courier New" w:cs="Courier New"/>
+          <w:b/>
+        </w:rPr>
+        <w:tab/>
+        <w:t>- 22142.0</w:t>
+      </w:r>
+    </w:p>
+    <w:p>
+      <w:pPr>
+        <w:pStyle w:val="PlainText"/>
+        <w:rPr>
+          <w:rFonts w:ascii="Courier New" w:hAnsi="Courier New" w:cs="Courier New"/>
+        </w:rPr>
+      </w:pPr>
+    </w:p>
+    <w:p>
+      <w:pPr>
+        <w:pStyle w:val="PlainText"/>
+        <w:rPr>
+          <w:rFonts w:ascii="Courier New" w:hAnsi="Courier New" w:cs="Courier New"/>
+          <w:b/>
+        </w:rPr>
+      </w:pPr>
     </w:p>
     <w:p>
       <w:pPr>

</xml_diff>

<commit_message>
MAMATHA CHICK IN 25/01/2019
</commit_message>
<xml_diff>
--- a/customer _details/GANGAMMA/SEP/TUMKUR/7 MALAI/PURCHASE DETAILS.docx
+++ b/customer _details/GANGAMMA/SEP/TUMKUR/7 MALAI/PURCHASE DETAILS.docx
@@ -13855,13 +13855,7 @@
         <w:rPr>
           <w:rFonts w:ascii="Courier New" w:hAnsi="Courier New" w:cs="Courier New"/>
         </w:rPr>
-        <w:t>SAT Jan 19</w:t>
-      </w:r>
-      <w:r>
-        <w:rPr>
-          <w:rFonts w:ascii="Courier New" w:hAnsi="Courier New" w:cs="Courier New"/>
-        </w:rPr>
-        <w:t xml:space="preserve"> 14:30:40 IST 2019</w:t>
+        <w:t>SAT Jan 19 14:30:40 IST 2019</w:t>
       </w:r>
     </w:p>
     <w:p>
@@ -14182,6 +14176,601 @@
         <w:tab/>
         <w:t>- 22142.0</w:t>
       </w:r>
+    </w:p>
+    <w:p>
+      <w:pPr>
+        <w:pStyle w:val="PlainText"/>
+        <w:rPr>
+          <w:rFonts w:ascii="Courier New" w:hAnsi="Courier New" w:cs="Courier New"/>
+          <w:b/>
+        </w:rPr>
+      </w:pPr>
+    </w:p>
+    <w:p>
+      <w:pPr>
+        <w:pStyle w:val="PlainText"/>
+        <w:rPr>
+          <w:rFonts w:ascii="Courier New" w:hAnsi="Courier New" w:cs="Courier New"/>
+        </w:rPr>
+      </w:pPr>
+      <w:r>
+        <w:rPr>
+          <w:rFonts w:ascii="Courier New" w:hAnsi="Courier New" w:cs="Courier New"/>
+        </w:rPr>
+        <w:t>THU Jan 24</w:t>
+      </w:r>
+      <w:r>
+        <w:rPr>
+          <w:rFonts w:ascii="Courier New" w:hAnsi="Courier New" w:cs="Courier New"/>
+        </w:rPr>
+        <w:t xml:space="preserve"> 12:28:46 IST 2019</w:t>
+      </w:r>
+    </w:p>
+    <w:p>
+      <w:pPr>
+        <w:pStyle w:val="PlainText"/>
+        <w:rPr>
+          <w:rFonts w:ascii="Courier New" w:hAnsi="Courier New" w:cs="Courier New"/>
+        </w:rPr>
+      </w:pPr>
+      <w:r>
+        <w:rPr>
+          <w:rFonts w:ascii="Courier New" w:hAnsi="Courier New" w:cs="Courier New"/>
+        </w:rPr>
+        <w:t>Person Name</w:t>
+      </w:r>
+      <w:r>
+        <w:rPr>
+          <w:rFonts w:ascii="Courier New" w:hAnsi="Courier New" w:cs="Courier New"/>
+        </w:rPr>
+        <w:tab/>
+      </w:r>
+      <w:r>
+        <w:rPr>
+          <w:rFonts w:ascii="Courier New" w:hAnsi="Courier New" w:cs="Courier New"/>
+        </w:rPr>
+        <w:tab/>
+      </w:r>
+      <w:r>
+        <w:rPr>
+          <w:rFonts w:ascii="Courier New" w:hAnsi="Courier New" w:cs="Courier New"/>
+        </w:rPr>
+        <w:tab/>
+      </w:r>
+      <w:r>
+        <w:rPr>
+          <w:rFonts w:ascii="Courier New" w:hAnsi="Courier New" w:cs="Courier New"/>
+        </w:rPr>
+        <w:tab/>
+        <w:t>- 7 MALAI</w:t>
+      </w:r>
+    </w:p>
+    <w:p>
+      <w:pPr>
+        <w:pStyle w:val="PlainText"/>
+        <w:rPr>
+          <w:rFonts w:ascii="Courier New" w:hAnsi="Courier New" w:cs="Courier New"/>
+        </w:rPr>
+      </w:pPr>
+      <w:r>
+        <w:rPr>
+          <w:rFonts w:ascii="Courier New" w:hAnsi="Courier New" w:cs="Courier New"/>
+        </w:rPr>
+        <w:t>Bill number</w:t>
+      </w:r>
+      <w:r>
+        <w:rPr>
+          <w:rFonts w:ascii="Courier New" w:hAnsi="Courier New" w:cs="Courier New"/>
+        </w:rPr>
+        <w:tab/>
+      </w:r>
+      <w:r>
+        <w:rPr>
+          <w:rFonts w:ascii="Courier New" w:hAnsi="Courier New" w:cs="Courier New"/>
+        </w:rPr>
+        <w:tab/>
+      </w:r>
+      <w:r>
+        <w:rPr>
+          <w:rFonts w:ascii="Courier New" w:hAnsi="Courier New" w:cs="Courier New"/>
+        </w:rPr>
+        <w:tab/>
+      </w:r>
+      <w:r>
+        <w:rPr>
+          <w:rFonts w:ascii="Courier New" w:hAnsi="Courier New" w:cs="Courier New"/>
+        </w:rPr>
+        <w:tab/>
+        <w:t>- 10377</w:t>
+      </w:r>
+    </w:p>
+    <w:p>
+      <w:pPr>
+        <w:pStyle w:val="PlainText"/>
+        <w:rPr>
+          <w:rFonts w:ascii="Courier New" w:hAnsi="Courier New" w:cs="Courier New"/>
+        </w:rPr>
+      </w:pPr>
+      <w:r>
+        <w:rPr>
+          <w:rFonts w:ascii="Courier New" w:hAnsi="Courier New" w:cs="Courier New"/>
+        </w:rPr>
+        <w:t>---------------------------------------------------------------</w:t>
+      </w:r>
+    </w:p>
+    <w:p>
+      <w:pPr>
+        <w:pStyle w:val="PlainText"/>
+        <w:rPr>
+          <w:rFonts w:ascii="Courier New" w:hAnsi="Courier New" w:cs="Courier New"/>
+        </w:rPr>
+      </w:pPr>
+      <w:r>
+        <w:rPr>
+          <w:rFonts w:ascii="Courier New" w:hAnsi="Courier New" w:cs="Courier New"/>
+        </w:rPr>
+        <w:t>Item Name</w:t>
+      </w:r>
+      <w:r>
+        <w:rPr>
+          <w:rFonts w:ascii="Courier New" w:hAnsi="Courier New" w:cs="Courier New"/>
+        </w:rPr>
+        <w:tab/>
+      </w:r>
+      <w:r>
+        <w:rPr>
+          <w:rFonts w:ascii="Courier New" w:hAnsi="Courier New" w:cs="Courier New"/>
+        </w:rPr>
+        <w:tab/>
+      </w:r>
+      <w:r>
+        <w:rPr>
+          <w:rFonts w:ascii="Courier New" w:hAnsi="Courier New" w:cs="Courier New"/>
+        </w:rPr>
+        <w:tab/>
+      </w:r>
+      <w:r>
+        <w:rPr>
+          <w:rFonts w:ascii="Courier New" w:hAnsi="Courier New" w:cs="Courier New"/>
+        </w:rPr>
+        <w:tab/>
+        <w:t>- POTATO</w:t>
+      </w:r>
+    </w:p>
+    <w:p>
+      <w:pPr>
+        <w:pStyle w:val="PlainText"/>
+        <w:rPr>
+          <w:rFonts w:ascii="Courier New" w:hAnsi="Courier New" w:cs="Courier New"/>
+        </w:rPr>
+      </w:pPr>
+      <w:r>
+        <w:rPr>
+          <w:rFonts w:ascii="Courier New" w:hAnsi="Courier New" w:cs="Courier New"/>
+        </w:rPr>
+        <w:t>Number of Pockets</w:t>
+      </w:r>
+      <w:r>
+        <w:rPr>
+          <w:rFonts w:ascii="Courier New" w:hAnsi="Courier New" w:cs="Courier New"/>
+        </w:rPr>
+        <w:tab/>
+      </w:r>
+      <w:r>
+        <w:rPr>
+          <w:rFonts w:ascii="Courier New" w:hAnsi="Courier New" w:cs="Courier New"/>
+        </w:rPr>
+        <w:tab/>
+      </w:r>
+      <w:r>
+        <w:rPr>
+          <w:rFonts w:ascii="Courier New" w:hAnsi="Courier New" w:cs="Courier New"/>
+        </w:rPr>
+        <w:tab/>
+        <w:t>- 1</w:t>
+      </w:r>
+    </w:p>
+    <w:p>
+      <w:pPr>
+        <w:pStyle w:val="PlainText"/>
+        <w:rPr>
+          <w:rFonts w:ascii="Courier New" w:hAnsi="Courier New" w:cs="Courier New"/>
+        </w:rPr>
+      </w:pPr>
+      <w:r>
+        <w:rPr>
+          <w:rFonts w:ascii="Courier New" w:hAnsi="Courier New" w:cs="Courier New"/>
+        </w:rPr>
+        <w:t>Number of KGs</w:t>
+      </w:r>
+      <w:r>
+        <w:rPr>
+          <w:rFonts w:ascii="Courier New" w:hAnsi="Courier New" w:cs="Courier New"/>
+        </w:rPr>
+        <w:tab/>
+      </w:r>
+      <w:r>
+        <w:rPr>
+          <w:rFonts w:ascii="Courier New" w:hAnsi="Courier New" w:cs="Courier New"/>
+        </w:rPr>
+        <w:tab/>
+      </w:r>
+      <w:r>
+        <w:rPr>
+          <w:rFonts w:ascii="Courier New" w:hAnsi="Courier New" w:cs="Courier New"/>
+        </w:rPr>
+        <w:tab/>
+        <w:t>- 46</w:t>
+      </w:r>
+    </w:p>
+    <w:p>
+      <w:pPr>
+        <w:pStyle w:val="PlainText"/>
+        <w:rPr>
+          <w:rFonts w:ascii="Courier New" w:hAnsi="Courier New" w:cs="Courier New"/>
+        </w:rPr>
+      </w:pPr>
+      <w:r>
+        <w:rPr>
+          <w:rFonts w:ascii="Courier New" w:hAnsi="Courier New" w:cs="Courier New"/>
+        </w:rPr>
+        <w:t>Rate</w:t>
+      </w:r>
+      <w:r>
+        <w:rPr>
+          <w:rFonts w:ascii="Courier New" w:hAnsi="Courier New" w:cs="Courier New"/>
+        </w:rPr>
+        <w:tab/>
+      </w:r>
+      <w:r>
+        <w:rPr>
+          <w:rFonts w:ascii="Courier New" w:hAnsi="Courier New" w:cs="Courier New"/>
+        </w:rPr>
+        <w:tab/>
+      </w:r>
+      <w:r>
+        <w:rPr>
+          <w:rFonts w:ascii="Courier New" w:hAnsi="Courier New" w:cs="Courier New"/>
+        </w:rPr>
+        <w:tab/>
+      </w:r>
+      <w:r>
+        <w:rPr>
+          <w:rFonts w:ascii="Courier New" w:hAnsi="Courier New" w:cs="Courier New"/>
+        </w:rPr>
+        <w:tab/>
+      </w:r>
+      <w:r>
+        <w:rPr>
+          <w:rFonts w:ascii="Courier New" w:hAnsi="Courier New" w:cs="Courier New"/>
+        </w:rPr>
+        <w:tab/>
+        <w:t>- 14</w:t>
+      </w:r>
+    </w:p>
+    <w:p>
+      <w:pPr>
+        <w:pStyle w:val="PlainText"/>
+        <w:rPr>
+          <w:rFonts w:ascii="Courier New" w:hAnsi="Courier New" w:cs="Courier New"/>
+        </w:rPr>
+      </w:pPr>
+      <w:r>
+        <w:rPr>
+          <w:rFonts w:ascii="Courier New" w:hAnsi="Courier New" w:cs="Courier New"/>
+        </w:rPr>
+        <w:t>Total Price</w:t>
+      </w:r>
+      <w:r>
+        <w:rPr>
+          <w:rFonts w:ascii="Courier New" w:hAnsi="Courier New" w:cs="Courier New"/>
+        </w:rPr>
+        <w:tab/>
+      </w:r>
+      <w:r>
+        <w:rPr>
+          <w:rFonts w:ascii="Courier New" w:hAnsi="Courier New" w:cs="Courier New"/>
+        </w:rPr>
+        <w:tab/>
+      </w:r>
+      <w:r>
+        <w:rPr>
+          <w:rFonts w:ascii="Courier New" w:hAnsi="Courier New" w:cs="Courier New"/>
+        </w:rPr>
+        <w:tab/>
+      </w:r>
+      <w:r>
+        <w:rPr>
+          <w:rFonts w:ascii="Courier New" w:hAnsi="Courier New" w:cs="Courier New"/>
+        </w:rPr>
+        <w:tab/>
+        <w:t>- 644.0</w:t>
+      </w:r>
+    </w:p>
+    <w:p>
+      <w:pPr>
+        <w:pStyle w:val="PlainText"/>
+        <w:rPr>
+          <w:rFonts w:ascii="Courier New" w:hAnsi="Courier New" w:cs="Courier New"/>
+        </w:rPr>
+      </w:pPr>
+      <w:r>
+        <w:rPr>
+          <w:rFonts w:ascii="Courier New" w:hAnsi="Courier New" w:cs="Courier New"/>
+        </w:rPr>
+        <w:t>Amount balance</w:t>
+      </w:r>
+      <w:r>
+        <w:rPr>
+          <w:rFonts w:ascii="Courier New" w:hAnsi="Courier New" w:cs="Courier New"/>
+        </w:rPr>
+        <w:tab/>
+      </w:r>
+      <w:r>
+        <w:rPr>
+          <w:rFonts w:ascii="Courier New" w:hAnsi="Courier New" w:cs="Courier New"/>
+        </w:rPr>
+        <w:tab/>
+      </w:r>
+      <w:r>
+        <w:rPr>
+          <w:rFonts w:ascii="Courier New" w:hAnsi="Courier New" w:cs="Courier New"/>
+        </w:rPr>
+        <w:tab/>
+        <w:t>- 22786.0</w:t>
+      </w:r>
+    </w:p>
+    <w:p>
+      <w:pPr>
+        <w:pStyle w:val="PlainText"/>
+        <w:rPr>
+          <w:rFonts w:ascii="Courier New" w:hAnsi="Courier New" w:cs="Courier New"/>
+        </w:rPr>
+      </w:pPr>
+    </w:p>
+    <w:p>
+      <w:pPr>
+        <w:pStyle w:val="PlainText"/>
+        <w:rPr>
+          <w:rFonts w:ascii="Courier New" w:hAnsi="Courier New" w:cs="Courier New"/>
+        </w:rPr>
+      </w:pPr>
+      <w:r>
+        <w:rPr>
+          <w:rFonts w:ascii="Courier New" w:hAnsi="Courier New" w:cs="Courier New"/>
+        </w:rPr>
+        <w:t>Item Name</w:t>
+      </w:r>
+      <w:r>
+        <w:rPr>
+          <w:rFonts w:ascii="Courier New" w:hAnsi="Courier New" w:cs="Courier New"/>
+        </w:rPr>
+        <w:tab/>
+      </w:r>
+      <w:r>
+        <w:rPr>
+          <w:rFonts w:ascii="Courier New" w:hAnsi="Courier New" w:cs="Courier New"/>
+        </w:rPr>
+        <w:tab/>
+      </w:r>
+      <w:r>
+        <w:rPr>
+          <w:rFonts w:ascii="Courier New" w:hAnsi="Courier New" w:cs="Courier New"/>
+        </w:rPr>
+        <w:tab/>
+      </w:r>
+      <w:r>
+        <w:rPr>
+          <w:rFonts w:ascii="Courier New" w:hAnsi="Courier New" w:cs="Courier New"/>
+        </w:rPr>
+        <w:tab/>
+        <w:t>- CHOWCHOW</w:t>
+      </w:r>
+    </w:p>
+    <w:p>
+      <w:pPr>
+        <w:pStyle w:val="PlainText"/>
+        <w:rPr>
+          <w:rFonts w:ascii="Courier New" w:hAnsi="Courier New" w:cs="Courier New"/>
+        </w:rPr>
+      </w:pPr>
+      <w:r>
+        <w:rPr>
+          <w:rFonts w:ascii="Courier New" w:hAnsi="Courier New" w:cs="Courier New"/>
+        </w:rPr>
+        <w:t>Number of Pockets</w:t>
+      </w:r>
+      <w:r>
+        <w:rPr>
+          <w:rFonts w:ascii="Courier New" w:hAnsi="Courier New" w:cs="Courier New"/>
+        </w:rPr>
+        <w:tab/>
+      </w:r>
+      <w:r>
+        <w:rPr>
+          <w:rFonts w:ascii="Courier New" w:hAnsi="Courier New" w:cs="Courier New"/>
+        </w:rPr>
+        <w:tab/>
+      </w:r>
+      <w:r>
+        <w:rPr>
+          <w:rFonts w:ascii="Courier New" w:hAnsi="Courier New" w:cs="Courier New"/>
+        </w:rPr>
+        <w:tab/>
+        <w:t>- 1</w:t>
+      </w:r>
+    </w:p>
+    <w:p>
+      <w:pPr>
+        <w:pStyle w:val="PlainText"/>
+        <w:rPr>
+          <w:rFonts w:ascii="Courier New" w:hAnsi="Courier New" w:cs="Courier New"/>
+        </w:rPr>
+      </w:pPr>
+      <w:r>
+        <w:rPr>
+          <w:rFonts w:ascii="Courier New" w:hAnsi="Courier New" w:cs="Courier New"/>
+        </w:rPr>
+        <w:t>Number of KGs</w:t>
+      </w:r>
+      <w:r>
+        <w:rPr>
+          <w:rFonts w:ascii="Courier New" w:hAnsi="Courier New" w:cs="Courier New"/>
+        </w:rPr>
+        <w:tab/>
+      </w:r>
+      <w:r>
+        <w:rPr>
+          <w:rFonts w:ascii="Courier New" w:hAnsi="Courier New" w:cs="Courier New"/>
+        </w:rPr>
+        <w:tab/>
+      </w:r>
+      <w:r>
+        <w:rPr>
+          <w:rFonts w:ascii="Courier New" w:hAnsi="Courier New" w:cs="Courier New"/>
+        </w:rPr>
+        <w:tab/>
+        <w:t>- 70</w:t>
+      </w:r>
+    </w:p>
+    <w:p>
+      <w:pPr>
+        <w:pStyle w:val="PlainText"/>
+        <w:rPr>
+          <w:rFonts w:ascii="Courier New" w:hAnsi="Courier New" w:cs="Courier New"/>
+        </w:rPr>
+      </w:pPr>
+      <w:r>
+        <w:rPr>
+          <w:rFonts w:ascii="Courier New" w:hAnsi="Courier New" w:cs="Courier New"/>
+        </w:rPr>
+        <w:t>Rate</w:t>
+      </w:r>
+      <w:r>
+        <w:rPr>
+          <w:rFonts w:ascii="Courier New" w:hAnsi="Courier New" w:cs="Courier New"/>
+        </w:rPr>
+        <w:tab/>
+      </w:r>
+      <w:r>
+        <w:rPr>
+          <w:rFonts w:ascii="Courier New" w:hAnsi="Courier New" w:cs="Courier New"/>
+        </w:rPr>
+        <w:tab/>
+      </w:r>
+      <w:r>
+        <w:rPr>
+          <w:rFonts w:ascii="Courier New" w:hAnsi="Courier New" w:cs="Courier New"/>
+        </w:rPr>
+        <w:tab/>
+      </w:r>
+      <w:r>
+        <w:rPr>
+          <w:rFonts w:ascii="Courier New" w:hAnsi="Courier New" w:cs="Courier New"/>
+        </w:rPr>
+        <w:tab/>
+      </w:r>
+      <w:r>
+        <w:rPr>
+          <w:rFonts w:ascii="Courier New" w:hAnsi="Courier New" w:cs="Courier New"/>
+        </w:rPr>
+        <w:tab/>
+        <w:t>- 10</w:t>
+      </w:r>
+    </w:p>
+    <w:p>
+      <w:pPr>
+        <w:pStyle w:val="PlainText"/>
+        <w:rPr>
+          <w:rFonts w:ascii="Courier New" w:hAnsi="Courier New" w:cs="Courier New"/>
+        </w:rPr>
+      </w:pPr>
+      <w:r>
+        <w:rPr>
+          <w:rFonts w:ascii="Courier New" w:hAnsi="Courier New" w:cs="Courier New"/>
+        </w:rPr>
+        <w:t>Total Price</w:t>
+      </w:r>
+      <w:r>
+        <w:rPr>
+          <w:rFonts w:ascii="Courier New" w:hAnsi="Courier New" w:cs="Courier New"/>
+        </w:rPr>
+        <w:tab/>
+      </w:r>
+      <w:r>
+        <w:rPr>
+          <w:rFonts w:ascii="Courier New" w:hAnsi="Courier New" w:cs="Courier New"/>
+        </w:rPr>
+        <w:tab/>
+      </w:r>
+      <w:r>
+        <w:rPr>
+          <w:rFonts w:ascii="Courier New" w:hAnsi="Courier New" w:cs="Courier New"/>
+        </w:rPr>
+        <w:tab/>
+      </w:r>
+      <w:r>
+        <w:rPr>
+          <w:rFonts w:ascii="Courier New" w:hAnsi="Courier New" w:cs="Courier New"/>
+        </w:rPr>
+        <w:tab/>
+        <w:t>- 700.0</w:t>
+      </w:r>
+    </w:p>
+    <w:p>
+      <w:pPr>
+        <w:pStyle w:val="PlainText"/>
+        <w:rPr>
+          <w:rFonts w:ascii="Courier New" w:hAnsi="Courier New" w:cs="Courier New"/>
+          <w:b/>
+        </w:rPr>
+      </w:pPr>
+      <w:r>
+        <w:rPr>
+          <w:rFonts w:ascii="Courier New" w:hAnsi="Courier New" w:cs="Courier New"/>
+          <w:b/>
+        </w:rPr>
+        <w:t>Amount balance</w:t>
+      </w:r>
+      <w:r>
+        <w:rPr>
+          <w:rFonts w:ascii="Courier New" w:hAnsi="Courier New" w:cs="Courier New"/>
+          <w:b/>
+        </w:rPr>
+        <w:tab/>
+      </w:r>
+      <w:r>
+        <w:rPr>
+          <w:rFonts w:ascii="Courier New" w:hAnsi="Courier New" w:cs="Courier New"/>
+          <w:b/>
+        </w:rPr>
+        <w:tab/>
+      </w:r>
+      <w:r>
+        <w:rPr>
+          <w:rFonts w:ascii="Courier New" w:hAnsi="Courier New" w:cs="Courier New"/>
+          <w:b/>
+        </w:rPr>
+        <w:tab/>
+        <w:t>- 23486.0</w:t>
+      </w:r>
+    </w:p>
+    <w:p>
+      <w:pPr>
+        <w:pStyle w:val="PlainText"/>
+        <w:rPr>
+          <w:rFonts w:ascii="Courier New" w:hAnsi="Courier New" w:cs="Courier New"/>
+        </w:rPr>
+      </w:pPr>
+    </w:p>
+    <w:p>
+      <w:pPr>
+        <w:pStyle w:val="PlainText"/>
+        <w:rPr>
+          <w:rFonts w:ascii="Courier New" w:hAnsi="Courier New" w:cs="Courier New"/>
+          <w:b/>
+        </w:rPr>
+      </w:pPr>
     </w:p>
     <w:p>
       <w:pPr>

</xml_diff>

<commit_message>
MAMATHA CHICK IN 27/01/2019
</commit_message>
<xml_diff>
--- a/customer _details/GANGAMMA/SEP/TUMKUR/7 MALAI/PURCHASE DETAILS.docx
+++ b/customer _details/GANGAMMA/SEP/TUMKUR/7 MALAI/PURCHASE DETAILS.docx
@@ -14197,13 +14197,7 @@
         <w:rPr>
           <w:rFonts w:ascii="Courier New" w:hAnsi="Courier New" w:cs="Courier New"/>
         </w:rPr>
-        <w:t>THU Jan 24</w:t>
-      </w:r>
-      <w:r>
-        <w:rPr>
-          <w:rFonts w:ascii="Courier New" w:hAnsi="Courier New" w:cs="Courier New"/>
-        </w:rPr>
-        <w:t xml:space="preserve"> 12:28:46 IST 2019</w:t>
+        <w:t>THU Jan 24 12:28:46 IST 2019</w:t>
       </w:r>
     </w:p>
     <w:p>
@@ -14754,6 +14748,666 @@
         <w:tab/>
         <w:t>- 23486.0</w:t>
       </w:r>
+    </w:p>
+    <w:p>
+      <w:pPr>
+        <w:pStyle w:val="PlainText"/>
+        <w:rPr>
+          <w:rFonts w:ascii="Courier New" w:hAnsi="Courier New" w:cs="Courier New"/>
+          <w:b/>
+        </w:rPr>
+      </w:pPr>
+    </w:p>
+    <w:p>
+      <w:pPr>
+        <w:pStyle w:val="PlainText"/>
+        <w:rPr>
+          <w:rFonts w:ascii="Courier New" w:hAnsi="Courier New" w:cs="Courier New"/>
+        </w:rPr>
+      </w:pPr>
+      <w:r>
+        <w:rPr>
+          <w:rFonts w:ascii="Courier New" w:hAnsi="Courier New" w:cs="Courier New"/>
+        </w:rPr>
+        <w:t>SAT Jan 26</w:t>
+      </w:r>
+      <w:r>
+        <w:rPr>
+          <w:rFonts w:ascii="Courier New" w:hAnsi="Courier New" w:cs="Courier New"/>
+        </w:rPr>
+        <w:t xml:space="preserve"> 11:29:13 IST 2019</w:t>
+      </w:r>
+    </w:p>
+    <w:p>
+      <w:pPr>
+        <w:pStyle w:val="PlainText"/>
+        <w:rPr>
+          <w:rFonts w:ascii="Courier New" w:hAnsi="Courier New" w:cs="Courier New"/>
+        </w:rPr>
+      </w:pPr>
+      <w:r>
+        <w:rPr>
+          <w:rFonts w:ascii="Courier New" w:hAnsi="Courier New" w:cs="Courier New"/>
+        </w:rPr>
+        <w:t>Person Name</w:t>
+      </w:r>
+      <w:r>
+        <w:rPr>
+          <w:rFonts w:ascii="Courier New" w:hAnsi="Courier New" w:cs="Courier New"/>
+        </w:rPr>
+        <w:tab/>
+      </w:r>
+      <w:r>
+        <w:rPr>
+          <w:rFonts w:ascii="Courier New" w:hAnsi="Courier New" w:cs="Courier New"/>
+        </w:rPr>
+        <w:tab/>
+      </w:r>
+      <w:r>
+        <w:rPr>
+          <w:rFonts w:ascii="Courier New" w:hAnsi="Courier New" w:cs="Courier New"/>
+        </w:rPr>
+        <w:tab/>
+      </w:r>
+      <w:r>
+        <w:rPr>
+          <w:rFonts w:ascii="Courier New" w:hAnsi="Courier New" w:cs="Courier New"/>
+        </w:rPr>
+        <w:tab/>
+        <w:t>- 7 MALAI</w:t>
+      </w:r>
+    </w:p>
+    <w:p>
+      <w:pPr>
+        <w:pStyle w:val="PlainText"/>
+        <w:rPr>
+          <w:rFonts w:ascii="Courier New" w:hAnsi="Courier New" w:cs="Courier New"/>
+        </w:rPr>
+      </w:pPr>
+      <w:r>
+        <w:rPr>
+          <w:rFonts w:ascii="Courier New" w:hAnsi="Courier New" w:cs="Courier New"/>
+        </w:rPr>
+        <w:t>Bill number</w:t>
+      </w:r>
+      <w:r>
+        <w:rPr>
+          <w:rFonts w:ascii="Courier New" w:hAnsi="Courier New" w:cs="Courier New"/>
+        </w:rPr>
+        <w:tab/>
+      </w:r>
+      <w:r>
+        <w:rPr>
+          <w:rFonts w:ascii="Courier New" w:hAnsi="Courier New" w:cs="Courier New"/>
+        </w:rPr>
+        <w:tab/>
+      </w:r>
+      <w:r>
+        <w:rPr>
+          <w:rFonts w:ascii="Courier New" w:hAnsi="Courier New" w:cs="Courier New"/>
+        </w:rPr>
+        <w:tab/>
+      </w:r>
+      <w:r>
+        <w:rPr>
+          <w:rFonts w:ascii="Courier New" w:hAnsi="Courier New" w:cs="Courier New"/>
+        </w:rPr>
+        <w:tab/>
+        <w:t>- 10430</w:t>
+      </w:r>
+    </w:p>
+    <w:p>
+      <w:pPr>
+        <w:pStyle w:val="PlainText"/>
+        <w:rPr>
+          <w:rFonts w:ascii="Courier New" w:hAnsi="Courier New" w:cs="Courier New"/>
+        </w:rPr>
+      </w:pPr>
+      <w:r>
+        <w:rPr>
+          <w:rFonts w:ascii="Courier New" w:hAnsi="Courier New" w:cs="Courier New"/>
+        </w:rPr>
+        <w:t>---------------------------------------------------------------</w:t>
+      </w:r>
+    </w:p>
+    <w:p>
+      <w:pPr>
+        <w:pStyle w:val="PlainText"/>
+        <w:rPr>
+          <w:rFonts w:ascii="Courier New" w:hAnsi="Courier New" w:cs="Courier New"/>
+        </w:rPr>
+      </w:pPr>
+      <w:r>
+        <w:rPr>
+          <w:rFonts w:ascii="Courier New" w:hAnsi="Courier New" w:cs="Courier New"/>
+        </w:rPr>
+        <w:t>Item Name</w:t>
+      </w:r>
+      <w:r>
+        <w:rPr>
+          <w:rFonts w:ascii="Courier New" w:hAnsi="Courier New" w:cs="Courier New"/>
+        </w:rPr>
+        <w:tab/>
+      </w:r>
+      <w:r>
+        <w:rPr>
+          <w:rFonts w:ascii="Courier New" w:hAnsi="Courier New" w:cs="Courier New"/>
+        </w:rPr>
+        <w:tab/>
+      </w:r>
+      <w:r>
+        <w:rPr>
+          <w:rFonts w:ascii="Courier New" w:hAnsi="Courier New" w:cs="Courier New"/>
+        </w:rPr>
+        <w:tab/>
+      </w:r>
+      <w:r>
+        <w:rPr>
+          <w:rFonts w:ascii="Courier New" w:hAnsi="Courier New" w:cs="Courier New"/>
+        </w:rPr>
+        <w:tab/>
+        <w:t>- POTATO</w:t>
+      </w:r>
+    </w:p>
+    <w:p>
+      <w:pPr>
+        <w:pStyle w:val="PlainText"/>
+        <w:rPr>
+          <w:rFonts w:ascii="Courier New" w:hAnsi="Courier New" w:cs="Courier New"/>
+        </w:rPr>
+      </w:pPr>
+      <w:r>
+        <w:rPr>
+          <w:rFonts w:ascii="Courier New" w:hAnsi="Courier New" w:cs="Courier New"/>
+        </w:rPr>
+        <w:t>Number of Pockets</w:t>
+      </w:r>
+      <w:r>
+        <w:rPr>
+          <w:rFonts w:ascii="Courier New" w:hAnsi="Courier New" w:cs="Courier New"/>
+        </w:rPr>
+        <w:tab/>
+      </w:r>
+      <w:r>
+        <w:rPr>
+          <w:rFonts w:ascii="Courier New" w:hAnsi="Courier New" w:cs="Courier New"/>
+        </w:rPr>
+        <w:tab/>
+      </w:r>
+      <w:r>
+        <w:rPr>
+          <w:rFonts w:ascii="Courier New" w:hAnsi="Courier New" w:cs="Courier New"/>
+        </w:rPr>
+        <w:tab/>
+        <w:t>- 2</w:t>
+      </w:r>
+    </w:p>
+    <w:p>
+      <w:pPr>
+        <w:pStyle w:val="PlainText"/>
+        <w:rPr>
+          <w:rFonts w:ascii="Courier New" w:hAnsi="Courier New" w:cs="Courier New"/>
+        </w:rPr>
+      </w:pPr>
+      <w:r>
+        <w:rPr>
+          <w:rFonts w:ascii="Courier New" w:hAnsi="Courier New" w:cs="Courier New"/>
+        </w:rPr>
+        <w:t>Number of KGs</w:t>
+      </w:r>
+      <w:r>
+        <w:rPr>
+          <w:rFonts w:ascii="Courier New" w:hAnsi="Courier New" w:cs="Courier New"/>
+        </w:rPr>
+        <w:tab/>
+      </w:r>
+      <w:r>
+        <w:rPr>
+          <w:rFonts w:ascii="Courier New" w:hAnsi="Courier New" w:cs="Courier New"/>
+        </w:rPr>
+        <w:tab/>
+      </w:r>
+      <w:r>
+        <w:rPr>
+          <w:rFonts w:ascii="Courier New" w:hAnsi="Courier New" w:cs="Courier New"/>
+        </w:rPr>
+        <w:tab/>
+        <w:t>- 101</w:t>
+      </w:r>
+    </w:p>
+    <w:p>
+      <w:pPr>
+        <w:pStyle w:val="PlainText"/>
+        <w:rPr>
+          <w:rFonts w:ascii="Courier New" w:hAnsi="Courier New" w:cs="Courier New"/>
+        </w:rPr>
+      </w:pPr>
+      <w:r>
+        <w:rPr>
+          <w:rFonts w:ascii="Courier New" w:hAnsi="Courier New" w:cs="Courier New"/>
+        </w:rPr>
+        <w:t>Rate</w:t>
+      </w:r>
+      <w:r>
+        <w:rPr>
+          <w:rFonts w:ascii="Courier New" w:hAnsi="Courier New" w:cs="Courier New"/>
+        </w:rPr>
+        <w:tab/>
+      </w:r>
+      <w:r>
+        <w:rPr>
+          <w:rFonts w:ascii="Courier New" w:hAnsi="Courier New" w:cs="Courier New"/>
+        </w:rPr>
+        <w:tab/>
+      </w:r>
+      <w:r>
+        <w:rPr>
+          <w:rFonts w:ascii="Courier New" w:hAnsi="Courier New" w:cs="Courier New"/>
+        </w:rPr>
+        <w:tab/>
+      </w:r>
+      <w:r>
+        <w:rPr>
+          <w:rFonts w:ascii="Courier New" w:hAnsi="Courier New" w:cs="Courier New"/>
+        </w:rPr>
+        <w:tab/>
+      </w:r>
+      <w:r>
+        <w:rPr>
+          <w:rFonts w:ascii="Courier New" w:hAnsi="Courier New" w:cs="Courier New"/>
+        </w:rPr>
+        <w:tab/>
+        <w:t>- 16</w:t>
+      </w:r>
+    </w:p>
+    <w:p>
+      <w:pPr>
+        <w:pStyle w:val="PlainText"/>
+        <w:rPr>
+          <w:rFonts w:ascii="Courier New" w:hAnsi="Courier New" w:cs="Courier New"/>
+        </w:rPr>
+      </w:pPr>
+      <w:r>
+        <w:rPr>
+          <w:rFonts w:ascii="Courier New" w:hAnsi="Courier New" w:cs="Courier New"/>
+        </w:rPr>
+        <w:t>Total Price</w:t>
+      </w:r>
+      <w:r>
+        <w:rPr>
+          <w:rFonts w:ascii="Courier New" w:hAnsi="Courier New" w:cs="Courier New"/>
+        </w:rPr>
+        <w:tab/>
+      </w:r>
+      <w:r>
+        <w:rPr>
+          <w:rFonts w:ascii="Courier New" w:hAnsi="Courier New" w:cs="Courier New"/>
+        </w:rPr>
+        <w:tab/>
+      </w:r>
+      <w:r>
+        <w:rPr>
+          <w:rFonts w:ascii="Courier New" w:hAnsi="Courier New" w:cs="Courier New"/>
+        </w:rPr>
+        <w:tab/>
+      </w:r>
+      <w:r>
+        <w:rPr>
+          <w:rFonts w:ascii="Courier New" w:hAnsi="Courier New" w:cs="Courier New"/>
+        </w:rPr>
+        <w:tab/>
+        <w:t>- 1616.0</w:t>
+      </w:r>
+    </w:p>
+    <w:p>
+      <w:pPr>
+        <w:pStyle w:val="PlainText"/>
+        <w:rPr>
+          <w:rFonts w:ascii="Courier New" w:hAnsi="Courier New" w:cs="Courier New"/>
+          <w:color w:val="FF0000"/>
+        </w:rPr>
+      </w:pPr>
+      <w:r>
+        <w:rPr>
+          <w:rFonts w:ascii="Courier New" w:hAnsi="Courier New" w:cs="Courier New"/>
+          <w:color w:val="FF0000"/>
+        </w:rPr>
+        <w:t>Amount Received</w:t>
+      </w:r>
+      <w:r>
+        <w:rPr>
+          <w:rFonts w:ascii="Courier New" w:hAnsi="Courier New" w:cs="Courier New"/>
+          <w:color w:val="FF0000"/>
+        </w:rPr>
+        <w:tab/>
+      </w:r>
+      <w:r>
+        <w:rPr>
+          <w:rFonts w:ascii="Courier New" w:hAnsi="Courier New" w:cs="Courier New"/>
+          <w:color w:val="FF0000"/>
+        </w:rPr>
+        <w:tab/>
+      </w:r>
+      <w:r>
+        <w:rPr>
+          <w:rFonts w:ascii="Courier New" w:hAnsi="Courier New" w:cs="Courier New"/>
+          <w:color w:val="FF0000"/>
+        </w:rPr>
+        <w:tab/>
+        <w:t>- 10000</w:t>
+      </w:r>
+    </w:p>
+    <w:p>
+      <w:pPr>
+        <w:pStyle w:val="PlainText"/>
+        <w:rPr>
+          <w:rFonts w:ascii="Courier New" w:hAnsi="Courier New" w:cs="Courier New"/>
+        </w:rPr>
+      </w:pPr>
+      <w:r>
+        <w:rPr>
+          <w:rFonts w:ascii="Courier New" w:hAnsi="Courier New" w:cs="Courier New"/>
+        </w:rPr>
+        <w:t>Amount balance</w:t>
+      </w:r>
+      <w:r>
+        <w:rPr>
+          <w:rFonts w:ascii="Courier New" w:hAnsi="Courier New" w:cs="Courier New"/>
+        </w:rPr>
+        <w:tab/>
+      </w:r>
+      <w:r>
+        <w:rPr>
+          <w:rFonts w:ascii="Courier New" w:hAnsi="Courier New" w:cs="Courier New"/>
+        </w:rPr>
+        <w:tab/>
+      </w:r>
+      <w:r>
+        <w:rPr>
+          <w:rFonts w:ascii="Courier New" w:hAnsi="Courier New" w:cs="Courier New"/>
+        </w:rPr>
+        <w:tab/>
+        <w:t>- 15102.0</w:t>
+      </w:r>
+    </w:p>
+    <w:p>
+      <w:pPr>
+        <w:pStyle w:val="PlainText"/>
+        <w:rPr>
+          <w:rFonts w:ascii="Courier New" w:hAnsi="Courier New" w:cs="Courier New"/>
+        </w:rPr>
+      </w:pPr>
+      <w:r>
+        <w:rPr>
+          <w:rFonts w:ascii="Courier New" w:hAnsi="Courier New" w:cs="Courier New"/>
+        </w:rPr>
+        <w:t>Amount Received mode</w:t>
+      </w:r>
+      <w:r>
+        <w:rPr>
+          <w:rFonts w:ascii="Courier New" w:hAnsi="Courier New" w:cs="Courier New"/>
+        </w:rPr>
+        <w:tab/>
+      </w:r>
+      <w:r>
+        <w:rPr>
+          <w:rFonts w:ascii="Courier New" w:hAnsi="Courier New" w:cs="Courier New"/>
+        </w:rPr>
+        <w:tab/>
+        <w:t>- CASH</w:t>
+      </w:r>
+    </w:p>
+    <w:p>
+      <w:pPr>
+        <w:pStyle w:val="PlainText"/>
+        <w:rPr>
+          <w:rFonts w:ascii="Courier New" w:hAnsi="Courier New" w:cs="Courier New"/>
+        </w:rPr>
+      </w:pPr>
+    </w:p>
+    <w:p>
+      <w:pPr>
+        <w:pStyle w:val="PlainText"/>
+        <w:rPr>
+          <w:rFonts w:ascii="Courier New" w:hAnsi="Courier New" w:cs="Courier New"/>
+        </w:rPr>
+      </w:pPr>
+      <w:r>
+        <w:rPr>
+          <w:rFonts w:ascii="Courier New" w:hAnsi="Courier New" w:cs="Courier New"/>
+        </w:rPr>
+        <w:t>Item Name</w:t>
+      </w:r>
+      <w:r>
+        <w:rPr>
+          <w:rFonts w:ascii="Courier New" w:hAnsi="Courier New" w:cs="Courier New"/>
+        </w:rPr>
+        <w:tab/>
+      </w:r>
+      <w:r>
+        <w:rPr>
+          <w:rFonts w:ascii="Courier New" w:hAnsi="Courier New" w:cs="Courier New"/>
+        </w:rPr>
+        <w:tab/>
+      </w:r>
+      <w:r>
+        <w:rPr>
+          <w:rFonts w:ascii="Courier New" w:hAnsi="Courier New" w:cs="Courier New"/>
+        </w:rPr>
+        <w:tab/>
+      </w:r>
+      <w:r>
+        <w:rPr>
+          <w:rFonts w:ascii="Courier New" w:hAnsi="Courier New" w:cs="Courier New"/>
+        </w:rPr>
+        <w:tab/>
+        <w:t>- POTATO EVE</w:t>
+      </w:r>
+    </w:p>
+    <w:p>
+      <w:pPr>
+        <w:pStyle w:val="PlainText"/>
+        <w:rPr>
+          <w:rFonts w:ascii="Courier New" w:hAnsi="Courier New" w:cs="Courier New"/>
+        </w:rPr>
+      </w:pPr>
+      <w:r>
+        <w:rPr>
+          <w:rFonts w:ascii="Courier New" w:hAnsi="Courier New" w:cs="Courier New"/>
+        </w:rPr>
+        <w:t>Number of Pockets</w:t>
+      </w:r>
+      <w:r>
+        <w:rPr>
+          <w:rFonts w:ascii="Courier New" w:hAnsi="Courier New" w:cs="Courier New"/>
+        </w:rPr>
+        <w:tab/>
+      </w:r>
+      <w:r>
+        <w:rPr>
+          <w:rFonts w:ascii="Courier New" w:hAnsi="Courier New" w:cs="Courier New"/>
+        </w:rPr>
+        <w:tab/>
+      </w:r>
+      <w:r>
+        <w:rPr>
+          <w:rFonts w:ascii="Courier New" w:hAnsi="Courier New" w:cs="Courier New"/>
+        </w:rPr>
+        <w:tab/>
+        <w:t>- 2</w:t>
+      </w:r>
+    </w:p>
+    <w:p>
+      <w:pPr>
+        <w:pStyle w:val="PlainText"/>
+        <w:rPr>
+          <w:rFonts w:ascii="Courier New" w:hAnsi="Courier New" w:cs="Courier New"/>
+        </w:rPr>
+      </w:pPr>
+      <w:r>
+        <w:rPr>
+          <w:rFonts w:ascii="Courier New" w:hAnsi="Courier New" w:cs="Courier New"/>
+        </w:rPr>
+        <w:t>Number of KGs</w:t>
+      </w:r>
+      <w:r>
+        <w:rPr>
+          <w:rFonts w:ascii="Courier New" w:hAnsi="Courier New" w:cs="Courier New"/>
+        </w:rPr>
+        <w:tab/>
+      </w:r>
+      <w:r>
+        <w:rPr>
+          <w:rFonts w:ascii="Courier New" w:hAnsi="Courier New" w:cs="Courier New"/>
+        </w:rPr>
+        <w:tab/>
+      </w:r>
+      <w:r>
+        <w:rPr>
+          <w:rFonts w:ascii="Courier New" w:hAnsi="Courier New" w:cs="Courier New"/>
+        </w:rPr>
+        <w:tab/>
+        <w:t>- 105</w:t>
+      </w:r>
+    </w:p>
+    <w:p>
+      <w:pPr>
+        <w:pStyle w:val="PlainText"/>
+        <w:rPr>
+          <w:rFonts w:ascii="Courier New" w:hAnsi="Courier New" w:cs="Courier New"/>
+        </w:rPr>
+      </w:pPr>
+      <w:r>
+        <w:rPr>
+          <w:rFonts w:ascii="Courier New" w:hAnsi="Courier New" w:cs="Courier New"/>
+        </w:rPr>
+        <w:t>Rate</w:t>
+      </w:r>
+      <w:r>
+        <w:rPr>
+          <w:rFonts w:ascii="Courier New" w:hAnsi="Courier New" w:cs="Courier New"/>
+        </w:rPr>
+        <w:tab/>
+      </w:r>
+      <w:r>
+        <w:rPr>
+          <w:rFonts w:ascii="Courier New" w:hAnsi="Courier New" w:cs="Courier New"/>
+        </w:rPr>
+        <w:tab/>
+      </w:r>
+      <w:r>
+        <w:rPr>
+          <w:rFonts w:ascii="Courier New" w:hAnsi="Courier New" w:cs="Courier New"/>
+        </w:rPr>
+        <w:tab/>
+      </w:r>
+      <w:r>
+        <w:rPr>
+          <w:rFonts w:ascii="Courier New" w:hAnsi="Courier New" w:cs="Courier New"/>
+        </w:rPr>
+        <w:tab/>
+      </w:r>
+      <w:r>
+        <w:rPr>
+          <w:rFonts w:ascii="Courier New" w:hAnsi="Courier New" w:cs="Courier New"/>
+        </w:rPr>
+        <w:tab/>
+        <w:t>- 16</w:t>
+      </w:r>
+    </w:p>
+    <w:p>
+      <w:pPr>
+        <w:pStyle w:val="PlainText"/>
+        <w:rPr>
+          <w:rFonts w:ascii="Courier New" w:hAnsi="Courier New" w:cs="Courier New"/>
+        </w:rPr>
+      </w:pPr>
+      <w:r>
+        <w:rPr>
+          <w:rFonts w:ascii="Courier New" w:hAnsi="Courier New" w:cs="Courier New"/>
+        </w:rPr>
+        <w:t>Total Price</w:t>
+      </w:r>
+      <w:r>
+        <w:rPr>
+          <w:rFonts w:ascii="Courier New" w:hAnsi="Courier New" w:cs="Courier New"/>
+        </w:rPr>
+        <w:tab/>
+      </w:r>
+      <w:r>
+        <w:rPr>
+          <w:rFonts w:ascii="Courier New" w:hAnsi="Courier New" w:cs="Courier New"/>
+        </w:rPr>
+        <w:tab/>
+      </w:r>
+      <w:r>
+        <w:rPr>
+          <w:rFonts w:ascii="Courier New" w:hAnsi="Courier New" w:cs="Courier New"/>
+        </w:rPr>
+        <w:tab/>
+      </w:r>
+      <w:r>
+        <w:rPr>
+          <w:rFonts w:ascii="Courier New" w:hAnsi="Courier New" w:cs="Courier New"/>
+        </w:rPr>
+        <w:tab/>
+        <w:t>- 1680.0</w:t>
+      </w:r>
+    </w:p>
+    <w:p>
+      <w:pPr>
+        <w:pStyle w:val="PlainText"/>
+        <w:rPr>
+          <w:rFonts w:ascii="Courier New" w:hAnsi="Courier New" w:cs="Courier New"/>
+          <w:b/>
+        </w:rPr>
+      </w:pPr>
+      <w:r>
+        <w:rPr>
+          <w:rFonts w:ascii="Courier New" w:hAnsi="Courier New" w:cs="Courier New"/>
+          <w:b/>
+        </w:rPr>
+        <w:t>Amount balance</w:t>
+      </w:r>
+      <w:r>
+        <w:rPr>
+          <w:rFonts w:ascii="Courier New" w:hAnsi="Courier New" w:cs="Courier New"/>
+          <w:b/>
+        </w:rPr>
+        <w:tab/>
+      </w:r>
+      <w:r>
+        <w:rPr>
+          <w:rFonts w:ascii="Courier New" w:hAnsi="Courier New" w:cs="Courier New"/>
+          <w:b/>
+        </w:rPr>
+        <w:tab/>
+      </w:r>
+      <w:r>
+        <w:rPr>
+          <w:rFonts w:ascii="Courier New" w:hAnsi="Courier New" w:cs="Courier New"/>
+          <w:b/>
+        </w:rPr>
+        <w:tab/>
+        <w:t>- 16782.0</w:t>
+      </w:r>
+    </w:p>
+    <w:p>
+      <w:pPr>
+        <w:pStyle w:val="PlainText"/>
+        <w:rPr>
+          <w:rFonts w:ascii="Courier New" w:hAnsi="Courier New" w:cs="Courier New"/>
+        </w:rPr>
+      </w:pPr>
+    </w:p>
+    <w:p>
+      <w:pPr>
+        <w:pStyle w:val="PlainText"/>
+        <w:rPr>
+          <w:rFonts w:ascii="Courier New" w:hAnsi="Courier New" w:cs="Courier New"/>
+          <w:b/>
+        </w:rPr>
+      </w:pPr>
     </w:p>
     <w:p>
       <w:pPr>

</xml_diff>

<commit_message>
28/01/2019 MAMATHA CHCK IN
</commit_message>
<xml_diff>
--- a/customer _details/GANGAMMA/SEP/TUMKUR/7 MALAI/PURCHASE DETAILS.docx
+++ b/customer _details/GANGAMMA/SEP/TUMKUR/7 MALAI/PURCHASE DETAILS.docx
@@ -14769,13 +14769,7 @@
         <w:rPr>
           <w:rFonts w:ascii="Courier New" w:hAnsi="Courier New" w:cs="Courier New"/>
         </w:rPr>
-        <w:t>SAT Jan 26</w:t>
-      </w:r>
-      <w:r>
-        <w:rPr>
-          <w:rFonts w:ascii="Courier New" w:hAnsi="Courier New" w:cs="Courier New"/>
-        </w:rPr>
-        <w:t xml:space="preserve"> 11:29:13 IST 2019</w:t>
+        <w:t>SAT Jan 26 11:29:13 IST 2019</w:t>
       </w:r>
     </w:p>
     <w:p>
@@ -15391,6 +15385,371 @@
         <w:tab/>
         <w:t>- 16782.0</w:t>
       </w:r>
+    </w:p>
+    <w:p>
+      <w:pPr>
+        <w:pStyle w:val="PlainText"/>
+        <w:rPr>
+          <w:rFonts w:ascii="Courier New" w:hAnsi="Courier New" w:cs="Courier New"/>
+          <w:b/>
+        </w:rPr>
+      </w:pPr>
+    </w:p>
+    <w:p>
+      <w:pPr>
+        <w:pStyle w:val="PlainText"/>
+        <w:rPr>
+          <w:rFonts w:ascii="Courier New" w:hAnsi="Courier New" w:cs="Courier New"/>
+        </w:rPr>
+      </w:pPr>
+      <w:r>
+        <w:rPr>
+          <w:rFonts w:ascii="Courier New" w:hAnsi="Courier New" w:cs="Courier New"/>
+        </w:rPr>
+        <w:t>SUN Jan 27</w:t>
+      </w:r>
+      <w:r>
+        <w:rPr>
+          <w:rFonts w:ascii="Courier New" w:hAnsi="Courier New" w:cs="Courier New"/>
+        </w:rPr>
+        <w:t xml:space="preserve"> 13:09:20 IST 2019</w:t>
+      </w:r>
+    </w:p>
+    <w:p>
+      <w:pPr>
+        <w:pStyle w:val="PlainText"/>
+        <w:rPr>
+          <w:rFonts w:ascii="Courier New" w:hAnsi="Courier New" w:cs="Courier New"/>
+        </w:rPr>
+      </w:pPr>
+      <w:r>
+        <w:rPr>
+          <w:rFonts w:ascii="Courier New" w:hAnsi="Courier New" w:cs="Courier New"/>
+        </w:rPr>
+        <w:t>Person Name</w:t>
+      </w:r>
+      <w:r>
+        <w:rPr>
+          <w:rFonts w:ascii="Courier New" w:hAnsi="Courier New" w:cs="Courier New"/>
+        </w:rPr>
+        <w:tab/>
+      </w:r>
+      <w:r>
+        <w:rPr>
+          <w:rFonts w:ascii="Courier New" w:hAnsi="Courier New" w:cs="Courier New"/>
+        </w:rPr>
+        <w:tab/>
+      </w:r>
+      <w:r>
+        <w:rPr>
+          <w:rFonts w:ascii="Courier New" w:hAnsi="Courier New" w:cs="Courier New"/>
+        </w:rPr>
+        <w:tab/>
+      </w:r>
+      <w:r>
+        <w:rPr>
+          <w:rFonts w:ascii="Courier New" w:hAnsi="Courier New" w:cs="Courier New"/>
+        </w:rPr>
+        <w:tab/>
+        <w:t>- 7 MALAI</w:t>
+      </w:r>
+    </w:p>
+    <w:p>
+      <w:pPr>
+        <w:pStyle w:val="PlainText"/>
+        <w:rPr>
+          <w:rFonts w:ascii="Courier New" w:hAnsi="Courier New" w:cs="Courier New"/>
+        </w:rPr>
+      </w:pPr>
+      <w:r>
+        <w:rPr>
+          <w:rFonts w:ascii="Courier New" w:hAnsi="Courier New" w:cs="Courier New"/>
+        </w:rPr>
+        <w:t>Bill number</w:t>
+      </w:r>
+      <w:r>
+        <w:rPr>
+          <w:rFonts w:ascii="Courier New" w:hAnsi="Courier New" w:cs="Courier New"/>
+        </w:rPr>
+        <w:tab/>
+      </w:r>
+      <w:r>
+        <w:rPr>
+          <w:rFonts w:ascii="Courier New" w:hAnsi="Courier New" w:cs="Courier New"/>
+        </w:rPr>
+        <w:tab/>
+      </w:r>
+      <w:r>
+        <w:rPr>
+          <w:rFonts w:ascii="Courier New" w:hAnsi="Courier New" w:cs="Courier New"/>
+        </w:rPr>
+        <w:tab/>
+      </w:r>
+      <w:r>
+        <w:rPr>
+          <w:rFonts w:ascii="Courier New" w:hAnsi="Courier New" w:cs="Courier New"/>
+        </w:rPr>
+        <w:tab/>
+        <w:t>- 10480</w:t>
+      </w:r>
+    </w:p>
+    <w:p>
+      <w:pPr>
+        <w:pStyle w:val="PlainText"/>
+        <w:rPr>
+          <w:rFonts w:ascii="Courier New" w:hAnsi="Courier New" w:cs="Courier New"/>
+        </w:rPr>
+      </w:pPr>
+      <w:r>
+        <w:rPr>
+          <w:rFonts w:ascii="Courier New" w:hAnsi="Courier New" w:cs="Courier New"/>
+        </w:rPr>
+        <w:t>---------------------------------------------------------------</w:t>
+      </w:r>
+    </w:p>
+    <w:p>
+      <w:pPr>
+        <w:pStyle w:val="PlainText"/>
+        <w:rPr>
+          <w:rFonts w:ascii="Courier New" w:hAnsi="Courier New" w:cs="Courier New"/>
+        </w:rPr>
+      </w:pPr>
+      <w:r>
+        <w:rPr>
+          <w:rFonts w:ascii="Courier New" w:hAnsi="Courier New" w:cs="Courier New"/>
+        </w:rPr>
+        <w:t>Item Name</w:t>
+      </w:r>
+      <w:r>
+        <w:rPr>
+          <w:rFonts w:ascii="Courier New" w:hAnsi="Courier New" w:cs="Courier New"/>
+        </w:rPr>
+        <w:tab/>
+      </w:r>
+      <w:r>
+        <w:rPr>
+          <w:rFonts w:ascii="Courier New" w:hAnsi="Courier New" w:cs="Courier New"/>
+        </w:rPr>
+        <w:tab/>
+      </w:r>
+      <w:r>
+        <w:rPr>
+          <w:rFonts w:ascii="Courier New" w:hAnsi="Courier New" w:cs="Courier New"/>
+        </w:rPr>
+        <w:tab/>
+      </w:r>
+      <w:r>
+        <w:rPr>
+          <w:rFonts w:ascii="Courier New" w:hAnsi="Courier New" w:cs="Courier New"/>
+        </w:rPr>
+        <w:tab/>
+        <w:t>- CHOWCHOW</w:t>
+      </w:r>
+    </w:p>
+    <w:p>
+      <w:pPr>
+        <w:pStyle w:val="PlainText"/>
+        <w:rPr>
+          <w:rFonts w:ascii="Courier New" w:hAnsi="Courier New" w:cs="Courier New"/>
+        </w:rPr>
+      </w:pPr>
+      <w:r>
+        <w:rPr>
+          <w:rFonts w:ascii="Courier New" w:hAnsi="Courier New" w:cs="Courier New"/>
+        </w:rPr>
+        <w:t>Number of Pockets</w:t>
+      </w:r>
+      <w:r>
+        <w:rPr>
+          <w:rFonts w:ascii="Courier New" w:hAnsi="Courier New" w:cs="Courier New"/>
+        </w:rPr>
+        <w:tab/>
+      </w:r>
+      <w:r>
+        <w:rPr>
+          <w:rFonts w:ascii="Courier New" w:hAnsi="Courier New" w:cs="Courier New"/>
+        </w:rPr>
+        <w:tab/>
+      </w:r>
+      <w:r>
+        <w:rPr>
+          <w:rFonts w:ascii="Courier New" w:hAnsi="Courier New" w:cs="Courier New"/>
+        </w:rPr>
+        <w:tab/>
+        <w:t>- 1</w:t>
+      </w:r>
+    </w:p>
+    <w:p>
+      <w:pPr>
+        <w:pStyle w:val="PlainText"/>
+        <w:rPr>
+          <w:rFonts w:ascii="Courier New" w:hAnsi="Courier New" w:cs="Courier New"/>
+        </w:rPr>
+      </w:pPr>
+      <w:r>
+        <w:rPr>
+          <w:rFonts w:ascii="Courier New" w:hAnsi="Courier New" w:cs="Courier New"/>
+        </w:rPr>
+        <w:t>Number of KGs</w:t>
+      </w:r>
+      <w:r>
+        <w:rPr>
+          <w:rFonts w:ascii="Courier New" w:hAnsi="Courier New" w:cs="Courier New"/>
+        </w:rPr>
+        <w:tab/>
+      </w:r>
+      <w:r>
+        <w:rPr>
+          <w:rFonts w:ascii="Courier New" w:hAnsi="Courier New" w:cs="Courier New"/>
+        </w:rPr>
+        <w:tab/>
+      </w:r>
+      <w:r>
+        <w:rPr>
+          <w:rFonts w:ascii="Courier New" w:hAnsi="Courier New" w:cs="Courier New"/>
+        </w:rPr>
+        <w:tab/>
+        <w:t>- 69</w:t>
+      </w:r>
+    </w:p>
+    <w:p>
+      <w:pPr>
+        <w:pStyle w:val="PlainText"/>
+        <w:rPr>
+          <w:rFonts w:ascii="Courier New" w:hAnsi="Courier New" w:cs="Courier New"/>
+        </w:rPr>
+      </w:pPr>
+      <w:r>
+        <w:rPr>
+          <w:rFonts w:ascii="Courier New" w:hAnsi="Courier New" w:cs="Courier New"/>
+        </w:rPr>
+        <w:t>Rate</w:t>
+      </w:r>
+      <w:r>
+        <w:rPr>
+          <w:rFonts w:ascii="Courier New" w:hAnsi="Courier New" w:cs="Courier New"/>
+        </w:rPr>
+        <w:tab/>
+      </w:r>
+      <w:r>
+        <w:rPr>
+          <w:rFonts w:ascii="Courier New" w:hAnsi="Courier New" w:cs="Courier New"/>
+        </w:rPr>
+        <w:tab/>
+      </w:r>
+      <w:r>
+        <w:rPr>
+          <w:rFonts w:ascii="Courier New" w:hAnsi="Courier New" w:cs="Courier New"/>
+        </w:rPr>
+        <w:tab/>
+      </w:r>
+      <w:r>
+        <w:rPr>
+          <w:rFonts w:ascii="Courier New" w:hAnsi="Courier New" w:cs="Courier New"/>
+        </w:rPr>
+        <w:tab/>
+      </w:r>
+      <w:r>
+        <w:rPr>
+          <w:rFonts w:ascii="Courier New" w:hAnsi="Courier New" w:cs="Courier New"/>
+        </w:rPr>
+        <w:tab/>
+        <w:t>- 12</w:t>
+      </w:r>
+    </w:p>
+    <w:p>
+      <w:pPr>
+        <w:pStyle w:val="PlainText"/>
+        <w:rPr>
+          <w:rFonts w:ascii="Courier New" w:hAnsi="Courier New" w:cs="Courier New"/>
+        </w:rPr>
+      </w:pPr>
+      <w:r>
+        <w:rPr>
+          <w:rFonts w:ascii="Courier New" w:hAnsi="Courier New" w:cs="Courier New"/>
+        </w:rPr>
+        <w:t>Total Price</w:t>
+      </w:r>
+      <w:r>
+        <w:rPr>
+          <w:rFonts w:ascii="Courier New" w:hAnsi="Courier New" w:cs="Courier New"/>
+        </w:rPr>
+        <w:tab/>
+      </w:r>
+      <w:r>
+        <w:rPr>
+          <w:rFonts w:ascii="Courier New" w:hAnsi="Courier New" w:cs="Courier New"/>
+        </w:rPr>
+        <w:tab/>
+      </w:r>
+      <w:r>
+        <w:rPr>
+          <w:rFonts w:ascii="Courier New" w:hAnsi="Courier New" w:cs="Courier New"/>
+        </w:rPr>
+        <w:tab/>
+      </w:r>
+      <w:r>
+        <w:rPr>
+          <w:rFonts w:ascii="Courier New" w:hAnsi="Courier New" w:cs="Courier New"/>
+        </w:rPr>
+        <w:tab/>
+        <w:t>- 828.0</w:t>
+      </w:r>
+    </w:p>
+    <w:p>
+      <w:pPr>
+        <w:pStyle w:val="PlainText"/>
+        <w:rPr>
+          <w:rFonts w:ascii="Courier New" w:hAnsi="Courier New" w:cs="Courier New"/>
+          <w:b/>
+        </w:rPr>
+      </w:pPr>
+      <w:r>
+        <w:rPr>
+          <w:rFonts w:ascii="Courier New" w:hAnsi="Courier New" w:cs="Courier New"/>
+          <w:b/>
+        </w:rPr>
+        <w:t>Amount balance</w:t>
+      </w:r>
+      <w:r>
+        <w:rPr>
+          <w:rFonts w:ascii="Courier New" w:hAnsi="Courier New" w:cs="Courier New"/>
+          <w:b/>
+        </w:rPr>
+        <w:tab/>
+      </w:r>
+      <w:r>
+        <w:rPr>
+          <w:rFonts w:ascii="Courier New" w:hAnsi="Courier New" w:cs="Courier New"/>
+          <w:b/>
+        </w:rPr>
+        <w:tab/>
+      </w:r>
+      <w:r>
+        <w:rPr>
+          <w:rFonts w:ascii="Courier New" w:hAnsi="Courier New" w:cs="Courier New"/>
+          <w:b/>
+        </w:rPr>
+        <w:tab/>
+        <w:t>- 17610.0</w:t>
+      </w:r>
+    </w:p>
+    <w:p>
+      <w:pPr>
+        <w:pStyle w:val="PlainText"/>
+        <w:rPr>
+          <w:rFonts w:ascii="Courier New" w:hAnsi="Courier New" w:cs="Courier New"/>
+        </w:rPr>
+      </w:pPr>
+    </w:p>
+    <w:p>
+      <w:pPr>
+        <w:pStyle w:val="PlainText"/>
+        <w:rPr>
+          <w:rFonts w:ascii="Courier New" w:hAnsi="Courier New" w:cs="Courier New"/>
+          <w:b/>
+        </w:rPr>
+      </w:pPr>
     </w:p>
     <w:p>
       <w:pPr>

</xml_diff>

<commit_message>
31/01/2019 MAMATHA CHICK IN
</commit_message>
<xml_diff>
--- a/customer _details/GANGAMMA/SEP/TUMKUR/7 MALAI/PURCHASE DETAILS.docx
+++ b/customer _details/GANGAMMA/SEP/TUMKUR/7 MALAI/PURCHASE DETAILS.docx
@@ -15406,13 +15406,7 @@
         <w:rPr>
           <w:rFonts w:ascii="Courier New" w:hAnsi="Courier New" w:cs="Courier New"/>
         </w:rPr>
-        <w:t>SUN Jan 27</w:t>
-      </w:r>
-      <w:r>
-        <w:rPr>
-          <w:rFonts w:ascii="Courier New" w:hAnsi="Courier New" w:cs="Courier New"/>
-        </w:rPr>
-        <w:t xml:space="preserve"> 13:09:20 IST 2019</w:t>
+        <w:t>SUN Jan 27 13:09:20 IST 2019</w:t>
       </w:r>
     </w:p>
     <w:p>
@@ -15733,6 +15727,371 @@
         <w:tab/>
         <w:t>- 17610.0</w:t>
       </w:r>
+    </w:p>
+    <w:p>
+      <w:pPr>
+        <w:pStyle w:val="PlainText"/>
+        <w:rPr>
+          <w:rFonts w:ascii="Courier New" w:hAnsi="Courier New" w:cs="Courier New"/>
+          <w:b/>
+        </w:rPr>
+      </w:pPr>
+    </w:p>
+    <w:p>
+      <w:pPr>
+        <w:pStyle w:val="PlainText"/>
+        <w:rPr>
+          <w:rFonts w:ascii="Courier New" w:hAnsi="Courier New" w:cs="Courier New"/>
+        </w:rPr>
+      </w:pPr>
+      <w:r>
+        <w:rPr>
+          <w:rFonts w:ascii="Courier New" w:hAnsi="Courier New" w:cs="Courier New"/>
+        </w:rPr>
+        <w:t>TUE Jan 29</w:t>
+      </w:r>
+      <w:r>
+        <w:rPr>
+          <w:rFonts w:ascii="Courier New" w:hAnsi="Courier New" w:cs="Courier New"/>
+        </w:rPr>
+        <w:t xml:space="preserve"> 11:29:51 IST 2019</w:t>
+      </w:r>
+    </w:p>
+    <w:p>
+      <w:pPr>
+        <w:pStyle w:val="PlainText"/>
+        <w:rPr>
+          <w:rFonts w:ascii="Courier New" w:hAnsi="Courier New" w:cs="Courier New"/>
+        </w:rPr>
+      </w:pPr>
+      <w:r>
+        <w:rPr>
+          <w:rFonts w:ascii="Courier New" w:hAnsi="Courier New" w:cs="Courier New"/>
+        </w:rPr>
+        <w:t>Person Name</w:t>
+      </w:r>
+      <w:r>
+        <w:rPr>
+          <w:rFonts w:ascii="Courier New" w:hAnsi="Courier New" w:cs="Courier New"/>
+        </w:rPr>
+        <w:tab/>
+      </w:r>
+      <w:r>
+        <w:rPr>
+          <w:rFonts w:ascii="Courier New" w:hAnsi="Courier New" w:cs="Courier New"/>
+        </w:rPr>
+        <w:tab/>
+      </w:r>
+      <w:r>
+        <w:rPr>
+          <w:rFonts w:ascii="Courier New" w:hAnsi="Courier New" w:cs="Courier New"/>
+        </w:rPr>
+        <w:tab/>
+      </w:r>
+      <w:r>
+        <w:rPr>
+          <w:rFonts w:ascii="Courier New" w:hAnsi="Courier New" w:cs="Courier New"/>
+        </w:rPr>
+        <w:tab/>
+        <w:t>- 7 MALAI</w:t>
+      </w:r>
+    </w:p>
+    <w:p>
+      <w:pPr>
+        <w:pStyle w:val="PlainText"/>
+        <w:rPr>
+          <w:rFonts w:ascii="Courier New" w:hAnsi="Courier New" w:cs="Courier New"/>
+        </w:rPr>
+      </w:pPr>
+      <w:r>
+        <w:rPr>
+          <w:rFonts w:ascii="Courier New" w:hAnsi="Courier New" w:cs="Courier New"/>
+        </w:rPr>
+        <w:t>Bill number</w:t>
+      </w:r>
+      <w:r>
+        <w:rPr>
+          <w:rFonts w:ascii="Courier New" w:hAnsi="Courier New" w:cs="Courier New"/>
+        </w:rPr>
+        <w:tab/>
+      </w:r>
+      <w:r>
+        <w:rPr>
+          <w:rFonts w:ascii="Courier New" w:hAnsi="Courier New" w:cs="Courier New"/>
+        </w:rPr>
+        <w:tab/>
+      </w:r>
+      <w:r>
+        <w:rPr>
+          <w:rFonts w:ascii="Courier New" w:hAnsi="Courier New" w:cs="Courier New"/>
+        </w:rPr>
+        <w:tab/>
+      </w:r>
+      <w:r>
+        <w:rPr>
+          <w:rFonts w:ascii="Courier New" w:hAnsi="Courier New" w:cs="Courier New"/>
+        </w:rPr>
+        <w:tab/>
+        <w:t>- 10522</w:t>
+      </w:r>
+    </w:p>
+    <w:p>
+      <w:pPr>
+        <w:pStyle w:val="PlainText"/>
+        <w:rPr>
+          <w:rFonts w:ascii="Courier New" w:hAnsi="Courier New" w:cs="Courier New"/>
+        </w:rPr>
+      </w:pPr>
+      <w:r>
+        <w:rPr>
+          <w:rFonts w:ascii="Courier New" w:hAnsi="Courier New" w:cs="Courier New"/>
+        </w:rPr>
+        <w:t>---------------------------------------------------------------</w:t>
+      </w:r>
+    </w:p>
+    <w:p>
+      <w:pPr>
+        <w:pStyle w:val="PlainText"/>
+        <w:rPr>
+          <w:rFonts w:ascii="Courier New" w:hAnsi="Courier New" w:cs="Courier New"/>
+        </w:rPr>
+      </w:pPr>
+      <w:r>
+        <w:rPr>
+          <w:rFonts w:ascii="Courier New" w:hAnsi="Courier New" w:cs="Courier New"/>
+        </w:rPr>
+        <w:t>Item Name</w:t>
+      </w:r>
+      <w:r>
+        <w:rPr>
+          <w:rFonts w:ascii="Courier New" w:hAnsi="Courier New" w:cs="Courier New"/>
+        </w:rPr>
+        <w:tab/>
+      </w:r>
+      <w:r>
+        <w:rPr>
+          <w:rFonts w:ascii="Courier New" w:hAnsi="Courier New" w:cs="Courier New"/>
+        </w:rPr>
+        <w:tab/>
+      </w:r>
+      <w:r>
+        <w:rPr>
+          <w:rFonts w:ascii="Courier New" w:hAnsi="Courier New" w:cs="Courier New"/>
+        </w:rPr>
+        <w:tab/>
+      </w:r>
+      <w:r>
+        <w:rPr>
+          <w:rFonts w:ascii="Courier New" w:hAnsi="Courier New" w:cs="Courier New"/>
+        </w:rPr>
+        <w:tab/>
+        <w:t>- POTATO</w:t>
+      </w:r>
+    </w:p>
+    <w:p>
+      <w:pPr>
+        <w:pStyle w:val="PlainText"/>
+        <w:rPr>
+          <w:rFonts w:ascii="Courier New" w:hAnsi="Courier New" w:cs="Courier New"/>
+        </w:rPr>
+      </w:pPr>
+      <w:r>
+        <w:rPr>
+          <w:rFonts w:ascii="Courier New" w:hAnsi="Courier New" w:cs="Courier New"/>
+        </w:rPr>
+        <w:t>Number of Pockets</w:t>
+      </w:r>
+      <w:r>
+        <w:rPr>
+          <w:rFonts w:ascii="Courier New" w:hAnsi="Courier New" w:cs="Courier New"/>
+        </w:rPr>
+        <w:tab/>
+      </w:r>
+      <w:r>
+        <w:rPr>
+          <w:rFonts w:ascii="Courier New" w:hAnsi="Courier New" w:cs="Courier New"/>
+        </w:rPr>
+        <w:tab/>
+      </w:r>
+      <w:r>
+        <w:rPr>
+          <w:rFonts w:ascii="Courier New" w:hAnsi="Courier New" w:cs="Courier New"/>
+        </w:rPr>
+        <w:tab/>
+        <w:t>- 2</w:t>
+      </w:r>
+    </w:p>
+    <w:p>
+      <w:pPr>
+        <w:pStyle w:val="PlainText"/>
+        <w:rPr>
+          <w:rFonts w:ascii="Courier New" w:hAnsi="Courier New" w:cs="Courier New"/>
+        </w:rPr>
+      </w:pPr>
+      <w:r>
+        <w:rPr>
+          <w:rFonts w:ascii="Courier New" w:hAnsi="Courier New" w:cs="Courier New"/>
+        </w:rPr>
+        <w:t>Number of KGs</w:t>
+      </w:r>
+      <w:r>
+        <w:rPr>
+          <w:rFonts w:ascii="Courier New" w:hAnsi="Courier New" w:cs="Courier New"/>
+        </w:rPr>
+        <w:tab/>
+      </w:r>
+      <w:r>
+        <w:rPr>
+          <w:rFonts w:ascii="Courier New" w:hAnsi="Courier New" w:cs="Courier New"/>
+        </w:rPr>
+        <w:tab/>
+      </w:r>
+      <w:r>
+        <w:rPr>
+          <w:rFonts w:ascii="Courier New" w:hAnsi="Courier New" w:cs="Courier New"/>
+        </w:rPr>
+        <w:tab/>
+        <w:t>- 107</w:t>
+      </w:r>
+    </w:p>
+    <w:p>
+      <w:pPr>
+        <w:pStyle w:val="PlainText"/>
+        <w:rPr>
+          <w:rFonts w:ascii="Courier New" w:hAnsi="Courier New" w:cs="Courier New"/>
+        </w:rPr>
+      </w:pPr>
+      <w:r>
+        <w:rPr>
+          <w:rFonts w:ascii="Courier New" w:hAnsi="Courier New" w:cs="Courier New"/>
+        </w:rPr>
+        <w:t>Rate</w:t>
+      </w:r>
+      <w:r>
+        <w:rPr>
+          <w:rFonts w:ascii="Courier New" w:hAnsi="Courier New" w:cs="Courier New"/>
+        </w:rPr>
+        <w:tab/>
+      </w:r>
+      <w:r>
+        <w:rPr>
+          <w:rFonts w:ascii="Courier New" w:hAnsi="Courier New" w:cs="Courier New"/>
+        </w:rPr>
+        <w:tab/>
+      </w:r>
+      <w:r>
+        <w:rPr>
+          <w:rFonts w:ascii="Courier New" w:hAnsi="Courier New" w:cs="Courier New"/>
+        </w:rPr>
+        <w:tab/>
+      </w:r>
+      <w:r>
+        <w:rPr>
+          <w:rFonts w:ascii="Courier New" w:hAnsi="Courier New" w:cs="Courier New"/>
+        </w:rPr>
+        <w:tab/>
+      </w:r>
+      <w:r>
+        <w:rPr>
+          <w:rFonts w:ascii="Courier New" w:hAnsi="Courier New" w:cs="Courier New"/>
+        </w:rPr>
+        <w:tab/>
+        <w:t>- 16</w:t>
+      </w:r>
+    </w:p>
+    <w:p>
+      <w:pPr>
+        <w:pStyle w:val="PlainText"/>
+        <w:rPr>
+          <w:rFonts w:ascii="Courier New" w:hAnsi="Courier New" w:cs="Courier New"/>
+        </w:rPr>
+      </w:pPr>
+      <w:r>
+        <w:rPr>
+          <w:rFonts w:ascii="Courier New" w:hAnsi="Courier New" w:cs="Courier New"/>
+        </w:rPr>
+        <w:t>Total Price</w:t>
+      </w:r>
+      <w:r>
+        <w:rPr>
+          <w:rFonts w:ascii="Courier New" w:hAnsi="Courier New" w:cs="Courier New"/>
+        </w:rPr>
+        <w:tab/>
+      </w:r>
+      <w:r>
+        <w:rPr>
+          <w:rFonts w:ascii="Courier New" w:hAnsi="Courier New" w:cs="Courier New"/>
+        </w:rPr>
+        <w:tab/>
+      </w:r>
+      <w:r>
+        <w:rPr>
+          <w:rFonts w:ascii="Courier New" w:hAnsi="Courier New" w:cs="Courier New"/>
+        </w:rPr>
+        <w:tab/>
+      </w:r>
+      <w:r>
+        <w:rPr>
+          <w:rFonts w:ascii="Courier New" w:hAnsi="Courier New" w:cs="Courier New"/>
+        </w:rPr>
+        <w:tab/>
+        <w:t>- 1712.0</w:t>
+      </w:r>
+    </w:p>
+    <w:p>
+      <w:pPr>
+        <w:pStyle w:val="PlainText"/>
+        <w:rPr>
+          <w:rFonts w:ascii="Courier New" w:hAnsi="Courier New" w:cs="Courier New"/>
+          <w:b/>
+        </w:rPr>
+      </w:pPr>
+      <w:r>
+        <w:rPr>
+          <w:rFonts w:ascii="Courier New" w:hAnsi="Courier New" w:cs="Courier New"/>
+          <w:b/>
+        </w:rPr>
+        <w:t>Amount balance</w:t>
+      </w:r>
+      <w:r>
+        <w:rPr>
+          <w:rFonts w:ascii="Courier New" w:hAnsi="Courier New" w:cs="Courier New"/>
+          <w:b/>
+        </w:rPr>
+        <w:tab/>
+      </w:r>
+      <w:r>
+        <w:rPr>
+          <w:rFonts w:ascii="Courier New" w:hAnsi="Courier New" w:cs="Courier New"/>
+          <w:b/>
+        </w:rPr>
+        <w:tab/>
+      </w:r>
+      <w:r>
+        <w:rPr>
+          <w:rFonts w:ascii="Courier New" w:hAnsi="Courier New" w:cs="Courier New"/>
+          <w:b/>
+        </w:rPr>
+        <w:tab/>
+        <w:t>- 19322.0</w:t>
+      </w:r>
+    </w:p>
+    <w:p>
+      <w:pPr>
+        <w:pStyle w:val="PlainText"/>
+        <w:rPr>
+          <w:rFonts w:ascii="Courier New" w:hAnsi="Courier New" w:cs="Courier New"/>
+        </w:rPr>
+      </w:pPr>
+    </w:p>
+    <w:p>
+      <w:pPr>
+        <w:pStyle w:val="PlainText"/>
+        <w:rPr>
+          <w:rFonts w:ascii="Courier New" w:hAnsi="Courier New" w:cs="Courier New"/>
+          <w:b/>
+        </w:rPr>
+      </w:pPr>
     </w:p>
     <w:p>
       <w:pPr>

</xml_diff>

<commit_message>
02/02/2019 MAMATHA CHICK IN
</commit_message>
<xml_diff>
--- a/customer _details/GANGAMMA/SEP/TUMKUR/7 MALAI/PURCHASE DETAILS.docx
+++ b/customer _details/GANGAMMA/SEP/TUMKUR/7 MALAI/PURCHASE DETAILS.docx
@@ -15748,13 +15748,7 @@
         <w:rPr>
           <w:rFonts w:ascii="Courier New" w:hAnsi="Courier New" w:cs="Courier New"/>
         </w:rPr>
-        <w:t>TUE Jan 29</w:t>
-      </w:r>
-      <w:r>
-        <w:rPr>
-          <w:rFonts w:ascii="Courier New" w:hAnsi="Courier New" w:cs="Courier New"/>
-        </w:rPr>
-        <w:t xml:space="preserve"> 11:29:51 IST 2019</w:t>
+        <w:t>TUE Jan 29 11:29:51 IST 2019</w:t>
       </w:r>
     </w:p>
     <w:p>
@@ -16075,6 +16069,371 @@
         <w:tab/>
         <w:t>- 19322.0</w:t>
       </w:r>
+    </w:p>
+    <w:p>
+      <w:pPr>
+        <w:pStyle w:val="PlainText"/>
+        <w:rPr>
+          <w:rFonts w:ascii="Courier New" w:hAnsi="Courier New" w:cs="Courier New"/>
+          <w:b/>
+        </w:rPr>
+      </w:pPr>
+    </w:p>
+    <w:p>
+      <w:pPr>
+        <w:pStyle w:val="PlainText"/>
+        <w:rPr>
+          <w:rFonts w:ascii="Courier New" w:hAnsi="Courier New" w:cs="Courier New"/>
+        </w:rPr>
+      </w:pPr>
+      <w:r>
+        <w:rPr>
+          <w:rFonts w:ascii="Courier New" w:hAnsi="Courier New" w:cs="Courier New"/>
+        </w:rPr>
+        <w:t>THU JAN 31</w:t>
+      </w:r>
+      <w:r>
+        <w:rPr>
+          <w:rFonts w:ascii="Courier New" w:hAnsi="Courier New" w:cs="Courier New"/>
+        </w:rPr>
+        <w:t xml:space="preserve"> 12:46:18 IST 2019</w:t>
+      </w:r>
+    </w:p>
+    <w:p>
+      <w:pPr>
+        <w:pStyle w:val="PlainText"/>
+        <w:rPr>
+          <w:rFonts w:ascii="Courier New" w:hAnsi="Courier New" w:cs="Courier New"/>
+        </w:rPr>
+      </w:pPr>
+      <w:r>
+        <w:rPr>
+          <w:rFonts w:ascii="Courier New" w:hAnsi="Courier New" w:cs="Courier New"/>
+        </w:rPr>
+        <w:t>Person Name</w:t>
+      </w:r>
+      <w:r>
+        <w:rPr>
+          <w:rFonts w:ascii="Courier New" w:hAnsi="Courier New" w:cs="Courier New"/>
+        </w:rPr>
+        <w:tab/>
+      </w:r>
+      <w:r>
+        <w:rPr>
+          <w:rFonts w:ascii="Courier New" w:hAnsi="Courier New" w:cs="Courier New"/>
+        </w:rPr>
+        <w:tab/>
+      </w:r>
+      <w:r>
+        <w:rPr>
+          <w:rFonts w:ascii="Courier New" w:hAnsi="Courier New" w:cs="Courier New"/>
+        </w:rPr>
+        <w:tab/>
+      </w:r>
+      <w:r>
+        <w:rPr>
+          <w:rFonts w:ascii="Courier New" w:hAnsi="Courier New" w:cs="Courier New"/>
+        </w:rPr>
+        <w:tab/>
+        <w:t>- 7 MALAI</w:t>
+      </w:r>
+    </w:p>
+    <w:p>
+      <w:pPr>
+        <w:pStyle w:val="PlainText"/>
+        <w:rPr>
+          <w:rFonts w:ascii="Courier New" w:hAnsi="Courier New" w:cs="Courier New"/>
+        </w:rPr>
+      </w:pPr>
+      <w:r>
+        <w:rPr>
+          <w:rFonts w:ascii="Courier New" w:hAnsi="Courier New" w:cs="Courier New"/>
+        </w:rPr>
+        <w:t>Bill number</w:t>
+      </w:r>
+      <w:r>
+        <w:rPr>
+          <w:rFonts w:ascii="Courier New" w:hAnsi="Courier New" w:cs="Courier New"/>
+        </w:rPr>
+        <w:tab/>
+      </w:r>
+      <w:r>
+        <w:rPr>
+          <w:rFonts w:ascii="Courier New" w:hAnsi="Courier New" w:cs="Courier New"/>
+        </w:rPr>
+        <w:tab/>
+      </w:r>
+      <w:r>
+        <w:rPr>
+          <w:rFonts w:ascii="Courier New" w:hAnsi="Courier New" w:cs="Courier New"/>
+        </w:rPr>
+        <w:tab/>
+      </w:r>
+      <w:r>
+        <w:rPr>
+          <w:rFonts w:ascii="Courier New" w:hAnsi="Courier New" w:cs="Courier New"/>
+        </w:rPr>
+        <w:tab/>
+        <w:t>- 10559</w:t>
+      </w:r>
+    </w:p>
+    <w:p>
+      <w:pPr>
+        <w:pStyle w:val="PlainText"/>
+        <w:rPr>
+          <w:rFonts w:ascii="Courier New" w:hAnsi="Courier New" w:cs="Courier New"/>
+        </w:rPr>
+      </w:pPr>
+      <w:r>
+        <w:rPr>
+          <w:rFonts w:ascii="Courier New" w:hAnsi="Courier New" w:cs="Courier New"/>
+        </w:rPr>
+        <w:t>---------------------------------------------------------------</w:t>
+      </w:r>
+    </w:p>
+    <w:p>
+      <w:pPr>
+        <w:pStyle w:val="PlainText"/>
+        <w:rPr>
+          <w:rFonts w:ascii="Courier New" w:hAnsi="Courier New" w:cs="Courier New"/>
+        </w:rPr>
+      </w:pPr>
+      <w:r>
+        <w:rPr>
+          <w:rFonts w:ascii="Courier New" w:hAnsi="Courier New" w:cs="Courier New"/>
+        </w:rPr>
+        <w:t>Item Name</w:t>
+      </w:r>
+      <w:r>
+        <w:rPr>
+          <w:rFonts w:ascii="Courier New" w:hAnsi="Courier New" w:cs="Courier New"/>
+        </w:rPr>
+        <w:tab/>
+      </w:r>
+      <w:r>
+        <w:rPr>
+          <w:rFonts w:ascii="Courier New" w:hAnsi="Courier New" w:cs="Courier New"/>
+        </w:rPr>
+        <w:tab/>
+      </w:r>
+      <w:r>
+        <w:rPr>
+          <w:rFonts w:ascii="Courier New" w:hAnsi="Courier New" w:cs="Courier New"/>
+        </w:rPr>
+        <w:tab/>
+      </w:r>
+      <w:r>
+        <w:rPr>
+          <w:rFonts w:ascii="Courier New" w:hAnsi="Courier New" w:cs="Courier New"/>
+        </w:rPr>
+        <w:tab/>
+        <w:t>- CHOWCHOW</w:t>
+      </w:r>
+    </w:p>
+    <w:p>
+      <w:pPr>
+        <w:pStyle w:val="PlainText"/>
+        <w:rPr>
+          <w:rFonts w:ascii="Courier New" w:hAnsi="Courier New" w:cs="Courier New"/>
+        </w:rPr>
+      </w:pPr>
+      <w:r>
+        <w:rPr>
+          <w:rFonts w:ascii="Courier New" w:hAnsi="Courier New" w:cs="Courier New"/>
+        </w:rPr>
+        <w:t>Number of Pockets</w:t>
+      </w:r>
+      <w:r>
+        <w:rPr>
+          <w:rFonts w:ascii="Courier New" w:hAnsi="Courier New" w:cs="Courier New"/>
+        </w:rPr>
+        <w:tab/>
+      </w:r>
+      <w:r>
+        <w:rPr>
+          <w:rFonts w:ascii="Courier New" w:hAnsi="Courier New" w:cs="Courier New"/>
+        </w:rPr>
+        <w:tab/>
+      </w:r>
+      <w:r>
+        <w:rPr>
+          <w:rFonts w:ascii="Courier New" w:hAnsi="Courier New" w:cs="Courier New"/>
+        </w:rPr>
+        <w:tab/>
+        <w:t>- 4</w:t>
+      </w:r>
+    </w:p>
+    <w:p>
+      <w:pPr>
+        <w:pStyle w:val="PlainText"/>
+        <w:rPr>
+          <w:rFonts w:ascii="Courier New" w:hAnsi="Courier New" w:cs="Courier New"/>
+        </w:rPr>
+      </w:pPr>
+      <w:r>
+        <w:rPr>
+          <w:rFonts w:ascii="Courier New" w:hAnsi="Courier New" w:cs="Courier New"/>
+        </w:rPr>
+        <w:t>Number of KGs</w:t>
+      </w:r>
+      <w:r>
+        <w:rPr>
+          <w:rFonts w:ascii="Courier New" w:hAnsi="Courier New" w:cs="Courier New"/>
+        </w:rPr>
+        <w:tab/>
+      </w:r>
+      <w:r>
+        <w:rPr>
+          <w:rFonts w:ascii="Courier New" w:hAnsi="Courier New" w:cs="Courier New"/>
+        </w:rPr>
+        <w:tab/>
+      </w:r>
+      <w:r>
+        <w:rPr>
+          <w:rFonts w:ascii="Courier New" w:hAnsi="Courier New" w:cs="Courier New"/>
+        </w:rPr>
+        <w:tab/>
+        <w:t>- 284</w:t>
+      </w:r>
+    </w:p>
+    <w:p>
+      <w:pPr>
+        <w:pStyle w:val="PlainText"/>
+        <w:rPr>
+          <w:rFonts w:ascii="Courier New" w:hAnsi="Courier New" w:cs="Courier New"/>
+        </w:rPr>
+      </w:pPr>
+      <w:r>
+        <w:rPr>
+          <w:rFonts w:ascii="Courier New" w:hAnsi="Courier New" w:cs="Courier New"/>
+        </w:rPr>
+        <w:t>Rate</w:t>
+      </w:r>
+      <w:r>
+        <w:rPr>
+          <w:rFonts w:ascii="Courier New" w:hAnsi="Courier New" w:cs="Courier New"/>
+        </w:rPr>
+        <w:tab/>
+      </w:r>
+      <w:r>
+        <w:rPr>
+          <w:rFonts w:ascii="Courier New" w:hAnsi="Courier New" w:cs="Courier New"/>
+        </w:rPr>
+        <w:tab/>
+      </w:r>
+      <w:r>
+        <w:rPr>
+          <w:rFonts w:ascii="Courier New" w:hAnsi="Courier New" w:cs="Courier New"/>
+        </w:rPr>
+        <w:tab/>
+      </w:r>
+      <w:r>
+        <w:rPr>
+          <w:rFonts w:ascii="Courier New" w:hAnsi="Courier New" w:cs="Courier New"/>
+        </w:rPr>
+        <w:tab/>
+      </w:r>
+      <w:r>
+        <w:rPr>
+          <w:rFonts w:ascii="Courier New" w:hAnsi="Courier New" w:cs="Courier New"/>
+        </w:rPr>
+        <w:tab/>
+        <w:t>- 10</w:t>
+      </w:r>
+    </w:p>
+    <w:p>
+      <w:pPr>
+        <w:pStyle w:val="PlainText"/>
+        <w:rPr>
+          <w:rFonts w:ascii="Courier New" w:hAnsi="Courier New" w:cs="Courier New"/>
+        </w:rPr>
+      </w:pPr>
+      <w:r>
+        <w:rPr>
+          <w:rFonts w:ascii="Courier New" w:hAnsi="Courier New" w:cs="Courier New"/>
+        </w:rPr>
+        <w:t>Total Price</w:t>
+      </w:r>
+      <w:r>
+        <w:rPr>
+          <w:rFonts w:ascii="Courier New" w:hAnsi="Courier New" w:cs="Courier New"/>
+        </w:rPr>
+        <w:tab/>
+      </w:r>
+      <w:r>
+        <w:rPr>
+          <w:rFonts w:ascii="Courier New" w:hAnsi="Courier New" w:cs="Courier New"/>
+        </w:rPr>
+        <w:tab/>
+      </w:r>
+      <w:r>
+        <w:rPr>
+          <w:rFonts w:ascii="Courier New" w:hAnsi="Courier New" w:cs="Courier New"/>
+        </w:rPr>
+        <w:tab/>
+      </w:r>
+      <w:r>
+        <w:rPr>
+          <w:rFonts w:ascii="Courier New" w:hAnsi="Courier New" w:cs="Courier New"/>
+        </w:rPr>
+        <w:tab/>
+        <w:t>- 2840.0</w:t>
+      </w:r>
+    </w:p>
+    <w:p>
+      <w:pPr>
+        <w:pStyle w:val="PlainText"/>
+        <w:rPr>
+          <w:rFonts w:ascii="Courier New" w:hAnsi="Courier New" w:cs="Courier New"/>
+          <w:b/>
+        </w:rPr>
+      </w:pPr>
+      <w:r>
+        <w:rPr>
+          <w:rFonts w:ascii="Courier New" w:hAnsi="Courier New" w:cs="Courier New"/>
+          <w:b/>
+        </w:rPr>
+        <w:t>Amount balance</w:t>
+      </w:r>
+      <w:r>
+        <w:rPr>
+          <w:rFonts w:ascii="Courier New" w:hAnsi="Courier New" w:cs="Courier New"/>
+          <w:b/>
+        </w:rPr>
+        <w:tab/>
+      </w:r>
+      <w:r>
+        <w:rPr>
+          <w:rFonts w:ascii="Courier New" w:hAnsi="Courier New" w:cs="Courier New"/>
+          <w:b/>
+        </w:rPr>
+        <w:tab/>
+      </w:r>
+      <w:r>
+        <w:rPr>
+          <w:rFonts w:ascii="Courier New" w:hAnsi="Courier New" w:cs="Courier New"/>
+          <w:b/>
+        </w:rPr>
+        <w:tab/>
+        <w:t>- 22162.0</w:t>
+      </w:r>
+    </w:p>
+    <w:p>
+      <w:pPr>
+        <w:pStyle w:val="PlainText"/>
+        <w:rPr>
+          <w:rFonts w:ascii="Courier New" w:hAnsi="Courier New" w:cs="Courier New"/>
+        </w:rPr>
+      </w:pPr>
+    </w:p>
+    <w:p>
+      <w:pPr>
+        <w:pStyle w:val="PlainText"/>
+        <w:rPr>
+          <w:rFonts w:ascii="Courier New" w:hAnsi="Courier New" w:cs="Courier New"/>
+          <w:b/>
+        </w:rPr>
+      </w:pPr>
     </w:p>
     <w:p>
       <w:pPr>

</xml_diff>

<commit_message>
04/02/2019 MAMATHA CHICK IN
</commit_message>
<xml_diff>
--- a/customer _details/GANGAMMA/SEP/TUMKUR/7 MALAI/PURCHASE DETAILS.docx
+++ b/customer _details/GANGAMMA/SEP/TUMKUR/7 MALAI/PURCHASE DETAILS.docx
@@ -16090,13 +16090,7 @@
         <w:rPr>
           <w:rFonts w:ascii="Courier New" w:hAnsi="Courier New" w:cs="Courier New"/>
         </w:rPr>
-        <w:t>THU JAN 31</w:t>
-      </w:r>
-      <w:r>
-        <w:rPr>
-          <w:rFonts w:ascii="Courier New" w:hAnsi="Courier New" w:cs="Courier New"/>
-        </w:rPr>
-        <w:t xml:space="preserve"> 12:46:18 IST 2019</w:t>
+        <w:t>THU JAN 31 12:46:18 IST 2019</w:t>
       </w:r>
     </w:p>
     <w:p>
@@ -16417,6 +16411,372 @@
         <w:tab/>
         <w:t>- 22162.0</w:t>
       </w:r>
+    </w:p>
+    <w:p>
+      <w:pPr>
+        <w:pStyle w:val="PlainText"/>
+        <w:rPr>
+          <w:rFonts w:ascii="Courier New" w:hAnsi="Courier New" w:cs="Courier New"/>
+          <w:b/>
+        </w:rPr>
+      </w:pPr>
+    </w:p>
+    <w:p>
+      <w:pPr>
+        <w:pStyle w:val="PlainText"/>
+        <w:rPr>
+          <w:rFonts w:ascii="Courier New" w:hAnsi="Courier New" w:cs="Courier New"/>
+        </w:rPr>
+      </w:pPr>
+      <w:r>
+        <w:rPr>
+          <w:rFonts w:ascii="Courier New" w:hAnsi="Courier New" w:cs="Courier New"/>
+        </w:rPr>
+        <w:t>SAT Feb 02</w:t>
+      </w:r>
+      <w:r>
+        <w:rPr>
+          <w:rFonts w:ascii="Courier New" w:hAnsi="Courier New" w:cs="Courier New"/>
+        </w:rPr>
+        <w:t xml:space="preserve"> 12:19:33 IST 2019</w:t>
+      </w:r>
+    </w:p>
+    <w:p>
+      <w:pPr>
+        <w:pStyle w:val="PlainText"/>
+        <w:rPr>
+          <w:rFonts w:ascii="Courier New" w:hAnsi="Courier New" w:cs="Courier New"/>
+        </w:rPr>
+      </w:pPr>
+      <w:r>
+        <w:rPr>
+          <w:rFonts w:ascii="Courier New" w:hAnsi="Courier New" w:cs="Courier New"/>
+        </w:rPr>
+        <w:t>Person Name</w:t>
+      </w:r>
+      <w:r>
+        <w:rPr>
+          <w:rFonts w:ascii="Courier New" w:hAnsi="Courier New" w:cs="Courier New"/>
+        </w:rPr>
+        <w:tab/>
+      </w:r>
+      <w:r>
+        <w:rPr>
+          <w:rFonts w:ascii="Courier New" w:hAnsi="Courier New" w:cs="Courier New"/>
+        </w:rPr>
+        <w:tab/>
+      </w:r>
+      <w:r>
+        <w:rPr>
+          <w:rFonts w:ascii="Courier New" w:hAnsi="Courier New" w:cs="Courier New"/>
+        </w:rPr>
+        <w:tab/>
+      </w:r>
+      <w:r>
+        <w:rPr>
+          <w:rFonts w:ascii="Courier New" w:hAnsi="Courier New" w:cs="Courier New"/>
+        </w:rPr>
+        <w:tab/>
+        <w:t>- 7 MALAI</w:t>
+      </w:r>
+    </w:p>
+    <w:p>
+      <w:pPr>
+        <w:pStyle w:val="PlainText"/>
+        <w:rPr>
+          <w:rFonts w:ascii="Courier New" w:hAnsi="Courier New" w:cs="Courier New"/>
+        </w:rPr>
+      </w:pPr>
+      <w:r>
+        <w:rPr>
+          <w:rFonts w:ascii="Courier New" w:hAnsi="Courier New" w:cs="Courier New"/>
+        </w:rPr>
+        <w:t>Bill number</w:t>
+      </w:r>
+      <w:r>
+        <w:rPr>
+          <w:rFonts w:ascii="Courier New" w:hAnsi="Courier New" w:cs="Courier New"/>
+        </w:rPr>
+        <w:tab/>
+      </w:r>
+      <w:r>
+        <w:rPr>
+          <w:rFonts w:ascii="Courier New" w:hAnsi="Courier New" w:cs="Courier New"/>
+        </w:rPr>
+        <w:tab/>
+      </w:r>
+      <w:r>
+        <w:rPr>
+          <w:rFonts w:ascii="Courier New" w:hAnsi="Courier New" w:cs="Courier New"/>
+        </w:rPr>
+        <w:tab/>
+      </w:r>
+      <w:r>
+        <w:rPr>
+          <w:rFonts w:ascii="Courier New" w:hAnsi="Courier New" w:cs="Courier New"/>
+        </w:rPr>
+        <w:tab/>
+        <w:t>- 10610</w:t>
+      </w:r>
+    </w:p>
+    <w:p>
+      <w:pPr>
+        <w:pStyle w:val="PlainText"/>
+        <w:rPr>
+          <w:rFonts w:ascii="Courier New" w:hAnsi="Courier New" w:cs="Courier New"/>
+        </w:rPr>
+      </w:pPr>
+      <w:r>
+        <w:rPr>
+          <w:rFonts w:ascii="Courier New" w:hAnsi="Courier New" w:cs="Courier New"/>
+        </w:rPr>
+        <w:t>---------------------------------------------------------------</w:t>
+      </w:r>
+    </w:p>
+    <w:p>
+      <w:pPr>
+        <w:pStyle w:val="PlainText"/>
+        <w:rPr>
+          <w:rFonts w:ascii="Courier New" w:hAnsi="Courier New" w:cs="Courier New"/>
+        </w:rPr>
+      </w:pPr>
+      <w:r>
+        <w:rPr>
+          <w:rFonts w:ascii="Courier New" w:hAnsi="Courier New" w:cs="Courier New"/>
+        </w:rPr>
+        <w:t>Item Name</w:t>
+      </w:r>
+      <w:r>
+        <w:rPr>
+          <w:rFonts w:ascii="Courier New" w:hAnsi="Courier New" w:cs="Courier New"/>
+        </w:rPr>
+        <w:tab/>
+      </w:r>
+      <w:r>
+        <w:rPr>
+          <w:rFonts w:ascii="Courier New" w:hAnsi="Courier New" w:cs="Courier New"/>
+        </w:rPr>
+        <w:tab/>
+      </w:r>
+      <w:r>
+        <w:rPr>
+          <w:rFonts w:ascii="Courier New" w:hAnsi="Courier New" w:cs="Courier New"/>
+        </w:rPr>
+        <w:tab/>
+      </w:r>
+      <w:r>
+        <w:rPr>
+          <w:rFonts w:ascii="Courier New" w:hAnsi="Courier New" w:cs="Courier New"/>
+        </w:rPr>
+        <w:tab/>
+        <w:t>- CHOWCHOW</w:t>
+      </w:r>
+    </w:p>
+    <w:p>
+      <w:pPr>
+        <w:pStyle w:val="PlainText"/>
+        <w:rPr>
+          <w:rFonts w:ascii="Courier New" w:hAnsi="Courier New" w:cs="Courier New"/>
+        </w:rPr>
+      </w:pPr>
+      <w:r>
+        <w:rPr>
+          <w:rFonts w:ascii="Courier New" w:hAnsi="Courier New" w:cs="Courier New"/>
+        </w:rPr>
+        <w:t>Number of Pockets</w:t>
+      </w:r>
+      <w:r>
+        <w:rPr>
+          <w:rFonts w:ascii="Courier New" w:hAnsi="Courier New" w:cs="Courier New"/>
+        </w:rPr>
+        <w:tab/>
+      </w:r>
+      <w:r>
+        <w:rPr>
+          <w:rFonts w:ascii="Courier New" w:hAnsi="Courier New" w:cs="Courier New"/>
+        </w:rPr>
+        <w:tab/>
+      </w:r>
+      <w:r>
+        <w:rPr>
+          <w:rFonts w:ascii="Courier New" w:hAnsi="Courier New" w:cs="Courier New"/>
+        </w:rPr>
+        <w:tab/>
+        <w:t>- 3</w:t>
+      </w:r>
+    </w:p>
+    <w:p>
+      <w:pPr>
+        <w:pStyle w:val="PlainText"/>
+        <w:rPr>
+          <w:rFonts w:ascii="Courier New" w:hAnsi="Courier New" w:cs="Courier New"/>
+        </w:rPr>
+      </w:pPr>
+      <w:r>
+        <w:rPr>
+          <w:rFonts w:ascii="Courier New" w:hAnsi="Courier New" w:cs="Courier New"/>
+        </w:rPr>
+        <w:t>Number of KGs</w:t>
+      </w:r>
+      <w:r>
+        <w:rPr>
+          <w:rFonts w:ascii="Courier New" w:hAnsi="Courier New" w:cs="Courier New"/>
+        </w:rPr>
+        <w:tab/>
+      </w:r>
+      <w:r>
+        <w:rPr>
+          <w:rFonts w:ascii="Courier New" w:hAnsi="Courier New" w:cs="Courier New"/>
+        </w:rPr>
+        <w:tab/>
+      </w:r>
+      <w:r>
+        <w:rPr>
+          <w:rFonts w:ascii="Courier New" w:hAnsi="Courier New" w:cs="Courier New"/>
+        </w:rPr>
+        <w:tab/>
+        <w:t>- 219</w:t>
+      </w:r>
+    </w:p>
+    <w:p>
+      <w:pPr>
+        <w:pStyle w:val="PlainText"/>
+        <w:rPr>
+          <w:rFonts w:ascii="Courier New" w:hAnsi="Courier New" w:cs="Courier New"/>
+        </w:rPr>
+      </w:pPr>
+      <w:r>
+        <w:rPr>
+          <w:rFonts w:ascii="Courier New" w:hAnsi="Courier New" w:cs="Courier New"/>
+        </w:rPr>
+        <w:t>Rate</w:t>
+      </w:r>
+      <w:r>
+        <w:rPr>
+          <w:rFonts w:ascii="Courier New" w:hAnsi="Courier New" w:cs="Courier New"/>
+        </w:rPr>
+        <w:tab/>
+      </w:r>
+      <w:r>
+        <w:rPr>
+          <w:rFonts w:ascii="Courier New" w:hAnsi="Courier New" w:cs="Courier New"/>
+        </w:rPr>
+        <w:tab/>
+      </w:r>
+      <w:r>
+        <w:rPr>
+          <w:rFonts w:ascii="Courier New" w:hAnsi="Courier New" w:cs="Courier New"/>
+        </w:rPr>
+        <w:tab/>
+      </w:r>
+      <w:r>
+        <w:rPr>
+          <w:rFonts w:ascii="Courier New" w:hAnsi="Courier New" w:cs="Courier New"/>
+        </w:rPr>
+        <w:tab/>
+      </w:r>
+      <w:r>
+        <w:rPr>
+          <w:rFonts w:ascii="Courier New" w:hAnsi="Courier New" w:cs="Courier New"/>
+        </w:rPr>
+        <w:tab/>
+        <w:t>- 8</w:t>
+      </w:r>
+    </w:p>
+    <w:p>
+      <w:pPr>
+        <w:pStyle w:val="PlainText"/>
+        <w:rPr>
+          <w:rFonts w:ascii="Courier New" w:hAnsi="Courier New" w:cs="Courier New"/>
+        </w:rPr>
+      </w:pPr>
+      <w:r>
+        <w:rPr>
+          <w:rFonts w:ascii="Courier New" w:hAnsi="Courier New" w:cs="Courier New"/>
+        </w:rPr>
+        <w:t>Total Price</w:t>
+      </w:r>
+      <w:r>
+        <w:rPr>
+          <w:rFonts w:ascii="Courier New" w:hAnsi="Courier New" w:cs="Courier New"/>
+        </w:rPr>
+        <w:tab/>
+      </w:r>
+      <w:r>
+        <w:rPr>
+          <w:rFonts w:ascii="Courier New" w:hAnsi="Courier New" w:cs="Courier New"/>
+        </w:rPr>
+        <w:tab/>
+      </w:r>
+      <w:r>
+        <w:rPr>
+          <w:rFonts w:ascii="Courier New" w:hAnsi="Courier New" w:cs="Courier New"/>
+        </w:rPr>
+        <w:tab/>
+      </w:r>
+      <w:r>
+        <w:rPr>
+          <w:rFonts w:ascii="Courier New" w:hAnsi="Courier New" w:cs="Courier New"/>
+        </w:rPr>
+        <w:tab/>
+        <w:t>- 1752.0</w:t>
+      </w:r>
+    </w:p>
+    <w:p>
+      <w:pPr>
+        <w:pStyle w:val="PlainText"/>
+        <w:rPr>
+          <w:rFonts w:ascii="Courier New" w:hAnsi="Courier New" w:cs="Courier New"/>
+          <w:b/>
+        </w:rPr>
+      </w:pPr>
+      <w:r>
+        <w:rPr>
+          <w:rFonts w:ascii="Courier New" w:hAnsi="Courier New" w:cs="Courier New"/>
+          <w:b/>
+        </w:rPr>
+        <w:t>Amount balance</w:t>
+      </w:r>
+      <w:r>
+        <w:rPr>
+          <w:rFonts w:ascii="Courier New" w:hAnsi="Courier New" w:cs="Courier New"/>
+          <w:b/>
+        </w:rPr>
+        <w:tab/>
+      </w:r>
+      <w:r>
+        <w:rPr>
+          <w:rFonts w:ascii="Courier New" w:hAnsi="Courier New" w:cs="Courier New"/>
+          <w:b/>
+        </w:rPr>
+        <w:tab/>
+      </w:r>
+      <w:r>
+        <w:rPr>
+          <w:rFonts w:ascii="Courier New" w:hAnsi="Courier New" w:cs="Courier New"/>
+          <w:b/>
+        </w:rPr>
+        <w:tab/>
+        <w:t>- 23914.0</w:t>
+      </w:r>
+    </w:p>
+    <w:p>
+      <w:pPr>
+        <w:pStyle w:val="PlainText"/>
+        <w:rPr>
+          <w:rFonts w:ascii="Courier New" w:hAnsi="Courier New" w:cs="Courier New"/>
+          <w:b/>
+        </w:rPr>
+      </w:pPr>
+    </w:p>
+    <w:p>
+      <w:pPr>
+        <w:pStyle w:val="PlainText"/>
+        <w:rPr>
+          <w:rFonts w:ascii="Courier New" w:hAnsi="Courier New" w:cs="Courier New"/>
+          <w:b/>
+        </w:rPr>
+      </w:pPr>
     </w:p>
     <w:p>
       <w:pPr>

</xml_diff>

<commit_message>
09/02/2019 MAMATHA CHICK IN
</commit_message>
<xml_diff>
--- a/customer _details/GANGAMMA/SEP/TUMKUR/7 MALAI/PURCHASE DETAILS.docx
+++ b/customer _details/GANGAMMA/SEP/TUMKUR/7 MALAI/PURCHASE DETAILS.docx
@@ -16432,13 +16432,7 @@
         <w:rPr>
           <w:rFonts w:ascii="Courier New" w:hAnsi="Courier New" w:cs="Courier New"/>
         </w:rPr>
-        <w:t>SAT Feb 02</w:t>
-      </w:r>
-      <w:r>
-        <w:rPr>
-          <w:rFonts w:ascii="Courier New" w:hAnsi="Courier New" w:cs="Courier New"/>
-        </w:rPr>
-        <w:t xml:space="preserve"> 12:19:33 IST 2019</w:t>
+        <w:t>SAT Feb 02 12:19:33 IST 2019</w:t>
       </w:r>
     </w:p>
     <w:p>
@@ -16759,6 +16753,371 @@
         <w:tab/>
         <w:t>- 23914.0</w:t>
       </w:r>
+    </w:p>
+    <w:p>
+      <w:pPr>
+        <w:pStyle w:val="PlainText"/>
+        <w:rPr>
+          <w:rFonts w:ascii="Courier New" w:hAnsi="Courier New" w:cs="Courier New"/>
+          <w:b/>
+        </w:rPr>
+      </w:pPr>
+    </w:p>
+    <w:p>
+      <w:pPr>
+        <w:pStyle w:val="PlainText"/>
+        <w:rPr>
+          <w:rFonts w:ascii="Courier New" w:hAnsi="Courier New" w:cs="Courier New"/>
+        </w:rPr>
+      </w:pPr>
+      <w:r>
+        <w:rPr>
+          <w:rFonts w:ascii="Courier New" w:hAnsi="Courier New" w:cs="Courier New"/>
+        </w:rPr>
+        <w:t>TUE Feb 05</w:t>
+      </w:r>
+      <w:r>
+        <w:rPr>
+          <w:rFonts w:ascii="Courier New" w:hAnsi="Courier New" w:cs="Courier New"/>
+        </w:rPr>
+        <w:t xml:space="preserve"> 11:13:04 IST 2019</w:t>
+      </w:r>
+    </w:p>
+    <w:p>
+      <w:pPr>
+        <w:pStyle w:val="PlainText"/>
+        <w:rPr>
+          <w:rFonts w:ascii="Courier New" w:hAnsi="Courier New" w:cs="Courier New"/>
+        </w:rPr>
+      </w:pPr>
+      <w:r>
+        <w:rPr>
+          <w:rFonts w:ascii="Courier New" w:hAnsi="Courier New" w:cs="Courier New"/>
+        </w:rPr>
+        <w:t>Person Name</w:t>
+      </w:r>
+      <w:r>
+        <w:rPr>
+          <w:rFonts w:ascii="Courier New" w:hAnsi="Courier New" w:cs="Courier New"/>
+        </w:rPr>
+        <w:tab/>
+      </w:r>
+      <w:r>
+        <w:rPr>
+          <w:rFonts w:ascii="Courier New" w:hAnsi="Courier New" w:cs="Courier New"/>
+        </w:rPr>
+        <w:tab/>
+      </w:r>
+      <w:r>
+        <w:rPr>
+          <w:rFonts w:ascii="Courier New" w:hAnsi="Courier New" w:cs="Courier New"/>
+        </w:rPr>
+        <w:tab/>
+      </w:r>
+      <w:r>
+        <w:rPr>
+          <w:rFonts w:ascii="Courier New" w:hAnsi="Courier New" w:cs="Courier New"/>
+        </w:rPr>
+        <w:tab/>
+        <w:t>- 7 MALAI</w:t>
+      </w:r>
+    </w:p>
+    <w:p>
+      <w:pPr>
+        <w:pStyle w:val="PlainText"/>
+        <w:rPr>
+          <w:rFonts w:ascii="Courier New" w:hAnsi="Courier New" w:cs="Courier New"/>
+        </w:rPr>
+      </w:pPr>
+      <w:r>
+        <w:rPr>
+          <w:rFonts w:ascii="Courier New" w:hAnsi="Courier New" w:cs="Courier New"/>
+        </w:rPr>
+        <w:t>Bill number</w:t>
+      </w:r>
+      <w:r>
+        <w:rPr>
+          <w:rFonts w:ascii="Courier New" w:hAnsi="Courier New" w:cs="Courier New"/>
+        </w:rPr>
+        <w:tab/>
+      </w:r>
+      <w:r>
+        <w:rPr>
+          <w:rFonts w:ascii="Courier New" w:hAnsi="Courier New" w:cs="Courier New"/>
+        </w:rPr>
+        <w:tab/>
+      </w:r>
+      <w:r>
+        <w:rPr>
+          <w:rFonts w:ascii="Courier New" w:hAnsi="Courier New" w:cs="Courier New"/>
+        </w:rPr>
+        <w:tab/>
+      </w:r>
+      <w:r>
+        <w:rPr>
+          <w:rFonts w:ascii="Courier New" w:hAnsi="Courier New" w:cs="Courier New"/>
+        </w:rPr>
+        <w:tab/>
+        <w:t>- 10686</w:t>
+      </w:r>
+    </w:p>
+    <w:p>
+      <w:pPr>
+        <w:pStyle w:val="PlainText"/>
+        <w:rPr>
+          <w:rFonts w:ascii="Courier New" w:hAnsi="Courier New" w:cs="Courier New"/>
+        </w:rPr>
+      </w:pPr>
+      <w:r>
+        <w:rPr>
+          <w:rFonts w:ascii="Courier New" w:hAnsi="Courier New" w:cs="Courier New"/>
+        </w:rPr>
+        <w:t>---------------------------------------------------------------</w:t>
+      </w:r>
+    </w:p>
+    <w:p>
+      <w:pPr>
+        <w:pStyle w:val="PlainText"/>
+        <w:rPr>
+          <w:rFonts w:ascii="Courier New" w:hAnsi="Courier New" w:cs="Courier New"/>
+        </w:rPr>
+      </w:pPr>
+      <w:r>
+        <w:rPr>
+          <w:rFonts w:ascii="Courier New" w:hAnsi="Courier New" w:cs="Courier New"/>
+        </w:rPr>
+        <w:t>Item Name</w:t>
+      </w:r>
+      <w:r>
+        <w:rPr>
+          <w:rFonts w:ascii="Courier New" w:hAnsi="Courier New" w:cs="Courier New"/>
+        </w:rPr>
+        <w:tab/>
+      </w:r>
+      <w:r>
+        <w:rPr>
+          <w:rFonts w:ascii="Courier New" w:hAnsi="Courier New" w:cs="Courier New"/>
+        </w:rPr>
+        <w:tab/>
+      </w:r>
+      <w:r>
+        <w:rPr>
+          <w:rFonts w:ascii="Courier New" w:hAnsi="Courier New" w:cs="Courier New"/>
+        </w:rPr>
+        <w:tab/>
+      </w:r>
+      <w:r>
+        <w:rPr>
+          <w:rFonts w:ascii="Courier New" w:hAnsi="Courier New" w:cs="Courier New"/>
+        </w:rPr>
+        <w:tab/>
+        <w:t>- POTATO</w:t>
+      </w:r>
+    </w:p>
+    <w:p>
+      <w:pPr>
+        <w:pStyle w:val="PlainText"/>
+        <w:rPr>
+          <w:rFonts w:ascii="Courier New" w:hAnsi="Courier New" w:cs="Courier New"/>
+        </w:rPr>
+      </w:pPr>
+      <w:r>
+        <w:rPr>
+          <w:rFonts w:ascii="Courier New" w:hAnsi="Courier New" w:cs="Courier New"/>
+        </w:rPr>
+        <w:t>Number of Pockets</w:t>
+      </w:r>
+      <w:r>
+        <w:rPr>
+          <w:rFonts w:ascii="Courier New" w:hAnsi="Courier New" w:cs="Courier New"/>
+        </w:rPr>
+        <w:tab/>
+      </w:r>
+      <w:r>
+        <w:rPr>
+          <w:rFonts w:ascii="Courier New" w:hAnsi="Courier New" w:cs="Courier New"/>
+        </w:rPr>
+        <w:tab/>
+      </w:r>
+      <w:r>
+        <w:rPr>
+          <w:rFonts w:ascii="Courier New" w:hAnsi="Courier New" w:cs="Courier New"/>
+        </w:rPr>
+        <w:tab/>
+        <w:t>- 4</w:t>
+      </w:r>
+    </w:p>
+    <w:p>
+      <w:pPr>
+        <w:pStyle w:val="PlainText"/>
+        <w:rPr>
+          <w:rFonts w:ascii="Courier New" w:hAnsi="Courier New" w:cs="Courier New"/>
+        </w:rPr>
+      </w:pPr>
+      <w:r>
+        <w:rPr>
+          <w:rFonts w:ascii="Courier New" w:hAnsi="Courier New" w:cs="Courier New"/>
+        </w:rPr>
+        <w:t>Number of KGs</w:t>
+      </w:r>
+      <w:r>
+        <w:rPr>
+          <w:rFonts w:ascii="Courier New" w:hAnsi="Courier New" w:cs="Courier New"/>
+        </w:rPr>
+        <w:tab/>
+      </w:r>
+      <w:r>
+        <w:rPr>
+          <w:rFonts w:ascii="Courier New" w:hAnsi="Courier New" w:cs="Courier New"/>
+        </w:rPr>
+        <w:tab/>
+      </w:r>
+      <w:r>
+        <w:rPr>
+          <w:rFonts w:ascii="Courier New" w:hAnsi="Courier New" w:cs="Courier New"/>
+        </w:rPr>
+        <w:tab/>
+        <w:t>- 230</w:t>
+      </w:r>
+    </w:p>
+    <w:p>
+      <w:pPr>
+        <w:pStyle w:val="PlainText"/>
+        <w:rPr>
+          <w:rFonts w:ascii="Courier New" w:hAnsi="Courier New" w:cs="Courier New"/>
+        </w:rPr>
+      </w:pPr>
+      <w:r>
+        <w:rPr>
+          <w:rFonts w:ascii="Courier New" w:hAnsi="Courier New" w:cs="Courier New"/>
+        </w:rPr>
+        <w:t>Rate</w:t>
+      </w:r>
+      <w:r>
+        <w:rPr>
+          <w:rFonts w:ascii="Courier New" w:hAnsi="Courier New" w:cs="Courier New"/>
+        </w:rPr>
+        <w:tab/>
+      </w:r>
+      <w:r>
+        <w:rPr>
+          <w:rFonts w:ascii="Courier New" w:hAnsi="Courier New" w:cs="Courier New"/>
+        </w:rPr>
+        <w:tab/>
+      </w:r>
+      <w:r>
+        <w:rPr>
+          <w:rFonts w:ascii="Courier New" w:hAnsi="Courier New" w:cs="Courier New"/>
+        </w:rPr>
+        <w:tab/>
+      </w:r>
+      <w:r>
+        <w:rPr>
+          <w:rFonts w:ascii="Courier New" w:hAnsi="Courier New" w:cs="Courier New"/>
+        </w:rPr>
+        <w:tab/>
+      </w:r>
+      <w:r>
+        <w:rPr>
+          <w:rFonts w:ascii="Courier New" w:hAnsi="Courier New" w:cs="Courier New"/>
+        </w:rPr>
+        <w:tab/>
+        <w:t>- 18</w:t>
+      </w:r>
+    </w:p>
+    <w:p>
+      <w:pPr>
+        <w:pStyle w:val="PlainText"/>
+        <w:rPr>
+          <w:rFonts w:ascii="Courier New" w:hAnsi="Courier New" w:cs="Courier New"/>
+        </w:rPr>
+      </w:pPr>
+      <w:r>
+        <w:rPr>
+          <w:rFonts w:ascii="Courier New" w:hAnsi="Courier New" w:cs="Courier New"/>
+        </w:rPr>
+        <w:t>Total Price</w:t>
+      </w:r>
+      <w:r>
+        <w:rPr>
+          <w:rFonts w:ascii="Courier New" w:hAnsi="Courier New" w:cs="Courier New"/>
+        </w:rPr>
+        <w:tab/>
+      </w:r>
+      <w:r>
+        <w:rPr>
+          <w:rFonts w:ascii="Courier New" w:hAnsi="Courier New" w:cs="Courier New"/>
+        </w:rPr>
+        <w:tab/>
+      </w:r>
+      <w:r>
+        <w:rPr>
+          <w:rFonts w:ascii="Courier New" w:hAnsi="Courier New" w:cs="Courier New"/>
+        </w:rPr>
+        <w:tab/>
+      </w:r>
+      <w:r>
+        <w:rPr>
+          <w:rFonts w:ascii="Courier New" w:hAnsi="Courier New" w:cs="Courier New"/>
+        </w:rPr>
+        <w:tab/>
+        <w:t>- 4140.0</w:t>
+      </w:r>
+    </w:p>
+    <w:p>
+      <w:pPr>
+        <w:pStyle w:val="PlainText"/>
+        <w:rPr>
+          <w:rFonts w:ascii="Courier New" w:hAnsi="Courier New" w:cs="Courier New"/>
+          <w:b/>
+        </w:rPr>
+      </w:pPr>
+      <w:r>
+        <w:rPr>
+          <w:rFonts w:ascii="Courier New" w:hAnsi="Courier New" w:cs="Courier New"/>
+          <w:b/>
+        </w:rPr>
+        <w:t>Amount balance</w:t>
+      </w:r>
+      <w:r>
+        <w:rPr>
+          <w:rFonts w:ascii="Courier New" w:hAnsi="Courier New" w:cs="Courier New"/>
+          <w:b/>
+        </w:rPr>
+        <w:tab/>
+      </w:r>
+      <w:r>
+        <w:rPr>
+          <w:rFonts w:ascii="Courier New" w:hAnsi="Courier New" w:cs="Courier New"/>
+          <w:b/>
+        </w:rPr>
+        <w:tab/>
+      </w:r>
+      <w:r>
+        <w:rPr>
+          <w:rFonts w:ascii="Courier New" w:hAnsi="Courier New" w:cs="Courier New"/>
+          <w:b/>
+        </w:rPr>
+        <w:tab/>
+        <w:t>- 28054.0</w:t>
+      </w:r>
+    </w:p>
+    <w:p>
+      <w:pPr>
+        <w:pStyle w:val="PlainText"/>
+        <w:rPr>
+          <w:rFonts w:ascii="Courier New" w:hAnsi="Courier New" w:cs="Courier New"/>
+        </w:rPr>
+      </w:pPr>
+    </w:p>
+    <w:p>
+      <w:pPr>
+        <w:pStyle w:val="PlainText"/>
+        <w:rPr>
+          <w:rFonts w:ascii="Courier New" w:hAnsi="Courier New" w:cs="Courier New"/>
+          <w:b/>
+        </w:rPr>
+      </w:pPr>
     </w:p>
     <w:p>
       <w:pPr>

</xml_diff>

<commit_message>
8/2/2019 MAMATHA CHICK IN
</commit_message>
<xml_diff>
--- a/customer _details/GANGAMMA/SEP/TUMKUR/7 MALAI/PURCHASE DETAILS.docx
+++ b/customer _details/GANGAMMA/SEP/TUMKUR/7 MALAI/PURCHASE DETAILS.docx
@@ -16774,13 +16774,7 @@
         <w:rPr>
           <w:rFonts w:ascii="Courier New" w:hAnsi="Courier New" w:cs="Courier New"/>
         </w:rPr>
-        <w:t>TUE Feb 05</w:t>
-      </w:r>
-      <w:r>
-        <w:rPr>
-          <w:rFonts w:ascii="Courier New" w:hAnsi="Courier New" w:cs="Courier New"/>
-        </w:rPr>
-        <w:t xml:space="preserve"> 11:13:04 IST 2019</w:t>
+        <w:t>TUE Feb 05 11:13:04 IST 2019</w:t>
       </w:r>
     </w:p>
     <w:p>
@@ -17101,6 +17095,601 @@
         <w:tab/>
         <w:t>- 28054.0</w:t>
       </w:r>
+    </w:p>
+    <w:p>
+      <w:pPr>
+        <w:pStyle w:val="PlainText"/>
+        <w:rPr>
+          <w:rFonts w:ascii="Courier New" w:hAnsi="Courier New" w:cs="Courier New"/>
+          <w:b/>
+        </w:rPr>
+      </w:pPr>
+    </w:p>
+    <w:p>
+      <w:pPr>
+        <w:pStyle w:val="PlainText"/>
+        <w:rPr>
+          <w:rFonts w:ascii="Courier New" w:hAnsi="Courier New" w:cs="Courier New"/>
+        </w:rPr>
+      </w:pPr>
+      <w:r>
+        <w:rPr>
+          <w:rFonts w:ascii="Courier New" w:hAnsi="Courier New" w:cs="Courier New"/>
+        </w:rPr>
+        <w:t>THU Feb 07</w:t>
+      </w:r>
+      <w:r>
+        <w:rPr>
+          <w:rFonts w:ascii="Courier New" w:hAnsi="Courier New" w:cs="Courier New"/>
+        </w:rPr>
+        <w:t xml:space="preserve"> 14:27:33 IST 2019</w:t>
+      </w:r>
+    </w:p>
+    <w:p>
+      <w:pPr>
+        <w:pStyle w:val="PlainText"/>
+        <w:rPr>
+          <w:rFonts w:ascii="Courier New" w:hAnsi="Courier New" w:cs="Courier New"/>
+        </w:rPr>
+      </w:pPr>
+      <w:r>
+        <w:rPr>
+          <w:rFonts w:ascii="Courier New" w:hAnsi="Courier New" w:cs="Courier New"/>
+        </w:rPr>
+        <w:t>Person Name</w:t>
+      </w:r>
+      <w:r>
+        <w:rPr>
+          <w:rFonts w:ascii="Courier New" w:hAnsi="Courier New" w:cs="Courier New"/>
+        </w:rPr>
+        <w:tab/>
+      </w:r>
+      <w:r>
+        <w:rPr>
+          <w:rFonts w:ascii="Courier New" w:hAnsi="Courier New" w:cs="Courier New"/>
+        </w:rPr>
+        <w:tab/>
+      </w:r>
+      <w:r>
+        <w:rPr>
+          <w:rFonts w:ascii="Courier New" w:hAnsi="Courier New" w:cs="Courier New"/>
+        </w:rPr>
+        <w:tab/>
+      </w:r>
+      <w:r>
+        <w:rPr>
+          <w:rFonts w:ascii="Courier New" w:hAnsi="Courier New" w:cs="Courier New"/>
+        </w:rPr>
+        <w:tab/>
+        <w:t>- 7 MALAI</w:t>
+      </w:r>
+    </w:p>
+    <w:p>
+      <w:pPr>
+        <w:pStyle w:val="PlainText"/>
+        <w:rPr>
+          <w:rFonts w:ascii="Courier New" w:hAnsi="Courier New" w:cs="Courier New"/>
+        </w:rPr>
+      </w:pPr>
+      <w:r>
+        <w:rPr>
+          <w:rFonts w:ascii="Courier New" w:hAnsi="Courier New" w:cs="Courier New"/>
+        </w:rPr>
+        <w:t>Bill number</w:t>
+      </w:r>
+      <w:r>
+        <w:rPr>
+          <w:rFonts w:ascii="Courier New" w:hAnsi="Courier New" w:cs="Courier New"/>
+        </w:rPr>
+        <w:tab/>
+      </w:r>
+      <w:r>
+        <w:rPr>
+          <w:rFonts w:ascii="Courier New" w:hAnsi="Courier New" w:cs="Courier New"/>
+        </w:rPr>
+        <w:tab/>
+      </w:r>
+      <w:r>
+        <w:rPr>
+          <w:rFonts w:ascii="Courier New" w:hAnsi="Courier New" w:cs="Courier New"/>
+        </w:rPr>
+        <w:tab/>
+      </w:r>
+      <w:r>
+        <w:rPr>
+          <w:rFonts w:ascii="Courier New" w:hAnsi="Courier New" w:cs="Courier New"/>
+        </w:rPr>
+        <w:tab/>
+        <w:t>- 10722</w:t>
+      </w:r>
+    </w:p>
+    <w:p>
+      <w:pPr>
+        <w:pStyle w:val="PlainText"/>
+        <w:rPr>
+          <w:rFonts w:ascii="Courier New" w:hAnsi="Courier New" w:cs="Courier New"/>
+        </w:rPr>
+      </w:pPr>
+      <w:r>
+        <w:rPr>
+          <w:rFonts w:ascii="Courier New" w:hAnsi="Courier New" w:cs="Courier New"/>
+        </w:rPr>
+        <w:t>---------------------------------------------------------------</w:t>
+      </w:r>
+    </w:p>
+    <w:p>
+      <w:pPr>
+        <w:pStyle w:val="PlainText"/>
+        <w:rPr>
+          <w:rFonts w:ascii="Courier New" w:hAnsi="Courier New" w:cs="Courier New"/>
+        </w:rPr>
+      </w:pPr>
+      <w:r>
+        <w:rPr>
+          <w:rFonts w:ascii="Courier New" w:hAnsi="Courier New" w:cs="Courier New"/>
+        </w:rPr>
+        <w:t>Item Name</w:t>
+      </w:r>
+      <w:r>
+        <w:rPr>
+          <w:rFonts w:ascii="Courier New" w:hAnsi="Courier New" w:cs="Courier New"/>
+        </w:rPr>
+        <w:tab/>
+      </w:r>
+      <w:r>
+        <w:rPr>
+          <w:rFonts w:ascii="Courier New" w:hAnsi="Courier New" w:cs="Courier New"/>
+        </w:rPr>
+        <w:tab/>
+      </w:r>
+      <w:r>
+        <w:rPr>
+          <w:rFonts w:ascii="Courier New" w:hAnsi="Courier New" w:cs="Courier New"/>
+        </w:rPr>
+        <w:tab/>
+      </w:r>
+      <w:r>
+        <w:rPr>
+          <w:rFonts w:ascii="Courier New" w:hAnsi="Courier New" w:cs="Courier New"/>
+        </w:rPr>
+        <w:tab/>
+        <w:t>- POTATO</w:t>
+      </w:r>
+    </w:p>
+    <w:p>
+      <w:pPr>
+        <w:pStyle w:val="PlainText"/>
+        <w:rPr>
+          <w:rFonts w:ascii="Courier New" w:hAnsi="Courier New" w:cs="Courier New"/>
+        </w:rPr>
+      </w:pPr>
+      <w:r>
+        <w:rPr>
+          <w:rFonts w:ascii="Courier New" w:hAnsi="Courier New" w:cs="Courier New"/>
+        </w:rPr>
+        <w:t>Number of Pockets</w:t>
+      </w:r>
+      <w:r>
+        <w:rPr>
+          <w:rFonts w:ascii="Courier New" w:hAnsi="Courier New" w:cs="Courier New"/>
+        </w:rPr>
+        <w:tab/>
+      </w:r>
+      <w:r>
+        <w:rPr>
+          <w:rFonts w:ascii="Courier New" w:hAnsi="Courier New" w:cs="Courier New"/>
+        </w:rPr>
+        <w:tab/>
+      </w:r>
+      <w:r>
+        <w:rPr>
+          <w:rFonts w:ascii="Courier New" w:hAnsi="Courier New" w:cs="Courier New"/>
+        </w:rPr>
+        <w:tab/>
+        <w:t>- 5</w:t>
+      </w:r>
+    </w:p>
+    <w:p>
+      <w:pPr>
+        <w:pStyle w:val="PlainText"/>
+        <w:rPr>
+          <w:rFonts w:ascii="Courier New" w:hAnsi="Courier New" w:cs="Courier New"/>
+        </w:rPr>
+      </w:pPr>
+      <w:r>
+        <w:rPr>
+          <w:rFonts w:ascii="Courier New" w:hAnsi="Courier New" w:cs="Courier New"/>
+        </w:rPr>
+        <w:t>Number of KGs</w:t>
+      </w:r>
+      <w:r>
+        <w:rPr>
+          <w:rFonts w:ascii="Courier New" w:hAnsi="Courier New" w:cs="Courier New"/>
+        </w:rPr>
+        <w:tab/>
+      </w:r>
+      <w:r>
+        <w:rPr>
+          <w:rFonts w:ascii="Courier New" w:hAnsi="Courier New" w:cs="Courier New"/>
+        </w:rPr>
+        <w:tab/>
+      </w:r>
+      <w:r>
+        <w:rPr>
+          <w:rFonts w:ascii="Courier New" w:hAnsi="Courier New" w:cs="Courier New"/>
+        </w:rPr>
+        <w:tab/>
+        <w:t>- 264</w:t>
+      </w:r>
+    </w:p>
+    <w:p>
+      <w:pPr>
+        <w:pStyle w:val="PlainText"/>
+        <w:rPr>
+          <w:rFonts w:ascii="Courier New" w:hAnsi="Courier New" w:cs="Courier New"/>
+        </w:rPr>
+      </w:pPr>
+      <w:r>
+        <w:rPr>
+          <w:rFonts w:ascii="Courier New" w:hAnsi="Courier New" w:cs="Courier New"/>
+        </w:rPr>
+        <w:t>Rate</w:t>
+      </w:r>
+      <w:r>
+        <w:rPr>
+          <w:rFonts w:ascii="Courier New" w:hAnsi="Courier New" w:cs="Courier New"/>
+        </w:rPr>
+        <w:tab/>
+      </w:r>
+      <w:r>
+        <w:rPr>
+          <w:rFonts w:ascii="Courier New" w:hAnsi="Courier New" w:cs="Courier New"/>
+        </w:rPr>
+        <w:tab/>
+      </w:r>
+      <w:r>
+        <w:rPr>
+          <w:rFonts w:ascii="Courier New" w:hAnsi="Courier New" w:cs="Courier New"/>
+        </w:rPr>
+        <w:tab/>
+      </w:r>
+      <w:r>
+        <w:rPr>
+          <w:rFonts w:ascii="Courier New" w:hAnsi="Courier New" w:cs="Courier New"/>
+        </w:rPr>
+        <w:tab/>
+      </w:r>
+      <w:r>
+        <w:rPr>
+          <w:rFonts w:ascii="Courier New" w:hAnsi="Courier New" w:cs="Courier New"/>
+        </w:rPr>
+        <w:tab/>
+        <w:t>- 18</w:t>
+      </w:r>
+    </w:p>
+    <w:p>
+      <w:pPr>
+        <w:pStyle w:val="PlainText"/>
+        <w:rPr>
+          <w:rFonts w:ascii="Courier New" w:hAnsi="Courier New" w:cs="Courier New"/>
+        </w:rPr>
+      </w:pPr>
+      <w:r>
+        <w:rPr>
+          <w:rFonts w:ascii="Courier New" w:hAnsi="Courier New" w:cs="Courier New"/>
+        </w:rPr>
+        <w:t>Total Price</w:t>
+      </w:r>
+      <w:r>
+        <w:rPr>
+          <w:rFonts w:ascii="Courier New" w:hAnsi="Courier New" w:cs="Courier New"/>
+        </w:rPr>
+        <w:tab/>
+      </w:r>
+      <w:r>
+        <w:rPr>
+          <w:rFonts w:ascii="Courier New" w:hAnsi="Courier New" w:cs="Courier New"/>
+        </w:rPr>
+        <w:tab/>
+      </w:r>
+      <w:r>
+        <w:rPr>
+          <w:rFonts w:ascii="Courier New" w:hAnsi="Courier New" w:cs="Courier New"/>
+        </w:rPr>
+        <w:tab/>
+      </w:r>
+      <w:r>
+        <w:rPr>
+          <w:rFonts w:ascii="Courier New" w:hAnsi="Courier New" w:cs="Courier New"/>
+        </w:rPr>
+        <w:tab/>
+        <w:t>- 4752.0</w:t>
+      </w:r>
+    </w:p>
+    <w:p>
+      <w:pPr>
+        <w:pStyle w:val="PlainText"/>
+        <w:rPr>
+          <w:rFonts w:ascii="Courier New" w:hAnsi="Courier New" w:cs="Courier New"/>
+        </w:rPr>
+      </w:pPr>
+      <w:r>
+        <w:rPr>
+          <w:rFonts w:ascii="Courier New" w:hAnsi="Courier New" w:cs="Courier New"/>
+        </w:rPr>
+        <w:t>Amount balance</w:t>
+      </w:r>
+      <w:r>
+        <w:rPr>
+          <w:rFonts w:ascii="Courier New" w:hAnsi="Courier New" w:cs="Courier New"/>
+        </w:rPr>
+        <w:tab/>
+      </w:r>
+      <w:r>
+        <w:rPr>
+          <w:rFonts w:ascii="Courier New" w:hAnsi="Courier New" w:cs="Courier New"/>
+        </w:rPr>
+        <w:tab/>
+      </w:r>
+      <w:r>
+        <w:rPr>
+          <w:rFonts w:ascii="Courier New" w:hAnsi="Courier New" w:cs="Courier New"/>
+        </w:rPr>
+        <w:tab/>
+        <w:t>- 32806.0</w:t>
+      </w:r>
+    </w:p>
+    <w:p>
+      <w:pPr>
+        <w:pStyle w:val="PlainText"/>
+        <w:rPr>
+          <w:rFonts w:ascii="Courier New" w:hAnsi="Courier New" w:cs="Courier New"/>
+        </w:rPr>
+      </w:pPr>
+    </w:p>
+    <w:p>
+      <w:pPr>
+        <w:pStyle w:val="PlainText"/>
+        <w:rPr>
+          <w:rFonts w:ascii="Courier New" w:hAnsi="Courier New" w:cs="Courier New"/>
+        </w:rPr>
+      </w:pPr>
+      <w:r>
+        <w:rPr>
+          <w:rFonts w:ascii="Courier New" w:hAnsi="Courier New" w:cs="Courier New"/>
+        </w:rPr>
+        <w:t>Item Name</w:t>
+      </w:r>
+      <w:r>
+        <w:rPr>
+          <w:rFonts w:ascii="Courier New" w:hAnsi="Courier New" w:cs="Courier New"/>
+        </w:rPr>
+        <w:tab/>
+      </w:r>
+      <w:r>
+        <w:rPr>
+          <w:rFonts w:ascii="Courier New" w:hAnsi="Courier New" w:cs="Courier New"/>
+        </w:rPr>
+        <w:tab/>
+      </w:r>
+      <w:r>
+        <w:rPr>
+          <w:rFonts w:ascii="Courier New" w:hAnsi="Courier New" w:cs="Courier New"/>
+        </w:rPr>
+        <w:tab/>
+      </w:r>
+      <w:r>
+        <w:rPr>
+          <w:rFonts w:ascii="Courier New" w:hAnsi="Courier New" w:cs="Courier New"/>
+        </w:rPr>
+        <w:tab/>
+        <w:t>- CHOWCHOW</w:t>
+      </w:r>
+    </w:p>
+    <w:p>
+      <w:pPr>
+        <w:pStyle w:val="PlainText"/>
+        <w:rPr>
+          <w:rFonts w:ascii="Courier New" w:hAnsi="Courier New" w:cs="Courier New"/>
+        </w:rPr>
+      </w:pPr>
+      <w:r>
+        <w:rPr>
+          <w:rFonts w:ascii="Courier New" w:hAnsi="Courier New" w:cs="Courier New"/>
+        </w:rPr>
+        <w:t>Number of Pockets</w:t>
+      </w:r>
+      <w:r>
+        <w:rPr>
+          <w:rFonts w:ascii="Courier New" w:hAnsi="Courier New" w:cs="Courier New"/>
+        </w:rPr>
+        <w:tab/>
+      </w:r>
+      <w:r>
+        <w:rPr>
+          <w:rFonts w:ascii="Courier New" w:hAnsi="Courier New" w:cs="Courier New"/>
+        </w:rPr>
+        <w:tab/>
+      </w:r>
+      <w:r>
+        <w:rPr>
+          <w:rFonts w:ascii="Courier New" w:hAnsi="Courier New" w:cs="Courier New"/>
+        </w:rPr>
+        <w:tab/>
+        <w:t>- 2</w:t>
+      </w:r>
+    </w:p>
+    <w:p>
+      <w:pPr>
+        <w:pStyle w:val="PlainText"/>
+        <w:rPr>
+          <w:rFonts w:ascii="Courier New" w:hAnsi="Courier New" w:cs="Courier New"/>
+        </w:rPr>
+      </w:pPr>
+      <w:r>
+        <w:rPr>
+          <w:rFonts w:ascii="Courier New" w:hAnsi="Courier New" w:cs="Courier New"/>
+        </w:rPr>
+        <w:t>Number of KGs</w:t>
+      </w:r>
+      <w:r>
+        <w:rPr>
+          <w:rFonts w:ascii="Courier New" w:hAnsi="Courier New" w:cs="Courier New"/>
+        </w:rPr>
+        <w:tab/>
+      </w:r>
+      <w:r>
+        <w:rPr>
+          <w:rFonts w:ascii="Courier New" w:hAnsi="Courier New" w:cs="Courier New"/>
+        </w:rPr>
+        <w:tab/>
+      </w:r>
+      <w:r>
+        <w:rPr>
+          <w:rFonts w:ascii="Courier New" w:hAnsi="Courier New" w:cs="Courier New"/>
+        </w:rPr>
+        <w:tab/>
+        <w:t>- 139</w:t>
+      </w:r>
+    </w:p>
+    <w:p>
+      <w:pPr>
+        <w:pStyle w:val="PlainText"/>
+        <w:rPr>
+          <w:rFonts w:ascii="Courier New" w:hAnsi="Courier New" w:cs="Courier New"/>
+        </w:rPr>
+      </w:pPr>
+      <w:r>
+        <w:rPr>
+          <w:rFonts w:ascii="Courier New" w:hAnsi="Courier New" w:cs="Courier New"/>
+        </w:rPr>
+        <w:t>Rate</w:t>
+      </w:r>
+      <w:r>
+        <w:rPr>
+          <w:rFonts w:ascii="Courier New" w:hAnsi="Courier New" w:cs="Courier New"/>
+        </w:rPr>
+        <w:tab/>
+      </w:r>
+      <w:r>
+        <w:rPr>
+          <w:rFonts w:ascii="Courier New" w:hAnsi="Courier New" w:cs="Courier New"/>
+        </w:rPr>
+        <w:tab/>
+      </w:r>
+      <w:r>
+        <w:rPr>
+          <w:rFonts w:ascii="Courier New" w:hAnsi="Courier New" w:cs="Courier New"/>
+        </w:rPr>
+        <w:tab/>
+      </w:r>
+      <w:r>
+        <w:rPr>
+          <w:rFonts w:ascii="Courier New" w:hAnsi="Courier New" w:cs="Courier New"/>
+        </w:rPr>
+        <w:tab/>
+      </w:r>
+      <w:r>
+        <w:rPr>
+          <w:rFonts w:ascii="Courier New" w:hAnsi="Courier New" w:cs="Courier New"/>
+        </w:rPr>
+        <w:tab/>
+        <w:t>- 12</w:t>
+      </w:r>
+    </w:p>
+    <w:p>
+      <w:pPr>
+        <w:pStyle w:val="PlainText"/>
+        <w:rPr>
+          <w:rFonts w:ascii="Courier New" w:hAnsi="Courier New" w:cs="Courier New"/>
+        </w:rPr>
+      </w:pPr>
+      <w:r>
+        <w:rPr>
+          <w:rFonts w:ascii="Courier New" w:hAnsi="Courier New" w:cs="Courier New"/>
+        </w:rPr>
+        <w:t>Total Price</w:t>
+      </w:r>
+      <w:r>
+        <w:rPr>
+          <w:rFonts w:ascii="Courier New" w:hAnsi="Courier New" w:cs="Courier New"/>
+        </w:rPr>
+        <w:tab/>
+      </w:r>
+      <w:r>
+        <w:rPr>
+          <w:rFonts w:ascii="Courier New" w:hAnsi="Courier New" w:cs="Courier New"/>
+        </w:rPr>
+        <w:tab/>
+      </w:r>
+      <w:r>
+        <w:rPr>
+          <w:rFonts w:ascii="Courier New" w:hAnsi="Courier New" w:cs="Courier New"/>
+        </w:rPr>
+        <w:tab/>
+      </w:r>
+      <w:r>
+        <w:rPr>
+          <w:rFonts w:ascii="Courier New" w:hAnsi="Courier New" w:cs="Courier New"/>
+        </w:rPr>
+        <w:tab/>
+        <w:t>- 1668.0</w:t>
+      </w:r>
+    </w:p>
+    <w:p>
+      <w:pPr>
+        <w:pStyle w:val="PlainText"/>
+        <w:rPr>
+          <w:rFonts w:ascii="Courier New" w:hAnsi="Courier New" w:cs="Courier New"/>
+          <w:b/>
+        </w:rPr>
+      </w:pPr>
+      <w:r>
+        <w:rPr>
+          <w:rFonts w:ascii="Courier New" w:hAnsi="Courier New" w:cs="Courier New"/>
+          <w:b/>
+        </w:rPr>
+        <w:t>Amount balance</w:t>
+      </w:r>
+      <w:r>
+        <w:rPr>
+          <w:rFonts w:ascii="Courier New" w:hAnsi="Courier New" w:cs="Courier New"/>
+          <w:b/>
+        </w:rPr>
+        <w:tab/>
+      </w:r>
+      <w:r>
+        <w:rPr>
+          <w:rFonts w:ascii="Courier New" w:hAnsi="Courier New" w:cs="Courier New"/>
+          <w:b/>
+        </w:rPr>
+        <w:tab/>
+      </w:r>
+      <w:r>
+        <w:rPr>
+          <w:rFonts w:ascii="Courier New" w:hAnsi="Courier New" w:cs="Courier New"/>
+          <w:b/>
+        </w:rPr>
+        <w:tab/>
+        <w:t>- 34474.0</w:t>
+      </w:r>
+    </w:p>
+    <w:p>
+      <w:pPr>
+        <w:pStyle w:val="PlainText"/>
+        <w:rPr>
+          <w:rFonts w:ascii="Courier New" w:hAnsi="Courier New" w:cs="Courier New"/>
+        </w:rPr>
+      </w:pPr>
+    </w:p>
+    <w:p>
+      <w:pPr>
+        <w:pStyle w:val="PlainText"/>
+        <w:rPr>
+          <w:rFonts w:ascii="Courier New" w:hAnsi="Courier New" w:cs="Courier New"/>
+          <w:b/>
+        </w:rPr>
+      </w:pPr>
     </w:p>
     <w:p>
       <w:pPr>

</xml_diff>

<commit_message>
15/02/2019 MAMATHA CHICK IN
</commit_message>
<xml_diff>
--- a/customer _details/GANGAMMA/SEP/TUMKUR/7 MALAI/PURCHASE DETAILS.docx
+++ b/customer _details/GANGAMMA/SEP/TUMKUR/7 MALAI/PURCHASE DETAILS.docx
@@ -17688,13 +17688,7 @@
         <w:rPr>
           <w:rFonts w:ascii="Courier New" w:hAnsi="Courier New" w:cs="Courier New"/>
         </w:rPr>
-        <w:t>FRI Feb 08</w:t>
-      </w:r>
-      <w:r>
-        <w:rPr>
-          <w:rFonts w:ascii="Courier New" w:hAnsi="Courier New" w:cs="Courier New"/>
-        </w:rPr>
-        <w:t xml:space="preserve"> 11:46:50 IST 2019</w:t>
+        <w:t>FRI Feb 08 11:46:50 IST 2019</w:t>
       </w:r>
     </w:p>
     <w:p>
@@ -18015,6 +18009,247 @@
         <w:tab/>
         <w:t>- 44014.0</w:t>
       </w:r>
+    </w:p>
+    <w:p>
+      <w:pPr>
+        <w:pStyle w:val="PlainText"/>
+        <w:rPr>
+          <w:rFonts w:ascii="Courier New" w:hAnsi="Courier New" w:cs="Courier New"/>
+          <w:b/>
+        </w:rPr>
+      </w:pPr>
+    </w:p>
+    <w:p>
+      <w:pPr>
+        <w:pStyle w:val="PlainText"/>
+        <w:rPr>
+          <w:rFonts w:ascii="Courier New" w:hAnsi="Courier New" w:cs="Courier New"/>
+        </w:rPr>
+      </w:pPr>
+      <w:r>
+        <w:rPr>
+          <w:rFonts w:ascii="Courier New" w:hAnsi="Courier New" w:cs="Courier New"/>
+        </w:rPr>
+        <w:t>THU Feb 14</w:t>
+      </w:r>
+      <w:r>
+        <w:rPr>
+          <w:rFonts w:ascii="Courier New" w:hAnsi="Courier New" w:cs="Courier New"/>
+        </w:rPr>
+        <w:t xml:space="preserve"> 12:24:48 IST 2019</w:t>
+      </w:r>
+    </w:p>
+    <w:p>
+      <w:pPr>
+        <w:pStyle w:val="PlainText"/>
+        <w:rPr>
+          <w:rFonts w:ascii="Courier New" w:hAnsi="Courier New" w:cs="Courier New"/>
+        </w:rPr>
+      </w:pPr>
+      <w:r>
+        <w:rPr>
+          <w:rFonts w:ascii="Courier New" w:hAnsi="Courier New" w:cs="Courier New"/>
+        </w:rPr>
+        <w:t>Person Name</w:t>
+      </w:r>
+      <w:r>
+        <w:rPr>
+          <w:rFonts w:ascii="Courier New" w:hAnsi="Courier New" w:cs="Courier New"/>
+        </w:rPr>
+        <w:tab/>
+      </w:r>
+      <w:r>
+        <w:rPr>
+          <w:rFonts w:ascii="Courier New" w:hAnsi="Courier New" w:cs="Courier New"/>
+        </w:rPr>
+        <w:tab/>
+      </w:r>
+      <w:r>
+        <w:rPr>
+          <w:rFonts w:ascii="Courier New" w:hAnsi="Courier New" w:cs="Courier New"/>
+        </w:rPr>
+        <w:tab/>
+      </w:r>
+      <w:r>
+        <w:rPr>
+          <w:rFonts w:ascii="Courier New" w:hAnsi="Courier New" w:cs="Courier New"/>
+        </w:rPr>
+        <w:tab/>
+        <w:t>- 7 MALAI</w:t>
+      </w:r>
+    </w:p>
+    <w:p>
+      <w:pPr>
+        <w:pStyle w:val="PlainText"/>
+        <w:rPr>
+          <w:rFonts w:ascii="Courier New" w:hAnsi="Courier New" w:cs="Courier New"/>
+        </w:rPr>
+      </w:pPr>
+      <w:r>
+        <w:rPr>
+          <w:rFonts w:ascii="Courier New" w:hAnsi="Courier New" w:cs="Courier New"/>
+        </w:rPr>
+        <w:t>---------------------------------------------------------------</w:t>
+      </w:r>
+    </w:p>
+    <w:p>
+      <w:pPr>
+        <w:pStyle w:val="PlainText"/>
+        <w:rPr>
+          <w:rFonts w:ascii="Courier New" w:hAnsi="Courier New" w:cs="Courier New"/>
+        </w:rPr>
+      </w:pPr>
+      <w:r>
+        <w:rPr>
+          <w:rFonts w:ascii="Courier New" w:hAnsi="Courier New" w:cs="Courier New"/>
+        </w:rPr>
+        <w:t>Item Name</w:t>
+      </w:r>
+      <w:r>
+        <w:rPr>
+          <w:rFonts w:ascii="Courier New" w:hAnsi="Courier New" w:cs="Courier New"/>
+        </w:rPr>
+        <w:tab/>
+      </w:r>
+      <w:r>
+        <w:rPr>
+          <w:rFonts w:ascii="Courier New" w:hAnsi="Courier New" w:cs="Courier New"/>
+        </w:rPr>
+        <w:tab/>
+      </w:r>
+      <w:r>
+        <w:rPr>
+          <w:rFonts w:ascii="Courier New" w:hAnsi="Courier New" w:cs="Courier New"/>
+        </w:rPr>
+        <w:tab/>
+      </w:r>
+      <w:r>
+        <w:rPr>
+          <w:rFonts w:ascii="Courier New" w:hAnsi="Courier New" w:cs="Courier New"/>
+        </w:rPr>
+        <w:tab/>
+        <w:t>- CARROT</w:t>
+      </w:r>
+    </w:p>
+    <w:p>
+      <w:pPr>
+        <w:pStyle w:val="PlainText"/>
+        <w:rPr>
+          <w:rFonts w:ascii="Courier New" w:hAnsi="Courier New" w:cs="Courier New"/>
+          <w:color w:val="FF0000"/>
+        </w:rPr>
+      </w:pPr>
+      <w:r>
+        <w:rPr>
+          <w:rFonts w:ascii="Courier New" w:hAnsi="Courier New" w:cs="Courier New"/>
+          <w:color w:val="FF0000"/>
+        </w:rPr>
+        <w:t>Amount Received</w:t>
+      </w:r>
+      <w:r>
+        <w:rPr>
+          <w:rFonts w:ascii="Courier New" w:hAnsi="Courier New" w:cs="Courier New"/>
+          <w:color w:val="FF0000"/>
+        </w:rPr>
+        <w:tab/>
+      </w:r>
+      <w:r>
+        <w:rPr>
+          <w:rFonts w:ascii="Courier New" w:hAnsi="Courier New" w:cs="Courier New"/>
+          <w:color w:val="FF0000"/>
+        </w:rPr>
+        <w:tab/>
+      </w:r>
+      <w:r>
+        <w:rPr>
+          <w:rFonts w:ascii="Courier New" w:hAnsi="Courier New" w:cs="Courier New"/>
+          <w:color w:val="FF0000"/>
+        </w:rPr>
+        <w:tab/>
+        <w:t>- 20000</w:t>
+      </w:r>
+    </w:p>
+    <w:p>
+      <w:pPr>
+        <w:pStyle w:val="PlainText"/>
+        <w:rPr>
+          <w:rFonts w:ascii="Courier New" w:hAnsi="Courier New" w:cs="Courier New"/>
+          <w:b/>
+        </w:rPr>
+      </w:pPr>
+      <w:r>
+        <w:rPr>
+          <w:rFonts w:ascii="Courier New" w:hAnsi="Courier New" w:cs="Courier New"/>
+          <w:b/>
+        </w:rPr>
+        <w:t>Amount balance</w:t>
+      </w:r>
+      <w:r>
+        <w:rPr>
+          <w:rFonts w:ascii="Courier New" w:hAnsi="Courier New" w:cs="Courier New"/>
+          <w:b/>
+        </w:rPr>
+        <w:tab/>
+      </w:r>
+      <w:r>
+        <w:rPr>
+          <w:rFonts w:ascii="Courier New" w:hAnsi="Courier New" w:cs="Courier New"/>
+          <w:b/>
+        </w:rPr>
+        <w:tab/>
+      </w:r>
+      <w:r>
+        <w:rPr>
+          <w:rFonts w:ascii="Courier New" w:hAnsi="Courier New" w:cs="Courier New"/>
+          <w:b/>
+        </w:rPr>
+        <w:tab/>
+        <w:t>- 24014.0</w:t>
+      </w:r>
+    </w:p>
+    <w:p>
+      <w:pPr>
+        <w:pStyle w:val="PlainText"/>
+        <w:rPr>
+          <w:rFonts w:ascii="Courier New" w:hAnsi="Courier New" w:cs="Courier New"/>
+        </w:rPr>
+      </w:pPr>
+      <w:r>
+        <w:rPr>
+          <w:rFonts w:ascii="Courier New" w:hAnsi="Courier New" w:cs="Courier New"/>
+        </w:rPr>
+        <w:t>Amount Received mode</w:t>
+      </w:r>
+      <w:r>
+        <w:rPr>
+          <w:rFonts w:ascii="Courier New" w:hAnsi="Courier New" w:cs="Courier New"/>
+        </w:rPr>
+        <w:tab/>
+      </w:r>
+      <w:r>
+        <w:rPr>
+          <w:rFonts w:ascii="Courier New" w:hAnsi="Courier New" w:cs="Courier New"/>
+        </w:rPr>
+        <w:tab/>
+        <w:t>- CASH</w:t>
+      </w:r>
+    </w:p>
+    <w:p>
+      <w:pPr>
+        <w:pStyle w:val="PlainText"/>
+        <w:rPr>
+          <w:rFonts w:ascii="Courier New" w:hAnsi="Courier New" w:cs="Courier New"/>
+        </w:rPr>
+      </w:pPr>
+    </w:p>
+    <w:p>
+      <w:pPr>
+        <w:pStyle w:val="PlainText"/>
+        <w:rPr>
+          <w:rFonts w:ascii="Courier New" w:hAnsi="Courier New" w:cs="Courier New"/>
+          <w:b/>
+        </w:rPr>
+      </w:pPr>
     </w:p>
     <w:p>
       <w:pPr>

</xml_diff>

<commit_message>
16/02/2019 MAMATHA CHICK IN
</commit_message>
<xml_diff>
--- a/customer _details/GANGAMMA/SEP/TUMKUR/7 MALAI/PURCHASE DETAILS.docx
+++ b/customer _details/GANGAMMA/SEP/TUMKUR/7 MALAI/PURCHASE DETAILS.docx
@@ -18030,13 +18030,7 @@
         <w:rPr>
           <w:rFonts w:ascii="Courier New" w:hAnsi="Courier New" w:cs="Courier New"/>
         </w:rPr>
-        <w:t>THU Feb 14</w:t>
-      </w:r>
-      <w:r>
-        <w:rPr>
-          <w:rFonts w:ascii="Courier New" w:hAnsi="Courier New" w:cs="Courier New"/>
-        </w:rPr>
-        <w:t xml:space="preserve"> 12:24:48 IST 2019</w:t>
+        <w:t>THU Feb 14 12:24:48 IST 2019</w:t>
       </w:r>
     </w:p>
     <w:p>
@@ -18233,6 +18227,369 @@
         <w:tab/>
         <w:t>- CASH</w:t>
       </w:r>
+    </w:p>
+    <w:p>
+      <w:pPr>
+        <w:pStyle w:val="PlainText"/>
+        <w:rPr>
+          <w:rFonts w:ascii="Courier New" w:hAnsi="Courier New" w:cs="Courier New"/>
+        </w:rPr>
+      </w:pPr>
+    </w:p>
+    <w:p>
+      <w:pPr>
+        <w:pStyle w:val="PlainText"/>
+        <w:rPr>
+          <w:rFonts w:ascii="Courier New" w:hAnsi="Courier New" w:cs="Courier New"/>
+        </w:rPr>
+      </w:pPr>
+      <w:r>
+        <w:rPr>
+          <w:rFonts w:ascii="Courier New" w:hAnsi="Courier New" w:cs="Courier New"/>
+        </w:rPr>
+        <w:t>FRI Feb 15</w:t>
+      </w:r>
+      <w:r>
+        <w:rPr>
+          <w:rFonts w:ascii="Courier New" w:hAnsi="Courier New" w:cs="Courier New"/>
+        </w:rPr>
+        <w:t xml:space="preserve"> 12:06:25 IST 2019</w:t>
+      </w:r>
+    </w:p>
+    <w:p>
+      <w:pPr>
+        <w:pStyle w:val="PlainText"/>
+        <w:rPr>
+          <w:rFonts w:ascii="Courier New" w:hAnsi="Courier New" w:cs="Courier New"/>
+        </w:rPr>
+      </w:pPr>
+      <w:r>
+        <w:rPr>
+          <w:rFonts w:ascii="Courier New" w:hAnsi="Courier New" w:cs="Courier New"/>
+        </w:rPr>
+        <w:t>Person Name</w:t>
+      </w:r>
+      <w:r>
+        <w:rPr>
+          <w:rFonts w:ascii="Courier New" w:hAnsi="Courier New" w:cs="Courier New"/>
+        </w:rPr>
+        <w:tab/>
+      </w:r>
+      <w:r>
+        <w:rPr>
+          <w:rFonts w:ascii="Courier New" w:hAnsi="Courier New" w:cs="Courier New"/>
+        </w:rPr>
+        <w:tab/>
+      </w:r>
+      <w:r>
+        <w:rPr>
+          <w:rFonts w:ascii="Courier New" w:hAnsi="Courier New" w:cs="Courier New"/>
+        </w:rPr>
+        <w:tab/>
+      </w:r>
+      <w:r>
+        <w:rPr>
+          <w:rFonts w:ascii="Courier New" w:hAnsi="Courier New" w:cs="Courier New"/>
+        </w:rPr>
+        <w:tab/>
+        <w:t>- 7 MALAI</w:t>
+      </w:r>
+    </w:p>
+    <w:p>
+      <w:pPr>
+        <w:pStyle w:val="PlainText"/>
+        <w:rPr>
+          <w:rFonts w:ascii="Courier New" w:hAnsi="Courier New" w:cs="Courier New"/>
+        </w:rPr>
+      </w:pPr>
+      <w:r>
+        <w:rPr>
+          <w:rFonts w:ascii="Courier New" w:hAnsi="Courier New" w:cs="Courier New"/>
+        </w:rPr>
+        <w:t>Bill number</w:t>
+      </w:r>
+      <w:r>
+        <w:rPr>
+          <w:rFonts w:ascii="Courier New" w:hAnsi="Courier New" w:cs="Courier New"/>
+        </w:rPr>
+        <w:tab/>
+      </w:r>
+      <w:r>
+        <w:rPr>
+          <w:rFonts w:ascii="Courier New" w:hAnsi="Courier New" w:cs="Courier New"/>
+        </w:rPr>
+        <w:tab/>
+      </w:r>
+      <w:r>
+        <w:rPr>
+          <w:rFonts w:ascii="Courier New" w:hAnsi="Courier New" w:cs="Courier New"/>
+        </w:rPr>
+        <w:tab/>
+      </w:r>
+      <w:r>
+        <w:rPr>
+          <w:rFonts w:ascii="Courier New" w:hAnsi="Courier New" w:cs="Courier New"/>
+        </w:rPr>
+        <w:tab/>
+        <w:t>- 10929</w:t>
+      </w:r>
+    </w:p>
+    <w:p>
+      <w:pPr>
+        <w:pStyle w:val="PlainText"/>
+        <w:rPr>
+          <w:rFonts w:ascii="Courier New" w:hAnsi="Courier New" w:cs="Courier New"/>
+        </w:rPr>
+      </w:pPr>
+      <w:r>
+        <w:rPr>
+          <w:rFonts w:ascii="Courier New" w:hAnsi="Courier New" w:cs="Courier New"/>
+        </w:rPr>
+        <w:t>---------------------------------------------------------------</w:t>
+      </w:r>
+    </w:p>
+    <w:p>
+      <w:pPr>
+        <w:pStyle w:val="PlainText"/>
+        <w:rPr>
+          <w:rFonts w:ascii="Courier New" w:hAnsi="Courier New" w:cs="Courier New"/>
+        </w:rPr>
+      </w:pPr>
+      <w:r>
+        <w:rPr>
+          <w:rFonts w:ascii="Courier New" w:hAnsi="Courier New" w:cs="Courier New"/>
+        </w:rPr>
+        <w:t>Item Name</w:t>
+      </w:r>
+      <w:r>
+        <w:rPr>
+          <w:rFonts w:ascii="Courier New" w:hAnsi="Courier New" w:cs="Courier New"/>
+        </w:rPr>
+        <w:tab/>
+      </w:r>
+      <w:r>
+        <w:rPr>
+          <w:rFonts w:ascii="Courier New" w:hAnsi="Courier New" w:cs="Courier New"/>
+        </w:rPr>
+        <w:tab/>
+      </w:r>
+      <w:r>
+        <w:rPr>
+          <w:rFonts w:ascii="Courier New" w:hAnsi="Courier New" w:cs="Courier New"/>
+        </w:rPr>
+        <w:tab/>
+      </w:r>
+      <w:r>
+        <w:rPr>
+          <w:rFonts w:ascii="Courier New" w:hAnsi="Courier New" w:cs="Courier New"/>
+        </w:rPr>
+        <w:tab/>
+        <w:t>- CARROT</w:t>
+      </w:r>
+    </w:p>
+    <w:p>
+      <w:pPr>
+        <w:pStyle w:val="PlainText"/>
+        <w:rPr>
+          <w:rFonts w:ascii="Courier New" w:hAnsi="Courier New" w:cs="Courier New"/>
+        </w:rPr>
+      </w:pPr>
+      <w:r>
+        <w:rPr>
+          <w:rFonts w:ascii="Courier New" w:hAnsi="Courier New" w:cs="Courier New"/>
+        </w:rPr>
+        <w:t>Number of Pockets</w:t>
+      </w:r>
+      <w:r>
+        <w:rPr>
+          <w:rFonts w:ascii="Courier New" w:hAnsi="Courier New" w:cs="Courier New"/>
+        </w:rPr>
+        <w:tab/>
+      </w:r>
+      <w:r>
+        <w:rPr>
+          <w:rFonts w:ascii="Courier New" w:hAnsi="Courier New" w:cs="Courier New"/>
+        </w:rPr>
+        <w:tab/>
+      </w:r>
+      <w:r>
+        <w:rPr>
+          <w:rFonts w:ascii="Courier New" w:hAnsi="Courier New" w:cs="Courier New"/>
+        </w:rPr>
+        <w:tab/>
+        <w:t>- 3</w:t>
+      </w:r>
+    </w:p>
+    <w:p>
+      <w:pPr>
+        <w:pStyle w:val="PlainText"/>
+        <w:rPr>
+          <w:rFonts w:ascii="Courier New" w:hAnsi="Courier New" w:cs="Courier New"/>
+        </w:rPr>
+      </w:pPr>
+      <w:r>
+        <w:rPr>
+          <w:rFonts w:ascii="Courier New" w:hAnsi="Courier New" w:cs="Courier New"/>
+        </w:rPr>
+        <w:t>Number of KGs</w:t>
+      </w:r>
+      <w:r>
+        <w:rPr>
+          <w:rFonts w:ascii="Courier New" w:hAnsi="Courier New" w:cs="Courier New"/>
+        </w:rPr>
+        <w:tab/>
+      </w:r>
+      <w:r>
+        <w:rPr>
+          <w:rFonts w:ascii="Courier New" w:hAnsi="Courier New" w:cs="Courier New"/>
+        </w:rPr>
+        <w:tab/>
+      </w:r>
+      <w:r>
+        <w:rPr>
+          <w:rFonts w:ascii="Courier New" w:hAnsi="Courier New" w:cs="Courier New"/>
+        </w:rPr>
+        <w:tab/>
+        <w:t>- 244</w:t>
+      </w:r>
+    </w:p>
+    <w:p>
+      <w:pPr>
+        <w:pStyle w:val="PlainText"/>
+        <w:rPr>
+          <w:rFonts w:ascii="Courier New" w:hAnsi="Courier New" w:cs="Courier New"/>
+        </w:rPr>
+      </w:pPr>
+      <w:r>
+        <w:rPr>
+          <w:rFonts w:ascii="Courier New" w:hAnsi="Courier New" w:cs="Courier New"/>
+        </w:rPr>
+        <w:t>Rate</w:t>
+      </w:r>
+      <w:r>
+        <w:rPr>
+          <w:rFonts w:ascii="Courier New" w:hAnsi="Courier New" w:cs="Courier New"/>
+        </w:rPr>
+        <w:tab/>
+      </w:r>
+      <w:r>
+        <w:rPr>
+          <w:rFonts w:ascii="Courier New" w:hAnsi="Courier New" w:cs="Courier New"/>
+        </w:rPr>
+        <w:tab/>
+      </w:r>
+      <w:r>
+        <w:rPr>
+          <w:rFonts w:ascii="Courier New" w:hAnsi="Courier New" w:cs="Courier New"/>
+        </w:rPr>
+        <w:tab/>
+      </w:r>
+      <w:r>
+        <w:rPr>
+          <w:rFonts w:ascii="Courier New" w:hAnsi="Courier New" w:cs="Courier New"/>
+        </w:rPr>
+        <w:tab/>
+      </w:r>
+      <w:r>
+        <w:rPr>
+          <w:rFonts w:ascii="Courier New" w:hAnsi="Courier New" w:cs="Courier New"/>
+        </w:rPr>
+        <w:tab/>
+        <w:t>- 10</w:t>
+      </w:r>
+    </w:p>
+    <w:p>
+      <w:pPr>
+        <w:pStyle w:val="PlainText"/>
+        <w:rPr>
+          <w:rFonts w:ascii="Courier New" w:hAnsi="Courier New" w:cs="Courier New"/>
+        </w:rPr>
+      </w:pPr>
+      <w:r>
+        <w:rPr>
+          <w:rFonts w:ascii="Courier New" w:hAnsi="Courier New" w:cs="Courier New"/>
+        </w:rPr>
+        <w:t>Total Price</w:t>
+      </w:r>
+      <w:r>
+        <w:rPr>
+          <w:rFonts w:ascii="Courier New" w:hAnsi="Courier New" w:cs="Courier New"/>
+        </w:rPr>
+        <w:tab/>
+      </w:r>
+      <w:r>
+        <w:rPr>
+          <w:rFonts w:ascii="Courier New" w:hAnsi="Courier New" w:cs="Courier New"/>
+        </w:rPr>
+        <w:tab/>
+      </w:r>
+      <w:r>
+        <w:rPr>
+          <w:rFonts w:ascii="Courier New" w:hAnsi="Courier New" w:cs="Courier New"/>
+        </w:rPr>
+        <w:tab/>
+      </w:r>
+      <w:r>
+        <w:rPr>
+          <w:rFonts w:ascii="Courier New" w:hAnsi="Courier New" w:cs="Courier New"/>
+        </w:rPr>
+        <w:tab/>
+        <w:t>- 2440.0</w:t>
+      </w:r>
+    </w:p>
+    <w:p>
+      <w:pPr>
+        <w:pStyle w:val="PlainText"/>
+        <w:rPr>
+          <w:rFonts w:ascii="Courier New" w:hAnsi="Courier New" w:cs="Courier New"/>
+          <w:b/>
+        </w:rPr>
+      </w:pPr>
+      <w:r>
+        <w:rPr>
+          <w:rFonts w:ascii="Courier New" w:hAnsi="Courier New" w:cs="Courier New"/>
+          <w:b/>
+        </w:rPr>
+        <w:t>Amount balance</w:t>
+      </w:r>
+      <w:r>
+        <w:rPr>
+          <w:rFonts w:ascii="Courier New" w:hAnsi="Courier New" w:cs="Courier New"/>
+          <w:b/>
+        </w:rPr>
+        <w:tab/>
+      </w:r>
+      <w:r>
+        <w:rPr>
+          <w:rFonts w:ascii="Courier New" w:hAnsi="Courier New" w:cs="Courier New"/>
+          <w:b/>
+        </w:rPr>
+        <w:tab/>
+      </w:r>
+      <w:r>
+        <w:rPr>
+          <w:rFonts w:ascii="Courier New" w:hAnsi="Courier New" w:cs="Courier New"/>
+          <w:b/>
+        </w:rPr>
+        <w:tab/>
+        <w:t>- 26454.0</w:t>
+      </w:r>
+    </w:p>
+    <w:p>
+      <w:pPr>
+        <w:pStyle w:val="PlainText"/>
+        <w:rPr>
+          <w:rFonts w:ascii="Courier New" w:hAnsi="Courier New" w:cs="Courier New"/>
+        </w:rPr>
+      </w:pPr>
+    </w:p>
+    <w:p>
+      <w:pPr>
+        <w:pStyle w:val="PlainText"/>
+        <w:rPr>
+          <w:rFonts w:ascii="Courier New" w:hAnsi="Courier New" w:cs="Courier New"/>
+        </w:rPr>
+      </w:pPr>
     </w:p>
     <w:p>
       <w:pPr>

</xml_diff>

<commit_message>
22/02/2019 MAMATHA CHICK IN
</commit_message>
<xml_diff>
--- a/customer _details/GANGAMMA/SEP/TUMKUR/7 MALAI/PURCHASE DETAILS.docx
+++ b/customer _details/GANGAMMA/SEP/TUMKUR/7 MALAI/PURCHASE DETAILS.docx
@@ -18247,13 +18247,7 @@
         <w:rPr>
           <w:rFonts w:ascii="Courier New" w:hAnsi="Courier New" w:cs="Courier New"/>
         </w:rPr>
-        <w:t>FRI Feb 15</w:t>
-      </w:r>
-      <w:r>
-        <w:rPr>
-          <w:rFonts w:ascii="Courier New" w:hAnsi="Courier New" w:cs="Courier New"/>
-        </w:rPr>
-        <w:t xml:space="preserve"> 12:06:25 IST 2019</w:t>
+        <w:t>FRI Feb 15 12:06:25 IST 2019</w:t>
       </w:r>
     </w:p>
     <w:p>
@@ -18574,6 +18568,601 @@
         <w:tab/>
         <w:t>- 26454.0</w:t>
       </w:r>
+    </w:p>
+    <w:p>
+      <w:pPr>
+        <w:pStyle w:val="PlainText"/>
+        <w:rPr>
+          <w:rFonts w:ascii="Courier New" w:hAnsi="Courier New" w:cs="Courier New"/>
+          <w:b/>
+        </w:rPr>
+      </w:pPr>
+    </w:p>
+    <w:p>
+      <w:pPr>
+        <w:pStyle w:val="PlainText"/>
+        <w:rPr>
+          <w:rFonts w:ascii="Courier New" w:hAnsi="Courier New" w:cs="Courier New"/>
+        </w:rPr>
+      </w:pPr>
+      <w:r>
+        <w:rPr>
+          <w:rFonts w:ascii="Courier New" w:hAnsi="Courier New" w:cs="Courier New"/>
+        </w:rPr>
+        <w:t>TUE Feb 19</w:t>
+      </w:r>
+      <w:r>
+        <w:rPr>
+          <w:rFonts w:ascii="Courier New" w:hAnsi="Courier New" w:cs="Courier New"/>
+        </w:rPr>
+        <w:t xml:space="preserve"> 11:52:31 IST 2019</w:t>
+      </w:r>
+    </w:p>
+    <w:p>
+      <w:pPr>
+        <w:pStyle w:val="PlainText"/>
+        <w:rPr>
+          <w:rFonts w:ascii="Courier New" w:hAnsi="Courier New" w:cs="Courier New"/>
+        </w:rPr>
+      </w:pPr>
+      <w:r>
+        <w:rPr>
+          <w:rFonts w:ascii="Courier New" w:hAnsi="Courier New" w:cs="Courier New"/>
+        </w:rPr>
+        <w:t>Person Name</w:t>
+      </w:r>
+      <w:r>
+        <w:rPr>
+          <w:rFonts w:ascii="Courier New" w:hAnsi="Courier New" w:cs="Courier New"/>
+        </w:rPr>
+        <w:tab/>
+      </w:r>
+      <w:r>
+        <w:rPr>
+          <w:rFonts w:ascii="Courier New" w:hAnsi="Courier New" w:cs="Courier New"/>
+        </w:rPr>
+        <w:tab/>
+      </w:r>
+      <w:r>
+        <w:rPr>
+          <w:rFonts w:ascii="Courier New" w:hAnsi="Courier New" w:cs="Courier New"/>
+        </w:rPr>
+        <w:tab/>
+      </w:r>
+      <w:r>
+        <w:rPr>
+          <w:rFonts w:ascii="Courier New" w:hAnsi="Courier New" w:cs="Courier New"/>
+        </w:rPr>
+        <w:tab/>
+        <w:t>- 7 MALAI</w:t>
+      </w:r>
+    </w:p>
+    <w:p>
+      <w:pPr>
+        <w:pStyle w:val="PlainText"/>
+        <w:rPr>
+          <w:rFonts w:ascii="Courier New" w:hAnsi="Courier New" w:cs="Courier New"/>
+        </w:rPr>
+      </w:pPr>
+      <w:r>
+        <w:rPr>
+          <w:rFonts w:ascii="Courier New" w:hAnsi="Courier New" w:cs="Courier New"/>
+        </w:rPr>
+        <w:t>Bill number</w:t>
+      </w:r>
+      <w:r>
+        <w:rPr>
+          <w:rFonts w:ascii="Courier New" w:hAnsi="Courier New" w:cs="Courier New"/>
+        </w:rPr>
+        <w:tab/>
+      </w:r>
+      <w:r>
+        <w:rPr>
+          <w:rFonts w:ascii="Courier New" w:hAnsi="Courier New" w:cs="Courier New"/>
+        </w:rPr>
+        <w:tab/>
+      </w:r>
+      <w:r>
+        <w:rPr>
+          <w:rFonts w:ascii="Courier New" w:hAnsi="Courier New" w:cs="Courier New"/>
+        </w:rPr>
+        <w:tab/>
+      </w:r>
+      <w:r>
+        <w:rPr>
+          <w:rFonts w:ascii="Courier New" w:hAnsi="Courier New" w:cs="Courier New"/>
+        </w:rPr>
+        <w:tab/>
+        <w:t>- 11018</w:t>
+      </w:r>
+    </w:p>
+    <w:p>
+      <w:pPr>
+        <w:pStyle w:val="PlainText"/>
+        <w:rPr>
+          <w:rFonts w:ascii="Courier New" w:hAnsi="Courier New" w:cs="Courier New"/>
+        </w:rPr>
+      </w:pPr>
+      <w:r>
+        <w:rPr>
+          <w:rFonts w:ascii="Courier New" w:hAnsi="Courier New" w:cs="Courier New"/>
+        </w:rPr>
+        <w:t>---------------------------------------------------------------</w:t>
+      </w:r>
+    </w:p>
+    <w:p>
+      <w:pPr>
+        <w:pStyle w:val="PlainText"/>
+        <w:rPr>
+          <w:rFonts w:ascii="Courier New" w:hAnsi="Courier New" w:cs="Courier New"/>
+        </w:rPr>
+      </w:pPr>
+      <w:r>
+        <w:rPr>
+          <w:rFonts w:ascii="Courier New" w:hAnsi="Courier New" w:cs="Courier New"/>
+        </w:rPr>
+        <w:t>Item Name</w:t>
+      </w:r>
+      <w:r>
+        <w:rPr>
+          <w:rFonts w:ascii="Courier New" w:hAnsi="Courier New" w:cs="Courier New"/>
+        </w:rPr>
+        <w:tab/>
+      </w:r>
+      <w:r>
+        <w:rPr>
+          <w:rFonts w:ascii="Courier New" w:hAnsi="Courier New" w:cs="Courier New"/>
+        </w:rPr>
+        <w:tab/>
+      </w:r>
+      <w:r>
+        <w:rPr>
+          <w:rFonts w:ascii="Courier New" w:hAnsi="Courier New" w:cs="Courier New"/>
+        </w:rPr>
+        <w:tab/>
+      </w:r>
+      <w:r>
+        <w:rPr>
+          <w:rFonts w:ascii="Courier New" w:hAnsi="Courier New" w:cs="Courier New"/>
+        </w:rPr>
+        <w:tab/>
+        <w:t>- POTATO</w:t>
+      </w:r>
+    </w:p>
+    <w:p>
+      <w:pPr>
+        <w:pStyle w:val="PlainText"/>
+        <w:rPr>
+          <w:rFonts w:ascii="Courier New" w:hAnsi="Courier New" w:cs="Courier New"/>
+        </w:rPr>
+      </w:pPr>
+      <w:r>
+        <w:rPr>
+          <w:rFonts w:ascii="Courier New" w:hAnsi="Courier New" w:cs="Courier New"/>
+        </w:rPr>
+        <w:t>Number of Pockets</w:t>
+      </w:r>
+      <w:r>
+        <w:rPr>
+          <w:rFonts w:ascii="Courier New" w:hAnsi="Courier New" w:cs="Courier New"/>
+        </w:rPr>
+        <w:tab/>
+      </w:r>
+      <w:r>
+        <w:rPr>
+          <w:rFonts w:ascii="Courier New" w:hAnsi="Courier New" w:cs="Courier New"/>
+        </w:rPr>
+        <w:tab/>
+      </w:r>
+      <w:r>
+        <w:rPr>
+          <w:rFonts w:ascii="Courier New" w:hAnsi="Courier New" w:cs="Courier New"/>
+        </w:rPr>
+        <w:tab/>
+        <w:t>- 2</w:t>
+      </w:r>
+    </w:p>
+    <w:p>
+      <w:pPr>
+        <w:pStyle w:val="PlainText"/>
+        <w:rPr>
+          <w:rFonts w:ascii="Courier New" w:hAnsi="Courier New" w:cs="Courier New"/>
+        </w:rPr>
+      </w:pPr>
+      <w:r>
+        <w:rPr>
+          <w:rFonts w:ascii="Courier New" w:hAnsi="Courier New" w:cs="Courier New"/>
+        </w:rPr>
+        <w:t>Number of KGs</w:t>
+      </w:r>
+      <w:r>
+        <w:rPr>
+          <w:rFonts w:ascii="Courier New" w:hAnsi="Courier New" w:cs="Courier New"/>
+        </w:rPr>
+        <w:tab/>
+      </w:r>
+      <w:r>
+        <w:rPr>
+          <w:rFonts w:ascii="Courier New" w:hAnsi="Courier New" w:cs="Courier New"/>
+        </w:rPr>
+        <w:tab/>
+      </w:r>
+      <w:r>
+        <w:rPr>
+          <w:rFonts w:ascii="Courier New" w:hAnsi="Courier New" w:cs="Courier New"/>
+        </w:rPr>
+        <w:tab/>
+        <w:t>- 100</w:t>
+      </w:r>
+    </w:p>
+    <w:p>
+      <w:pPr>
+        <w:pStyle w:val="PlainText"/>
+        <w:rPr>
+          <w:rFonts w:ascii="Courier New" w:hAnsi="Courier New" w:cs="Courier New"/>
+        </w:rPr>
+      </w:pPr>
+      <w:r>
+        <w:rPr>
+          <w:rFonts w:ascii="Courier New" w:hAnsi="Courier New" w:cs="Courier New"/>
+        </w:rPr>
+        <w:t>Rate</w:t>
+      </w:r>
+      <w:r>
+        <w:rPr>
+          <w:rFonts w:ascii="Courier New" w:hAnsi="Courier New" w:cs="Courier New"/>
+        </w:rPr>
+        <w:tab/>
+      </w:r>
+      <w:r>
+        <w:rPr>
+          <w:rFonts w:ascii="Courier New" w:hAnsi="Courier New" w:cs="Courier New"/>
+        </w:rPr>
+        <w:tab/>
+      </w:r>
+      <w:r>
+        <w:rPr>
+          <w:rFonts w:ascii="Courier New" w:hAnsi="Courier New" w:cs="Courier New"/>
+        </w:rPr>
+        <w:tab/>
+      </w:r>
+      <w:r>
+        <w:rPr>
+          <w:rFonts w:ascii="Courier New" w:hAnsi="Courier New" w:cs="Courier New"/>
+        </w:rPr>
+        <w:tab/>
+      </w:r>
+      <w:r>
+        <w:rPr>
+          <w:rFonts w:ascii="Courier New" w:hAnsi="Courier New" w:cs="Courier New"/>
+        </w:rPr>
+        <w:tab/>
+        <w:t>- 15</w:t>
+      </w:r>
+    </w:p>
+    <w:p>
+      <w:pPr>
+        <w:pStyle w:val="PlainText"/>
+        <w:rPr>
+          <w:rFonts w:ascii="Courier New" w:hAnsi="Courier New" w:cs="Courier New"/>
+        </w:rPr>
+      </w:pPr>
+      <w:r>
+        <w:rPr>
+          <w:rFonts w:ascii="Courier New" w:hAnsi="Courier New" w:cs="Courier New"/>
+        </w:rPr>
+        <w:t>Total Price</w:t>
+      </w:r>
+      <w:r>
+        <w:rPr>
+          <w:rFonts w:ascii="Courier New" w:hAnsi="Courier New" w:cs="Courier New"/>
+        </w:rPr>
+        <w:tab/>
+      </w:r>
+      <w:r>
+        <w:rPr>
+          <w:rFonts w:ascii="Courier New" w:hAnsi="Courier New" w:cs="Courier New"/>
+        </w:rPr>
+        <w:tab/>
+      </w:r>
+      <w:r>
+        <w:rPr>
+          <w:rFonts w:ascii="Courier New" w:hAnsi="Courier New" w:cs="Courier New"/>
+        </w:rPr>
+        <w:tab/>
+      </w:r>
+      <w:r>
+        <w:rPr>
+          <w:rFonts w:ascii="Courier New" w:hAnsi="Courier New" w:cs="Courier New"/>
+        </w:rPr>
+        <w:tab/>
+        <w:t>- 1500.0</w:t>
+      </w:r>
+    </w:p>
+    <w:p>
+      <w:pPr>
+        <w:pStyle w:val="PlainText"/>
+        <w:rPr>
+          <w:rFonts w:ascii="Courier New" w:hAnsi="Courier New" w:cs="Courier New"/>
+        </w:rPr>
+      </w:pPr>
+      <w:r>
+        <w:rPr>
+          <w:rFonts w:ascii="Courier New" w:hAnsi="Courier New" w:cs="Courier New"/>
+        </w:rPr>
+        <w:t>Amount balance</w:t>
+      </w:r>
+      <w:r>
+        <w:rPr>
+          <w:rFonts w:ascii="Courier New" w:hAnsi="Courier New" w:cs="Courier New"/>
+        </w:rPr>
+        <w:tab/>
+      </w:r>
+      <w:r>
+        <w:rPr>
+          <w:rFonts w:ascii="Courier New" w:hAnsi="Courier New" w:cs="Courier New"/>
+        </w:rPr>
+        <w:tab/>
+      </w:r>
+      <w:r>
+        <w:rPr>
+          <w:rFonts w:ascii="Courier New" w:hAnsi="Courier New" w:cs="Courier New"/>
+        </w:rPr>
+        <w:tab/>
+        <w:t>- 27954.0</w:t>
+      </w:r>
+    </w:p>
+    <w:p>
+      <w:pPr>
+        <w:pStyle w:val="PlainText"/>
+        <w:rPr>
+          <w:rFonts w:ascii="Courier New" w:hAnsi="Courier New" w:cs="Courier New"/>
+        </w:rPr>
+      </w:pPr>
+    </w:p>
+    <w:p>
+      <w:pPr>
+        <w:pStyle w:val="PlainText"/>
+        <w:rPr>
+          <w:rFonts w:ascii="Courier New" w:hAnsi="Courier New" w:cs="Courier New"/>
+        </w:rPr>
+      </w:pPr>
+      <w:r>
+        <w:rPr>
+          <w:rFonts w:ascii="Courier New" w:hAnsi="Courier New" w:cs="Courier New"/>
+        </w:rPr>
+        <w:t>Item Name</w:t>
+      </w:r>
+      <w:r>
+        <w:rPr>
+          <w:rFonts w:ascii="Courier New" w:hAnsi="Courier New" w:cs="Courier New"/>
+        </w:rPr>
+        <w:tab/>
+      </w:r>
+      <w:r>
+        <w:rPr>
+          <w:rFonts w:ascii="Courier New" w:hAnsi="Courier New" w:cs="Courier New"/>
+        </w:rPr>
+        <w:tab/>
+      </w:r>
+      <w:r>
+        <w:rPr>
+          <w:rFonts w:ascii="Courier New" w:hAnsi="Courier New" w:cs="Courier New"/>
+        </w:rPr>
+        <w:tab/>
+      </w:r>
+      <w:r>
+        <w:rPr>
+          <w:rFonts w:ascii="Courier New" w:hAnsi="Courier New" w:cs="Courier New"/>
+        </w:rPr>
+        <w:tab/>
+        <w:t>- POTATO EVE</w:t>
+      </w:r>
+    </w:p>
+    <w:p>
+      <w:pPr>
+        <w:pStyle w:val="PlainText"/>
+        <w:rPr>
+          <w:rFonts w:ascii="Courier New" w:hAnsi="Courier New" w:cs="Courier New"/>
+        </w:rPr>
+      </w:pPr>
+      <w:r>
+        <w:rPr>
+          <w:rFonts w:ascii="Courier New" w:hAnsi="Courier New" w:cs="Courier New"/>
+        </w:rPr>
+        <w:t>Number of Pockets</w:t>
+      </w:r>
+      <w:r>
+        <w:rPr>
+          <w:rFonts w:ascii="Courier New" w:hAnsi="Courier New" w:cs="Courier New"/>
+        </w:rPr>
+        <w:tab/>
+      </w:r>
+      <w:r>
+        <w:rPr>
+          <w:rFonts w:ascii="Courier New" w:hAnsi="Courier New" w:cs="Courier New"/>
+        </w:rPr>
+        <w:tab/>
+      </w:r>
+      <w:r>
+        <w:rPr>
+          <w:rFonts w:ascii="Courier New" w:hAnsi="Courier New" w:cs="Courier New"/>
+        </w:rPr>
+        <w:tab/>
+        <w:t>- 3</w:t>
+      </w:r>
+    </w:p>
+    <w:p>
+      <w:pPr>
+        <w:pStyle w:val="PlainText"/>
+        <w:rPr>
+          <w:rFonts w:ascii="Courier New" w:hAnsi="Courier New" w:cs="Courier New"/>
+        </w:rPr>
+      </w:pPr>
+      <w:r>
+        <w:rPr>
+          <w:rFonts w:ascii="Courier New" w:hAnsi="Courier New" w:cs="Courier New"/>
+        </w:rPr>
+        <w:t>Number of KGs</w:t>
+      </w:r>
+      <w:r>
+        <w:rPr>
+          <w:rFonts w:ascii="Courier New" w:hAnsi="Courier New" w:cs="Courier New"/>
+        </w:rPr>
+        <w:tab/>
+      </w:r>
+      <w:r>
+        <w:rPr>
+          <w:rFonts w:ascii="Courier New" w:hAnsi="Courier New" w:cs="Courier New"/>
+        </w:rPr>
+        <w:tab/>
+      </w:r>
+      <w:r>
+        <w:rPr>
+          <w:rFonts w:ascii="Courier New" w:hAnsi="Courier New" w:cs="Courier New"/>
+        </w:rPr>
+        <w:tab/>
+        <w:t>- 161</w:t>
+      </w:r>
+    </w:p>
+    <w:p>
+      <w:pPr>
+        <w:pStyle w:val="PlainText"/>
+        <w:rPr>
+          <w:rFonts w:ascii="Courier New" w:hAnsi="Courier New" w:cs="Courier New"/>
+        </w:rPr>
+      </w:pPr>
+      <w:r>
+        <w:rPr>
+          <w:rFonts w:ascii="Courier New" w:hAnsi="Courier New" w:cs="Courier New"/>
+        </w:rPr>
+        <w:t>Rate</w:t>
+      </w:r>
+      <w:r>
+        <w:rPr>
+          <w:rFonts w:ascii="Courier New" w:hAnsi="Courier New" w:cs="Courier New"/>
+        </w:rPr>
+        <w:tab/>
+      </w:r>
+      <w:r>
+        <w:rPr>
+          <w:rFonts w:ascii="Courier New" w:hAnsi="Courier New" w:cs="Courier New"/>
+        </w:rPr>
+        <w:tab/>
+      </w:r>
+      <w:r>
+        <w:rPr>
+          <w:rFonts w:ascii="Courier New" w:hAnsi="Courier New" w:cs="Courier New"/>
+        </w:rPr>
+        <w:tab/>
+      </w:r>
+      <w:r>
+        <w:rPr>
+          <w:rFonts w:ascii="Courier New" w:hAnsi="Courier New" w:cs="Courier New"/>
+        </w:rPr>
+        <w:tab/>
+      </w:r>
+      <w:r>
+        <w:rPr>
+          <w:rFonts w:ascii="Courier New" w:hAnsi="Courier New" w:cs="Courier New"/>
+        </w:rPr>
+        <w:tab/>
+        <w:t>- 15</w:t>
+      </w:r>
+    </w:p>
+    <w:p>
+      <w:pPr>
+        <w:pStyle w:val="PlainText"/>
+        <w:rPr>
+          <w:rFonts w:ascii="Courier New" w:hAnsi="Courier New" w:cs="Courier New"/>
+        </w:rPr>
+      </w:pPr>
+      <w:r>
+        <w:rPr>
+          <w:rFonts w:ascii="Courier New" w:hAnsi="Courier New" w:cs="Courier New"/>
+        </w:rPr>
+        <w:t>Total Price</w:t>
+      </w:r>
+      <w:r>
+        <w:rPr>
+          <w:rFonts w:ascii="Courier New" w:hAnsi="Courier New" w:cs="Courier New"/>
+        </w:rPr>
+        <w:tab/>
+      </w:r>
+      <w:r>
+        <w:rPr>
+          <w:rFonts w:ascii="Courier New" w:hAnsi="Courier New" w:cs="Courier New"/>
+        </w:rPr>
+        <w:tab/>
+      </w:r>
+      <w:r>
+        <w:rPr>
+          <w:rFonts w:ascii="Courier New" w:hAnsi="Courier New" w:cs="Courier New"/>
+        </w:rPr>
+        <w:tab/>
+      </w:r>
+      <w:r>
+        <w:rPr>
+          <w:rFonts w:ascii="Courier New" w:hAnsi="Courier New" w:cs="Courier New"/>
+        </w:rPr>
+        <w:tab/>
+        <w:t>- 2415.0</w:t>
+      </w:r>
+    </w:p>
+    <w:p>
+      <w:pPr>
+        <w:pStyle w:val="PlainText"/>
+        <w:rPr>
+          <w:rFonts w:ascii="Courier New" w:hAnsi="Courier New" w:cs="Courier New"/>
+          <w:b/>
+        </w:rPr>
+      </w:pPr>
+      <w:r>
+        <w:rPr>
+          <w:rFonts w:ascii="Courier New" w:hAnsi="Courier New" w:cs="Courier New"/>
+          <w:b/>
+        </w:rPr>
+        <w:t>Amount balance</w:t>
+      </w:r>
+      <w:r>
+        <w:rPr>
+          <w:rFonts w:ascii="Courier New" w:hAnsi="Courier New" w:cs="Courier New"/>
+          <w:b/>
+        </w:rPr>
+        <w:tab/>
+      </w:r>
+      <w:r>
+        <w:rPr>
+          <w:rFonts w:ascii="Courier New" w:hAnsi="Courier New" w:cs="Courier New"/>
+          <w:b/>
+        </w:rPr>
+        <w:tab/>
+      </w:r>
+      <w:r>
+        <w:rPr>
+          <w:rFonts w:ascii="Courier New" w:hAnsi="Courier New" w:cs="Courier New"/>
+          <w:b/>
+        </w:rPr>
+        <w:tab/>
+        <w:t>- 30369.0</w:t>
+      </w:r>
+    </w:p>
+    <w:p>
+      <w:pPr>
+        <w:pStyle w:val="PlainText"/>
+        <w:rPr>
+          <w:rFonts w:ascii="Courier New" w:hAnsi="Courier New" w:cs="Courier New"/>
+        </w:rPr>
+      </w:pPr>
+    </w:p>
+    <w:p>
+      <w:pPr>
+        <w:pStyle w:val="PlainText"/>
+        <w:rPr>
+          <w:rFonts w:ascii="Courier New" w:hAnsi="Courier New" w:cs="Courier New"/>
+          <w:b/>
+        </w:rPr>
+      </w:pPr>
     </w:p>
     <w:p>
       <w:pPr>

</xml_diff>

<commit_message>
19/03/2019 MAMATHA CHICK IN
</commit_message>
<xml_diff>
--- a/customer _details/GANGAMMA/SEP/TUMKUR/7 MALAI/PURCHASE DETAILS.docx
+++ b/customer _details/GANGAMMA/SEP/TUMKUR/7 MALAI/PURCHASE DETAILS.docx
@@ -18589,13 +18589,7 @@
         <w:rPr>
           <w:rFonts w:ascii="Courier New" w:hAnsi="Courier New" w:cs="Courier New"/>
         </w:rPr>
-        <w:t>TUE Feb 19</w:t>
-      </w:r>
-      <w:r>
-        <w:rPr>
-          <w:rFonts w:ascii="Courier New" w:hAnsi="Courier New" w:cs="Courier New"/>
-        </w:rPr>
-        <w:t xml:space="preserve"> 11:52:31 IST 2019</w:t>
+        <w:t>TUE Feb 19 11:52:31 IST 2019</w:t>
       </w:r>
     </w:p>
     <w:p>
@@ -19146,6 +19140,247 @@
         <w:tab/>
         <w:t>- 30369.0</w:t>
       </w:r>
+    </w:p>
+    <w:p>
+      <w:pPr>
+        <w:pStyle w:val="PlainText"/>
+        <w:rPr>
+          <w:rFonts w:ascii="Courier New" w:hAnsi="Courier New" w:cs="Courier New"/>
+          <w:b/>
+        </w:rPr>
+      </w:pPr>
+    </w:p>
+    <w:p>
+      <w:pPr>
+        <w:pStyle w:val="PlainText"/>
+        <w:rPr>
+          <w:rFonts w:ascii="Courier New" w:hAnsi="Courier New" w:cs="Courier New"/>
+        </w:rPr>
+      </w:pPr>
+      <w:r>
+        <w:rPr>
+          <w:rFonts w:ascii="Courier New" w:hAnsi="Courier New" w:cs="Courier New"/>
+        </w:rPr>
+        <w:t>MON Mar 18</w:t>
+      </w:r>
+      <w:r>
+        <w:rPr>
+          <w:rFonts w:ascii="Courier New" w:hAnsi="Courier New" w:cs="Courier New"/>
+        </w:rPr>
+        <w:t xml:space="preserve"> 09:32:03 IST 2019</w:t>
+      </w:r>
+    </w:p>
+    <w:p>
+      <w:pPr>
+        <w:pStyle w:val="PlainText"/>
+        <w:rPr>
+          <w:rFonts w:ascii="Courier New" w:hAnsi="Courier New" w:cs="Courier New"/>
+        </w:rPr>
+      </w:pPr>
+      <w:r>
+        <w:rPr>
+          <w:rFonts w:ascii="Courier New" w:hAnsi="Courier New" w:cs="Courier New"/>
+        </w:rPr>
+        <w:t>Person Name</w:t>
+      </w:r>
+      <w:r>
+        <w:rPr>
+          <w:rFonts w:ascii="Courier New" w:hAnsi="Courier New" w:cs="Courier New"/>
+        </w:rPr>
+        <w:tab/>
+      </w:r>
+      <w:r>
+        <w:rPr>
+          <w:rFonts w:ascii="Courier New" w:hAnsi="Courier New" w:cs="Courier New"/>
+        </w:rPr>
+        <w:tab/>
+      </w:r>
+      <w:r>
+        <w:rPr>
+          <w:rFonts w:ascii="Courier New" w:hAnsi="Courier New" w:cs="Courier New"/>
+        </w:rPr>
+        <w:tab/>
+      </w:r>
+      <w:r>
+        <w:rPr>
+          <w:rFonts w:ascii="Courier New" w:hAnsi="Courier New" w:cs="Courier New"/>
+        </w:rPr>
+        <w:tab/>
+        <w:t>- 7 MALAI</w:t>
+      </w:r>
+    </w:p>
+    <w:p>
+      <w:pPr>
+        <w:pStyle w:val="PlainText"/>
+        <w:rPr>
+          <w:rFonts w:ascii="Courier New" w:hAnsi="Courier New" w:cs="Courier New"/>
+        </w:rPr>
+      </w:pPr>
+      <w:r>
+        <w:rPr>
+          <w:rFonts w:ascii="Courier New" w:hAnsi="Courier New" w:cs="Courier New"/>
+        </w:rPr>
+        <w:t>---------------------------------------------------------------</w:t>
+      </w:r>
+    </w:p>
+    <w:p>
+      <w:pPr>
+        <w:pStyle w:val="PlainText"/>
+        <w:rPr>
+          <w:rFonts w:ascii="Courier New" w:hAnsi="Courier New" w:cs="Courier New"/>
+        </w:rPr>
+      </w:pPr>
+      <w:r>
+        <w:rPr>
+          <w:rFonts w:ascii="Courier New" w:hAnsi="Courier New" w:cs="Courier New"/>
+        </w:rPr>
+        <w:t>Item Name</w:t>
+      </w:r>
+      <w:r>
+        <w:rPr>
+          <w:rFonts w:ascii="Courier New" w:hAnsi="Courier New" w:cs="Courier New"/>
+        </w:rPr>
+        <w:tab/>
+      </w:r>
+      <w:r>
+        <w:rPr>
+          <w:rFonts w:ascii="Courier New" w:hAnsi="Courier New" w:cs="Courier New"/>
+        </w:rPr>
+        <w:tab/>
+      </w:r>
+      <w:r>
+        <w:rPr>
+          <w:rFonts w:ascii="Courier New" w:hAnsi="Courier New" w:cs="Courier New"/>
+        </w:rPr>
+        <w:tab/>
+      </w:r>
+      <w:r>
+        <w:rPr>
+          <w:rFonts w:ascii="Courier New" w:hAnsi="Courier New" w:cs="Courier New"/>
+        </w:rPr>
+        <w:tab/>
+        <w:t>- BEET</w:t>
+      </w:r>
+    </w:p>
+    <w:p>
+      <w:pPr>
+        <w:pStyle w:val="PlainText"/>
+        <w:rPr>
+          <w:rFonts w:ascii="Courier New" w:hAnsi="Courier New" w:cs="Courier New"/>
+          <w:color w:val="FF0000"/>
+        </w:rPr>
+      </w:pPr>
+      <w:r>
+        <w:rPr>
+          <w:rFonts w:ascii="Courier New" w:hAnsi="Courier New" w:cs="Courier New"/>
+          <w:color w:val="FF0000"/>
+        </w:rPr>
+        <w:t>Amount Received</w:t>
+      </w:r>
+      <w:r>
+        <w:rPr>
+          <w:rFonts w:ascii="Courier New" w:hAnsi="Courier New" w:cs="Courier New"/>
+          <w:color w:val="FF0000"/>
+        </w:rPr>
+        <w:tab/>
+      </w:r>
+      <w:r>
+        <w:rPr>
+          <w:rFonts w:ascii="Courier New" w:hAnsi="Courier New" w:cs="Courier New"/>
+          <w:color w:val="FF0000"/>
+        </w:rPr>
+        <w:tab/>
+      </w:r>
+      <w:r>
+        <w:rPr>
+          <w:rFonts w:ascii="Courier New" w:hAnsi="Courier New" w:cs="Courier New"/>
+          <w:color w:val="FF0000"/>
+        </w:rPr>
+        <w:tab/>
+        <w:t>- 10000</w:t>
+      </w:r>
+    </w:p>
+    <w:p>
+      <w:pPr>
+        <w:pStyle w:val="PlainText"/>
+        <w:rPr>
+          <w:rFonts w:ascii="Courier New" w:hAnsi="Courier New" w:cs="Courier New"/>
+          <w:b/>
+        </w:rPr>
+      </w:pPr>
+      <w:r>
+        <w:rPr>
+          <w:rFonts w:ascii="Courier New" w:hAnsi="Courier New" w:cs="Courier New"/>
+          <w:b/>
+        </w:rPr>
+        <w:t>Amount balance</w:t>
+      </w:r>
+      <w:r>
+        <w:rPr>
+          <w:rFonts w:ascii="Courier New" w:hAnsi="Courier New" w:cs="Courier New"/>
+          <w:b/>
+        </w:rPr>
+        <w:tab/>
+      </w:r>
+      <w:r>
+        <w:rPr>
+          <w:rFonts w:ascii="Courier New" w:hAnsi="Courier New" w:cs="Courier New"/>
+          <w:b/>
+        </w:rPr>
+        <w:tab/>
+      </w:r>
+      <w:r>
+        <w:rPr>
+          <w:rFonts w:ascii="Courier New" w:hAnsi="Courier New" w:cs="Courier New"/>
+          <w:b/>
+        </w:rPr>
+        <w:tab/>
+        <w:t>- 20369.0</w:t>
+      </w:r>
+    </w:p>
+    <w:p>
+      <w:pPr>
+        <w:pStyle w:val="PlainText"/>
+        <w:rPr>
+          <w:rFonts w:ascii="Courier New" w:hAnsi="Courier New" w:cs="Courier New"/>
+        </w:rPr>
+      </w:pPr>
+      <w:r>
+        <w:rPr>
+          <w:rFonts w:ascii="Courier New" w:hAnsi="Courier New" w:cs="Courier New"/>
+        </w:rPr>
+        <w:t>Amount Received mode</w:t>
+      </w:r>
+      <w:r>
+        <w:rPr>
+          <w:rFonts w:ascii="Courier New" w:hAnsi="Courier New" w:cs="Courier New"/>
+        </w:rPr>
+        <w:tab/>
+      </w:r>
+      <w:r>
+        <w:rPr>
+          <w:rFonts w:ascii="Courier New" w:hAnsi="Courier New" w:cs="Courier New"/>
+        </w:rPr>
+        <w:tab/>
+        <w:t>- CASH</w:t>
+      </w:r>
+    </w:p>
+    <w:p>
+      <w:pPr>
+        <w:pStyle w:val="PlainText"/>
+        <w:rPr>
+          <w:rFonts w:ascii="Courier New" w:hAnsi="Courier New" w:cs="Courier New"/>
+        </w:rPr>
+      </w:pPr>
+    </w:p>
+    <w:p>
+      <w:pPr>
+        <w:pStyle w:val="PlainText"/>
+        <w:rPr>
+          <w:rFonts w:ascii="Courier New" w:hAnsi="Courier New" w:cs="Courier New"/>
+          <w:b/>
+        </w:rPr>
+      </w:pPr>
     </w:p>
     <w:p>
       <w:pPr>

</xml_diff>

<commit_message>
01/04/2019 MAMATHA CHICK IN
</commit_message>
<xml_diff>
--- a/customer _details/GANGAMMA/SEP/TUMKUR/7 MALAI/PURCHASE DETAILS.docx
+++ b/customer _details/GANGAMMA/SEP/TUMKUR/7 MALAI/PURCHASE DETAILS.docx
@@ -19161,13 +19161,7 @@
         <w:rPr>
           <w:rFonts w:ascii="Courier New" w:hAnsi="Courier New" w:cs="Courier New"/>
         </w:rPr>
-        <w:t>MON Mar 18</w:t>
-      </w:r>
-      <w:r>
-        <w:rPr>
-          <w:rFonts w:ascii="Courier New" w:hAnsi="Courier New" w:cs="Courier New"/>
-        </w:rPr>
-        <w:t xml:space="preserve"> 09:32:03 IST 2019</w:t>
+        <w:t>MON Mar 18 09:32:03 IST 2019</w:t>
       </w:r>
     </w:p>
     <w:p>
@@ -19364,6 +19358,369 @@
         <w:tab/>
         <w:t>- CASH</w:t>
       </w:r>
+    </w:p>
+    <w:p>
+      <w:pPr>
+        <w:pStyle w:val="PlainText"/>
+        <w:rPr>
+          <w:rFonts w:ascii="Courier New" w:hAnsi="Courier New" w:cs="Courier New"/>
+        </w:rPr>
+      </w:pPr>
+    </w:p>
+    <w:p>
+      <w:pPr>
+        <w:pStyle w:val="PlainText"/>
+        <w:rPr>
+          <w:rFonts w:ascii="Courier New" w:hAnsi="Courier New" w:cs="Courier New"/>
+        </w:rPr>
+      </w:pPr>
+      <w:r>
+        <w:rPr>
+          <w:rFonts w:ascii="Courier New" w:hAnsi="Courier New" w:cs="Courier New"/>
+        </w:rPr>
+        <w:t>FRI Mar 29</w:t>
+      </w:r>
+      <w:r>
+        <w:rPr>
+          <w:rFonts w:ascii="Courier New" w:hAnsi="Courier New" w:cs="Courier New"/>
+        </w:rPr>
+        <w:t xml:space="preserve"> 12:34:18 IST 2019</w:t>
+      </w:r>
+    </w:p>
+    <w:p>
+      <w:pPr>
+        <w:pStyle w:val="PlainText"/>
+        <w:rPr>
+          <w:rFonts w:ascii="Courier New" w:hAnsi="Courier New" w:cs="Courier New"/>
+        </w:rPr>
+      </w:pPr>
+      <w:r>
+        <w:rPr>
+          <w:rFonts w:ascii="Courier New" w:hAnsi="Courier New" w:cs="Courier New"/>
+        </w:rPr>
+        <w:t>Person Name</w:t>
+      </w:r>
+      <w:r>
+        <w:rPr>
+          <w:rFonts w:ascii="Courier New" w:hAnsi="Courier New" w:cs="Courier New"/>
+        </w:rPr>
+        <w:tab/>
+      </w:r>
+      <w:r>
+        <w:rPr>
+          <w:rFonts w:ascii="Courier New" w:hAnsi="Courier New" w:cs="Courier New"/>
+        </w:rPr>
+        <w:tab/>
+      </w:r>
+      <w:r>
+        <w:rPr>
+          <w:rFonts w:ascii="Courier New" w:hAnsi="Courier New" w:cs="Courier New"/>
+        </w:rPr>
+        <w:tab/>
+      </w:r>
+      <w:r>
+        <w:rPr>
+          <w:rFonts w:ascii="Courier New" w:hAnsi="Courier New" w:cs="Courier New"/>
+        </w:rPr>
+        <w:tab/>
+        <w:t>- 7 MALAI</w:t>
+      </w:r>
+    </w:p>
+    <w:p>
+      <w:pPr>
+        <w:pStyle w:val="PlainText"/>
+        <w:rPr>
+          <w:rFonts w:ascii="Courier New" w:hAnsi="Courier New" w:cs="Courier New"/>
+        </w:rPr>
+      </w:pPr>
+      <w:r>
+        <w:rPr>
+          <w:rFonts w:ascii="Courier New" w:hAnsi="Courier New" w:cs="Courier New"/>
+        </w:rPr>
+        <w:t>Bill number</w:t>
+      </w:r>
+      <w:r>
+        <w:rPr>
+          <w:rFonts w:ascii="Courier New" w:hAnsi="Courier New" w:cs="Courier New"/>
+        </w:rPr>
+        <w:tab/>
+      </w:r>
+      <w:r>
+        <w:rPr>
+          <w:rFonts w:ascii="Courier New" w:hAnsi="Courier New" w:cs="Courier New"/>
+        </w:rPr>
+        <w:tab/>
+      </w:r>
+      <w:r>
+        <w:rPr>
+          <w:rFonts w:ascii="Courier New" w:hAnsi="Courier New" w:cs="Courier New"/>
+        </w:rPr>
+        <w:tab/>
+      </w:r>
+      <w:r>
+        <w:rPr>
+          <w:rFonts w:ascii="Courier New" w:hAnsi="Courier New" w:cs="Courier New"/>
+        </w:rPr>
+        <w:tab/>
+        <w:t>- 11864</w:t>
+      </w:r>
+    </w:p>
+    <w:p>
+      <w:pPr>
+        <w:pStyle w:val="PlainText"/>
+        <w:rPr>
+          <w:rFonts w:ascii="Courier New" w:hAnsi="Courier New" w:cs="Courier New"/>
+        </w:rPr>
+      </w:pPr>
+      <w:r>
+        <w:rPr>
+          <w:rFonts w:ascii="Courier New" w:hAnsi="Courier New" w:cs="Courier New"/>
+        </w:rPr>
+        <w:t>---------------------------------------------------------------</w:t>
+      </w:r>
+    </w:p>
+    <w:p>
+      <w:pPr>
+        <w:pStyle w:val="PlainText"/>
+        <w:rPr>
+          <w:rFonts w:ascii="Courier New" w:hAnsi="Courier New" w:cs="Courier New"/>
+        </w:rPr>
+      </w:pPr>
+      <w:r>
+        <w:rPr>
+          <w:rFonts w:ascii="Courier New" w:hAnsi="Courier New" w:cs="Courier New"/>
+        </w:rPr>
+        <w:t>Item Name</w:t>
+      </w:r>
+      <w:r>
+        <w:rPr>
+          <w:rFonts w:ascii="Courier New" w:hAnsi="Courier New" w:cs="Courier New"/>
+        </w:rPr>
+        <w:tab/>
+      </w:r>
+      <w:r>
+        <w:rPr>
+          <w:rFonts w:ascii="Courier New" w:hAnsi="Courier New" w:cs="Courier New"/>
+        </w:rPr>
+        <w:tab/>
+      </w:r>
+      <w:r>
+        <w:rPr>
+          <w:rFonts w:ascii="Courier New" w:hAnsi="Courier New" w:cs="Courier New"/>
+        </w:rPr>
+        <w:tab/>
+      </w:r>
+      <w:r>
+        <w:rPr>
+          <w:rFonts w:ascii="Courier New" w:hAnsi="Courier New" w:cs="Courier New"/>
+        </w:rPr>
+        <w:tab/>
+        <w:t>- POTATO</w:t>
+      </w:r>
+    </w:p>
+    <w:p>
+      <w:pPr>
+        <w:pStyle w:val="PlainText"/>
+        <w:rPr>
+          <w:rFonts w:ascii="Courier New" w:hAnsi="Courier New" w:cs="Courier New"/>
+        </w:rPr>
+      </w:pPr>
+      <w:r>
+        <w:rPr>
+          <w:rFonts w:ascii="Courier New" w:hAnsi="Courier New" w:cs="Courier New"/>
+        </w:rPr>
+        <w:t>Number of Pockets</w:t>
+      </w:r>
+      <w:r>
+        <w:rPr>
+          <w:rFonts w:ascii="Courier New" w:hAnsi="Courier New" w:cs="Courier New"/>
+        </w:rPr>
+        <w:tab/>
+      </w:r>
+      <w:r>
+        <w:rPr>
+          <w:rFonts w:ascii="Courier New" w:hAnsi="Courier New" w:cs="Courier New"/>
+        </w:rPr>
+        <w:tab/>
+      </w:r>
+      <w:r>
+        <w:rPr>
+          <w:rFonts w:ascii="Courier New" w:hAnsi="Courier New" w:cs="Courier New"/>
+        </w:rPr>
+        <w:tab/>
+        <w:t>- 1</w:t>
+      </w:r>
+    </w:p>
+    <w:p>
+      <w:pPr>
+        <w:pStyle w:val="PlainText"/>
+        <w:rPr>
+          <w:rFonts w:ascii="Courier New" w:hAnsi="Courier New" w:cs="Courier New"/>
+        </w:rPr>
+      </w:pPr>
+      <w:r>
+        <w:rPr>
+          <w:rFonts w:ascii="Courier New" w:hAnsi="Courier New" w:cs="Courier New"/>
+        </w:rPr>
+        <w:t>Number of KGs</w:t>
+      </w:r>
+      <w:r>
+        <w:rPr>
+          <w:rFonts w:ascii="Courier New" w:hAnsi="Courier New" w:cs="Courier New"/>
+        </w:rPr>
+        <w:tab/>
+      </w:r>
+      <w:r>
+        <w:rPr>
+          <w:rFonts w:ascii="Courier New" w:hAnsi="Courier New" w:cs="Courier New"/>
+        </w:rPr>
+        <w:tab/>
+      </w:r>
+      <w:r>
+        <w:rPr>
+          <w:rFonts w:ascii="Courier New" w:hAnsi="Courier New" w:cs="Courier New"/>
+        </w:rPr>
+        <w:tab/>
+        <w:t>- 54</w:t>
+      </w:r>
+    </w:p>
+    <w:p>
+      <w:pPr>
+        <w:pStyle w:val="PlainText"/>
+        <w:rPr>
+          <w:rFonts w:ascii="Courier New" w:hAnsi="Courier New" w:cs="Courier New"/>
+        </w:rPr>
+      </w:pPr>
+      <w:r>
+        <w:rPr>
+          <w:rFonts w:ascii="Courier New" w:hAnsi="Courier New" w:cs="Courier New"/>
+        </w:rPr>
+        <w:t>Rate</w:t>
+      </w:r>
+      <w:r>
+        <w:rPr>
+          <w:rFonts w:ascii="Courier New" w:hAnsi="Courier New" w:cs="Courier New"/>
+        </w:rPr>
+        <w:tab/>
+      </w:r>
+      <w:r>
+        <w:rPr>
+          <w:rFonts w:ascii="Courier New" w:hAnsi="Courier New" w:cs="Courier New"/>
+        </w:rPr>
+        <w:tab/>
+      </w:r>
+      <w:r>
+        <w:rPr>
+          <w:rFonts w:ascii="Courier New" w:hAnsi="Courier New" w:cs="Courier New"/>
+        </w:rPr>
+        <w:tab/>
+      </w:r>
+      <w:r>
+        <w:rPr>
+          <w:rFonts w:ascii="Courier New" w:hAnsi="Courier New" w:cs="Courier New"/>
+        </w:rPr>
+        <w:tab/>
+      </w:r>
+      <w:r>
+        <w:rPr>
+          <w:rFonts w:ascii="Courier New" w:hAnsi="Courier New" w:cs="Courier New"/>
+        </w:rPr>
+        <w:tab/>
+        <w:t>- 14</w:t>
+      </w:r>
+    </w:p>
+    <w:p>
+      <w:pPr>
+        <w:pStyle w:val="PlainText"/>
+        <w:rPr>
+          <w:rFonts w:ascii="Courier New" w:hAnsi="Courier New" w:cs="Courier New"/>
+        </w:rPr>
+      </w:pPr>
+      <w:r>
+        <w:rPr>
+          <w:rFonts w:ascii="Courier New" w:hAnsi="Courier New" w:cs="Courier New"/>
+        </w:rPr>
+        <w:t>Total Price</w:t>
+      </w:r>
+      <w:r>
+        <w:rPr>
+          <w:rFonts w:ascii="Courier New" w:hAnsi="Courier New" w:cs="Courier New"/>
+        </w:rPr>
+        <w:tab/>
+      </w:r>
+      <w:r>
+        <w:rPr>
+          <w:rFonts w:ascii="Courier New" w:hAnsi="Courier New" w:cs="Courier New"/>
+        </w:rPr>
+        <w:tab/>
+      </w:r>
+      <w:r>
+        <w:rPr>
+          <w:rFonts w:ascii="Courier New" w:hAnsi="Courier New" w:cs="Courier New"/>
+        </w:rPr>
+        <w:tab/>
+      </w:r>
+      <w:r>
+        <w:rPr>
+          <w:rFonts w:ascii="Courier New" w:hAnsi="Courier New" w:cs="Courier New"/>
+        </w:rPr>
+        <w:tab/>
+        <w:t>- 756.0</w:t>
+      </w:r>
+    </w:p>
+    <w:p>
+      <w:pPr>
+        <w:pStyle w:val="PlainText"/>
+        <w:rPr>
+          <w:rFonts w:ascii="Courier New" w:hAnsi="Courier New" w:cs="Courier New"/>
+          <w:b/>
+        </w:rPr>
+      </w:pPr>
+      <w:r>
+        <w:rPr>
+          <w:rFonts w:ascii="Courier New" w:hAnsi="Courier New" w:cs="Courier New"/>
+          <w:b/>
+        </w:rPr>
+        <w:t>Amount balance</w:t>
+      </w:r>
+      <w:r>
+        <w:rPr>
+          <w:rFonts w:ascii="Courier New" w:hAnsi="Courier New" w:cs="Courier New"/>
+          <w:b/>
+        </w:rPr>
+        <w:tab/>
+      </w:r>
+      <w:r>
+        <w:rPr>
+          <w:rFonts w:ascii="Courier New" w:hAnsi="Courier New" w:cs="Courier New"/>
+          <w:b/>
+        </w:rPr>
+        <w:tab/>
+      </w:r>
+      <w:r>
+        <w:rPr>
+          <w:rFonts w:ascii="Courier New" w:hAnsi="Courier New" w:cs="Courier New"/>
+          <w:b/>
+        </w:rPr>
+        <w:tab/>
+        <w:t>- 21125.0</w:t>
+      </w:r>
+    </w:p>
+    <w:p>
+      <w:pPr>
+        <w:pStyle w:val="PlainText"/>
+        <w:rPr>
+          <w:rFonts w:ascii="Courier New" w:hAnsi="Courier New" w:cs="Courier New"/>
+        </w:rPr>
+      </w:pPr>
+    </w:p>
+    <w:p>
+      <w:pPr>
+        <w:pStyle w:val="PlainText"/>
+        <w:rPr>
+          <w:rFonts w:ascii="Courier New" w:hAnsi="Courier New" w:cs="Courier New"/>
+        </w:rPr>
+      </w:pPr>
     </w:p>
     <w:p>
       <w:pPr>

</xml_diff>

<commit_message>
08/04/2019 MAMATHA CHICK IN
</commit_message>
<xml_diff>
--- a/customer _details/GANGAMMA/SEP/TUMKUR/7 MALAI/PURCHASE DETAILS.docx
+++ b/customer _details/GANGAMMA/SEP/TUMKUR/7 MALAI/PURCHASE DETAILS.docx
@@ -19378,13 +19378,7 @@
         <w:rPr>
           <w:rFonts w:ascii="Courier New" w:hAnsi="Courier New" w:cs="Courier New"/>
         </w:rPr>
-        <w:t>FRI Mar 29</w:t>
-      </w:r>
-      <w:r>
-        <w:rPr>
-          <w:rFonts w:ascii="Courier New" w:hAnsi="Courier New" w:cs="Courier New"/>
-        </w:rPr>
-        <w:t xml:space="preserve"> 12:34:18 IST 2019</w:t>
+        <w:t>FRI Mar 29 12:34:18 IST 2019</w:t>
       </w:r>
     </w:p>
     <w:p>
@@ -19705,6 +19699,371 @@
         <w:tab/>
         <w:t>- 21125.0</w:t>
       </w:r>
+    </w:p>
+    <w:p>
+      <w:pPr>
+        <w:pStyle w:val="PlainText"/>
+        <w:rPr>
+          <w:rFonts w:ascii="Courier New" w:hAnsi="Courier New" w:cs="Courier New"/>
+          <w:b/>
+        </w:rPr>
+      </w:pPr>
+    </w:p>
+    <w:p>
+      <w:pPr>
+        <w:pStyle w:val="PlainText"/>
+        <w:rPr>
+          <w:rFonts w:ascii="Courier New" w:hAnsi="Courier New" w:cs="Courier New"/>
+        </w:rPr>
+      </w:pPr>
+      <w:r>
+        <w:rPr>
+          <w:rFonts w:ascii="Courier New" w:hAnsi="Courier New" w:cs="Courier New"/>
+        </w:rPr>
+        <w:t>THU Apr 04</w:t>
+      </w:r>
+      <w:r>
+        <w:rPr>
+          <w:rFonts w:ascii="Courier New" w:hAnsi="Courier New" w:cs="Courier New"/>
+        </w:rPr>
+        <w:t xml:space="preserve"> 13:44:52 IST 2019</w:t>
+      </w:r>
+    </w:p>
+    <w:p>
+      <w:pPr>
+        <w:pStyle w:val="PlainText"/>
+        <w:rPr>
+          <w:rFonts w:ascii="Courier New" w:hAnsi="Courier New" w:cs="Courier New"/>
+        </w:rPr>
+      </w:pPr>
+      <w:r>
+        <w:rPr>
+          <w:rFonts w:ascii="Courier New" w:hAnsi="Courier New" w:cs="Courier New"/>
+        </w:rPr>
+        <w:t>Person Name</w:t>
+      </w:r>
+      <w:r>
+        <w:rPr>
+          <w:rFonts w:ascii="Courier New" w:hAnsi="Courier New" w:cs="Courier New"/>
+        </w:rPr>
+        <w:tab/>
+      </w:r>
+      <w:r>
+        <w:rPr>
+          <w:rFonts w:ascii="Courier New" w:hAnsi="Courier New" w:cs="Courier New"/>
+        </w:rPr>
+        <w:tab/>
+      </w:r>
+      <w:r>
+        <w:rPr>
+          <w:rFonts w:ascii="Courier New" w:hAnsi="Courier New" w:cs="Courier New"/>
+        </w:rPr>
+        <w:tab/>
+      </w:r>
+      <w:r>
+        <w:rPr>
+          <w:rFonts w:ascii="Courier New" w:hAnsi="Courier New" w:cs="Courier New"/>
+        </w:rPr>
+        <w:tab/>
+        <w:t>- 7 MALAI</w:t>
+      </w:r>
+    </w:p>
+    <w:p>
+      <w:pPr>
+        <w:pStyle w:val="PlainText"/>
+        <w:rPr>
+          <w:rFonts w:ascii="Courier New" w:hAnsi="Courier New" w:cs="Courier New"/>
+        </w:rPr>
+      </w:pPr>
+      <w:r>
+        <w:rPr>
+          <w:rFonts w:ascii="Courier New" w:hAnsi="Courier New" w:cs="Courier New"/>
+        </w:rPr>
+        <w:t>Bill number</w:t>
+      </w:r>
+      <w:r>
+        <w:rPr>
+          <w:rFonts w:ascii="Courier New" w:hAnsi="Courier New" w:cs="Courier New"/>
+        </w:rPr>
+        <w:tab/>
+      </w:r>
+      <w:r>
+        <w:rPr>
+          <w:rFonts w:ascii="Courier New" w:hAnsi="Courier New" w:cs="Courier New"/>
+        </w:rPr>
+        <w:tab/>
+      </w:r>
+      <w:r>
+        <w:rPr>
+          <w:rFonts w:ascii="Courier New" w:hAnsi="Courier New" w:cs="Courier New"/>
+        </w:rPr>
+        <w:tab/>
+      </w:r>
+      <w:r>
+        <w:rPr>
+          <w:rFonts w:ascii="Courier New" w:hAnsi="Courier New" w:cs="Courier New"/>
+        </w:rPr>
+        <w:tab/>
+        <w:t>- 12003</w:t>
+      </w:r>
+    </w:p>
+    <w:p>
+      <w:pPr>
+        <w:pStyle w:val="PlainText"/>
+        <w:rPr>
+          <w:rFonts w:ascii="Courier New" w:hAnsi="Courier New" w:cs="Courier New"/>
+        </w:rPr>
+      </w:pPr>
+      <w:r>
+        <w:rPr>
+          <w:rFonts w:ascii="Courier New" w:hAnsi="Courier New" w:cs="Courier New"/>
+        </w:rPr>
+        <w:t>---------------------------------------------------------------</w:t>
+      </w:r>
+    </w:p>
+    <w:p>
+      <w:pPr>
+        <w:pStyle w:val="PlainText"/>
+        <w:rPr>
+          <w:rFonts w:ascii="Courier New" w:hAnsi="Courier New" w:cs="Courier New"/>
+        </w:rPr>
+      </w:pPr>
+      <w:r>
+        <w:rPr>
+          <w:rFonts w:ascii="Courier New" w:hAnsi="Courier New" w:cs="Courier New"/>
+        </w:rPr>
+        <w:t>Item Name</w:t>
+      </w:r>
+      <w:r>
+        <w:rPr>
+          <w:rFonts w:ascii="Courier New" w:hAnsi="Courier New" w:cs="Courier New"/>
+        </w:rPr>
+        <w:tab/>
+      </w:r>
+      <w:r>
+        <w:rPr>
+          <w:rFonts w:ascii="Courier New" w:hAnsi="Courier New" w:cs="Courier New"/>
+        </w:rPr>
+        <w:tab/>
+      </w:r>
+      <w:r>
+        <w:rPr>
+          <w:rFonts w:ascii="Courier New" w:hAnsi="Courier New" w:cs="Courier New"/>
+        </w:rPr>
+        <w:tab/>
+      </w:r>
+      <w:r>
+        <w:rPr>
+          <w:rFonts w:ascii="Courier New" w:hAnsi="Courier New" w:cs="Courier New"/>
+        </w:rPr>
+        <w:tab/>
+        <w:t>- POTATO</w:t>
+      </w:r>
+    </w:p>
+    <w:p>
+      <w:pPr>
+        <w:pStyle w:val="PlainText"/>
+        <w:rPr>
+          <w:rFonts w:ascii="Courier New" w:hAnsi="Courier New" w:cs="Courier New"/>
+        </w:rPr>
+      </w:pPr>
+      <w:r>
+        <w:rPr>
+          <w:rFonts w:ascii="Courier New" w:hAnsi="Courier New" w:cs="Courier New"/>
+        </w:rPr>
+        <w:t>Number of Pockets</w:t>
+      </w:r>
+      <w:r>
+        <w:rPr>
+          <w:rFonts w:ascii="Courier New" w:hAnsi="Courier New" w:cs="Courier New"/>
+        </w:rPr>
+        <w:tab/>
+      </w:r>
+      <w:r>
+        <w:rPr>
+          <w:rFonts w:ascii="Courier New" w:hAnsi="Courier New" w:cs="Courier New"/>
+        </w:rPr>
+        <w:tab/>
+      </w:r>
+      <w:r>
+        <w:rPr>
+          <w:rFonts w:ascii="Courier New" w:hAnsi="Courier New" w:cs="Courier New"/>
+        </w:rPr>
+        <w:tab/>
+        <w:t>- 1</w:t>
+      </w:r>
+    </w:p>
+    <w:p>
+      <w:pPr>
+        <w:pStyle w:val="PlainText"/>
+        <w:rPr>
+          <w:rFonts w:ascii="Courier New" w:hAnsi="Courier New" w:cs="Courier New"/>
+        </w:rPr>
+      </w:pPr>
+      <w:r>
+        <w:rPr>
+          <w:rFonts w:ascii="Courier New" w:hAnsi="Courier New" w:cs="Courier New"/>
+        </w:rPr>
+        <w:t>Number of KGs</w:t>
+      </w:r>
+      <w:r>
+        <w:rPr>
+          <w:rFonts w:ascii="Courier New" w:hAnsi="Courier New" w:cs="Courier New"/>
+        </w:rPr>
+        <w:tab/>
+      </w:r>
+      <w:r>
+        <w:rPr>
+          <w:rFonts w:ascii="Courier New" w:hAnsi="Courier New" w:cs="Courier New"/>
+        </w:rPr>
+        <w:tab/>
+      </w:r>
+      <w:r>
+        <w:rPr>
+          <w:rFonts w:ascii="Courier New" w:hAnsi="Courier New" w:cs="Courier New"/>
+        </w:rPr>
+        <w:tab/>
+        <w:t>- 48</w:t>
+      </w:r>
+    </w:p>
+    <w:p>
+      <w:pPr>
+        <w:pStyle w:val="PlainText"/>
+        <w:rPr>
+          <w:rFonts w:ascii="Courier New" w:hAnsi="Courier New" w:cs="Courier New"/>
+        </w:rPr>
+      </w:pPr>
+      <w:r>
+        <w:rPr>
+          <w:rFonts w:ascii="Courier New" w:hAnsi="Courier New" w:cs="Courier New"/>
+        </w:rPr>
+        <w:t>Rate</w:t>
+      </w:r>
+      <w:r>
+        <w:rPr>
+          <w:rFonts w:ascii="Courier New" w:hAnsi="Courier New" w:cs="Courier New"/>
+        </w:rPr>
+        <w:tab/>
+      </w:r>
+      <w:r>
+        <w:rPr>
+          <w:rFonts w:ascii="Courier New" w:hAnsi="Courier New" w:cs="Courier New"/>
+        </w:rPr>
+        <w:tab/>
+      </w:r>
+      <w:r>
+        <w:rPr>
+          <w:rFonts w:ascii="Courier New" w:hAnsi="Courier New" w:cs="Courier New"/>
+        </w:rPr>
+        <w:tab/>
+      </w:r>
+      <w:r>
+        <w:rPr>
+          <w:rFonts w:ascii="Courier New" w:hAnsi="Courier New" w:cs="Courier New"/>
+        </w:rPr>
+        <w:tab/>
+      </w:r>
+      <w:r>
+        <w:rPr>
+          <w:rFonts w:ascii="Courier New" w:hAnsi="Courier New" w:cs="Courier New"/>
+        </w:rPr>
+        <w:tab/>
+        <w:t>- 14</w:t>
+      </w:r>
+    </w:p>
+    <w:p>
+      <w:pPr>
+        <w:pStyle w:val="PlainText"/>
+        <w:rPr>
+          <w:rFonts w:ascii="Courier New" w:hAnsi="Courier New" w:cs="Courier New"/>
+        </w:rPr>
+      </w:pPr>
+      <w:r>
+        <w:rPr>
+          <w:rFonts w:ascii="Courier New" w:hAnsi="Courier New" w:cs="Courier New"/>
+        </w:rPr>
+        <w:t>Total Price</w:t>
+      </w:r>
+      <w:r>
+        <w:rPr>
+          <w:rFonts w:ascii="Courier New" w:hAnsi="Courier New" w:cs="Courier New"/>
+        </w:rPr>
+        <w:tab/>
+      </w:r>
+      <w:r>
+        <w:rPr>
+          <w:rFonts w:ascii="Courier New" w:hAnsi="Courier New" w:cs="Courier New"/>
+        </w:rPr>
+        <w:tab/>
+      </w:r>
+      <w:r>
+        <w:rPr>
+          <w:rFonts w:ascii="Courier New" w:hAnsi="Courier New" w:cs="Courier New"/>
+        </w:rPr>
+        <w:tab/>
+      </w:r>
+      <w:r>
+        <w:rPr>
+          <w:rFonts w:ascii="Courier New" w:hAnsi="Courier New" w:cs="Courier New"/>
+        </w:rPr>
+        <w:tab/>
+        <w:t>- 672.0</w:t>
+      </w:r>
+    </w:p>
+    <w:p>
+      <w:pPr>
+        <w:pStyle w:val="PlainText"/>
+        <w:rPr>
+          <w:rFonts w:ascii="Courier New" w:hAnsi="Courier New" w:cs="Courier New"/>
+          <w:b/>
+        </w:rPr>
+      </w:pPr>
+      <w:r>
+        <w:rPr>
+          <w:rFonts w:ascii="Courier New" w:hAnsi="Courier New" w:cs="Courier New"/>
+          <w:b/>
+        </w:rPr>
+        <w:t>Amount balance</w:t>
+      </w:r>
+      <w:r>
+        <w:rPr>
+          <w:rFonts w:ascii="Courier New" w:hAnsi="Courier New" w:cs="Courier New"/>
+          <w:b/>
+        </w:rPr>
+        <w:tab/>
+      </w:r>
+      <w:r>
+        <w:rPr>
+          <w:rFonts w:ascii="Courier New" w:hAnsi="Courier New" w:cs="Courier New"/>
+          <w:b/>
+        </w:rPr>
+        <w:tab/>
+      </w:r>
+      <w:r>
+        <w:rPr>
+          <w:rFonts w:ascii="Courier New" w:hAnsi="Courier New" w:cs="Courier New"/>
+          <w:b/>
+        </w:rPr>
+        <w:tab/>
+        <w:t>- 21797.0</w:t>
+      </w:r>
+    </w:p>
+    <w:p>
+      <w:pPr>
+        <w:pStyle w:val="PlainText"/>
+        <w:rPr>
+          <w:rFonts w:ascii="Courier New" w:hAnsi="Courier New" w:cs="Courier New"/>
+        </w:rPr>
+      </w:pPr>
+    </w:p>
+    <w:p>
+      <w:pPr>
+        <w:pStyle w:val="PlainText"/>
+        <w:rPr>
+          <w:rFonts w:ascii="Courier New" w:hAnsi="Courier New" w:cs="Courier New"/>
+          <w:b/>
+        </w:rPr>
+      </w:pPr>
     </w:p>
     <w:p>
       <w:pPr>

</xml_diff>

<commit_message>
19/04/019 MAMATHA CHICK IN
</commit_message>
<xml_diff>
--- a/customer _details/GANGAMMA/SEP/TUMKUR/7 MALAI/PURCHASE DETAILS.docx
+++ b/customer _details/GANGAMMA/SEP/TUMKUR/7 MALAI/PURCHASE DETAILS.docx
@@ -19720,13 +19720,7 @@
         <w:rPr>
           <w:rFonts w:ascii="Courier New" w:hAnsi="Courier New" w:cs="Courier New"/>
         </w:rPr>
-        <w:t>THU Apr 04</w:t>
-      </w:r>
-      <w:r>
-        <w:rPr>
-          <w:rFonts w:ascii="Courier New" w:hAnsi="Courier New" w:cs="Courier New"/>
-        </w:rPr>
-        <w:t xml:space="preserve"> 13:44:52 IST 2019</w:t>
+        <w:t>THU Apr 04 13:44:52 IST 2019</w:t>
       </w:r>
     </w:p>
     <w:p>
@@ -20047,6 +20041,730 @@
         <w:tab/>
         <w:t>- 21797.0</w:t>
       </w:r>
+    </w:p>
+    <w:p>
+      <w:pPr>
+        <w:pStyle w:val="PlainText"/>
+        <w:rPr>
+          <w:rFonts w:ascii="Courier New" w:hAnsi="Courier New" w:cs="Courier New"/>
+          <w:b/>
+        </w:rPr>
+      </w:pPr>
+    </w:p>
+    <w:p>
+      <w:pPr>
+        <w:pStyle w:val="PlainText"/>
+        <w:rPr>
+          <w:rFonts w:ascii="Courier New" w:hAnsi="Courier New" w:cs="Courier New"/>
+        </w:rPr>
+      </w:pPr>
+      <w:r>
+        <w:rPr>
+          <w:rFonts w:ascii="Courier New" w:hAnsi="Courier New" w:cs="Courier New"/>
+        </w:rPr>
+        <w:t>SUN Apr 14 13:10:51 IST 2019</w:t>
+      </w:r>
+    </w:p>
+    <w:p>
+      <w:pPr>
+        <w:pStyle w:val="PlainText"/>
+        <w:rPr>
+          <w:rFonts w:ascii="Courier New" w:hAnsi="Courier New" w:cs="Courier New"/>
+        </w:rPr>
+      </w:pPr>
+      <w:r>
+        <w:rPr>
+          <w:rFonts w:ascii="Courier New" w:hAnsi="Courier New" w:cs="Courier New"/>
+        </w:rPr>
+        <w:t>Person Name</w:t>
+      </w:r>
+      <w:r>
+        <w:rPr>
+          <w:rFonts w:ascii="Courier New" w:hAnsi="Courier New" w:cs="Courier New"/>
+        </w:rPr>
+        <w:tab/>
+      </w:r>
+      <w:r>
+        <w:rPr>
+          <w:rFonts w:ascii="Courier New" w:hAnsi="Courier New" w:cs="Courier New"/>
+        </w:rPr>
+        <w:tab/>
+      </w:r>
+      <w:r>
+        <w:rPr>
+          <w:rFonts w:ascii="Courier New" w:hAnsi="Courier New" w:cs="Courier New"/>
+        </w:rPr>
+        <w:tab/>
+      </w:r>
+      <w:r>
+        <w:rPr>
+          <w:rFonts w:ascii="Courier New" w:hAnsi="Courier New" w:cs="Courier New"/>
+        </w:rPr>
+        <w:tab/>
+        <w:t>- 7 MALAI</w:t>
+      </w:r>
+    </w:p>
+    <w:p>
+      <w:pPr>
+        <w:pStyle w:val="PlainText"/>
+        <w:rPr>
+          <w:rFonts w:ascii="Courier New" w:hAnsi="Courier New" w:cs="Courier New"/>
+        </w:rPr>
+      </w:pPr>
+      <w:r>
+        <w:rPr>
+          <w:rFonts w:ascii="Courier New" w:hAnsi="Courier New" w:cs="Courier New"/>
+        </w:rPr>
+        <w:t>Bill number</w:t>
+      </w:r>
+      <w:r>
+        <w:rPr>
+          <w:rFonts w:ascii="Courier New" w:hAnsi="Courier New" w:cs="Courier New"/>
+        </w:rPr>
+        <w:tab/>
+      </w:r>
+      <w:r>
+        <w:rPr>
+          <w:rFonts w:ascii="Courier New" w:hAnsi="Courier New" w:cs="Courier New"/>
+        </w:rPr>
+        <w:tab/>
+      </w:r>
+      <w:r>
+        <w:rPr>
+          <w:rFonts w:ascii="Courier New" w:hAnsi="Courier New" w:cs="Courier New"/>
+        </w:rPr>
+        <w:tab/>
+      </w:r>
+      <w:r>
+        <w:rPr>
+          <w:rFonts w:ascii="Courier New" w:hAnsi="Courier New" w:cs="Courier New"/>
+        </w:rPr>
+        <w:tab/>
+        <w:t>- 12174</w:t>
+      </w:r>
+    </w:p>
+    <w:p>
+      <w:pPr>
+        <w:pStyle w:val="PlainText"/>
+        <w:rPr>
+          <w:rFonts w:ascii="Courier New" w:hAnsi="Courier New" w:cs="Courier New"/>
+        </w:rPr>
+      </w:pPr>
+      <w:r>
+        <w:rPr>
+          <w:rFonts w:ascii="Courier New" w:hAnsi="Courier New" w:cs="Courier New"/>
+        </w:rPr>
+        <w:t>---------------------------------------------------------------</w:t>
+      </w:r>
+    </w:p>
+    <w:p>
+      <w:pPr>
+        <w:pStyle w:val="PlainText"/>
+        <w:rPr>
+          <w:rFonts w:ascii="Courier New" w:hAnsi="Courier New" w:cs="Courier New"/>
+        </w:rPr>
+      </w:pPr>
+      <w:r>
+        <w:rPr>
+          <w:rFonts w:ascii="Courier New" w:hAnsi="Courier New" w:cs="Courier New"/>
+        </w:rPr>
+        <w:t>Item Name</w:t>
+      </w:r>
+      <w:r>
+        <w:rPr>
+          <w:rFonts w:ascii="Courier New" w:hAnsi="Courier New" w:cs="Courier New"/>
+        </w:rPr>
+        <w:tab/>
+      </w:r>
+      <w:r>
+        <w:rPr>
+          <w:rFonts w:ascii="Courier New" w:hAnsi="Courier New" w:cs="Courier New"/>
+        </w:rPr>
+        <w:tab/>
+      </w:r>
+      <w:r>
+        <w:rPr>
+          <w:rFonts w:ascii="Courier New" w:hAnsi="Courier New" w:cs="Courier New"/>
+        </w:rPr>
+        <w:tab/>
+      </w:r>
+      <w:r>
+        <w:rPr>
+          <w:rFonts w:ascii="Courier New" w:hAnsi="Courier New" w:cs="Courier New"/>
+        </w:rPr>
+        <w:tab/>
+        <w:t>- POTATO</w:t>
+      </w:r>
+    </w:p>
+    <w:p>
+      <w:pPr>
+        <w:pStyle w:val="PlainText"/>
+        <w:rPr>
+          <w:rFonts w:ascii="Courier New" w:hAnsi="Courier New" w:cs="Courier New"/>
+        </w:rPr>
+      </w:pPr>
+      <w:r>
+        <w:rPr>
+          <w:rFonts w:ascii="Courier New" w:hAnsi="Courier New" w:cs="Courier New"/>
+        </w:rPr>
+        <w:t>Number of Pockets</w:t>
+      </w:r>
+      <w:r>
+        <w:rPr>
+          <w:rFonts w:ascii="Courier New" w:hAnsi="Courier New" w:cs="Courier New"/>
+        </w:rPr>
+        <w:tab/>
+      </w:r>
+      <w:r>
+        <w:rPr>
+          <w:rFonts w:ascii="Courier New" w:hAnsi="Courier New" w:cs="Courier New"/>
+        </w:rPr>
+        <w:tab/>
+      </w:r>
+      <w:r>
+        <w:rPr>
+          <w:rFonts w:ascii="Courier New" w:hAnsi="Courier New" w:cs="Courier New"/>
+        </w:rPr>
+        <w:tab/>
+        <w:t>- 2</w:t>
+      </w:r>
+    </w:p>
+    <w:p>
+      <w:pPr>
+        <w:pStyle w:val="PlainText"/>
+        <w:rPr>
+          <w:rFonts w:ascii="Courier New" w:hAnsi="Courier New" w:cs="Courier New"/>
+        </w:rPr>
+      </w:pPr>
+      <w:r>
+        <w:rPr>
+          <w:rFonts w:ascii="Courier New" w:hAnsi="Courier New" w:cs="Courier New"/>
+        </w:rPr>
+        <w:t>Number of KGs</w:t>
+      </w:r>
+      <w:r>
+        <w:rPr>
+          <w:rFonts w:ascii="Courier New" w:hAnsi="Courier New" w:cs="Courier New"/>
+        </w:rPr>
+        <w:tab/>
+      </w:r>
+      <w:r>
+        <w:rPr>
+          <w:rFonts w:ascii="Courier New" w:hAnsi="Courier New" w:cs="Courier New"/>
+        </w:rPr>
+        <w:tab/>
+      </w:r>
+      <w:r>
+        <w:rPr>
+          <w:rFonts w:ascii="Courier New" w:hAnsi="Courier New" w:cs="Courier New"/>
+        </w:rPr>
+        <w:tab/>
+        <w:t>- 111</w:t>
+      </w:r>
+    </w:p>
+    <w:p>
+      <w:pPr>
+        <w:pStyle w:val="PlainText"/>
+        <w:rPr>
+          <w:rFonts w:ascii="Courier New" w:hAnsi="Courier New" w:cs="Courier New"/>
+        </w:rPr>
+      </w:pPr>
+      <w:r>
+        <w:rPr>
+          <w:rFonts w:ascii="Courier New" w:hAnsi="Courier New" w:cs="Courier New"/>
+        </w:rPr>
+        <w:t>Rate</w:t>
+      </w:r>
+      <w:r>
+        <w:rPr>
+          <w:rFonts w:ascii="Courier New" w:hAnsi="Courier New" w:cs="Courier New"/>
+        </w:rPr>
+        <w:tab/>
+      </w:r>
+      <w:r>
+        <w:rPr>
+          <w:rFonts w:ascii="Courier New" w:hAnsi="Courier New" w:cs="Courier New"/>
+        </w:rPr>
+        <w:tab/>
+      </w:r>
+      <w:r>
+        <w:rPr>
+          <w:rFonts w:ascii="Courier New" w:hAnsi="Courier New" w:cs="Courier New"/>
+        </w:rPr>
+        <w:tab/>
+      </w:r>
+      <w:r>
+        <w:rPr>
+          <w:rFonts w:ascii="Courier New" w:hAnsi="Courier New" w:cs="Courier New"/>
+        </w:rPr>
+        <w:tab/>
+      </w:r>
+      <w:r>
+        <w:rPr>
+          <w:rFonts w:ascii="Courier New" w:hAnsi="Courier New" w:cs="Courier New"/>
+        </w:rPr>
+        <w:tab/>
+        <w:t>- 18</w:t>
+      </w:r>
+    </w:p>
+    <w:p>
+      <w:pPr>
+        <w:pStyle w:val="PlainText"/>
+        <w:rPr>
+          <w:rFonts w:ascii="Courier New" w:hAnsi="Courier New" w:cs="Courier New"/>
+        </w:rPr>
+      </w:pPr>
+      <w:r>
+        <w:rPr>
+          <w:rFonts w:ascii="Courier New" w:hAnsi="Courier New" w:cs="Courier New"/>
+        </w:rPr>
+        <w:t>Total Price</w:t>
+      </w:r>
+      <w:r>
+        <w:rPr>
+          <w:rFonts w:ascii="Courier New" w:hAnsi="Courier New" w:cs="Courier New"/>
+        </w:rPr>
+        <w:tab/>
+      </w:r>
+      <w:r>
+        <w:rPr>
+          <w:rFonts w:ascii="Courier New" w:hAnsi="Courier New" w:cs="Courier New"/>
+        </w:rPr>
+        <w:tab/>
+      </w:r>
+      <w:r>
+        <w:rPr>
+          <w:rFonts w:ascii="Courier New" w:hAnsi="Courier New" w:cs="Courier New"/>
+        </w:rPr>
+        <w:tab/>
+      </w:r>
+      <w:r>
+        <w:rPr>
+          <w:rFonts w:ascii="Courier New" w:hAnsi="Courier New" w:cs="Courier New"/>
+        </w:rPr>
+        <w:tab/>
+        <w:t>- 1998.0</w:t>
+      </w:r>
+    </w:p>
+    <w:p>
+      <w:pPr>
+        <w:pStyle w:val="PlainText"/>
+        <w:rPr>
+          <w:rFonts w:ascii="Courier New" w:hAnsi="Courier New" w:cs="Courier New"/>
+          <w:b/>
+        </w:rPr>
+      </w:pPr>
+      <w:r>
+        <w:rPr>
+          <w:rFonts w:ascii="Courier New" w:hAnsi="Courier New" w:cs="Courier New"/>
+          <w:b/>
+        </w:rPr>
+        <w:t>Amount balance</w:t>
+      </w:r>
+      <w:r>
+        <w:rPr>
+          <w:rFonts w:ascii="Courier New" w:hAnsi="Courier New" w:cs="Courier New"/>
+          <w:b/>
+        </w:rPr>
+        <w:tab/>
+      </w:r>
+      <w:r>
+        <w:rPr>
+          <w:rFonts w:ascii="Courier New" w:hAnsi="Courier New" w:cs="Courier New"/>
+          <w:b/>
+        </w:rPr>
+        <w:tab/>
+      </w:r>
+      <w:r>
+        <w:rPr>
+          <w:rFonts w:ascii="Courier New" w:hAnsi="Courier New" w:cs="Courier New"/>
+          <w:b/>
+        </w:rPr>
+        <w:tab/>
+        <w:t>- 23795.0</w:t>
+      </w:r>
+    </w:p>
+    <w:p>
+      <w:pPr>
+        <w:pStyle w:val="PlainText"/>
+        <w:rPr>
+          <w:rFonts w:ascii="Courier New" w:hAnsi="Courier New" w:cs="Courier New"/>
+          <w:b/>
+        </w:rPr>
+      </w:pPr>
+    </w:p>
+    <w:p>
+      <w:pPr>
+        <w:pStyle w:val="PlainText"/>
+        <w:rPr>
+          <w:rFonts w:ascii="Courier New" w:hAnsi="Courier New" w:cs="Courier New"/>
+        </w:rPr>
+      </w:pPr>
+      <w:r>
+        <w:rPr>
+          <w:rFonts w:ascii="Courier New" w:hAnsi="Courier New" w:cs="Courier New"/>
+        </w:rPr>
+        <w:t>TUE Apr 16</w:t>
+      </w:r>
+      <w:r>
+        <w:rPr>
+          <w:rFonts w:ascii="Courier New" w:hAnsi="Courier New" w:cs="Courier New"/>
+        </w:rPr>
+        <w:t xml:space="preserve"> 13:57:56 IST 2019</w:t>
+      </w:r>
+    </w:p>
+    <w:p>
+      <w:pPr>
+        <w:pStyle w:val="PlainText"/>
+        <w:rPr>
+          <w:rFonts w:ascii="Courier New" w:hAnsi="Courier New" w:cs="Courier New"/>
+        </w:rPr>
+      </w:pPr>
+      <w:r>
+        <w:rPr>
+          <w:rFonts w:ascii="Courier New" w:hAnsi="Courier New" w:cs="Courier New"/>
+        </w:rPr>
+        <w:t>Person Name</w:t>
+      </w:r>
+      <w:r>
+        <w:rPr>
+          <w:rFonts w:ascii="Courier New" w:hAnsi="Courier New" w:cs="Courier New"/>
+        </w:rPr>
+        <w:tab/>
+      </w:r>
+      <w:r>
+        <w:rPr>
+          <w:rFonts w:ascii="Courier New" w:hAnsi="Courier New" w:cs="Courier New"/>
+        </w:rPr>
+        <w:tab/>
+      </w:r>
+      <w:r>
+        <w:rPr>
+          <w:rFonts w:ascii="Courier New" w:hAnsi="Courier New" w:cs="Courier New"/>
+        </w:rPr>
+        <w:tab/>
+      </w:r>
+      <w:r>
+        <w:rPr>
+          <w:rFonts w:ascii="Courier New" w:hAnsi="Courier New" w:cs="Courier New"/>
+        </w:rPr>
+        <w:tab/>
+        <w:t>- 7 MALAI</w:t>
+      </w:r>
+    </w:p>
+    <w:p>
+      <w:pPr>
+        <w:pStyle w:val="PlainText"/>
+        <w:rPr>
+          <w:rFonts w:ascii="Courier New" w:hAnsi="Courier New" w:cs="Courier New"/>
+        </w:rPr>
+      </w:pPr>
+      <w:r>
+        <w:rPr>
+          <w:rFonts w:ascii="Courier New" w:hAnsi="Courier New" w:cs="Courier New"/>
+        </w:rPr>
+        <w:t>Bill number</w:t>
+      </w:r>
+      <w:r>
+        <w:rPr>
+          <w:rFonts w:ascii="Courier New" w:hAnsi="Courier New" w:cs="Courier New"/>
+        </w:rPr>
+        <w:tab/>
+      </w:r>
+      <w:r>
+        <w:rPr>
+          <w:rFonts w:ascii="Courier New" w:hAnsi="Courier New" w:cs="Courier New"/>
+        </w:rPr>
+        <w:tab/>
+      </w:r>
+      <w:r>
+        <w:rPr>
+          <w:rFonts w:ascii="Courier New" w:hAnsi="Courier New" w:cs="Courier New"/>
+        </w:rPr>
+        <w:tab/>
+      </w:r>
+      <w:r>
+        <w:rPr>
+          <w:rFonts w:ascii="Courier New" w:hAnsi="Courier New" w:cs="Courier New"/>
+        </w:rPr>
+        <w:tab/>
+        <w:t>- 12236</w:t>
+      </w:r>
+    </w:p>
+    <w:p>
+      <w:pPr>
+        <w:pStyle w:val="PlainText"/>
+        <w:rPr>
+          <w:rFonts w:ascii="Courier New" w:hAnsi="Courier New" w:cs="Courier New"/>
+        </w:rPr>
+      </w:pPr>
+      <w:r>
+        <w:rPr>
+          <w:rFonts w:ascii="Courier New" w:hAnsi="Courier New" w:cs="Courier New"/>
+        </w:rPr>
+        <w:t>---------------------------------------------------------------</w:t>
+      </w:r>
+    </w:p>
+    <w:p>
+      <w:pPr>
+        <w:pStyle w:val="PlainText"/>
+        <w:rPr>
+          <w:rFonts w:ascii="Courier New" w:hAnsi="Courier New" w:cs="Courier New"/>
+        </w:rPr>
+      </w:pPr>
+      <w:r>
+        <w:rPr>
+          <w:rFonts w:ascii="Courier New" w:hAnsi="Courier New" w:cs="Courier New"/>
+        </w:rPr>
+        <w:t>Item Name</w:t>
+      </w:r>
+      <w:r>
+        <w:rPr>
+          <w:rFonts w:ascii="Courier New" w:hAnsi="Courier New" w:cs="Courier New"/>
+        </w:rPr>
+        <w:tab/>
+      </w:r>
+      <w:r>
+        <w:rPr>
+          <w:rFonts w:ascii="Courier New" w:hAnsi="Courier New" w:cs="Courier New"/>
+        </w:rPr>
+        <w:tab/>
+      </w:r>
+      <w:r>
+        <w:rPr>
+          <w:rFonts w:ascii="Courier New" w:hAnsi="Courier New" w:cs="Courier New"/>
+        </w:rPr>
+        <w:tab/>
+      </w:r>
+      <w:r>
+        <w:rPr>
+          <w:rFonts w:ascii="Courier New" w:hAnsi="Courier New" w:cs="Courier New"/>
+        </w:rPr>
+        <w:tab/>
+        <w:t>- POTATO</w:t>
+      </w:r>
+    </w:p>
+    <w:p>
+      <w:pPr>
+        <w:pStyle w:val="PlainText"/>
+        <w:rPr>
+          <w:rFonts w:ascii="Courier New" w:hAnsi="Courier New" w:cs="Courier New"/>
+        </w:rPr>
+      </w:pPr>
+      <w:r>
+        <w:rPr>
+          <w:rFonts w:ascii="Courier New" w:hAnsi="Courier New" w:cs="Courier New"/>
+        </w:rPr>
+        <w:t>Number of Pockets</w:t>
+      </w:r>
+      <w:r>
+        <w:rPr>
+          <w:rFonts w:ascii="Courier New" w:hAnsi="Courier New" w:cs="Courier New"/>
+        </w:rPr>
+        <w:tab/>
+      </w:r>
+      <w:r>
+        <w:rPr>
+          <w:rFonts w:ascii="Courier New" w:hAnsi="Courier New" w:cs="Courier New"/>
+        </w:rPr>
+        <w:tab/>
+      </w:r>
+      <w:r>
+        <w:rPr>
+          <w:rFonts w:ascii="Courier New" w:hAnsi="Courier New" w:cs="Courier New"/>
+        </w:rPr>
+        <w:tab/>
+        <w:t>- 4</w:t>
+      </w:r>
+    </w:p>
+    <w:p>
+      <w:pPr>
+        <w:pStyle w:val="PlainText"/>
+        <w:rPr>
+          <w:rFonts w:ascii="Courier New" w:hAnsi="Courier New" w:cs="Courier New"/>
+        </w:rPr>
+      </w:pPr>
+      <w:r>
+        <w:rPr>
+          <w:rFonts w:ascii="Courier New" w:hAnsi="Courier New" w:cs="Courier New"/>
+        </w:rPr>
+        <w:t>Number of KGs</w:t>
+      </w:r>
+      <w:r>
+        <w:rPr>
+          <w:rFonts w:ascii="Courier New" w:hAnsi="Courier New" w:cs="Courier New"/>
+        </w:rPr>
+        <w:tab/>
+      </w:r>
+      <w:r>
+        <w:rPr>
+          <w:rFonts w:ascii="Courier New" w:hAnsi="Courier New" w:cs="Courier New"/>
+        </w:rPr>
+        <w:tab/>
+      </w:r>
+      <w:r>
+        <w:rPr>
+          <w:rFonts w:ascii="Courier New" w:hAnsi="Courier New" w:cs="Courier New"/>
+        </w:rPr>
+        <w:tab/>
+        <w:t>- 226</w:t>
+      </w:r>
+    </w:p>
+    <w:p>
+      <w:pPr>
+        <w:pStyle w:val="PlainText"/>
+        <w:rPr>
+          <w:rFonts w:ascii="Courier New" w:hAnsi="Courier New" w:cs="Courier New"/>
+        </w:rPr>
+      </w:pPr>
+      <w:r>
+        <w:rPr>
+          <w:rFonts w:ascii="Courier New" w:hAnsi="Courier New" w:cs="Courier New"/>
+        </w:rPr>
+        <w:t>Rate</w:t>
+      </w:r>
+      <w:r>
+        <w:rPr>
+          <w:rFonts w:ascii="Courier New" w:hAnsi="Courier New" w:cs="Courier New"/>
+        </w:rPr>
+        <w:tab/>
+      </w:r>
+      <w:r>
+        <w:rPr>
+          <w:rFonts w:ascii="Courier New" w:hAnsi="Courier New" w:cs="Courier New"/>
+        </w:rPr>
+        <w:tab/>
+      </w:r>
+      <w:r>
+        <w:rPr>
+          <w:rFonts w:ascii="Courier New" w:hAnsi="Courier New" w:cs="Courier New"/>
+        </w:rPr>
+        <w:tab/>
+      </w:r>
+      <w:r>
+        <w:rPr>
+          <w:rFonts w:ascii="Courier New" w:hAnsi="Courier New" w:cs="Courier New"/>
+        </w:rPr>
+        <w:tab/>
+      </w:r>
+      <w:r>
+        <w:rPr>
+          <w:rFonts w:ascii="Courier New" w:hAnsi="Courier New" w:cs="Courier New"/>
+        </w:rPr>
+        <w:tab/>
+        <w:t>- 16</w:t>
+      </w:r>
+    </w:p>
+    <w:p>
+      <w:pPr>
+        <w:pStyle w:val="PlainText"/>
+        <w:rPr>
+          <w:rFonts w:ascii="Courier New" w:hAnsi="Courier New" w:cs="Courier New"/>
+        </w:rPr>
+      </w:pPr>
+      <w:r>
+        <w:rPr>
+          <w:rFonts w:ascii="Courier New" w:hAnsi="Courier New" w:cs="Courier New"/>
+        </w:rPr>
+        <w:t>Total Price</w:t>
+      </w:r>
+      <w:r>
+        <w:rPr>
+          <w:rFonts w:ascii="Courier New" w:hAnsi="Courier New" w:cs="Courier New"/>
+        </w:rPr>
+        <w:tab/>
+      </w:r>
+      <w:r>
+        <w:rPr>
+          <w:rFonts w:ascii="Courier New" w:hAnsi="Courier New" w:cs="Courier New"/>
+        </w:rPr>
+        <w:tab/>
+      </w:r>
+      <w:r>
+        <w:rPr>
+          <w:rFonts w:ascii="Courier New" w:hAnsi="Courier New" w:cs="Courier New"/>
+        </w:rPr>
+        <w:tab/>
+      </w:r>
+      <w:r>
+        <w:rPr>
+          <w:rFonts w:ascii="Courier New" w:hAnsi="Courier New" w:cs="Courier New"/>
+        </w:rPr>
+        <w:tab/>
+        <w:t>- 3616.0</w:t>
+      </w:r>
+    </w:p>
+    <w:p>
+      <w:pPr>
+        <w:pStyle w:val="PlainText"/>
+        <w:rPr>
+          <w:rFonts w:ascii="Courier New" w:hAnsi="Courier New" w:cs="Courier New"/>
+          <w:b/>
+        </w:rPr>
+      </w:pPr>
+      <w:r>
+        <w:rPr>
+          <w:rFonts w:ascii="Courier New" w:hAnsi="Courier New" w:cs="Courier New"/>
+          <w:b/>
+        </w:rPr>
+        <w:t>Amount balance</w:t>
+      </w:r>
+      <w:r>
+        <w:rPr>
+          <w:rFonts w:ascii="Courier New" w:hAnsi="Courier New" w:cs="Courier New"/>
+          <w:b/>
+        </w:rPr>
+        <w:tab/>
+      </w:r>
+      <w:r>
+        <w:rPr>
+          <w:rFonts w:ascii="Courier New" w:hAnsi="Courier New" w:cs="Courier New"/>
+          <w:b/>
+        </w:rPr>
+        <w:tab/>
+      </w:r>
+      <w:r>
+        <w:rPr>
+          <w:rFonts w:ascii="Courier New" w:hAnsi="Courier New" w:cs="Courier New"/>
+          <w:b/>
+        </w:rPr>
+        <w:tab/>
+        <w:t>- 27411.0</w:t>
+      </w:r>
+    </w:p>
+    <w:p>
+      <w:pPr>
+        <w:pStyle w:val="PlainText"/>
+        <w:rPr>
+          <w:rFonts w:ascii="Courier New" w:hAnsi="Courier New" w:cs="Courier New"/>
+        </w:rPr>
+      </w:pPr>
+    </w:p>
+    <w:p>
+      <w:pPr>
+        <w:pStyle w:val="PlainText"/>
+        <w:rPr>
+          <w:rFonts w:ascii="Courier New" w:hAnsi="Courier New" w:cs="Courier New"/>
+          <w:b/>
+        </w:rPr>
+      </w:pPr>
+    </w:p>
+    <w:p>
+      <w:pPr>
+        <w:pStyle w:val="PlainText"/>
+        <w:rPr>
+          <w:rFonts w:ascii="Courier New" w:hAnsi="Courier New" w:cs="Courier New"/>
+        </w:rPr>
+      </w:pPr>
+    </w:p>
+    <w:p>
+      <w:pPr>
+        <w:pStyle w:val="PlainText"/>
+        <w:rPr>
+          <w:rFonts w:ascii="Courier New" w:hAnsi="Courier New" w:cs="Courier New"/>
+          <w:b/>
+        </w:rPr>
+      </w:pPr>
     </w:p>
     <w:p>
       <w:pPr>

</xml_diff>

<commit_message>
29/04/2019 MAMATHA CHICK IN
</commit_message>
<xml_diff>
--- a/customer _details/GANGAMMA/SEP/TUMKUR/7 MALAI/PURCHASE DETAILS.docx
+++ b/customer _details/GANGAMMA/SEP/TUMKUR/7 MALAI/PURCHASE DETAILS.docx
@@ -20404,13 +20404,7 @@
         <w:rPr>
           <w:rFonts w:ascii="Courier New" w:hAnsi="Courier New" w:cs="Courier New"/>
         </w:rPr>
-        <w:t>TUE Apr 16</w:t>
-      </w:r>
-      <w:r>
-        <w:rPr>
-          <w:rFonts w:ascii="Courier New" w:hAnsi="Courier New" w:cs="Courier New"/>
-        </w:rPr>
-        <w:t xml:space="preserve"> 13:57:56 IST 2019</w:t>
+        <w:t>TUE Apr 16 13:57:56 IST 2019</w:t>
       </w:r>
     </w:p>
     <w:p>
@@ -20731,6 +20725,371 @@
         <w:tab/>
         <w:t>- 27411.0</w:t>
       </w:r>
+    </w:p>
+    <w:p>
+      <w:pPr>
+        <w:pStyle w:val="PlainText"/>
+        <w:rPr>
+          <w:rFonts w:ascii="Courier New" w:hAnsi="Courier New" w:cs="Courier New"/>
+          <w:b/>
+        </w:rPr>
+      </w:pPr>
+    </w:p>
+    <w:p>
+      <w:pPr>
+        <w:pStyle w:val="PlainText"/>
+        <w:rPr>
+          <w:rFonts w:ascii="Courier New" w:hAnsi="Courier New" w:cs="Courier New"/>
+        </w:rPr>
+      </w:pPr>
+      <w:r>
+        <w:rPr>
+          <w:rFonts w:ascii="Courier New" w:hAnsi="Courier New" w:cs="Courier New"/>
+        </w:rPr>
+        <w:t>TUE Apr 23</w:t>
+      </w:r>
+      <w:r>
+        <w:rPr>
+          <w:rFonts w:ascii="Courier New" w:hAnsi="Courier New" w:cs="Courier New"/>
+        </w:rPr>
+        <w:t xml:space="preserve"> 15:20:39 IST 2019</w:t>
+      </w:r>
+    </w:p>
+    <w:p>
+      <w:pPr>
+        <w:pStyle w:val="PlainText"/>
+        <w:rPr>
+          <w:rFonts w:ascii="Courier New" w:hAnsi="Courier New" w:cs="Courier New"/>
+        </w:rPr>
+      </w:pPr>
+      <w:r>
+        <w:rPr>
+          <w:rFonts w:ascii="Courier New" w:hAnsi="Courier New" w:cs="Courier New"/>
+        </w:rPr>
+        <w:t>Person Name</w:t>
+      </w:r>
+      <w:r>
+        <w:rPr>
+          <w:rFonts w:ascii="Courier New" w:hAnsi="Courier New" w:cs="Courier New"/>
+        </w:rPr>
+        <w:tab/>
+      </w:r>
+      <w:r>
+        <w:rPr>
+          <w:rFonts w:ascii="Courier New" w:hAnsi="Courier New" w:cs="Courier New"/>
+        </w:rPr>
+        <w:tab/>
+      </w:r>
+      <w:r>
+        <w:rPr>
+          <w:rFonts w:ascii="Courier New" w:hAnsi="Courier New" w:cs="Courier New"/>
+        </w:rPr>
+        <w:tab/>
+      </w:r>
+      <w:r>
+        <w:rPr>
+          <w:rFonts w:ascii="Courier New" w:hAnsi="Courier New" w:cs="Courier New"/>
+        </w:rPr>
+        <w:tab/>
+        <w:t>- 7 MALAI</w:t>
+      </w:r>
+    </w:p>
+    <w:p>
+      <w:pPr>
+        <w:pStyle w:val="PlainText"/>
+        <w:rPr>
+          <w:rFonts w:ascii="Courier New" w:hAnsi="Courier New" w:cs="Courier New"/>
+        </w:rPr>
+      </w:pPr>
+      <w:r>
+        <w:rPr>
+          <w:rFonts w:ascii="Courier New" w:hAnsi="Courier New" w:cs="Courier New"/>
+        </w:rPr>
+        <w:t>Bill number</w:t>
+      </w:r>
+      <w:r>
+        <w:rPr>
+          <w:rFonts w:ascii="Courier New" w:hAnsi="Courier New" w:cs="Courier New"/>
+        </w:rPr>
+        <w:tab/>
+      </w:r>
+      <w:r>
+        <w:rPr>
+          <w:rFonts w:ascii="Courier New" w:hAnsi="Courier New" w:cs="Courier New"/>
+        </w:rPr>
+        <w:tab/>
+      </w:r>
+      <w:r>
+        <w:rPr>
+          <w:rFonts w:ascii="Courier New" w:hAnsi="Courier New" w:cs="Courier New"/>
+        </w:rPr>
+        <w:tab/>
+      </w:r>
+      <w:r>
+        <w:rPr>
+          <w:rFonts w:ascii="Courier New" w:hAnsi="Courier New" w:cs="Courier New"/>
+        </w:rPr>
+        <w:tab/>
+        <w:t>- 12391</w:t>
+      </w:r>
+    </w:p>
+    <w:p>
+      <w:pPr>
+        <w:pStyle w:val="PlainText"/>
+        <w:rPr>
+          <w:rFonts w:ascii="Courier New" w:hAnsi="Courier New" w:cs="Courier New"/>
+        </w:rPr>
+      </w:pPr>
+      <w:r>
+        <w:rPr>
+          <w:rFonts w:ascii="Courier New" w:hAnsi="Courier New" w:cs="Courier New"/>
+        </w:rPr>
+        <w:t>---------------------------------------------------------------</w:t>
+      </w:r>
+    </w:p>
+    <w:p>
+      <w:pPr>
+        <w:pStyle w:val="PlainText"/>
+        <w:rPr>
+          <w:rFonts w:ascii="Courier New" w:hAnsi="Courier New" w:cs="Courier New"/>
+        </w:rPr>
+      </w:pPr>
+      <w:r>
+        <w:rPr>
+          <w:rFonts w:ascii="Courier New" w:hAnsi="Courier New" w:cs="Courier New"/>
+        </w:rPr>
+        <w:t>Item Name</w:t>
+      </w:r>
+      <w:r>
+        <w:rPr>
+          <w:rFonts w:ascii="Courier New" w:hAnsi="Courier New" w:cs="Courier New"/>
+        </w:rPr>
+        <w:tab/>
+      </w:r>
+      <w:r>
+        <w:rPr>
+          <w:rFonts w:ascii="Courier New" w:hAnsi="Courier New" w:cs="Courier New"/>
+        </w:rPr>
+        <w:tab/>
+      </w:r>
+      <w:r>
+        <w:rPr>
+          <w:rFonts w:ascii="Courier New" w:hAnsi="Courier New" w:cs="Courier New"/>
+        </w:rPr>
+        <w:tab/>
+      </w:r>
+      <w:r>
+        <w:rPr>
+          <w:rFonts w:ascii="Courier New" w:hAnsi="Courier New" w:cs="Courier New"/>
+        </w:rPr>
+        <w:tab/>
+        <w:t>- POTATO</w:t>
+      </w:r>
+    </w:p>
+    <w:p>
+      <w:pPr>
+        <w:pStyle w:val="PlainText"/>
+        <w:rPr>
+          <w:rFonts w:ascii="Courier New" w:hAnsi="Courier New" w:cs="Courier New"/>
+        </w:rPr>
+      </w:pPr>
+      <w:r>
+        <w:rPr>
+          <w:rFonts w:ascii="Courier New" w:hAnsi="Courier New" w:cs="Courier New"/>
+        </w:rPr>
+        <w:t>Number of Pockets</w:t>
+      </w:r>
+      <w:r>
+        <w:rPr>
+          <w:rFonts w:ascii="Courier New" w:hAnsi="Courier New" w:cs="Courier New"/>
+        </w:rPr>
+        <w:tab/>
+      </w:r>
+      <w:r>
+        <w:rPr>
+          <w:rFonts w:ascii="Courier New" w:hAnsi="Courier New" w:cs="Courier New"/>
+        </w:rPr>
+        <w:tab/>
+      </w:r>
+      <w:r>
+        <w:rPr>
+          <w:rFonts w:ascii="Courier New" w:hAnsi="Courier New" w:cs="Courier New"/>
+        </w:rPr>
+        <w:tab/>
+        <w:t>- 2</w:t>
+      </w:r>
+    </w:p>
+    <w:p>
+      <w:pPr>
+        <w:pStyle w:val="PlainText"/>
+        <w:rPr>
+          <w:rFonts w:ascii="Courier New" w:hAnsi="Courier New" w:cs="Courier New"/>
+        </w:rPr>
+      </w:pPr>
+      <w:r>
+        <w:rPr>
+          <w:rFonts w:ascii="Courier New" w:hAnsi="Courier New" w:cs="Courier New"/>
+        </w:rPr>
+        <w:t>Number of KGs</w:t>
+      </w:r>
+      <w:r>
+        <w:rPr>
+          <w:rFonts w:ascii="Courier New" w:hAnsi="Courier New" w:cs="Courier New"/>
+        </w:rPr>
+        <w:tab/>
+      </w:r>
+      <w:r>
+        <w:rPr>
+          <w:rFonts w:ascii="Courier New" w:hAnsi="Courier New" w:cs="Courier New"/>
+        </w:rPr>
+        <w:tab/>
+      </w:r>
+      <w:r>
+        <w:rPr>
+          <w:rFonts w:ascii="Courier New" w:hAnsi="Courier New" w:cs="Courier New"/>
+        </w:rPr>
+        <w:tab/>
+        <w:t>- 107</w:t>
+      </w:r>
+    </w:p>
+    <w:p>
+      <w:pPr>
+        <w:pStyle w:val="PlainText"/>
+        <w:rPr>
+          <w:rFonts w:ascii="Courier New" w:hAnsi="Courier New" w:cs="Courier New"/>
+        </w:rPr>
+      </w:pPr>
+      <w:r>
+        <w:rPr>
+          <w:rFonts w:ascii="Courier New" w:hAnsi="Courier New" w:cs="Courier New"/>
+        </w:rPr>
+        <w:t>Rate</w:t>
+      </w:r>
+      <w:r>
+        <w:rPr>
+          <w:rFonts w:ascii="Courier New" w:hAnsi="Courier New" w:cs="Courier New"/>
+        </w:rPr>
+        <w:tab/>
+      </w:r>
+      <w:r>
+        <w:rPr>
+          <w:rFonts w:ascii="Courier New" w:hAnsi="Courier New" w:cs="Courier New"/>
+        </w:rPr>
+        <w:tab/>
+      </w:r>
+      <w:r>
+        <w:rPr>
+          <w:rFonts w:ascii="Courier New" w:hAnsi="Courier New" w:cs="Courier New"/>
+        </w:rPr>
+        <w:tab/>
+      </w:r>
+      <w:r>
+        <w:rPr>
+          <w:rFonts w:ascii="Courier New" w:hAnsi="Courier New" w:cs="Courier New"/>
+        </w:rPr>
+        <w:tab/>
+      </w:r>
+      <w:r>
+        <w:rPr>
+          <w:rFonts w:ascii="Courier New" w:hAnsi="Courier New" w:cs="Courier New"/>
+        </w:rPr>
+        <w:tab/>
+        <w:t>- 18</w:t>
+      </w:r>
+    </w:p>
+    <w:p>
+      <w:pPr>
+        <w:pStyle w:val="PlainText"/>
+        <w:rPr>
+          <w:rFonts w:ascii="Courier New" w:hAnsi="Courier New" w:cs="Courier New"/>
+        </w:rPr>
+      </w:pPr>
+      <w:r>
+        <w:rPr>
+          <w:rFonts w:ascii="Courier New" w:hAnsi="Courier New" w:cs="Courier New"/>
+        </w:rPr>
+        <w:t>Total Price</w:t>
+      </w:r>
+      <w:r>
+        <w:rPr>
+          <w:rFonts w:ascii="Courier New" w:hAnsi="Courier New" w:cs="Courier New"/>
+        </w:rPr>
+        <w:tab/>
+      </w:r>
+      <w:r>
+        <w:rPr>
+          <w:rFonts w:ascii="Courier New" w:hAnsi="Courier New" w:cs="Courier New"/>
+        </w:rPr>
+        <w:tab/>
+      </w:r>
+      <w:r>
+        <w:rPr>
+          <w:rFonts w:ascii="Courier New" w:hAnsi="Courier New" w:cs="Courier New"/>
+        </w:rPr>
+        <w:tab/>
+      </w:r>
+      <w:r>
+        <w:rPr>
+          <w:rFonts w:ascii="Courier New" w:hAnsi="Courier New" w:cs="Courier New"/>
+        </w:rPr>
+        <w:tab/>
+        <w:t>- 1926.0</w:t>
+      </w:r>
+    </w:p>
+    <w:p>
+      <w:pPr>
+        <w:pStyle w:val="PlainText"/>
+        <w:rPr>
+          <w:rFonts w:ascii="Courier New" w:hAnsi="Courier New" w:cs="Courier New"/>
+          <w:b/>
+        </w:rPr>
+      </w:pPr>
+      <w:r>
+        <w:rPr>
+          <w:rFonts w:ascii="Courier New" w:hAnsi="Courier New" w:cs="Courier New"/>
+          <w:b/>
+        </w:rPr>
+        <w:t>Amount balance</w:t>
+      </w:r>
+      <w:r>
+        <w:rPr>
+          <w:rFonts w:ascii="Courier New" w:hAnsi="Courier New" w:cs="Courier New"/>
+          <w:b/>
+        </w:rPr>
+        <w:tab/>
+      </w:r>
+      <w:r>
+        <w:rPr>
+          <w:rFonts w:ascii="Courier New" w:hAnsi="Courier New" w:cs="Courier New"/>
+          <w:b/>
+        </w:rPr>
+        <w:tab/>
+      </w:r>
+      <w:r>
+        <w:rPr>
+          <w:rFonts w:ascii="Courier New" w:hAnsi="Courier New" w:cs="Courier New"/>
+          <w:b/>
+        </w:rPr>
+        <w:tab/>
+        <w:t>- 29337.0</w:t>
+      </w:r>
+    </w:p>
+    <w:p>
+      <w:pPr>
+        <w:pStyle w:val="PlainText"/>
+        <w:rPr>
+          <w:rFonts w:ascii="Courier New" w:hAnsi="Courier New" w:cs="Courier New"/>
+        </w:rPr>
+      </w:pPr>
+    </w:p>
+    <w:p>
+      <w:pPr>
+        <w:pStyle w:val="PlainText"/>
+        <w:rPr>
+          <w:rFonts w:ascii="Courier New" w:hAnsi="Courier New" w:cs="Courier New"/>
+          <w:b/>
+        </w:rPr>
+      </w:pPr>
     </w:p>
     <w:p>
       <w:pPr>

</xml_diff>

<commit_message>
14/05/2019 MAMATHA CHICK IN
</commit_message>
<xml_diff>
--- a/customer _details/GANGAMMA/SEP/TUMKUR/7 MALAI/PURCHASE DETAILS.docx
+++ b/customer _details/GANGAMMA/SEP/TUMKUR/7 MALAI/PURCHASE DETAILS.docx
@@ -21088,13 +21088,7 @@
         <w:rPr>
           <w:rFonts w:ascii="Courier New" w:hAnsi="Courier New" w:cs="Courier New"/>
         </w:rPr>
-        <w:t>FRI May 03</w:t>
-      </w:r>
-      <w:r>
-        <w:rPr>
-          <w:rFonts w:ascii="Courier New" w:hAnsi="Courier New" w:cs="Courier New"/>
-        </w:rPr>
-        <w:t xml:space="preserve"> 15:18:35 IST 2019</w:t>
+        <w:t>FRI May 03 15:18:35 IST 2019</w:t>
       </w:r>
     </w:p>
     <w:p>
@@ -21291,6 +21285,369 @@
         <w:tab/>
         <w:t>- CASH</w:t>
       </w:r>
+    </w:p>
+    <w:p>
+      <w:pPr>
+        <w:pStyle w:val="PlainText"/>
+        <w:rPr>
+          <w:rFonts w:ascii="Courier New" w:hAnsi="Courier New" w:cs="Courier New"/>
+        </w:rPr>
+      </w:pPr>
+    </w:p>
+    <w:p>
+      <w:pPr>
+        <w:pStyle w:val="PlainText"/>
+        <w:rPr>
+          <w:rFonts w:ascii="Courier New" w:hAnsi="Courier New" w:cs="Courier New"/>
+        </w:rPr>
+      </w:pPr>
+    </w:p>
+    <w:p>
+      <w:pPr>
+        <w:pStyle w:val="PlainText"/>
+        <w:rPr>
+          <w:rFonts w:ascii="Courier New" w:hAnsi="Courier New" w:cs="Courier New"/>
+        </w:rPr>
+      </w:pPr>
+      <w:r>
+        <w:rPr>
+          <w:rFonts w:ascii="Courier New" w:hAnsi="Courier New" w:cs="Courier New"/>
+        </w:rPr>
+        <w:t>SAT May 11</w:t>
+      </w:r>
+      <w:r>
+        <w:rPr>
+          <w:rFonts w:ascii="Courier New" w:hAnsi="Courier New" w:cs="Courier New"/>
+        </w:rPr>
+        <w:t xml:space="preserve"> 13:29:25 IST 2019</w:t>
+      </w:r>
+    </w:p>
+    <w:p>
+      <w:pPr>
+        <w:pStyle w:val="PlainText"/>
+        <w:rPr>
+          <w:rFonts w:ascii="Courier New" w:hAnsi="Courier New" w:cs="Courier New"/>
+        </w:rPr>
+      </w:pPr>
+      <w:r>
+        <w:rPr>
+          <w:rFonts w:ascii="Courier New" w:hAnsi="Courier New" w:cs="Courier New"/>
+        </w:rPr>
+        <w:t>Person Name</w:t>
+      </w:r>
+      <w:r>
+        <w:rPr>
+          <w:rFonts w:ascii="Courier New" w:hAnsi="Courier New" w:cs="Courier New"/>
+        </w:rPr>
+        <w:tab/>
+      </w:r>
+      <w:r>
+        <w:rPr>
+          <w:rFonts w:ascii="Courier New" w:hAnsi="Courier New" w:cs="Courier New"/>
+        </w:rPr>
+        <w:tab/>
+      </w:r>
+      <w:r>
+        <w:rPr>
+          <w:rFonts w:ascii="Courier New" w:hAnsi="Courier New" w:cs="Courier New"/>
+        </w:rPr>
+        <w:tab/>
+      </w:r>
+      <w:r>
+        <w:rPr>
+          <w:rFonts w:ascii="Courier New" w:hAnsi="Courier New" w:cs="Courier New"/>
+        </w:rPr>
+        <w:tab/>
+        <w:t>- 7 MALAI</w:t>
+      </w:r>
+    </w:p>
+    <w:p>
+      <w:pPr>
+        <w:pStyle w:val="PlainText"/>
+        <w:rPr>
+          <w:rFonts w:ascii="Courier New" w:hAnsi="Courier New" w:cs="Courier New"/>
+        </w:rPr>
+      </w:pPr>
+      <w:r>
+        <w:rPr>
+          <w:rFonts w:ascii="Courier New" w:hAnsi="Courier New" w:cs="Courier New"/>
+        </w:rPr>
+        <w:t>Bill number</w:t>
+      </w:r>
+      <w:r>
+        <w:rPr>
+          <w:rFonts w:ascii="Courier New" w:hAnsi="Courier New" w:cs="Courier New"/>
+        </w:rPr>
+        <w:tab/>
+      </w:r>
+      <w:r>
+        <w:rPr>
+          <w:rFonts w:ascii="Courier New" w:hAnsi="Courier New" w:cs="Courier New"/>
+        </w:rPr>
+        <w:tab/>
+      </w:r>
+      <w:r>
+        <w:rPr>
+          <w:rFonts w:ascii="Courier New" w:hAnsi="Courier New" w:cs="Courier New"/>
+        </w:rPr>
+        <w:tab/>
+      </w:r>
+      <w:r>
+        <w:rPr>
+          <w:rFonts w:ascii="Courier New" w:hAnsi="Courier New" w:cs="Courier New"/>
+        </w:rPr>
+        <w:tab/>
+        <w:t>- 12702</w:t>
+      </w:r>
+    </w:p>
+    <w:p>
+      <w:pPr>
+        <w:pStyle w:val="PlainText"/>
+        <w:rPr>
+          <w:rFonts w:ascii="Courier New" w:hAnsi="Courier New" w:cs="Courier New"/>
+        </w:rPr>
+      </w:pPr>
+      <w:r>
+        <w:rPr>
+          <w:rFonts w:ascii="Courier New" w:hAnsi="Courier New" w:cs="Courier New"/>
+        </w:rPr>
+        <w:t>---------------------------------------------------------------</w:t>
+      </w:r>
+    </w:p>
+    <w:p>
+      <w:pPr>
+        <w:pStyle w:val="PlainText"/>
+        <w:rPr>
+          <w:rFonts w:ascii="Courier New" w:hAnsi="Courier New" w:cs="Courier New"/>
+        </w:rPr>
+      </w:pPr>
+      <w:r>
+        <w:rPr>
+          <w:rFonts w:ascii="Courier New" w:hAnsi="Courier New" w:cs="Courier New"/>
+        </w:rPr>
+        <w:t>Item Name</w:t>
+      </w:r>
+      <w:r>
+        <w:rPr>
+          <w:rFonts w:ascii="Courier New" w:hAnsi="Courier New" w:cs="Courier New"/>
+        </w:rPr>
+        <w:tab/>
+      </w:r>
+      <w:r>
+        <w:rPr>
+          <w:rFonts w:ascii="Courier New" w:hAnsi="Courier New" w:cs="Courier New"/>
+        </w:rPr>
+        <w:tab/>
+      </w:r>
+      <w:r>
+        <w:rPr>
+          <w:rFonts w:ascii="Courier New" w:hAnsi="Courier New" w:cs="Courier New"/>
+        </w:rPr>
+        <w:tab/>
+      </w:r>
+      <w:r>
+        <w:rPr>
+          <w:rFonts w:ascii="Courier New" w:hAnsi="Courier New" w:cs="Courier New"/>
+        </w:rPr>
+        <w:tab/>
+        <w:t>- POTATO</w:t>
+      </w:r>
+    </w:p>
+    <w:p>
+      <w:pPr>
+        <w:pStyle w:val="PlainText"/>
+        <w:rPr>
+          <w:rFonts w:ascii="Courier New" w:hAnsi="Courier New" w:cs="Courier New"/>
+        </w:rPr>
+      </w:pPr>
+      <w:r>
+        <w:rPr>
+          <w:rFonts w:ascii="Courier New" w:hAnsi="Courier New" w:cs="Courier New"/>
+        </w:rPr>
+        <w:t>Number of Pockets</w:t>
+      </w:r>
+      <w:r>
+        <w:rPr>
+          <w:rFonts w:ascii="Courier New" w:hAnsi="Courier New" w:cs="Courier New"/>
+        </w:rPr>
+        <w:tab/>
+      </w:r>
+      <w:r>
+        <w:rPr>
+          <w:rFonts w:ascii="Courier New" w:hAnsi="Courier New" w:cs="Courier New"/>
+        </w:rPr>
+        <w:tab/>
+      </w:r>
+      <w:r>
+        <w:rPr>
+          <w:rFonts w:ascii="Courier New" w:hAnsi="Courier New" w:cs="Courier New"/>
+        </w:rPr>
+        <w:tab/>
+        <w:t>- 4</w:t>
+      </w:r>
+    </w:p>
+    <w:p>
+      <w:pPr>
+        <w:pStyle w:val="PlainText"/>
+        <w:rPr>
+          <w:rFonts w:ascii="Courier New" w:hAnsi="Courier New" w:cs="Courier New"/>
+        </w:rPr>
+      </w:pPr>
+      <w:r>
+        <w:rPr>
+          <w:rFonts w:ascii="Courier New" w:hAnsi="Courier New" w:cs="Courier New"/>
+        </w:rPr>
+        <w:t>Number of KGs</w:t>
+      </w:r>
+      <w:r>
+        <w:rPr>
+          <w:rFonts w:ascii="Courier New" w:hAnsi="Courier New" w:cs="Courier New"/>
+        </w:rPr>
+        <w:tab/>
+      </w:r>
+      <w:r>
+        <w:rPr>
+          <w:rFonts w:ascii="Courier New" w:hAnsi="Courier New" w:cs="Courier New"/>
+        </w:rPr>
+        <w:tab/>
+      </w:r>
+      <w:r>
+        <w:rPr>
+          <w:rFonts w:ascii="Courier New" w:hAnsi="Courier New" w:cs="Courier New"/>
+        </w:rPr>
+        <w:tab/>
+        <w:t>- 223</w:t>
+      </w:r>
+    </w:p>
+    <w:p>
+      <w:pPr>
+        <w:pStyle w:val="PlainText"/>
+        <w:rPr>
+          <w:rFonts w:ascii="Courier New" w:hAnsi="Courier New" w:cs="Courier New"/>
+        </w:rPr>
+      </w:pPr>
+      <w:r>
+        <w:rPr>
+          <w:rFonts w:ascii="Courier New" w:hAnsi="Courier New" w:cs="Courier New"/>
+        </w:rPr>
+        <w:t>Rate</w:t>
+      </w:r>
+      <w:r>
+        <w:rPr>
+          <w:rFonts w:ascii="Courier New" w:hAnsi="Courier New" w:cs="Courier New"/>
+        </w:rPr>
+        <w:tab/>
+      </w:r>
+      <w:r>
+        <w:rPr>
+          <w:rFonts w:ascii="Courier New" w:hAnsi="Courier New" w:cs="Courier New"/>
+        </w:rPr>
+        <w:tab/>
+      </w:r>
+      <w:r>
+        <w:rPr>
+          <w:rFonts w:ascii="Courier New" w:hAnsi="Courier New" w:cs="Courier New"/>
+        </w:rPr>
+        <w:tab/>
+      </w:r>
+      <w:r>
+        <w:rPr>
+          <w:rFonts w:ascii="Courier New" w:hAnsi="Courier New" w:cs="Courier New"/>
+        </w:rPr>
+        <w:tab/>
+      </w:r>
+      <w:r>
+        <w:rPr>
+          <w:rFonts w:ascii="Courier New" w:hAnsi="Courier New" w:cs="Courier New"/>
+        </w:rPr>
+        <w:tab/>
+        <w:t>- 16</w:t>
+      </w:r>
+    </w:p>
+    <w:p>
+      <w:pPr>
+        <w:pStyle w:val="PlainText"/>
+        <w:rPr>
+          <w:rFonts w:ascii="Courier New" w:hAnsi="Courier New" w:cs="Courier New"/>
+        </w:rPr>
+      </w:pPr>
+      <w:r>
+        <w:rPr>
+          <w:rFonts w:ascii="Courier New" w:hAnsi="Courier New" w:cs="Courier New"/>
+        </w:rPr>
+        <w:t>Total Price</w:t>
+      </w:r>
+      <w:r>
+        <w:rPr>
+          <w:rFonts w:ascii="Courier New" w:hAnsi="Courier New" w:cs="Courier New"/>
+        </w:rPr>
+        <w:tab/>
+      </w:r>
+      <w:r>
+        <w:rPr>
+          <w:rFonts w:ascii="Courier New" w:hAnsi="Courier New" w:cs="Courier New"/>
+        </w:rPr>
+        <w:tab/>
+      </w:r>
+      <w:r>
+        <w:rPr>
+          <w:rFonts w:ascii="Courier New" w:hAnsi="Courier New" w:cs="Courier New"/>
+        </w:rPr>
+        <w:tab/>
+      </w:r>
+      <w:r>
+        <w:rPr>
+          <w:rFonts w:ascii="Courier New" w:hAnsi="Courier New" w:cs="Courier New"/>
+        </w:rPr>
+        <w:tab/>
+        <w:t>- 3568.0</w:t>
+      </w:r>
+    </w:p>
+    <w:p>
+      <w:pPr>
+        <w:pStyle w:val="PlainText"/>
+        <w:rPr>
+          <w:rFonts w:ascii="Courier New" w:hAnsi="Courier New" w:cs="Courier New"/>
+          <w:b/>
+        </w:rPr>
+      </w:pPr>
+      <w:r>
+        <w:rPr>
+          <w:rFonts w:ascii="Courier New" w:hAnsi="Courier New" w:cs="Courier New"/>
+          <w:b/>
+        </w:rPr>
+        <w:t>Amount balance</w:t>
+      </w:r>
+      <w:r>
+        <w:rPr>
+          <w:rFonts w:ascii="Courier New" w:hAnsi="Courier New" w:cs="Courier New"/>
+          <w:b/>
+        </w:rPr>
+        <w:tab/>
+      </w:r>
+      <w:r>
+        <w:rPr>
+          <w:rFonts w:ascii="Courier New" w:hAnsi="Courier New" w:cs="Courier New"/>
+          <w:b/>
+        </w:rPr>
+        <w:tab/>
+      </w:r>
+      <w:r>
+        <w:rPr>
+          <w:rFonts w:ascii="Courier New" w:hAnsi="Courier New" w:cs="Courier New"/>
+          <w:b/>
+        </w:rPr>
+        <w:tab/>
+        <w:t>- 20905.0</w:t>
+      </w:r>
+    </w:p>
+    <w:p>
+      <w:pPr>
+        <w:pStyle w:val="PlainText"/>
+        <w:rPr>
+          <w:rFonts w:ascii="Courier New" w:hAnsi="Courier New" w:cs="Courier New"/>
+        </w:rPr>
+      </w:pPr>
     </w:p>
     <w:p>
       <w:pPr>

</xml_diff>

<commit_message>
24/05/2019 MAMATHA CHICK IN
</commit_message>
<xml_diff>
--- a/customer _details/GANGAMMA/SEP/TUMKUR/7 MALAI/PURCHASE DETAILS.docx
+++ b/customer _details/GANGAMMA/SEP/TUMKUR/7 MALAI/PURCHASE DETAILS.docx
@@ -21313,13 +21313,7 @@
         <w:rPr>
           <w:rFonts w:ascii="Courier New" w:hAnsi="Courier New" w:cs="Courier New"/>
         </w:rPr>
-        <w:t>SAT May 11</w:t>
-      </w:r>
-      <w:r>
-        <w:rPr>
-          <w:rFonts w:ascii="Courier New" w:hAnsi="Courier New" w:cs="Courier New"/>
-        </w:rPr>
-        <w:t xml:space="preserve"> 13:29:25 IST 2019</w:t>
+        <w:t>SAT May 11 13:29:25 IST 2019</w:t>
       </w:r>
     </w:p>
     <w:p>
@@ -21640,6 +21634,724 @@
         <w:tab/>
         <w:t>- 20905.0</w:t>
       </w:r>
+    </w:p>
+    <w:p>
+      <w:pPr>
+        <w:pStyle w:val="PlainText"/>
+        <w:rPr>
+          <w:rFonts w:ascii="Courier New" w:hAnsi="Courier New" w:cs="Courier New"/>
+          <w:b/>
+        </w:rPr>
+      </w:pPr>
+    </w:p>
+    <w:p>
+      <w:pPr>
+        <w:pStyle w:val="PlainText"/>
+        <w:rPr>
+          <w:rFonts w:ascii="Courier New" w:hAnsi="Courier New" w:cs="Courier New"/>
+        </w:rPr>
+      </w:pPr>
+      <w:r>
+        <w:rPr>
+          <w:rFonts w:ascii="Courier New" w:hAnsi="Courier New" w:cs="Courier New"/>
+        </w:rPr>
+        <w:t>SUN May 19 12:36:07 IST 2019</w:t>
+      </w:r>
+    </w:p>
+    <w:p>
+      <w:pPr>
+        <w:pStyle w:val="PlainText"/>
+        <w:rPr>
+          <w:rFonts w:ascii="Courier New" w:hAnsi="Courier New" w:cs="Courier New"/>
+        </w:rPr>
+      </w:pPr>
+      <w:r>
+        <w:rPr>
+          <w:rFonts w:ascii="Courier New" w:hAnsi="Courier New" w:cs="Courier New"/>
+        </w:rPr>
+        <w:t>Person Name</w:t>
+      </w:r>
+      <w:r>
+        <w:rPr>
+          <w:rFonts w:ascii="Courier New" w:hAnsi="Courier New" w:cs="Courier New"/>
+        </w:rPr>
+        <w:tab/>
+      </w:r>
+      <w:r>
+        <w:rPr>
+          <w:rFonts w:ascii="Courier New" w:hAnsi="Courier New" w:cs="Courier New"/>
+        </w:rPr>
+        <w:tab/>
+      </w:r>
+      <w:r>
+        <w:rPr>
+          <w:rFonts w:ascii="Courier New" w:hAnsi="Courier New" w:cs="Courier New"/>
+        </w:rPr>
+        <w:tab/>
+      </w:r>
+      <w:r>
+        <w:rPr>
+          <w:rFonts w:ascii="Courier New" w:hAnsi="Courier New" w:cs="Courier New"/>
+        </w:rPr>
+        <w:tab/>
+        <w:t>- 7 MALAI</w:t>
+      </w:r>
+    </w:p>
+    <w:p>
+      <w:pPr>
+        <w:pStyle w:val="PlainText"/>
+        <w:rPr>
+          <w:rFonts w:ascii="Courier New" w:hAnsi="Courier New" w:cs="Courier New"/>
+        </w:rPr>
+      </w:pPr>
+      <w:r>
+        <w:rPr>
+          <w:rFonts w:ascii="Courier New" w:hAnsi="Courier New" w:cs="Courier New"/>
+        </w:rPr>
+        <w:t>Bill number</w:t>
+      </w:r>
+      <w:r>
+        <w:rPr>
+          <w:rFonts w:ascii="Courier New" w:hAnsi="Courier New" w:cs="Courier New"/>
+        </w:rPr>
+        <w:tab/>
+      </w:r>
+      <w:r>
+        <w:rPr>
+          <w:rFonts w:ascii="Courier New" w:hAnsi="Courier New" w:cs="Courier New"/>
+        </w:rPr>
+        <w:tab/>
+      </w:r>
+      <w:r>
+        <w:rPr>
+          <w:rFonts w:ascii="Courier New" w:hAnsi="Courier New" w:cs="Courier New"/>
+        </w:rPr>
+        <w:tab/>
+      </w:r>
+      <w:r>
+        <w:rPr>
+          <w:rFonts w:ascii="Courier New" w:hAnsi="Courier New" w:cs="Courier New"/>
+        </w:rPr>
+        <w:tab/>
+        <w:t>- 12877</w:t>
+      </w:r>
+    </w:p>
+    <w:p>
+      <w:pPr>
+        <w:pStyle w:val="PlainText"/>
+        <w:rPr>
+          <w:rFonts w:ascii="Courier New" w:hAnsi="Courier New" w:cs="Courier New"/>
+        </w:rPr>
+      </w:pPr>
+      <w:r>
+        <w:rPr>
+          <w:rFonts w:ascii="Courier New" w:hAnsi="Courier New" w:cs="Courier New"/>
+        </w:rPr>
+        <w:t>---------------------------------------------------------------</w:t>
+      </w:r>
+    </w:p>
+    <w:p>
+      <w:pPr>
+        <w:pStyle w:val="PlainText"/>
+        <w:rPr>
+          <w:rFonts w:ascii="Courier New" w:hAnsi="Courier New" w:cs="Courier New"/>
+        </w:rPr>
+      </w:pPr>
+      <w:r>
+        <w:rPr>
+          <w:rFonts w:ascii="Courier New" w:hAnsi="Courier New" w:cs="Courier New"/>
+        </w:rPr>
+        <w:t>Item Name</w:t>
+      </w:r>
+      <w:r>
+        <w:rPr>
+          <w:rFonts w:ascii="Courier New" w:hAnsi="Courier New" w:cs="Courier New"/>
+        </w:rPr>
+        <w:tab/>
+      </w:r>
+      <w:r>
+        <w:rPr>
+          <w:rFonts w:ascii="Courier New" w:hAnsi="Courier New" w:cs="Courier New"/>
+        </w:rPr>
+        <w:tab/>
+      </w:r>
+      <w:r>
+        <w:rPr>
+          <w:rFonts w:ascii="Courier New" w:hAnsi="Courier New" w:cs="Courier New"/>
+        </w:rPr>
+        <w:tab/>
+      </w:r>
+      <w:r>
+        <w:rPr>
+          <w:rFonts w:ascii="Courier New" w:hAnsi="Courier New" w:cs="Courier New"/>
+        </w:rPr>
+        <w:tab/>
+        <w:t>- POTATO</w:t>
+      </w:r>
+    </w:p>
+    <w:p>
+      <w:pPr>
+        <w:pStyle w:val="PlainText"/>
+        <w:rPr>
+          <w:rFonts w:ascii="Courier New" w:hAnsi="Courier New" w:cs="Courier New"/>
+        </w:rPr>
+      </w:pPr>
+      <w:r>
+        <w:rPr>
+          <w:rFonts w:ascii="Courier New" w:hAnsi="Courier New" w:cs="Courier New"/>
+        </w:rPr>
+        <w:t>Number of Pockets</w:t>
+      </w:r>
+      <w:r>
+        <w:rPr>
+          <w:rFonts w:ascii="Courier New" w:hAnsi="Courier New" w:cs="Courier New"/>
+        </w:rPr>
+        <w:tab/>
+      </w:r>
+      <w:r>
+        <w:rPr>
+          <w:rFonts w:ascii="Courier New" w:hAnsi="Courier New" w:cs="Courier New"/>
+        </w:rPr>
+        <w:tab/>
+      </w:r>
+      <w:r>
+        <w:rPr>
+          <w:rFonts w:ascii="Courier New" w:hAnsi="Courier New" w:cs="Courier New"/>
+        </w:rPr>
+        <w:tab/>
+        <w:t>- 2</w:t>
+      </w:r>
+    </w:p>
+    <w:p>
+      <w:pPr>
+        <w:pStyle w:val="PlainText"/>
+        <w:rPr>
+          <w:rFonts w:ascii="Courier New" w:hAnsi="Courier New" w:cs="Courier New"/>
+        </w:rPr>
+      </w:pPr>
+      <w:r>
+        <w:rPr>
+          <w:rFonts w:ascii="Courier New" w:hAnsi="Courier New" w:cs="Courier New"/>
+        </w:rPr>
+        <w:t>Number of KGs</w:t>
+      </w:r>
+      <w:r>
+        <w:rPr>
+          <w:rFonts w:ascii="Courier New" w:hAnsi="Courier New" w:cs="Courier New"/>
+        </w:rPr>
+        <w:tab/>
+      </w:r>
+      <w:r>
+        <w:rPr>
+          <w:rFonts w:ascii="Courier New" w:hAnsi="Courier New" w:cs="Courier New"/>
+        </w:rPr>
+        <w:tab/>
+      </w:r>
+      <w:r>
+        <w:rPr>
+          <w:rFonts w:ascii="Courier New" w:hAnsi="Courier New" w:cs="Courier New"/>
+        </w:rPr>
+        <w:tab/>
+        <w:t>- 101</w:t>
+      </w:r>
+    </w:p>
+    <w:p>
+      <w:pPr>
+        <w:pStyle w:val="PlainText"/>
+        <w:rPr>
+          <w:rFonts w:ascii="Courier New" w:hAnsi="Courier New" w:cs="Courier New"/>
+        </w:rPr>
+      </w:pPr>
+      <w:r>
+        <w:rPr>
+          <w:rFonts w:ascii="Courier New" w:hAnsi="Courier New" w:cs="Courier New"/>
+        </w:rPr>
+        <w:t>Rate</w:t>
+      </w:r>
+      <w:r>
+        <w:rPr>
+          <w:rFonts w:ascii="Courier New" w:hAnsi="Courier New" w:cs="Courier New"/>
+        </w:rPr>
+        <w:tab/>
+      </w:r>
+      <w:r>
+        <w:rPr>
+          <w:rFonts w:ascii="Courier New" w:hAnsi="Courier New" w:cs="Courier New"/>
+        </w:rPr>
+        <w:tab/>
+      </w:r>
+      <w:r>
+        <w:rPr>
+          <w:rFonts w:ascii="Courier New" w:hAnsi="Courier New" w:cs="Courier New"/>
+        </w:rPr>
+        <w:tab/>
+      </w:r>
+      <w:r>
+        <w:rPr>
+          <w:rFonts w:ascii="Courier New" w:hAnsi="Courier New" w:cs="Courier New"/>
+        </w:rPr>
+        <w:tab/>
+      </w:r>
+      <w:r>
+        <w:rPr>
+          <w:rFonts w:ascii="Courier New" w:hAnsi="Courier New" w:cs="Courier New"/>
+        </w:rPr>
+        <w:tab/>
+        <w:t>- 15</w:t>
+      </w:r>
+    </w:p>
+    <w:p>
+      <w:pPr>
+        <w:pStyle w:val="PlainText"/>
+        <w:rPr>
+          <w:rFonts w:ascii="Courier New" w:hAnsi="Courier New" w:cs="Courier New"/>
+        </w:rPr>
+      </w:pPr>
+      <w:r>
+        <w:rPr>
+          <w:rFonts w:ascii="Courier New" w:hAnsi="Courier New" w:cs="Courier New"/>
+        </w:rPr>
+        <w:t>Total Price</w:t>
+      </w:r>
+      <w:r>
+        <w:rPr>
+          <w:rFonts w:ascii="Courier New" w:hAnsi="Courier New" w:cs="Courier New"/>
+        </w:rPr>
+        <w:tab/>
+      </w:r>
+      <w:r>
+        <w:rPr>
+          <w:rFonts w:ascii="Courier New" w:hAnsi="Courier New" w:cs="Courier New"/>
+        </w:rPr>
+        <w:tab/>
+      </w:r>
+      <w:r>
+        <w:rPr>
+          <w:rFonts w:ascii="Courier New" w:hAnsi="Courier New" w:cs="Courier New"/>
+        </w:rPr>
+        <w:tab/>
+      </w:r>
+      <w:r>
+        <w:rPr>
+          <w:rFonts w:ascii="Courier New" w:hAnsi="Courier New" w:cs="Courier New"/>
+        </w:rPr>
+        <w:tab/>
+        <w:t>- 1515.0</w:t>
+      </w:r>
+    </w:p>
+    <w:p>
+      <w:pPr>
+        <w:pStyle w:val="PlainText"/>
+        <w:rPr>
+          <w:rFonts w:ascii="Courier New" w:hAnsi="Courier New" w:cs="Courier New"/>
+        </w:rPr>
+      </w:pPr>
+      <w:r>
+        <w:rPr>
+          <w:rFonts w:ascii="Courier New" w:hAnsi="Courier New" w:cs="Courier New"/>
+        </w:rPr>
+        <w:t>Amount balance</w:t>
+      </w:r>
+      <w:r>
+        <w:rPr>
+          <w:rFonts w:ascii="Courier New" w:hAnsi="Courier New" w:cs="Courier New"/>
+        </w:rPr>
+        <w:tab/>
+      </w:r>
+      <w:r>
+        <w:rPr>
+          <w:rFonts w:ascii="Courier New" w:hAnsi="Courier New" w:cs="Courier New"/>
+        </w:rPr>
+        <w:tab/>
+      </w:r>
+      <w:r>
+        <w:rPr>
+          <w:rFonts w:ascii="Courier New" w:hAnsi="Courier New" w:cs="Courier New"/>
+        </w:rPr>
+        <w:tab/>
+        <w:t>- 22420.0</w:t>
+      </w:r>
+    </w:p>
+    <w:p>
+      <w:pPr>
+        <w:pStyle w:val="PlainText"/>
+        <w:rPr>
+          <w:rFonts w:ascii="Courier New" w:hAnsi="Courier New" w:cs="Courier New"/>
+        </w:rPr>
+      </w:pPr>
+    </w:p>
+    <w:p>
+      <w:pPr>
+        <w:pStyle w:val="PlainText"/>
+        <w:rPr>
+          <w:rFonts w:ascii="Courier New" w:hAnsi="Courier New" w:cs="Courier New"/>
+        </w:rPr>
+      </w:pPr>
+      <w:r>
+        <w:rPr>
+          <w:rFonts w:ascii="Courier New" w:hAnsi="Courier New" w:cs="Courier New"/>
+        </w:rPr>
+        <w:t>TUE May 21</w:t>
+      </w:r>
+      <w:r>
+        <w:rPr>
+          <w:rFonts w:ascii="Courier New" w:hAnsi="Courier New" w:cs="Courier New"/>
+        </w:rPr>
+        <w:t xml:space="preserve"> 13:48:16 IST 2019</w:t>
+      </w:r>
+    </w:p>
+    <w:p>
+      <w:pPr>
+        <w:pStyle w:val="PlainText"/>
+        <w:rPr>
+          <w:rFonts w:ascii="Courier New" w:hAnsi="Courier New" w:cs="Courier New"/>
+        </w:rPr>
+      </w:pPr>
+      <w:r>
+        <w:rPr>
+          <w:rFonts w:ascii="Courier New" w:hAnsi="Courier New" w:cs="Courier New"/>
+        </w:rPr>
+        <w:t>Person Name</w:t>
+      </w:r>
+      <w:r>
+        <w:rPr>
+          <w:rFonts w:ascii="Courier New" w:hAnsi="Courier New" w:cs="Courier New"/>
+        </w:rPr>
+        <w:tab/>
+      </w:r>
+      <w:r>
+        <w:rPr>
+          <w:rFonts w:ascii="Courier New" w:hAnsi="Courier New" w:cs="Courier New"/>
+        </w:rPr>
+        <w:tab/>
+      </w:r>
+      <w:r>
+        <w:rPr>
+          <w:rFonts w:ascii="Courier New" w:hAnsi="Courier New" w:cs="Courier New"/>
+        </w:rPr>
+        <w:tab/>
+      </w:r>
+      <w:r>
+        <w:rPr>
+          <w:rFonts w:ascii="Courier New" w:hAnsi="Courier New" w:cs="Courier New"/>
+        </w:rPr>
+        <w:tab/>
+        <w:t>- 7 MALAI</w:t>
+      </w:r>
+    </w:p>
+    <w:p>
+      <w:pPr>
+        <w:pStyle w:val="PlainText"/>
+        <w:rPr>
+          <w:rFonts w:ascii="Courier New" w:hAnsi="Courier New" w:cs="Courier New"/>
+        </w:rPr>
+      </w:pPr>
+      <w:r>
+        <w:rPr>
+          <w:rFonts w:ascii="Courier New" w:hAnsi="Courier New" w:cs="Courier New"/>
+        </w:rPr>
+        <w:t>Bill number</w:t>
+      </w:r>
+      <w:r>
+        <w:rPr>
+          <w:rFonts w:ascii="Courier New" w:hAnsi="Courier New" w:cs="Courier New"/>
+        </w:rPr>
+        <w:tab/>
+      </w:r>
+      <w:r>
+        <w:rPr>
+          <w:rFonts w:ascii="Courier New" w:hAnsi="Courier New" w:cs="Courier New"/>
+        </w:rPr>
+        <w:tab/>
+      </w:r>
+      <w:r>
+        <w:rPr>
+          <w:rFonts w:ascii="Courier New" w:hAnsi="Courier New" w:cs="Courier New"/>
+        </w:rPr>
+        <w:tab/>
+      </w:r>
+      <w:r>
+        <w:rPr>
+          <w:rFonts w:ascii="Courier New" w:hAnsi="Courier New" w:cs="Courier New"/>
+        </w:rPr>
+        <w:tab/>
+        <w:t>- 12923</w:t>
+      </w:r>
+    </w:p>
+    <w:p>
+      <w:pPr>
+        <w:pStyle w:val="PlainText"/>
+        <w:rPr>
+          <w:rFonts w:ascii="Courier New" w:hAnsi="Courier New" w:cs="Courier New"/>
+        </w:rPr>
+      </w:pPr>
+      <w:r>
+        <w:rPr>
+          <w:rFonts w:ascii="Courier New" w:hAnsi="Courier New" w:cs="Courier New"/>
+        </w:rPr>
+        <w:t>---------------------------------------------------------------</w:t>
+      </w:r>
+    </w:p>
+    <w:p>
+      <w:pPr>
+        <w:pStyle w:val="PlainText"/>
+        <w:rPr>
+          <w:rFonts w:ascii="Courier New" w:hAnsi="Courier New" w:cs="Courier New"/>
+        </w:rPr>
+      </w:pPr>
+      <w:r>
+        <w:rPr>
+          <w:rFonts w:ascii="Courier New" w:hAnsi="Courier New" w:cs="Courier New"/>
+        </w:rPr>
+        <w:t>Item Name</w:t>
+      </w:r>
+      <w:r>
+        <w:rPr>
+          <w:rFonts w:ascii="Courier New" w:hAnsi="Courier New" w:cs="Courier New"/>
+        </w:rPr>
+        <w:tab/>
+      </w:r>
+      <w:r>
+        <w:rPr>
+          <w:rFonts w:ascii="Courier New" w:hAnsi="Courier New" w:cs="Courier New"/>
+        </w:rPr>
+        <w:tab/>
+      </w:r>
+      <w:r>
+        <w:rPr>
+          <w:rFonts w:ascii="Courier New" w:hAnsi="Courier New" w:cs="Courier New"/>
+        </w:rPr>
+        <w:tab/>
+      </w:r>
+      <w:r>
+        <w:rPr>
+          <w:rFonts w:ascii="Courier New" w:hAnsi="Courier New" w:cs="Courier New"/>
+        </w:rPr>
+        <w:tab/>
+        <w:t>- POTATO</w:t>
+      </w:r>
+    </w:p>
+    <w:p>
+      <w:pPr>
+        <w:pStyle w:val="PlainText"/>
+        <w:rPr>
+          <w:rFonts w:ascii="Courier New" w:hAnsi="Courier New" w:cs="Courier New"/>
+        </w:rPr>
+      </w:pPr>
+      <w:r>
+        <w:rPr>
+          <w:rFonts w:ascii="Courier New" w:hAnsi="Courier New" w:cs="Courier New"/>
+        </w:rPr>
+        <w:t>Number of Pockets</w:t>
+      </w:r>
+      <w:r>
+        <w:rPr>
+          <w:rFonts w:ascii="Courier New" w:hAnsi="Courier New" w:cs="Courier New"/>
+        </w:rPr>
+        <w:tab/>
+      </w:r>
+      <w:r>
+        <w:rPr>
+          <w:rFonts w:ascii="Courier New" w:hAnsi="Courier New" w:cs="Courier New"/>
+        </w:rPr>
+        <w:tab/>
+      </w:r>
+      <w:r>
+        <w:rPr>
+          <w:rFonts w:ascii="Courier New" w:hAnsi="Courier New" w:cs="Courier New"/>
+        </w:rPr>
+        <w:tab/>
+        <w:t>- 2</w:t>
+      </w:r>
+    </w:p>
+    <w:p>
+      <w:pPr>
+        <w:pStyle w:val="PlainText"/>
+        <w:rPr>
+          <w:rFonts w:ascii="Courier New" w:hAnsi="Courier New" w:cs="Courier New"/>
+        </w:rPr>
+      </w:pPr>
+      <w:r>
+        <w:rPr>
+          <w:rFonts w:ascii="Courier New" w:hAnsi="Courier New" w:cs="Courier New"/>
+        </w:rPr>
+        <w:t>Number of KGs</w:t>
+      </w:r>
+      <w:r>
+        <w:rPr>
+          <w:rFonts w:ascii="Courier New" w:hAnsi="Courier New" w:cs="Courier New"/>
+        </w:rPr>
+        <w:tab/>
+      </w:r>
+      <w:r>
+        <w:rPr>
+          <w:rFonts w:ascii="Courier New" w:hAnsi="Courier New" w:cs="Courier New"/>
+        </w:rPr>
+        <w:tab/>
+      </w:r>
+      <w:r>
+        <w:rPr>
+          <w:rFonts w:ascii="Courier New" w:hAnsi="Courier New" w:cs="Courier New"/>
+        </w:rPr>
+        <w:tab/>
+        <w:t>- 104</w:t>
+      </w:r>
+    </w:p>
+    <w:p>
+      <w:pPr>
+        <w:pStyle w:val="PlainText"/>
+        <w:rPr>
+          <w:rFonts w:ascii="Courier New" w:hAnsi="Courier New" w:cs="Courier New"/>
+        </w:rPr>
+      </w:pPr>
+      <w:r>
+        <w:rPr>
+          <w:rFonts w:ascii="Courier New" w:hAnsi="Courier New" w:cs="Courier New"/>
+        </w:rPr>
+        <w:t>Rate</w:t>
+      </w:r>
+      <w:r>
+        <w:rPr>
+          <w:rFonts w:ascii="Courier New" w:hAnsi="Courier New" w:cs="Courier New"/>
+        </w:rPr>
+        <w:tab/>
+      </w:r>
+      <w:r>
+        <w:rPr>
+          <w:rFonts w:ascii="Courier New" w:hAnsi="Courier New" w:cs="Courier New"/>
+        </w:rPr>
+        <w:tab/>
+      </w:r>
+      <w:r>
+        <w:rPr>
+          <w:rFonts w:ascii="Courier New" w:hAnsi="Courier New" w:cs="Courier New"/>
+        </w:rPr>
+        <w:tab/>
+      </w:r>
+      <w:r>
+        <w:rPr>
+          <w:rFonts w:ascii="Courier New" w:hAnsi="Courier New" w:cs="Courier New"/>
+        </w:rPr>
+        <w:tab/>
+      </w:r>
+      <w:r>
+        <w:rPr>
+          <w:rFonts w:ascii="Courier New" w:hAnsi="Courier New" w:cs="Courier New"/>
+        </w:rPr>
+        <w:tab/>
+        <w:t>- 16</w:t>
+      </w:r>
+    </w:p>
+    <w:p>
+      <w:pPr>
+        <w:pStyle w:val="PlainText"/>
+        <w:rPr>
+          <w:rFonts w:ascii="Courier New" w:hAnsi="Courier New" w:cs="Courier New"/>
+        </w:rPr>
+      </w:pPr>
+      <w:r>
+        <w:rPr>
+          <w:rFonts w:ascii="Courier New" w:hAnsi="Courier New" w:cs="Courier New"/>
+        </w:rPr>
+        <w:t>Total Price</w:t>
+      </w:r>
+      <w:r>
+        <w:rPr>
+          <w:rFonts w:ascii="Courier New" w:hAnsi="Courier New" w:cs="Courier New"/>
+        </w:rPr>
+        <w:tab/>
+      </w:r>
+      <w:r>
+        <w:rPr>
+          <w:rFonts w:ascii="Courier New" w:hAnsi="Courier New" w:cs="Courier New"/>
+        </w:rPr>
+        <w:tab/>
+      </w:r>
+      <w:r>
+        <w:rPr>
+          <w:rFonts w:ascii="Courier New" w:hAnsi="Courier New" w:cs="Courier New"/>
+        </w:rPr>
+        <w:tab/>
+      </w:r>
+      <w:r>
+        <w:rPr>
+          <w:rFonts w:ascii="Courier New" w:hAnsi="Courier New" w:cs="Courier New"/>
+        </w:rPr>
+        <w:tab/>
+        <w:t>- 1664.0</w:t>
+      </w:r>
+    </w:p>
+    <w:p>
+      <w:pPr>
+        <w:pStyle w:val="PlainText"/>
+        <w:rPr>
+          <w:rFonts w:ascii="Courier New" w:hAnsi="Courier New" w:cs="Courier New"/>
+          <w:b/>
+        </w:rPr>
+      </w:pPr>
+      <w:r>
+        <w:rPr>
+          <w:rFonts w:ascii="Courier New" w:hAnsi="Courier New" w:cs="Courier New"/>
+          <w:b/>
+        </w:rPr>
+        <w:t>Amount balance</w:t>
+      </w:r>
+      <w:r>
+        <w:rPr>
+          <w:rFonts w:ascii="Courier New" w:hAnsi="Courier New" w:cs="Courier New"/>
+          <w:b/>
+        </w:rPr>
+        <w:tab/>
+      </w:r>
+      <w:r>
+        <w:rPr>
+          <w:rFonts w:ascii="Courier New" w:hAnsi="Courier New" w:cs="Courier New"/>
+          <w:b/>
+        </w:rPr>
+        <w:tab/>
+      </w:r>
+      <w:r>
+        <w:rPr>
+          <w:rFonts w:ascii="Courier New" w:hAnsi="Courier New" w:cs="Courier New"/>
+          <w:b/>
+        </w:rPr>
+        <w:tab/>
+        <w:t>- 24084.0</w:t>
+      </w:r>
+    </w:p>
+    <w:p>
+      <w:pPr>
+        <w:pStyle w:val="PlainText"/>
+        <w:rPr>
+          <w:rFonts w:ascii="Courier New" w:hAnsi="Courier New" w:cs="Courier New"/>
+          <w:b/>
+        </w:rPr>
+      </w:pPr>
+    </w:p>
+    <w:p>
+      <w:pPr>
+        <w:pStyle w:val="PlainText"/>
+        <w:rPr>
+          <w:rFonts w:ascii="Courier New" w:hAnsi="Courier New" w:cs="Courier New"/>
+        </w:rPr>
+      </w:pPr>
+    </w:p>
+    <w:p>
+      <w:pPr>
+        <w:pStyle w:val="PlainText"/>
+        <w:rPr>
+          <w:rFonts w:ascii="Courier New" w:hAnsi="Courier New" w:cs="Courier New"/>
+        </w:rPr>
+      </w:pPr>
+    </w:p>
+    <w:p>
+      <w:pPr>
+        <w:pStyle w:val="PlainText"/>
+        <w:rPr>
+          <w:rFonts w:ascii="Courier New" w:hAnsi="Courier New" w:cs="Courier New"/>
+          <w:b/>
+        </w:rPr>
+      </w:pPr>
     </w:p>
     <w:p>
       <w:pPr>

</xml_diff>